<commit_message>
i  have added my brief level and full dressed use case
</commit_message>
<xml_diff>
--- a/OOSE PROJECT PROPOSAL.docx
+++ b/OOSE PROJECT PROPOSAL.docx
@@ -1,6 +1,6 @@
 
 <file path=word/document.xml><?xml version="1.0" encoding="utf-8"?>
-<w:document xmlns:wpc="http://schemas.microsoft.com/office/word/2010/wordprocessingCanvas" xmlns:cx="http://schemas.microsoft.com/office/drawing/2014/chartex" xmlns:cx1="http://schemas.microsoft.com/office/drawing/2015/9/8/chartex" xmlns:mc="http://schemas.openxmlformats.org/markup-compatibility/2006" xmlns:o="urn:schemas-microsoft-com:office:office" xmlns:r="http://schemas.openxmlformats.org/officeDocument/2006/relationships" xmlns:m="http://schemas.openxmlformats.org/officeDocument/2006/math" xmlns:v="urn:schemas-microsoft-com:vml" xmlns:wp14="http://schemas.microsoft.com/office/word/2010/wordprocessingDrawing" xmlns:wp="http://schemas.openxmlformats.org/drawingml/2006/wordprocessingDrawing" xmlns:w10="urn:schemas-microsoft-com:office:word" xmlns:w="http://schemas.openxmlformats.org/wordprocessingml/2006/main" xmlns:w14="http://schemas.microsoft.com/office/word/2010/wordml" xmlns:w15="http://schemas.microsoft.com/office/word/2012/wordml" xmlns:w16se="http://schemas.microsoft.com/office/word/2015/wordml/symex" xmlns:wpg="http://schemas.microsoft.com/office/word/2010/wordprocessingGroup" xmlns:wpi="http://schemas.microsoft.com/office/word/2010/wordprocessingInk" xmlns:wne="http://schemas.microsoft.com/office/word/2006/wordml" xmlns:wps="http://schemas.microsoft.com/office/word/2010/wordprocessingShape" mc:Ignorable="w14 w15 w16se wp14">
+<w:document xmlns:wpc="http://schemas.microsoft.com/office/word/2010/wordprocessingCanvas" xmlns:cx="http://schemas.microsoft.com/office/drawing/2014/chartex" xmlns:cx1="http://schemas.microsoft.com/office/drawing/2015/9/8/chartex" xmlns:cx2="http://schemas.microsoft.com/office/drawing/2015/10/21/chartex" xmlns:cx3="http://schemas.microsoft.com/office/drawing/2016/5/9/chartex" xmlns:cx4="http://schemas.microsoft.com/office/drawing/2016/5/10/chartex" xmlns:cx5="http://schemas.microsoft.com/office/drawing/2016/5/11/chartex" xmlns:cx6="http://schemas.microsoft.com/office/drawing/2016/5/12/chartex" xmlns:cx7="http://schemas.microsoft.com/office/drawing/2016/5/13/chartex" xmlns:cx8="http://schemas.microsoft.com/office/drawing/2016/5/14/chartex" xmlns:mc="http://schemas.openxmlformats.org/markup-compatibility/2006" xmlns:aink="http://schemas.microsoft.com/office/drawing/2016/ink" xmlns:am3d="http://schemas.microsoft.com/office/drawing/2017/model3d" xmlns:o="urn:schemas-microsoft-com:office:office" xmlns:r="http://schemas.openxmlformats.org/officeDocument/2006/relationships" xmlns:m="http://schemas.openxmlformats.org/officeDocument/2006/math" xmlns:v="urn:schemas-microsoft-com:vml" xmlns:wp14="http://schemas.microsoft.com/office/word/2010/wordprocessingDrawing" xmlns:wp="http://schemas.openxmlformats.org/drawingml/2006/wordprocessingDrawing" xmlns:w10="urn:schemas-microsoft-com:office:word" xmlns:w="http://schemas.openxmlformats.org/wordprocessingml/2006/main" xmlns:w14="http://schemas.microsoft.com/office/word/2010/wordml" xmlns:w15="http://schemas.microsoft.com/office/word/2012/wordml" xmlns:w16cex="http://schemas.microsoft.com/office/word/2018/wordml/cex" xmlns:w16cid="http://schemas.microsoft.com/office/word/2016/wordml/cid" xmlns:w16="http://schemas.microsoft.com/office/word/2018/wordml" xmlns:w16sdtdh="http://schemas.microsoft.com/office/word/2020/wordml/sdtdatahash" xmlns:w16se="http://schemas.microsoft.com/office/word/2015/wordml/symex" xmlns:wpg="http://schemas.microsoft.com/office/word/2010/wordprocessingGroup" xmlns:wpi="http://schemas.microsoft.com/office/word/2010/wordprocessingInk" xmlns:wne="http://schemas.microsoft.com/office/word/2006/wordml" xmlns:wps="http://schemas.microsoft.com/office/word/2010/wordprocessingShape" mc:Ignorable="w14 w15 w16se w16cid w16 w16cex w16sdtdh wp14">
   <w:body>
     <w:p>
       <w:pPr>
@@ -22,7 +22,7 @@
           <w:szCs w:val="30"/>
         </w:rPr>
         <w:drawing>
-          <wp:anchor distT="0" distB="0" distL="114300" distR="114300" simplePos="0" relativeHeight="251660288" behindDoc="0" locked="0" layoutInCell="1" allowOverlap="1" wp14:anchorId="73E719FF" wp14:editId="03DD512A">
+          <wp:anchor distT="0" distB="0" distL="114300" distR="114300" simplePos="0" relativeHeight="251660288" behindDoc="0" locked="0" layoutInCell="1" allowOverlap="1" wp14:anchorId="2D9B93F2" wp14:editId="44876D13">
             <wp:simplePos x="0" y="0"/>
             <wp:positionH relativeFrom="column">
               <wp:posOffset>-423545</wp:posOffset>
@@ -291,7 +291,21 @@
         <w:rPr>
           <w:rFonts w:ascii="Verdana" w:hAnsi="Verdana"/>
         </w:rPr>
-        <w:t xml:space="preserve"> &lt;Date&amp;Time&gt;</w:t>
+        <w:t xml:space="preserve"> &lt;</w:t>
+      </w:r>
+      <w:proofErr w:type="spellStart"/>
+      <w:r>
+        <w:rPr>
+          <w:rFonts w:ascii="Verdana" w:hAnsi="Verdana"/>
+        </w:rPr>
+        <w:t>Date&amp;Time</w:t>
+      </w:r>
+      <w:proofErr w:type="spellEnd"/>
+      <w:r>
+        <w:rPr>
+          <w:rFonts w:ascii="Verdana" w:hAnsi="Verdana"/>
+        </w:rPr>
+        <w:t>&gt;</w:t>
       </w:r>
     </w:p>
     <w:p>
@@ -436,6 +450,13 @@
     </w:p>
     <w:sdt>
       <w:sdtPr>
+        <w:rPr>
+          <w:rFonts w:ascii="Calibri" w:eastAsia="Calibri" w:hAnsi="Calibri" w:cs="Arial"/>
+          <w:color w:val="auto"/>
+          <w:sz w:val="22"/>
+          <w:szCs w:val="22"/>
+          <w:lang w:bidi="ur-PK"/>
+        </w:rPr>
         <w:id w:val="862319040"/>
         <w:docPartObj>
           <w:docPartGallery w:val="Table of Contents"/>
@@ -444,14 +465,9 @@
       </w:sdtPr>
       <w:sdtEndPr>
         <w:rPr>
-          <w:rFonts w:ascii="Calibri" w:eastAsia="Calibri" w:hAnsi="Calibri" w:cs="Arial"/>
           <w:b/>
           <w:bCs/>
           <w:noProof/>
-          <w:color w:val="auto"/>
-          <w:sz w:val="22"/>
-          <w:szCs w:val="22"/>
-          <w:lang w:bidi="ur-PK"/>
         </w:rPr>
       </w:sdtEndPr>
       <w:sdtContent>
@@ -1338,39 +1354,37 @@
       <w:r>
         <w:br w:type="page"/>
       </w:r>
-      <w:bookmarkStart w:id="2" w:name="_GoBack"/>
-      <w:bookmarkEnd w:id="2"/>
     </w:p>
     <w:p>
       <w:pPr>
         <w:pStyle w:val="Heading1"/>
       </w:pPr>
-      <w:bookmarkStart w:id="3" w:name="_Toc101427096"/>
+      <w:bookmarkStart w:id="2" w:name="_Toc101427096"/>
       <w:r>
         <w:lastRenderedPageBreak/>
         <w:t>CHAPTER 1 PROJECT PROPOSAL</w:t>
       </w:r>
       <w:bookmarkEnd w:id="1"/>
+      <w:bookmarkEnd w:id="2"/>
+    </w:p>
+    <w:p>
+      <w:pPr>
+        <w:rPr>
+          <w:lang w:bidi="ar-SA"/>
+        </w:rPr>
+      </w:pPr>
+    </w:p>
+    <w:p>
+      <w:pPr>
+        <w:pStyle w:val="Heading2"/>
+      </w:pPr>
+      <w:bookmarkStart w:id="3" w:name="_Toc101427039"/>
+      <w:bookmarkStart w:id="4" w:name="_Toc101427097"/>
+      <w:r>
+        <w:t>Introduction</w:t>
+      </w:r>
       <w:bookmarkEnd w:id="3"/>
-    </w:p>
-    <w:p>
-      <w:pPr>
-        <w:rPr>
-          <w:lang w:bidi="ar-SA"/>
-        </w:rPr>
-      </w:pPr>
-    </w:p>
-    <w:p>
-      <w:pPr>
-        <w:pStyle w:val="Heading2"/>
-      </w:pPr>
-      <w:bookmarkStart w:id="4" w:name="_Toc101427039"/>
-      <w:bookmarkStart w:id="5" w:name="_Toc101427097"/>
-      <w:r>
-        <w:t>Introduction</w:t>
-      </w:r>
       <w:bookmarkEnd w:id="4"/>
-      <w:bookmarkEnd w:id="5"/>
     </w:p>
     <w:p>
       <w:pPr>
@@ -1386,11 +1400,19 @@
         </w:rPr>
         <w:t>[</w:t>
       </w:r>
+      <w:proofErr w:type="gramStart"/>
       <w:r>
         <w:rPr>
           <w:bCs/>
         </w:rPr>
-        <w:t xml:space="preserve">Text Book: </w:t>
+        <w:t>Text Book</w:t>
+      </w:r>
+      <w:proofErr w:type="gramEnd"/>
+      <w:r>
+        <w:rPr>
+          <w:bCs/>
+        </w:rPr>
+        <w:t xml:space="preserve">: </w:t>
       </w:r>
       <w:r>
         <w:t>3.3. Case One: The NextGen POS System</w:t>
@@ -1411,13 +1433,13 @@
       <w:pPr>
         <w:pStyle w:val="Heading2"/>
       </w:pPr>
-      <w:bookmarkStart w:id="6" w:name="_Toc101427040"/>
-      <w:bookmarkStart w:id="7" w:name="_Toc101427098"/>
+      <w:bookmarkStart w:id="5" w:name="_Toc101427040"/>
+      <w:bookmarkStart w:id="6" w:name="_Toc101427098"/>
       <w:r>
         <w:t>Vision and Business Case</w:t>
       </w:r>
+      <w:bookmarkEnd w:id="5"/>
       <w:bookmarkEnd w:id="6"/>
-      <w:bookmarkEnd w:id="7"/>
     </w:p>
     <w:p>
       <w:pPr>
@@ -1451,11 +1473,19 @@
         </w:rPr>
         <w:t>[</w:t>
       </w:r>
+      <w:proofErr w:type="gramStart"/>
       <w:r>
         <w:rPr>
           <w:bCs/>
         </w:rPr>
-        <w:t xml:space="preserve">Text Book: </w:t>
+        <w:t>Text Book</w:t>
+      </w:r>
+      <w:proofErr w:type="gramEnd"/>
+      <w:r>
+        <w:rPr>
+          <w:bCs/>
+        </w:rPr>
+        <w:t xml:space="preserve">: </w:t>
       </w:r>
       <w:r>
         <w:t>7.6. NextGen Example: (Partial) Vision]</w:t>
@@ -1465,13 +1495,13 @@
       <w:pPr>
         <w:pStyle w:val="Heading2"/>
       </w:pPr>
-      <w:bookmarkStart w:id="8" w:name="_Toc101427041"/>
-      <w:bookmarkStart w:id="9" w:name="_Toc101427099"/>
+      <w:bookmarkStart w:id="7" w:name="_Toc101427041"/>
+      <w:bookmarkStart w:id="8" w:name="_Toc101427099"/>
       <w:r>
         <w:t>Use-Case Model</w:t>
       </w:r>
+      <w:bookmarkEnd w:id="7"/>
       <w:bookmarkEnd w:id="8"/>
-      <w:bookmarkEnd w:id="9"/>
     </w:p>
     <w:p>
       <w:pPr>
@@ -1486,13 +1516,13 @@
       <w:pPr>
         <w:pStyle w:val="Heading2"/>
       </w:pPr>
-      <w:bookmarkStart w:id="10" w:name="_Toc101427042"/>
-      <w:bookmarkStart w:id="11" w:name="_Toc101427100"/>
+      <w:bookmarkStart w:id="9" w:name="_Toc101427042"/>
+      <w:bookmarkStart w:id="10" w:name="_Toc101427100"/>
       <w:r>
         <w:t>Supplementary Specification</w:t>
       </w:r>
+      <w:bookmarkEnd w:id="9"/>
       <w:bookmarkEnd w:id="10"/>
-      <w:bookmarkEnd w:id="11"/>
     </w:p>
     <w:p>
       <w:pPr>
@@ -1523,11 +1553,19 @@
         </w:rPr>
         <w:t>[</w:t>
       </w:r>
+      <w:proofErr w:type="gramStart"/>
       <w:r>
         <w:rPr>
           <w:bCs/>
         </w:rPr>
-        <w:t xml:space="preserve">Text Book: </w:t>
+        <w:t>Text Book</w:t>
+      </w:r>
+      <w:proofErr w:type="gramEnd"/>
+      <w:r>
+        <w:rPr>
+          <w:bCs/>
+        </w:rPr>
+        <w:t xml:space="preserve">: </w:t>
       </w:r>
       <w:r>
         <w:t>7.4. NextGen Example: (Partial) Supplementary Specification]</w:t>
@@ -1537,13 +1575,13 @@
       <w:pPr>
         <w:pStyle w:val="Heading2"/>
       </w:pPr>
-      <w:bookmarkStart w:id="12" w:name="_Toc101427043"/>
-      <w:bookmarkStart w:id="13" w:name="_Toc101427101"/>
+      <w:bookmarkStart w:id="11" w:name="_Toc101427043"/>
+      <w:bookmarkStart w:id="12" w:name="_Toc101427101"/>
       <w:r>
         <w:t>Glossary</w:t>
       </w:r>
+      <w:bookmarkEnd w:id="11"/>
       <w:bookmarkEnd w:id="12"/>
-      <w:bookmarkEnd w:id="13"/>
     </w:p>
     <w:p>
       <w:pPr>
@@ -1577,13 +1615,13 @@
       <w:pPr>
         <w:pStyle w:val="Heading2"/>
       </w:pPr>
-      <w:bookmarkStart w:id="14" w:name="_Toc101427044"/>
-      <w:bookmarkStart w:id="15" w:name="_Toc101427102"/>
+      <w:bookmarkStart w:id="13" w:name="_Toc101427044"/>
+      <w:bookmarkStart w:id="14" w:name="_Toc101427102"/>
       <w:r>
         <w:t>Risk List &amp; Risk Management Plan</w:t>
       </w:r>
+      <w:bookmarkEnd w:id="13"/>
       <w:bookmarkEnd w:id="14"/>
-      <w:bookmarkEnd w:id="15"/>
     </w:p>
     <w:p>
       <w:pPr>
@@ -1623,7 +1661,15 @@
         </w:numPr>
       </w:pPr>
       <w:r>
-        <w:t>For example, leadership really wants a demo at the POSWorld trade show in Hamburg, in 18 months. But the effort for a demo cannot yet be even roughly estimated until deeper investigation.</w:t>
+        <w:t xml:space="preserve">For example, leadership really wants a demo at the </w:t>
+      </w:r>
+      <w:proofErr w:type="spellStart"/>
+      <w:r>
+        <w:t>POSWorld</w:t>
+      </w:r>
+      <w:proofErr w:type="spellEnd"/>
+      <w:r>
+        <w:t xml:space="preserve"> trade show in Hamburg, in 18 months. But the effort for a demo cannot yet be even roughly estimated until deeper investigation.</w:t>
       </w:r>
     </w:p>
     <w:p>
@@ -1635,7 +1681,15 @@
         </w:numPr>
       </w:pPr>
       <w:r>
-        <w:t>For example, in the NextGen POS, for what remote services (e.g., tax calculator) will fail-over to local services be allowed? Why? Do they provide exactly the same services locally as remotely, or are there differences?</w:t>
+        <w:t xml:space="preserve">For example, in the NextGen POS, for what remote services (e.g., tax calculator) will fail-over to local services be allowed? Why? Do they provide </w:t>
+      </w:r>
+      <w:proofErr w:type="gramStart"/>
+      <w:r>
+        <w:t>exactly the same</w:t>
+      </w:r>
+      <w:proofErr w:type="gramEnd"/>
+      <w:r>
+        <w:t xml:space="preserve"> services locally as remotely, or are there differences?</w:t>
       </w:r>
       <w:r>
         <w:t xml:space="preserve"> </w:t>
@@ -1650,26 +1704,26 @@
       <w:pPr>
         <w:pStyle w:val="Heading1"/>
       </w:pPr>
-      <w:bookmarkStart w:id="16" w:name="_Toc101427045"/>
-      <w:bookmarkStart w:id="17" w:name="_Toc101427103"/>
+      <w:bookmarkStart w:id="15" w:name="_Toc101427045"/>
+      <w:bookmarkStart w:id="16" w:name="_Toc101427103"/>
       <w:r>
         <w:t>CHAPTER 2 USE CASES</w:t>
       </w:r>
+      <w:bookmarkEnd w:id="15"/>
       <w:bookmarkEnd w:id="16"/>
+    </w:p>
+    <w:p/>
+    <w:p>
+      <w:pPr>
+        <w:pStyle w:val="Heading2"/>
+      </w:pPr>
+      <w:bookmarkStart w:id="17" w:name="_Toc101427046"/>
+      <w:bookmarkStart w:id="18" w:name="_Toc101427104"/>
+      <w:r>
+        <w:t>Use Case Diagram</w:t>
+      </w:r>
       <w:bookmarkEnd w:id="17"/>
-    </w:p>
-    <w:p/>
-    <w:p>
-      <w:pPr>
-        <w:pStyle w:val="Heading2"/>
-      </w:pPr>
-      <w:bookmarkStart w:id="18" w:name="_Toc101427046"/>
-      <w:bookmarkStart w:id="19" w:name="_Toc101427104"/>
-      <w:r>
-        <w:t>Use Case Diagram</w:t>
-      </w:r>
       <w:bookmarkEnd w:id="18"/>
-      <w:bookmarkEnd w:id="19"/>
     </w:p>
     <w:p>
       <w:pPr>
@@ -1677,45 +1731,61 @@
         <w:jc w:val="center"/>
       </w:pPr>
       <w:r>
-        <w:t>&lt;Paste your semester project diagram imported from CASE Tool i.e. starUML here&gt;</w:t>
+        <w:t xml:space="preserve">&lt;Paste your semester project diagram imported from CASE Tool </w:t>
+      </w:r>
+      <w:proofErr w:type="gramStart"/>
+      <w:r>
+        <w:t>i.e.</w:t>
+      </w:r>
+      <w:proofErr w:type="gramEnd"/>
+      <w:r>
+        <w:t xml:space="preserve"> </w:t>
+      </w:r>
+      <w:proofErr w:type="spellStart"/>
+      <w:r>
+        <w:t>starUML</w:t>
+      </w:r>
+      <w:proofErr w:type="spellEnd"/>
+      <w:r>
+        <w:t xml:space="preserve"> here&gt;</w:t>
       </w:r>
     </w:p>
     <w:p>
       <w:pPr>
         <w:pStyle w:val="Heading2"/>
       </w:pPr>
-      <w:bookmarkStart w:id="20" w:name="_Toc101427047"/>
-      <w:bookmarkStart w:id="21" w:name="_Toc101427105"/>
+      <w:bookmarkStart w:id="19" w:name="_Toc101427047"/>
+      <w:bookmarkStart w:id="20" w:name="_Toc101427105"/>
       <w:r>
         <w:t>Brief Level Use Cases</w:t>
       </w:r>
+      <w:bookmarkEnd w:id="19"/>
       <w:bookmarkEnd w:id="20"/>
+    </w:p>
+    <w:p>
+      <w:pPr>
+        <w:pStyle w:val="Heading3"/>
+      </w:pPr>
+      <w:bookmarkStart w:id="21" w:name="_Toc101427048"/>
+      <w:bookmarkStart w:id="22" w:name="_Toc101427106"/>
+      <w:r>
+        <w:t>Student Name 1 (Registration Number 1)</w:t>
+      </w:r>
       <w:bookmarkEnd w:id="21"/>
-    </w:p>
-    <w:p>
-      <w:pPr>
-        <w:pStyle w:val="Heading3"/>
-      </w:pPr>
-      <w:bookmarkStart w:id="22" w:name="_Toc101427048"/>
-      <w:bookmarkStart w:id="23" w:name="_Toc101427106"/>
-      <w:r>
-        <w:t>Student Name 1 (Registration Number 1)</w:t>
-      </w:r>
       <w:bookmarkEnd w:id="22"/>
+    </w:p>
+    <w:p>
+      <w:pPr>
+        <w:pStyle w:val="Heading4"/>
+      </w:pPr>
+      <w:bookmarkStart w:id="23" w:name="_Toc101427049"/>
+      <w:r>
+        <w:t xml:space="preserve">Use Case: </w:t>
+      </w:r>
+      <w:r>
+        <w:t>Process Sale</w:t>
+      </w:r>
       <w:bookmarkEnd w:id="23"/>
-    </w:p>
-    <w:p>
-      <w:pPr>
-        <w:pStyle w:val="Heading4"/>
-      </w:pPr>
-      <w:bookmarkStart w:id="24" w:name="_Toc101427049"/>
-      <w:r>
-        <w:t xml:space="preserve">Use Case: </w:t>
-      </w:r>
-      <w:r>
-        <w:t>Process Sale</w:t>
-      </w:r>
-      <w:bookmarkEnd w:id="24"/>
     </w:p>
     <w:p>
       <w:r>
@@ -1737,7 +1807,7 @@
           <w:color w:val="243F60" w:themeColor="accent1" w:themeShade="7F"/>
           <w:lang w:bidi="ur-PK"/>
         </w:rPr>
-        <w:t xml:space="preserve">Student Name </w:t>
+        <w:t>Muhammad Nawaz Khan</w:t>
       </w:r>
       <w:r>
         <w:rPr>
@@ -1745,7 +1815,7 @@
           <w:color w:val="243F60" w:themeColor="accent1" w:themeShade="7F"/>
           <w:lang w:bidi="ur-PK"/>
         </w:rPr>
-        <w:t>2</w:t>
+        <w:t>(</w:t>
       </w:r>
       <w:r>
         <w:rPr>
@@ -1753,7 +1823,7 @@
           <w:color w:val="243F60" w:themeColor="accent1" w:themeShade="7F"/>
           <w:lang w:bidi="ur-PK"/>
         </w:rPr>
-        <w:t xml:space="preserve"> (Registration Number </w:t>
+        <w:t>FA20-BSE-073</w:t>
       </w:r>
       <w:r>
         <w:rPr>
@@ -1761,16 +1831,544 @@
           <w:color w:val="243F60" w:themeColor="accent1" w:themeShade="7F"/>
           <w:lang w:bidi="ur-PK"/>
         </w:rPr>
-        <w:t>2</w:t>
-      </w:r>
-      <w:r>
+        <w:t>)</w:t>
+      </w:r>
+    </w:p>
+    <w:p>
+      <w:pPr>
+        <w:pStyle w:val="Heading2"/>
+      </w:pPr>
+      <w:r>
+        <w:t>Brief level use case:</w:t>
+      </w:r>
+    </w:p>
+    <w:p>
+      <w:pPr>
+        <w:pStyle w:val="Heading4"/>
+      </w:pPr>
+      <w:r>
+        <w:t xml:space="preserve">Use case: view attendance </w:t>
+      </w:r>
+    </w:p>
+    <w:p>
+      <w:r>
+        <w:t>View attendance use case will use take attendance of students and faculty the attendance of faculty will be through biometric, and the record will be saved in database and the attendance of student will be taken by teachers and the record will be submitted on system. The admin and teacher can modify and view the attendance of student. The guardian and student can only view attendance.</w:t>
+      </w:r>
+    </w:p>
+    <w:p/>
+    <w:p>
+      <w:pPr>
+        <w:pStyle w:val="doclist"/>
+      </w:pPr>
+      <w:r>
+        <w:t>Fully dressed use case:</w:t>
+      </w:r>
+    </w:p>
+    <w:p/>
+    <w:p>
+      <w:r>
+        <w:rPr>
+          <w:rStyle w:val="docemphstrong"/>
+          <w:rFonts w:ascii="Times New Roman" w:eastAsia="Times New Roman" w:hAnsi="Times New Roman"/>
+          <w:b/>
+          <w:bCs/>
+          <w:sz w:val="24"/>
+          <w:szCs w:val="24"/>
+        </w:rPr>
+        <w:t>scope</w:t>
+      </w:r>
+      <w:r>
+        <w:t xml:space="preserve">: view attendance </w:t>
+      </w:r>
+    </w:p>
+    <w:p>
+      <w:r>
+        <w:rPr>
+          <w:rStyle w:val="docemphstrong"/>
+          <w:rFonts w:ascii="Times New Roman" w:eastAsia="Times New Roman" w:hAnsi="Times New Roman"/>
+          <w:b/>
+          <w:bCs/>
+          <w:sz w:val="24"/>
+          <w:szCs w:val="24"/>
+        </w:rPr>
+        <w:t>primary Actors</w:t>
+      </w:r>
+      <w:r>
+        <w:t>: faculty, admin.</w:t>
+      </w:r>
+    </w:p>
+    <w:p>
+      <w:pPr>
+        <w:pStyle w:val="doctext"/>
+        <w:rPr>
+          <w:rStyle w:val="docemphstrong"/>
+          <w:rFonts w:eastAsiaTheme="majorEastAsia"/>
+          <w:b/>
+          <w:bCs/>
+        </w:rPr>
+      </w:pPr>
+      <w:r>
+        <w:rPr>
+          <w:rStyle w:val="docemphstrong"/>
+          <w:rFonts w:eastAsiaTheme="majorEastAsia"/>
+          <w:b/>
+          <w:bCs/>
+        </w:rPr>
+        <w:t>Stake holder and interest:</w:t>
+      </w:r>
+    </w:p>
+    <w:p>
+      <w:pPr>
+        <w:rPr>
+          <w:rFonts w:eastAsiaTheme="minorHAnsi"/>
+        </w:rPr>
+      </w:pPr>
+      <w:r>
+        <w:t>Teacher: Teacher wants to take attendance easily without any error and don’t want to carry extra register to mark students’ attendance.</w:t>
+      </w:r>
+    </w:p>
+    <w:p>
+      <w:r>
+        <w:t xml:space="preserve">Faculty: it is easy for faculty to mark attendance using biometric and the attendance is updated directly </w:t>
+      </w:r>
+    </w:p>
+    <w:p>
+      <w:r>
+        <w:t>In the system and there is less chance of errors to forgot attendance.</w:t>
+      </w:r>
+    </w:p>
+    <w:p>
+      <w:r>
+        <w:lastRenderedPageBreak/>
+        <w:t>Student: students want to get rid of traditional list to check their attendance and the system is very useful to for student to view their updated attendance.</w:t>
+      </w:r>
+    </w:p>
+    <w:p>
+      <w:r>
+        <w:t>Guardian: The system also alerts the guardian if the student is absent.</w:t>
+      </w:r>
+    </w:p>
+    <w:p>
+      <w:r>
+        <w:t>Admin: managing the teachers and student attendance and classes this system is very difficult for admin.</w:t>
+      </w:r>
+    </w:p>
+    <w:p>
+      <w:r>
+        <w:t>The system generates class wise attendance lists and inform that which faculty member is absent.</w:t>
+      </w:r>
+    </w:p>
+    <w:p>
+      <w:pPr>
+        <w:rPr>
+          <w:rStyle w:val="docemphstrong"/>
+        </w:rPr>
+      </w:pPr>
+      <w:r>
+        <w:rPr>
+          <w:rStyle w:val="docemphstrong"/>
+          <w:rFonts w:ascii="Times New Roman" w:eastAsia="Times New Roman" w:hAnsi="Times New Roman"/>
+          <w:b/>
+          <w:bCs/>
+          <w:sz w:val="24"/>
+          <w:szCs w:val="24"/>
+        </w:rPr>
+        <w:t>Preconditions:</w:t>
+      </w:r>
+      <w:r>
+        <w:rPr>
+          <w:rStyle w:val="docemphstrong"/>
+        </w:rPr>
+        <w:t xml:space="preserve"> student, teacher and admin must be identified and authenticated.</w:t>
+      </w:r>
+    </w:p>
+    <w:p/>
+    <w:p>
+      <w:r>
+        <w:t xml:space="preserve"> </w:t>
+      </w:r>
+      <w:r>
+        <w:rPr>
+          <w:rStyle w:val="docemphstrong"/>
+          <w:rFonts w:ascii="Times New Roman" w:eastAsia="Times New Roman" w:hAnsi="Times New Roman"/>
+          <w:b/>
+          <w:bCs/>
+          <w:sz w:val="24"/>
+          <w:szCs w:val="24"/>
+        </w:rPr>
+        <w:t>Success guarantee</w:t>
+      </w:r>
+      <w:r>
+        <w:t xml:space="preserve"> (or Postconditions): The process of Taking attendance become easy. View real time attendance. Accurate attendance Report for admin.</w:t>
+      </w:r>
+    </w:p>
+    <w:p>
+      <w:pPr>
+        <w:rPr>
+          <w:rStyle w:val="docemphstrong"/>
+          <w:rFonts w:ascii="Times New Roman" w:eastAsia="Times New Roman" w:hAnsi="Times New Roman" w:cs="Times New Roman"/>
+          <w:b/>
+          <w:bCs/>
+          <w:sz w:val="24"/>
+          <w:szCs w:val="24"/>
+        </w:rPr>
+      </w:pPr>
+      <w:r>
+        <w:rPr>
+          <w:rStyle w:val="docemphstrong"/>
+          <w:rFonts w:ascii="Times New Roman" w:eastAsia="Times New Roman" w:hAnsi="Times New Roman"/>
+          <w:b/>
+          <w:bCs/>
+          <w:sz w:val="24"/>
+          <w:szCs w:val="24"/>
+        </w:rPr>
+        <w:t>Main success scenario or Basic flow:</w:t>
+      </w:r>
+    </w:p>
+    <w:p>
+      <w:pPr>
+        <w:pStyle w:val="ListParagraph"/>
+        <w:numPr>
+          <w:ilvl w:val="0"/>
+          <w:numId w:val="11"/>
+        </w:numPr>
+        <w:spacing w:after="160" w:line="256" w:lineRule="auto"/>
+        <w:rPr>
+          <w:rFonts w:asciiTheme="minorHAnsi" w:eastAsiaTheme="minorHAnsi" w:hAnsiTheme="minorHAnsi" w:cstheme="minorBidi"/>
+        </w:rPr>
+      </w:pPr>
+      <w:r>
+        <w:t>Faculty marks their attendance through biometric.</w:t>
+      </w:r>
+    </w:p>
+    <w:p>
+      <w:pPr>
+        <w:pStyle w:val="ListParagraph"/>
+        <w:numPr>
+          <w:ilvl w:val="0"/>
+          <w:numId w:val="11"/>
+        </w:numPr>
+        <w:spacing w:after="160" w:line="256" w:lineRule="auto"/>
+      </w:pPr>
+      <w:r>
+        <w:t>Teacher marks attendance of students using the system and records is saved in the database.</w:t>
+      </w:r>
+    </w:p>
+    <w:p>
+      <w:pPr>
+        <w:pStyle w:val="ListParagraph"/>
+        <w:numPr>
+          <w:ilvl w:val="0"/>
+          <w:numId w:val="11"/>
+        </w:numPr>
+        <w:spacing w:after="160" w:line="256" w:lineRule="auto"/>
+      </w:pPr>
+      <w:r>
+        <w:t>The system generates attendance report for admin.</w:t>
+      </w:r>
+    </w:p>
+    <w:p>
+      <w:pPr>
+        <w:pStyle w:val="ListParagraph"/>
+        <w:numPr>
+          <w:ilvl w:val="0"/>
+          <w:numId w:val="11"/>
+        </w:numPr>
+        <w:spacing w:after="160" w:line="256" w:lineRule="auto"/>
+      </w:pPr>
+      <w:r>
+        <w:t>System alert guardian if the student is absent.</w:t>
+      </w:r>
+    </w:p>
+    <w:p>
+      <w:pPr>
+        <w:pStyle w:val="ListParagraph"/>
+        <w:numPr>
+          <w:ilvl w:val="0"/>
+          <w:numId w:val="11"/>
+        </w:numPr>
+        <w:spacing w:after="160" w:line="256" w:lineRule="auto"/>
+      </w:pPr>
+      <w:r>
+        <w:t>Students and guardians can view the real time attendance.</w:t>
+      </w:r>
+    </w:p>
+    <w:p/>
+    <w:p>
+      <w:pPr>
+        <w:rPr>
+          <w:rStyle w:val="docemphstrong"/>
+          <w:rFonts w:ascii="Times New Roman" w:eastAsia="Times New Roman" w:hAnsi="Times New Roman" w:cs="Times New Roman"/>
+          <w:b/>
+          <w:bCs/>
+          <w:sz w:val="24"/>
+          <w:szCs w:val="24"/>
+        </w:rPr>
+      </w:pPr>
+      <w:r>
+        <w:rPr>
+          <w:rStyle w:val="docemphstrong"/>
+          <w:rFonts w:ascii="Times New Roman" w:eastAsia="Times New Roman" w:hAnsi="Times New Roman"/>
+          <w:b/>
+          <w:bCs/>
+          <w:sz w:val="24"/>
+          <w:szCs w:val="24"/>
+        </w:rPr>
+        <w:t>Extension or alternative flows:</w:t>
+      </w:r>
+    </w:p>
+    <w:p>
+      <w:pPr>
+        <w:rPr>
+          <w:rFonts w:asciiTheme="minorHAnsi" w:eastAsiaTheme="minorHAnsi" w:hAnsiTheme="minorHAnsi" w:cstheme="minorBidi"/>
+        </w:rPr>
+      </w:pPr>
+      <w:r>
+        <w:rPr>
+          <w:sz w:val="24"/>
+          <w:szCs w:val="24"/>
+        </w:rPr>
+        <w:t>At any time, the internet can be gone:</w:t>
+      </w:r>
+    </w:p>
+    <w:p>
+      <w:pPr>
+        <w:pStyle w:val="ListParagraph"/>
+        <w:numPr>
+          <w:ilvl w:val="0"/>
+          <w:numId w:val="12"/>
+        </w:numPr>
+        <w:spacing w:after="160" w:line="256" w:lineRule="auto"/>
+      </w:pPr>
+      <w:r>
+        <w:t>During the marking or updating attendance any time the internet connection may be gone.</w:t>
+      </w:r>
+    </w:p>
+    <w:p>
+      <w:pPr>
+        <w:pStyle w:val="ListParagraph"/>
+        <w:numPr>
+          <w:ilvl w:val="0"/>
+          <w:numId w:val="12"/>
+        </w:numPr>
+        <w:spacing w:after="160" w:line="256" w:lineRule="auto"/>
+      </w:pPr>
+      <w:r>
+        <w:t xml:space="preserve">The system will be interrupted, and the teacher will </w:t>
+      </w:r>
+      <w:proofErr w:type="spellStart"/>
+      <w:r>
+        <w:t>no</w:t>
+      </w:r>
+      <w:proofErr w:type="spellEnd"/>
+      <w:r>
+        <w:t xml:space="preserve"> be able to use the system.</w:t>
+      </w:r>
+    </w:p>
+    <w:p>
+      <w:pPr>
+        <w:pStyle w:val="ListParagraph"/>
+        <w:numPr>
+          <w:ilvl w:val="0"/>
+          <w:numId w:val="12"/>
+        </w:numPr>
+        <w:spacing w:after="160" w:line="256" w:lineRule="auto"/>
+      </w:pPr>
+      <w:r>
+        <w:t>After the fixing the internet, the user will login and continue back to his work.</w:t>
+      </w:r>
+    </w:p>
+    <w:p/>
+    <w:p>
+      <w:pPr>
+        <w:rPr>
+          <w:sz w:val="24"/>
+          <w:szCs w:val="24"/>
+        </w:rPr>
+      </w:pPr>
+      <w:r>
+        <w:rPr>
+          <w:sz w:val="24"/>
+          <w:szCs w:val="24"/>
+        </w:rPr>
+        <w:t>At any time, system fails:</w:t>
+      </w:r>
+    </w:p>
+    <w:p>
+      <w:pPr>
+        <w:pStyle w:val="ListParagraph"/>
+        <w:numPr>
+          <w:ilvl w:val="0"/>
+          <w:numId w:val="13"/>
+        </w:numPr>
+        <w:spacing w:after="160" w:line="256" w:lineRule="auto"/>
+      </w:pPr>
+      <w:r>
+        <w:t>The system can fail any time. The system it will save the work.</w:t>
+      </w:r>
+    </w:p>
+    <w:p>
+      <w:pPr>
+        <w:pStyle w:val="ListParagraph"/>
+        <w:numPr>
+          <w:ilvl w:val="0"/>
+          <w:numId w:val="13"/>
+        </w:numPr>
+        <w:spacing w:after="160" w:line="256" w:lineRule="auto"/>
+      </w:pPr>
+      <w:r>
+        <w:t>User will restart the system and request for recovery the system will start from the prior state.</w:t>
+      </w:r>
+    </w:p>
+    <w:p>
+      <w:pPr>
+        <w:rPr>
+          <w:sz w:val="24"/>
+          <w:szCs w:val="24"/>
+        </w:rPr>
+      </w:pPr>
+      <w:r>
+        <w:rPr>
+          <w:sz w:val="24"/>
+          <w:szCs w:val="24"/>
+        </w:rPr>
+        <w:t>If system does not recover:</w:t>
+      </w:r>
+    </w:p>
+    <w:p>
+      <w:pPr>
+        <w:pStyle w:val="ListParagraph"/>
+        <w:numPr>
+          <w:ilvl w:val="0"/>
+          <w:numId w:val="14"/>
+        </w:numPr>
+        <w:spacing w:after="160" w:line="256" w:lineRule="auto"/>
+      </w:pPr>
+      <w:r>
+        <w:t xml:space="preserve">The user will suspend the operation and the system will show an error message. </w:t>
+      </w:r>
+    </w:p>
+    <w:p>
+      <w:pPr>
+        <w:pStyle w:val="ListParagraph"/>
+        <w:numPr>
+          <w:ilvl w:val="0"/>
+          <w:numId w:val="14"/>
+        </w:numPr>
+        <w:spacing w:after="160" w:line="256" w:lineRule="auto"/>
+      </w:pPr>
+      <w:r>
+        <w:t xml:space="preserve">The user starts a new operation and continue to his work. </w:t>
+      </w:r>
+    </w:p>
+    <w:p>
+      <w:pPr>
+        <w:rPr>
+          <w:rStyle w:val="docemphstrong"/>
+          <w:rFonts w:ascii="Times New Roman" w:eastAsia="Times New Roman" w:hAnsi="Times New Roman" w:cs="Times New Roman"/>
+          <w:b/>
+          <w:bCs/>
+          <w:sz w:val="24"/>
+          <w:szCs w:val="24"/>
+        </w:rPr>
+      </w:pPr>
+      <w:r>
+        <w:rPr>
+          <w:rStyle w:val="docemphstrong"/>
+          <w:rFonts w:ascii="Times New Roman" w:eastAsia="Times New Roman" w:hAnsi="Times New Roman"/>
+          <w:b/>
+          <w:bCs/>
+          <w:sz w:val="24"/>
+          <w:szCs w:val="24"/>
+        </w:rPr>
+        <w:t>Special requirements:</w:t>
+      </w:r>
+    </w:p>
+    <w:p>
+      <w:pPr>
+        <w:pStyle w:val="ListParagraph"/>
+        <w:numPr>
+          <w:ilvl w:val="0"/>
+          <w:numId w:val="15"/>
+        </w:numPr>
+        <w:spacing w:after="160" w:line="256" w:lineRule="auto"/>
+        <w:rPr>
+          <w:rFonts w:asciiTheme="minorHAnsi" w:eastAsiaTheme="minorHAnsi" w:hAnsiTheme="minorHAnsi" w:cstheme="minorBidi"/>
+        </w:rPr>
+      </w:pPr>
+      <w:r>
+        <w:lastRenderedPageBreak/>
+        <w:t>The user should have the computer to use the system.</w:t>
+      </w:r>
+    </w:p>
+    <w:p>
+      <w:pPr>
+        <w:pStyle w:val="ListParagraph"/>
+        <w:numPr>
+          <w:ilvl w:val="0"/>
+          <w:numId w:val="15"/>
+        </w:numPr>
+        <w:spacing w:after="160" w:line="256" w:lineRule="auto"/>
+      </w:pPr>
+      <w:r>
+        <w:t>The internet must be connected.</w:t>
+      </w:r>
+    </w:p>
+    <w:p>
+      <w:pPr>
+        <w:pStyle w:val="ListParagraph"/>
+        <w:numPr>
+          <w:ilvl w:val="0"/>
+          <w:numId w:val="15"/>
+        </w:numPr>
+        <w:spacing w:after="160" w:line="256" w:lineRule="auto"/>
+      </w:pPr>
+      <w:r>
+        <w:t>The user should be authorized and authenticated.</w:t>
+      </w:r>
+    </w:p>
+    <w:p/>
+    <w:p>
+      <w:pPr>
+        <w:pStyle w:val="doctext"/>
+      </w:pPr>
+      <w:r>
+        <w:rPr>
+          <w:rStyle w:val="docemphstrong"/>
+          <w:b/>
+          <w:bCs/>
+        </w:rPr>
+        <w:t>Technology and Data Variations List</w:t>
+      </w:r>
+      <w:r>
+        <w:rPr>
+          <w:rStyle w:val="docemphstrong"/>
+        </w:rPr>
+        <w:t>:</w:t>
+      </w:r>
+    </w:p>
+    <w:p>
+      <w:pPr>
+        <w:ind w:firstLine="720"/>
+      </w:pPr>
+      <w:r>
+        <w:t>The must have computer connected to internet.</w:t>
+      </w:r>
+    </w:p>
+    <w:p>
+      <w:pPr>
+        <w:ind w:firstLine="720"/>
+      </w:pPr>
+    </w:p>
+    <w:p>
+      <w:pPr>
+        <w:pStyle w:val="doclist"/>
         <w:rPr>
           <w:rFonts w:asciiTheme="majorHAnsi" w:eastAsiaTheme="majorEastAsia" w:hAnsiTheme="majorHAnsi" w:cstheme="majorBidi"/>
           <w:color w:val="243F60" w:themeColor="accent1" w:themeShade="7F"/>
           <w:lang w:bidi="ur-PK"/>
         </w:rPr>
-        <w:t>)</w:t>
-      </w:r>
+      </w:pPr>
     </w:p>
     <w:p>
       <w:pPr>
@@ -1787,39 +2385,7 @@
           <w:color w:val="243F60" w:themeColor="accent1" w:themeShade="7F"/>
           <w:lang w:bidi="ur-PK"/>
         </w:rPr>
-        <w:t xml:space="preserve">Student Name </w:t>
-      </w:r>
-      <w:r>
-        <w:rPr>
-          <w:rFonts w:asciiTheme="majorHAnsi" w:eastAsiaTheme="majorEastAsia" w:hAnsiTheme="majorHAnsi" w:cstheme="majorBidi"/>
-          <w:color w:val="243F60" w:themeColor="accent1" w:themeShade="7F"/>
-          <w:lang w:bidi="ur-PK"/>
-        </w:rPr>
-        <w:t>3</w:t>
-      </w:r>
-      <w:r>
-        <w:rPr>
-          <w:rFonts w:asciiTheme="majorHAnsi" w:eastAsiaTheme="majorEastAsia" w:hAnsiTheme="majorHAnsi" w:cstheme="majorBidi"/>
-          <w:color w:val="243F60" w:themeColor="accent1" w:themeShade="7F"/>
-          <w:lang w:bidi="ur-PK"/>
-        </w:rPr>
-        <w:t xml:space="preserve"> (Registration Number </w:t>
-      </w:r>
-      <w:r>
-        <w:rPr>
-          <w:rFonts w:asciiTheme="majorHAnsi" w:eastAsiaTheme="majorEastAsia" w:hAnsiTheme="majorHAnsi" w:cstheme="majorBidi"/>
-          <w:color w:val="243F60" w:themeColor="accent1" w:themeShade="7F"/>
-          <w:lang w:bidi="ur-PK"/>
-        </w:rPr>
-        <w:t>3</w:t>
-      </w:r>
-      <w:r>
-        <w:rPr>
-          <w:rFonts w:asciiTheme="majorHAnsi" w:eastAsiaTheme="majorEastAsia" w:hAnsiTheme="majorHAnsi" w:cstheme="majorBidi"/>
-          <w:color w:val="243F60" w:themeColor="accent1" w:themeShade="7F"/>
-          <w:lang w:bidi="ur-PK"/>
-        </w:rPr>
-        <w:t>)</w:t>
+        <w:t>Student Name 3 (Registration Number 3)</w:t>
       </w:r>
     </w:p>
     <w:p>
@@ -1834,14 +2400,14 @@
       <w:pPr>
         <w:pStyle w:val="Heading3"/>
       </w:pPr>
-      <w:bookmarkStart w:id="25" w:name="_Toc101427050"/>
-      <w:bookmarkStart w:id="26" w:name="_Toc101427107"/>
+      <w:bookmarkStart w:id="24" w:name="_Toc101427050"/>
+      <w:bookmarkStart w:id="25" w:name="_Toc101427107"/>
       <w:r>
         <w:lastRenderedPageBreak/>
         <w:t>Student Name 1 (Registration Number 1)</w:t>
       </w:r>
+      <w:bookmarkEnd w:id="24"/>
       <w:bookmarkEnd w:id="25"/>
-      <w:bookmarkEnd w:id="26"/>
     </w:p>
     <w:tbl>
       <w:tblPr>
@@ -1879,11 +2445,11 @@
             <w:pPr>
               <w:pStyle w:val="Heading4"/>
             </w:pPr>
-            <w:bookmarkStart w:id="27" w:name="_Toc101427051"/>
+            <w:bookmarkStart w:id="26" w:name="_Toc101427051"/>
             <w:r>
               <w:t>Use Case UC1: Process Sale</w:t>
             </w:r>
-            <w:bookmarkEnd w:id="27"/>
+            <w:bookmarkEnd w:id="26"/>
           </w:p>
         </w:tc>
       </w:tr>
@@ -2297,7 +2863,15 @@
         </w:numPr>
       </w:pPr>
       <w:r>
-        <w:t>Cashier tells Customer the total, and asks for payment.</w:t>
+        <w:t xml:space="preserve">Cashier tells Customer the </w:t>
+      </w:r>
+      <w:proofErr w:type="gramStart"/>
+      <w:r>
+        <w:t>total, and</w:t>
+      </w:r>
+      <w:proofErr w:type="gramEnd"/>
+      <w:r>
+        <w:t xml:space="preserve"> asks for payment.</w:t>
       </w:r>
     </w:p>
     <w:p>
@@ -2321,7 +2895,15 @@
         </w:numPr>
       </w:pPr>
       <w:r>
-        <w:t>System logs completed sale and sends sale and payment information to the external Accounting system (for accounting and commissions) and Inventory system (to update inventory).</w:t>
+        <w:t xml:space="preserve">System logs completed sale and sends sale and payment information to the external </w:t>
+      </w:r>
+      <w:proofErr w:type="gramStart"/>
+      <w:r>
+        <w:t>Accounting</w:t>
+      </w:r>
+      <w:proofErr w:type="gramEnd"/>
+      <w:r>
+        <w:t xml:space="preserve"> system (for accounting and commissions) and Inventory system (to update inventory).</w:t>
       </w:r>
     </w:p>
     <w:p>
@@ -2499,7 +3081,15 @@
         </w:numPr>
       </w:pPr>
       <w:r>
-        <w:t>Cashier performs resume operation, and enters the ID to retrieve the sale.</w:t>
+        <w:t xml:space="preserve">Cashier performs resume </w:t>
+      </w:r>
+      <w:proofErr w:type="gramStart"/>
+      <w:r>
+        <w:t>operation, and</w:t>
+      </w:r>
+      <w:proofErr w:type="gramEnd"/>
+      <w:r>
+        <w:t xml:space="preserve"> enters the ID to retrieve the sale.</w:t>
       </w:r>
     </w:p>
     <w:p>
@@ -2655,7 +3245,15 @@
         <w:pStyle w:val="doclist"/>
       </w:pPr>
       <w:r>
-        <w:t>*a. Manager override entered by swiping an override card through a card reader, or entering an authorization code via the keyboard.</w:t>
+        <w:t xml:space="preserve">*a. Manager override entered by swiping an override card through a card </w:t>
+      </w:r>
+      <w:proofErr w:type="gramStart"/>
+      <w:r>
+        <w:t>reader, or</w:t>
+      </w:r>
+      <w:proofErr w:type="gramEnd"/>
+      <w:r>
+        <w:t xml:space="preserve"> entering an authorization code via the keyboard.</w:t>
       </w:r>
     </w:p>
     <w:p>
@@ -2793,7 +3391,15 @@
         <w:pStyle w:val="doclist"/>
       </w:pPr>
       <w:r>
-        <w:t>&lt;Paste the images from netbeans here for the relevant screen&gt;</w:t>
+        <w:t xml:space="preserve">&lt;Paste the images from </w:t>
+      </w:r>
+      <w:proofErr w:type="spellStart"/>
+      <w:r>
+        <w:t>netbeans</w:t>
+      </w:r>
+      <w:proofErr w:type="spellEnd"/>
+      <w:r>
+        <w:t xml:space="preserve"> here for the relevant screen&gt;</w:t>
       </w:r>
     </w:p>
     <w:sectPr>
@@ -2807,7 +3413,7 @@
 </file>
 
 <file path=word/endnotes.xml><?xml version="1.0" encoding="utf-8"?>
-<w:endnotes xmlns:wpc="http://schemas.microsoft.com/office/word/2010/wordprocessingCanvas" xmlns:cx="http://schemas.microsoft.com/office/drawing/2014/chartex" xmlns:cx1="http://schemas.microsoft.com/office/drawing/2015/9/8/chartex" xmlns:mc="http://schemas.openxmlformats.org/markup-compatibility/2006" xmlns:o="urn:schemas-microsoft-com:office:office" xmlns:r="http://schemas.openxmlformats.org/officeDocument/2006/relationships" xmlns:m="http://schemas.openxmlformats.org/officeDocument/2006/math" xmlns:v="urn:schemas-microsoft-com:vml" xmlns:wp14="http://schemas.microsoft.com/office/word/2010/wordprocessingDrawing" xmlns:wp="http://schemas.openxmlformats.org/drawingml/2006/wordprocessingDrawing" xmlns:w10="urn:schemas-microsoft-com:office:word" xmlns:w="http://schemas.openxmlformats.org/wordprocessingml/2006/main" xmlns:w14="http://schemas.microsoft.com/office/word/2010/wordml" xmlns:w15="http://schemas.microsoft.com/office/word/2012/wordml" xmlns:w16se="http://schemas.microsoft.com/office/word/2015/wordml/symex" xmlns:wpg="http://schemas.microsoft.com/office/word/2010/wordprocessingGroup" xmlns:wpi="http://schemas.microsoft.com/office/word/2010/wordprocessingInk" xmlns:wne="http://schemas.microsoft.com/office/word/2006/wordml" xmlns:wps="http://schemas.microsoft.com/office/word/2010/wordprocessingShape" mc:Ignorable="w14 w15 w16se wp14">
+<w:endnotes xmlns:wpc="http://schemas.microsoft.com/office/word/2010/wordprocessingCanvas" xmlns:cx="http://schemas.microsoft.com/office/drawing/2014/chartex" xmlns:cx1="http://schemas.microsoft.com/office/drawing/2015/9/8/chartex" xmlns:cx2="http://schemas.microsoft.com/office/drawing/2015/10/21/chartex" xmlns:cx3="http://schemas.microsoft.com/office/drawing/2016/5/9/chartex" xmlns:cx4="http://schemas.microsoft.com/office/drawing/2016/5/10/chartex" xmlns:cx5="http://schemas.microsoft.com/office/drawing/2016/5/11/chartex" xmlns:cx6="http://schemas.microsoft.com/office/drawing/2016/5/12/chartex" xmlns:cx7="http://schemas.microsoft.com/office/drawing/2016/5/13/chartex" xmlns:cx8="http://schemas.microsoft.com/office/drawing/2016/5/14/chartex" xmlns:mc="http://schemas.openxmlformats.org/markup-compatibility/2006" xmlns:aink="http://schemas.microsoft.com/office/drawing/2016/ink" xmlns:am3d="http://schemas.microsoft.com/office/drawing/2017/model3d" xmlns:o="urn:schemas-microsoft-com:office:office" xmlns:r="http://schemas.openxmlformats.org/officeDocument/2006/relationships" xmlns:m="http://schemas.openxmlformats.org/officeDocument/2006/math" xmlns:v="urn:schemas-microsoft-com:vml" xmlns:wp14="http://schemas.microsoft.com/office/word/2010/wordprocessingDrawing" xmlns:wp="http://schemas.openxmlformats.org/drawingml/2006/wordprocessingDrawing" xmlns:w10="urn:schemas-microsoft-com:office:word" xmlns:w="http://schemas.openxmlformats.org/wordprocessingml/2006/main" xmlns:w14="http://schemas.microsoft.com/office/word/2010/wordml" xmlns:w15="http://schemas.microsoft.com/office/word/2012/wordml" xmlns:w16cex="http://schemas.microsoft.com/office/word/2018/wordml/cex" xmlns:w16cid="http://schemas.microsoft.com/office/word/2016/wordml/cid" xmlns:w16="http://schemas.microsoft.com/office/word/2018/wordml" xmlns:w16sdtdh="http://schemas.microsoft.com/office/word/2020/wordml/sdtdatahash" xmlns:w16se="http://schemas.microsoft.com/office/word/2015/wordml/symex" xmlns:wpg="http://schemas.microsoft.com/office/word/2010/wordprocessingGroup" xmlns:wpi="http://schemas.microsoft.com/office/word/2010/wordprocessingInk" xmlns:wne="http://schemas.microsoft.com/office/word/2006/wordml" xmlns:wps="http://schemas.microsoft.com/office/word/2010/wordprocessingShape" mc:Ignorable="w14 w15 w16se w16cid w16 w16cex w16sdtdh wp14">
   <w:endnote w:type="separator" w:id="-1">
     <w:p>
       <w:pPr>
@@ -2832,7 +3438,7 @@
 </file>
 
 <file path=word/footnotes.xml><?xml version="1.0" encoding="utf-8"?>
-<w:footnotes xmlns:wpc="http://schemas.microsoft.com/office/word/2010/wordprocessingCanvas" xmlns:cx="http://schemas.microsoft.com/office/drawing/2014/chartex" xmlns:cx1="http://schemas.microsoft.com/office/drawing/2015/9/8/chartex" xmlns:mc="http://schemas.openxmlformats.org/markup-compatibility/2006" xmlns:o="urn:schemas-microsoft-com:office:office" xmlns:r="http://schemas.openxmlformats.org/officeDocument/2006/relationships" xmlns:m="http://schemas.openxmlformats.org/officeDocument/2006/math" xmlns:v="urn:schemas-microsoft-com:vml" xmlns:wp14="http://schemas.microsoft.com/office/word/2010/wordprocessingDrawing" xmlns:wp="http://schemas.openxmlformats.org/drawingml/2006/wordprocessingDrawing" xmlns:w10="urn:schemas-microsoft-com:office:word" xmlns:w="http://schemas.openxmlformats.org/wordprocessingml/2006/main" xmlns:w14="http://schemas.microsoft.com/office/word/2010/wordml" xmlns:w15="http://schemas.microsoft.com/office/word/2012/wordml" xmlns:w16se="http://schemas.microsoft.com/office/word/2015/wordml/symex" xmlns:wpg="http://schemas.microsoft.com/office/word/2010/wordprocessingGroup" xmlns:wpi="http://schemas.microsoft.com/office/word/2010/wordprocessingInk" xmlns:wne="http://schemas.microsoft.com/office/word/2006/wordml" xmlns:wps="http://schemas.microsoft.com/office/word/2010/wordprocessingShape" mc:Ignorable="w14 w15 w16se wp14">
+<w:footnotes xmlns:wpc="http://schemas.microsoft.com/office/word/2010/wordprocessingCanvas" xmlns:cx="http://schemas.microsoft.com/office/drawing/2014/chartex" xmlns:cx1="http://schemas.microsoft.com/office/drawing/2015/9/8/chartex" xmlns:cx2="http://schemas.microsoft.com/office/drawing/2015/10/21/chartex" xmlns:cx3="http://schemas.microsoft.com/office/drawing/2016/5/9/chartex" xmlns:cx4="http://schemas.microsoft.com/office/drawing/2016/5/10/chartex" xmlns:cx5="http://schemas.microsoft.com/office/drawing/2016/5/11/chartex" xmlns:cx6="http://schemas.microsoft.com/office/drawing/2016/5/12/chartex" xmlns:cx7="http://schemas.microsoft.com/office/drawing/2016/5/13/chartex" xmlns:cx8="http://schemas.microsoft.com/office/drawing/2016/5/14/chartex" xmlns:mc="http://schemas.openxmlformats.org/markup-compatibility/2006" xmlns:aink="http://schemas.microsoft.com/office/drawing/2016/ink" xmlns:am3d="http://schemas.microsoft.com/office/drawing/2017/model3d" xmlns:o="urn:schemas-microsoft-com:office:office" xmlns:r="http://schemas.openxmlformats.org/officeDocument/2006/relationships" xmlns:m="http://schemas.openxmlformats.org/officeDocument/2006/math" xmlns:v="urn:schemas-microsoft-com:vml" xmlns:wp14="http://schemas.microsoft.com/office/word/2010/wordprocessingDrawing" xmlns:wp="http://schemas.openxmlformats.org/drawingml/2006/wordprocessingDrawing" xmlns:w10="urn:schemas-microsoft-com:office:word" xmlns:w="http://schemas.openxmlformats.org/wordprocessingml/2006/main" xmlns:w14="http://schemas.microsoft.com/office/word/2010/wordml" xmlns:w15="http://schemas.microsoft.com/office/word/2012/wordml" xmlns:w16cex="http://schemas.microsoft.com/office/word/2018/wordml/cex" xmlns:w16cid="http://schemas.microsoft.com/office/word/2016/wordml/cid" xmlns:w16="http://schemas.microsoft.com/office/word/2018/wordml" xmlns:w16sdtdh="http://schemas.microsoft.com/office/word/2020/wordml/sdtdatahash" xmlns:w16se="http://schemas.microsoft.com/office/word/2015/wordml/symex" xmlns:wpg="http://schemas.microsoft.com/office/word/2010/wordprocessingGroup" xmlns:wpi="http://schemas.microsoft.com/office/word/2010/wordprocessingInk" xmlns:wne="http://schemas.microsoft.com/office/word/2006/wordml" xmlns:wps="http://schemas.microsoft.com/office/word/2010/wordprocessingShape" mc:Ignorable="w14 w15 w16se w16cid w16 w16cex w16sdtdh wp14">
   <w:footnote w:type="separator" w:id="-1">
     <w:p>
       <w:pPr>
@@ -2857,7 +3463,7 @@
 </file>
 
 <file path=word/numbering.xml><?xml version="1.0" encoding="utf-8"?>
-<w:numbering xmlns:wpc="http://schemas.microsoft.com/office/word/2010/wordprocessingCanvas" xmlns:cx="http://schemas.microsoft.com/office/drawing/2014/chartex" xmlns:cx1="http://schemas.microsoft.com/office/drawing/2015/9/8/chartex" xmlns:mc="http://schemas.openxmlformats.org/markup-compatibility/2006" xmlns:o="urn:schemas-microsoft-com:office:office" xmlns:r="http://schemas.openxmlformats.org/officeDocument/2006/relationships" xmlns:m="http://schemas.openxmlformats.org/officeDocument/2006/math" xmlns:v="urn:schemas-microsoft-com:vml" xmlns:wp14="http://schemas.microsoft.com/office/word/2010/wordprocessingDrawing" xmlns:wp="http://schemas.openxmlformats.org/drawingml/2006/wordprocessingDrawing" xmlns:w10="urn:schemas-microsoft-com:office:word" xmlns:w="http://schemas.openxmlformats.org/wordprocessingml/2006/main" xmlns:w14="http://schemas.microsoft.com/office/word/2010/wordml" xmlns:w15="http://schemas.microsoft.com/office/word/2012/wordml" xmlns:w16se="http://schemas.microsoft.com/office/word/2015/wordml/symex" xmlns:wpg="http://schemas.microsoft.com/office/word/2010/wordprocessingGroup" xmlns:wpi="http://schemas.microsoft.com/office/word/2010/wordprocessingInk" xmlns:wne="http://schemas.microsoft.com/office/word/2006/wordml" xmlns:wps="http://schemas.microsoft.com/office/word/2010/wordprocessingShape" mc:Ignorable="w14 w15 w16se wp14">
+<w:numbering xmlns:wpc="http://schemas.microsoft.com/office/word/2010/wordprocessingCanvas" xmlns:cx="http://schemas.microsoft.com/office/drawing/2014/chartex" xmlns:cx1="http://schemas.microsoft.com/office/drawing/2015/9/8/chartex" xmlns:cx2="http://schemas.microsoft.com/office/drawing/2015/10/21/chartex" xmlns:cx3="http://schemas.microsoft.com/office/drawing/2016/5/9/chartex" xmlns:cx4="http://schemas.microsoft.com/office/drawing/2016/5/10/chartex" xmlns:cx5="http://schemas.microsoft.com/office/drawing/2016/5/11/chartex" xmlns:cx6="http://schemas.microsoft.com/office/drawing/2016/5/12/chartex" xmlns:cx7="http://schemas.microsoft.com/office/drawing/2016/5/13/chartex" xmlns:cx8="http://schemas.microsoft.com/office/drawing/2016/5/14/chartex" xmlns:mc="http://schemas.openxmlformats.org/markup-compatibility/2006" xmlns:aink="http://schemas.microsoft.com/office/drawing/2016/ink" xmlns:am3d="http://schemas.microsoft.com/office/drawing/2017/model3d" xmlns:o="urn:schemas-microsoft-com:office:office" xmlns:r="http://schemas.openxmlformats.org/officeDocument/2006/relationships" xmlns:m="http://schemas.openxmlformats.org/officeDocument/2006/math" xmlns:v="urn:schemas-microsoft-com:vml" xmlns:wp14="http://schemas.microsoft.com/office/word/2010/wordprocessingDrawing" xmlns:wp="http://schemas.openxmlformats.org/drawingml/2006/wordprocessingDrawing" xmlns:w10="urn:schemas-microsoft-com:office:word" xmlns:w="http://schemas.openxmlformats.org/wordprocessingml/2006/main" xmlns:w14="http://schemas.microsoft.com/office/word/2010/wordml" xmlns:w15="http://schemas.microsoft.com/office/word/2012/wordml" xmlns:w16cex="http://schemas.microsoft.com/office/word/2018/wordml/cex" xmlns:w16cid="http://schemas.microsoft.com/office/word/2016/wordml/cid" xmlns:w16="http://schemas.microsoft.com/office/word/2018/wordml" xmlns:w16sdtdh="http://schemas.microsoft.com/office/word/2020/wordml/sdtdatahash" xmlns:w16se="http://schemas.microsoft.com/office/word/2015/wordml/symex" xmlns:wpg="http://schemas.microsoft.com/office/word/2010/wordprocessingGroup" xmlns:wpi="http://schemas.microsoft.com/office/word/2010/wordprocessingInk" xmlns:wne="http://schemas.microsoft.com/office/word/2006/wordml" xmlns:wps="http://schemas.microsoft.com/office/word/2010/wordprocessingShape" mc:Ignorable="w14 w15 w16se w16cid w16 w16cex w16sdtdh wp14">
   <w:abstractNum w:abstractNumId="0" w15:restartNumberingAfterBreak="0">
     <w:nsid w:val="0D7B5573"/>
     <w:multiLevelType w:val="multilevel"/>
@@ -3549,6 +4155,119 @@
     </w:lvl>
   </w:abstractNum>
   <w:abstractNum w:abstractNumId="6" w15:restartNumberingAfterBreak="0">
+    <w:nsid w:val="3B56148C"/>
+    <w:multiLevelType w:val="hybridMultilevel"/>
+    <w:tmpl w:val="C5A027D6"/>
+    <w:lvl w:ilvl="0" w:tplc="04090001">
+      <w:start w:val="1"/>
+      <w:numFmt w:val="bullet"/>
+      <w:lvlText w:val=""/>
+      <w:lvlJc w:val="left"/>
+      <w:pPr>
+        <w:ind w:left="720" w:hanging="360"/>
+      </w:pPr>
+      <w:rPr>
+        <w:rFonts w:ascii="Symbol" w:hAnsi="Symbol" w:hint="default"/>
+      </w:rPr>
+    </w:lvl>
+    <w:lvl w:ilvl="1" w:tplc="04090003">
+      <w:start w:val="1"/>
+      <w:numFmt w:val="bullet"/>
+      <w:lvlText w:val="o"/>
+      <w:lvlJc w:val="left"/>
+      <w:pPr>
+        <w:ind w:left="1440" w:hanging="360"/>
+      </w:pPr>
+      <w:rPr>
+        <w:rFonts w:ascii="Courier New" w:hAnsi="Courier New" w:cs="Courier New" w:hint="default"/>
+      </w:rPr>
+    </w:lvl>
+    <w:lvl w:ilvl="2" w:tplc="04090005">
+      <w:start w:val="1"/>
+      <w:numFmt w:val="bullet"/>
+      <w:lvlText w:val=""/>
+      <w:lvlJc w:val="left"/>
+      <w:pPr>
+        <w:ind w:left="2160" w:hanging="360"/>
+      </w:pPr>
+      <w:rPr>
+        <w:rFonts w:ascii="Wingdings" w:hAnsi="Wingdings" w:hint="default"/>
+      </w:rPr>
+    </w:lvl>
+    <w:lvl w:ilvl="3" w:tplc="04090001">
+      <w:start w:val="1"/>
+      <w:numFmt w:val="bullet"/>
+      <w:lvlText w:val=""/>
+      <w:lvlJc w:val="left"/>
+      <w:pPr>
+        <w:ind w:left="2880" w:hanging="360"/>
+      </w:pPr>
+      <w:rPr>
+        <w:rFonts w:ascii="Symbol" w:hAnsi="Symbol" w:hint="default"/>
+      </w:rPr>
+    </w:lvl>
+    <w:lvl w:ilvl="4" w:tplc="04090003">
+      <w:start w:val="1"/>
+      <w:numFmt w:val="bullet"/>
+      <w:lvlText w:val="o"/>
+      <w:lvlJc w:val="left"/>
+      <w:pPr>
+        <w:ind w:left="3600" w:hanging="360"/>
+      </w:pPr>
+      <w:rPr>
+        <w:rFonts w:ascii="Courier New" w:hAnsi="Courier New" w:cs="Courier New" w:hint="default"/>
+      </w:rPr>
+    </w:lvl>
+    <w:lvl w:ilvl="5" w:tplc="04090005">
+      <w:start w:val="1"/>
+      <w:numFmt w:val="bullet"/>
+      <w:lvlText w:val=""/>
+      <w:lvlJc w:val="left"/>
+      <w:pPr>
+        <w:ind w:left="4320" w:hanging="360"/>
+      </w:pPr>
+      <w:rPr>
+        <w:rFonts w:ascii="Wingdings" w:hAnsi="Wingdings" w:hint="default"/>
+      </w:rPr>
+    </w:lvl>
+    <w:lvl w:ilvl="6" w:tplc="04090001">
+      <w:start w:val="1"/>
+      <w:numFmt w:val="bullet"/>
+      <w:lvlText w:val=""/>
+      <w:lvlJc w:val="left"/>
+      <w:pPr>
+        <w:ind w:left="5040" w:hanging="360"/>
+      </w:pPr>
+      <w:rPr>
+        <w:rFonts w:ascii="Symbol" w:hAnsi="Symbol" w:hint="default"/>
+      </w:rPr>
+    </w:lvl>
+    <w:lvl w:ilvl="7" w:tplc="04090003">
+      <w:start w:val="1"/>
+      <w:numFmt w:val="bullet"/>
+      <w:lvlText w:val="o"/>
+      <w:lvlJc w:val="left"/>
+      <w:pPr>
+        <w:ind w:left="5760" w:hanging="360"/>
+      </w:pPr>
+      <w:rPr>
+        <w:rFonts w:ascii="Courier New" w:hAnsi="Courier New" w:cs="Courier New" w:hint="default"/>
+      </w:rPr>
+    </w:lvl>
+    <w:lvl w:ilvl="8" w:tplc="04090005">
+      <w:start w:val="1"/>
+      <w:numFmt w:val="bullet"/>
+      <w:lvlText w:val=""/>
+      <w:lvlJc w:val="left"/>
+      <w:pPr>
+        <w:ind w:left="6480" w:hanging="360"/>
+      </w:pPr>
+      <w:rPr>
+        <w:rFonts w:ascii="Wingdings" w:hAnsi="Wingdings" w:hint="default"/>
+      </w:rPr>
+    </w:lvl>
+  </w:abstractNum>
+  <w:abstractNum w:abstractNumId="7" w15:restartNumberingAfterBreak="0">
     <w:nsid w:val="3E7257F0"/>
     <w:multiLevelType w:val="hybridMultilevel"/>
     <w:tmpl w:val="D64226AA"/>
@@ -3661,7 +4380,7 @@
       </w:rPr>
     </w:lvl>
   </w:abstractNum>
-  <w:abstractNum w:abstractNumId="7" w15:restartNumberingAfterBreak="0">
+  <w:abstractNum w:abstractNumId="8" w15:restartNumberingAfterBreak="0">
     <w:nsid w:val="3EA45B91"/>
     <w:multiLevelType w:val="multilevel"/>
     <w:tmpl w:val="1CBA7C9A"/>
@@ -3774,7 +4493,233 @@
       </w:pPr>
     </w:lvl>
   </w:abstractNum>
-  <w:abstractNum w:abstractNumId="8" w15:restartNumberingAfterBreak="0">
+  <w:abstractNum w:abstractNumId="9" w15:restartNumberingAfterBreak="0">
+    <w:nsid w:val="475968A6"/>
+    <w:multiLevelType w:val="hybridMultilevel"/>
+    <w:tmpl w:val="EEA4BFDC"/>
+    <w:lvl w:ilvl="0" w:tplc="04090001">
+      <w:start w:val="1"/>
+      <w:numFmt w:val="bullet"/>
+      <w:lvlText w:val=""/>
+      <w:lvlJc w:val="left"/>
+      <w:pPr>
+        <w:ind w:left="720" w:hanging="360"/>
+      </w:pPr>
+      <w:rPr>
+        <w:rFonts w:ascii="Symbol" w:hAnsi="Symbol" w:hint="default"/>
+      </w:rPr>
+    </w:lvl>
+    <w:lvl w:ilvl="1" w:tplc="04090003">
+      <w:start w:val="1"/>
+      <w:numFmt w:val="bullet"/>
+      <w:lvlText w:val="o"/>
+      <w:lvlJc w:val="left"/>
+      <w:pPr>
+        <w:ind w:left="1440" w:hanging="360"/>
+      </w:pPr>
+      <w:rPr>
+        <w:rFonts w:ascii="Courier New" w:hAnsi="Courier New" w:cs="Courier New" w:hint="default"/>
+      </w:rPr>
+    </w:lvl>
+    <w:lvl w:ilvl="2" w:tplc="04090005">
+      <w:start w:val="1"/>
+      <w:numFmt w:val="bullet"/>
+      <w:lvlText w:val=""/>
+      <w:lvlJc w:val="left"/>
+      <w:pPr>
+        <w:ind w:left="2160" w:hanging="360"/>
+      </w:pPr>
+      <w:rPr>
+        <w:rFonts w:ascii="Wingdings" w:hAnsi="Wingdings" w:hint="default"/>
+      </w:rPr>
+    </w:lvl>
+    <w:lvl w:ilvl="3" w:tplc="04090001">
+      <w:start w:val="1"/>
+      <w:numFmt w:val="bullet"/>
+      <w:lvlText w:val=""/>
+      <w:lvlJc w:val="left"/>
+      <w:pPr>
+        <w:ind w:left="2880" w:hanging="360"/>
+      </w:pPr>
+      <w:rPr>
+        <w:rFonts w:ascii="Symbol" w:hAnsi="Symbol" w:hint="default"/>
+      </w:rPr>
+    </w:lvl>
+    <w:lvl w:ilvl="4" w:tplc="04090003">
+      <w:start w:val="1"/>
+      <w:numFmt w:val="bullet"/>
+      <w:lvlText w:val="o"/>
+      <w:lvlJc w:val="left"/>
+      <w:pPr>
+        <w:ind w:left="3600" w:hanging="360"/>
+      </w:pPr>
+      <w:rPr>
+        <w:rFonts w:ascii="Courier New" w:hAnsi="Courier New" w:cs="Courier New" w:hint="default"/>
+      </w:rPr>
+    </w:lvl>
+    <w:lvl w:ilvl="5" w:tplc="04090005">
+      <w:start w:val="1"/>
+      <w:numFmt w:val="bullet"/>
+      <w:lvlText w:val=""/>
+      <w:lvlJc w:val="left"/>
+      <w:pPr>
+        <w:ind w:left="4320" w:hanging="360"/>
+      </w:pPr>
+      <w:rPr>
+        <w:rFonts w:ascii="Wingdings" w:hAnsi="Wingdings" w:hint="default"/>
+      </w:rPr>
+    </w:lvl>
+    <w:lvl w:ilvl="6" w:tplc="04090001">
+      <w:start w:val="1"/>
+      <w:numFmt w:val="bullet"/>
+      <w:lvlText w:val=""/>
+      <w:lvlJc w:val="left"/>
+      <w:pPr>
+        <w:ind w:left="5040" w:hanging="360"/>
+      </w:pPr>
+      <w:rPr>
+        <w:rFonts w:ascii="Symbol" w:hAnsi="Symbol" w:hint="default"/>
+      </w:rPr>
+    </w:lvl>
+    <w:lvl w:ilvl="7" w:tplc="04090003">
+      <w:start w:val="1"/>
+      <w:numFmt w:val="bullet"/>
+      <w:lvlText w:val="o"/>
+      <w:lvlJc w:val="left"/>
+      <w:pPr>
+        <w:ind w:left="5760" w:hanging="360"/>
+      </w:pPr>
+      <w:rPr>
+        <w:rFonts w:ascii="Courier New" w:hAnsi="Courier New" w:cs="Courier New" w:hint="default"/>
+      </w:rPr>
+    </w:lvl>
+    <w:lvl w:ilvl="8" w:tplc="04090005">
+      <w:start w:val="1"/>
+      <w:numFmt w:val="bullet"/>
+      <w:lvlText w:val=""/>
+      <w:lvlJc w:val="left"/>
+      <w:pPr>
+        <w:ind w:left="6480" w:hanging="360"/>
+      </w:pPr>
+      <w:rPr>
+        <w:rFonts w:ascii="Wingdings" w:hAnsi="Wingdings" w:hint="default"/>
+      </w:rPr>
+    </w:lvl>
+  </w:abstractNum>
+  <w:abstractNum w:abstractNumId="10" w15:restartNumberingAfterBreak="0">
+    <w:nsid w:val="506F06D7"/>
+    <w:multiLevelType w:val="hybridMultilevel"/>
+    <w:tmpl w:val="0944F5C6"/>
+    <w:lvl w:ilvl="0" w:tplc="04090001">
+      <w:start w:val="1"/>
+      <w:numFmt w:val="bullet"/>
+      <w:lvlText w:val=""/>
+      <w:lvlJc w:val="left"/>
+      <w:pPr>
+        <w:ind w:left="720" w:hanging="360"/>
+      </w:pPr>
+      <w:rPr>
+        <w:rFonts w:ascii="Symbol" w:hAnsi="Symbol" w:hint="default"/>
+      </w:rPr>
+    </w:lvl>
+    <w:lvl w:ilvl="1" w:tplc="04090003">
+      <w:start w:val="1"/>
+      <w:numFmt w:val="bullet"/>
+      <w:lvlText w:val="o"/>
+      <w:lvlJc w:val="left"/>
+      <w:pPr>
+        <w:ind w:left="1440" w:hanging="360"/>
+      </w:pPr>
+      <w:rPr>
+        <w:rFonts w:ascii="Courier New" w:hAnsi="Courier New" w:cs="Courier New" w:hint="default"/>
+      </w:rPr>
+    </w:lvl>
+    <w:lvl w:ilvl="2" w:tplc="04090005">
+      <w:start w:val="1"/>
+      <w:numFmt w:val="bullet"/>
+      <w:lvlText w:val=""/>
+      <w:lvlJc w:val="left"/>
+      <w:pPr>
+        <w:ind w:left="2160" w:hanging="360"/>
+      </w:pPr>
+      <w:rPr>
+        <w:rFonts w:ascii="Wingdings" w:hAnsi="Wingdings" w:hint="default"/>
+      </w:rPr>
+    </w:lvl>
+    <w:lvl w:ilvl="3" w:tplc="04090001">
+      <w:start w:val="1"/>
+      <w:numFmt w:val="bullet"/>
+      <w:lvlText w:val=""/>
+      <w:lvlJc w:val="left"/>
+      <w:pPr>
+        <w:ind w:left="2880" w:hanging="360"/>
+      </w:pPr>
+      <w:rPr>
+        <w:rFonts w:ascii="Symbol" w:hAnsi="Symbol" w:hint="default"/>
+      </w:rPr>
+    </w:lvl>
+    <w:lvl w:ilvl="4" w:tplc="04090003">
+      <w:start w:val="1"/>
+      <w:numFmt w:val="bullet"/>
+      <w:lvlText w:val="o"/>
+      <w:lvlJc w:val="left"/>
+      <w:pPr>
+        <w:ind w:left="3600" w:hanging="360"/>
+      </w:pPr>
+      <w:rPr>
+        <w:rFonts w:ascii="Courier New" w:hAnsi="Courier New" w:cs="Courier New" w:hint="default"/>
+      </w:rPr>
+    </w:lvl>
+    <w:lvl w:ilvl="5" w:tplc="04090005">
+      <w:start w:val="1"/>
+      <w:numFmt w:val="bullet"/>
+      <w:lvlText w:val=""/>
+      <w:lvlJc w:val="left"/>
+      <w:pPr>
+        <w:ind w:left="4320" w:hanging="360"/>
+      </w:pPr>
+      <w:rPr>
+        <w:rFonts w:ascii="Wingdings" w:hAnsi="Wingdings" w:hint="default"/>
+      </w:rPr>
+    </w:lvl>
+    <w:lvl w:ilvl="6" w:tplc="04090001">
+      <w:start w:val="1"/>
+      <w:numFmt w:val="bullet"/>
+      <w:lvlText w:val=""/>
+      <w:lvlJc w:val="left"/>
+      <w:pPr>
+        <w:ind w:left="5040" w:hanging="360"/>
+      </w:pPr>
+      <w:rPr>
+        <w:rFonts w:ascii="Symbol" w:hAnsi="Symbol" w:hint="default"/>
+      </w:rPr>
+    </w:lvl>
+    <w:lvl w:ilvl="7" w:tplc="04090003">
+      <w:start w:val="1"/>
+      <w:numFmt w:val="bullet"/>
+      <w:lvlText w:val="o"/>
+      <w:lvlJc w:val="left"/>
+      <w:pPr>
+        <w:ind w:left="5760" w:hanging="360"/>
+      </w:pPr>
+      <w:rPr>
+        <w:rFonts w:ascii="Courier New" w:hAnsi="Courier New" w:cs="Courier New" w:hint="default"/>
+      </w:rPr>
+    </w:lvl>
+    <w:lvl w:ilvl="8" w:tplc="04090005">
+      <w:start w:val="1"/>
+      <w:numFmt w:val="bullet"/>
+      <w:lvlText w:val=""/>
+      <w:lvlJc w:val="left"/>
+      <w:pPr>
+        <w:ind w:left="6480" w:hanging="360"/>
+      </w:pPr>
+      <w:rPr>
+        <w:rFonts w:ascii="Wingdings" w:hAnsi="Wingdings" w:hint="default"/>
+      </w:rPr>
+    </w:lvl>
+  </w:abstractNum>
+  <w:abstractNum w:abstractNumId="11" w15:restartNumberingAfterBreak="0">
     <w:nsid w:val="5907338E"/>
     <w:multiLevelType w:val="hybridMultilevel"/>
     <w:tmpl w:val="4EC8C3E8"/>
@@ -3887,7 +4832,233 @@
       </w:rPr>
     </w:lvl>
   </w:abstractNum>
-  <w:abstractNum w:abstractNumId="9" w15:restartNumberingAfterBreak="0">
+  <w:abstractNum w:abstractNumId="12" w15:restartNumberingAfterBreak="0">
+    <w:nsid w:val="5F2A2A4D"/>
+    <w:multiLevelType w:val="hybridMultilevel"/>
+    <w:tmpl w:val="1DC454BA"/>
+    <w:lvl w:ilvl="0" w:tplc="04090001">
+      <w:start w:val="1"/>
+      <w:numFmt w:val="bullet"/>
+      <w:lvlText w:val=""/>
+      <w:lvlJc w:val="left"/>
+      <w:pPr>
+        <w:ind w:left="720" w:hanging="360"/>
+      </w:pPr>
+      <w:rPr>
+        <w:rFonts w:ascii="Symbol" w:hAnsi="Symbol" w:hint="default"/>
+      </w:rPr>
+    </w:lvl>
+    <w:lvl w:ilvl="1" w:tplc="04090003">
+      <w:start w:val="1"/>
+      <w:numFmt w:val="bullet"/>
+      <w:lvlText w:val="o"/>
+      <w:lvlJc w:val="left"/>
+      <w:pPr>
+        <w:ind w:left="1440" w:hanging="360"/>
+      </w:pPr>
+      <w:rPr>
+        <w:rFonts w:ascii="Courier New" w:hAnsi="Courier New" w:cs="Courier New" w:hint="default"/>
+      </w:rPr>
+    </w:lvl>
+    <w:lvl w:ilvl="2" w:tplc="04090005">
+      <w:start w:val="1"/>
+      <w:numFmt w:val="bullet"/>
+      <w:lvlText w:val=""/>
+      <w:lvlJc w:val="left"/>
+      <w:pPr>
+        <w:ind w:left="2160" w:hanging="360"/>
+      </w:pPr>
+      <w:rPr>
+        <w:rFonts w:ascii="Wingdings" w:hAnsi="Wingdings" w:hint="default"/>
+      </w:rPr>
+    </w:lvl>
+    <w:lvl w:ilvl="3" w:tplc="04090001">
+      <w:start w:val="1"/>
+      <w:numFmt w:val="bullet"/>
+      <w:lvlText w:val=""/>
+      <w:lvlJc w:val="left"/>
+      <w:pPr>
+        <w:ind w:left="2880" w:hanging="360"/>
+      </w:pPr>
+      <w:rPr>
+        <w:rFonts w:ascii="Symbol" w:hAnsi="Symbol" w:hint="default"/>
+      </w:rPr>
+    </w:lvl>
+    <w:lvl w:ilvl="4" w:tplc="04090003">
+      <w:start w:val="1"/>
+      <w:numFmt w:val="bullet"/>
+      <w:lvlText w:val="o"/>
+      <w:lvlJc w:val="left"/>
+      <w:pPr>
+        <w:ind w:left="3600" w:hanging="360"/>
+      </w:pPr>
+      <w:rPr>
+        <w:rFonts w:ascii="Courier New" w:hAnsi="Courier New" w:cs="Courier New" w:hint="default"/>
+      </w:rPr>
+    </w:lvl>
+    <w:lvl w:ilvl="5" w:tplc="04090005">
+      <w:start w:val="1"/>
+      <w:numFmt w:val="bullet"/>
+      <w:lvlText w:val=""/>
+      <w:lvlJc w:val="left"/>
+      <w:pPr>
+        <w:ind w:left="4320" w:hanging="360"/>
+      </w:pPr>
+      <w:rPr>
+        <w:rFonts w:ascii="Wingdings" w:hAnsi="Wingdings" w:hint="default"/>
+      </w:rPr>
+    </w:lvl>
+    <w:lvl w:ilvl="6" w:tplc="04090001">
+      <w:start w:val="1"/>
+      <w:numFmt w:val="bullet"/>
+      <w:lvlText w:val=""/>
+      <w:lvlJc w:val="left"/>
+      <w:pPr>
+        <w:ind w:left="5040" w:hanging="360"/>
+      </w:pPr>
+      <w:rPr>
+        <w:rFonts w:ascii="Symbol" w:hAnsi="Symbol" w:hint="default"/>
+      </w:rPr>
+    </w:lvl>
+    <w:lvl w:ilvl="7" w:tplc="04090003">
+      <w:start w:val="1"/>
+      <w:numFmt w:val="bullet"/>
+      <w:lvlText w:val="o"/>
+      <w:lvlJc w:val="left"/>
+      <w:pPr>
+        <w:ind w:left="5760" w:hanging="360"/>
+      </w:pPr>
+      <w:rPr>
+        <w:rFonts w:ascii="Courier New" w:hAnsi="Courier New" w:cs="Courier New" w:hint="default"/>
+      </w:rPr>
+    </w:lvl>
+    <w:lvl w:ilvl="8" w:tplc="04090005">
+      <w:start w:val="1"/>
+      <w:numFmt w:val="bullet"/>
+      <w:lvlText w:val=""/>
+      <w:lvlJc w:val="left"/>
+      <w:pPr>
+        <w:ind w:left="6480" w:hanging="360"/>
+      </w:pPr>
+      <w:rPr>
+        <w:rFonts w:ascii="Wingdings" w:hAnsi="Wingdings" w:hint="default"/>
+      </w:rPr>
+    </w:lvl>
+  </w:abstractNum>
+  <w:abstractNum w:abstractNumId="13" w15:restartNumberingAfterBreak="0">
+    <w:nsid w:val="7A2B1FB1"/>
+    <w:multiLevelType w:val="hybridMultilevel"/>
+    <w:tmpl w:val="21D421A8"/>
+    <w:lvl w:ilvl="0" w:tplc="04090001">
+      <w:start w:val="1"/>
+      <w:numFmt w:val="bullet"/>
+      <w:lvlText w:val=""/>
+      <w:lvlJc w:val="left"/>
+      <w:pPr>
+        <w:ind w:left="720" w:hanging="360"/>
+      </w:pPr>
+      <w:rPr>
+        <w:rFonts w:ascii="Symbol" w:hAnsi="Symbol" w:hint="default"/>
+      </w:rPr>
+    </w:lvl>
+    <w:lvl w:ilvl="1" w:tplc="04090003">
+      <w:start w:val="1"/>
+      <w:numFmt w:val="bullet"/>
+      <w:lvlText w:val="o"/>
+      <w:lvlJc w:val="left"/>
+      <w:pPr>
+        <w:ind w:left="1440" w:hanging="360"/>
+      </w:pPr>
+      <w:rPr>
+        <w:rFonts w:ascii="Courier New" w:hAnsi="Courier New" w:cs="Courier New" w:hint="default"/>
+      </w:rPr>
+    </w:lvl>
+    <w:lvl w:ilvl="2" w:tplc="04090005">
+      <w:start w:val="1"/>
+      <w:numFmt w:val="bullet"/>
+      <w:lvlText w:val=""/>
+      <w:lvlJc w:val="left"/>
+      <w:pPr>
+        <w:ind w:left="2160" w:hanging="360"/>
+      </w:pPr>
+      <w:rPr>
+        <w:rFonts w:ascii="Wingdings" w:hAnsi="Wingdings" w:hint="default"/>
+      </w:rPr>
+    </w:lvl>
+    <w:lvl w:ilvl="3" w:tplc="04090001">
+      <w:start w:val="1"/>
+      <w:numFmt w:val="bullet"/>
+      <w:lvlText w:val=""/>
+      <w:lvlJc w:val="left"/>
+      <w:pPr>
+        <w:ind w:left="2880" w:hanging="360"/>
+      </w:pPr>
+      <w:rPr>
+        <w:rFonts w:ascii="Symbol" w:hAnsi="Symbol" w:hint="default"/>
+      </w:rPr>
+    </w:lvl>
+    <w:lvl w:ilvl="4" w:tplc="04090003">
+      <w:start w:val="1"/>
+      <w:numFmt w:val="bullet"/>
+      <w:lvlText w:val="o"/>
+      <w:lvlJc w:val="left"/>
+      <w:pPr>
+        <w:ind w:left="3600" w:hanging="360"/>
+      </w:pPr>
+      <w:rPr>
+        <w:rFonts w:ascii="Courier New" w:hAnsi="Courier New" w:cs="Courier New" w:hint="default"/>
+      </w:rPr>
+    </w:lvl>
+    <w:lvl w:ilvl="5" w:tplc="04090005">
+      <w:start w:val="1"/>
+      <w:numFmt w:val="bullet"/>
+      <w:lvlText w:val=""/>
+      <w:lvlJc w:val="left"/>
+      <w:pPr>
+        <w:ind w:left="4320" w:hanging="360"/>
+      </w:pPr>
+      <w:rPr>
+        <w:rFonts w:ascii="Wingdings" w:hAnsi="Wingdings" w:hint="default"/>
+      </w:rPr>
+    </w:lvl>
+    <w:lvl w:ilvl="6" w:tplc="04090001">
+      <w:start w:val="1"/>
+      <w:numFmt w:val="bullet"/>
+      <w:lvlText w:val=""/>
+      <w:lvlJc w:val="left"/>
+      <w:pPr>
+        <w:ind w:left="5040" w:hanging="360"/>
+      </w:pPr>
+      <w:rPr>
+        <w:rFonts w:ascii="Symbol" w:hAnsi="Symbol" w:hint="default"/>
+      </w:rPr>
+    </w:lvl>
+    <w:lvl w:ilvl="7" w:tplc="04090003">
+      <w:start w:val="1"/>
+      <w:numFmt w:val="bullet"/>
+      <w:lvlText w:val="o"/>
+      <w:lvlJc w:val="left"/>
+      <w:pPr>
+        <w:ind w:left="5760" w:hanging="360"/>
+      </w:pPr>
+      <w:rPr>
+        <w:rFonts w:ascii="Courier New" w:hAnsi="Courier New" w:cs="Courier New" w:hint="default"/>
+      </w:rPr>
+    </w:lvl>
+    <w:lvl w:ilvl="8" w:tplc="04090005">
+      <w:start w:val="1"/>
+      <w:numFmt w:val="bullet"/>
+      <w:lvlText w:val=""/>
+      <w:lvlJc w:val="left"/>
+      <w:pPr>
+        <w:ind w:left="6480" w:hanging="360"/>
+      </w:pPr>
+      <w:rPr>
+        <w:rFonts w:ascii="Wingdings" w:hAnsi="Wingdings" w:hint="default"/>
+      </w:rPr>
+    </w:lvl>
+  </w:abstractNum>
+  <w:abstractNum w:abstractNumId="14" w15:restartNumberingAfterBreak="0">
     <w:nsid w:val="7D8D52E4"/>
     <w:multiLevelType w:val="multilevel"/>
     <w:tmpl w:val="82DE24C6"/>
@@ -4000,41 +5171,101 @@
       </w:pPr>
     </w:lvl>
   </w:abstractNum>
-  <w:num w:numId="1">
+  <w:num w:numId="1" w16cid:durableId="634800975">
+    <w:abstractNumId w:val="11"/>
+  </w:num>
+  <w:num w:numId="2" w16cid:durableId="1255633064">
+    <w:abstractNumId w:val="7"/>
+  </w:num>
+  <w:num w:numId="3" w16cid:durableId="1969241609">
+    <w:abstractNumId w:val="1"/>
+  </w:num>
+  <w:num w:numId="4" w16cid:durableId="861012362">
+    <w:abstractNumId w:val="2"/>
+  </w:num>
+  <w:num w:numId="5" w16cid:durableId="1293636059">
+    <w:abstractNumId w:val="0"/>
+  </w:num>
+  <w:num w:numId="6" w16cid:durableId="1807157933">
     <w:abstractNumId w:val="8"/>
   </w:num>
-  <w:num w:numId="2">
-    <w:abstractNumId w:val="6"/>
-  </w:num>
-  <w:num w:numId="3">
-    <w:abstractNumId w:val="1"/>
-  </w:num>
-  <w:num w:numId="4">
-    <w:abstractNumId w:val="2"/>
-  </w:num>
-  <w:num w:numId="5">
-    <w:abstractNumId w:val="0"/>
-  </w:num>
-  <w:num w:numId="6">
-    <w:abstractNumId w:val="7"/>
-  </w:num>
-  <w:num w:numId="7">
+  <w:num w:numId="7" w16cid:durableId="1471627514">
     <w:abstractNumId w:val="4"/>
   </w:num>
-  <w:num w:numId="8">
+  <w:num w:numId="8" w16cid:durableId="583228774">
     <w:abstractNumId w:val="3"/>
   </w:num>
-  <w:num w:numId="9">
+  <w:num w:numId="9" w16cid:durableId="949240657">
     <w:abstractNumId w:val="5"/>
   </w:num>
-  <w:num w:numId="10">
+  <w:num w:numId="10" w16cid:durableId="1548637663">
+    <w:abstractNumId w:val="14"/>
+  </w:num>
+  <w:num w:numId="11" w16cid:durableId="1431199855">
+    <w:abstractNumId w:val="6"/>
+    <w:lvlOverride w:ilvl="0"/>
+    <w:lvlOverride w:ilvl="1"/>
+    <w:lvlOverride w:ilvl="2"/>
+    <w:lvlOverride w:ilvl="3"/>
+    <w:lvlOverride w:ilvl="4"/>
+    <w:lvlOverride w:ilvl="5"/>
+    <w:lvlOverride w:ilvl="6"/>
+    <w:lvlOverride w:ilvl="7"/>
+    <w:lvlOverride w:ilvl="8"/>
+  </w:num>
+  <w:num w:numId="12" w16cid:durableId="981346164">
+    <w:abstractNumId w:val="13"/>
+    <w:lvlOverride w:ilvl="0"/>
+    <w:lvlOverride w:ilvl="1"/>
+    <w:lvlOverride w:ilvl="2"/>
+    <w:lvlOverride w:ilvl="3"/>
+    <w:lvlOverride w:ilvl="4"/>
+    <w:lvlOverride w:ilvl="5"/>
+    <w:lvlOverride w:ilvl="6"/>
+    <w:lvlOverride w:ilvl="7"/>
+    <w:lvlOverride w:ilvl="8"/>
+  </w:num>
+  <w:num w:numId="13" w16cid:durableId="1183276732">
+    <w:abstractNumId w:val="12"/>
+    <w:lvlOverride w:ilvl="0"/>
+    <w:lvlOverride w:ilvl="1"/>
+    <w:lvlOverride w:ilvl="2"/>
+    <w:lvlOverride w:ilvl="3"/>
+    <w:lvlOverride w:ilvl="4"/>
+    <w:lvlOverride w:ilvl="5"/>
+    <w:lvlOverride w:ilvl="6"/>
+    <w:lvlOverride w:ilvl="7"/>
+    <w:lvlOverride w:ilvl="8"/>
+  </w:num>
+  <w:num w:numId="14" w16cid:durableId="1009601575">
     <w:abstractNumId w:val="9"/>
+    <w:lvlOverride w:ilvl="0"/>
+    <w:lvlOverride w:ilvl="1"/>
+    <w:lvlOverride w:ilvl="2"/>
+    <w:lvlOverride w:ilvl="3"/>
+    <w:lvlOverride w:ilvl="4"/>
+    <w:lvlOverride w:ilvl="5"/>
+    <w:lvlOverride w:ilvl="6"/>
+    <w:lvlOverride w:ilvl="7"/>
+    <w:lvlOverride w:ilvl="8"/>
+  </w:num>
+  <w:num w:numId="15" w16cid:durableId="1869025972">
+    <w:abstractNumId w:val="10"/>
+    <w:lvlOverride w:ilvl="0"/>
+    <w:lvlOverride w:ilvl="1"/>
+    <w:lvlOverride w:ilvl="2"/>
+    <w:lvlOverride w:ilvl="3"/>
+    <w:lvlOverride w:ilvl="4"/>
+    <w:lvlOverride w:ilvl="5"/>
+    <w:lvlOverride w:ilvl="6"/>
+    <w:lvlOverride w:ilvl="7"/>
+    <w:lvlOverride w:ilvl="8"/>
   </w:num>
 </w:numbering>
 </file>
 
 <file path=word/styles.xml><?xml version="1.0" encoding="utf-8"?>
-<w:styles xmlns:mc="http://schemas.openxmlformats.org/markup-compatibility/2006" xmlns:r="http://schemas.openxmlformats.org/officeDocument/2006/relationships" xmlns:w="http://schemas.openxmlformats.org/wordprocessingml/2006/main" xmlns:w14="http://schemas.microsoft.com/office/word/2010/wordml" xmlns:w15="http://schemas.microsoft.com/office/word/2012/wordml" xmlns:w16se="http://schemas.microsoft.com/office/word/2015/wordml/symex" mc:Ignorable="w14 w15 w16se">
+<w:styles xmlns:mc="http://schemas.openxmlformats.org/markup-compatibility/2006" xmlns:r="http://schemas.openxmlformats.org/officeDocument/2006/relationships" xmlns:w="http://schemas.openxmlformats.org/wordprocessingml/2006/main" xmlns:w14="http://schemas.microsoft.com/office/word/2010/wordml" xmlns:w15="http://schemas.microsoft.com/office/word/2012/wordml" xmlns:w16cex="http://schemas.microsoft.com/office/word/2018/wordml/cex" xmlns:w16cid="http://schemas.microsoft.com/office/word/2016/wordml/cid" xmlns:w16="http://schemas.microsoft.com/office/word/2018/wordml" xmlns:w16sdtdh="http://schemas.microsoft.com/office/word/2020/wordml/sdtdatahash" xmlns:w16se="http://schemas.microsoft.com/office/word/2015/wordml/symex" mc:Ignorable="w14 w15 w16se w16cid w16 w16cex w16sdtdh">
   <w:docDefaults>
     <w:rPrDefault>
       <w:rPr>
@@ -4044,7 +5275,7 @@
     </w:rPrDefault>
     <w:pPrDefault/>
   </w:docDefaults>
-  <w:latentStyles w:defLockedState="0" w:defUIPriority="99" w:defSemiHidden="0" w:defUnhideWhenUsed="0" w:defQFormat="0" w:count="371">
+  <w:latentStyles w:defLockedState="0" w:defUIPriority="99" w:defSemiHidden="0" w:defUnhideWhenUsed="0" w:defQFormat="0" w:count="376">
     <w:lsdException w:name="Normal" w:locked="1" w:uiPriority="0" w:qFormat="1"/>
     <w:lsdException w:name="heading 1" w:locked="1" w:uiPriority="0" w:qFormat="1"/>
     <w:lsdException w:name="heading 2" w:locked="1" w:semiHidden="1" w:uiPriority="0" w:unhideWhenUsed="1" w:qFormat="1"/>
@@ -4150,7 +5381,6 @@
     <w:lsdException w:name="HTML Sample" w:semiHidden="1" w:unhideWhenUsed="1"/>
     <w:lsdException w:name="HTML Typewriter" w:semiHidden="1" w:unhideWhenUsed="1"/>
     <w:lsdException w:name="HTML Variable" w:semiHidden="1" w:unhideWhenUsed="1"/>
-    <w:lsdException w:name="Normal Table" w:semiHidden="1" w:unhideWhenUsed="1"/>
     <w:lsdException w:name="annotation subject" w:semiHidden="1" w:unhideWhenUsed="1"/>
     <w:lsdException w:name="No List" w:semiHidden="1" w:unhideWhenUsed="1"/>
     <w:lsdException w:name="Outline List 1" w:semiHidden="1" w:unhideWhenUsed="1"/>
@@ -4193,11 +5423,8 @@
     <w:lsdException w:name="Table Contemporary" w:semiHidden="1" w:unhideWhenUsed="1"/>
     <w:lsdException w:name="Table Elegant" w:semiHidden="1" w:unhideWhenUsed="1"/>
     <w:lsdException w:name="Table Professional" w:semiHidden="1" w:unhideWhenUsed="1"/>
-    <w:lsdException w:name="Table Subtle 1" w:semiHidden="1" w:unhideWhenUsed="1"/>
     <w:lsdException w:name="Table Subtle 2" w:semiHidden="1" w:unhideWhenUsed="1"/>
     <w:lsdException w:name="Table Web 1" w:semiHidden="1" w:unhideWhenUsed="1"/>
-    <w:lsdException w:name="Table Web 2" w:semiHidden="1" w:unhideWhenUsed="1"/>
-    <w:lsdException w:name="Table Web 3" w:semiHidden="1" w:unhideWhenUsed="1"/>
     <w:lsdException w:name="Balloon Text" w:semiHidden="1" w:unhideWhenUsed="1"/>
     <w:lsdException w:name="Table Grid" w:locked="1" w:uiPriority="0"/>
     <w:lsdException w:name="Table Theme" w:semiHidden="1" w:unhideWhenUsed="1"/>
@@ -4416,6 +5643,11 @@
     <w:lsdException w:name="List Table 5 Dark Accent 6" w:uiPriority="50"/>
     <w:lsdException w:name="List Table 6 Colorful Accent 6" w:uiPriority="51"/>
     <w:lsdException w:name="List Table 7 Colorful Accent 6" w:uiPriority="52"/>
+    <w:lsdException w:name="Mention" w:semiHidden="1" w:unhideWhenUsed="1"/>
+    <w:lsdException w:name="Smart Hyperlink" w:semiHidden="1" w:unhideWhenUsed="1"/>
+    <w:lsdException w:name="Hashtag" w:semiHidden="1" w:unhideWhenUsed="1"/>
+    <w:lsdException w:name="Unresolved Mention" w:semiHidden="1" w:unhideWhenUsed="1"/>
+    <w:lsdException w:name="Smart Link" w:semiHidden="1" w:unhideWhenUsed="1"/>
   </w:latentStyles>
   <w:style w:type="paragraph" w:default="1" w:styleId="Normal">
     <w:name w:val="Normal"/>
@@ -4595,7 +5827,7 @@
   <w:style w:type="paragraph" w:styleId="ListParagraph">
     <w:name w:val="List Paragraph"/>
     <w:basedOn w:val="Normal"/>
-    <w:uiPriority w:val="99"/>
+    <w:uiPriority w:val="34"/>
     <w:qFormat/>
     <w:rsid w:val="00D06EFA"/>
     <w:pPr>

</xml_diff>

<commit_message>
Update OOSE PROJECT PROPOSAL.docx
i have submitted my work
</commit_message>
<xml_diff>
--- a/OOSE PROJECT PROPOSAL.docx
+++ b/OOSE PROJECT PROPOSAL.docx
@@ -1,6 +1,6 @@
 
 <file path=word/document.xml><?xml version="1.0" encoding="utf-8"?>
-<w:document xmlns:wpc="http://schemas.microsoft.com/office/word/2010/wordprocessingCanvas" xmlns:cx="http://schemas.microsoft.com/office/drawing/2014/chartex" xmlns:cx1="http://schemas.microsoft.com/office/drawing/2015/9/8/chartex" xmlns:cx2="http://schemas.microsoft.com/office/drawing/2015/10/21/chartex" xmlns:cx3="http://schemas.microsoft.com/office/drawing/2016/5/9/chartex" xmlns:cx4="http://schemas.microsoft.com/office/drawing/2016/5/10/chartex" xmlns:cx5="http://schemas.microsoft.com/office/drawing/2016/5/11/chartex" xmlns:cx6="http://schemas.microsoft.com/office/drawing/2016/5/12/chartex" xmlns:cx7="http://schemas.microsoft.com/office/drawing/2016/5/13/chartex" xmlns:cx8="http://schemas.microsoft.com/office/drawing/2016/5/14/chartex" xmlns:mc="http://schemas.openxmlformats.org/markup-compatibility/2006" xmlns:aink="http://schemas.microsoft.com/office/drawing/2016/ink" xmlns:am3d="http://schemas.microsoft.com/office/drawing/2017/model3d" xmlns:o="urn:schemas-microsoft-com:office:office" xmlns:r="http://schemas.openxmlformats.org/officeDocument/2006/relationships" xmlns:m="http://schemas.openxmlformats.org/officeDocument/2006/math" xmlns:v="urn:schemas-microsoft-com:vml" xmlns:wp14="http://schemas.microsoft.com/office/word/2010/wordprocessingDrawing" xmlns:wp="http://schemas.openxmlformats.org/drawingml/2006/wordprocessingDrawing" xmlns:w10="urn:schemas-microsoft-com:office:word" xmlns:w="http://schemas.openxmlformats.org/wordprocessingml/2006/main" xmlns:w14="http://schemas.microsoft.com/office/word/2010/wordml" xmlns:w15="http://schemas.microsoft.com/office/word/2012/wordml" xmlns:w16cex="http://schemas.microsoft.com/office/word/2018/wordml/cex" xmlns:w16cid="http://schemas.microsoft.com/office/word/2016/wordml/cid" xmlns:w16="http://schemas.microsoft.com/office/word/2018/wordml" xmlns:w16sdtdh="http://schemas.microsoft.com/office/word/2020/wordml/sdtdatahash" xmlns:w16se="http://schemas.microsoft.com/office/word/2015/wordml/symex" xmlns:wpg="http://schemas.microsoft.com/office/word/2010/wordprocessingGroup" xmlns:wpi="http://schemas.microsoft.com/office/word/2010/wordprocessingInk" xmlns:wne="http://schemas.microsoft.com/office/word/2006/wordml" xmlns:wps="http://schemas.microsoft.com/office/word/2010/wordprocessingShape" mc:Ignorable="w14 w15 w16se w16cid w16 w16cex w16sdtdh wp14">
+<w:document xmlns:wpc="http://schemas.microsoft.com/office/word/2010/wordprocessingCanvas" xmlns:mc="http://schemas.openxmlformats.org/markup-compatibility/2006" xmlns:o="urn:schemas-microsoft-com:office:office" xmlns:r="http://schemas.openxmlformats.org/officeDocument/2006/relationships" xmlns:m="http://schemas.openxmlformats.org/officeDocument/2006/math" xmlns:v="urn:schemas-microsoft-com:vml" xmlns:wp14="http://schemas.microsoft.com/office/word/2010/wordprocessingDrawing" xmlns:wp="http://schemas.openxmlformats.org/drawingml/2006/wordprocessingDrawing" xmlns:w10="urn:schemas-microsoft-com:office:word" xmlns:w="http://schemas.openxmlformats.org/wordprocessingml/2006/main" xmlns:w14="http://schemas.microsoft.com/office/word/2010/wordml" xmlns:w15="http://schemas.microsoft.com/office/word/2012/wordml" xmlns:wpg="http://schemas.microsoft.com/office/word/2010/wordprocessingGroup" xmlns:wpi="http://schemas.microsoft.com/office/word/2010/wordprocessingInk" xmlns:wne="http://schemas.microsoft.com/office/word/2006/wordml" xmlns:wps="http://schemas.microsoft.com/office/word/2010/wordprocessingShape" mc:Ignorable="w14 w15 wp14">
   <w:body>
     <w:p>
       <w:pPr>
@@ -20,6 +20,7 @@
           <w:noProof/>
           <w:sz w:val="30"/>
           <w:szCs w:val="30"/>
+          <w:lang w:bidi="ar-SA"/>
         </w:rPr>
         <w:drawing>
           <wp:anchor distT="0" distB="0" distL="114300" distR="114300" simplePos="0" relativeHeight="251660288" behindDoc="0" locked="0" layoutInCell="1" allowOverlap="1" wp14:anchorId="2D9B93F2" wp14:editId="44876D13">
@@ -153,7 +154,6 @@
     </w:p>
     <w:p>
       <w:pPr>
-        <w:jc w:val="center"/>
         <w:rPr>
           <w:b/>
           <w:sz w:val="32"/>
@@ -286,21 +286,7 @@
         <w:rPr>
           <w:rFonts w:ascii="Verdana" w:hAnsi="Verdana"/>
         </w:rPr>
-        <w:t xml:space="preserve"> &lt;</w:t>
-      </w:r>
-      <w:proofErr w:type="spellStart"/>
-      <w:r>
-        <w:rPr>
-          <w:rFonts w:ascii="Verdana" w:hAnsi="Verdana"/>
-        </w:rPr>
-        <w:t>Date&amp;Time</w:t>
-      </w:r>
-      <w:proofErr w:type="spellEnd"/>
-      <w:r>
-        <w:rPr>
-          <w:rFonts w:ascii="Verdana" w:hAnsi="Verdana"/>
-        </w:rPr>
-        <w:t>&gt;</w:t>
+        <w:t xml:space="preserve"> &lt;Date&amp;Time&gt;</w:t>
       </w:r>
     </w:p>
     <w:p>
@@ -1421,31 +1407,15 @@
           <w:rFonts w:ascii="Lato" w:hAnsi="Lato" w:cs="Poppins"/>
           <w:color w:val="444444"/>
         </w:rPr>
-        <w:t>I</w:t>
+        <w:t xml:space="preserve">In the offline system, it is an overhead to keep the records related to faculty, student, parents, and other school staff on the papers. Everything related to their progress in the system is marked manually. </w:t>
       </w:r>
       <w:r>
         <w:rPr>
           <w:rFonts w:ascii="Lato" w:hAnsi="Lato" w:cs="Poppins"/>
           <w:color w:val="444444"/>
         </w:rPr>
-        <w:t xml:space="preserve">n the offline system, it is an overhead to keep the records related to faculty, student, parents, and other school staff on the papers. Everything related to their progress in the system is marked manually. </w:t>
-      </w:r>
-      <w:r>
-        <w:rPr>
-          <w:rFonts w:ascii="Lato" w:hAnsi="Lato" w:cs="Poppins"/>
-          <w:color w:val="444444"/>
-        </w:rPr>
-        <w:t xml:space="preserve">For </w:t>
-      </w:r>
-      <w:proofErr w:type="gramStart"/>
-      <w:r>
-        <w:rPr>
-          <w:rFonts w:ascii="Lato" w:hAnsi="Lato" w:cs="Poppins"/>
-          <w:color w:val="444444"/>
-        </w:rPr>
-        <w:t>example</w:t>
-      </w:r>
-      <w:proofErr w:type="gramEnd"/>
+        <w:t>For example</w:t>
+      </w:r>
       <w:r>
         <w:rPr>
           <w:rFonts w:ascii="Lato" w:hAnsi="Lato" w:cs="Poppins"/>
@@ -1885,27 +1855,7 @@
           <w:szCs w:val="22"/>
           <w:shd w:val="clear" w:color="auto" w:fill="FFFFFF"/>
         </w:rPr>
-        <w:t xml:space="preserve">Having a dynamic system with a bird view of data and reports can give next level of power and quickness in decision-making for principal or management person. </w:t>
-      </w:r>
-      <w:r>
-        <w:rPr>
-          <w:rFonts w:ascii="Lato" w:hAnsi="Lato"/>
-          <w:color w:val="505050"/>
-          <w:sz w:val="22"/>
-          <w:szCs w:val="22"/>
-          <w:shd w:val="clear" w:color="auto" w:fill="FFFFFF"/>
-        </w:rPr>
-        <w:t xml:space="preserve">School management System </w:t>
-      </w:r>
-      <w:r>
-        <w:rPr>
-          <w:rFonts w:ascii="Lato" w:hAnsi="Lato"/>
-          <w:color w:val="505050"/>
-          <w:sz w:val="22"/>
-          <w:szCs w:val="22"/>
-          <w:shd w:val="clear" w:color="auto" w:fill="FFFFFF"/>
-        </w:rPr>
-        <w:t>provides extra ordinary Management Dashboard and data reporting functions along with dynamic access rights mechanism which becomes a blessing for management personnel.</w:t>
+        <w:t>Having a dynamic system with a bird view of data and reports can give next level of power and quickness in decision-making for principal or management person. School management System provides extra ordinary Management Dashboard and data reporting functions along with dynamic access rights mechanism which becomes a blessing for management personnel.</w:t>
       </w:r>
     </w:p>
     <w:p/>
@@ -2125,7 +2075,6 @@
           <w:sz w:val="20"/>
           <w:szCs w:val="20"/>
         </w:rPr>
-        <w:lastRenderedPageBreak/>
         <w:t>4. Negligence</w:t>
       </w:r>
     </w:p>
@@ -2151,6 +2100,7 @@
           <w:sz w:val="20"/>
           <w:szCs w:val="20"/>
         </w:rPr>
+        <w:lastRenderedPageBreak/>
         <w:t>When data is stored in computers or laptops, it has become so natural that people lose the information when files are accidentally deleted or even it could fall into the wrong hands. Ensure a proper backup strategy to keep your data on important devices and run them smoothly without hassles.</w:t>
       </w:r>
     </w:p>
@@ -2454,6 +2404,7 @@
       <w:r>
         <w:rPr>
           <w:rFonts w:ascii="Times New Roman" w:eastAsia="Times New Roman" w:hAnsi="Times New Roman" w:cs="Times New Roman"/>
+          <w:noProof/>
           <w:color w:val="auto"/>
           <w:sz w:val="24"/>
           <w:szCs w:val="24"/>
@@ -2619,16 +2570,7 @@
       <w:bookmarkStart w:id="21" w:name="_Toc101427048"/>
       <w:bookmarkStart w:id="22" w:name="_Toc101427106"/>
       <w:r>
-        <w:t>Ali Said</w:t>
-      </w:r>
-      <w:r>
-        <w:t>(</w:t>
-      </w:r>
-      <w:r>
-        <w:t>FA20-BSE-165</w:t>
-      </w:r>
-      <w:r>
-        <w:t>)</w:t>
+        <w:t>Ali Said(FA20-BSE-165)</w:t>
       </w:r>
       <w:bookmarkEnd w:id="21"/>
       <w:bookmarkEnd w:id="22"/>
@@ -2859,10 +2801,7 @@
         <w:pStyle w:val="Heading3"/>
       </w:pPr>
       <w:r>
-        <w:t>Muhammad Nawaz Khan</w:t>
-      </w:r>
-      <w:r>
-        <w:t xml:space="preserve"> (FA20-BSE-073)</w:t>
+        <w:t>Muhammad Nawaz Khan (FA20-BSE-073)</w:t>
       </w:r>
     </w:p>
     <w:tbl>
@@ -2902,10 +2841,7 @@
               <w:pStyle w:val="Heading4"/>
             </w:pPr>
             <w:r>
-              <w:t xml:space="preserve">Use Case UC1: </w:t>
-            </w:r>
-            <w:r>
-              <w:t>View Attendan</w:t>
+              <w:t>Use Case UC1: View Attendan</w:t>
             </w:r>
             <w:r>
               <w:t>c</w:t>
@@ -3205,15 +3141,7 @@
         <w:spacing w:after="160" w:line="256" w:lineRule="auto"/>
       </w:pPr>
       <w:r>
-        <w:t xml:space="preserve">The system will be interrupted, and the teacher will </w:t>
-      </w:r>
-      <w:proofErr w:type="spellStart"/>
-      <w:r>
-        <w:t>no</w:t>
-      </w:r>
-      <w:proofErr w:type="spellEnd"/>
-      <w:r>
-        <w:t xml:space="preserve"> be able to use the system.</w:t>
+        <w:t>The system will be interrupted, and the teacher will no be able to use the system.</w:t>
       </w:r>
     </w:p>
     <w:p>
@@ -3899,15 +3827,7 @@
         </w:numPr>
       </w:pPr>
       <w:r>
-        <w:t xml:space="preserve">System will automatically mark the quizzes but in case of assignments teacher have </w:t>
-      </w:r>
-      <w:proofErr w:type="gramStart"/>
-      <w:r>
-        <w:t>to</w:t>
-      </w:r>
-      <w:proofErr w:type="gramEnd"/>
-      <w:r>
-        <w:t xml:space="preserve"> practically do it.</w:t>
+        <w:t>System will automatically mark the quizzes but in case of assignments teacher have to practically do it.</w:t>
       </w:r>
     </w:p>
     <w:p>
@@ -4591,15 +4511,7 @@
         </w:numPr>
       </w:pPr>
       <w:r>
-        <w:t xml:space="preserve">System logs completed sale and sends sale and payment information to the external </w:t>
-      </w:r>
-      <w:proofErr w:type="gramStart"/>
-      <w:r>
-        <w:t>Accounting</w:t>
-      </w:r>
-      <w:proofErr w:type="gramEnd"/>
-      <w:r>
-        <w:t xml:space="preserve"> system (for accounting and commissions) and Inventory system (to update inventory).</w:t>
+        <w:t>System logs completed sale and sends sale and payment information to the external Accounting system (for accounting and commissions) and Inventory system (to update inventory).</w:t>
       </w:r>
     </w:p>
     <w:p>
@@ -5066,13 +4978,7 @@
       </w:pPr>
       <w:r>
         <w:lastRenderedPageBreak/>
-        <w:t xml:space="preserve">Student Name </w:t>
-      </w:r>
-      <w:r>
-        <w:t>4</w:t>
-      </w:r>
-      <w:r>
-        <w:t xml:space="preserve"> (Registration Number 1)</w:t>
+        <w:t>Student Name 4 (Registration Number 1)</w:t>
       </w:r>
     </w:p>
     <w:tbl>
@@ -5551,15 +5457,7 @@
         </w:numPr>
       </w:pPr>
       <w:r>
-        <w:t xml:space="preserve">System logs completed sale and sends sale and payment information to the external </w:t>
-      </w:r>
-      <w:proofErr w:type="gramStart"/>
-      <w:r>
-        <w:t>Accounting</w:t>
-      </w:r>
-      <w:proofErr w:type="gramEnd"/>
-      <w:r>
-        <w:t xml:space="preserve"> system (for accounting and commissions) and Inventory system (to update inventory).</w:t>
+        <w:t>System logs completed sale and sends sale and payment information to the external Accounting system (for accounting and commissions) and Inventory system (to update inventory).</w:t>
       </w:r>
     </w:p>
     <w:p>
@@ -6026,13 +5924,7 @@
       </w:pPr>
       <w:r>
         <w:lastRenderedPageBreak/>
-        <w:t xml:space="preserve">Student Name </w:t>
-      </w:r>
-      <w:r>
-        <w:t>5</w:t>
-      </w:r>
-      <w:r>
-        <w:t xml:space="preserve"> (Registration Number 1)</w:t>
+        <w:t>Student Name 5 (Registration Number 1)</w:t>
       </w:r>
     </w:p>
     <w:tbl>
@@ -6511,15 +6403,7 @@
         </w:numPr>
       </w:pPr>
       <w:r>
-        <w:t xml:space="preserve">System logs completed sale and sends sale and payment information to the external </w:t>
-      </w:r>
-      <w:proofErr w:type="gramStart"/>
-      <w:r>
-        <w:t>Accounting</w:t>
-      </w:r>
-      <w:proofErr w:type="gramEnd"/>
-      <w:r>
-        <w:t xml:space="preserve"> system (for accounting and commissions) and Inventory system (to update inventory).</w:t>
+        <w:t>System logs completed sale and sends sale and payment information to the external Accounting system (for accounting and commissions) and Inventory system (to update inventory).</w:t>
       </w:r>
     </w:p>
     <w:p>
@@ -6986,13 +6870,7 @@
       </w:pPr>
       <w:r>
         <w:lastRenderedPageBreak/>
-        <w:t xml:space="preserve">Student Name </w:t>
-      </w:r>
-      <w:r>
-        <w:t>6</w:t>
-      </w:r>
-      <w:r>
-        <w:t xml:space="preserve"> (Registration Number 1)</w:t>
+        <w:t>Student Name 6 (Registration Number 1)</w:t>
       </w:r>
     </w:p>
     <w:tbl>
@@ -7471,15 +7349,7 @@
         </w:numPr>
       </w:pPr>
       <w:r>
-        <w:t xml:space="preserve">System logs completed sale and sends sale and payment information to the external </w:t>
-      </w:r>
-      <w:proofErr w:type="gramStart"/>
-      <w:r>
-        <w:t>Accounting</w:t>
-      </w:r>
-      <w:proofErr w:type="gramEnd"/>
-      <w:r>
-        <w:t xml:space="preserve"> system (for accounting and commissions) and Inventory system (to update inventory).</w:t>
+        <w:t>System logs completed sale and sends sale and payment information to the external Accounting system (for accounting and commissions) and Inventory system (to update inventory).</w:t>
       </w:r>
     </w:p>
     <w:p>
@@ -7946,13 +7816,7 @@
       </w:pPr>
       <w:r>
         <w:lastRenderedPageBreak/>
-        <w:t xml:space="preserve">Student Name </w:t>
-      </w:r>
-      <w:r>
-        <w:t>7</w:t>
-      </w:r>
-      <w:r>
-        <w:t xml:space="preserve"> (Registration Number 1)</w:t>
+        <w:t>Student Name 7 (Registration Number 1)</w:t>
       </w:r>
     </w:p>
     <w:tbl>
@@ -8431,15 +8295,7 @@
         </w:numPr>
       </w:pPr>
       <w:r>
-        <w:t xml:space="preserve">System logs completed sale and sends sale and payment information to the external </w:t>
-      </w:r>
-      <w:proofErr w:type="gramStart"/>
-      <w:r>
-        <w:t>Accounting</w:t>
-      </w:r>
-      <w:proofErr w:type="gramEnd"/>
-      <w:r>
-        <w:t xml:space="preserve"> system (for accounting and commissions) and Inventory system (to update inventory).</w:t>
+        <w:t>System logs completed sale and sends sale and payment information to the external Accounting system (for accounting and commissions) and Inventory system (to update inventory).</w:t>
       </w:r>
     </w:p>
     <w:p>
@@ -8906,13 +8762,7 @@
       </w:pPr>
       <w:r>
         <w:lastRenderedPageBreak/>
-        <w:t xml:space="preserve">Student Name </w:t>
-      </w:r>
-      <w:r>
-        <w:t>8</w:t>
-      </w:r>
-      <w:r>
-        <w:t xml:space="preserve"> (Registration Number 1)</w:t>
+        <w:t>Student Name 8 (Registration Number 1)</w:t>
       </w:r>
     </w:p>
     <w:tbl>
@@ -9391,15 +9241,7 @@
         </w:numPr>
       </w:pPr>
       <w:r>
-        <w:t xml:space="preserve">System logs completed sale and sends sale and payment information to the external </w:t>
-      </w:r>
-      <w:proofErr w:type="gramStart"/>
-      <w:r>
-        <w:t>Accounting</w:t>
-      </w:r>
-      <w:proofErr w:type="gramEnd"/>
-      <w:r>
-        <w:t xml:space="preserve"> system (for accounting and commissions) and Inventory system (to update inventory).</w:t>
+        <w:t>System logs completed sale and sends sale and payment information to the external Accounting system (for accounting and commissions) and Inventory system (to update inventory).</w:t>
       </w:r>
     </w:p>
     <w:p>
@@ -9898,15 +9740,7 @@
         <w:pStyle w:val="doclist"/>
       </w:pPr>
       <w:r>
-        <w:t xml:space="preserve">&lt;Paste the images from </w:t>
-      </w:r>
-      <w:proofErr w:type="spellStart"/>
-      <w:r>
-        <w:t>netbeans</w:t>
-      </w:r>
-      <w:proofErr w:type="spellEnd"/>
-      <w:r>
-        <w:t xml:space="preserve"> here for the relevant screen</w:t>
+        <w:t>&lt;Paste the images from netbeans here for the relevant screen</w:t>
       </w:r>
     </w:p>
     <w:p>
@@ -9916,6 +9750,16 @@
       <w:r>
         <w:t xml:space="preserve"> NOTE :only  one image against project should be inserted</w:t>
       </w:r>
+    </w:p>
+    <w:p>
+      <w:pPr>
+        <w:pStyle w:val="doclist"/>
+      </w:pPr>
+      <w:r>
+        <w:t>______________________________________________________________________________</w:t>
+      </w:r>
+      <w:bookmarkStart w:id="27" w:name="_GoBack"/>
+      <w:bookmarkEnd w:id="27"/>
     </w:p>
     <w:sectPr>
       <w:pgSz w:w="12240" w:h="15840"/>
@@ -9928,7 +9772,7 @@
 </file>
 
 <file path=word/endnotes.xml><?xml version="1.0" encoding="utf-8"?>
-<w:endnotes xmlns:wpc="http://schemas.microsoft.com/office/word/2010/wordprocessingCanvas" xmlns:cx="http://schemas.microsoft.com/office/drawing/2014/chartex" xmlns:cx1="http://schemas.microsoft.com/office/drawing/2015/9/8/chartex" xmlns:cx2="http://schemas.microsoft.com/office/drawing/2015/10/21/chartex" xmlns:cx3="http://schemas.microsoft.com/office/drawing/2016/5/9/chartex" xmlns:cx4="http://schemas.microsoft.com/office/drawing/2016/5/10/chartex" xmlns:cx5="http://schemas.microsoft.com/office/drawing/2016/5/11/chartex" xmlns:cx6="http://schemas.microsoft.com/office/drawing/2016/5/12/chartex" xmlns:cx7="http://schemas.microsoft.com/office/drawing/2016/5/13/chartex" xmlns:cx8="http://schemas.microsoft.com/office/drawing/2016/5/14/chartex" xmlns:mc="http://schemas.openxmlformats.org/markup-compatibility/2006" xmlns:aink="http://schemas.microsoft.com/office/drawing/2016/ink" xmlns:am3d="http://schemas.microsoft.com/office/drawing/2017/model3d" xmlns:o="urn:schemas-microsoft-com:office:office" xmlns:r="http://schemas.openxmlformats.org/officeDocument/2006/relationships" xmlns:m="http://schemas.openxmlformats.org/officeDocument/2006/math" xmlns:v="urn:schemas-microsoft-com:vml" xmlns:wp14="http://schemas.microsoft.com/office/word/2010/wordprocessingDrawing" xmlns:wp="http://schemas.openxmlformats.org/drawingml/2006/wordprocessingDrawing" xmlns:w10="urn:schemas-microsoft-com:office:word" xmlns:w="http://schemas.openxmlformats.org/wordprocessingml/2006/main" xmlns:w14="http://schemas.microsoft.com/office/word/2010/wordml" xmlns:w15="http://schemas.microsoft.com/office/word/2012/wordml" xmlns:w16cex="http://schemas.microsoft.com/office/word/2018/wordml/cex" xmlns:w16cid="http://schemas.microsoft.com/office/word/2016/wordml/cid" xmlns:w16="http://schemas.microsoft.com/office/word/2018/wordml" xmlns:w16sdtdh="http://schemas.microsoft.com/office/word/2020/wordml/sdtdatahash" xmlns:w16se="http://schemas.microsoft.com/office/word/2015/wordml/symex" xmlns:wpg="http://schemas.microsoft.com/office/word/2010/wordprocessingGroup" xmlns:wpi="http://schemas.microsoft.com/office/word/2010/wordprocessingInk" xmlns:wne="http://schemas.microsoft.com/office/word/2006/wordml" xmlns:wps="http://schemas.microsoft.com/office/word/2010/wordprocessingShape" mc:Ignorable="w14 w15 w16se w16cid w16 w16cex w16sdtdh wp14">
+<w:endnotes xmlns:wpc="http://schemas.microsoft.com/office/word/2010/wordprocessingCanvas" xmlns:mc="http://schemas.openxmlformats.org/markup-compatibility/2006" xmlns:o="urn:schemas-microsoft-com:office:office" xmlns:r="http://schemas.openxmlformats.org/officeDocument/2006/relationships" xmlns:m="http://schemas.openxmlformats.org/officeDocument/2006/math" xmlns:v="urn:schemas-microsoft-com:vml" xmlns:wp14="http://schemas.microsoft.com/office/word/2010/wordprocessingDrawing" xmlns:wp="http://schemas.openxmlformats.org/drawingml/2006/wordprocessingDrawing" xmlns:w10="urn:schemas-microsoft-com:office:word" xmlns:w="http://schemas.openxmlformats.org/wordprocessingml/2006/main" xmlns:w14="http://schemas.microsoft.com/office/word/2010/wordml" xmlns:w15="http://schemas.microsoft.com/office/word/2012/wordml" xmlns:wpg="http://schemas.microsoft.com/office/word/2010/wordprocessingGroup" xmlns:wpi="http://schemas.microsoft.com/office/word/2010/wordprocessingInk" xmlns:wne="http://schemas.microsoft.com/office/word/2006/wordml" xmlns:wps="http://schemas.microsoft.com/office/word/2010/wordprocessingShape" mc:Ignorable="w14 w15 wp14">
   <w:endnote w:type="separator" w:id="-1">
     <w:p>
       <w:pPr>
@@ -9953,7 +9797,7 @@
 </file>
 
 <file path=word/footnotes.xml><?xml version="1.0" encoding="utf-8"?>
-<w:footnotes xmlns:wpc="http://schemas.microsoft.com/office/word/2010/wordprocessingCanvas" xmlns:cx="http://schemas.microsoft.com/office/drawing/2014/chartex" xmlns:cx1="http://schemas.microsoft.com/office/drawing/2015/9/8/chartex" xmlns:cx2="http://schemas.microsoft.com/office/drawing/2015/10/21/chartex" xmlns:cx3="http://schemas.microsoft.com/office/drawing/2016/5/9/chartex" xmlns:cx4="http://schemas.microsoft.com/office/drawing/2016/5/10/chartex" xmlns:cx5="http://schemas.microsoft.com/office/drawing/2016/5/11/chartex" xmlns:cx6="http://schemas.microsoft.com/office/drawing/2016/5/12/chartex" xmlns:cx7="http://schemas.microsoft.com/office/drawing/2016/5/13/chartex" xmlns:cx8="http://schemas.microsoft.com/office/drawing/2016/5/14/chartex" xmlns:mc="http://schemas.openxmlformats.org/markup-compatibility/2006" xmlns:aink="http://schemas.microsoft.com/office/drawing/2016/ink" xmlns:am3d="http://schemas.microsoft.com/office/drawing/2017/model3d" xmlns:o="urn:schemas-microsoft-com:office:office" xmlns:r="http://schemas.openxmlformats.org/officeDocument/2006/relationships" xmlns:m="http://schemas.openxmlformats.org/officeDocument/2006/math" xmlns:v="urn:schemas-microsoft-com:vml" xmlns:wp14="http://schemas.microsoft.com/office/word/2010/wordprocessingDrawing" xmlns:wp="http://schemas.openxmlformats.org/drawingml/2006/wordprocessingDrawing" xmlns:w10="urn:schemas-microsoft-com:office:word" xmlns:w="http://schemas.openxmlformats.org/wordprocessingml/2006/main" xmlns:w14="http://schemas.microsoft.com/office/word/2010/wordml" xmlns:w15="http://schemas.microsoft.com/office/word/2012/wordml" xmlns:w16cex="http://schemas.microsoft.com/office/word/2018/wordml/cex" xmlns:w16cid="http://schemas.microsoft.com/office/word/2016/wordml/cid" xmlns:w16="http://schemas.microsoft.com/office/word/2018/wordml" xmlns:w16sdtdh="http://schemas.microsoft.com/office/word/2020/wordml/sdtdatahash" xmlns:w16se="http://schemas.microsoft.com/office/word/2015/wordml/symex" xmlns:wpg="http://schemas.microsoft.com/office/word/2010/wordprocessingGroup" xmlns:wpi="http://schemas.microsoft.com/office/word/2010/wordprocessingInk" xmlns:wne="http://schemas.microsoft.com/office/word/2006/wordml" xmlns:wps="http://schemas.microsoft.com/office/word/2010/wordprocessingShape" mc:Ignorable="w14 w15 w16se w16cid w16 w16cex w16sdtdh wp14">
+<w:footnotes xmlns:wpc="http://schemas.microsoft.com/office/word/2010/wordprocessingCanvas" xmlns:mc="http://schemas.openxmlformats.org/markup-compatibility/2006" xmlns:o="urn:schemas-microsoft-com:office:office" xmlns:r="http://schemas.openxmlformats.org/officeDocument/2006/relationships" xmlns:m="http://schemas.openxmlformats.org/officeDocument/2006/math" xmlns:v="urn:schemas-microsoft-com:vml" xmlns:wp14="http://schemas.microsoft.com/office/word/2010/wordprocessingDrawing" xmlns:wp="http://schemas.openxmlformats.org/drawingml/2006/wordprocessingDrawing" xmlns:w10="urn:schemas-microsoft-com:office:word" xmlns:w="http://schemas.openxmlformats.org/wordprocessingml/2006/main" xmlns:w14="http://schemas.microsoft.com/office/word/2010/wordml" xmlns:w15="http://schemas.microsoft.com/office/word/2012/wordml" xmlns:wpg="http://schemas.microsoft.com/office/word/2010/wordprocessingGroup" xmlns:wpi="http://schemas.microsoft.com/office/word/2010/wordprocessingInk" xmlns:wne="http://schemas.microsoft.com/office/word/2006/wordml" xmlns:wps="http://schemas.microsoft.com/office/word/2010/wordprocessingShape" mc:Ignorable="w14 w15 wp14">
   <w:footnote w:type="separator" w:id="-1">
     <w:p>
       <w:pPr>
@@ -9978,8 +9822,8 @@
 </file>
 
 <file path=word/numbering.xml><?xml version="1.0" encoding="utf-8"?>
-<w:numbering xmlns:wpc="http://schemas.microsoft.com/office/word/2010/wordprocessingCanvas" xmlns:cx="http://schemas.microsoft.com/office/drawing/2014/chartex" xmlns:cx1="http://schemas.microsoft.com/office/drawing/2015/9/8/chartex" xmlns:cx2="http://schemas.microsoft.com/office/drawing/2015/10/21/chartex" xmlns:cx3="http://schemas.microsoft.com/office/drawing/2016/5/9/chartex" xmlns:cx4="http://schemas.microsoft.com/office/drawing/2016/5/10/chartex" xmlns:cx5="http://schemas.microsoft.com/office/drawing/2016/5/11/chartex" xmlns:cx6="http://schemas.microsoft.com/office/drawing/2016/5/12/chartex" xmlns:cx7="http://schemas.microsoft.com/office/drawing/2016/5/13/chartex" xmlns:cx8="http://schemas.microsoft.com/office/drawing/2016/5/14/chartex" xmlns:mc="http://schemas.openxmlformats.org/markup-compatibility/2006" xmlns:aink="http://schemas.microsoft.com/office/drawing/2016/ink" xmlns:am3d="http://schemas.microsoft.com/office/drawing/2017/model3d" xmlns:o="urn:schemas-microsoft-com:office:office" xmlns:r="http://schemas.openxmlformats.org/officeDocument/2006/relationships" xmlns:m="http://schemas.openxmlformats.org/officeDocument/2006/math" xmlns:v="urn:schemas-microsoft-com:vml" xmlns:wp14="http://schemas.microsoft.com/office/word/2010/wordprocessingDrawing" xmlns:wp="http://schemas.openxmlformats.org/drawingml/2006/wordprocessingDrawing" xmlns:w10="urn:schemas-microsoft-com:office:word" xmlns:w="http://schemas.openxmlformats.org/wordprocessingml/2006/main" xmlns:w14="http://schemas.microsoft.com/office/word/2010/wordml" xmlns:w15="http://schemas.microsoft.com/office/word/2012/wordml" xmlns:w16cex="http://schemas.microsoft.com/office/word/2018/wordml/cex" xmlns:w16cid="http://schemas.microsoft.com/office/word/2016/wordml/cid" xmlns:w16="http://schemas.microsoft.com/office/word/2018/wordml" xmlns:w16sdtdh="http://schemas.microsoft.com/office/word/2020/wordml/sdtdatahash" xmlns:w16se="http://schemas.microsoft.com/office/word/2015/wordml/symex" xmlns:wpg="http://schemas.microsoft.com/office/word/2010/wordprocessingGroup" xmlns:wpi="http://schemas.microsoft.com/office/word/2010/wordprocessingInk" xmlns:wne="http://schemas.microsoft.com/office/word/2006/wordml" xmlns:wps="http://schemas.microsoft.com/office/word/2010/wordprocessingShape" mc:Ignorable="w14 w15 w16se w16cid w16 w16cex w16sdtdh wp14">
-  <w:abstractNum w:abstractNumId="0" w15:restartNumberingAfterBreak="0">
+<w:numbering xmlns:wpc="http://schemas.microsoft.com/office/word/2010/wordprocessingCanvas" xmlns:mc="http://schemas.openxmlformats.org/markup-compatibility/2006" xmlns:o="urn:schemas-microsoft-com:office:office" xmlns:r="http://schemas.openxmlformats.org/officeDocument/2006/relationships" xmlns:m="http://schemas.openxmlformats.org/officeDocument/2006/math" xmlns:v="urn:schemas-microsoft-com:vml" xmlns:wp14="http://schemas.microsoft.com/office/word/2010/wordprocessingDrawing" xmlns:wp="http://schemas.openxmlformats.org/drawingml/2006/wordprocessingDrawing" xmlns:w10="urn:schemas-microsoft-com:office:word" xmlns:w="http://schemas.openxmlformats.org/wordprocessingml/2006/main" xmlns:w14="http://schemas.microsoft.com/office/word/2010/wordml" xmlns:w15="http://schemas.microsoft.com/office/word/2012/wordml" xmlns:wpg="http://schemas.microsoft.com/office/word/2010/wordprocessingGroup" xmlns:wpi="http://schemas.microsoft.com/office/word/2010/wordprocessingInk" xmlns:wne="http://schemas.microsoft.com/office/word/2006/wordml" xmlns:wps="http://schemas.microsoft.com/office/word/2010/wordprocessingShape" mc:Ignorable="w14 w15 wp14">
+  <w:abstractNum w:abstractNumId="0">
     <w:nsid w:val="0D7B5573"/>
     <w:multiLevelType w:val="multilevel"/>
     <w:tmpl w:val="E0F47360"/>
@@ -10128,7 +9972,7 @@
       </w:rPr>
     </w:lvl>
   </w:abstractNum>
-  <w:abstractNum w:abstractNumId="1" w15:restartNumberingAfterBreak="0">
+  <w:abstractNum w:abstractNumId="1">
     <w:nsid w:val="1672491D"/>
     <w:multiLevelType w:val="hybridMultilevel"/>
     <w:tmpl w:val="1D745AE8"/>
@@ -10241,7 +10085,7 @@
       </w:rPr>
     </w:lvl>
   </w:abstractNum>
-  <w:abstractNum w:abstractNumId="2" w15:restartNumberingAfterBreak="0">
+  <w:abstractNum w:abstractNumId="2">
     <w:nsid w:val="1CF23723"/>
     <w:multiLevelType w:val="hybridMultilevel"/>
     <w:tmpl w:val="7B749C66"/>
@@ -10330,7 +10174,7 @@
       </w:pPr>
     </w:lvl>
   </w:abstractNum>
-  <w:abstractNum w:abstractNumId="3" w15:restartNumberingAfterBreak="0">
+  <w:abstractNum w:abstractNumId="3">
     <w:nsid w:val="1EB9605C"/>
     <w:multiLevelType w:val="multilevel"/>
     <w:tmpl w:val="C762AB70"/>
@@ -10443,7 +10287,7 @@
       </w:pPr>
     </w:lvl>
   </w:abstractNum>
-  <w:abstractNum w:abstractNumId="4" w15:restartNumberingAfterBreak="0">
+  <w:abstractNum w:abstractNumId="4">
     <w:nsid w:val="2A49621B"/>
     <w:multiLevelType w:val="multilevel"/>
     <w:tmpl w:val="35F41A1E"/>
@@ -10559,7 +10403,7 @@
       </w:pPr>
     </w:lvl>
   </w:abstractNum>
-  <w:abstractNum w:abstractNumId="5" w15:restartNumberingAfterBreak="0">
+  <w:abstractNum w:abstractNumId="5">
     <w:nsid w:val="31095B49"/>
     <w:multiLevelType w:val="hybridMultilevel"/>
     <w:tmpl w:val="F4A889E8"/>
@@ -10648,7 +10492,7 @@
       </w:pPr>
     </w:lvl>
   </w:abstractNum>
-  <w:abstractNum w:abstractNumId="6" w15:restartNumberingAfterBreak="0">
+  <w:abstractNum w:abstractNumId="6">
     <w:nsid w:val="35D30F61"/>
     <w:multiLevelType w:val="multilevel"/>
     <w:tmpl w:val="6FEC261A"/>
@@ -10761,7 +10605,7 @@
       </w:pPr>
     </w:lvl>
   </w:abstractNum>
-  <w:abstractNum w:abstractNumId="7" w15:restartNumberingAfterBreak="0">
+  <w:abstractNum w:abstractNumId="7">
     <w:nsid w:val="38C92CA8"/>
     <w:multiLevelType w:val="multilevel"/>
     <w:tmpl w:val="5DA29562"/>
@@ -10902,7 +10746,7 @@
       </w:rPr>
     </w:lvl>
   </w:abstractNum>
-  <w:abstractNum w:abstractNumId="8" w15:restartNumberingAfterBreak="0">
+  <w:abstractNum w:abstractNumId="8">
     <w:nsid w:val="3B56148C"/>
     <w:multiLevelType w:val="hybridMultilevel"/>
     <w:tmpl w:val="C5A027D6"/>
@@ -11015,7 +10859,7 @@
       </w:rPr>
     </w:lvl>
   </w:abstractNum>
-  <w:abstractNum w:abstractNumId="9" w15:restartNumberingAfterBreak="0">
+  <w:abstractNum w:abstractNumId="9">
     <w:nsid w:val="3E7257F0"/>
     <w:multiLevelType w:val="hybridMultilevel"/>
     <w:tmpl w:val="D64226AA"/>
@@ -11128,7 +10972,7 @@
       </w:rPr>
     </w:lvl>
   </w:abstractNum>
-  <w:abstractNum w:abstractNumId="10" w15:restartNumberingAfterBreak="0">
+  <w:abstractNum w:abstractNumId="10">
     <w:nsid w:val="3EA45B91"/>
     <w:multiLevelType w:val="multilevel"/>
     <w:tmpl w:val="1CBA7C9A"/>
@@ -11241,7 +11085,7 @@
       </w:pPr>
     </w:lvl>
   </w:abstractNum>
-  <w:abstractNum w:abstractNumId="11" w15:restartNumberingAfterBreak="0">
+  <w:abstractNum w:abstractNumId="11">
     <w:nsid w:val="475968A6"/>
     <w:multiLevelType w:val="hybridMultilevel"/>
     <w:tmpl w:val="EEA4BFDC"/>
@@ -11354,7 +11198,7 @@
       </w:rPr>
     </w:lvl>
   </w:abstractNum>
-  <w:abstractNum w:abstractNumId="12" w15:restartNumberingAfterBreak="0">
+  <w:abstractNum w:abstractNumId="12">
     <w:nsid w:val="506F06D7"/>
     <w:multiLevelType w:val="hybridMultilevel"/>
     <w:tmpl w:val="0944F5C6"/>
@@ -11467,7 +11311,7 @@
       </w:rPr>
     </w:lvl>
   </w:abstractNum>
-  <w:abstractNum w:abstractNumId="13" w15:restartNumberingAfterBreak="0">
+  <w:abstractNum w:abstractNumId="13">
     <w:nsid w:val="530F3D21"/>
     <w:multiLevelType w:val="hybridMultilevel"/>
     <w:tmpl w:val="0A244448"/>
@@ -11556,7 +11400,7 @@
       </w:pPr>
     </w:lvl>
   </w:abstractNum>
-  <w:abstractNum w:abstractNumId="14" w15:restartNumberingAfterBreak="0">
+  <w:abstractNum w:abstractNumId="14">
     <w:nsid w:val="5907338E"/>
     <w:multiLevelType w:val="hybridMultilevel"/>
     <w:tmpl w:val="4EC8C3E8"/>
@@ -11669,7 +11513,7 @@
       </w:rPr>
     </w:lvl>
   </w:abstractNum>
-  <w:abstractNum w:abstractNumId="15" w15:restartNumberingAfterBreak="0">
+  <w:abstractNum w:abstractNumId="15">
     <w:nsid w:val="5F2A2A4D"/>
     <w:multiLevelType w:val="hybridMultilevel"/>
     <w:tmpl w:val="1DC454BA"/>
@@ -11782,7 +11626,7 @@
       </w:rPr>
     </w:lvl>
   </w:abstractNum>
-  <w:abstractNum w:abstractNumId="16" w15:restartNumberingAfterBreak="0">
+  <w:abstractNum w:abstractNumId="16">
     <w:nsid w:val="7A2B1FB1"/>
     <w:multiLevelType w:val="hybridMultilevel"/>
     <w:tmpl w:val="21D421A8"/>
@@ -11895,7 +11739,7 @@
       </w:rPr>
     </w:lvl>
   </w:abstractNum>
-  <w:abstractNum w:abstractNumId="17" w15:restartNumberingAfterBreak="0">
+  <w:abstractNum w:abstractNumId="17">
     <w:nsid w:val="7D8D52E4"/>
     <w:multiLevelType w:val="multilevel"/>
     <w:tmpl w:val="82DE24C6"/>
@@ -12008,65 +11852,65 @@
       </w:pPr>
     </w:lvl>
   </w:abstractNum>
-  <w:num w:numId="1" w16cid:durableId="634800975">
+  <w:num w:numId="1">
     <w:abstractNumId w:val="14"/>
   </w:num>
-  <w:num w:numId="2" w16cid:durableId="1255633064">
+  <w:num w:numId="2">
     <w:abstractNumId w:val="9"/>
   </w:num>
-  <w:num w:numId="3" w16cid:durableId="1969241609">
+  <w:num w:numId="3">
     <w:abstractNumId w:val="1"/>
   </w:num>
-  <w:num w:numId="4" w16cid:durableId="861012362">
+  <w:num w:numId="4">
     <w:abstractNumId w:val="2"/>
   </w:num>
-  <w:num w:numId="5" w16cid:durableId="1293636059">
+  <w:num w:numId="5">
     <w:abstractNumId w:val="0"/>
   </w:num>
-  <w:num w:numId="6" w16cid:durableId="1807157933">
+  <w:num w:numId="6">
     <w:abstractNumId w:val="10"/>
   </w:num>
-  <w:num w:numId="7" w16cid:durableId="1471627514">
+  <w:num w:numId="7">
     <w:abstractNumId w:val="4"/>
   </w:num>
-  <w:num w:numId="8" w16cid:durableId="583228774">
+  <w:num w:numId="8">
     <w:abstractNumId w:val="3"/>
   </w:num>
-  <w:num w:numId="9" w16cid:durableId="949240657">
+  <w:num w:numId="9">
     <w:abstractNumId w:val="6"/>
   </w:num>
-  <w:num w:numId="10" w16cid:durableId="1548637663">
+  <w:num w:numId="10">
     <w:abstractNumId w:val="17"/>
   </w:num>
-  <w:num w:numId="11" w16cid:durableId="1431199855">
+  <w:num w:numId="11">
     <w:abstractNumId w:val="8"/>
   </w:num>
-  <w:num w:numId="12" w16cid:durableId="981346164">
+  <w:num w:numId="12">
     <w:abstractNumId w:val="16"/>
   </w:num>
-  <w:num w:numId="13" w16cid:durableId="1183276732">
+  <w:num w:numId="13">
     <w:abstractNumId w:val="15"/>
   </w:num>
-  <w:num w:numId="14" w16cid:durableId="1009601575">
+  <w:num w:numId="14">
     <w:abstractNumId w:val="11"/>
   </w:num>
-  <w:num w:numId="15" w16cid:durableId="1869025972">
+  <w:num w:numId="15">
     <w:abstractNumId w:val="12"/>
   </w:num>
-  <w:num w:numId="16" w16cid:durableId="905721999">
+  <w:num w:numId="16">
     <w:abstractNumId w:val="7"/>
   </w:num>
-  <w:num w:numId="17" w16cid:durableId="405956034">
+  <w:num w:numId="17">
     <w:abstractNumId w:val="5"/>
   </w:num>
-  <w:num w:numId="18" w16cid:durableId="61872678">
+  <w:num w:numId="18">
     <w:abstractNumId w:val="13"/>
   </w:num>
 </w:numbering>
 </file>
 
 <file path=word/styles.xml><?xml version="1.0" encoding="utf-8"?>
-<w:styles xmlns:mc="http://schemas.openxmlformats.org/markup-compatibility/2006" xmlns:r="http://schemas.openxmlformats.org/officeDocument/2006/relationships" xmlns:w="http://schemas.openxmlformats.org/wordprocessingml/2006/main" xmlns:w14="http://schemas.microsoft.com/office/word/2010/wordml" xmlns:w15="http://schemas.microsoft.com/office/word/2012/wordml" xmlns:w16cex="http://schemas.microsoft.com/office/word/2018/wordml/cex" xmlns:w16cid="http://schemas.microsoft.com/office/word/2016/wordml/cid" xmlns:w16="http://schemas.microsoft.com/office/word/2018/wordml" xmlns:w16sdtdh="http://schemas.microsoft.com/office/word/2020/wordml/sdtdatahash" xmlns:w16se="http://schemas.microsoft.com/office/word/2015/wordml/symex" mc:Ignorable="w14 w15 w16se w16cid w16 w16cex w16sdtdh">
+<w:styles xmlns:mc="http://schemas.openxmlformats.org/markup-compatibility/2006" xmlns:r="http://schemas.openxmlformats.org/officeDocument/2006/relationships" xmlns:w="http://schemas.openxmlformats.org/wordprocessingml/2006/main" xmlns:w14="http://schemas.microsoft.com/office/word/2010/wordml" xmlns:w15="http://schemas.microsoft.com/office/word/2012/wordml" mc:Ignorable="w14 w15">
   <w:docDefaults>
     <w:rPrDefault>
       <w:rPr>
@@ -12076,7 +11920,7 @@
     </w:rPrDefault>
     <w:pPrDefault/>
   </w:docDefaults>
-  <w:latentStyles w:defLockedState="0" w:defUIPriority="99" w:defSemiHidden="0" w:defUnhideWhenUsed="0" w:defQFormat="0" w:count="376">
+  <w:latentStyles w:defLockedState="0" w:defUIPriority="99" w:defSemiHidden="0" w:defUnhideWhenUsed="0" w:defQFormat="0" w:count="371">
     <w:lsdException w:name="Normal" w:locked="1" w:uiPriority="0" w:qFormat="1"/>
     <w:lsdException w:name="heading 1" w:locked="1" w:uiPriority="0" w:qFormat="1"/>
     <w:lsdException w:name="heading 2" w:locked="1" w:semiHidden="1" w:uiPriority="0" w:unhideWhenUsed="1" w:qFormat="1"/>
@@ -12448,11 +12292,6 @@
     <w:lsdException w:name="List Table 5 Dark Accent 6" w:uiPriority="50"/>
     <w:lsdException w:name="List Table 6 Colorful Accent 6" w:uiPriority="51"/>
     <w:lsdException w:name="List Table 7 Colorful Accent 6" w:uiPriority="52"/>
-    <w:lsdException w:name="Mention" w:semiHidden="1" w:unhideWhenUsed="1"/>
-    <w:lsdException w:name="Smart Hyperlink" w:semiHidden="1" w:unhideWhenUsed="1"/>
-    <w:lsdException w:name="Hashtag" w:semiHidden="1" w:unhideWhenUsed="1"/>
-    <w:lsdException w:name="Unresolved Mention" w:semiHidden="1" w:unhideWhenUsed="1"/>
-    <w:lsdException w:name="Smart Link" w:semiHidden="1" w:unhideWhenUsed="1"/>
   </w:latentStyles>
   <w:style w:type="paragraph" w:default="1" w:styleId="Normal">
     <w:name w:val="Normal"/>
@@ -13277,7 +13116,7 @@
 </file>
 
 <file path=customXml/itemProps1.xml><?xml version="1.0" encoding="utf-8"?>
-<ds:datastoreItem xmlns:ds="http://schemas.openxmlformats.org/officeDocument/2006/customXml" ds:itemID="{337D2DA0-A227-488A-A8C6-E290853D2144}">
+<ds:datastoreItem xmlns:ds="http://schemas.openxmlformats.org/officeDocument/2006/customXml" ds:itemID="{EA7471D7-FE75-4E0B-96D2-D7713CA2A705}">
   <ds:schemaRefs>
     <ds:schemaRef ds:uri="http://schemas.openxmlformats.org/officeDocument/2006/bibliography"/>
   </ds:schemaRefs>

</xml_diff>

<commit_message>
In star uml: I added my usecase module separately for easiness  with registration and login name. I also added domain model for my usecase . According to which i also added some work doing in Fully dressed usecase in Project word file. Kindly complete domain model further   According to yours Usecases in staruml (model name is Domainmodel )
In star uml:
I added my usecase module separately for easiness  with registration and login name.
I also added domain model for my usecase .
According to which i also added some work doing in Fully dressed usecase in Project word file.
Kindly complete domain model further   According to yours Usecases in staruml (model name is Domainmodel )
</commit_message>
<xml_diff>
--- a/OOSE PROJECT PROPOSAL.docx
+++ b/OOSE PROJECT PROPOSAL.docx
@@ -1737,8 +1737,6 @@
         </w:rPr>
         <w:t>Profile System</w:t>
       </w:r>
-      <w:bookmarkStart w:id="11" w:name="_GoBack"/>
-      <w:bookmarkEnd w:id="11"/>
     </w:p>
     <w:p>
       <w:pPr>
@@ -1902,14 +1900,14 @@
       <w:pPr>
         <w:pStyle w:val="Heading2"/>
       </w:pPr>
-      <w:bookmarkStart w:id="12" w:name="_Toc101427043"/>
-      <w:bookmarkStart w:id="13" w:name="_Toc101427101"/>
+      <w:bookmarkStart w:id="11" w:name="_Toc101427043"/>
+      <w:bookmarkStart w:id="12" w:name="_Toc101427101"/>
       <w:r>
         <w:lastRenderedPageBreak/>
         <w:t>Glossary</w:t>
       </w:r>
+      <w:bookmarkEnd w:id="11"/>
       <w:bookmarkEnd w:id="12"/>
-      <w:bookmarkEnd w:id="13"/>
     </w:p>
     <w:p>
       <w:pPr>
@@ -1923,8 +1921,8 @@
           <w:shd w:val="clear" w:color="auto" w:fill="FFFFFF"/>
         </w:rPr>
       </w:pPr>
-      <w:bookmarkStart w:id="14" w:name="_Toc101427044"/>
-      <w:bookmarkStart w:id="15" w:name="_Toc101427102"/>
+      <w:bookmarkStart w:id="13" w:name="_Toc101427044"/>
+      <w:bookmarkStart w:id="14" w:name="_Toc101427102"/>
       <w:r>
         <w:rPr>
           <w:rFonts w:ascii="Lato" w:hAnsi="Lato"/>
@@ -1945,8 +1943,8 @@
       <w:r>
         <w:t>Risk List &amp; Risk Management Plan</w:t>
       </w:r>
+      <w:bookmarkEnd w:id="13"/>
       <w:bookmarkEnd w:id="14"/>
-      <w:bookmarkEnd w:id="15"/>
     </w:p>
     <w:p>
       <w:pPr>
@@ -2217,8 +2215,8 @@
           <w:color w:val="C00000"/>
         </w:rPr>
       </w:pPr>
-      <w:bookmarkStart w:id="16" w:name="_Toc101427045"/>
-      <w:bookmarkStart w:id="17" w:name="_Toc101427103"/>
+      <w:bookmarkStart w:id="15" w:name="_Toc101427045"/>
+      <w:bookmarkStart w:id="16" w:name="_Toc101427103"/>
       <w:r>
         <w:rPr>
           <w:color w:val="C00000"/>
@@ -2228,20 +2226,20 @@
         <w:lastRenderedPageBreak/>
         <w:t>CHAPTER 2 USE CASES</w:t>
       </w:r>
+      <w:bookmarkEnd w:id="15"/>
       <w:bookmarkEnd w:id="16"/>
+    </w:p>
+    <w:p>
+      <w:pPr>
+        <w:pStyle w:val="Heading2"/>
+      </w:pPr>
+      <w:bookmarkStart w:id="17" w:name="_Toc101427046"/>
+      <w:bookmarkStart w:id="18" w:name="_Toc101427104"/>
+      <w:r>
+        <w:t>Use Case Diagram</w:t>
+      </w:r>
       <w:bookmarkEnd w:id="17"/>
-    </w:p>
-    <w:p>
-      <w:pPr>
-        <w:pStyle w:val="Heading2"/>
-      </w:pPr>
-      <w:bookmarkStart w:id="18" w:name="_Toc101427046"/>
-      <w:bookmarkStart w:id="19" w:name="_Toc101427104"/>
-      <w:r>
-        <w:t>Use Case Diagram</w:t>
-      </w:r>
       <w:bookmarkEnd w:id="18"/>
-      <w:bookmarkEnd w:id="19"/>
     </w:p>
     <w:p>
       <w:r>
@@ -2299,11 +2297,11 @@
           </wp:inline>
         </w:drawing>
       </w:r>
-      <w:bookmarkStart w:id="20" w:name="_Toc101427047"/>
-      <w:bookmarkStart w:id="21" w:name="_Toc101427105"/>
-    </w:p>
+      <w:bookmarkStart w:id="19" w:name="_Toc101427047"/>
+      <w:bookmarkStart w:id="20" w:name="_Toc101427105"/>
+    </w:p>
+    <w:bookmarkEnd w:id="19"/>
     <w:bookmarkEnd w:id="20"/>
-    <w:bookmarkEnd w:id="21"/>
     <w:p>
       <w:pPr>
         <w:pStyle w:val="Heading2"/>
@@ -2376,8 +2374,8 @@
       <w:pPr>
         <w:pStyle w:val="Heading3"/>
       </w:pPr>
-      <w:bookmarkStart w:id="22" w:name="_Toc101427048"/>
-      <w:bookmarkStart w:id="23" w:name="_Toc101427106"/>
+      <w:bookmarkStart w:id="21" w:name="_Toc101427048"/>
+      <w:bookmarkStart w:id="22" w:name="_Toc101427106"/>
       <w:r>
         <w:t xml:space="preserve">Ali </w:t>
       </w:r>
@@ -2389,18 +2387,18 @@
       <w:r>
         <w:t>FA20-BSE-165)</w:t>
       </w:r>
+      <w:bookmarkEnd w:id="21"/>
       <w:bookmarkEnd w:id="22"/>
+    </w:p>
+    <w:p>
+      <w:pPr>
+        <w:pStyle w:val="Heading4"/>
+      </w:pPr>
+      <w:bookmarkStart w:id="23" w:name="_Toc101427049"/>
+      <w:r>
+        <w:t xml:space="preserve">Use Case: </w:t>
+      </w:r>
       <w:bookmarkEnd w:id="23"/>
-    </w:p>
-    <w:p>
-      <w:pPr>
-        <w:pStyle w:val="Heading4"/>
-      </w:pPr>
-      <w:bookmarkStart w:id="24" w:name="_Toc101427049"/>
-      <w:r>
-        <w:t xml:space="preserve">Use Case: </w:t>
-      </w:r>
-      <w:bookmarkEnd w:id="24"/>
       <w:r>
         <w:t>About Exams</w:t>
       </w:r>
@@ -3294,14 +3292,14 @@
       <w:pPr>
         <w:pStyle w:val="Heading3"/>
       </w:pPr>
-      <w:bookmarkStart w:id="25" w:name="_Toc101427050"/>
-      <w:bookmarkStart w:id="26" w:name="_Toc101427107"/>
+      <w:bookmarkStart w:id="24" w:name="_Toc101427050"/>
+      <w:bookmarkStart w:id="25" w:name="_Toc101427107"/>
       <w:r>
         <w:lastRenderedPageBreak/>
         <w:t>Ali Said (FA20-BSE-165)</w:t>
       </w:r>
+      <w:bookmarkEnd w:id="24"/>
       <w:bookmarkEnd w:id="25"/>
-      <w:bookmarkEnd w:id="26"/>
     </w:p>
     <w:tbl>
       <w:tblPr>
@@ -3339,11 +3337,11 @@
             <w:pPr>
               <w:pStyle w:val="Heading4"/>
             </w:pPr>
-            <w:bookmarkStart w:id="27" w:name="_Toc101427051"/>
+            <w:bookmarkStart w:id="26" w:name="_Toc101427051"/>
             <w:r>
               <w:t xml:space="preserve">Use Case UC1: </w:t>
             </w:r>
-            <w:bookmarkEnd w:id="27"/>
+            <w:bookmarkEnd w:id="26"/>
             <w:r>
               <w:t>About Exams</w:t>
             </w:r>
@@ -6842,11 +6840,9 @@
           <w:numId w:val="30"/>
         </w:numPr>
       </w:pPr>
-      <w:proofErr w:type="gramStart"/>
-      <w:r>
-        <w:t>Admin  can</w:t>
-      </w:r>
-      <w:proofErr w:type="gramEnd"/>
+      <w:r>
+        <w:t>Admin can</w:t>
+      </w:r>
       <w:r>
         <w:t xml:space="preserve"> set up fingerprint or face unlock.</w:t>
       </w:r>
@@ -6870,11 +6866,109 @@
     </w:p>
     <w:p>
       <w:pPr>
-        <w:pStyle w:val="Heading3"/>
-      </w:pPr>
-      <w:r>
+        <w:pStyle w:val="doclist"/>
+      </w:pPr>
+    </w:p>
+    <w:p>
+      <w:pPr>
+        <w:pStyle w:val="doclist"/>
+      </w:pPr>
+    </w:p>
+    <w:p>
+      <w:pPr>
+        <w:pStyle w:val="doclist"/>
+      </w:pPr>
+    </w:p>
+    <w:p>
+      <w:pPr>
+        <w:pStyle w:val="doclist"/>
+      </w:pPr>
+    </w:p>
+    <w:p>
+      <w:pPr>
+        <w:pStyle w:val="doclist"/>
+      </w:pPr>
+    </w:p>
+    <w:p>
+      <w:pPr>
+        <w:pStyle w:val="doclist"/>
+      </w:pPr>
+    </w:p>
+    <w:p>
+      <w:pPr>
+        <w:pStyle w:val="doclist"/>
+      </w:pPr>
+    </w:p>
+    <w:p>
+      <w:pPr>
+        <w:pStyle w:val="doclist"/>
+      </w:pPr>
+    </w:p>
+    <w:p>
+      <w:pPr>
+        <w:pStyle w:val="doclist"/>
+        <w:rPr>
+          <w:b/>
+        </w:rPr>
+      </w:pPr>
+      <w:r>
+        <w:rPr>
+          <w:b/>
+        </w:rPr>
         <w:lastRenderedPageBreak/>
-        <w:t>Irfan khan FA20-BSE-070</w:t>
+        <w:t>Fully Dressed Use Cases</w:t>
+      </w:r>
+    </w:p>
+    <w:p>
+      <w:pPr>
+        <w:pStyle w:val="doclist"/>
+        <w:rPr>
+          <w:color w:val="4F81BD" w:themeColor="accent1"/>
+          <w14:shadow w14:blurRad="38100" w14:dist="25400" w14:dir="5400000" w14:sx="100000" w14:sy="100000" w14:kx="0" w14:ky="0" w14:algn="ctr">
+            <w14:srgbClr w14:val="6E747A">
+              <w14:alpha w14:val="57000"/>
+            </w14:srgbClr>
+          </w14:shadow>
+          <w14:textOutline w14:w="0" w14:cap="flat" w14:cmpd="sng" w14:algn="ctr">
+            <w14:noFill/>
+            <w14:prstDash w14:val="solid"/>
+            <w14:round/>
+          </w14:textOutline>
+        </w:rPr>
+      </w:pPr>
+      <w:proofErr w:type="spellStart"/>
+      <w:r>
+        <w:rPr>
+          <w:color w:val="4F81BD" w:themeColor="accent1"/>
+          <w14:shadow w14:blurRad="38100" w14:dist="25400" w14:dir="5400000" w14:sx="100000" w14:sy="100000" w14:kx="0" w14:ky="0" w14:algn="ctr">
+            <w14:srgbClr w14:val="6E747A">
+              <w14:alpha w14:val="57000"/>
+            </w14:srgbClr>
+          </w14:shadow>
+          <w14:textOutline w14:w="0" w14:cap="flat" w14:cmpd="sng" w14:algn="ctr">
+            <w14:noFill/>
+            <w14:prstDash w14:val="solid"/>
+            <w14:round/>
+          </w14:textOutline>
+        </w:rPr>
+        <w:t>Irfan</w:t>
+      </w:r>
+      <w:proofErr w:type="spellEnd"/>
+      <w:r>
+        <w:rPr>
+          <w:color w:val="4F81BD" w:themeColor="accent1"/>
+          <w14:shadow w14:blurRad="38100" w14:dist="25400" w14:dir="5400000" w14:sx="100000" w14:sy="100000" w14:kx="0" w14:ky="0" w14:algn="ctr">
+            <w14:srgbClr w14:val="6E747A">
+              <w14:alpha w14:val="57000"/>
+            </w14:srgbClr>
+          </w14:shadow>
+          <w14:textOutline w14:w="0" w14:cap="flat" w14:cmpd="sng" w14:algn="ctr">
+            <w14:noFill/>
+            <w14:prstDash w14:val="solid"/>
+            <w14:round/>
+          </w14:textOutline>
+        </w:rPr>
+        <w:t xml:space="preserve"> khan FA20-BSE-070</w:t>
       </w:r>
     </w:p>
     <w:tbl>
@@ -6890,7 +6984,7 @@
         <w:tblLook w:val="04A0" w:firstRow="1" w:lastRow="0" w:firstColumn="1" w:lastColumn="0" w:noHBand="0" w:noVBand="1"/>
       </w:tblPr>
       <w:tblGrid>
-        <w:gridCol w:w="7442"/>
+        <w:gridCol w:w="7716"/>
       </w:tblGrid>
       <w:tr>
         <w:trPr>
@@ -6900,14 +6994,46 @@
         <w:tc>
           <w:tcPr>
             <w:tcW w:w="0" w:type="auto"/>
+            <w:tcBorders>
+              <w:top w:val="nil"/>
+              <w:left w:val="nil"/>
+              <w:bottom w:val="nil"/>
+              <w:right w:val="nil"/>
+            </w:tcBorders>
             <w:vAlign w:val="center"/>
             <w:hideMark/>
           </w:tcPr>
           <w:p>
             <w:pPr>
               <w:pStyle w:val="Heading4"/>
+              <w:rPr>
+                <w:color w:val="4F81BD" w:themeColor="accent1"/>
+                <w14:shadow w14:blurRad="38100" w14:dist="25400" w14:dir="5400000" w14:sx="100000" w14:sy="100000" w14:kx="0" w14:ky="0" w14:algn="ctr">
+                  <w14:srgbClr w14:val="6E747A">
+                    <w14:alpha w14:val="57000"/>
+                  </w14:srgbClr>
+                </w14:shadow>
+                <w14:textOutline w14:w="0" w14:cap="flat" w14:cmpd="sng" w14:algn="ctr">
+                  <w14:noFill/>
+                  <w14:prstDash w14:val="solid"/>
+                  <w14:round/>
+                </w14:textOutline>
+              </w:rPr>
             </w:pPr>
             <w:r>
+              <w:rPr>
+                <w:color w:val="4F81BD" w:themeColor="accent1"/>
+                <w14:shadow w14:blurRad="38100" w14:dist="25400" w14:dir="5400000" w14:sx="100000" w14:sy="100000" w14:kx="0" w14:ky="0" w14:algn="ctr">
+                  <w14:srgbClr w14:val="6E747A">
+                    <w14:alpha w14:val="57000"/>
+                  </w14:srgbClr>
+                </w14:shadow>
+                <w14:textOutline w14:w="0" w14:cap="flat" w14:cmpd="sng" w14:algn="ctr">
+                  <w14:noFill/>
+                  <w14:prstDash w14:val="solid"/>
+                  <w14:round/>
+                </w14:textOutline>
+              </w:rPr>
               <w:t>Use Case UC1: register account</w:t>
             </w:r>
           </w:p>
@@ -6926,7 +7052,6 @@
           <w:p>
             <w:pPr>
               <w:pStyle w:val="doctext"/>
-              <w:spacing w:line="256" w:lineRule="auto"/>
             </w:pPr>
             <w:r>
               <w:rPr>
@@ -6943,7 +7068,6 @@
           <w:p>
             <w:pPr>
               <w:pStyle w:val="doctext"/>
-              <w:spacing w:line="256" w:lineRule="auto"/>
             </w:pPr>
             <w:r>
               <w:rPr>
@@ -6960,7 +7084,6 @@
           <w:p>
             <w:pPr>
               <w:pStyle w:val="doctext"/>
-              <w:spacing w:line="256" w:lineRule="auto"/>
             </w:pPr>
             <w:r>
               <w:rPr>
@@ -6991,7 +7114,6 @@
           <w:p>
             <w:pPr>
               <w:pStyle w:val="doctext"/>
-              <w:spacing w:line="256" w:lineRule="auto"/>
             </w:pPr>
             <w:r>
               <w:rPr>
@@ -7003,60 +7125,56 @@
             </w:r>
             <w:r>
               <w:t>:</w:t>
-            </w:r>
-          </w:p>
-          <w:p>
-            <w:pPr>
-              <w:spacing w:after="240"/>
-              <w:ind w:left="720"/>
-            </w:pPr>
-            <w:r>
-              <w:rPr>
-                <w:rStyle w:val="doctext1"/>
-              </w:rPr>
-              <w:t xml:space="preserve">- </w:t>
-            </w:r>
-            <w:r>
-              <w:rPr>
-                <w:rStyle w:val="docemphroman"/>
-              </w:rPr>
-              <w:t>Student:</w:t>
-            </w:r>
-            <w:r>
-              <w:rPr>
-                <w:rStyle w:val="doctext1"/>
-              </w:rPr>
-              <w:t xml:space="preserve"> want to register an account in the School management system.</w:t>
-            </w:r>
-          </w:p>
-          <w:p>
-            <w:pPr>
-              <w:spacing w:after="240"/>
-              <w:ind w:left="720"/>
-            </w:pPr>
-            <w:r>
-              <w:rPr>
-                <w:rStyle w:val="doctext1"/>
-              </w:rPr>
-              <w:t xml:space="preserve">- </w:t>
-            </w:r>
-            <w:r>
-              <w:rPr>
-                <w:rStyle w:val="docemphroman"/>
-              </w:rPr>
-              <w:t>Faculty:</w:t>
-            </w:r>
-            <w:r>
-              <w:rPr>
-                <w:rStyle w:val="doctext1"/>
-              </w:rPr>
-              <w:t xml:space="preserve"> want to register an account in the School management system.</w:t>
             </w:r>
           </w:p>
           <w:p>
             <w:pPr>
               <w:pStyle w:val="doctext"/>
-              <w:spacing w:line="256" w:lineRule="auto"/>
+              <w:numPr>
+                <w:ilvl w:val="0"/>
+                <w:numId w:val="46"/>
+              </w:numPr>
+              <w:rPr>
+                <w:rStyle w:val="doctext1"/>
+              </w:rPr>
+            </w:pPr>
+            <w:r>
+              <w:rPr>
+                <w:rStyle w:val="docemphroman"/>
+              </w:rPr>
+              <w:t>Student:</w:t>
+            </w:r>
+            <w:r>
+              <w:rPr>
+                <w:rStyle w:val="doctext1"/>
+              </w:rPr>
+              <w:t xml:space="preserve"> want to register an account in the School management system.</w:t>
+            </w:r>
+          </w:p>
+          <w:p>
+            <w:pPr>
+              <w:pStyle w:val="doctext"/>
+              <w:numPr>
+                <w:ilvl w:val="0"/>
+                <w:numId w:val="46"/>
+              </w:numPr>
+            </w:pPr>
+            <w:r>
+              <w:rPr>
+                <w:rStyle w:val="docemphroman"/>
+              </w:rPr>
+              <w:t>Faculty:</w:t>
+            </w:r>
+            <w:r>
+              <w:rPr>
+                <w:rStyle w:val="doctext1"/>
+              </w:rPr>
+              <w:t xml:space="preserve"> want to register an account in the School management system.</w:t>
+            </w:r>
+          </w:p>
+          <w:p>
+            <w:pPr>
+              <w:pStyle w:val="doctext"/>
             </w:pPr>
             <w:r>
               <w:rPr>
@@ -7104,6 +7222,10 @@
     <w:p>
       <w:pPr>
         <w:pStyle w:val="doctext"/>
+        <w:numPr>
+          <w:ilvl w:val="0"/>
+          <w:numId w:val="43"/>
+        </w:numPr>
       </w:pPr>
       <w:r>
         <w:t>Username is available and account is registered.</w:t>
@@ -7112,24 +7234,145 @@
     <w:p>
       <w:pPr>
         <w:pStyle w:val="doctext"/>
-      </w:pPr>
-      <w:r>
-        <w:t xml:space="preserve"> Account is not already registered. </w:t>
+        <w:numPr>
+          <w:ilvl w:val="0"/>
+          <w:numId w:val="43"/>
+        </w:numPr>
+        <w:rPr>
+          <w:rStyle w:val="docemphstrong"/>
+        </w:rPr>
+      </w:pPr>
+      <w:r>
+        <w:t xml:space="preserve">Account is not already registered. </w:t>
       </w:r>
     </w:p>
     <w:p>
       <w:pPr>
         <w:pStyle w:val="doctext"/>
+        <w:rPr>
+          <w:b/>
+          <w:bCs/>
+        </w:rPr>
+      </w:pPr>
+      <w:r>
         <w:rPr>
           <w:rStyle w:val="docemphstrong"/>
           <w:b/>
           <w:bCs/>
         </w:rPr>
-      </w:pPr>
+        <w:t>Main Success Scenario (or Basic Flow)</w:t>
+      </w:r>
+      <w:r>
+        <w:rPr>
+          <w:b/>
+          <w:bCs/>
+        </w:rPr>
+        <w:t>:</w:t>
+      </w:r>
+    </w:p>
+    <w:p>
+      <w:pPr>
+        <w:pStyle w:val="doclist"/>
+        <w:numPr>
+          <w:ilvl w:val="0"/>
+          <w:numId w:val="47"/>
+        </w:numPr>
+      </w:pPr>
+      <w:r>
+        <w:t>User wants to open the School management system to register an account.</w:t>
+      </w:r>
+    </w:p>
+    <w:p>
+      <w:pPr>
+        <w:pStyle w:val="doclist"/>
+        <w:numPr>
+          <w:ilvl w:val="0"/>
+          <w:numId w:val="47"/>
+        </w:numPr>
+      </w:pPr>
+      <w:r>
+        <w:t>System redirects him to the registration page</w:t>
+      </w:r>
+    </w:p>
+    <w:p>
+      <w:pPr>
+        <w:pStyle w:val="doclist"/>
+        <w:numPr>
+          <w:ilvl w:val="0"/>
+          <w:numId w:val="47"/>
+        </w:numPr>
+      </w:pPr>
+      <w:r>
+        <w:t>System asks him to provide the details.</w:t>
+      </w:r>
+    </w:p>
+    <w:p>
+      <w:pPr>
+        <w:pStyle w:val="doclist"/>
+        <w:numPr>
+          <w:ilvl w:val="0"/>
+          <w:numId w:val="47"/>
+        </w:numPr>
+      </w:pPr>
+      <w:r>
+        <w:t>The user enters username, password, email and address</w:t>
+      </w:r>
+    </w:p>
+    <w:p>
+      <w:pPr>
+        <w:pStyle w:val="doclist"/>
+        <w:numPr>
+          <w:ilvl w:val="0"/>
+          <w:numId w:val="47"/>
+        </w:numPr>
+      </w:pPr>
+      <w:r>
+        <w:t>System then checks if the account is already registered or not.</w:t>
+      </w:r>
+    </w:p>
+    <w:p>
+      <w:pPr>
+        <w:pStyle w:val="doclist"/>
+        <w:numPr>
+          <w:ilvl w:val="0"/>
+          <w:numId w:val="47"/>
+        </w:numPr>
+      </w:pPr>
+      <w:r>
+        <w:t>If the account is registered the system asks to provide new information or to login</w:t>
+      </w:r>
+    </w:p>
+    <w:p>
+      <w:pPr>
+        <w:pStyle w:val="doclist"/>
+        <w:numPr>
+          <w:ilvl w:val="0"/>
+          <w:numId w:val="47"/>
+        </w:numPr>
+      </w:pPr>
+      <w:r>
+        <w:t>If the account is not registered then the system registers the account.</w:t>
+      </w:r>
+    </w:p>
+    <w:p>
+      <w:pPr>
+        <w:pStyle w:val="doclist"/>
+        <w:numPr>
+          <w:ilvl w:val="0"/>
+          <w:numId w:val="47"/>
+        </w:numPr>
+      </w:pPr>
+      <w:r>
+        <w:t>System then takes the user to his dashboard where he can access his own profile.</w:t>
+      </w:r>
     </w:p>
     <w:p>
       <w:pPr>
         <w:pStyle w:val="doctext"/>
+        <w:rPr>
+          <w:b/>
+          <w:bCs/>
+        </w:rPr>
       </w:pPr>
       <w:r>
         <w:rPr>
@@ -7137,14 +7380,15 @@
           <w:b/>
           <w:bCs/>
         </w:rPr>
-        <w:t>Main Success Scenario (or Basic Flow)</w:t>
-      </w:r>
-      <w:r>
-        <w:rPr>
-          <w:b/>
-          <w:bCs/>
-        </w:rPr>
-        <w:t>:</w:t>
+        <w:t>Extensions (or Alternative Flows):</w:t>
+      </w:r>
+    </w:p>
+    <w:p>
+      <w:pPr>
+        <w:pStyle w:val="doclist"/>
+      </w:pPr>
+      <w:r>
+        <w:t>*a. At any time when the user tries signing up:</w:t>
       </w:r>
     </w:p>
     <w:p>
@@ -7152,11 +7396,11 @@
         <w:pStyle w:val="doclist"/>
         <w:numPr>
           <w:ilvl w:val="0"/>
-          <w:numId w:val="31"/>
+          <w:numId w:val="41"/>
         </w:numPr>
       </w:pPr>
       <w:r>
-        <w:t>User wants to open the School management system to register an account.</w:t>
+        <w:t>User enter all required information for registration in School management System.</w:t>
       </w:r>
     </w:p>
     <w:p>
@@ -7164,11 +7408,11 @@
         <w:pStyle w:val="doclist"/>
         <w:numPr>
           <w:ilvl w:val="0"/>
-          <w:numId w:val="31"/>
+          <w:numId w:val="41"/>
         </w:numPr>
       </w:pPr>
       <w:r>
-        <w:t>System redirects him to the registration page</w:t>
+        <w:t>User enters the First name, last name, username email address and password is used when registering his account.</w:t>
       </w:r>
     </w:p>
     <w:p>
@@ -7176,11 +7420,11 @@
         <w:pStyle w:val="doclist"/>
         <w:numPr>
           <w:ilvl w:val="0"/>
-          <w:numId w:val="31"/>
+          <w:numId w:val="41"/>
         </w:numPr>
       </w:pPr>
       <w:r>
-        <w:t>System asks him to provide the details.</w:t>
+        <w:t>The system then verifies his credentials when he clicks on the register button.</w:t>
       </w:r>
     </w:p>
     <w:p>
@@ -7188,11 +7432,28 @@
         <w:pStyle w:val="doclist"/>
         <w:numPr>
           <w:ilvl w:val="0"/>
-          <w:numId w:val="31"/>
+          <w:numId w:val="41"/>
         </w:numPr>
       </w:pPr>
       <w:r>
-        <w:t>The user enters username, password, email and address</w:t>
+        <w:t>When</w:t>
+      </w:r>
+      <w:r>
+        <w:t xml:space="preserve"> the credentials matches then he is redirected to his profile.</w:t>
+      </w:r>
+    </w:p>
+    <w:p>
+      <w:pPr>
+        <w:pStyle w:val="doclist"/>
+      </w:pPr>
+      <w:r>
+        <w:t>*b.</w:t>
+      </w:r>
+      <w:r>
+        <w:t xml:space="preserve"> </w:t>
+      </w:r>
+      <w:r>
+        <w:t>At any time when the user tries signing up:</w:t>
       </w:r>
     </w:p>
     <w:p>
@@ -7200,11 +7461,15 @@
         <w:pStyle w:val="doclist"/>
         <w:numPr>
           <w:ilvl w:val="0"/>
-          <w:numId w:val="31"/>
+          <w:numId w:val="42"/>
         </w:numPr>
       </w:pPr>
       <w:r>
-        <w:t>System then checks if the account is already registered or not.</w:t>
+        <w:lastRenderedPageBreak/>
+        <w:t>User</w:t>
+      </w:r>
+      <w:r>
+        <w:t xml:space="preserve"> enters the password and username he used when registering his account.</w:t>
       </w:r>
     </w:p>
     <w:p>
@@ -7212,11 +7477,11 @@
         <w:pStyle w:val="doclist"/>
         <w:numPr>
           <w:ilvl w:val="0"/>
-          <w:numId w:val="31"/>
+          <w:numId w:val="42"/>
         </w:numPr>
       </w:pPr>
       <w:r>
-        <w:t>If the account is registered the system asks to provide new information or to login</w:t>
+        <w:t>The system then verifies his credentials.</w:t>
       </w:r>
     </w:p>
     <w:p>
@@ -7224,11 +7489,11 @@
         <w:pStyle w:val="doclist"/>
         <w:numPr>
           <w:ilvl w:val="0"/>
-          <w:numId w:val="31"/>
+          <w:numId w:val="42"/>
         </w:numPr>
       </w:pPr>
       <w:r>
-        <w:t>If the account is not registered then the system registers the account.</w:t>
+        <w:t>If the credentials don’t match, then the system displays an error either his password or username is incorrect.</w:t>
       </w:r>
     </w:p>
     <w:p>
@@ -7236,11 +7501,11 @@
         <w:pStyle w:val="doclist"/>
         <w:numPr>
           <w:ilvl w:val="0"/>
-          <w:numId w:val="31"/>
+          <w:numId w:val="42"/>
         </w:numPr>
       </w:pPr>
       <w:r>
-        <w:t>System then takes the user to his dashboard where he can access his own profile.</w:t>
+        <w:t>If the user not entered credential while registration, then the System displays an error that “enter valid information.”</w:t>
       </w:r>
     </w:p>
     <w:p>
@@ -7257,15 +7522,86 @@
           <w:b/>
           <w:bCs/>
         </w:rPr>
-        <w:t>Extensions (or Alternative Flows):</w:t>
+        <w:t>Special Requirements:</w:t>
       </w:r>
     </w:p>
     <w:p>
       <w:pPr>
         <w:pStyle w:val="doclist"/>
-      </w:pPr>
-      <w:r>
-        <w:t>*a. At any time when the user tries signing up:</w:t>
+        <w:numPr>
+          <w:ilvl w:val="2"/>
+          <w:numId w:val="36"/>
+        </w:numPr>
+      </w:pPr>
+      <w:r>
+        <w:t>Text should be visible from 2 meters.</w:t>
+      </w:r>
+    </w:p>
+    <w:p>
+      <w:pPr>
+        <w:pStyle w:val="doclist"/>
+        <w:numPr>
+          <w:ilvl w:val="2"/>
+          <w:numId w:val="36"/>
+        </w:numPr>
+      </w:pPr>
+      <w:r>
+        <w:t>Color scheme should be used which is clearly visible.</w:t>
+      </w:r>
+    </w:p>
+    <w:p>
+      <w:pPr>
+        <w:pStyle w:val="doclist"/>
+        <w:numPr>
+          <w:ilvl w:val="2"/>
+          <w:numId w:val="36"/>
+        </w:numPr>
+      </w:pPr>
+      <w:r>
+        <w:t>Special characters should be used in username and password.</w:t>
+      </w:r>
+    </w:p>
+    <w:p>
+      <w:pPr>
+        <w:pStyle w:val="doclist"/>
+        <w:numPr>
+          <w:ilvl w:val="2"/>
+          <w:numId w:val="36"/>
+        </w:numPr>
+      </w:pPr>
+      <w:r>
+        <w:t>It should take less than 30 second to register an account.</w:t>
+      </w:r>
+    </w:p>
+    <w:p>
+      <w:pPr>
+        <w:pStyle w:val="doclist"/>
+        <w:numPr>
+          <w:ilvl w:val="2"/>
+          <w:numId w:val="36"/>
+        </w:numPr>
+      </w:pPr>
+      <w:r>
+        <w:t>Password should be display as ****.</w:t>
+      </w:r>
+    </w:p>
+    <w:p>
+      <w:pPr>
+        <w:pStyle w:val="doctext"/>
+      </w:pPr>
+      <w:r>
+        <w:rPr>
+          <w:rStyle w:val="docemphstrong"/>
+          <w:b/>
+          <w:bCs/>
+        </w:rPr>
+        <w:t>Technology and Data Variations List</w:t>
+      </w:r>
+      <w:r>
+        <w:rPr>
+          <w:rStyle w:val="docemphstrong"/>
+        </w:rPr>
+        <w:t>:</w:t>
       </w:r>
     </w:p>
     <w:p>
@@ -7273,16 +7609,11 @@
         <w:pStyle w:val="doclist"/>
         <w:numPr>
           <w:ilvl w:val="0"/>
-          <w:numId w:val="32"/>
+          <w:numId w:val="40"/>
         </w:numPr>
       </w:pPr>
-      <w:proofErr w:type="gramStart"/>
-      <w:r>
-        <w:t>user</w:t>
-      </w:r>
-      <w:proofErr w:type="gramEnd"/>
-      <w:r>
-        <w:t xml:space="preserve"> enters the username and password  for used when registering his account.</w:t>
+      <w:r>
+        <w:t>Languages used is java.</w:t>
       </w:r>
     </w:p>
     <w:p>
@@ -7290,11 +7621,27 @@
         <w:pStyle w:val="doclist"/>
         <w:numPr>
           <w:ilvl w:val="0"/>
-          <w:numId w:val="32"/>
+          <w:numId w:val="40"/>
         </w:numPr>
       </w:pPr>
       <w:r>
-        <w:t>The system then verifies his credentials when he clicks on the register button.</w:t>
+        <w:t xml:space="preserve">Software used to design interface is </w:t>
+      </w:r>
+      <w:r>
+        <w:t>net beans</w:t>
+      </w:r>
+      <w:r>
+        <w:t xml:space="preserve">, </w:t>
+      </w:r>
+      <w:proofErr w:type="spellStart"/>
+      <w:proofErr w:type="gramStart"/>
+      <w:r>
+        <w:t>Gui</w:t>
+      </w:r>
+      <w:proofErr w:type="spellEnd"/>
+      <w:proofErr w:type="gramEnd"/>
+      <w:r>
+        <w:t xml:space="preserve"> Swing.</w:t>
       </w:r>
     </w:p>
     <w:p>
@@ -7302,247 +7649,11 @@
         <w:pStyle w:val="doclist"/>
         <w:numPr>
           <w:ilvl w:val="0"/>
-          <w:numId w:val="32"/>
+          <w:numId w:val="40"/>
         </w:numPr>
       </w:pPr>
-      <w:proofErr w:type="gramStart"/>
-      <w:r>
-        <w:t>when</w:t>
-      </w:r>
-      <w:proofErr w:type="gramEnd"/>
-      <w:r>
-        <w:t xml:space="preserve"> the credentials matches then he is redirected to his profile.</w:t>
-      </w:r>
-    </w:p>
-    <w:p>
-      <w:pPr>
-        <w:pStyle w:val="doclist"/>
-      </w:pPr>
-      <w:r>
-        <w:t>*b. At any time when the user tries signing up:</w:t>
-      </w:r>
-    </w:p>
-    <w:p>
-      <w:pPr>
-        <w:pStyle w:val="doclist"/>
-        <w:numPr>
-          <w:ilvl w:val="0"/>
-          <w:numId w:val="33"/>
-        </w:numPr>
-      </w:pPr>
-      <w:proofErr w:type="gramStart"/>
-      <w:r>
-        <w:lastRenderedPageBreak/>
-        <w:t>user</w:t>
-      </w:r>
-      <w:proofErr w:type="gramEnd"/>
-      <w:r>
-        <w:t xml:space="preserve"> enters the password and username he used when registering his account.</w:t>
-      </w:r>
-    </w:p>
-    <w:p>
-      <w:pPr>
-        <w:pStyle w:val="doclist"/>
-        <w:numPr>
-          <w:ilvl w:val="0"/>
-          <w:numId w:val="33"/>
-        </w:numPr>
-      </w:pPr>
-      <w:r>
-        <w:t>The system then verifies his credentials.</w:t>
-      </w:r>
-    </w:p>
-    <w:p>
-      <w:pPr>
-        <w:pStyle w:val="doclist"/>
-        <w:numPr>
-          <w:ilvl w:val="0"/>
-          <w:numId w:val="33"/>
-        </w:numPr>
-      </w:pPr>
-      <w:r>
-        <w:t>If the credentials don’t match, then the system displays an error either his password or username is incorrect.</w:t>
-      </w:r>
-    </w:p>
-    <w:p>
-      <w:pPr>
-        <w:pStyle w:val="doclist"/>
-      </w:pPr>
-    </w:p>
-    <w:p>
-      <w:pPr>
-        <w:pStyle w:val="doctext"/>
-        <w:rPr>
-          <w:b/>
-          <w:bCs/>
-        </w:rPr>
-      </w:pPr>
-      <w:r>
-        <w:rPr>
-          <w:rStyle w:val="docemphstrong"/>
-          <w:b/>
-          <w:bCs/>
-        </w:rPr>
-        <w:t>Special Requirements:</w:t>
-      </w:r>
-    </w:p>
-    <w:p>
-      <w:pPr>
-        <w:pStyle w:val="doclist"/>
-        <w:numPr>
-          <w:ilvl w:val="2"/>
-          <w:numId w:val="34"/>
-        </w:numPr>
-      </w:pPr>
-      <w:r>
-        <w:t>Text should be visible from 2 meters.</w:t>
-      </w:r>
-    </w:p>
-    <w:p>
-      <w:pPr>
-        <w:pStyle w:val="doclist"/>
-        <w:numPr>
-          <w:ilvl w:val="2"/>
-          <w:numId w:val="34"/>
-        </w:numPr>
-      </w:pPr>
-      <w:r>
-        <w:t>Color scheme should be used which is clearly visible.</w:t>
-      </w:r>
-    </w:p>
-    <w:p>
-      <w:pPr>
-        <w:pStyle w:val="doclist"/>
-        <w:numPr>
-          <w:ilvl w:val="2"/>
-          <w:numId w:val="34"/>
-        </w:numPr>
-      </w:pPr>
-      <w:r>
-        <w:t>Special characters should be used in username and password.</w:t>
-      </w:r>
-    </w:p>
-    <w:p>
-      <w:pPr>
-        <w:pStyle w:val="doclist"/>
-        <w:numPr>
-          <w:ilvl w:val="2"/>
-          <w:numId w:val="34"/>
-        </w:numPr>
-      </w:pPr>
-      <w:r>
-        <w:t>It should take less than 30 second to register an account.</w:t>
-      </w:r>
-    </w:p>
-    <w:p>
-      <w:pPr>
-        <w:pStyle w:val="doclist"/>
-        <w:numPr>
-          <w:ilvl w:val="2"/>
-          <w:numId w:val="34"/>
-        </w:numPr>
-      </w:pPr>
-      <w:r>
-        <w:t>Password should be display as ****.</w:t>
-      </w:r>
-    </w:p>
-    <w:p>
-      <w:pPr>
-        <w:pStyle w:val="doclist"/>
-        <w:numPr>
-          <w:ilvl w:val="2"/>
-          <w:numId w:val="34"/>
-        </w:numPr>
-      </w:pPr>
-      <w:r>
-        <w:t>Language internationalization on the text displayed.</w:t>
-      </w:r>
-    </w:p>
-    <w:p>
-      <w:pPr>
-        <w:pStyle w:val="doctext"/>
-      </w:pPr>
-      <w:r>
-        <w:rPr>
-          <w:rStyle w:val="docemphstrong"/>
-          <w:b/>
-          <w:bCs/>
-        </w:rPr>
-        <w:t>Technology and Data Variations List</w:t>
-      </w:r>
-      <w:r>
-        <w:rPr>
-          <w:rStyle w:val="docemphstrong"/>
-        </w:rPr>
-        <w:t>:</w:t>
-      </w:r>
-    </w:p>
-    <w:p>
-      <w:pPr>
-        <w:pStyle w:val="doclist"/>
-        <w:numPr>
-          <w:ilvl w:val="0"/>
-          <w:numId w:val="35"/>
-        </w:numPr>
-      </w:pPr>
-      <w:r>
-        <w:t>Languages used is java.</w:t>
-      </w:r>
-    </w:p>
-    <w:p>
-      <w:pPr>
-        <w:pStyle w:val="doclist"/>
-        <w:numPr>
-          <w:ilvl w:val="0"/>
-          <w:numId w:val="35"/>
-        </w:numPr>
-      </w:pPr>
-      <w:r>
-        <w:t xml:space="preserve">Software used to design interface is </w:t>
-      </w:r>
-      <w:proofErr w:type="spellStart"/>
-      <w:r>
-        <w:t>netbeans</w:t>
-      </w:r>
-      <w:proofErr w:type="spellEnd"/>
-      <w:r>
-        <w:t xml:space="preserve">, </w:t>
-      </w:r>
-      <w:proofErr w:type="spellStart"/>
-      <w:proofErr w:type="gramStart"/>
-      <w:r>
-        <w:t>Gui</w:t>
-      </w:r>
-      <w:proofErr w:type="spellEnd"/>
-      <w:proofErr w:type="gramEnd"/>
-      <w:r>
-        <w:t xml:space="preserve"> Swing.</w:t>
-      </w:r>
-    </w:p>
-    <w:p>
-      <w:pPr>
-        <w:pStyle w:val="doclist"/>
-        <w:numPr>
-          <w:ilvl w:val="0"/>
-          <w:numId w:val="35"/>
-        </w:numPr>
-      </w:pPr>
       <w:r>
         <w:t>Mouse and keyboard are required.</w:t>
-      </w:r>
-    </w:p>
-    <w:p>
-      <w:pPr>
-        <w:pStyle w:val="doctext"/>
-      </w:pPr>
-      <w:r>
-        <w:rPr>
-          <w:rStyle w:val="docemphstrong"/>
-        </w:rPr>
-        <w:t>Frequency of Occurrence:</w:t>
-      </w:r>
-      <w:r>
-        <w:t xml:space="preserve"> Could be nearly continuous.</w:t>
       </w:r>
     </w:p>
     <w:p>
@@ -7595,16 +7706,16 @@
         <w:pStyle w:val="doclist"/>
       </w:pPr>
       <w:r>
+        <w:t>Fully Dressed Use Cases</w:t>
+      </w:r>
+    </w:p>
+    <w:p>
+      <w:pPr>
+        <w:pStyle w:val="Heading3"/>
+      </w:pPr>
+      <w:proofErr w:type="spellStart"/>
+      <w:r>
         <w:lastRenderedPageBreak/>
-        <w:t>Fully Dressed Use Cases</w:t>
-      </w:r>
-    </w:p>
-    <w:p>
-      <w:pPr>
-        <w:pStyle w:val="Heading3"/>
-      </w:pPr>
-      <w:proofErr w:type="spellStart"/>
-      <w:r>
         <w:t>Irfan</w:t>
       </w:r>
       <w:proofErr w:type="spellEnd"/>
@@ -7818,6 +7929,9 @@
     <w:p>
       <w:pPr>
         <w:pStyle w:val="doctext"/>
+        <w:rPr>
+          <w:rStyle w:val="docemphstrong"/>
+        </w:rPr>
       </w:pPr>
       <w:r>
         <w:rPr>
@@ -7833,16 +7947,29 @@
         </w:rPr>
         <w:t xml:space="preserve"> (or Post conditions):</w:t>
       </w:r>
-      <w:r>
-        <w:t xml:space="preserve"> username and password are valid, and account is registered.</w:t>
-      </w:r>
     </w:p>
     <w:p>
       <w:pPr>
         <w:pStyle w:val="doctext"/>
-      </w:pPr>
-      <w:r>
-        <w:t xml:space="preserve"> User must be able to login. </w:t>
+        <w:numPr>
+          <w:ilvl w:val="0"/>
+          <w:numId w:val="48"/>
+        </w:numPr>
+      </w:pPr>
+      <w:r>
+        <w:t>Username and password are valid, and account is registered.</w:t>
+      </w:r>
+    </w:p>
+    <w:p>
+      <w:pPr>
+        <w:pStyle w:val="doctext"/>
+        <w:numPr>
+          <w:ilvl w:val="0"/>
+          <w:numId w:val="48"/>
+        </w:numPr>
+      </w:pPr>
+      <w:r>
+        <w:t xml:space="preserve">User must be able to login. </w:t>
       </w:r>
     </w:p>
     <w:p>
@@ -7999,13 +8126,8 @@
           <w:numId w:val="39"/>
         </w:numPr>
       </w:pPr>
-      <w:proofErr w:type="gramStart"/>
-      <w:r>
-        <w:t>user</w:t>
-      </w:r>
-      <w:proofErr w:type="gramEnd"/>
-      <w:r>
-        <w:t xml:space="preserve"> enters the username and password he used when registering his account.</w:t>
+      <w:r>
+        <w:t>User enters the username and password he used when log in to his account.</w:t>
       </w:r>
     </w:p>
     <w:p>
@@ -8017,7 +8139,7 @@
         </w:numPr>
       </w:pPr>
       <w:r>
-        <w:t>The system then verifies his credentials when he clicks on the register button.</w:t>
+        <w:t>The system then verifies his credentials when he clicks on the log in button.</w:t>
       </w:r>
     </w:p>
     <w:p>
@@ -8028,11 +8150,9 @@
           <w:numId w:val="39"/>
         </w:numPr>
       </w:pPr>
-      <w:proofErr w:type="gramStart"/>
-      <w:r>
-        <w:t>when</w:t>
-      </w:r>
-      <w:proofErr w:type="gramEnd"/>
+      <w:r>
+        <w:t>When</w:t>
+      </w:r>
       <w:r>
         <w:t xml:space="preserve"> the credentials matches then he is redirected to his profile.</w:t>
       </w:r>
@@ -8042,7 +8162,6 @@
         <w:pStyle w:val="doclist"/>
       </w:pPr>
       <w:r>
-        <w:lastRenderedPageBreak/>
         <w:t>*b.</w:t>
       </w:r>
       <w:r>
@@ -8060,13 +8179,9 @@
           <w:numId w:val="38"/>
         </w:numPr>
       </w:pPr>
-      <w:proofErr w:type="gramStart"/>
-      <w:r>
-        <w:t>user</w:t>
-      </w:r>
-      <w:proofErr w:type="gramEnd"/>
-      <w:r>
-        <w:t xml:space="preserve"> enters the password and username he used when registering his account.</w:t>
+      <w:r>
+        <w:lastRenderedPageBreak/>
+        <w:t>User enters the password and username he used when log in his account.</w:t>
       </w:r>
     </w:p>
     <w:p>
@@ -8096,7 +8211,22 @@
     <w:p>
       <w:pPr>
         <w:pStyle w:val="doclist"/>
-      </w:pPr>
+        <w:numPr>
+          <w:ilvl w:val="0"/>
+          <w:numId w:val="38"/>
+        </w:numPr>
+      </w:pPr>
+      <w:r>
+        <w:t xml:space="preserve">If the user not put information in his login id and password, the system should </w:t>
+      </w:r>
+      <w:proofErr w:type="spellStart"/>
+      <w:r>
+        <w:t>diplay</w:t>
+      </w:r>
+      <w:proofErr w:type="spellEnd"/>
+      <w:r>
+        <w:t xml:space="preserve"> an error message “Enter valid details”.</w:t>
+      </w:r>
     </w:p>
     <w:p>
       <w:pPr>
@@ -8120,7 +8250,7 @@
         <w:pStyle w:val="doclist"/>
         <w:numPr>
           <w:ilvl w:val="2"/>
-          <w:numId w:val="36"/>
+          <w:numId w:val="49"/>
         </w:numPr>
       </w:pPr>
       <w:r>
@@ -8132,7 +8262,7 @@
         <w:pStyle w:val="doclist"/>
         <w:numPr>
           <w:ilvl w:val="2"/>
-          <w:numId w:val="36"/>
+          <w:numId w:val="49"/>
         </w:numPr>
       </w:pPr>
       <w:r>
@@ -8144,7 +8274,7 @@
         <w:pStyle w:val="doclist"/>
         <w:numPr>
           <w:ilvl w:val="2"/>
-          <w:numId w:val="36"/>
+          <w:numId w:val="49"/>
         </w:numPr>
       </w:pPr>
       <w:r>
@@ -8156,7 +8286,7 @@
         <w:pStyle w:val="doclist"/>
         <w:numPr>
           <w:ilvl w:val="2"/>
-          <w:numId w:val="36"/>
+          <w:numId w:val="49"/>
         </w:numPr>
       </w:pPr>
       <w:r>
@@ -8168,7 +8298,7 @@
         <w:pStyle w:val="doclist"/>
         <w:numPr>
           <w:ilvl w:val="2"/>
-          <w:numId w:val="36"/>
+          <w:numId w:val="49"/>
         </w:numPr>
       </w:pPr>
       <w:r>
@@ -8199,7 +8329,7 @@
         <w:pStyle w:val="doclist"/>
         <w:numPr>
           <w:ilvl w:val="0"/>
-          <w:numId w:val="40"/>
+          <w:numId w:val="50"/>
         </w:numPr>
       </w:pPr>
       <w:r>
@@ -8211,7 +8341,7 @@
         <w:pStyle w:val="doclist"/>
         <w:numPr>
           <w:ilvl w:val="0"/>
-          <w:numId w:val="40"/>
+          <w:numId w:val="50"/>
         </w:numPr>
       </w:pPr>
       <w:r>
@@ -8241,7 +8371,7 @@
         <w:pStyle w:val="doclist"/>
         <w:numPr>
           <w:ilvl w:val="0"/>
-          <w:numId w:val="40"/>
+          <w:numId w:val="50"/>
         </w:numPr>
       </w:pPr>
       <w:r>
@@ -8255,16 +8385,18 @@
     </w:p>
     <w:p>
       <w:pPr>
-        <w:pStyle w:val="doctext"/>
-      </w:pPr>
-      <w:r>
-        <w:rPr>
-          <w:rStyle w:val="docemphstrong"/>
-        </w:rPr>
-        <w:t>Frequency of Occurrence:</w:t>
-      </w:r>
-      <w:r>
-        <w:t xml:space="preserve"> Could be nearly continuous.</w:t>
+        <w:pStyle w:val="doclist"/>
+        <w:rPr>
+          <w:b/>
+          <w:bCs/>
+        </w:rPr>
+      </w:pPr>
+      <w:r>
+        <w:rPr>
+          <w:b/>
+          <w:bCs/>
+        </w:rPr>
+        <w:t>Screen Shots:</w:t>
       </w:r>
     </w:p>
     <w:p>
@@ -8343,6 +8475,8 @@
       <w:pPr>
         <w:pStyle w:val="doclist"/>
       </w:pPr>
+      <w:bookmarkStart w:id="27" w:name="_GoBack"/>
+      <w:bookmarkEnd w:id="27"/>
     </w:p>
     <w:p>
       <w:pPr>
@@ -9196,7 +9330,7 @@
   <w:abstractNum w:abstractNumId="7">
     <w:nsid w:val="00000008"/>
     <w:multiLevelType w:val="multilevel"/>
-    <w:tmpl w:val="5DA29562"/>
+    <w:tmpl w:val="80AE2650"/>
     <w:lvl w:ilvl="0">
       <w:start w:val="1"/>
       <w:numFmt w:val="decimal"/>
@@ -9213,20 +9347,15 @@
         <w:sz w:val="20"/>
       </w:rPr>
     </w:lvl>
-    <w:lvl w:ilvl="1" w:tentative="1">
-      <w:start w:val="1"/>
-      <w:numFmt w:val="bullet"/>
-      <w:lvlText w:val=""/>
-      <w:lvlJc w:val="left"/>
-      <w:pPr>
-        <w:tabs>
-          <w:tab w:val="left" w:pos="1440"/>
-        </w:tabs>
+    <w:lvl w:ilvl="1">
+      <w:numFmt w:val="bullet"/>
+      <w:lvlText w:val="-"/>
+      <w:lvlJc w:val="left"/>
+      <w:pPr>
         <w:ind w:left="1440" w:hanging="360"/>
       </w:pPr>
       <w:rPr>
-        <w:rFonts w:ascii="Wingdings" w:hAnsi="Wingdings" w:hint="default"/>
-        <w:sz w:val="20"/>
+        <w:rFonts w:ascii="Calibri" w:eastAsia="Calibri" w:hAnsi="Calibri" w:cs="Calibri" w:hint="default"/>
       </w:rPr>
     </w:lvl>
     <w:lvl w:ilvl="2" w:tentative="1">
@@ -10449,6 +10578,150 @@
     </w:lvl>
   </w:abstractNum>
   <w:abstractNum w:abstractNumId="18">
+    <w:nsid w:val="120F0A1B"/>
+    <w:multiLevelType w:val="multilevel"/>
+    <w:tmpl w:val="80AE2650"/>
+    <w:lvl w:ilvl="0">
+      <w:start w:val="1"/>
+      <w:numFmt w:val="decimal"/>
+      <w:lvlText w:val="%1."/>
+      <w:lvlJc w:val="left"/>
+      <w:pPr>
+        <w:tabs>
+          <w:tab w:val="left" w:pos="720"/>
+        </w:tabs>
+        <w:ind w:left="720" w:hanging="360"/>
+      </w:pPr>
+      <w:rPr>
+        <w:rFonts w:hint="default"/>
+        <w:sz w:val="20"/>
+      </w:rPr>
+    </w:lvl>
+    <w:lvl w:ilvl="1">
+      <w:numFmt w:val="bullet"/>
+      <w:lvlText w:val="-"/>
+      <w:lvlJc w:val="left"/>
+      <w:pPr>
+        <w:ind w:left="1440" w:hanging="360"/>
+      </w:pPr>
+      <w:rPr>
+        <w:rFonts w:ascii="Calibri" w:eastAsia="Calibri" w:hAnsi="Calibri" w:cs="Calibri" w:hint="default"/>
+      </w:rPr>
+    </w:lvl>
+    <w:lvl w:ilvl="2" w:tentative="1">
+      <w:start w:val="1"/>
+      <w:numFmt w:val="bullet"/>
+      <w:lvlText w:val=""/>
+      <w:lvlJc w:val="left"/>
+      <w:pPr>
+        <w:tabs>
+          <w:tab w:val="left" w:pos="2160"/>
+        </w:tabs>
+        <w:ind w:left="2160" w:hanging="360"/>
+      </w:pPr>
+      <w:rPr>
+        <w:rFonts w:ascii="Wingdings" w:hAnsi="Wingdings" w:hint="default"/>
+        <w:sz w:val="20"/>
+      </w:rPr>
+    </w:lvl>
+    <w:lvl w:ilvl="3" w:tentative="1">
+      <w:start w:val="1"/>
+      <w:numFmt w:val="bullet"/>
+      <w:lvlText w:val=""/>
+      <w:lvlJc w:val="left"/>
+      <w:pPr>
+        <w:tabs>
+          <w:tab w:val="left" w:pos="2880"/>
+        </w:tabs>
+        <w:ind w:left="2880" w:hanging="360"/>
+      </w:pPr>
+      <w:rPr>
+        <w:rFonts w:ascii="Wingdings" w:hAnsi="Wingdings" w:hint="default"/>
+        <w:sz w:val="20"/>
+      </w:rPr>
+    </w:lvl>
+    <w:lvl w:ilvl="4" w:tentative="1">
+      <w:start w:val="1"/>
+      <w:numFmt w:val="bullet"/>
+      <w:lvlText w:val=""/>
+      <w:lvlJc w:val="left"/>
+      <w:pPr>
+        <w:tabs>
+          <w:tab w:val="left" w:pos="3600"/>
+        </w:tabs>
+        <w:ind w:left="3600" w:hanging="360"/>
+      </w:pPr>
+      <w:rPr>
+        <w:rFonts w:ascii="Wingdings" w:hAnsi="Wingdings" w:hint="default"/>
+        <w:sz w:val="20"/>
+      </w:rPr>
+    </w:lvl>
+    <w:lvl w:ilvl="5" w:tentative="1">
+      <w:start w:val="1"/>
+      <w:numFmt w:val="bullet"/>
+      <w:lvlText w:val=""/>
+      <w:lvlJc w:val="left"/>
+      <w:pPr>
+        <w:tabs>
+          <w:tab w:val="left" w:pos="4320"/>
+        </w:tabs>
+        <w:ind w:left="4320" w:hanging="360"/>
+      </w:pPr>
+      <w:rPr>
+        <w:rFonts w:ascii="Wingdings" w:hAnsi="Wingdings" w:hint="default"/>
+        <w:sz w:val="20"/>
+      </w:rPr>
+    </w:lvl>
+    <w:lvl w:ilvl="6" w:tentative="1">
+      <w:start w:val="1"/>
+      <w:numFmt w:val="bullet"/>
+      <w:lvlText w:val=""/>
+      <w:lvlJc w:val="left"/>
+      <w:pPr>
+        <w:tabs>
+          <w:tab w:val="left" w:pos="5040"/>
+        </w:tabs>
+        <w:ind w:left="5040" w:hanging="360"/>
+      </w:pPr>
+      <w:rPr>
+        <w:rFonts w:ascii="Wingdings" w:hAnsi="Wingdings" w:hint="default"/>
+        <w:sz w:val="20"/>
+      </w:rPr>
+    </w:lvl>
+    <w:lvl w:ilvl="7" w:tentative="1">
+      <w:start w:val="1"/>
+      <w:numFmt w:val="bullet"/>
+      <w:lvlText w:val=""/>
+      <w:lvlJc w:val="left"/>
+      <w:pPr>
+        <w:tabs>
+          <w:tab w:val="left" w:pos="5760"/>
+        </w:tabs>
+        <w:ind w:left="5760" w:hanging="360"/>
+      </w:pPr>
+      <w:rPr>
+        <w:rFonts w:ascii="Wingdings" w:hAnsi="Wingdings" w:hint="default"/>
+        <w:sz w:val="20"/>
+      </w:rPr>
+    </w:lvl>
+    <w:lvl w:ilvl="8" w:tentative="1">
+      <w:start w:val="1"/>
+      <w:numFmt w:val="bullet"/>
+      <w:lvlText w:val=""/>
+      <w:lvlJc w:val="left"/>
+      <w:pPr>
+        <w:tabs>
+          <w:tab w:val="left" w:pos="6480"/>
+        </w:tabs>
+        <w:ind w:left="6480" w:hanging="360"/>
+      </w:pPr>
+      <w:rPr>
+        <w:rFonts w:ascii="Wingdings" w:hAnsi="Wingdings" w:hint="default"/>
+        <w:sz w:val="20"/>
+      </w:rPr>
+    </w:lvl>
+  </w:abstractNum>
+  <w:abstractNum w:abstractNumId="19">
     <w:nsid w:val="13B300F8"/>
     <w:multiLevelType w:val="multilevel"/>
     <w:tmpl w:val="E0F47360"/>
@@ -10597,7 +10870,233 @@
       </w:rPr>
     </w:lvl>
   </w:abstractNum>
-  <w:abstractNum w:abstractNumId="19">
+  <w:abstractNum w:abstractNumId="20">
+    <w:nsid w:val="1CD42CBB"/>
+    <w:multiLevelType w:val="hybridMultilevel"/>
+    <w:tmpl w:val="64C69FAC"/>
+    <w:lvl w:ilvl="0" w:tplc="0409000B">
+      <w:start w:val="1"/>
+      <w:numFmt w:val="bullet"/>
+      <w:lvlText w:val=""/>
+      <w:lvlJc w:val="left"/>
+      <w:pPr>
+        <w:ind w:left="720" w:hanging="360"/>
+      </w:pPr>
+      <w:rPr>
+        <w:rFonts w:ascii="Wingdings" w:hAnsi="Wingdings" w:hint="default"/>
+      </w:rPr>
+    </w:lvl>
+    <w:lvl w:ilvl="1" w:tplc="04090003" w:tentative="1">
+      <w:start w:val="1"/>
+      <w:numFmt w:val="bullet"/>
+      <w:lvlText w:val="o"/>
+      <w:lvlJc w:val="left"/>
+      <w:pPr>
+        <w:ind w:left="1440" w:hanging="360"/>
+      </w:pPr>
+      <w:rPr>
+        <w:rFonts w:ascii="Courier New" w:hAnsi="Courier New" w:cs="Courier New" w:hint="default"/>
+      </w:rPr>
+    </w:lvl>
+    <w:lvl w:ilvl="2" w:tplc="04090005" w:tentative="1">
+      <w:start w:val="1"/>
+      <w:numFmt w:val="bullet"/>
+      <w:lvlText w:val=""/>
+      <w:lvlJc w:val="left"/>
+      <w:pPr>
+        <w:ind w:left="2160" w:hanging="360"/>
+      </w:pPr>
+      <w:rPr>
+        <w:rFonts w:ascii="Wingdings" w:hAnsi="Wingdings" w:hint="default"/>
+      </w:rPr>
+    </w:lvl>
+    <w:lvl w:ilvl="3" w:tplc="04090001" w:tentative="1">
+      <w:start w:val="1"/>
+      <w:numFmt w:val="bullet"/>
+      <w:lvlText w:val=""/>
+      <w:lvlJc w:val="left"/>
+      <w:pPr>
+        <w:ind w:left="2880" w:hanging="360"/>
+      </w:pPr>
+      <w:rPr>
+        <w:rFonts w:ascii="Symbol" w:hAnsi="Symbol" w:hint="default"/>
+      </w:rPr>
+    </w:lvl>
+    <w:lvl w:ilvl="4" w:tplc="04090003" w:tentative="1">
+      <w:start w:val="1"/>
+      <w:numFmt w:val="bullet"/>
+      <w:lvlText w:val="o"/>
+      <w:lvlJc w:val="left"/>
+      <w:pPr>
+        <w:ind w:left="3600" w:hanging="360"/>
+      </w:pPr>
+      <w:rPr>
+        <w:rFonts w:ascii="Courier New" w:hAnsi="Courier New" w:cs="Courier New" w:hint="default"/>
+      </w:rPr>
+    </w:lvl>
+    <w:lvl w:ilvl="5" w:tplc="04090005" w:tentative="1">
+      <w:start w:val="1"/>
+      <w:numFmt w:val="bullet"/>
+      <w:lvlText w:val=""/>
+      <w:lvlJc w:val="left"/>
+      <w:pPr>
+        <w:ind w:left="4320" w:hanging="360"/>
+      </w:pPr>
+      <w:rPr>
+        <w:rFonts w:ascii="Wingdings" w:hAnsi="Wingdings" w:hint="default"/>
+      </w:rPr>
+    </w:lvl>
+    <w:lvl w:ilvl="6" w:tplc="04090001" w:tentative="1">
+      <w:start w:val="1"/>
+      <w:numFmt w:val="bullet"/>
+      <w:lvlText w:val=""/>
+      <w:lvlJc w:val="left"/>
+      <w:pPr>
+        <w:ind w:left="5040" w:hanging="360"/>
+      </w:pPr>
+      <w:rPr>
+        <w:rFonts w:ascii="Symbol" w:hAnsi="Symbol" w:hint="default"/>
+      </w:rPr>
+    </w:lvl>
+    <w:lvl w:ilvl="7" w:tplc="04090003" w:tentative="1">
+      <w:start w:val="1"/>
+      <w:numFmt w:val="bullet"/>
+      <w:lvlText w:val="o"/>
+      <w:lvlJc w:val="left"/>
+      <w:pPr>
+        <w:ind w:left="5760" w:hanging="360"/>
+      </w:pPr>
+      <w:rPr>
+        <w:rFonts w:ascii="Courier New" w:hAnsi="Courier New" w:cs="Courier New" w:hint="default"/>
+      </w:rPr>
+    </w:lvl>
+    <w:lvl w:ilvl="8" w:tplc="04090005" w:tentative="1">
+      <w:start w:val="1"/>
+      <w:numFmt w:val="bullet"/>
+      <w:lvlText w:val=""/>
+      <w:lvlJc w:val="left"/>
+      <w:pPr>
+        <w:ind w:left="6480" w:hanging="360"/>
+      </w:pPr>
+      <w:rPr>
+        <w:rFonts w:ascii="Wingdings" w:hAnsi="Wingdings" w:hint="default"/>
+      </w:rPr>
+    </w:lvl>
+  </w:abstractNum>
+  <w:abstractNum w:abstractNumId="21">
+    <w:nsid w:val="20AF02F5"/>
+    <w:multiLevelType w:val="hybridMultilevel"/>
+    <w:tmpl w:val="EF90F6F0"/>
+    <w:lvl w:ilvl="0" w:tplc="0409000B">
+      <w:start w:val="1"/>
+      <w:numFmt w:val="bullet"/>
+      <w:lvlText w:val=""/>
+      <w:lvlJc w:val="left"/>
+      <w:pPr>
+        <w:ind w:left="720" w:hanging="360"/>
+      </w:pPr>
+      <w:rPr>
+        <w:rFonts w:ascii="Wingdings" w:hAnsi="Wingdings" w:hint="default"/>
+      </w:rPr>
+    </w:lvl>
+    <w:lvl w:ilvl="1" w:tplc="04090003" w:tentative="1">
+      <w:start w:val="1"/>
+      <w:numFmt w:val="bullet"/>
+      <w:lvlText w:val="o"/>
+      <w:lvlJc w:val="left"/>
+      <w:pPr>
+        <w:ind w:left="1440" w:hanging="360"/>
+      </w:pPr>
+      <w:rPr>
+        <w:rFonts w:ascii="Courier New" w:hAnsi="Courier New" w:cs="Courier New" w:hint="default"/>
+      </w:rPr>
+    </w:lvl>
+    <w:lvl w:ilvl="2" w:tplc="04090005" w:tentative="1">
+      <w:start w:val="1"/>
+      <w:numFmt w:val="bullet"/>
+      <w:lvlText w:val=""/>
+      <w:lvlJc w:val="left"/>
+      <w:pPr>
+        <w:ind w:left="2160" w:hanging="360"/>
+      </w:pPr>
+      <w:rPr>
+        <w:rFonts w:ascii="Wingdings" w:hAnsi="Wingdings" w:hint="default"/>
+      </w:rPr>
+    </w:lvl>
+    <w:lvl w:ilvl="3" w:tplc="04090001" w:tentative="1">
+      <w:start w:val="1"/>
+      <w:numFmt w:val="bullet"/>
+      <w:lvlText w:val=""/>
+      <w:lvlJc w:val="left"/>
+      <w:pPr>
+        <w:ind w:left="2880" w:hanging="360"/>
+      </w:pPr>
+      <w:rPr>
+        <w:rFonts w:ascii="Symbol" w:hAnsi="Symbol" w:hint="default"/>
+      </w:rPr>
+    </w:lvl>
+    <w:lvl w:ilvl="4" w:tplc="04090003" w:tentative="1">
+      <w:start w:val="1"/>
+      <w:numFmt w:val="bullet"/>
+      <w:lvlText w:val="o"/>
+      <w:lvlJc w:val="left"/>
+      <w:pPr>
+        <w:ind w:left="3600" w:hanging="360"/>
+      </w:pPr>
+      <w:rPr>
+        <w:rFonts w:ascii="Courier New" w:hAnsi="Courier New" w:cs="Courier New" w:hint="default"/>
+      </w:rPr>
+    </w:lvl>
+    <w:lvl w:ilvl="5" w:tplc="04090005" w:tentative="1">
+      <w:start w:val="1"/>
+      <w:numFmt w:val="bullet"/>
+      <w:lvlText w:val=""/>
+      <w:lvlJc w:val="left"/>
+      <w:pPr>
+        <w:ind w:left="4320" w:hanging="360"/>
+      </w:pPr>
+      <w:rPr>
+        <w:rFonts w:ascii="Wingdings" w:hAnsi="Wingdings" w:hint="default"/>
+      </w:rPr>
+    </w:lvl>
+    <w:lvl w:ilvl="6" w:tplc="04090001" w:tentative="1">
+      <w:start w:val="1"/>
+      <w:numFmt w:val="bullet"/>
+      <w:lvlText w:val=""/>
+      <w:lvlJc w:val="left"/>
+      <w:pPr>
+        <w:ind w:left="5040" w:hanging="360"/>
+      </w:pPr>
+      <w:rPr>
+        <w:rFonts w:ascii="Symbol" w:hAnsi="Symbol" w:hint="default"/>
+      </w:rPr>
+    </w:lvl>
+    <w:lvl w:ilvl="7" w:tplc="04090003" w:tentative="1">
+      <w:start w:val="1"/>
+      <w:numFmt w:val="bullet"/>
+      <w:lvlText w:val="o"/>
+      <w:lvlJc w:val="left"/>
+      <w:pPr>
+        <w:ind w:left="5760" w:hanging="360"/>
+      </w:pPr>
+      <w:rPr>
+        <w:rFonts w:ascii="Courier New" w:hAnsi="Courier New" w:cs="Courier New" w:hint="default"/>
+      </w:rPr>
+    </w:lvl>
+    <w:lvl w:ilvl="8" w:tplc="04090005" w:tentative="1">
+      <w:start w:val="1"/>
+      <w:numFmt w:val="bullet"/>
+      <w:lvlText w:val=""/>
+      <w:lvlJc w:val="left"/>
+      <w:pPr>
+        <w:ind w:left="6480" w:hanging="360"/>
+      </w:pPr>
+      <w:rPr>
+        <w:rFonts w:ascii="Wingdings" w:hAnsi="Wingdings" w:hint="default"/>
+      </w:rPr>
+    </w:lvl>
+  </w:abstractNum>
+  <w:abstractNum w:abstractNumId="22">
     <w:nsid w:val="222D5717"/>
     <w:multiLevelType w:val="hybridMultilevel"/>
     <w:tmpl w:val="C5840BAE"/>
@@ -10683,7 +11182,7 @@
       </w:pPr>
     </w:lvl>
   </w:abstractNum>
-  <w:abstractNum w:abstractNumId="20">
+  <w:abstractNum w:abstractNumId="23">
     <w:nsid w:val="31B77138"/>
     <w:multiLevelType w:val="multilevel"/>
     <w:tmpl w:val="FFFFFFFF"/>
@@ -10823,7 +11322,7 @@
       </w:rPr>
     </w:lvl>
   </w:abstractNum>
-  <w:abstractNum w:abstractNumId="21">
+  <w:abstractNum w:abstractNumId="24">
     <w:nsid w:val="34DA433E"/>
     <w:multiLevelType w:val="hybridMultilevel"/>
     <w:tmpl w:val="DAA0C41C"/>
@@ -10909,7 +11408,7 @@
       </w:pPr>
     </w:lvl>
   </w:abstractNum>
-  <w:abstractNum w:abstractNumId="22">
+  <w:abstractNum w:abstractNumId="25">
     <w:nsid w:val="35D30F61"/>
     <w:multiLevelType w:val="multilevel"/>
     <w:tmpl w:val="6FEC261A"/>
@@ -11022,7 +11521,7 @@
       </w:pPr>
     </w:lvl>
   </w:abstractNum>
-  <w:abstractNum w:abstractNumId="23">
+  <w:abstractNum w:abstractNumId="26">
     <w:nsid w:val="3AA634CA"/>
     <w:multiLevelType w:val="hybridMultilevel"/>
     <w:tmpl w:val="0A244448"/>
@@ -11108,7 +11607,7 @@
       </w:pPr>
     </w:lvl>
   </w:abstractNum>
-  <w:abstractNum w:abstractNumId="24">
+  <w:abstractNum w:abstractNumId="27">
     <w:nsid w:val="3B56148C"/>
     <w:multiLevelType w:val="hybridMultilevel"/>
     <w:tmpl w:val="C5A027D6"/>
@@ -11221,7 +11720,7 @@
       </w:rPr>
     </w:lvl>
   </w:abstractNum>
-  <w:abstractNum w:abstractNumId="25">
+  <w:abstractNum w:abstractNumId="28">
     <w:nsid w:val="3EA45B91"/>
     <w:multiLevelType w:val="multilevel"/>
     <w:tmpl w:val="FFFFFFFF"/>
@@ -11361,7 +11860,7 @@
       </w:rPr>
     </w:lvl>
   </w:abstractNum>
-  <w:abstractNum w:abstractNumId="26">
+  <w:abstractNum w:abstractNumId="29">
     <w:nsid w:val="41094002"/>
     <w:multiLevelType w:val="hybridMultilevel"/>
     <w:tmpl w:val="BAE68B90"/>
@@ -11447,7 +11946,7 @@
       </w:pPr>
     </w:lvl>
   </w:abstractNum>
-  <w:abstractNum w:abstractNumId="27">
+  <w:abstractNum w:abstractNumId="30">
     <w:nsid w:val="46501D19"/>
     <w:multiLevelType w:val="hybridMultilevel"/>
     <w:tmpl w:val="20B4DE98"/>
@@ -11533,7 +12032,7 @@
       </w:pPr>
     </w:lvl>
   </w:abstractNum>
-  <w:abstractNum w:abstractNumId="28">
+  <w:abstractNum w:abstractNumId="31">
     <w:nsid w:val="46CC55D5"/>
     <w:multiLevelType w:val="hybridMultilevel"/>
     <w:tmpl w:val="3A6A3D4E"/>
@@ -11619,7 +12118,120 @@
       </w:pPr>
     </w:lvl>
   </w:abstractNum>
-  <w:abstractNum w:abstractNumId="29">
+  <w:abstractNum w:abstractNumId="32">
+    <w:nsid w:val="46D50E09"/>
+    <w:multiLevelType w:val="multilevel"/>
+    <w:tmpl w:val="299E0AFC"/>
+    <w:lvl w:ilvl="0">
+      <w:start w:val="1"/>
+      <w:numFmt w:val="decimal"/>
+      <w:lvlText w:val="%1."/>
+      <w:lvlJc w:val="left"/>
+      <w:pPr>
+        <w:tabs>
+          <w:tab w:val="num" w:pos="720"/>
+        </w:tabs>
+        <w:ind w:left="720" w:hanging="360"/>
+      </w:pPr>
+    </w:lvl>
+    <w:lvl w:ilvl="1">
+      <w:start w:val="1"/>
+      <w:numFmt w:val="decimal"/>
+      <w:lvlText w:val="%2."/>
+      <w:lvlJc w:val="left"/>
+      <w:pPr>
+        <w:tabs>
+          <w:tab w:val="num" w:pos="1440"/>
+        </w:tabs>
+        <w:ind w:left="1440" w:hanging="360"/>
+      </w:pPr>
+    </w:lvl>
+    <w:lvl w:ilvl="2">
+      <w:start w:val="1"/>
+      <w:numFmt w:val="bullet"/>
+      <w:lvlText w:val=""/>
+      <w:lvlJc w:val="left"/>
+      <w:pPr>
+        <w:ind w:left="2160" w:hanging="360"/>
+      </w:pPr>
+      <w:rPr>
+        <w:rFonts w:ascii="Wingdings" w:hAnsi="Wingdings" w:hint="default"/>
+      </w:rPr>
+    </w:lvl>
+    <w:lvl w:ilvl="3">
+      <w:start w:val="1"/>
+      <w:numFmt w:val="decimal"/>
+      <w:lvlText w:val="%4."/>
+      <w:lvlJc w:val="left"/>
+      <w:pPr>
+        <w:tabs>
+          <w:tab w:val="num" w:pos="2880"/>
+        </w:tabs>
+        <w:ind w:left="2880" w:hanging="360"/>
+      </w:pPr>
+    </w:lvl>
+    <w:lvl w:ilvl="4">
+      <w:start w:val="1"/>
+      <w:numFmt w:val="decimal"/>
+      <w:lvlText w:val="%5."/>
+      <w:lvlJc w:val="left"/>
+      <w:pPr>
+        <w:tabs>
+          <w:tab w:val="num" w:pos="3600"/>
+        </w:tabs>
+        <w:ind w:left="3600" w:hanging="360"/>
+      </w:pPr>
+    </w:lvl>
+    <w:lvl w:ilvl="5">
+      <w:start w:val="1"/>
+      <w:numFmt w:val="decimal"/>
+      <w:lvlText w:val="%6."/>
+      <w:lvlJc w:val="left"/>
+      <w:pPr>
+        <w:tabs>
+          <w:tab w:val="num" w:pos="4320"/>
+        </w:tabs>
+        <w:ind w:left="4320" w:hanging="360"/>
+      </w:pPr>
+    </w:lvl>
+    <w:lvl w:ilvl="6">
+      <w:start w:val="1"/>
+      <w:numFmt w:val="decimal"/>
+      <w:lvlText w:val="%7."/>
+      <w:lvlJc w:val="left"/>
+      <w:pPr>
+        <w:tabs>
+          <w:tab w:val="num" w:pos="5040"/>
+        </w:tabs>
+        <w:ind w:left="5040" w:hanging="360"/>
+      </w:pPr>
+    </w:lvl>
+    <w:lvl w:ilvl="7">
+      <w:start w:val="1"/>
+      <w:numFmt w:val="decimal"/>
+      <w:lvlText w:val="%8."/>
+      <w:lvlJc w:val="left"/>
+      <w:pPr>
+        <w:tabs>
+          <w:tab w:val="num" w:pos="5760"/>
+        </w:tabs>
+        <w:ind w:left="5760" w:hanging="360"/>
+      </w:pPr>
+    </w:lvl>
+    <w:lvl w:ilvl="8">
+      <w:start w:val="1"/>
+      <w:numFmt w:val="decimal"/>
+      <w:lvlText w:val="%9."/>
+      <w:lvlJc w:val="left"/>
+      <w:pPr>
+        <w:tabs>
+          <w:tab w:val="num" w:pos="6480"/>
+        </w:tabs>
+        <w:ind w:left="6480" w:hanging="360"/>
+      </w:pPr>
+    </w:lvl>
+  </w:abstractNum>
+  <w:abstractNum w:abstractNumId="33">
     <w:nsid w:val="475968A6"/>
     <w:multiLevelType w:val="hybridMultilevel"/>
     <w:tmpl w:val="EEA4BFDC"/>
@@ -11732,7 +12344,233 @@
       </w:rPr>
     </w:lvl>
   </w:abstractNum>
-  <w:abstractNum w:abstractNumId="30">
+  <w:abstractNum w:abstractNumId="34">
+    <w:nsid w:val="4B1B7C7A"/>
+    <w:multiLevelType w:val="hybridMultilevel"/>
+    <w:tmpl w:val="33C69DBE"/>
+    <w:lvl w:ilvl="0" w:tplc="0409000B">
+      <w:start w:val="1"/>
+      <w:numFmt w:val="bullet"/>
+      <w:lvlText w:val=""/>
+      <w:lvlJc w:val="left"/>
+      <w:pPr>
+        <w:ind w:left="2160" w:hanging="360"/>
+      </w:pPr>
+      <w:rPr>
+        <w:rFonts w:ascii="Wingdings" w:hAnsi="Wingdings" w:hint="default"/>
+      </w:rPr>
+    </w:lvl>
+    <w:lvl w:ilvl="1" w:tplc="04090003" w:tentative="1">
+      <w:start w:val="1"/>
+      <w:numFmt w:val="bullet"/>
+      <w:lvlText w:val="o"/>
+      <w:lvlJc w:val="left"/>
+      <w:pPr>
+        <w:ind w:left="2880" w:hanging="360"/>
+      </w:pPr>
+      <w:rPr>
+        <w:rFonts w:ascii="Courier New" w:hAnsi="Courier New" w:cs="Courier New" w:hint="default"/>
+      </w:rPr>
+    </w:lvl>
+    <w:lvl w:ilvl="2" w:tplc="04090005" w:tentative="1">
+      <w:start w:val="1"/>
+      <w:numFmt w:val="bullet"/>
+      <w:lvlText w:val=""/>
+      <w:lvlJc w:val="left"/>
+      <w:pPr>
+        <w:ind w:left="3600" w:hanging="360"/>
+      </w:pPr>
+      <w:rPr>
+        <w:rFonts w:ascii="Wingdings" w:hAnsi="Wingdings" w:hint="default"/>
+      </w:rPr>
+    </w:lvl>
+    <w:lvl w:ilvl="3" w:tplc="04090001" w:tentative="1">
+      <w:start w:val="1"/>
+      <w:numFmt w:val="bullet"/>
+      <w:lvlText w:val=""/>
+      <w:lvlJc w:val="left"/>
+      <w:pPr>
+        <w:ind w:left="4320" w:hanging="360"/>
+      </w:pPr>
+      <w:rPr>
+        <w:rFonts w:ascii="Symbol" w:hAnsi="Symbol" w:hint="default"/>
+      </w:rPr>
+    </w:lvl>
+    <w:lvl w:ilvl="4" w:tplc="04090003" w:tentative="1">
+      <w:start w:val="1"/>
+      <w:numFmt w:val="bullet"/>
+      <w:lvlText w:val="o"/>
+      <w:lvlJc w:val="left"/>
+      <w:pPr>
+        <w:ind w:left="5040" w:hanging="360"/>
+      </w:pPr>
+      <w:rPr>
+        <w:rFonts w:ascii="Courier New" w:hAnsi="Courier New" w:cs="Courier New" w:hint="default"/>
+      </w:rPr>
+    </w:lvl>
+    <w:lvl w:ilvl="5" w:tplc="04090005" w:tentative="1">
+      <w:start w:val="1"/>
+      <w:numFmt w:val="bullet"/>
+      <w:lvlText w:val=""/>
+      <w:lvlJc w:val="left"/>
+      <w:pPr>
+        <w:ind w:left="5760" w:hanging="360"/>
+      </w:pPr>
+      <w:rPr>
+        <w:rFonts w:ascii="Wingdings" w:hAnsi="Wingdings" w:hint="default"/>
+      </w:rPr>
+    </w:lvl>
+    <w:lvl w:ilvl="6" w:tplc="04090001" w:tentative="1">
+      <w:start w:val="1"/>
+      <w:numFmt w:val="bullet"/>
+      <w:lvlText w:val=""/>
+      <w:lvlJc w:val="left"/>
+      <w:pPr>
+        <w:ind w:left="6480" w:hanging="360"/>
+      </w:pPr>
+      <w:rPr>
+        <w:rFonts w:ascii="Symbol" w:hAnsi="Symbol" w:hint="default"/>
+      </w:rPr>
+    </w:lvl>
+    <w:lvl w:ilvl="7" w:tplc="04090003" w:tentative="1">
+      <w:start w:val="1"/>
+      <w:numFmt w:val="bullet"/>
+      <w:lvlText w:val="o"/>
+      <w:lvlJc w:val="left"/>
+      <w:pPr>
+        <w:ind w:left="7200" w:hanging="360"/>
+      </w:pPr>
+      <w:rPr>
+        <w:rFonts w:ascii="Courier New" w:hAnsi="Courier New" w:cs="Courier New" w:hint="default"/>
+      </w:rPr>
+    </w:lvl>
+    <w:lvl w:ilvl="8" w:tplc="04090005" w:tentative="1">
+      <w:start w:val="1"/>
+      <w:numFmt w:val="bullet"/>
+      <w:lvlText w:val=""/>
+      <w:lvlJc w:val="left"/>
+      <w:pPr>
+        <w:ind w:left="7920" w:hanging="360"/>
+      </w:pPr>
+      <w:rPr>
+        <w:rFonts w:ascii="Wingdings" w:hAnsi="Wingdings" w:hint="default"/>
+      </w:rPr>
+    </w:lvl>
+  </w:abstractNum>
+  <w:abstractNum w:abstractNumId="35">
+    <w:nsid w:val="4D9347D0"/>
+    <w:multiLevelType w:val="hybridMultilevel"/>
+    <w:tmpl w:val="7FAE9CA8"/>
+    <w:lvl w:ilvl="0" w:tplc="0409000B">
+      <w:start w:val="1"/>
+      <w:numFmt w:val="bullet"/>
+      <w:lvlText w:val=""/>
+      <w:lvlJc w:val="left"/>
+      <w:pPr>
+        <w:ind w:left="1440" w:hanging="360"/>
+      </w:pPr>
+      <w:rPr>
+        <w:rFonts w:ascii="Wingdings" w:hAnsi="Wingdings" w:hint="default"/>
+      </w:rPr>
+    </w:lvl>
+    <w:lvl w:ilvl="1" w:tplc="04090003">
+      <w:start w:val="1"/>
+      <w:numFmt w:val="bullet"/>
+      <w:lvlText w:val="o"/>
+      <w:lvlJc w:val="left"/>
+      <w:pPr>
+        <w:ind w:left="2160" w:hanging="360"/>
+      </w:pPr>
+      <w:rPr>
+        <w:rFonts w:ascii="Courier New" w:hAnsi="Courier New" w:cs="Courier New" w:hint="default"/>
+      </w:rPr>
+    </w:lvl>
+    <w:lvl w:ilvl="2" w:tplc="04090005" w:tentative="1">
+      <w:start w:val="1"/>
+      <w:numFmt w:val="bullet"/>
+      <w:lvlText w:val=""/>
+      <w:lvlJc w:val="left"/>
+      <w:pPr>
+        <w:ind w:left="2880" w:hanging="360"/>
+      </w:pPr>
+      <w:rPr>
+        <w:rFonts w:ascii="Wingdings" w:hAnsi="Wingdings" w:hint="default"/>
+      </w:rPr>
+    </w:lvl>
+    <w:lvl w:ilvl="3" w:tplc="04090001" w:tentative="1">
+      <w:start w:val="1"/>
+      <w:numFmt w:val="bullet"/>
+      <w:lvlText w:val=""/>
+      <w:lvlJc w:val="left"/>
+      <w:pPr>
+        <w:ind w:left="3600" w:hanging="360"/>
+      </w:pPr>
+      <w:rPr>
+        <w:rFonts w:ascii="Symbol" w:hAnsi="Symbol" w:hint="default"/>
+      </w:rPr>
+    </w:lvl>
+    <w:lvl w:ilvl="4" w:tplc="04090003" w:tentative="1">
+      <w:start w:val="1"/>
+      <w:numFmt w:val="bullet"/>
+      <w:lvlText w:val="o"/>
+      <w:lvlJc w:val="left"/>
+      <w:pPr>
+        <w:ind w:left="4320" w:hanging="360"/>
+      </w:pPr>
+      <w:rPr>
+        <w:rFonts w:ascii="Courier New" w:hAnsi="Courier New" w:cs="Courier New" w:hint="default"/>
+      </w:rPr>
+    </w:lvl>
+    <w:lvl w:ilvl="5" w:tplc="04090005" w:tentative="1">
+      <w:start w:val="1"/>
+      <w:numFmt w:val="bullet"/>
+      <w:lvlText w:val=""/>
+      <w:lvlJc w:val="left"/>
+      <w:pPr>
+        <w:ind w:left="5040" w:hanging="360"/>
+      </w:pPr>
+      <w:rPr>
+        <w:rFonts w:ascii="Wingdings" w:hAnsi="Wingdings" w:hint="default"/>
+      </w:rPr>
+    </w:lvl>
+    <w:lvl w:ilvl="6" w:tplc="04090001" w:tentative="1">
+      <w:start w:val="1"/>
+      <w:numFmt w:val="bullet"/>
+      <w:lvlText w:val=""/>
+      <w:lvlJc w:val="left"/>
+      <w:pPr>
+        <w:ind w:left="5760" w:hanging="360"/>
+      </w:pPr>
+      <w:rPr>
+        <w:rFonts w:ascii="Symbol" w:hAnsi="Symbol" w:hint="default"/>
+      </w:rPr>
+    </w:lvl>
+    <w:lvl w:ilvl="7" w:tplc="04090003" w:tentative="1">
+      <w:start w:val="1"/>
+      <w:numFmt w:val="bullet"/>
+      <w:lvlText w:val="o"/>
+      <w:lvlJc w:val="left"/>
+      <w:pPr>
+        <w:ind w:left="6480" w:hanging="360"/>
+      </w:pPr>
+      <w:rPr>
+        <w:rFonts w:ascii="Courier New" w:hAnsi="Courier New" w:cs="Courier New" w:hint="default"/>
+      </w:rPr>
+    </w:lvl>
+    <w:lvl w:ilvl="8" w:tplc="04090005" w:tentative="1">
+      <w:start w:val="1"/>
+      <w:numFmt w:val="bullet"/>
+      <w:lvlText w:val=""/>
+      <w:lvlJc w:val="left"/>
+      <w:pPr>
+        <w:ind w:left="7200" w:hanging="360"/>
+      </w:pPr>
+      <w:rPr>
+        <w:rFonts w:ascii="Wingdings" w:hAnsi="Wingdings" w:hint="default"/>
+      </w:rPr>
+    </w:lvl>
+  </w:abstractNum>
+  <w:abstractNum w:abstractNumId="36">
     <w:nsid w:val="506F06D7"/>
     <w:multiLevelType w:val="hybridMultilevel"/>
     <w:tmpl w:val="0944F5C6"/>
@@ -11845,7 +12683,120 @@
       </w:rPr>
     </w:lvl>
   </w:abstractNum>
-  <w:abstractNum w:abstractNumId="31">
+  <w:abstractNum w:abstractNumId="37">
+    <w:nsid w:val="57941C99"/>
+    <w:multiLevelType w:val="hybridMultilevel"/>
+    <w:tmpl w:val="9D9AC58C"/>
+    <w:lvl w:ilvl="0" w:tplc="0409000B">
+      <w:start w:val="1"/>
+      <w:numFmt w:val="bullet"/>
+      <w:lvlText w:val=""/>
+      <w:lvlJc w:val="left"/>
+      <w:pPr>
+        <w:ind w:left="780" w:hanging="360"/>
+      </w:pPr>
+      <w:rPr>
+        <w:rFonts w:ascii="Wingdings" w:hAnsi="Wingdings" w:hint="default"/>
+      </w:rPr>
+    </w:lvl>
+    <w:lvl w:ilvl="1" w:tplc="04090003" w:tentative="1">
+      <w:start w:val="1"/>
+      <w:numFmt w:val="bullet"/>
+      <w:lvlText w:val="o"/>
+      <w:lvlJc w:val="left"/>
+      <w:pPr>
+        <w:ind w:left="1500" w:hanging="360"/>
+      </w:pPr>
+      <w:rPr>
+        <w:rFonts w:ascii="Courier New" w:hAnsi="Courier New" w:cs="Courier New" w:hint="default"/>
+      </w:rPr>
+    </w:lvl>
+    <w:lvl w:ilvl="2" w:tplc="04090005" w:tentative="1">
+      <w:start w:val="1"/>
+      <w:numFmt w:val="bullet"/>
+      <w:lvlText w:val=""/>
+      <w:lvlJc w:val="left"/>
+      <w:pPr>
+        <w:ind w:left="2220" w:hanging="360"/>
+      </w:pPr>
+      <w:rPr>
+        <w:rFonts w:ascii="Wingdings" w:hAnsi="Wingdings" w:hint="default"/>
+      </w:rPr>
+    </w:lvl>
+    <w:lvl w:ilvl="3" w:tplc="04090001" w:tentative="1">
+      <w:start w:val="1"/>
+      <w:numFmt w:val="bullet"/>
+      <w:lvlText w:val=""/>
+      <w:lvlJc w:val="left"/>
+      <w:pPr>
+        <w:ind w:left="2940" w:hanging="360"/>
+      </w:pPr>
+      <w:rPr>
+        <w:rFonts w:ascii="Symbol" w:hAnsi="Symbol" w:hint="default"/>
+      </w:rPr>
+    </w:lvl>
+    <w:lvl w:ilvl="4" w:tplc="04090003" w:tentative="1">
+      <w:start w:val="1"/>
+      <w:numFmt w:val="bullet"/>
+      <w:lvlText w:val="o"/>
+      <w:lvlJc w:val="left"/>
+      <w:pPr>
+        <w:ind w:left="3660" w:hanging="360"/>
+      </w:pPr>
+      <w:rPr>
+        <w:rFonts w:ascii="Courier New" w:hAnsi="Courier New" w:cs="Courier New" w:hint="default"/>
+      </w:rPr>
+    </w:lvl>
+    <w:lvl w:ilvl="5" w:tplc="04090005" w:tentative="1">
+      <w:start w:val="1"/>
+      <w:numFmt w:val="bullet"/>
+      <w:lvlText w:val=""/>
+      <w:lvlJc w:val="left"/>
+      <w:pPr>
+        <w:ind w:left="4380" w:hanging="360"/>
+      </w:pPr>
+      <w:rPr>
+        <w:rFonts w:ascii="Wingdings" w:hAnsi="Wingdings" w:hint="default"/>
+      </w:rPr>
+    </w:lvl>
+    <w:lvl w:ilvl="6" w:tplc="04090001" w:tentative="1">
+      <w:start w:val="1"/>
+      <w:numFmt w:val="bullet"/>
+      <w:lvlText w:val=""/>
+      <w:lvlJc w:val="left"/>
+      <w:pPr>
+        <w:ind w:left="5100" w:hanging="360"/>
+      </w:pPr>
+      <w:rPr>
+        <w:rFonts w:ascii="Symbol" w:hAnsi="Symbol" w:hint="default"/>
+      </w:rPr>
+    </w:lvl>
+    <w:lvl w:ilvl="7" w:tplc="04090003" w:tentative="1">
+      <w:start w:val="1"/>
+      <w:numFmt w:val="bullet"/>
+      <w:lvlText w:val="o"/>
+      <w:lvlJc w:val="left"/>
+      <w:pPr>
+        <w:ind w:left="5820" w:hanging="360"/>
+      </w:pPr>
+      <w:rPr>
+        <w:rFonts w:ascii="Courier New" w:hAnsi="Courier New" w:cs="Courier New" w:hint="default"/>
+      </w:rPr>
+    </w:lvl>
+    <w:lvl w:ilvl="8" w:tplc="04090005" w:tentative="1">
+      <w:start w:val="1"/>
+      <w:numFmt w:val="bullet"/>
+      <w:lvlText w:val=""/>
+      <w:lvlJc w:val="left"/>
+      <w:pPr>
+        <w:ind w:left="6540" w:hanging="360"/>
+      </w:pPr>
+      <w:rPr>
+        <w:rFonts w:ascii="Wingdings" w:hAnsi="Wingdings" w:hint="default"/>
+      </w:rPr>
+    </w:lvl>
+  </w:abstractNum>
+  <w:abstractNum w:abstractNumId="38">
     <w:nsid w:val="5F2A2A4D"/>
     <w:multiLevelType w:val="hybridMultilevel"/>
     <w:tmpl w:val="1DC454BA"/>
@@ -11958,7 +12909,120 @@
       </w:rPr>
     </w:lvl>
   </w:abstractNum>
-  <w:abstractNum w:abstractNumId="32">
+  <w:abstractNum w:abstractNumId="39">
+    <w:nsid w:val="63AE4359"/>
+    <w:multiLevelType w:val="multilevel"/>
+    <w:tmpl w:val="299E0AFC"/>
+    <w:lvl w:ilvl="0">
+      <w:start w:val="1"/>
+      <w:numFmt w:val="decimal"/>
+      <w:lvlText w:val="%1."/>
+      <w:lvlJc w:val="left"/>
+      <w:pPr>
+        <w:tabs>
+          <w:tab w:val="num" w:pos="720"/>
+        </w:tabs>
+        <w:ind w:left="720" w:hanging="360"/>
+      </w:pPr>
+    </w:lvl>
+    <w:lvl w:ilvl="1">
+      <w:start w:val="1"/>
+      <w:numFmt w:val="decimal"/>
+      <w:lvlText w:val="%2."/>
+      <w:lvlJc w:val="left"/>
+      <w:pPr>
+        <w:tabs>
+          <w:tab w:val="num" w:pos="1440"/>
+        </w:tabs>
+        <w:ind w:left="1440" w:hanging="360"/>
+      </w:pPr>
+    </w:lvl>
+    <w:lvl w:ilvl="2">
+      <w:start w:val="1"/>
+      <w:numFmt w:val="bullet"/>
+      <w:lvlText w:val=""/>
+      <w:lvlJc w:val="left"/>
+      <w:pPr>
+        <w:ind w:left="2160" w:hanging="360"/>
+      </w:pPr>
+      <w:rPr>
+        <w:rFonts w:ascii="Wingdings" w:hAnsi="Wingdings" w:hint="default"/>
+      </w:rPr>
+    </w:lvl>
+    <w:lvl w:ilvl="3">
+      <w:start w:val="1"/>
+      <w:numFmt w:val="decimal"/>
+      <w:lvlText w:val="%4."/>
+      <w:lvlJc w:val="left"/>
+      <w:pPr>
+        <w:tabs>
+          <w:tab w:val="num" w:pos="2880"/>
+        </w:tabs>
+        <w:ind w:left="2880" w:hanging="360"/>
+      </w:pPr>
+    </w:lvl>
+    <w:lvl w:ilvl="4">
+      <w:start w:val="1"/>
+      <w:numFmt w:val="decimal"/>
+      <w:lvlText w:val="%5."/>
+      <w:lvlJc w:val="left"/>
+      <w:pPr>
+        <w:tabs>
+          <w:tab w:val="num" w:pos="3600"/>
+        </w:tabs>
+        <w:ind w:left="3600" w:hanging="360"/>
+      </w:pPr>
+    </w:lvl>
+    <w:lvl w:ilvl="5">
+      <w:start w:val="1"/>
+      <w:numFmt w:val="decimal"/>
+      <w:lvlText w:val="%6."/>
+      <w:lvlJc w:val="left"/>
+      <w:pPr>
+        <w:tabs>
+          <w:tab w:val="num" w:pos="4320"/>
+        </w:tabs>
+        <w:ind w:left="4320" w:hanging="360"/>
+      </w:pPr>
+    </w:lvl>
+    <w:lvl w:ilvl="6">
+      <w:start w:val="1"/>
+      <w:numFmt w:val="decimal"/>
+      <w:lvlText w:val="%7."/>
+      <w:lvlJc w:val="left"/>
+      <w:pPr>
+        <w:tabs>
+          <w:tab w:val="num" w:pos="5040"/>
+        </w:tabs>
+        <w:ind w:left="5040" w:hanging="360"/>
+      </w:pPr>
+    </w:lvl>
+    <w:lvl w:ilvl="7">
+      <w:start w:val="1"/>
+      <w:numFmt w:val="decimal"/>
+      <w:lvlText w:val="%8."/>
+      <w:lvlJc w:val="left"/>
+      <w:pPr>
+        <w:tabs>
+          <w:tab w:val="num" w:pos="5760"/>
+        </w:tabs>
+        <w:ind w:left="5760" w:hanging="360"/>
+      </w:pPr>
+    </w:lvl>
+    <w:lvl w:ilvl="8">
+      <w:start w:val="1"/>
+      <w:numFmt w:val="decimal"/>
+      <w:lvlText w:val="%9."/>
+      <w:lvlJc w:val="left"/>
+      <w:pPr>
+        <w:tabs>
+          <w:tab w:val="num" w:pos="6480"/>
+        </w:tabs>
+        <w:ind w:left="6480" w:hanging="360"/>
+      </w:pPr>
+    </w:lvl>
+  </w:abstractNum>
+  <w:abstractNum w:abstractNumId="40">
     <w:nsid w:val="6A3E19D2"/>
     <w:multiLevelType w:val="hybridMultilevel"/>
     <w:tmpl w:val="8B4C442A"/>
@@ -12044,7 +13108,7 @@
       </w:pPr>
     </w:lvl>
   </w:abstractNum>
-  <w:abstractNum w:abstractNumId="33">
+  <w:abstractNum w:abstractNumId="41">
     <w:nsid w:val="7A2B1FB1"/>
     <w:multiLevelType w:val="hybridMultilevel"/>
     <w:tmpl w:val="21D421A8"/>
@@ -12157,7 +13221,7 @@
       </w:rPr>
     </w:lvl>
   </w:abstractNum>
-  <w:abstractNum w:abstractNumId="34">
+  <w:abstractNum w:abstractNumId="42">
     <w:nsid w:val="7BC631CC"/>
     <w:multiLevelType w:val="multilevel"/>
     <w:tmpl w:val="C762AB70"/>
@@ -12270,7 +13334,7 @@
       </w:pPr>
     </w:lvl>
   </w:abstractNum>
-  <w:abstractNum w:abstractNumId="35">
+  <w:abstractNum w:abstractNumId="43">
     <w:nsid w:val="7D8D52E4"/>
     <w:multiLevelType w:val="multilevel"/>
     <w:tmpl w:val="6E761282"/>
@@ -12398,7 +13462,7 @@
     <w:abstractNumId w:val="1"/>
   </w:num>
   <w:num w:numId="6">
-    <w:abstractNumId w:val="18"/>
+    <w:abstractNumId w:val="19"/>
   </w:num>
   <w:num w:numId="7">
     <w:abstractNumId w:val="10"/>
@@ -12440,28 +13504,28 @@
     <w:abstractNumId w:val="3"/>
   </w:num>
   <w:num w:numId="20">
-    <w:abstractNumId w:val="25"/>
+    <w:abstractNumId w:val="28"/>
   </w:num>
   <w:num w:numId="21">
-    <w:abstractNumId w:val="20"/>
+    <w:abstractNumId w:val="23"/>
   </w:num>
   <w:num w:numId="22">
-    <w:abstractNumId w:val="24"/>
+    <w:abstractNumId w:val="27"/>
   </w:num>
   <w:num w:numId="23">
+    <w:abstractNumId w:val="41"/>
+  </w:num>
+  <w:num w:numId="24">
+    <w:abstractNumId w:val="38"/>
+  </w:num>
+  <w:num w:numId="25">
     <w:abstractNumId w:val="33"/>
   </w:num>
-  <w:num w:numId="24">
-    <w:abstractNumId w:val="31"/>
-  </w:num>
-  <w:num w:numId="25">
-    <w:abstractNumId w:val="29"/>
-  </w:num>
   <w:num w:numId="26">
-    <w:abstractNumId w:val="30"/>
+    <w:abstractNumId w:val="36"/>
   </w:num>
   <w:num w:numId="27">
-    <w:abstractNumId w:val="25"/>
+    <w:abstractNumId w:val="28"/>
     <w:lvlOverride w:ilvl="0"/>
     <w:lvlOverride w:ilvl="1">
       <w:startOverride w:val="1"/>
@@ -12489,7 +13553,7 @@
     </w:lvlOverride>
   </w:num>
   <w:num w:numId="28">
-    <w:abstractNumId w:val="34"/>
+    <w:abstractNumId w:val="42"/>
     <w:lvlOverride w:ilvl="0">
       <w:startOverride w:val="1"/>
     </w:lvlOverride>
@@ -12519,6 +13583,184 @@
     </w:lvlOverride>
   </w:num>
   <w:num w:numId="29">
+    <w:abstractNumId w:val="25"/>
+    <w:lvlOverride w:ilvl="0">
+      <w:startOverride w:val="1"/>
+    </w:lvlOverride>
+    <w:lvlOverride w:ilvl="1">
+      <w:startOverride w:val="1"/>
+    </w:lvlOverride>
+    <w:lvlOverride w:ilvl="2">
+      <w:startOverride w:val="1"/>
+    </w:lvlOverride>
+    <w:lvlOverride w:ilvl="3">
+      <w:startOverride w:val="1"/>
+    </w:lvlOverride>
+    <w:lvlOverride w:ilvl="4">
+      <w:startOverride w:val="1"/>
+    </w:lvlOverride>
+    <w:lvlOverride w:ilvl="5">
+      <w:startOverride w:val="1"/>
+    </w:lvlOverride>
+    <w:lvlOverride w:ilvl="6">
+      <w:startOverride w:val="1"/>
+    </w:lvlOverride>
+    <w:lvlOverride w:ilvl="7">
+      <w:startOverride w:val="1"/>
+    </w:lvlOverride>
+    <w:lvlOverride w:ilvl="8">
+      <w:startOverride w:val="1"/>
+    </w:lvlOverride>
+  </w:num>
+  <w:num w:numId="30">
+    <w:abstractNumId w:val="26"/>
+    <w:lvlOverride w:ilvl="0">
+      <w:startOverride w:val="1"/>
+    </w:lvlOverride>
+    <w:lvlOverride w:ilvl="1">
+      <w:startOverride w:val="1"/>
+    </w:lvlOverride>
+    <w:lvlOverride w:ilvl="2">
+      <w:startOverride w:val="1"/>
+    </w:lvlOverride>
+    <w:lvlOverride w:ilvl="3">
+      <w:startOverride w:val="1"/>
+    </w:lvlOverride>
+    <w:lvlOverride w:ilvl="4">
+      <w:startOverride w:val="1"/>
+    </w:lvlOverride>
+    <w:lvlOverride w:ilvl="5">
+      <w:startOverride w:val="1"/>
+    </w:lvlOverride>
+    <w:lvlOverride w:ilvl="6">
+      <w:startOverride w:val="1"/>
+    </w:lvlOverride>
+    <w:lvlOverride w:ilvl="7">
+      <w:startOverride w:val="1"/>
+    </w:lvlOverride>
+    <w:lvlOverride w:ilvl="8">
+      <w:startOverride w:val="1"/>
+    </w:lvlOverride>
+  </w:num>
+  <w:num w:numId="31">
+    <w:abstractNumId w:val="28"/>
+    <w:lvlOverride w:ilvl="0">
+      <w:startOverride w:val="1"/>
+    </w:lvlOverride>
+    <w:lvlOverride w:ilvl="1">
+      <w:startOverride w:val="1"/>
+    </w:lvlOverride>
+    <w:lvlOverride w:ilvl="2">
+      <w:startOverride w:val="1"/>
+    </w:lvlOverride>
+    <w:lvlOverride w:ilvl="3">
+      <w:startOverride w:val="1"/>
+    </w:lvlOverride>
+    <w:lvlOverride w:ilvl="4">
+      <w:startOverride w:val="1"/>
+    </w:lvlOverride>
+    <w:lvlOverride w:ilvl="5">
+      <w:startOverride w:val="1"/>
+    </w:lvlOverride>
+    <w:lvlOverride w:ilvl="6">
+      <w:startOverride w:val="1"/>
+    </w:lvlOverride>
+    <w:lvlOverride w:ilvl="7">
+      <w:startOverride w:val="1"/>
+    </w:lvlOverride>
+    <w:lvlOverride w:ilvl="8">
+      <w:startOverride w:val="1"/>
+    </w:lvlOverride>
+  </w:num>
+  <w:num w:numId="32">
+    <w:abstractNumId w:val="29"/>
+    <w:lvlOverride w:ilvl="0">
+      <w:startOverride w:val="1"/>
+    </w:lvlOverride>
+    <w:lvlOverride w:ilvl="1">
+      <w:startOverride w:val="1"/>
+    </w:lvlOverride>
+    <w:lvlOverride w:ilvl="2">
+      <w:startOverride w:val="1"/>
+    </w:lvlOverride>
+    <w:lvlOverride w:ilvl="3">
+      <w:startOverride w:val="1"/>
+    </w:lvlOverride>
+    <w:lvlOverride w:ilvl="4">
+      <w:startOverride w:val="1"/>
+    </w:lvlOverride>
+    <w:lvlOverride w:ilvl="5">
+      <w:startOverride w:val="1"/>
+    </w:lvlOverride>
+    <w:lvlOverride w:ilvl="6">
+      <w:startOverride w:val="1"/>
+    </w:lvlOverride>
+    <w:lvlOverride w:ilvl="7">
+      <w:startOverride w:val="1"/>
+    </w:lvlOverride>
+    <w:lvlOverride w:ilvl="8">
+      <w:startOverride w:val="1"/>
+    </w:lvlOverride>
+  </w:num>
+  <w:num w:numId="33">
+    <w:abstractNumId w:val="24"/>
+    <w:lvlOverride w:ilvl="0">
+      <w:startOverride w:val="1"/>
+    </w:lvlOverride>
+    <w:lvlOverride w:ilvl="1">
+      <w:startOverride w:val="1"/>
+    </w:lvlOverride>
+    <w:lvlOverride w:ilvl="2">
+      <w:startOverride w:val="1"/>
+    </w:lvlOverride>
+    <w:lvlOverride w:ilvl="3">
+      <w:startOverride w:val="1"/>
+    </w:lvlOverride>
+    <w:lvlOverride w:ilvl="4">
+      <w:startOverride w:val="1"/>
+    </w:lvlOverride>
+    <w:lvlOverride w:ilvl="5">
+      <w:startOverride w:val="1"/>
+    </w:lvlOverride>
+    <w:lvlOverride w:ilvl="6">
+      <w:startOverride w:val="1"/>
+    </w:lvlOverride>
+    <w:lvlOverride w:ilvl="7">
+      <w:startOverride w:val="1"/>
+    </w:lvlOverride>
+    <w:lvlOverride w:ilvl="8">
+      <w:startOverride w:val="1"/>
+    </w:lvlOverride>
+  </w:num>
+  <w:num w:numId="34">
+    <w:abstractNumId w:val="43"/>
+    <w:lvlOverride w:ilvl="0">
+      <w:startOverride w:val="1"/>
+    </w:lvlOverride>
+    <w:lvlOverride w:ilvl="1">
+      <w:startOverride w:val="1"/>
+    </w:lvlOverride>
+    <w:lvlOverride w:ilvl="2"/>
+    <w:lvlOverride w:ilvl="3">
+      <w:startOverride w:val="1"/>
+    </w:lvlOverride>
+    <w:lvlOverride w:ilvl="4">
+      <w:startOverride w:val="1"/>
+    </w:lvlOverride>
+    <w:lvlOverride w:ilvl="5">
+      <w:startOverride w:val="1"/>
+    </w:lvlOverride>
+    <w:lvlOverride w:ilvl="6">
+      <w:startOverride w:val="1"/>
+    </w:lvlOverride>
+    <w:lvlOverride w:ilvl="7">
+      <w:startOverride w:val="1"/>
+    </w:lvlOverride>
+    <w:lvlOverride w:ilvl="8">
+      <w:startOverride w:val="1"/>
+    </w:lvlOverride>
+  </w:num>
+  <w:num w:numId="35">
     <w:abstractNumId w:val="22"/>
     <w:lvlOverride w:ilvl="0">
       <w:startOverride w:val="1"/>
@@ -12548,198 +13790,50 @@
       <w:startOverride w:val="1"/>
     </w:lvlOverride>
   </w:num>
-  <w:num w:numId="30">
-    <w:abstractNumId w:val="23"/>
-    <w:lvlOverride w:ilvl="0">
-      <w:startOverride w:val="1"/>
-    </w:lvlOverride>
-    <w:lvlOverride w:ilvl="1">
-      <w:startOverride w:val="1"/>
-    </w:lvlOverride>
-    <w:lvlOverride w:ilvl="2">
-      <w:startOverride w:val="1"/>
-    </w:lvlOverride>
-    <w:lvlOverride w:ilvl="3">
-      <w:startOverride w:val="1"/>
-    </w:lvlOverride>
-    <w:lvlOverride w:ilvl="4">
-      <w:startOverride w:val="1"/>
-    </w:lvlOverride>
-    <w:lvlOverride w:ilvl="5">
-      <w:startOverride w:val="1"/>
-    </w:lvlOverride>
-    <w:lvlOverride w:ilvl="6">
-      <w:startOverride w:val="1"/>
-    </w:lvlOverride>
-    <w:lvlOverride w:ilvl="7">
-      <w:startOverride w:val="1"/>
-    </w:lvlOverride>
-    <w:lvlOverride w:ilvl="8">
-      <w:startOverride w:val="1"/>
-    </w:lvlOverride>
+  <w:num w:numId="36">
+    <w:abstractNumId w:val="43"/>
   </w:num>
-  <w:num w:numId="31">
-    <w:abstractNumId w:val="25"/>
-    <w:lvlOverride w:ilvl="0">
-      <w:startOverride w:val="1"/>
-    </w:lvlOverride>
-    <w:lvlOverride w:ilvl="1">
-      <w:startOverride w:val="1"/>
-    </w:lvlOverride>
-    <w:lvlOverride w:ilvl="2">
-      <w:startOverride w:val="1"/>
-    </w:lvlOverride>
-    <w:lvlOverride w:ilvl="3">
-      <w:startOverride w:val="1"/>
-    </w:lvlOverride>
-    <w:lvlOverride w:ilvl="4">
-      <w:startOverride w:val="1"/>
-    </w:lvlOverride>
-    <w:lvlOverride w:ilvl="5">
-      <w:startOverride w:val="1"/>
-    </w:lvlOverride>
-    <w:lvlOverride w:ilvl="6">
-      <w:startOverride w:val="1"/>
-    </w:lvlOverride>
-    <w:lvlOverride w:ilvl="7">
-      <w:startOverride w:val="1"/>
-    </w:lvlOverride>
-    <w:lvlOverride w:ilvl="8">
-      <w:startOverride w:val="1"/>
-    </w:lvlOverride>
+  <w:num w:numId="37">
+    <w:abstractNumId w:val="40"/>
   </w:num>
-  <w:num w:numId="32">
-    <w:abstractNumId w:val="26"/>
-    <w:lvlOverride w:ilvl="0">
-      <w:startOverride w:val="1"/>
-    </w:lvlOverride>
-    <w:lvlOverride w:ilvl="1">
-      <w:startOverride w:val="1"/>
-    </w:lvlOverride>
-    <w:lvlOverride w:ilvl="2">
-      <w:startOverride w:val="1"/>
-    </w:lvlOverride>
-    <w:lvlOverride w:ilvl="3">
-      <w:startOverride w:val="1"/>
-    </w:lvlOverride>
-    <w:lvlOverride w:ilvl="4">
-      <w:startOverride w:val="1"/>
-    </w:lvlOverride>
-    <w:lvlOverride w:ilvl="5">
-      <w:startOverride w:val="1"/>
-    </w:lvlOverride>
-    <w:lvlOverride w:ilvl="6">
-      <w:startOverride w:val="1"/>
-    </w:lvlOverride>
-    <w:lvlOverride w:ilvl="7">
-      <w:startOverride w:val="1"/>
-    </w:lvlOverride>
-    <w:lvlOverride w:ilvl="8">
-      <w:startOverride w:val="1"/>
-    </w:lvlOverride>
+  <w:num w:numId="38">
+    <w:abstractNumId w:val="30"/>
   </w:num>
-  <w:num w:numId="33">
+  <w:num w:numId="39">
+    <w:abstractNumId w:val="31"/>
+  </w:num>
+  <w:num w:numId="40">
+    <w:abstractNumId w:val="22"/>
+  </w:num>
+  <w:num w:numId="41">
+    <w:abstractNumId w:val="29"/>
+  </w:num>
+  <w:num w:numId="42">
+    <w:abstractNumId w:val="24"/>
+  </w:num>
+  <w:num w:numId="43">
     <w:abstractNumId w:val="21"/>
-    <w:lvlOverride w:ilvl="0">
-      <w:startOverride w:val="1"/>
-    </w:lvlOverride>
-    <w:lvlOverride w:ilvl="1">
-      <w:startOverride w:val="1"/>
-    </w:lvlOverride>
-    <w:lvlOverride w:ilvl="2">
-      <w:startOverride w:val="1"/>
-    </w:lvlOverride>
-    <w:lvlOverride w:ilvl="3">
-      <w:startOverride w:val="1"/>
-    </w:lvlOverride>
-    <w:lvlOverride w:ilvl="4">
-      <w:startOverride w:val="1"/>
-    </w:lvlOverride>
-    <w:lvlOverride w:ilvl="5">
-      <w:startOverride w:val="1"/>
-    </w:lvlOverride>
-    <w:lvlOverride w:ilvl="6">
-      <w:startOverride w:val="1"/>
-    </w:lvlOverride>
-    <w:lvlOverride w:ilvl="7">
-      <w:startOverride w:val="1"/>
-    </w:lvlOverride>
-    <w:lvlOverride w:ilvl="8">
-      <w:startOverride w:val="1"/>
-    </w:lvlOverride>
   </w:num>
-  <w:num w:numId="34">
-    <w:abstractNumId w:val="35"/>
-    <w:lvlOverride w:ilvl="0">
-      <w:startOverride w:val="1"/>
-    </w:lvlOverride>
-    <w:lvlOverride w:ilvl="1">
-      <w:startOverride w:val="1"/>
-    </w:lvlOverride>
-    <w:lvlOverride w:ilvl="2"/>
-    <w:lvlOverride w:ilvl="3">
-      <w:startOverride w:val="1"/>
-    </w:lvlOverride>
-    <w:lvlOverride w:ilvl="4">
-      <w:startOverride w:val="1"/>
-    </w:lvlOverride>
-    <w:lvlOverride w:ilvl="5">
-      <w:startOverride w:val="1"/>
-    </w:lvlOverride>
-    <w:lvlOverride w:ilvl="6">
-      <w:startOverride w:val="1"/>
-    </w:lvlOverride>
-    <w:lvlOverride w:ilvl="7">
-      <w:startOverride w:val="1"/>
-    </w:lvlOverride>
-    <w:lvlOverride w:ilvl="8">
-      <w:startOverride w:val="1"/>
-    </w:lvlOverride>
-  </w:num>
-  <w:num w:numId="35">
-    <w:abstractNumId w:val="19"/>
-    <w:lvlOverride w:ilvl="0">
-      <w:startOverride w:val="1"/>
-    </w:lvlOverride>
-    <w:lvlOverride w:ilvl="1">
-      <w:startOverride w:val="1"/>
-    </w:lvlOverride>
-    <w:lvlOverride w:ilvl="2">
-      <w:startOverride w:val="1"/>
-    </w:lvlOverride>
-    <w:lvlOverride w:ilvl="3">
-      <w:startOverride w:val="1"/>
-    </w:lvlOverride>
-    <w:lvlOverride w:ilvl="4">
-      <w:startOverride w:val="1"/>
-    </w:lvlOverride>
-    <w:lvlOverride w:ilvl="5">
-      <w:startOverride w:val="1"/>
-    </w:lvlOverride>
-    <w:lvlOverride w:ilvl="6">
-      <w:startOverride w:val="1"/>
-    </w:lvlOverride>
-    <w:lvlOverride w:ilvl="7">
-      <w:startOverride w:val="1"/>
-    </w:lvlOverride>
-    <w:lvlOverride w:ilvl="8">
-      <w:startOverride w:val="1"/>
-    </w:lvlOverride>
-  </w:num>
-  <w:num w:numId="36">
+  <w:num w:numId="44">
     <w:abstractNumId w:val="35"/>
   </w:num>
-  <w:num w:numId="37">
+  <w:num w:numId="45">
+    <w:abstractNumId w:val="34"/>
+  </w:num>
+  <w:num w:numId="46">
+    <w:abstractNumId w:val="20"/>
+  </w:num>
+  <w:num w:numId="47">
+    <w:abstractNumId w:val="18"/>
+  </w:num>
+  <w:num w:numId="48">
+    <w:abstractNumId w:val="37"/>
+  </w:num>
+  <w:num w:numId="49">
     <w:abstractNumId w:val="32"/>
   </w:num>
-  <w:num w:numId="38">
-    <w:abstractNumId w:val="27"/>
-  </w:num>
-  <w:num w:numId="39">
-    <w:abstractNumId w:val="28"/>
-  </w:num>
-  <w:num w:numId="40">
-    <w:abstractNumId w:val="19"/>
+  <w:num w:numId="50">
+    <w:abstractNumId w:val="39"/>
   </w:num>
 </w:numbering>
 </file>
@@ -13902,7 +14996,7 @@
 </file>
 
 <file path=customXml/itemProps1.xml><?xml version="1.0" encoding="utf-8"?>
-<ds:datastoreItem xmlns:ds="http://schemas.openxmlformats.org/officeDocument/2006/customXml" ds:itemID="{5B57027A-D727-4839-94F6-CF646D949C7C}">
+<ds:datastoreItem xmlns:ds="http://schemas.openxmlformats.org/officeDocument/2006/customXml" ds:itemID="{57A4DCB3-B67D-4F06-8960-F18644484B15}">
   <ds:schemaRefs>
     <ds:schemaRef ds:uri="http://schemas.openxmlformats.org/officeDocument/2006/bibliography"/>
   </ds:schemaRefs>

</xml_diff>

<commit_message>
I added SSD chapter : 3 , i have been added my SSD against my use case in star UML and Paste screen sheet in thesis file .kindly add your ssd in star uml separately and paste screen shots in thesis file
</commit_message>
<xml_diff>
--- a/OOSE PROJECT PROPOSAL.docx
+++ b/OOSE PROJECT PROPOSAL.docx
@@ -2703,13 +2703,8 @@
       <w:pPr>
         <w:pStyle w:val="Heading3"/>
       </w:pPr>
-      <w:proofErr w:type="spellStart"/>
-      <w:r>
-        <w:t>Irfan</w:t>
-      </w:r>
-      <w:proofErr w:type="spellEnd"/>
-      <w:r>
-        <w:t xml:space="preserve"> khan FA20-BSE-070</w:t>
+      <w:r>
+        <w:t>Irfan khan FA20-BSE-070</w:t>
       </w:r>
     </w:p>
     <w:p>
@@ -6936,7 +6931,6 @@
           </w14:textOutline>
         </w:rPr>
       </w:pPr>
-      <w:proofErr w:type="spellStart"/>
       <w:r>
         <w:rPr>
           <w:color w:val="4F81BD" w:themeColor="accent1"/>
@@ -6951,24 +6945,7 @@
             <w14:round/>
           </w14:textOutline>
         </w:rPr>
-        <w:t>Irfan</w:t>
-      </w:r>
-      <w:proofErr w:type="spellEnd"/>
-      <w:r>
-        <w:rPr>
-          <w:color w:val="4F81BD" w:themeColor="accent1"/>
-          <w14:shadow w14:blurRad="38100" w14:dist="25400" w14:dir="5400000" w14:sx="100000" w14:sy="100000" w14:kx="0" w14:ky="0" w14:algn="ctr">
-            <w14:srgbClr w14:val="6E747A">
-              <w14:alpha w14:val="57000"/>
-            </w14:srgbClr>
-          </w14:shadow>
-          <w14:textOutline w14:w="0" w14:cap="flat" w14:cmpd="sng" w14:algn="ctr">
-            <w14:noFill/>
-            <w14:prstDash w14:val="solid"/>
-            <w14:round/>
-          </w14:textOutline>
-        </w:rPr>
-        <w:t xml:space="preserve"> khan FA20-BSE-070</w:t>
+        <w:t>Irfan khan FA20-BSE-070</w:t>
       </w:r>
     </w:p>
     <w:tbl>
@@ -7436,10 +7413,7 @@
         </w:numPr>
       </w:pPr>
       <w:r>
-        <w:t>When</w:t>
-      </w:r>
-      <w:r>
-        <w:t xml:space="preserve"> the credentials matches then he is redirected to his profile.</w:t>
+        <w:t>When the credentials matches then he is redirected to his profile.</w:t>
       </w:r>
     </w:p>
     <w:p>
@@ -7466,10 +7440,7 @@
       </w:pPr>
       <w:r>
         <w:lastRenderedPageBreak/>
-        <w:t>User</w:t>
-      </w:r>
-      <w:r>
-        <w:t xml:space="preserve"> enters the password and username he used when registering his account.</w:t>
+        <w:t>User enters the password and username he used when registering his account.</w:t>
       </w:r>
     </w:p>
     <w:p>
@@ -7625,13 +7596,7 @@
         </w:numPr>
       </w:pPr>
       <w:r>
-        <w:t xml:space="preserve">Software used to design interface is </w:t>
-      </w:r>
-      <w:r>
-        <w:t>net beans</w:t>
-      </w:r>
-      <w:r>
-        <w:t xml:space="preserve">, </w:t>
+        <w:t xml:space="preserve">Software used to design interface is net beans, </w:t>
       </w:r>
       <w:proofErr w:type="spellStart"/>
       <w:proofErr w:type="gramStart"/>
@@ -7713,14 +7678,9 @@
       <w:pPr>
         <w:pStyle w:val="Heading3"/>
       </w:pPr>
-      <w:proofErr w:type="spellStart"/>
       <w:r>
         <w:lastRenderedPageBreak/>
-        <w:t>Irfan</w:t>
-      </w:r>
-      <w:proofErr w:type="spellEnd"/>
-      <w:r>
-        <w:t xml:space="preserve"> khan FA20-BSE-070</w:t>
+        <w:t>Irfan khan FA20-BSE-070</w:t>
       </w:r>
     </w:p>
     <w:tbl>
@@ -8151,10 +8111,7 @@
         </w:numPr>
       </w:pPr>
       <w:r>
-        <w:t>When</w:t>
-      </w:r>
-      <w:r>
-        <w:t xml:space="preserve"> the credentials matches then he is redirected to his profile.</w:t>
+        <w:t>When the credentials matches then he is redirected to his profile.</w:t>
       </w:r>
     </w:p>
     <w:p>
@@ -8448,43 +8405,6 @@
     </w:p>
     <w:p>
       <w:pPr>
-        <w:pStyle w:val="doctext"/>
-      </w:pPr>
-    </w:p>
-    <w:p>
-      <w:pPr>
-        <w:pStyle w:val="doclist"/>
-      </w:pPr>
-    </w:p>
-    <w:p>
-      <w:pPr>
-        <w:pStyle w:val="doclist"/>
-      </w:pPr>
-    </w:p>
-    <w:p>
-      <w:pPr>
-        <w:pStyle w:val="doclist"/>
-      </w:pPr>
-    </w:p>
-    <w:p>
-      <w:pPr>
-        <w:pStyle w:val="doclist"/>
-      </w:pPr>
-    </w:p>
-    <w:p>
-      <w:pPr>
-        <w:pStyle w:val="doclist"/>
-      </w:pPr>
-      <w:bookmarkStart w:id="27" w:name="_GoBack"/>
-      <w:bookmarkEnd w:id="27"/>
-    </w:p>
-    <w:p>
-      <w:pPr>
-        <w:pStyle w:val="doclist"/>
-      </w:pPr>
-    </w:p>
-    <w:p>
-      <w:pPr>
         <w:pStyle w:val="doclist"/>
       </w:pPr>
     </w:p>
@@ -8506,6 +8426,7 @@
           <w:b/>
           <w:bCs/>
         </w:rPr>
+        <w:lastRenderedPageBreak/>
         <w:t>Screen Shots:</w:t>
       </w:r>
     </w:p>
@@ -8568,6 +8489,374 @@
           </wp:inline>
         </w:drawing>
       </w:r>
+    </w:p>
+    <w:p>
+      <w:pPr>
+        <w:pStyle w:val="Heading1"/>
+        <w:pBdr>
+          <w:bottom w:val="single" w:sz="4" w:space="1" w:color="auto"/>
+        </w:pBdr>
+        <w:rPr>
+          <w:color w:val="C00000"/>
+          <w:sz w:val="32"/>
+          <w:szCs w:val="24"/>
+        </w:rPr>
+      </w:pPr>
+    </w:p>
+    <w:p>
+      <w:pPr>
+        <w:pStyle w:val="Heading1"/>
+        <w:rPr>
+          <w:color w:val="C00000"/>
+        </w:rPr>
+      </w:pPr>
+      <w:r>
+        <w:rPr>
+          <w:color w:val="C00000"/>
+          <w:sz w:val="32"/>
+          <w:szCs w:val="24"/>
+        </w:rPr>
+        <w:t xml:space="preserve">CHAPTER 3 SSD </w:t>
+      </w:r>
+    </w:p>
+    <w:p>
+      <w:pPr>
+        <w:pStyle w:val="Heading2"/>
+      </w:pPr>
+      <w:r>
+        <w:t>SSD</w:t>
+      </w:r>
+      <w:r>
+        <w:t xml:space="preserve"> Diagram</w:t>
+      </w:r>
+    </w:p>
+    <w:p>
+      <w:pPr>
+        <w:pStyle w:val="doclist"/>
+        <w:rPr>
+          <w:color w:val="4F81BD" w:themeColor="accent1"/>
+          <w14:shadow w14:blurRad="38100" w14:dist="25400" w14:dir="5400000" w14:sx="100000" w14:sy="100000" w14:kx="0" w14:ky="0" w14:algn="ctr">
+            <w14:srgbClr w14:val="6E747A">
+              <w14:alpha w14:val="57000"/>
+            </w14:srgbClr>
+          </w14:shadow>
+          <w14:textOutline w14:w="0" w14:cap="flat" w14:cmpd="sng" w14:algn="ctr">
+            <w14:noFill/>
+            <w14:prstDash w14:val="solid"/>
+            <w14:round/>
+          </w14:textOutline>
+        </w:rPr>
+      </w:pPr>
+      <w:r>
+        <w:rPr>
+          <w:color w:val="4F81BD" w:themeColor="accent1"/>
+          <w14:shadow w14:blurRad="38100" w14:dist="25400" w14:dir="5400000" w14:sx="100000" w14:sy="100000" w14:kx="0" w14:ky="0" w14:algn="ctr">
+            <w14:srgbClr w14:val="6E747A">
+              <w14:alpha w14:val="57000"/>
+            </w14:srgbClr>
+          </w14:shadow>
+          <w14:textOutline w14:w="0" w14:cap="flat" w14:cmpd="sng" w14:algn="ctr">
+            <w14:noFill/>
+            <w14:prstDash w14:val="solid"/>
+            <w14:round/>
+          </w14:textOutline>
+        </w:rPr>
+        <w:t>Irfan khan FA20-BSE-070</w:t>
+      </w:r>
+    </w:p>
+    <w:tbl>
+      <w:tblPr>
+        <w:tblW w:w="0" w:type="auto"/>
+        <w:tblCellSpacing w:w="0" w:type="dxa"/>
+        <w:tblCellMar>
+          <w:top w:w="75" w:type="dxa"/>
+          <w:left w:w="75" w:type="dxa"/>
+          <w:bottom w:w="75" w:type="dxa"/>
+          <w:right w:w="75" w:type="dxa"/>
+        </w:tblCellMar>
+        <w:tblLook w:val="04A0" w:firstRow="1" w:lastRow="0" w:firstColumn="1" w:lastColumn="0" w:noHBand="0" w:noVBand="1"/>
+      </w:tblPr>
+      <w:tblGrid>
+        <w:gridCol w:w="2962"/>
+      </w:tblGrid>
+      <w:tr>
+        <w:trPr>
+          <w:tblHeader/>
+          <w:tblCellSpacing w:w="0" w:type="dxa"/>
+        </w:trPr>
+        <w:tc>
+          <w:tcPr>
+            <w:tcW w:w="0" w:type="auto"/>
+            <w:tcBorders>
+              <w:top w:val="nil"/>
+              <w:left w:val="nil"/>
+              <w:bottom w:val="nil"/>
+              <w:right w:val="nil"/>
+            </w:tcBorders>
+            <w:vAlign w:val="center"/>
+            <w:hideMark/>
+          </w:tcPr>
+          <w:p>
+            <w:pPr>
+              <w:pStyle w:val="Heading4"/>
+              <w:rPr>
+                <w:color w:val="4F81BD" w:themeColor="accent1"/>
+                <w14:shadow w14:blurRad="38100" w14:dist="25400" w14:dir="5400000" w14:sx="100000" w14:sy="100000" w14:kx="0" w14:ky="0" w14:algn="ctr">
+                  <w14:srgbClr w14:val="6E747A">
+                    <w14:alpha w14:val="57000"/>
+                  </w14:srgbClr>
+                </w14:shadow>
+                <w14:textOutline w14:w="0" w14:cap="flat" w14:cmpd="sng" w14:algn="ctr">
+                  <w14:noFill/>
+                  <w14:prstDash w14:val="solid"/>
+                  <w14:round/>
+                </w14:textOutline>
+              </w:rPr>
+            </w:pPr>
+            <w:r>
+              <w:rPr>
+                <w:color w:val="4F81BD" w:themeColor="accent1"/>
+                <w14:shadow w14:blurRad="38100" w14:dist="25400" w14:dir="5400000" w14:sx="100000" w14:sy="100000" w14:kx="0" w14:ky="0" w14:algn="ctr">
+                  <w14:srgbClr w14:val="6E747A">
+                    <w14:alpha w14:val="57000"/>
+                  </w14:srgbClr>
+                </w14:shadow>
+                <w14:textOutline w14:w="0" w14:cap="flat" w14:cmpd="sng" w14:algn="ctr">
+                  <w14:noFill/>
+                  <w14:prstDash w14:val="solid"/>
+                  <w14:round/>
+                </w14:textOutline>
+              </w:rPr>
+              <w:t>Use Case UC1: register account</w:t>
+            </w:r>
+          </w:p>
+        </w:tc>
+      </w:tr>
+    </w:tbl>
+    <w:p>
+      <w:pPr>
+        <w:pStyle w:val="doclist"/>
+      </w:pPr>
+      <w:r>
+        <w:drawing>
+          <wp:inline distT="0" distB="0" distL="0" distR="0" wp14:anchorId="3F43DF3F" wp14:editId="1A6D9617">
+            <wp:extent cx="4572000" cy="3048000"/>
+            <wp:effectExtent l="0" t="0" r="0" b="0"/>
+            <wp:docPr id="5" name="Picture 5"/>
+            <wp:cNvGraphicFramePr>
+              <a:graphicFrameLocks xmlns:a="http://schemas.openxmlformats.org/drawingml/2006/main" noChangeAspect="1"/>
+            </wp:cNvGraphicFramePr>
+            <a:graphic xmlns:a="http://schemas.openxmlformats.org/drawingml/2006/main">
+              <a:graphicData uri="http://schemas.openxmlformats.org/drawingml/2006/picture">
+                <pic:pic xmlns:pic="http://schemas.openxmlformats.org/drawingml/2006/picture">
+                  <pic:nvPicPr>
+                    <pic:cNvPr id="1" name=""/>
+                    <pic:cNvPicPr/>
+                  </pic:nvPicPr>
+                  <pic:blipFill>
+                    <a:blip r:embed="rId11"/>
+                    <a:stretch>
+                      <a:fillRect/>
+                    </a:stretch>
+                  </pic:blipFill>
+                  <pic:spPr>
+                    <a:xfrm>
+                      <a:off x="0" y="0"/>
+                      <a:ext cx="4572645" cy="3048430"/>
+                    </a:xfrm>
+                    <a:prstGeom prst="rect">
+                      <a:avLst/>
+                    </a:prstGeom>
+                  </pic:spPr>
+                </pic:pic>
+              </a:graphicData>
+            </a:graphic>
+          </wp:inline>
+        </w:drawing>
+      </w:r>
+    </w:p>
+    <w:p>
+      <w:pPr>
+        <w:pStyle w:val="Heading2"/>
+      </w:pPr>
+      <w:r>
+        <w:lastRenderedPageBreak/>
+        <w:t>SSD</w:t>
+      </w:r>
+      <w:r>
+        <w:t xml:space="preserve"> Diagram</w:t>
+      </w:r>
+    </w:p>
+    <w:p>
+      <w:pPr>
+        <w:pStyle w:val="doclist"/>
+        <w:rPr>
+          <w:color w:val="4F81BD" w:themeColor="accent1"/>
+          <w14:shadow w14:blurRad="38100" w14:dist="25400" w14:dir="5400000" w14:sx="100000" w14:sy="100000" w14:kx="0" w14:ky="0" w14:algn="ctr">
+            <w14:srgbClr w14:val="6E747A">
+              <w14:alpha w14:val="57000"/>
+            </w14:srgbClr>
+          </w14:shadow>
+          <w14:textOutline w14:w="0" w14:cap="flat" w14:cmpd="sng" w14:algn="ctr">
+            <w14:noFill/>
+            <w14:prstDash w14:val="solid"/>
+            <w14:round/>
+          </w14:textOutline>
+        </w:rPr>
+      </w:pPr>
+      <w:r>
+        <w:rPr>
+          <w:color w:val="4F81BD" w:themeColor="accent1"/>
+          <w14:shadow w14:blurRad="38100" w14:dist="25400" w14:dir="5400000" w14:sx="100000" w14:sy="100000" w14:kx="0" w14:ky="0" w14:algn="ctr">
+            <w14:srgbClr w14:val="6E747A">
+              <w14:alpha w14:val="57000"/>
+            </w14:srgbClr>
+          </w14:shadow>
+          <w14:textOutline w14:w="0" w14:cap="flat" w14:cmpd="sng" w14:algn="ctr">
+            <w14:noFill/>
+            <w14:prstDash w14:val="solid"/>
+            <w14:round/>
+          </w14:textOutline>
+        </w:rPr>
+        <w:t>Irfan khan FA20-BSE-070</w:t>
+      </w:r>
+    </w:p>
+    <w:tbl>
+      <w:tblPr>
+        <w:tblW w:w="0" w:type="auto"/>
+        <w:tblCellSpacing w:w="0" w:type="dxa"/>
+        <w:tblCellMar>
+          <w:top w:w="75" w:type="dxa"/>
+          <w:left w:w="75" w:type="dxa"/>
+          <w:bottom w:w="75" w:type="dxa"/>
+          <w:right w:w="75" w:type="dxa"/>
+        </w:tblCellMar>
+        <w:tblLook w:val="04A0" w:firstRow="1" w:lastRow="0" w:firstColumn="1" w:lastColumn="0" w:noHBand="0" w:noVBand="1"/>
+      </w:tblPr>
+      <w:tblGrid>
+        <w:gridCol w:w="2037"/>
+      </w:tblGrid>
+      <w:tr>
+        <w:trPr>
+          <w:tblHeader/>
+          <w:tblCellSpacing w:w="0" w:type="dxa"/>
+        </w:trPr>
+        <w:tc>
+          <w:tcPr>
+            <w:tcW w:w="0" w:type="auto"/>
+            <w:tcBorders>
+              <w:top w:val="nil"/>
+              <w:left w:val="nil"/>
+              <w:bottom w:val="nil"/>
+              <w:right w:val="nil"/>
+            </w:tcBorders>
+            <w:vAlign w:val="center"/>
+            <w:hideMark/>
+          </w:tcPr>
+          <w:p>
+            <w:pPr>
+              <w:pStyle w:val="Heading4"/>
+              <w:rPr>
+                <w:color w:val="4F81BD" w:themeColor="accent1"/>
+                <w14:shadow w14:blurRad="38100" w14:dist="25400" w14:dir="5400000" w14:sx="100000" w14:sy="100000" w14:kx="0" w14:ky="0" w14:algn="ctr">
+                  <w14:srgbClr w14:val="6E747A">
+                    <w14:alpha w14:val="57000"/>
+                  </w14:srgbClr>
+                </w14:shadow>
+                <w14:textOutline w14:w="0" w14:cap="flat" w14:cmpd="sng" w14:algn="ctr">
+                  <w14:noFill/>
+                  <w14:prstDash w14:val="solid"/>
+                  <w14:round/>
+                </w14:textOutline>
+              </w:rPr>
+            </w:pPr>
+            <w:r>
+              <w:rPr>
+                <w:color w:val="4F81BD" w:themeColor="accent1"/>
+                <w14:shadow w14:blurRad="38100" w14:dist="25400" w14:dir="5400000" w14:sx="100000" w14:sy="100000" w14:kx="0" w14:ky="0" w14:algn="ctr">
+                  <w14:srgbClr w14:val="6E747A">
+                    <w14:alpha w14:val="57000"/>
+                  </w14:srgbClr>
+                </w14:shadow>
+                <w14:textOutline w14:w="0" w14:cap="flat" w14:cmpd="sng" w14:algn="ctr">
+                  <w14:noFill/>
+                  <w14:prstDash w14:val="solid"/>
+                  <w14:round/>
+                </w14:textOutline>
+              </w:rPr>
+              <w:t>Use Case UC2: Log in</w:t>
+            </w:r>
+          </w:p>
+        </w:tc>
+      </w:tr>
+    </w:tbl>
+    <w:p>
+      <w:pPr>
+        <w:pStyle w:val="doclist"/>
+      </w:pPr>
+      <w:r>
+        <w:drawing>
+          <wp:inline distT="0" distB="0" distL="0" distR="0" wp14:anchorId="39FA81BD" wp14:editId="5A500288">
+            <wp:extent cx="5734850" cy="3801005"/>
+            <wp:effectExtent l="0" t="0" r="0" b="9525"/>
+            <wp:docPr id="6" name="Picture 6"/>
+            <wp:cNvGraphicFramePr>
+              <a:graphicFrameLocks xmlns:a="http://schemas.openxmlformats.org/drawingml/2006/main" noChangeAspect="1"/>
+            </wp:cNvGraphicFramePr>
+            <a:graphic xmlns:a="http://schemas.openxmlformats.org/drawingml/2006/main">
+              <a:graphicData uri="http://schemas.openxmlformats.org/drawingml/2006/picture">
+                <pic:pic xmlns:pic="http://schemas.openxmlformats.org/drawingml/2006/picture">
+                  <pic:nvPicPr>
+                    <pic:cNvPr id="1" name=""/>
+                    <pic:cNvPicPr/>
+                  </pic:nvPicPr>
+                  <pic:blipFill>
+                    <a:blip r:embed="rId12"/>
+                    <a:stretch>
+                      <a:fillRect/>
+                    </a:stretch>
+                  </pic:blipFill>
+                  <pic:spPr>
+                    <a:xfrm>
+                      <a:off x="0" y="0"/>
+                      <a:ext cx="5734850" cy="3801005"/>
+                    </a:xfrm>
+                    <a:prstGeom prst="rect">
+                      <a:avLst/>
+                    </a:prstGeom>
+                  </pic:spPr>
+                </pic:pic>
+              </a:graphicData>
+            </a:graphic>
+          </wp:inline>
+        </w:drawing>
+      </w:r>
+    </w:p>
+    <w:p>
+      <w:pPr>
+        <w:pStyle w:val="doclist"/>
+      </w:pPr>
+      <w:r>
+        <w:t xml:space="preserve">Draw your SSD against each use case. And paste Screen shot in this chapter 3 with registration and use case </w:t>
+      </w:r>
+      <w:bookmarkStart w:id="27" w:name="_GoBack"/>
+      <w:bookmarkEnd w:id="27"/>
+      <w:r>
+        <w:t>number</w:t>
+      </w:r>
+      <w:proofErr w:type="gramStart"/>
+      <w:r>
+        <w:t>..</w:t>
+      </w:r>
+      <w:proofErr w:type="gramEnd"/>
+      <w:r>
+        <w:t xml:space="preserve">   </w:t>
+      </w:r>
+    </w:p>
+    <w:p>
+      <w:pPr>
+        <w:pStyle w:val="doclist"/>
+      </w:pPr>
     </w:p>
     <w:sectPr>
       <w:pgSz w:w="12240" w:h="15840"/>
@@ -14996,7 +15285,7 @@
 </file>
 
 <file path=customXml/itemProps1.xml><?xml version="1.0" encoding="utf-8"?>
-<ds:datastoreItem xmlns:ds="http://schemas.openxmlformats.org/officeDocument/2006/customXml" ds:itemID="{57A4DCB3-B67D-4F06-8960-F18644484B15}">
+<ds:datastoreItem xmlns:ds="http://schemas.openxmlformats.org/officeDocument/2006/customXml" ds:itemID="{9F6F6B8B-EB75-4CED-BF8B-EAB18AD0460F}">
   <ds:schemaRefs>
     <ds:schemaRef ds:uri="http://schemas.openxmlformats.org/officeDocument/2006/bibliography"/>
   </ds:schemaRefs>

</xml_diff>

<commit_message>
i update my use-case
</commit_message>
<xml_diff>
--- a/OOSE PROJECT PROPOSAL.docx
+++ b/OOSE PROJECT PROPOSAL.docx
@@ -1,6 +1,6 @@
 
 <file path=word/document.xml><?xml version="1.0" encoding="utf-8"?>
-<w:document xmlns:wpc="http://schemas.microsoft.com/office/word/2010/wordprocessingCanvas" xmlns:cx="http://schemas.microsoft.com/office/drawing/2014/chartex" xmlns:cx1="http://schemas.microsoft.com/office/drawing/2015/9/8/chartex" xmlns:cx2="http://schemas.microsoft.com/office/drawing/2015/10/21/chartex" xmlns:cx3="http://schemas.microsoft.com/office/drawing/2016/5/9/chartex" xmlns:cx4="http://schemas.microsoft.com/office/drawing/2016/5/10/chartex" xmlns:cx5="http://schemas.microsoft.com/office/drawing/2016/5/11/chartex" xmlns:cx6="http://schemas.microsoft.com/office/drawing/2016/5/12/chartex" xmlns:cx7="http://schemas.microsoft.com/office/drawing/2016/5/13/chartex" xmlns:cx8="http://schemas.microsoft.com/office/drawing/2016/5/14/chartex" xmlns:mc="http://schemas.openxmlformats.org/markup-compatibility/2006" xmlns:aink="http://schemas.microsoft.com/office/drawing/2016/ink" xmlns:am3d="http://schemas.microsoft.com/office/drawing/2017/model3d" xmlns:o="urn:schemas-microsoft-com:office:office" xmlns:oel="http://schemas.microsoft.com/office/2019/extlst" xmlns:r="http://schemas.openxmlformats.org/officeDocument/2006/relationships" xmlns:m="http://schemas.openxmlformats.org/officeDocument/2006/math" xmlns:v="urn:schemas-microsoft-com:vml" xmlns:wp14="http://schemas.microsoft.com/office/word/2010/wordprocessingDrawing" xmlns:wp="http://schemas.openxmlformats.org/drawingml/2006/wordprocessingDrawing" xmlns:w10="urn:schemas-microsoft-com:office:word" xmlns:w="http://schemas.openxmlformats.org/wordprocessingml/2006/main" xmlns:w14="http://schemas.microsoft.com/office/word/2010/wordml" xmlns:w15="http://schemas.microsoft.com/office/word/2012/wordml" xmlns:w16cex="http://schemas.microsoft.com/office/word/2018/wordml/cex" xmlns:w16cid="http://schemas.microsoft.com/office/word/2016/wordml/cid" xmlns:w16="http://schemas.microsoft.com/office/word/2018/wordml" xmlns:w16sdtdh="http://schemas.microsoft.com/office/word/2020/wordml/sdtdatahash" xmlns:w16se="http://schemas.microsoft.com/office/word/2015/wordml/symex" xmlns:wpg="http://schemas.microsoft.com/office/word/2010/wordprocessingGroup" xmlns:wpi="http://schemas.microsoft.com/office/word/2010/wordprocessingInk" xmlns:wne="http://schemas.microsoft.com/office/word/2006/wordml" xmlns:wps="http://schemas.microsoft.com/office/word/2010/wordprocessingShape" mc:Ignorable="w14 w15 w16se w16cid w16 w16cex w16sdtdh wp14">
+<w:document xmlns:ve="http://schemas.openxmlformats.org/markup-compatibility/2006" xmlns:o="urn:schemas-microsoft-com:office:office" xmlns:r="http://schemas.openxmlformats.org/officeDocument/2006/relationships" xmlns:m="http://schemas.openxmlformats.org/officeDocument/2006/math" xmlns:v="urn:schemas-microsoft-com:vml" xmlns:wp="http://schemas.openxmlformats.org/drawingml/2006/wordprocessingDrawing" xmlns:w10="urn:schemas-microsoft-com:office:word" xmlns:w="http://schemas.openxmlformats.org/wordprocessingml/2006/main" xmlns:wne="http://schemas.microsoft.com/office/word/2006/wordml">
   <w:body>
     <w:p>
       <w:pPr>
@@ -23,7 +23,7 @@
           <w:lang w:bidi="ar-SA"/>
         </w:rPr>
         <w:drawing>
-          <wp:anchor distT="0" distB="0" distL="0" distR="0" simplePos="0" relativeHeight="251659264" behindDoc="0" locked="0" layoutInCell="1" allowOverlap="1" wp14:anchorId="6843F57F" wp14:editId="122E00BA">
+          <wp:anchor distT="0" distB="0" distL="0" distR="0" simplePos="0" relativeHeight="251659264" behindDoc="0" locked="0" layoutInCell="1" allowOverlap="1">
             <wp:simplePos x="0" y="0"/>
             <wp:positionH relativeFrom="column">
               <wp:posOffset>-423545</wp:posOffset>
@@ -205,46 +205,24 @@
           <w:rFonts w:ascii="Verdana" w:hAnsi="Verdana"/>
         </w:rPr>
       </w:pPr>
-      <w:proofErr w:type="spellStart"/>
       <w:r>
         <w:rPr>
           <w:rFonts w:ascii="Verdana" w:hAnsi="Verdana"/>
         </w:rPr>
-        <w:t>Afaq</w:t>
-      </w:r>
-      <w:proofErr w:type="spellEnd"/>
-      <w:r>
+        <w:t>Afaq (FA20-BSE-057)</w:t>
+      </w:r>
+    </w:p>
+    <w:p>
+      <w:pPr>
         <w:rPr>
           <w:rFonts w:ascii="Verdana" w:hAnsi="Verdana"/>
         </w:rPr>
-        <w:t xml:space="preserve"> (FA20-BSE-057)</w:t>
-      </w:r>
-    </w:p>
-    <w:p>
-      <w:pPr>
+      </w:pPr>
+      <w:r>
         <w:rPr>
           <w:rFonts w:ascii="Verdana" w:hAnsi="Verdana"/>
         </w:rPr>
-      </w:pPr>
-      <w:r>
-        <w:rPr>
-          <w:rFonts w:ascii="Verdana" w:hAnsi="Verdana"/>
-        </w:rPr>
-        <w:t xml:space="preserve">Ali </w:t>
-      </w:r>
-      <w:proofErr w:type="gramStart"/>
-      <w:r>
-        <w:rPr>
-          <w:rFonts w:ascii="Verdana" w:hAnsi="Verdana"/>
-        </w:rPr>
-        <w:t>Said(</w:t>
-      </w:r>
-      <w:proofErr w:type="gramEnd"/>
-      <w:r>
-        <w:rPr>
-          <w:rFonts w:ascii="Verdana" w:hAnsi="Verdana"/>
-        </w:rPr>
-        <w:t>FA20-BSE-4B-165)</w:t>
+        <w:t>Ali Said(FA20-BSE-4B-165)</w:t>
       </w:r>
     </w:p>
     <w:p>
@@ -304,21 +282,20 @@
         <w:rPr>
           <w:rFonts w:ascii="Verdana" w:hAnsi="Verdana"/>
         </w:rPr>
-        <w:t xml:space="preserve">Abdullah </w:t>
-      </w:r>
-      <w:proofErr w:type="spellStart"/>
-      <w:r>
+        <w:t>Abdullah Javed (FA20-BSE-052)</w:t>
+      </w:r>
+    </w:p>
+    <w:p>
+      <w:pPr>
         <w:rPr>
           <w:rFonts w:ascii="Verdana" w:hAnsi="Verdana"/>
         </w:rPr>
-        <w:t>Javed</w:t>
-      </w:r>
-      <w:proofErr w:type="spellEnd"/>
+      </w:pPr>
       <w:r>
         <w:rPr>
           <w:rFonts w:ascii="Verdana" w:hAnsi="Verdana"/>
         </w:rPr>
-        <w:t xml:space="preserve"> (FA20-BSE-052)</w:t>
+        <w:t>Ehsanullah (FA20-BSE-068-4B)</w:t>
       </w:r>
     </w:p>
     <w:p>
@@ -331,28 +308,7 @@
         <w:rPr>
           <w:rFonts w:ascii="Verdana" w:hAnsi="Verdana"/>
         </w:rPr>
-        <w:t>Ehsanullah (FA20-BSE-068-4B)</w:t>
-      </w:r>
-    </w:p>
-    <w:p>
-      <w:pPr>
-        <w:rPr>
-          <w:rFonts w:ascii="Verdana" w:hAnsi="Verdana"/>
-        </w:rPr>
-      </w:pPr>
-      <w:proofErr w:type="spellStart"/>
-      <w:r>
-        <w:rPr>
-          <w:rFonts w:ascii="Verdana" w:hAnsi="Verdana"/>
-        </w:rPr>
-        <w:t>Faizan</w:t>
-      </w:r>
-      <w:proofErr w:type="spellEnd"/>
-      <w:r>
-        <w:rPr>
-          <w:rFonts w:ascii="Verdana" w:hAnsi="Verdana"/>
-        </w:rPr>
-        <w:t xml:space="preserve"> Zaheer (FA20-BSE-045)</w:t>
+        <w:t>Faizan Zaheer (FA20-BSE-045)</w:t>
       </w:r>
     </w:p>
     <w:p>
@@ -1378,23 +1334,7 @@
           <w:rFonts w:ascii="Lato" w:hAnsi="Lato" w:cs="Poppins"/>
           <w:color w:val="444444"/>
         </w:rPr>
-        <w:t xml:space="preserve">In the offline system, it is an overhead to keep the records related to faculty, student, parents, and other school staff on the papers. Everything related to their progress in the system is marked manually. For </w:t>
-      </w:r>
-      <w:proofErr w:type="gramStart"/>
-      <w:r>
-        <w:rPr>
-          <w:rFonts w:ascii="Lato" w:hAnsi="Lato" w:cs="Poppins"/>
-          <w:color w:val="444444"/>
-        </w:rPr>
-        <w:t>example</w:t>
-      </w:r>
-      <w:proofErr w:type="gramEnd"/>
-      <w:r>
-        <w:rPr>
-          <w:rFonts w:ascii="Lato" w:hAnsi="Lato" w:cs="Poppins"/>
-          <w:color w:val="444444"/>
-        </w:rPr>
-        <w:t xml:space="preserve"> A report of a student’s attendance is generated monthly is shown to his/her parents. Now, a regular student, going to school every day, is marked absent for a day by mistake.</w:t>
+        <w:t>In the offline system, it is an overhead to keep the records related to faculty, student, parents, and other school staff on the papers. Everything related to their progress in the system is marked manually. For example A report of a student’s attendance is generated monthly is shown to his/her parents. Now, a regular student, going to school every day, is marked absent for a day by mistake.</w:t>
       </w:r>
     </w:p>
     <w:p>
@@ -2048,7 +1988,6 @@
           <w:sz w:val="20"/>
           <w:szCs w:val="20"/>
         </w:rPr>
-        <w:lastRenderedPageBreak/>
         <w:t>4. Negligence</w:t>
       </w:r>
     </w:p>
@@ -2074,6 +2013,7 @@
           <w:sz w:val="20"/>
           <w:szCs w:val="20"/>
         </w:rPr>
+        <w:lastRenderedPageBreak/>
         <w:t>When data is stored in computers or laptops, it has become so natural that people lose the information when files are accidentally deleted or even it could fall into the wrong hands. Ensure a proper backup strategy to keep your data on important devices and run them smoothly without hassles.</w:t>
       </w:r>
       <w:bookmarkStart w:id="15" w:name="_Toc101427045"/>
@@ -2115,6 +2055,9 @@
       </w:r>
       <w:bookmarkEnd w:id="17"/>
       <w:bookmarkEnd w:id="18"/>
+      <w:r>
+        <w:t xml:space="preserve"> of School Management System</w:t>
+      </w:r>
     </w:p>
     <w:p>
       <w:r>
@@ -2124,7 +2067,7 @@
         </w:rPr>
         <w:lastRenderedPageBreak/>
         <w:drawing>
-          <wp:inline distT="0" distB="0" distL="0" distR="0" wp14:anchorId="09DE8F27" wp14:editId="3A268BC2">
+          <wp:inline distT="0" distB="0" distL="0" distR="0">
             <wp:extent cx="5943600" cy="7920757"/>
             <wp:effectExtent l="0" t="0" r="0" b="0"/>
             <wp:docPr id="4" name="Picture 4" descr="C:\Users\mnk\Downloads\BSE 4TH SEMESTER\Sir Mukhtiar Zamin\LAB\UseCaseDiagram1.png"/>
@@ -2144,7 +2087,7 @@
                     <a:blip r:embed="rId9">
                       <a:extLst>
                         <a:ext uri="{28A0092B-C50C-407E-A947-70E740481C1C}">
-                          <a14:useLocalDpi xmlns:a14="http://schemas.microsoft.com/office/drawing/2010/main" val="0"/>
+                          <a14:useLocalDpi xmlns:a14="http://schemas.microsoft.com/office/drawing/2010/main" xmlns:wps="http://schemas.microsoft.com/office/word/2010/wordprocessingShape" xmlns:wpi="http://schemas.microsoft.com/office/word/2010/wordprocessingInk" xmlns:wpg="http://schemas.microsoft.com/office/word/2010/wordprocessingGroup" xmlns:w16se="http://schemas.microsoft.com/office/word/2015/wordml/symex" xmlns:w16sdtdh="http://schemas.microsoft.com/office/word/2020/wordml/sdtdatahash" xmlns:w16="http://schemas.microsoft.com/office/word/2018/wordml" xmlns:w16cid="http://schemas.microsoft.com/office/word/2016/wordml/cid" xmlns:w16cex="http://schemas.microsoft.com/office/word/2018/wordml/cex" xmlns:w15="http://schemas.microsoft.com/office/word/2012/wordml" xmlns:w14="http://schemas.microsoft.com/office/word/2010/wordml" xmlns:w="http://schemas.openxmlformats.org/wordprocessingml/2006/main" xmlns:w10="urn:schemas-microsoft-com:office:word" xmlns:wp14="http://schemas.microsoft.com/office/word/2010/wordprocessingDrawing" xmlns:v="urn:schemas-microsoft-com:vml" xmlns:oel="http://schemas.microsoft.com/office/2019/extlst" xmlns:o="urn:schemas-microsoft-com:office:office" xmlns:am3d="http://schemas.microsoft.com/office/drawing/2017/model3d" xmlns:aink="http://schemas.microsoft.com/office/drawing/2016/ink" xmlns:mc="http://schemas.openxmlformats.org/markup-compatibility/2006" xmlns:cx8="http://schemas.microsoft.com/office/drawing/2016/5/14/chartex" xmlns:cx7="http://schemas.microsoft.com/office/drawing/2016/5/13/chartex" xmlns:cx6="http://schemas.microsoft.com/office/drawing/2016/5/12/chartex" xmlns:cx5="http://schemas.microsoft.com/office/drawing/2016/5/11/chartex" xmlns:cx4="http://schemas.microsoft.com/office/drawing/2016/5/10/chartex" xmlns:cx3="http://schemas.microsoft.com/office/drawing/2016/5/9/chartex" xmlns:cx2="http://schemas.microsoft.com/office/drawing/2015/10/21/chartex" xmlns:cx1="http://schemas.microsoft.com/office/drawing/2015/9/8/chartex" xmlns:cx="http://schemas.microsoft.com/office/drawing/2014/chartex" xmlns:wpc="http://schemas.microsoft.com/office/word/2010/wordprocessingCanvas" xmlns="" val="0"/>
                         </a:ext>
                       </a:extLst>
                     </a:blip>
@@ -2211,25 +2154,7 @@
           <w:color w:val="243F60"/>
           <w:lang w:bidi="ur-PK"/>
         </w:rPr>
-        <w:t xml:space="preserve">Muhammad Nawaz </w:t>
-      </w:r>
-      <w:proofErr w:type="gramStart"/>
-      <w:r>
-        <w:rPr>
-          <w:rFonts w:ascii="Cambria" w:eastAsia="SimSun" w:hAnsi="Cambria"/>
-          <w:color w:val="243F60"/>
-          <w:lang w:bidi="ur-PK"/>
-        </w:rPr>
-        <w:t>Khan(</w:t>
-      </w:r>
-      <w:proofErr w:type="gramEnd"/>
-      <w:r>
-        <w:rPr>
-          <w:rFonts w:ascii="Cambria" w:eastAsia="SimSun" w:hAnsi="Cambria"/>
-          <w:color w:val="243F60"/>
-          <w:lang w:bidi="ur-PK"/>
-        </w:rPr>
-        <w:t>FA20-BSE-073)</w:t>
+        <w:t>Muhammad Nawaz Khan(FA20-BSE-073)</w:t>
       </w:r>
     </w:p>
     <w:p>
@@ -2252,15 +2177,7 @@
       <w:bookmarkStart w:id="21" w:name="_Toc101427048"/>
       <w:bookmarkStart w:id="22" w:name="_Toc101427106"/>
       <w:r>
-        <w:t xml:space="preserve">Ali </w:t>
-      </w:r>
-      <w:proofErr w:type="gramStart"/>
-      <w:r>
-        <w:t>Said(</w:t>
-      </w:r>
-      <w:proofErr w:type="gramEnd"/>
-      <w:r>
-        <w:t>FA20-BSE-165)</w:t>
+        <w:t>Ali Said(FA20-BSE-165)</w:t>
       </w:r>
       <w:bookmarkEnd w:id="21"/>
       <w:bookmarkEnd w:id="22"/>
@@ -2280,28 +2197,15 @@
     </w:p>
     <w:p>
       <w:r>
-        <w:t xml:space="preserve">In about exams use case faculty or staff can take exams directly from about exams section and take assignments directly from sub section assignments in about exams. It would be so ease for students as well as teachers to take/give exam or assignment in soft </w:t>
-      </w:r>
-      <w:proofErr w:type="gramStart"/>
-      <w:r>
-        <w:t>form .</w:t>
-      </w:r>
-      <w:proofErr w:type="gramEnd"/>
-      <w:r>
-        <w:t xml:space="preserve"> Teachers have to feed the questions on the about exams section after that teacher can set the timings for assignments or quizzes and set a deadline for submission. Exams marks would be marked automatically by the system but if teacher wants to change or over write he/she has access to do that. Students have access to upload file for assignments.</w:t>
+        <w:t>In about exams use case faculty or staff can take exams directly from about exams section and take assignments directly from sub section assignments in about exams. It would be so ease for students as well as teachers to take/give exam or assignment in soft form . Teachers have to feed the questions on the about exams section after that teacher can set the timings for assignments or quizzes and set a deadline for submission. Exams marks would be marked automatically by the system but if teacher wants to change or over write he/she has access to do that. Students have access to upload file for assignments.</w:t>
       </w:r>
     </w:p>
     <w:p>
       <w:pPr>
         <w:pStyle w:val="Heading3"/>
       </w:pPr>
-      <w:proofErr w:type="spellStart"/>
-      <w:r>
-        <w:t>Afaq</w:t>
-      </w:r>
-      <w:proofErr w:type="spellEnd"/>
-      <w:r>
-        <w:t xml:space="preserve"> (FA20-BSE-057)</w:t>
+      <w:r>
+        <w:t>Afaq (FA20-BSE-057)</w:t>
       </w:r>
     </w:p>
     <w:p>
@@ -2322,15 +2226,7 @@
         <w:pStyle w:val="Heading3"/>
       </w:pPr>
       <w:r>
-        <w:t xml:space="preserve">Abdullah </w:t>
-      </w:r>
-      <w:proofErr w:type="spellStart"/>
-      <w:r>
-        <w:t>Javed</w:t>
-      </w:r>
-      <w:proofErr w:type="spellEnd"/>
-      <w:r>
-        <w:t xml:space="preserve"> (FA20-BSE-052)</w:t>
+        <w:t>Abdullah Javed (FA20-BSE-052)</w:t>
       </w:r>
     </w:p>
     <w:p>
@@ -2352,35 +2248,7 @@
         <w:rPr>
           <w:color w:val="000000" w:themeColor="text1"/>
         </w:rPr>
-        <w:t xml:space="preserve">In this use case students will be asked by the administrators to add class. After adding class there are certain subjects that are taught in that particular class added by student. Administrator is allowed to add or remove subjects from class, while students are bound to see only the subjects list. On the basis of </w:t>
-      </w:r>
-      <w:proofErr w:type="gramStart"/>
-      <w:r>
-        <w:rPr>
-          <w:color w:val="000000" w:themeColor="text1"/>
-        </w:rPr>
-        <w:t>subjects</w:t>
-      </w:r>
-      <w:proofErr w:type="gramEnd"/>
-      <w:r>
-        <w:rPr>
-          <w:color w:val="000000" w:themeColor="text1"/>
-        </w:rPr>
-        <w:t xml:space="preserve"> admin can assign instructor in each subjects. Faculty members can </w:t>
-      </w:r>
-      <w:proofErr w:type="gramStart"/>
-      <w:r>
-        <w:rPr>
-          <w:color w:val="000000" w:themeColor="text1"/>
-        </w:rPr>
-        <w:t>also  list</w:t>
-      </w:r>
-      <w:proofErr w:type="gramEnd"/>
-      <w:r>
-        <w:rPr>
-          <w:color w:val="000000" w:themeColor="text1"/>
-        </w:rPr>
-        <w:t xml:space="preserve"> down the subjects they want to teach. Guardians are also eligible to see the subjects of student.</w:t>
+        <w:t>In this use case students will be asked by the administrators to add class. After adding class there are certain subjects that are taught in that particular class added by student. Administrator is allowed to add or remove subjects from class, while students are bound to see only the subjects list. On the basis of subjects admin can assign instructor in each subjects. Faculty members can also  list down the subjects they want to teach. Guardians are also eligible to see the subjects of student.</w:t>
       </w:r>
     </w:p>
     <w:p/>
@@ -2413,11 +2281,11 @@
         <w:jc w:val="both"/>
       </w:pPr>
       <w:r>
-        <w:t xml:space="preserve">About Result use case will generate the result for student based on their request for view the result for the subjects. The results of student will be taken by teachers and the record will be submitted on system. </w:t>
+        <w:t xml:space="preserve">About Result use case will generate the result for student based on their request for view the result for the subjects. The results of student will be taken by teachers and the record will be submitted on </w:t>
       </w:r>
       <w:r>
         <w:lastRenderedPageBreak/>
-        <w:t>The admin and teacher can modify and view the result of student. The guardian and student can only view the result.</w:t>
+        <w:t>system. The admin and teacher can modify and view the result of student. The guardian and student can only view the result.</w:t>
       </w:r>
     </w:p>
     <w:p/>
@@ -2429,37 +2297,12 @@
           <w:bCs/>
         </w:rPr>
       </w:pPr>
-      <w:proofErr w:type="spellStart"/>
       <w:r>
         <w:rPr>
           <w:b/>
           <w:bCs/>
         </w:rPr>
-        <w:t>Faizan</w:t>
-      </w:r>
-      <w:proofErr w:type="spellEnd"/>
-      <w:r>
-        <w:rPr>
-          <w:b/>
-          <w:bCs/>
-        </w:rPr>
-        <w:t xml:space="preserve"> </w:t>
-      </w:r>
-      <w:proofErr w:type="gramStart"/>
-      <w:r>
-        <w:rPr>
-          <w:b/>
-          <w:bCs/>
-        </w:rPr>
-        <w:t>Zaheer  (</w:t>
-      </w:r>
-      <w:proofErr w:type="gramEnd"/>
-      <w:r>
-        <w:rPr>
-          <w:b/>
-          <w:bCs/>
-        </w:rPr>
-        <w:t>FA20-BSE-045)</w:t>
+        <w:t>Faizan Zaheer  (FA20-BSE-045)</w:t>
       </w:r>
     </w:p>
     <w:p>
@@ -2475,81 +2318,7 @@
         <w:jc w:val="both"/>
       </w:pPr>
       <w:r>
-        <w:t xml:space="preserve">In Events </w:t>
-      </w:r>
-      <w:proofErr w:type="spellStart"/>
-      <w:r>
-        <w:t>Usecase</w:t>
-      </w:r>
-      <w:proofErr w:type="spellEnd"/>
-      <w:r>
-        <w:t xml:space="preserve"> Event Manager Will Add the </w:t>
-      </w:r>
-      <w:proofErr w:type="spellStart"/>
-      <w:proofErr w:type="gramStart"/>
-      <w:r>
-        <w:t>Event,View</w:t>
-      </w:r>
-      <w:proofErr w:type="spellEnd"/>
-      <w:proofErr w:type="gramEnd"/>
-      <w:r>
-        <w:t xml:space="preserve"> </w:t>
-      </w:r>
-      <w:proofErr w:type="spellStart"/>
-      <w:r>
-        <w:t>events,delete</w:t>
-      </w:r>
-      <w:proofErr w:type="spellEnd"/>
-      <w:r>
-        <w:t xml:space="preserve"> </w:t>
-      </w:r>
-      <w:proofErr w:type="spellStart"/>
-      <w:r>
-        <w:t>events,monitor</w:t>
-      </w:r>
-      <w:proofErr w:type="spellEnd"/>
-      <w:r>
-        <w:t xml:space="preserve"> events status </w:t>
-      </w:r>
-      <w:proofErr w:type="spellStart"/>
-      <w:r>
-        <w:t>online,manage</w:t>
-      </w:r>
-      <w:proofErr w:type="spellEnd"/>
-      <w:r>
-        <w:t xml:space="preserve"> series and schedules of events ,monitor Venue and </w:t>
-      </w:r>
-      <w:proofErr w:type="spellStart"/>
-      <w:r>
-        <w:t>Parcipants</w:t>
-      </w:r>
-      <w:proofErr w:type="spellEnd"/>
-      <w:r>
-        <w:t xml:space="preserve"> records and show the list of </w:t>
-      </w:r>
-      <w:proofErr w:type="spellStart"/>
-      <w:r>
-        <w:t>parcipants</w:t>
-      </w:r>
-      <w:proofErr w:type="spellEnd"/>
-      <w:r>
-        <w:t xml:space="preserve"> and release  the schedules of events and events </w:t>
-      </w:r>
-      <w:proofErr w:type="spellStart"/>
-      <w:r>
-        <w:t>detail.Event</w:t>
-      </w:r>
-      <w:proofErr w:type="spellEnd"/>
-      <w:r>
-        <w:t xml:space="preserve"> Manager make changes or modify the events and </w:t>
-      </w:r>
-      <w:proofErr w:type="spellStart"/>
-      <w:r>
-        <w:t>parcipants</w:t>
-      </w:r>
-      <w:proofErr w:type="spellEnd"/>
-      <w:r>
-        <w:t xml:space="preserve">  view the Events and schedule of events.  </w:t>
+        <w:t xml:space="preserve">In Events Usecase Event Manager Will Add the Event,View events,delete events,monitor events status online,manage series and schedules of events ,monitor Venue and Parcipants records and show the list of parcipants and release  the schedules of events and events detail.Event Manager make changes or modify the events and parcipants  view the Events and schedule of events.  </w:t>
       </w:r>
     </w:p>
     <w:p>
@@ -2570,23 +2339,7 @@
     </w:p>
     <w:p>
       <w:r>
-        <w:t xml:space="preserve">User opens the </w:t>
-      </w:r>
-      <w:proofErr w:type="gramStart"/>
-      <w:r>
-        <w:t>School</w:t>
-      </w:r>
-      <w:proofErr w:type="gramEnd"/>
-      <w:r>
-        <w:t xml:space="preserve"> management system and clicks on the register button. The system takes the user to the registration page. The user is required to enter information asked by the system. The user then enters his full name, email, address, phone number and password. The system then checks if the user is already registered or not. If he is not registered the system validates and registers him as a </w:t>
-      </w:r>
-      <w:proofErr w:type="gramStart"/>
-      <w:r>
-        <w:t>Student</w:t>
-      </w:r>
-      <w:proofErr w:type="gramEnd"/>
-      <w:r>
-        <w:t>.</w:t>
+        <w:t>User opens the School management system and clicks on the register button. The system takes the user to the registration page. The user is required to enter information asked by the system. The user then enters his full name, email, address, phone number and password. The system then checks if the user is already registered or not. If he is not registered the system validates and registers him as a Student.</w:t>
       </w:r>
     </w:p>
     <w:p>
@@ -2615,15 +2368,7 @@
     </w:p>
     <w:p>
       <w:r>
-        <w:t xml:space="preserve">User opens the </w:t>
-      </w:r>
-      <w:proofErr w:type="gramStart"/>
-      <w:r>
-        <w:t>School</w:t>
-      </w:r>
-      <w:proofErr w:type="gramEnd"/>
-      <w:r>
-        <w:t xml:space="preserve"> management system and clicks on the login button. The system takes the user to the login page. The user is required to enter information asked by the system which is the username and the password. The system then checks if the user is already registered or not. If he is registered the system validates and logs him in.</w:t>
+        <w:t>User opens the School management system and clicks on the login button. The system takes the user to the login page. The user is required to enter information asked by the system which is the username and the password. The system then checks if the user is already registered or not. If he is registered the system validates and logs him in.</w:t>
       </w:r>
     </w:p>
     <w:p/>
@@ -2694,7 +2439,7 @@
           <w:bottom w:w="75" w:type="dxa"/>
           <w:right w:w="75" w:type="dxa"/>
         </w:tblCellMar>
-        <w:tblLook w:val="04A0" w:firstRow="1" w:lastRow="0" w:firstColumn="1" w:lastColumn="0" w:noHBand="0" w:noVBand="1"/>
+        <w:tblLook w:val="04A0"/>
       </w:tblPr>
       <w:tblGrid>
         <w:gridCol w:w="3009"/>
@@ -3218,10 +2963,10 @@
           <w:bottom w:w="75" w:type="dxa"/>
           <w:right w:w="75" w:type="dxa"/>
         </w:tblCellMar>
-        <w:tblLook w:val="04A0" w:firstRow="1" w:lastRow="0" w:firstColumn="1" w:lastColumn="0" w:noHBand="0" w:noVBand="1"/>
+        <w:tblLook w:val="04A0"/>
       </w:tblPr>
       <w:tblGrid>
-        <w:gridCol w:w="9360"/>
+        <w:gridCol w:w="9510"/>
       </w:tblGrid>
       <w:tr>
         <w:trPr>
@@ -3630,15 +3375,7 @@
         </w:numPr>
       </w:pPr>
       <w:r>
-        <w:t xml:space="preserve">System will automatically mark the quizzes but in case of assignments teacher have </w:t>
-      </w:r>
-      <w:proofErr w:type="gramStart"/>
-      <w:r>
-        <w:t>to</w:t>
-      </w:r>
-      <w:proofErr w:type="gramEnd"/>
-      <w:r>
-        <w:t xml:space="preserve"> practically do it.</w:t>
+        <w:t>System will automatically mark the quizzes but in case of assignments teacher have to practically do it.</w:t>
       </w:r>
     </w:p>
     <w:p>
@@ -3811,13 +3548,8 @@
       <w:pPr>
         <w:pStyle w:val="Heading3"/>
       </w:pPr>
-      <w:proofErr w:type="spellStart"/>
-      <w:r>
-        <w:t>Afaq</w:t>
-      </w:r>
-      <w:proofErr w:type="spellEnd"/>
-      <w:r>
-        <w:t xml:space="preserve"> (FA20-BSE-057)</w:t>
+      <w:r>
+        <w:t>Afaq (FA20-BSE-057)</w:t>
       </w:r>
     </w:p>
     <w:tbl>
@@ -3830,10 +3562,10 @@
           <w:bottom w:w="75" w:type="dxa"/>
           <w:right w:w="75" w:type="dxa"/>
         </w:tblCellMar>
-        <w:tblLook w:val="04A0" w:firstRow="1" w:lastRow="0" w:firstColumn="1" w:lastColumn="0" w:noHBand="0" w:noVBand="1"/>
+        <w:tblLook w:val="04A0"/>
       </w:tblPr>
       <w:tblGrid>
-        <w:gridCol w:w="9360"/>
+        <w:gridCol w:w="9510"/>
       </w:tblGrid>
       <w:tr>
         <w:trPr>
@@ -4158,13 +3890,8 @@
           <w:numId w:val="2"/>
         </w:numPr>
       </w:pPr>
-      <w:proofErr w:type="gramStart"/>
-      <w:r>
-        <w:t>Principle</w:t>
-      </w:r>
-      <w:proofErr w:type="gramEnd"/>
-      <w:r>
-        <w:t xml:space="preserve"> of school can also watch time table.</w:t>
+      <w:r>
+        <w:t>Principle of school can also watch time table.</w:t>
       </w:r>
     </w:p>
     <w:p>
@@ -4305,15 +4032,7 @@
       </w:pPr>
       <w:r>
         <w:lastRenderedPageBreak/>
-        <w:t xml:space="preserve">Abdullah </w:t>
-      </w:r>
-      <w:proofErr w:type="spellStart"/>
-      <w:r>
-        <w:t>Javed</w:t>
-      </w:r>
-      <w:proofErr w:type="spellEnd"/>
-      <w:r>
-        <w:t xml:space="preserve"> (FA20-BSE-052)</w:t>
+        <w:t>Abdullah Javed (FA20-BSE-052)</w:t>
       </w:r>
     </w:p>
     <w:tbl>
@@ -4326,10 +4045,10 @@
           <w:bottom w:w="75" w:type="dxa"/>
           <w:right w:w="75" w:type="dxa"/>
         </w:tblCellMar>
-        <w:tblLook w:val="04A0" w:firstRow="1" w:lastRow="0" w:firstColumn="1" w:lastColumn="0" w:noHBand="0" w:noVBand="1"/>
+        <w:tblLook w:val="04A0"/>
       </w:tblPr>
       <w:tblGrid>
-        <w:gridCol w:w="9360"/>
+        <w:gridCol w:w="9510"/>
       </w:tblGrid>
       <w:tr>
         <w:trPr>
@@ -4467,21 +4186,7 @@
               <w:rPr>
                 <w:rStyle w:val="doctext1"/>
               </w:rPr>
-              <w:t xml:space="preserve"> Wants only eligible students to enroll for </w:t>
-            </w:r>
-            <w:proofErr w:type="gramStart"/>
-            <w:r>
-              <w:rPr>
-                <w:rStyle w:val="doctext1"/>
-              </w:rPr>
-              <w:t>classes ,</w:t>
-            </w:r>
-            <w:proofErr w:type="gramEnd"/>
-            <w:r>
-              <w:rPr>
-                <w:rStyle w:val="doctext1"/>
-              </w:rPr>
-              <w:t xml:space="preserve"> want accurate records of which students are enrolled on which courses, want to know how many students are registered to each course. Admin is also responsible to assign subjects to each student of particular class. </w:t>
+              <w:t xml:space="preserve"> Wants only eligible students to enroll for classes , want accurate records of which students are enrolled on which courses, want to know how many students are registered to each course. Admin is also responsible to assign subjects to each student of particular class. </w:t>
             </w:r>
           </w:p>
           <w:p>
@@ -4501,19 +4206,11 @@
               </w:rPr>
               <w:t xml:space="preserve">Student: </w:t>
             </w:r>
-            <w:proofErr w:type="gramStart"/>
             <w:r>
               <w:rPr>
                 <w:rStyle w:val="doctext1"/>
               </w:rPr>
-              <w:t>Wants  to</w:t>
-            </w:r>
-            <w:proofErr w:type="gramEnd"/>
-            <w:r>
-              <w:rPr>
-                <w:rStyle w:val="doctext1"/>
-              </w:rPr>
-              <w:t xml:space="preserve"> enroll for a class and for no eligibility problems to later arise, wants proof of enrollment , wants process to be clear and simple.</w:t>
+              <w:t>Wants  to enroll for a class and for no eligibility problems to later arise, wants proof of enrollment , wants process to be clear and simple.</w:t>
             </w:r>
           </w:p>
           <w:p>
@@ -4537,21 +4234,7 @@
               <w:rPr>
                 <w:rStyle w:val="doctext1"/>
               </w:rPr>
-              <w:t xml:space="preserve">  Wants to know for his </w:t>
-            </w:r>
-            <w:proofErr w:type="gramStart"/>
-            <w:r>
-              <w:rPr>
-                <w:rStyle w:val="doctext1"/>
-              </w:rPr>
-              <w:t>children</w:t>
-            </w:r>
-            <w:proofErr w:type="gramEnd"/>
-            <w:r>
-              <w:rPr>
-                <w:rStyle w:val="doctext1"/>
-              </w:rPr>
-              <w:t xml:space="preserve"> details about subjects. Guardian is eligible only for viewing details.</w:t>
+              <w:t xml:space="preserve">  Wants to know for his children details about subjects. Guardian is eligible only for viewing details.</w:t>
             </w:r>
           </w:p>
           <w:p>
@@ -4641,21 +4324,7 @@
         <w:rPr>
           <w:rStyle w:val="docemphstrong"/>
         </w:rPr>
-        <w:t xml:space="preserve">Student is aware of enrollment on </w:t>
-      </w:r>
-      <w:proofErr w:type="spellStart"/>
-      <w:r>
-        <w:rPr>
-          <w:rStyle w:val="docemphstrong"/>
-        </w:rPr>
-        <w:t>choosen</w:t>
-      </w:r>
-      <w:proofErr w:type="spellEnd"/>
-      <w:r>
-        <w:rPr>
-          <w:rStyle w:val="docemphstrong"/>
-        </w:rPr>
-        <w:t xml:space="preserve"> class. List of students enrolled to course is updated. Student has a proof of enrollment.</w:t>
+        <w:t>Student is aware of enrollment on choosen class. List of students enrolled to course is updated. Student has a proof of enrollment.</w:t>
       </w:r>
     </w:p>
     <w:p>
@@ -4722,15 +4391,7 @@
         </w:numPr>
       </w:pPr>
       <w:r>
-        <w:t xml:space="preserve"> System provide the </w:t>
-      </w:r>
-      <w:proofErr w:type="gramStart"/>
-      <w:r>
-        <w:t>user  with</w:t>
-      </w:r>
-      <w:proofErr w:type="gramEnd"/>
-      <w:r>
-        <w:t xml:space="preserve"> the opportunity to select a course or to exit the use case.</w:t>
+        <w:t xml:space="preserve"> System provide the user  with the opportunity to select a course or to exit the use case.</w:t>
       </w:r>
     </w:p>
     <w:p>
@@ -4822,27 +4483,7 @@
           <w:bdr w:val="none" w:sz="0" w:space="0" w:color="auto" w:frame="1"/>
           <w:shd w:val="clear" w:color="auto" w:fill="FFFFFF"/>
         </w:rPr>
-        <w:t xml:space="preserve">The system checks that the user has taken and passed the pre-requisite courses </w:t>
-      </w:r>
-      <w:proofErr w:type="spellStart"/>
-      <w:r>
-        <w:rPr>
-          <w:rStyle w:val="a"/>
-          <w:color w:val="000000"/>
-          <w:bdr w:val="none" w:sz="0" w:space="0" w:color="auto" w:frame="1"/>
-          <w:shd w:val="clear" w:color="auto" w:fill="FFFFFF"/>
-        </w:rPr>
-        <w:t>forthe</w:t>
-      </w:r>
-      <w:proofErr w:type="spellEnd"/>
-      <w:r>
-        <w:rPr>
-          <w:rStyle w:val="a"/>
-          <w:color w:val="000000"/>
-          <w:bdr w:val="none" w:sz="0" w:space="0" w:color="auto" w:frame="1"/>
-          <w:shd w:val="clear" w:color="auto" w:fill="FFFFFF"/>
-        </w:rPr>
-        <w:t xml:space="preserve"> chosen course</w:t>
+        <w:t>The system checks that the user has taken and passed the pre-requisite courses forthe chosen course</w:t>
       </w:r>
     </w:p>
     <w:p>
@@ -4888,7 +4529,6 @@
         </w:rPr>
         <w:t xml:space="preserve"> </w:t>
       </w:r>
-      <w:proofErr w:type="spellStart"/>
       <w:r>
         <w:rPr>
           <w:rStyle w:val="a"/>
@@ -4897,18 +4537,7 @@
           <w:bdr w:val="none" w:sz="0" w:space="0" w:color="auto" w:frame="1"/>
           <w:shd w:val="clear" w:color="auto" w:fill="FFFFFF"/>
         </w:rPr>
-        <w:t>setimetable</w:t>
-      </w:r>
-      <w:proofErr w:type="spellEnd"/>
-      <w:r>
-        <w:rPr>
-          <w:rStyle w:val="a"/>
-          <w:color w:val="000000"/>
-          <w:spacing w:val="15"/>
-          <w:bdr w:val="none" w:sz="0" w:space="0" w:color="auto" w:frame="1"/>
-          <w:shd w:val="clear" w:color="auto" w:fill="FFFFFF"/>
-        </w:rPr>
-        <w:t xml:space="preserve"> clashes with the chosen course</w:t>
+        <w:t>setimetable clashes with the chosen course</w:t>
       </w:r>
     </w:p>
     <w:p>
@@ -4946,15 +4575,7 @@
         </w:numPr>
       </w:pPr>
       <w:r>
-        <w:t xml:space="preserve">The teacher </w:t>
-      </w:r>
-      <w:proofErr w:type="gramStart"/>
-      <w:r>
-        <w:t>view</w:t>
-      </w:r>
-      <w:proofErr w:type="gramEnd"/>
-      <w:r>
-        <w:t xml:space="preserve"> its own subject list.</w:t>
+        <w:t>The teacher view its own subject list.</w:t>
       </w:r>
     </w:p>
     <w:p>
@@ -5135,10 +4756,10 @@
           <w:bottom w:w="75" w:type="dxa"/>
           <w:right w:w="75" w:type="dxa"/>
         </w:tblCellMar>
-        <w:tblLook w:val="04A0" w:firstRow="1" w:lastRow="0" w:firstColumn="1" w:lastColumn="0" w:noHBand="0" w:noVBand="1"/>
+        <w:tblLook w:val="04A0"/>
       </w:tblPr>
       <w:tblGrid>
-        <w:gridCol w:w="9360"/>
+        <w:gridCol w:w="9510"/>
       </w:tblGrid>
       <w:tr>
         <w:trPr>
@@ -5817,38 +5438,13 @@
           <w:bCs/>
         </w:rPr>
       </w:pPr>
-      <w:proofErr w:type="spellStart"/>
       <w:r>
         <w:rPr>
           <w:b/>
           <w:bCs/>
         </w:rPr>
         <w:lastRenderedPageBreak/>
-        <w:t>Faizan</w:t>
-      </w:r>
-      <w:proofErr w:type="spellEnd"/>
-      <w:r>
-        <w:rPr>
-          <w:b/>
-          <w:bCs/>
-        </w:rPr>
-        <w:t xml:space="preserve"> </w:t>
-      </w:r>
-      <w:proofErr w:type="gramStart"/>
-      <w:r>
-        <w:rPr>
-          <w:b/>
-          <w:bCs/>
-        </w:rPr>
-        <w:t>Zaheer  (</w:t>
-      </w:r>
-      <w:proofErr w:type="gramEnd"/>
-      <w:r>
-        <w:rPr>
-          <w:b/>
-          <w:bCs/>
-        </w:rPr>
-        <w:t>FA20-BSE-045)</w:t>
+        <w:t>Faizan Zaheer  (FA20-BSE-045)</w:t>
       </w:r>
     </w:p>
     <w:tbl>
@@ -5861,10 +5457,10 @@
           <w:bottom w:w="75" w:type="dxa"/>
           <w:right w:w="75" w:type="dxa"/>
         </w:tblCellMar>
-        <w:tblLook w:val="04A0" w:firstRow="1" w:lastRow="0" w:firstColumn="1" w:lastColumn="0" w:noHBand="0" w:noVBand="1"/>
+        <w:tblLook w:val="04A0"/>
       </w:tblPr>
       <w:tblGrid>
-        <w:gridCol w:w="9360"/>
+        <w:gridCol w:w="9510"/>
       </w:tblGrid>
       <w:tr>
         <w:trPr>
@@ -5956,17 +5552,7 @@
               <w:t>Actor</w:t>
             </w:r>
             <w:r>
-              <w:t xml:space="preserve">: Event </w:t>
-            </w:r>
-            <w:proofErr w:type="spellStart"/>
-            <w:proofErr w:type="gramStart"/>
-            <w:r>
-              <w:t>Manager,Parcipants</w:t>
-            </w:r>
-            <w:proofErr w:type="spellEnd"/>
-            <w:proofErr w:type="gramEnd"/>
-            <w:r>
-              <w:t>.</w:t>
+              <w:t>: Event Manager,Parcipants.</w:t>
             </w:r>
           </w:p>
           <w:p>
@@ -6010,21 +5596,7 @@
               <w:rPr>
                 <w:rStyle w:val="doctext1"/>
               </w:rPr>
-              <w:t xml:space="preserve"> Wants </w:t>
-            </w:r>
-            <w:proofErr w:type="gramStart"/>
-            <w:r>
-              <w:rPr>
-                <w:rStyle w:val="doctext1"/>
-              </w:rPr>
-              <w:t>to  add</w:t>
-            </w:r>
-            <w:proofErr w:type="gramEnd"/>
-            <w:r>
-              <w:rPr>
-                <w:rStyle w:val="doctext1"/>
-              </w:rPr>
-              <w:t xml:space="preserve"> events and Manages the all the events in school.</w:t>
+              <w:t xml:space="preserve"> Wants to  add events and Manages the all the events in school.</w:t>
             </w:r>
           </w:p>
           <w:p>
@@ -6071,29 +5643,7 @@
                 <w:bdr w:val="none" w:sz="0" w:space="0" w:color="auto" w:frame="1"/>
                 <w:shd w:val="clear" w:color="auto" w:fill="FFFFFF" w:themeFill="background1"/>
               </w:rPr>
-              <w:t xml:space="preserve">-Produce detailed proposals for events (for example, time </w:t>
-            </w:r>
-            <w:proofErr w:type="spellStart"/>
-            <w:proofErr w:type="gramStart"/>
-            <w:r>
-              <w:rPr>
-                <w:rStyle w:val="a"/>
-                <w:color w:val="000000"/>
-                <w:bdr w:val="none" w:sz="0" w:space="0" w:color="auto" w:frame="1"/>
-                <w:shd w:val="clear" w:color="auto" w:fill="FFFFFF" w:themeFill="background1"/>
-              </w:rPr>
-              <w:t>lines,venues</w:t>
-            </w:r>
-            <w:proofErr w:type="spellEnd"/>
-            <w:proofErr w:type="gramEnd"/>
-            <w:r>
-              <w:rPr>
-                <w:rStyle w:val="a"/>
-                <w:color w:val="000000"/>
-                <w:bdr w:val="none" w:sz="0" w:space="0" w:color="auto" w:frame="1"/>
-                <w:shd w:val="clear" w:color="auto" w:fill="FFFFFF" w:themeFill="background1"/>
-              </w:rPr>
-              <w:t>, suppliers, legal obligations, staffing and budgets.</w:t>
+              <w:t>-Produce detailed proposals for events (for example, time lines,venues, suppliers, legal obligations, staffing and budgets.</w:t>
             </w:r>
           </w:p>
           <w:p>
@@ -6108,48 +5658,18 @@
               </w:rPr>
               <w:t xml:space="preserve">- </w:t>
             </w:r>
-            <w:proofErr w:type="spellStart"/>
             <w:r>
               <w:rPr>
                 <w:rStyle w:val="docemphroman"/>
               </w:rPr>
-              <w:t>Parcipants</w:t>
-            </w:r>
-            <w:proofErr w:type="spellEnd"/>
-            <w:r>
-              <w:rPr>
-                <w:rStyle w:val="docemphroman"/>
-              </w:rPr>
-              <w:t>:</w:t>
+              <w:t>Parcipants:</w:t>
             </w:r>
             <w:r>
               <w:rPr>
                 <w:rStyle w:val="doctext1"/>
               </w:rPr>
-              <w:t xml:space="preserve"> Wants to register and </w:t>
-            </w:r>
-            <w:proofErr w:type="spellStart"/>
-            <w:r>
-              <w:rPr>
-                <w:rStyle w:val="doctext1"/>
-              </w:rPr>
-              <w:t>parcipate</w:t>
-            </w:r>
-            <w:proofErr w:type="spellEnd"/>
-            <w:r>
-              <w:rPr>
-                <w:rStyle w:val="doctext1"/>
-              </w:rPr>
-              <w:t xml:space="preserve"> in </w:t>
-            </w:r>
-            <w:proofErr w:type="gramStart"/>
-            <w:r>
-              <w:rPr>
-                <w:rStyle w:val="doctext1"/>
-              </w:rPr>
-              <w:t>events .</w:t>
-            </w:r>
-            <w:proofErr w:type="gramEnd"/>
+              <w:t xml:space="preserve"> Wants to register and parcipate in events .</w:t>
+            </w:r>
           </w:p>
           <w:p>
             <w:pPr>
@@ -6176,49 +5696,7 @@
               <w:rPr>
                 <w:rStyle w:val="doctext1"/>
               </w:rPr>
-              <w:t xml:space="preserve"> Wants to give facilities to </w:t>
-            </w:r>
-            <w:proofErr w:type="spellStart"/>
-            <w:r>
-              <w:rPr>
-                <w:rStyle w:val="doctext1"/>
-              </w:rPr>
-              <w:t>parcipants</w:t>
-            </w:r>
-            <w:proofErr w:type="spellEnd"/>
-            <w:r>
-              <w:rPr>
-                <w:rStyle w:val="doctext1"/>
-              </w:rPr>
-              <w:t xml:space="preserve"> for achieving their goals and </w:t>
-            </w:r>
-            <w:proofErr w:type="spellStart"/>
-            <w:r>
-              <w:rPr>
-                <w:rStyle w:val="doctext1"/>
-              </w:rPr>
-              <w:t>easly</w:t>
-            </w:r>
-            <w:proofErr w:type="spellEnd"/>
-            <w:r>
-              <w:rPr>
-                <w:rStyle w:val="doctext1"/>
-              </w:rPr>
-              <w:t xml:space="preserve"> </w:t>
-            </w:r>
-            <w:proofErr w:type="spellStart"/>
-            <w:r>
-              <w:rPr>
-                <w:rStyle w:val="doctext1"/>
-              </w:rPr>
-              <w:t>parcipate</w:t>
-            </w:r>
-            <w:proofErr w:type="spellEnd"/>
-            <w:r>
-              <w:rPr>
-                <w:rStyle w:val="doctext1"/>
-              </w:rPr>
-              <w:t xml:space="preserve"> in events.</w:t>
+              <w:t xml:space="preserve"> Wants to give facilities to parcipants for achieving their goals and easly parcipate in events.</w:t>
             </w:r>
           </w:p>
           <w:p>
@@ -6240,15 +5718,7 @@
               <w:t>:</w:t>
             </w:r>
             <w:r>
-              <w:t xml:space="preserve"> Event Manager and </w:t>
-            </w:r>
-            <w:proofErr w:type="spellStart"/>
-            <w:r>
-              <w:t>Parcipants</w:t>
-            </w:r>
-            <w:proofErr w:type="spellEnd"/>
-            <w:r>
-              <w:t xml:space="preserve"> is identified and authenticated.</w:t>
+              <w:t xml:space="preserve"> Event Manager and Parcipants is identified and authenticated.</w:t>
             </w:r>
           </w:p>
         </w:tc>
@@ -6277,15 +5747,7 @@
         <w:t xml:space="preserve"> (or Postconditions):</w:t>
       </w:r>
       <w:r>
-        <w:t xml:space="preserve"> Information about Events is saved. Events </w:t>
-      </w:r>
-      <w:proofErr w:type="gramStart"/>
-      <w:r>
-        <w:t>is</w:t>
-      </w:r>
-      <w:proofErr w:type="gramEnd"/>
-      <w:r>
-        <w:t xml:space="preserve"> correctly managed. Schedule and Venue are updated</w:t>
+        <w:t xml:space="preserve"> Information about Events is saved. Events is correctly managed. Schedule and Venue are updated</w:t>
       </w:r>
       <w:r>
         <w:rPr>
@@ -6372,15 +5834,7 @@
         <w:spacing w:line="276" w:lineRule="auto"/>
       </w:pPr>
       <w:r>
-        <w:t xml:space="preserve">Students take </w:t>
-      </w:r>
-      <w:proofErr w:type="spellStart"/>
-      <w:r>
-        <w:t>parcipate</w:t>
-      </w:r>
-      <w:proofErr w:type="spellEnd"/>
-      <w:r>
-        <w:t xml:space="preserve"> in events.</w:t>
+        <w:t>Students take parcipate in events.</w:t>
       </w:r>
     </w:p>
     <w:p>
@@ -6405,21 +5859,8 @@
         </w:numPr>
         <w:spacing w:line="276" w:lineRule="auto"/>
       </w:pPr>
-      <w:proofErr w:type="spellStart"/>
-      <w:r>
-        <w:t>Parcipants</w:t>
-      </w:r>
-      <w:proofErr w:type="spellEnd"/>
-      <w:r>
-        <w:t xml:space="preserve"> monitor venue and </w:t>
-      </w:r>
-      <w:proofErr w:type="spellStart"/>
-      <w:r>
-        <w:t>parcipants</w:t>
-      </w:r>
-      <w:proofErr w:type="spellEnd"/>
-      <w:r>
-        <w:t xml:space="preserve"> records.</w:t>
+      <w:r>
+        <w:t>Parcipants monitor venue and parcipants records.</w:t>
       </w:r>
     </w:p>
     <w:p>
@@ -6432,15 +5873,7 @@
         <w:spacing w:line="276" w:lineRule="auto"/>
       </w:pPr>
       <w:r>
-        <w:t xml:space="preserve">System will </w:t>
-      </w:r>
-      <w:proofErr w:type="spellStart"/>
-      <w:r>
-        <w:t>Automaticaly</w:t>
-      </w:r>
-      <w:proofErr w:type="spellEnd"/>
-      <w:r>
-        <w:t xml:space="preserve"> send the notifications about events to all Students.</w:t>
+        <w:t>System will Automaticaly send the notifications about events to all Students.</w:t>
       </w:r>
     </w:p>
     <w:p>
@@ -6468,8 +5901,6 @@
           <w:bCs/>
         </w:rPr>
       </w:pPr>
-      <w:proofErr w:type="spellStart"/>
-      <w:proofErr w:type="gramStart"/>
       <w:r>
         <w:rPr>
           <w:b/>
@@ -6477,18 +5908,7 @@
           <w:sz w:val="24"/>
           <w:szCs w:val="24"/>
         </w:rPr>
-        <w:t>a.At</w:t>
-      </w:r>
-      <w:proofErr w:type="spellEnd"/>
-      <w:proofErr w:type="gramEnd"/>
-      <w:r>
-        <w:rPr>
-          <w:b/>
-          <w:bCs/>
-          <w:sz w:val="24"/>
-          <w:szCs w:val="24"/>
-        </w:rPr>
-        <w:t xml:space="preserve"> any time, the internet can be gone:</w:t>
+        <w:t>a.At any time, the internet can be gone:</w:t>
       </w:r>
     </w:p>
     <w:p>
@@ -6525,20 +5945,7 @@
         </w:numPr>
       </w:pPr>
       <w:r>
-        <w:t xml:space="preserve">The manager operation will override </w:t>
-      </w:r>
-      <w:proofErr w:type="gramStart"/>
-      <w:r>
-        <w:t xml:space="preserve">the  </w:t>
-      </w:r>
-      <w:proofErr w:type="spellStart"/>
-      <w:r>
-        <w:t>parcipant</w:t>
-      </w:r>
-      <w:proofErr w:type="spellEnd"/>
-      <w:proofErr w:type="gramEnd"/>
-      <w:r>
-        <w:t xml:space="preserve"> operation.</w:t>
+        <w:t>The manager operation will override the  parcipant operation.</w:t>
       </w:r>
     </w:p>
     <w:p>
@@ -6549,13 +5956,8 @@
           <w:numId w:val="21"/>
         </w:numPr>
       </w:pPr>
-      <w:proofErr w:type="spellStart"/>
-      <w:r>
-        <w:t>parcipants</w:t>
-      </w:r>
-      <w:proofErr w:type="spellEnd"/>
-      <w:r>
-        <w:t xml:space="preserve"> operation will be set to next timeframe available.</w:t>
+      <w:r>
+        <w:t>parcipants operation will be set to next timeframe available.</w:t>
       </w:r>
     </w:p>
     <w:p>
@@ -6848,31 +6250,11 @@
         <w:pStyle w:val="doclist"/>
         <w:rPr>
           <w:color w:val="4F81BD" w:themeColor="accent1"/>
-          <w14:shadow w14:blurRad="38100" w14:dist="25400" w14:dir="5400000" w14:sx="100000" w14:sy="100000" w14:kx="0" w14:ky="0" w14:algn="ctr">
-            <w14:srgbClr w14:val="6E747A">
-              <w14:alpha w14:val="57000"/>
-            </w14:srgbClr>
-          </w14:shadow>
-          <w14:textOutline w14:w="0" w14:cap="flat" w14:cmpd="sng" w14:algn="ctr">
-            <w14:noFill/>
-            <w14:prstDash w14:val="solid"/>
-            <w14:round/>
-          </w14:textOutline>
         </w:rPr>
       </w:pPr>
       <w:r>
         <w:rPr>
           <w:color w:val="4F81BD" w:themeColor="accent1"/>
-          <w14:shadow w14:blurRad="38100" w14:dist="25400" w14:dir="5400000" w14:sx="100000" w14:sy="100000" w14:kx="0" w14:ky="0" w14:algn="ctr">
-            <w14:srgbClr w14:val="6E747A">
-              <w14:alpha w14:val="57000"/>
-            </w14:srgbClr>
-          </w14:shadow>
-          <w14:textOutline w14:w="0" w14:cap="flat" w14:cmpd="sng" w14:algn="ctr">
-            <w14:noFill/>
-            <w14:prstDash w14:val="solid"/>
-            <w14:round/>
-          </w14:textOutline>
         </w:rPr>
         <w:t>Irfan khan FA20-BSE-070</w:t>
       </w:r>
@@ -6887,10 +6269,10 @@
           <w:bottom w:w="75" w:type="dxa"/>
           <w:right w:w="75" w:type="dxa"/>
         </w:tblCellMar>
-        <w:tblLook w:val="04A0" w:firstRow="1" w:lastRow="0" w:firstColumn="1" w:lastColumn="0" w:noHBand="0" w:noVBand="1"/>
+        <w:tblLook w:val="04A0"/>
       </w:tblPr>
       <w:tblGrid>
-        <w:gridCol w:w="7716"/>
+        <w:gridCol w:w="8076"/>
       </w:tblGrid>
       <w:tr>
         <w:trPr>
@@ -6914,31 +6296,11 @@
               <w:pStyle w:val="Heading4"/>
               <w:rPr>
                 <w:color w:val="4F81BD" w:themeColor="accent1"/>
-                <w14:shadow w14:blurRad="38100" w14:dist="25400" w14:dir="5400000" w14:sx="100000" w14:sy="100000" w14:kx="0" w14:ky="0" w14:algn="ctr">
-                  <w14:srgbClr w14:val="6E747A">
-                    <w14:alpha w14:val="57000"/>
-                  </w14:srgbClr>
-                </w14:shadow>
-                <w14:textOutline w14:w="0" w14:cap="flat" w14:cmpd="sng" w14:algn="ctr">
-                  <w14:noFill/>
-                  <w14:prstDash w14:val="solid"/>
-                  <w14:round/>
-                </w14:textOutline>
               </w:rPr>
             </w:pPr>
             <w:r>
               <w:rPr>
                 <w:color w:val="4F81BD" w:themeColor="accent1"/>
-                <w14:shadow w14:blurRad="38100" w14:dist="25400" w14:dir="5400000" w14:sx="100000" w14:sy="100000" w14:kx="0" w14:ky="0" w14:algn="ctr">
-                  <w14:srgbClr w14:val="6E747A">
-                    <w14:alpha w14:val="57000"/>
-                  </w14:srgbClr>
-                </w14:shadow>
-                <w14:textOutline w14:w="0" w14:cap="flat" w14:cmpd="sng" w14:algn="ctr">
-                  <w14:noFill/>
-                  <w14:prstDash w14:val="solid"/>
-                  <w14:round/>
-                </w14:textOutline>
               </w:rPr>
               <w:t>Use Case UC1: register account</w:t>
             </w:r>
@@ -7054,21 +6416,7 @@
               <w:rPr>
                 <w:rStyle w:val="doctext1"/>
               </w:rPr>
-              <w:t xml:space="preserve"> want to register an account in the </w:t>
-            </w:r>
-            <w:proofErr w:type="gramStart"/>
-            <w:r>
-              <w:rPr>
-                <w:rStyle w:val="doctext1"/>
-              </w:rPr>
-              <w:t>School</w:t>
-            </w:r>
-            <w:proofErr w:type="gramEnd"/>
-            <w:r>
-              <w:rPr>
-                <w:rStyle w:val="doctext1"/>
-              </w:rPr>
-              <w:t xml:space="preserve"> management system.</w:t>
+              <w:t xml:space="preserve"> want to register an account in the School management system.</w:t>
             </w:r>
           </w:p>
           <w:p>
@@ -7089,21 +6437,7 @@
               <w:rPr>
                 <w:rStyle w:val="doctext1"/>
               </w:rPr>
-              <w:t xml:space="preserve"> want to register an account in the </w:t>
-            </w:r>
-            <w:proofErr w:type="gramStart"/>
-            <w:r>
-              <w:rPr>
-                <w:rStyle w:val="doctext1"/>
-              </w:rPr>
-              <w:t>School</w:t>
-            </w:r>
-            <w:proofErr w:type="gramEnd"/>
-            <w:r>
-              <w:rPr>
-                <w:rStyle w:val="doctext1"/>
-              </w:rPr>
-              <w:t xml:space="preserve"> management system.</w:t>
+              <w:t xml:space="preserve"> want to register an account in the School management system.</w:t>
             </w:r>
           </w:p>
           <w:p>
@@ -7251,15 +6585,7 @@
         </w:numPr>
       </w:pPr>
       <w:r>
-        <w:t xml:space="preserve">User wants to open the </w:t>
-      </w:r>
-      <w:proofErr w:type="gramStart"/>
-      <w:r>
-        <w:t>School</w:t>
-      </w:r>
-      <w:proofErr w:type="gramEnd"/>
-      <w:r>
-        <w:t xml:space="preserve"> management system to register an account.</w:t>
+        <w:t>User wants to open the School management system to register an account.</w:t>
       </w:r>
     </w:p>
     <w:p>
@@ -7392,16 +6718,7 @@
         </w:numPr>
       </w:pPr>
       <w:r>
-        <w:lastRenderedPageBreak/>
-        <w:t xml:space="preserve">User enters the First name, last name, username email address and password </w:t>
-      </w:r>
-      <w:proofErr w:type="gramStart"/>
-      <w:r>
-        <w:t>is</w:t>
-      </w:r>
-      <w:proofErr w:type="gramEnd"/>
-      <w:r>
-        <w:t xml:space="preserve"> used when registering his account.</w:t>
+        <w:t>User enters the First name, last name, username email address and password is used when registering his account.</w:t>
       </w:r>
     </w:p>
     <w:p>
@@ -7413,6 +6730,7 @@
         </w:numPr>
       </w:pPr>
       <w:r>
+        <w:lastRenderedPageBreak/>
         <w:t>The system then verifies his credentials when he clicks on the register button.</w:t>
       </w:r>
     </w:p>
@@ -7607,15 +6925,7 @@
         </w:numPr>
       </w:pPr>
       <w:r>
-        <w:t xml:space="preserve">Software used to design interface is net beans, </w:t>
-      </w:r>
-      <w:proofErr w:type="spellStart"/>
-      <w:r>
-        <w:t>Gui</w:t>
-      </w:r>
-      <w:proofErr w:type="spellEnd"/>
-      <w:r>
-        <w:t xml:space="preserve"> Swing.</w:t>
+        <w:t>Software used to design interface is net beans, Gui Swing.</w:t>
       </w:r>
     </w:p>
     <w:p>
@@ -7640,7 +6950,7 @@
         </w:rPr>
         <w:lastRenderedPageBreak/>
         <w:drawing>
-          <wp:inline distT="0" distB="0" distL="0" distR="0" wp14:anchorId="73CC5AFA" wp14:editId="01CB304B">
+          <wp:inline distT="0" distB="0" distL="0" distR="0">
             <wp:extent cx="4267796" cy="3924848"/>
             <wp:effectExtent l="0" t="0" r="0" b="0"/>
             <wp:docPr id="3" name="Picture 3"/>
@@ -7703,10 +7013,10 @@
           <w:bottom w:w="75" w:type="dxa"/>
           <w:right w:w="75" w:type="dxa"/>
         </w:tblCellMar>
-        <w:tblLook w:val="04A0" w:firstRow="1" w:lastRow="0" w:firstColumn="1" w:lastColumn="0" w:noHBand="0" w:noVBand="1"/>
+        <w:tblLook w:val="04A0"/>
       </w:tblPr>
       <w:tblGrid>
-        <w:gridCol w:w="6160"/>
+        <w:gridCol w:w="6517"/>
       </w:tblGrid>
       <w:tr>
         <w:trPr>
@@ -7844,21 +7154,7 @@
               <w:rPr>
                 <w:rStyle w:val="doctext1"/>
               </w:rPr>
-              <w:t xml:space="preserve"> want to login in the </w:t>
-            </w:r>
-            <w:proofErr w:type="gramStart"/>
-            <w:r>
-              <w:rPr>
-                <w:rStyle w:val="doctext1"/>
-              </w:rPr>
-              <w:t>School</w:t>
-            </w:r>
-            <w:proofErr w:type="gramEnd"/>
-            <w:r>
-              <w:rPr>
-                <w:rStyle w:val="doctext1"/>
-              </w:rPr>
-              <w:t xml:space="preserve"> management system.</w:t>
+              <w:t xml:space="preserve"> want to login in the School management system.</w:t>
             </w:r>
           </w:p>
           <w:p>
@@ -7882,21 +7178,7 @@
               <w:rPr>
                 <w:rStyle w:val="doctext1"/>
               </w:rPr>
-              <w:t xml:space="preserve"> want to login in the </w:t>
-            </w:r>
-            <w:proofErr w:type="gramStart"/>
-            <w:r>
-              <w:rPr>
-                <w:rStyle w:val="doctext1"/>
-              </w:rPr>
-              <w:t>School</w:t>
-            </w:r>
-            <w:proofErr w:type="gramEnd"/>
-            <w:r>
-              <w:rPr>
-                <w:rStyle w:val="doctext1"/>
-              </w:rPr>
-              <w:t xml:space="preserve"> management system.</w:t>
+              <w:t xml:space="preserve"> want to login in the School management system.</w:t>
             </w:r>
           </w:p>
           <w:p>
@@ -7977,29 +7259,7 @@
                 <w:szCs w:val="27"/>
                 <w:lang w:bidi="ar-SA"/>
               </w:rPr>
-              <w:t xml:space="preserve"> and account is </w:t>
-            </w:r>
-            <w:proofErr w:type="gramStart"/>
-            <w:r>
-              <w:rPr>
-                <w:rFonts w:ascii="Times New Roman" w:eastAsia="Times New Roman" w:hAnsi="Times New Roman" w:cs="Times New Roman"/>
-                <w:color w:val="000000"/>
-                <w:sz w:val="27"/>
-                <w:szCs w:val="27"/>
-                <w:lang w:bidi="ar-SA"/>
-              </w:rPr>
-              <w:t>exist</w:t>
-            </w:r>
-            <w:proofErr w:type="gramEnd"/>
-            <w:r>
-              <w:rPr>
-                <w:rFonts w:ascii="Times New Roman" w:eastAsia="Times New Roman" w:hAnsi="Times New Roman" w:cs="Times New Roman"/>
-                <w:color w:val="000000"/>
-                <w:sz w:val="27"/>
-                <w:szCs w:val="27"/>
-                <w:lang w:bidi="ar-SA"/>
-              </w:rPr>
-              <w:t xml:space="preserve"> in System</w:t>
+              <w:t xml:space="preserve"> and account is exist in System</w:t>
             </w:r>
             <w:r>
               <w:rPr>
@@ -8036,29 +7296,7 @@
                 <w:szCs w:val="27"/>
                 <w:lang w:bidi="ar-SA"/>
               </w:rPr>
-              <w:t xml:space="preserve">User credentials must </w:t>
-            </w:r>
-            <w:proofErr w:type="gramStart"/>
-            <w:r>
-              <w:rPr>
-                <w:rFonts w:ascii="Times New Roman" w:eastAsia="Times New Roman" w:hAnsi="Times New Roman" w:cs="Times New Roman"/>
-                <w:color w:val="000000"/>
-                <w:sz w:val="27"/>
-                <w:szCs w:val="27"/>
-                <w:lang w:bidi="ar-SA"/>
-              </w:rPr>
-              <w:t>entered</w:t>
-            </w:r>
-            <w:proofErr w:type="gramEnd"/>
-            <w:r>
-              <w:rPr>
-                <w:rFonts w:ascii="Times New Roman" w:eastAsia="Times New Roman" w:hAnsi="Times New Roman" w:cs="Times New Roman"/>
-                <w:color w:val="000000"/>
-                <w:sz w:val="27"/>
-                <w:szCs w:val="27"/>
-                <w:lang w:bidi="ar-SA"/>
-              </w:rPr>
-              <w:t xml:space="preserve"> correctly.</w:t>
+              <w:t>User credentials must entered correctly.</w:t>
             </w:r>
           </w:p>
         </w:tc>
@@ -8167,15 +7405,7 @@
         </w:numPr>
       </w:pPr>
       <w:r>
-        <w:t xml:space="preserve">User opens the </w:t>
-      </w:r>
-      <w:proofErr w:type="gramStart"/>
-      <w:r>
-        <w:t>School</w:t>
-      </w:r>
-      <w:proofErr w:type="gramEnd"/>
-      <w:r>
-        <w:t xml:space="preserve"> management system to log in into his account.</w:t>
+        <w:t>User opens the School management system to log in into his account.</w:t>
       </w:r>
     </w:p>
     <w:p>
@@ -8384,15 +7614,7 @@
         </w:numPr>
       </w:pPr>
       <w:r>
-        <w:t xml:space="preserve">If the user not put information in his login id and password, the system should </w:t>
-      </w:r>
-      <w:proofErr w:type="spellStart"/>
-      <w:r>
-        <w:t>diplay</w:t>
-      </w:r>
-      <w:proofErr w:type="spellEnd"/>
-      <w:r>
-        <w:t xml:space="preserve"> an error message “Enter valid details”.</w:t>
+        <w:t>If the user not put information in his login id and password, the system should diplay an error message “Enter valid details”.</w:t>
       </w:r>
     </w:p>
     <w:p>
@@ -8512,23 +7734,7 @@
         </w:numPr>
       </w:pPr>
       <w:r>
-        <w:t xml:space="preserve">Software used to design interface is </w:t>
-      </w:r>
-      <w:proofErr w:type="spellStart"/>
-      <w:r>
-        <w:t>netbeans</w:t>
-      </w:r>
-      <w:proofErr w:type="spellEnd"/>
-      <w:r>
-        <w:t xml:space="preserve">, </w:t>
-      </w:r>
-      <w:proofErr w:type="spellStart"/>
-      <w:r>
-        <w:t>Gui</w:t>
-      </w:r>
-      <w:proofErr w:type="spellEnd"/>
-      <w:r>
-        <w:t xml:space="preserve"> Swing.</w:t>
+        <w:t>Software used to design interface is netbeans, Gui Swing.</w:t>
       </w:r>
     </w:p>
     <w:p>
@@ -8540,13 +7746,8 @@
         </w:numPr>
       </w:pPr>
       <w:r>
-        <w:t xml:space="preserve">Mouse and keyboard are </w:t>
-      </w:r>
-      <w:proofErr w:type="gramStart"/>
-      <w:r>
-        <w:t>required .</w:t>
-      </w:r>
-      <w:proofErr w:type="gramEnd"/>
+        <w:t>Mouse and keyboard are required .</w:t>
+      </w:r>
     </w:p>
     <w:p>
       <w:pPr>
@@ -8576,7 +7777,7 @@
         </w:rPr>
         <w:lastRenderedPageBreak/>
         <w:drawing>
-          <wp:inline distT="0" distB="0" distL="0" distR="0" wp14:anchorId="6B08704E" wp14:editId="3DC94FFB">
+          <wp:inline distT="0" distB="0" distL="0" distR="0">
             <wp:extent cx="4476750" cy="3400425"/>
             <wp:effectExtent l="0" t="0" r="0" b="9525"/>
             <wp:docPr id="2" name="Picture 2"/>
@@ -8649,7 +7850,7 @@
           <w:noProof/>
         </w:rPr>
         <w:drawing>
-          <wp:inline distT="0" distB="0" distL="0" distR="0" wp14:anchorId="6F0E3376" wp14:editId="0ED9298F">
+          <wp:inline distT="0" distB="0" distL="0" distR="0">
             <wp:extent cx="5934075" cy="2800350"/>
             <wp:effectExtent l="0" t="0" r="9525" b="0"/>
             <wp:docPr id="1" name="Picture 1"/>
@@ -8669,7 +7870,7 @@
                     <a:blip r:embed="rId12">
                       <a:extLst>
                         <a:ext uri="{28A0092B-C50C-407E-A947-70E740481C1C}">
-                          <a14:useLocalDpi xmlns:a14="http://schemas.microsoft.com/office/drawing/2010/main" val="0"/>
+                          <a14:useLocalDpi xmlns:a14="http://schemas.microsoft.com/office/drawing/2010/main" xmlns:wps="http://schemas.microsoft.com/office/word/2010/wordprocessingShape" xmlns:wpi="http://schemas.microsoft.com/office/word/2010/wordprocessingInk" xmlns:wpg="http://schemas.microsoft.com/office/word/2010/wordprocessingGroup" xmlns:w16se="http://schemas.microsoft.com/office/word/2015/wordml/symex" xmlns:w16sdtdh="http://schemas.microsoft.com/office/word/2020/wordml/sdtdatahash" xmlns:w16="http://schemas.microsoft.com/office/word/2018/wordml" xmlns:w16cid="http://schemas.microsoft.com/office/word/2016/wordml/cid" xmlns:w16cex="http://schemas.microsoft.com/office/word/2018/wordml/cex" xmlns:w15="http://schemas.microsoft.com/office/word/2012/wordml" xmlns:w14="http://schemas.microsoft.com/office/word/2010/wordml" xmlns:w="http://schemas.openxmlformats.org/wordprocessingml/2006/main" xmlns:w10="urn:schemas-microsoft-com:office:word" xmlns:wp14="http://schemas.microsoft.com/office/word/2010/wordprocessingDrawing" xmlns:v="urn:schemas-microsoft-com:vml" xmlns:oel="http://schemas.microsoft.com/office/2019/extlst" xmlns:o="urn:schemas-microsoft-com:office:office" xmlns:am3d="http://schemas.microsoft.com/office/drawing/2017/model3d" xmlns:aink="http://schemas.microsoft.com/office/drawing/2016/ink" xmlns:mc="http://schemas.openxmlformats.org/markup-compatibility/2006" xmlns:cx8="http://schemas.microsoft.com/office/drawing/2016/5/14/chartex" xmlns:cx7="http://schemas.microsoft.com/office/drawing/2016/5/13/chartex" xmlns:cx6="http://schemas.microsoft.com/office/drawing/2016/5/12/chartex" xmlns:cx5="http://schemas.microsoft.com/office/drawing/2016/5/11/chartex" xmlns:cx4="http://schemas.microsoft.com/office/drawing/2016/5/10/chartex" xmlns:cx3="http://schemas.microsoft.com/office/drawing/2016/5/9/chartex" xmlns:cx2="http://schemas.microsoft.com/office/drawing/2015/10/21/chartex" xmlns:cx1="http://schemas.microsoft.com/office/drawing/2015/9/8/chartex" xmlns:cx="http://schemas.microsoft.com/office/drawing/2014/chartex" xmlns:wpc="http://schemas.microsoft.com/office/word/2010/wordprocessingCanvas" xmlns="" val="0"/>
                         </a:ext>
                       </a:extLst>
                     </a:blip>
@@ -8740,31 +7941,11 @@
         <w:pStyle w:val="doclist"/>
         <w:rPr>
           <w:color w:val="4F81BD" w:themeColor="accent1"/>
-          <w14:shadow w14:blurRad="38100" w14:dist="25400" w14:dir="5400000" w14:sx="100000" w14:sy="100000" w14:kx="0" w14:ky="0" w14:algn="ctr">
-            <w14:srgbClr w14:val="6E747A">
-              <w14:alpha w14:val="57000"/>
-            </w14:srgbClr>
-          </w14:shadow>
-          <w14:textOutline w14:w="0" w14:cap="flat" w14:cmpd="sng" w14:algn="ctr">
-            <w14:noFill/>
-            <w14:prstDash w14:val="solid"/>
-            <w14:round/>
-          </w14:textOutline>
         </w:rPr>
       </w:pPr>
       <w:r>
         <w:rPr>
           <w:color w:val="4F81BD" w:themeColor="accent1"/>
-          <w14:shadow w14:blurRad="38100" w14:dist="25400" w14:dir="5400000" w14:sx="100000" w14:sy="100000" w14:kx="0" w14:ky="0" w14:algn="ctr">
-            <w14:srgbClr w14:val="6E747A">
-              <w14:alpha w14:val="57000"/>
-            </w14:srgbClr>
-          </w14:shadow>
-          <w14:textOutline w14:w="0" w14:cap="flat" w14:cmpd="sng" w14:algn="ctr">
-            <w14:noFill/>
-            <w14:prstDash w14:val="solid"/>
-            <w14:round/>
-          </w14:textOutline>
         </w:rPr>
         <w:t>Irfan khan FA20-BSE-070</w:t>
       </w:r>
@@ -8779,7 +7960,7 @@
           <w:bottom w:w="75" w:type="dxa"/>
           <w:right w:w="75" w:type="dxa"/>
         </w:tblCellMar>
-        <w:tblLook w:val="04A0" w:firstRow="1" w:lastRow="0" w:firstColumn="1" w:lastColumn="0" w:noHBand="0" w:noVBand="1"/>
+        <w:tblLook w:val="04A0"/>
       </w:tblPr>
       <w:tblGrid>
         <w:gridCol w:w="2962"/>
@@ -8806,31 +7987,11 @@
               <w:pStyle w:val="Heading4"/>
               <w:rPr>
                 <w:color w:val="4F81BD" w:themeColor="accent1"/>
-                <w14:shadow w14:blurRad="38100" w14:dist="25400" w14:dir="5400000" w14:sx="100000" w14:sy="100000" w14:kx="0" w14:ky="0" w14:algn="ctr">
-                  <w14:srgbClr w14:val="6E747A">
-                    <w14:alpha w14:val="57000"/>
-                  </w14:srgbClr>
-                </w14:shadow>
-                <w14:textOutline w14:w="0" w14:cap="flat" w14:cmpd="sng" w14:algn="ctr">
-                  <w14:noFill/>
-                  <w14:prstDash w14:val="solid"/>
-                  <w14:round/>
-                </w14:textOutline>
               </w:rPr>
             </w:pPr>
             <w:r>
               <w:rPr>
                 <w:color w:val="4F81BD" w:themeColor="accent1"/>
-                <w14:shadow w14:blurRad="38100" w14:dist="25400" w14:dir="5400000" w14:sx="100000" w14:sy="100000" w14:kx="0" w14:ky="0" w14:algn="ctr">
-                  <w14:srgbClr w14:val="6E747A">
-                    <w14:alpha w14:val="57000"/>
-                  </w14:srgbClr>
-                </w14:shadow>
-                <w14:textOutline w14:w="0" w14:cap="flat" w14:cmpd="sng" w14:algn="ctr">
-                  <w14:noFill/>
-                  <w14:prstDash w14:val="solid"/>
-                  <w14:round/>
-                </w14:textOutline>
               </w:rPr>
               <w:t>Use Case UC1: register account</w:t>
             </w:r>
@@ -8847,7 +8008,7 @@
           <w:noProof/>
         </w:rPr>
         <w:drawing>
-          <wp:inline distT="0" distB="0" distL="0" distR="0" wp14:anchorId="3C1C17CF" wp14:editId="1CCA3745">
+          <wp:inline distT="0" distB="0" distL="0" distR="0">
             <wp:extent cx="4572000" cy="3048000"/>
             <wp:effectExtent l="0" t="0" r="0" b="0"/>
             <wp:docPr id="5" name="Picture 5"/>
@@ -8896,31 +8057,11 @@
         <w:pStyle w:val="doclist"/>
         <w:rPr>
           <w:color w:val="4F81BD" w:themeColor="accent1"/>
-          <w14:shadow w14:blurRad="38100" w14:dist="25400" w14:dir="5400000" w14:sx="100000" w14:sy="100000" w14:kx="0" w14:ky="0" w14:algn="ctr">
-            <w14:srgbClr w14:val="6E747A">
-              <w14:alpha w14:val="57000"/>
-            </w14:srgbClr>
-          </w14:shadow>
-          <w14:textOutline w14:w="0" w14:cap="flat" w14:cmpd="sng" w14:algn="ctr">
-            <w14:noFill/>
-            <w14:prstDash w14:val="solid"/>
-            <w14:round/>
-          </w14:textOutline>
         </w:rPr>
       </w:pPr>
       <w:r>
         <w:rPr>
           <w:color w:val="4F81BD" w:themeColor="accent1"/>
-          <w14:shadow w14:blurRad="38100" w14:dist="25400" w14:dir="5400000" w14:sx="100000" w14:sy="100000" w14:kx="0" w14:ky="0" w14:algn="ctr">
-            <w14:srgbClr w14:val="6E747A">
-              <w14:alpha w14:val="57000"/>
-            </w14:srgbClr>
-          </w14:shadow>
-          <w14:textOutline w14:w="0" w14:cap="flat" w14:cmpd="sng" w14:algn="ctr">
-            <w14:noFill/>
-            <w14:prstDash w14:val="solid"/>
-            <w14:round/>
-          </w14:textOutline>
         </w:rPr>
         <w:t>Irfan khan FA20-BSE-070</w:t>
       </w:r>
@@ -8935,7 +8076,7 @@
           <w:bottom w:w="75" w:type="dxa"/>
           <w:right w:w="75" w:type="dxa"/>
         </w:tblCellMar>
-        <w:tblLook w:val="04A0" w:firstRow="1" w:lastRow="0" w:firstColumn="1" w:lastColumn="0" w:noHBand="0" w:noVBand="1"/>
+        <w:tblLook w:val="04A0"/>
       </w:tblPr>
       <w:tblGrid>
         <w:gridCol w:w="2037"/>
@@ -8962,31 +8103,11 @@
               <w:pStyle w:val="Heading4"/>
               <w:rPr>
                 <w:color w:val="4F81BD" w:themeColor="accent1"/>
-                <w14:shadow w14:blurRad="38100" w14:dist="25400" w14:dir="5400000" w14:sx="100000" w14:sy="100000" w14:kx="0" w14:ky="0" w14:algn="ctr">
-                  <w14:srgbClr w14:val="6E747A">
-                    <w14:alpha w14:val="57000"/>
-                  </w14:srgbClr>
-                </w14:shadow>
-                <w14:textOutline w14:w="0" w14:cap="flat" w14:cmpd="sng" w14:algn="ctr">
-                  <w14:noFill/>
-                  <w14:prstDash w14:val="solid"/>
-                  <w14:round/>
-                </w14:textOutline>
               </w:rPr>
             </w:pPr>
             <w:r>
               <w:rPr>
                 <w:color w:val="4F81BD" w:themeColor="accent1"/>
-                <w14:shadow w14:blurRad="38100" w14:dist="25400" w14:dir="5400000" w14:sx="100000" w14:sy="100000" w14:kx="0" w14:ky="0" w14:algn="ctr">
-                  <w14:srgbClr w14:val="6E747A">
-                    <w14:alpha w14:val="57000"/>
-                  </w14:srgbClr>
-                </w14:shadow>
-                <w14:textOutline w14:w="0" w14:cap="flat" w14:cmpd="sng" w14:algn="ctr">
-                  <w14:noFill/>
-                  <w14:prstDash w14:val="solid"/>
-                  <w14:round/>
-                </w14:textOutline>
               </w:rPr>
               <w:lastRenderedPageBreak/>
               <w:t>Use Case UC2: Log in</w:t>
@@ -9004,7 +8125,7 @@
           <w:noProof/>
         </w:rPr>
         <w:drawing>
-          <wp:inline distT="0" distB="0" distL="0" distR="0" wp14:anchorId="14B70818" wp14:editId="4CBE32C5">
+          <wp:inline distT="0" distB="0" distL="0" distR="0">
             <wp:extent cx="5734850" cy="3801005"/>
             <wp:effectExtent l="0" t="0" r="0" b="9525"/>
             <wp:docPr id="6" name="Picture 6"/>
@@ -9048,37 +8169,12 @@
           <w:bCs/>
         </w:rPr>
       </w:pPr>
-      <w:proofErr w:type="spellStart"/>
       <w:r>
         <w:rPr>
           <w:b/>
           <w:bCs/>
         </w:rPr>
-        <w:t>Faizan</w:t>
-      </w:r>
-      <w:proofErr w:type="spellEnd"/>
-      <w:r>
-        <w:rPr>
-          <w:b/>
-          <w:bCs/>
-        </w:rPr>
-        <w:t xml:space="preserve"> </w:t>
-      </w:r>
-      <w:proofErr w:type="gramStart"/>
-      <w:r>
-        <w:rPr>
-          <w:b/>
-          <w:bCs/>
-        </w:rPr>
-        <w:t>Zaheer  (</w:t>
-      </w:r>
-      <w:proofErr w:type="gramEnd"/>
-      <w:r>
-        <w:rPr>
-          <w:b/>
-          <w:bCs/>
-        </w:rPr>
-        <w:t>FA20-BSE-045)</w:t>
+        <w:t>Faizan Zaheer  (FA20-BSE-045)</w:t>
       </w:r>
     </w:p>
     <w:tbl>
@@ -9091,7 +8187,7 @@
           <w:bottom w:w="75" w:type="dxa"/>
           <w:right w:w="75" w:type="dxa"/>
         </w:tblCellMar>
-        <w:tblLook w:val="04A0" w:firstRow="1" w:lastRow="0" w:firstColumn="1" w:lastColumn="0" w:noHBand="0" w:noVBand="1"/>
+        <w:tblLook w:val="04A0"/>
       </w:tblPr>
       <w:tblGrid>
         <w:gridCol w:w="2579"/>
@@ -9154,7 +8250,7 @@
         </w:rPr>
         <w:lastRenderedPageBreak/>
         <w:drawing>
-          <wp:inline distT="0" distB="0" distL="0" distR="0" wp14:anchorId="37AE964B" wp14:editId="3FC89636">
+          <wp:inline distT="0" distB="0" distL="0" distR="0">
             <wp:extent cx="5943600" cy="4606290"/>
             <wp:effectExtent l="0" t="0" r="0" b="3810"/>
             <wp:docPr id="7" name="Picture 7"/>
@@ -9222,7 +8318,7 @@
           <w:noProof/>
         </w:rPr>
         <w:drawing>
-          <wp:inline distT="0" distB="0" distL="0" distR="0" wp14:anchorId="0D375CBA" wp14:editId="1FED0D82">
+          <wp:inline distT="0" distB="0" distL="0" distR="0">
             <wp:extent cx="5943600" cy="5414645"/>
             <wp:effectExtent l="0" t="0" r="0" b="0"/>
             <wp:docPr id="8" name="Picture 8"/>
@@ -9300,9 +8396,12 @@
         <w:pStyle w:val="doclist"/>
       </w:pPr>
       <w:r>
+        <w:rPr>
+          <w:noProof/>
+        </w:rPr>
         <w:lastRenderedPageBreak/>
         <w:drawing>
-          <wp:inline distT="0" distB="0" distL="0" distR="0" wp14:anchorId="773E680C" wp14:editId="4CD48B19">
+          <wp:inline distT="0" distB="0" distL="0" distR="0">
             <wp:extent cx="5943600" cy="5231130"/>
             <wp:effectExtent l="0" t="0" r="0" b="7620"/>
             <wp:docPr id="9" name="Picture 9"/>
@@ -9351,9 +8450,12 @@
         <w:pStyle w:val="doclist"/>
       </w:pPr>
       <w:r>
+        <w:rPr>
+          <w:noProof/>
+        </w:rPr>
         <w:lastRenderedPageBreak/>
         <w:drawing>
-          <wp:inline distT="0" distB="0" distL="0" distR="0" wp14:anchorId="27DB7414" wp14:editId="2900EDAC">
+          <wp:inline distT="0" distB="0" distL="0" distR="0">
             <wp:extent cx="5839640" cy="5868219"/>
             <wp:effectExtent l="0" t="0" r="8890" b="0"/>
             <wp:docPr id="10" name="Picture 10"/>
@@ -9474,31 +8576,11 @@
         <w:pStyle w:val="doclist"/>
         <w:rPr>
           <w:color w:val="4F81BD" w:themeColor="accent1"/>
-          <w14:shadow w14:blurRad="38100" w14:dist="25400" w14:dir="5400000" w14:sx="100000" w14:sy="100000" w14:kx="0" w14:ky="0" w14:algn="ctr">
-            <w14:srgbClr w14:val="6E747A">
-              <w14:alpha w14:val="57000"/>
-            </w14:srgbClr>
-          </w14:shadow>
-          <w14:textOutline w14:w="0" w14:cap="flat" w14:cmpd="sng" w14:algn="ctr">
-            <w14:noFill/>
-            <w14:prstDash w14:val="solid"/>
-            <w14:round/>
-          </w14:textOutline>
         </w:rPr>
       </w:pPr>
       <w:r>
         <w:rPr>
           <w:color w:val="4F81BD" w:themeColor="accent1"/>
-          <w14:shadow w14:blurRad="38100" w14:dist="25400" w14:dir="5400000" w14:sx="100000" w14:sy="100000" w14:kx="0" w14:ky="0" w14:algn="ctr">
-            <w14:srgbClr w14:val="6E747A">
-              <w14:alpha w14:val="57000"/>
-            </w14:srgbClr>
-          </w14:shadow>
-          <w14:textOutline w14:w="0" w14:cap="flat" w14:cmpd="sng" w14:algn="ctr">
-            <w14:noFill/>
-            <w14:prstDash w14:val="solid"/>
-            <w14:round/>
-          </w14:textOutline>
         </w:rPr>
         <w:lastRenderedPageBreak/>
         <w:t>Irfan khan FA20-BSE-070</w:t>
@@ -9514,7 +8596,7 @@
           <w:bottom w:w="75" w:type="dxa"/>
           <w:right w:w="75" w:type="dxa"/>
         </w:tblCellMar>
-        <w:tblLook w:val="04A0" w:firstRow="1" w:lastRow="0" w:firstColumn="1" w:lastColumn="0" w:noHBand="0" w:noVBand="1"/>
+        <w:tblLook w:val="04A0"/>
       </w:tblPr>
       <w:tblGrid>
         <w:gridCol w:w="2962"/>
@@ -9541,31 +8623,11 @@
               <w:pStyle w:val="Heading4"/>
               <w:rPr>
                 <w:color w:val="4F81BD" w:themeColor="accent1"/>
-                <w14:shadow w14:blurRad="38100" w14:dist="25400" w14:dir="5400000" w14:sx="100000" w14:sy="100000" w14:kx="0" w14:ky="0" w14:algn="ctr">
-                  <w14:srgbClr w14:val="6E747A">
-                    <w14:alpha w14:val="57000"/>
-                  </w14:srgbClr>
-                </w14:shadow>
-                <w14:textOutline w14:w="0" w14:cap="flat" w14:cmpd="sng" w14:algn="ctr">
-                  <w14:noFill/>
-                  <w14:prstDash w14:val="solid"/>
-                  <w14:round/>
-                </w14:textOutline>
               </w:rPr>
             </w:pPr>
             <w:r>
               <w:rPr>
                 <w:color w:val="4F81BD" w:themeColor="accent1"/>
-                <w14:shadow w14:blurRad="38100" w14:dist="25400" w14:dir="5400000" w14:sx="100000" w14:sy="100000" w14:kx="0" w14:ky="0" w14:algn="ctr">
-                  <w14:srgbClr w14:val="6E747A">
-                    <w14:alpha w14:val="57000"/>
-                  </w14:srgbClr>
-                </w14:shadow>
-                <w14:textOutline w14:w="0" w14:cap="flat" w14:cmpd="sng" w14:algn="ctr">
-                  <w14:noFill/>
-                  <w14:prstDash w14:val="solid"/>
-                  <w14:round/>
-                </w14:textOutline>
               </w:rPr>
               <w:t>Use Case UC1: register account</w:t>
             </w:r>
@@ -9830,31 +8892,11 @@
         <w:pStyle w:val="doclist"/>
         <w:rPr>
           <w:color w:val="4F81BD" w:themeColor="accent1"/>
-          <w14:shadow w14:blurRad="38100" w14:dist="25400" w14:dir="5400000" w14:sx="100000" w14:sy="100000" w14:kx="0" w14:ky="0" w14:algn="ctr">
-            <w14:srgbClr w14:val="6E747A">
-              <w14:alpha w14:val="57000"/>
-            </w14:srgbClr>
-          </w14:shadow>
-          <w14:textOutline w14:w="0" w14:cap="flat" w14:cmpd="sng" w14:algn="ctr">
-            <w14:noFill/>
-            <w14:prstDash w14:val="solid"/>
-            <w14:round/>
-          </w14:textOutline>
         </w:rPr>
       </w:pPr>
       <w:r>
         <w:rPr>
           <w:color w:val="4F81BD" w:themeColor="accent1"/>
-          <w14:shadow w14:blurRad="38100" w14:dist="25400" w14:dir="5400000" w14:sx="100000" w14:sy="100000" w14:kx="0" w14:ky="0" w14:algn="ctr">
-            <w14:srgbClr w14:val="6E747A">
-              <w14:alpha w14:val="57000"/>
-            </w14:srgbClr>
-          </w14:shadow>
-          <w14:textOutline w14:w="0" w14:cap="flat" w14:cmpd="sng" w14:algn="ctr">
-            <w14:noFill/>
-            <w14:prstDash w14:val="solid"/>
-            <w14:round/>
-          </w14:textOutline>
         </w:rPr>
         <w:t>Irfan khan FA20-BSE-070</w:t>
       </w:r>
@@ -9869,7 +8911,7 @@
           <w:bottom w:w="75" w:type="dxa"/>
           <w:right w:w="75" w:type="dxa"/>
         </w:tblCellMar>
-        <w:tblLook w:val="04A0" w:firstRow="1" w:lastRow="0" w:firstColumn="1" w:lastColumn="0" w:noHBand="0" w:noVBand="1"/>
+        <w:tblLook w:val="04A0"/>
       </w:tblPr>
       <w:tblGrid>
         <w:gridCol w:w="2037"/>
@@ -9896,31 +8938,11 @@
               <w:pStyle w:val="Heading4"/>
               <w:rPr>
                 <w:color w:val="4F81BD" w:themeColor="accent1"/>
-                <w14:shadow w14:blurRad="38100" w14:dist="25400" w14:dir="5400000" w14:sx="100000" w14:sy="100000" w14:kx="0" w14:ky="0" w14:algn="ctr">
-                  <w14:srgbClr w14:val="6E747A">
-                    <w14:alpha w14:val="57000"/>
-                  </w14:srgbClr>
-                </w14:shadow>
-                <w14:textOutline w14:w="0" w14:cap="flat" w14:cmpd="sng" w14:algn="ctr">
-                  <w14:noFill/>
-                  <w14:prstDash w14:val="solid"/>
-                  <w14:round/>
-                </w14:textOutline>
               </w:rPr>
             </w:pPr>
             <w:r>
               <w:rPr>
                 <w:color w:val="4F81BD" w:themeColor="accent1"/>
-                <w14:shadow w14:blurRad="38100" w14:dist="25400" w14:dir="5400000" w14:sx="100000" w14:sy="100000" w14:kx="0" w14:ky="0" w14:algn="ctr">
-                  <w14:srgbClr w14:val="6E747A">
-                    <w14:alpha w14:val="57000"/>
-                  </w14:srgbClr>
-                </w14:shadow>
-                <w14:textOutline w14:w="0" w14:cap="flat" w14:cmpd="sng" w14:algn="ctr">
-                  <w14:noFill/>
-                  <w14:prstDash w14:val="solid"/>
-                  <w14:round/>
-                </w14:textOutline>
               </w:rPr>
               <w:t>Use Case UC2: Log in</w:t>
             </w:r>
@@ -10134,9 +9156,8 @@
           <w:szCs w:val="27"/>
           <w:lang w:bidi="ar-SA"/>
         </w:rPr>
-        <w:t xml:space="preserve"> and account is </w:t>
-      </w:r>
-      <w:proofErr w:type="gramStart"/>
+        <w:t xml:space="preserve"> and account is exist in System</w:t>
+      </w:r>
       <w:r>
         <w:rPr>
           <w:rFonts w:ascii="Times New Roman" w:eastAsia="Times New Roman" w:hAnsi="Times New Roman" w:cs="Times New Roman"/>
@@ -10145,10 +9166,17 @@
           <w:szCs w:val="27"/>
           <w:lang w:bidi="ar-SA"/>
         </w:rPr>
-        <w:t>exist</w:t>
-      </w:r>
-      <w:proofErr w:type="gramEnd"/>
-      <w:r>
+        <w:t>.</w:t>
+      </w:r>
+    </w:p>
+    <w:p>
+      <w:pPr>
+        <w:pStyle w:val="ListParagraph"/>
+        <w:numPr>
+          <w:ilvl w:val="0"/>
+          <w:numId w:val="37"/>
+        </w:numPr>
+        <w:spacing w:before="100" w:beforeAutospacing="1" w:after="100" w:afterAutospacing="1" w:line="240" w:lineRule="auto"/>
         <w:rPr>
           <w:rFonts w:ascii="Times New Roman" w:eastAsia="Times New Roman" w:hAnsi="Times New Roman" w:cs="Times New Roman"/>
           <w:color w:val="000000"/>
@@ -10156,8 +9184,7 @@
           <w:szCs w:val="27"/>
           <w:lang w:bidi="ar-SA"/>
         </w:rPr>
-        <w:t xml:space="preserve"> in System</w:t>
-      </w:r>
+      </w:pPr>
       <w:r>
         <w:rPr>
           <w:rFonts w:ascii="Times New Roman" w:eastAsia="Times New Roman" w:hAnsi="Times New Roman" w:cs="Times New Roman"/>
@@ -10166,56 +9193,7 @@
           <w:szCs w:val="27"/>
           <w:lang w:bidi="ar-SA"/>
         </w:rPr>
-        <w:t>.</w:t>
-      </w:r>
-    </w:p>
-    <w:p>
-      <w:pPr>
-        <w:pStyle w:val="ListParagraph"/>
-        <w:numPr>
-          <w:ilvl w:val="0"/>
-          <w:numId w:val="37"/>
-        </w:numPr>
-        <w:spacing w:before="100" w:beforeAutospacing="1" w:after="100" w:afterAutospacing="1" w:line="240" w:lineRule="auto"/>
-        <w:rPr>
-          <w:rFonts w:ascii="Times New Roman" w:eastAsia="Times New Roman" w:hAnsi="Times New Roman" w:cs="Times New Roman"/>
-          <w:color w:val="000000"/>
-          <w:sz w:val="27"/>
-          <w:szCs w:val="27"/>
-          <w:lang w:bidi="ar-SA"/>
-        </w:rPr>
-      </w:pPr>
-      <w:r>
-        <w:rPr>
-          <w:rFonts w:ascii="Times New Roman" w:eastAsia="Times New Roman" w:hAnsi="Times New Roman" w:cs="Times New Roman"/>
-          <w:color w:val="000000"/>
-          <w:sz w:val="27"/>
-          <w:szCs w:val="27"/>
-          <w:lang w:bidi="ar-SA"/>
-        </w:rPr>
-        <w:t xml:space="preserve">User credentials must </w:t>
-      </w:r>
-      <w:proofErr w:type="gramStart"/>
-      <w:r>
-        <w:rPr>
-          <w:rFonts w:ascii="Times New Roman" w:eastAsia="Times New Roman" w:hAnsi="Times New Roman" w:cs="Times New Roman"/>
-          <w:color w:val="000000"/>
-          <w:sz w:val="27"/>
-          <w:szCs w:val="27"/>
-          <w:lang w:bidi="ar-SA"/>
-        </w:rPr>
-        <w:t>entered</w:t>
-      </w:r>
-      <w:proofErr w:type="gramEnd"/>
-      <w:r>
-        <w:rPr>
-          <w:rFonts w:ascii="Times New Roman" w:eastAsia="Times New Roman" w:hAnsi="Times New Roman" w:cs="Times New Roman"/>
-          <w:color w:val="000000"/>
-          <w:sz w:val="27"/>
-          <w:szCs w:val="27"/>
-          <w:lang w:bidi="ar-SA"/>
-        </w:rPr>
-        <w:t xml:space="preserve"> correctly.</w:t>
+        <w:t>User credentials must entered correctly.</w:t>
       </w:r>
     </w:p>
     <w:p>
@@ -10292,16 +9270,6 @@
           <w:i/>
           <w:iCs/>
           <w:color w:val="4F81BD" w:themeColor="accent1"/>
-          <w14:shadow w14:blurRad="38100" w14:dist="25400" w14:dir="5400000" w14:sx="100000" w14:sy="100000" w14:kx="0" w14:ky="0" w14:algn="ctr">
-            <w14:srgbClr w14:val="6E747A">
-              <w14:alpha w14:val="57000"/>
-            </w14:srgbClr>
-          </w14:shadow>
-          <w14:textOutline w14:w="0" w14:cap="flat" w14:cmpd="sng" w14:algn="ctr">
-            <w14:noFill/>
-            <w14:prstDash w14:val="solid"/>
-            <w14:round/>
-          </w14:textOutline>
         </w:rPr>
       </w:pPr>
       <w:r>
@@ -10310,16 +9278,6 @@
           <w:i/>
           <w:iCs/>
           <w:color w:val="4F81BD" w:themeColor="accent1"/>
-          <w14:shadow w14:blurRad="38100" w14:dist="25400" w14:dir="5400000" w14:sx="100000" w14:sy="100000" w14:kx="0" w14:ky="0" w14:algn="ctr">
-            <w14:srgbClr w14:val="6E747A">
-              <w14:alpha w14:val="57000"/>
-            </w14:srgbClr>
-          </w14:shadow>
-          <w14:textOutline w14:w="0" w14:cap="flat" w14:cmpd="sng" w14:algn="ctr">
-            <w14:noFill/>
-            <w14:prstDash w14:val="solid"/>
-            <w14:round/>
-          </w14:textOutline>
         </w:rPr>
         <w:lastRenderedPageBreak/>
         <w:t>Ehsanullah</w:t>
@@ -10335,16 +9293,6 @@
           <w:i/>
           <w:iCs/>
           <w:color w:val="4F81BD" w:themeColor="accent1"/>
-          <w14:shadow w14:blurRad="38100" w14:dist="25400" w14:dir="5400000" w14:sx="100000" w14:sy="100000" w14:kx="0" w14:ky="0" w14:algn="ctr">
-            <w14:srgbClr w14:val="6E747A">
-              <w14:alpha w14:val="57000"/>
-            </w14:srgbClr>
-          </w14:shadow>
-          <w14:textOutline w14:w="0" w14:cap="flat" w14:cmpd="sng" w14:algn="ctr">
-            <w14:noFill/>
-            <w14:prstDash w14:val="solid"/>
-            <w14:round/>
-          </w14:textOutline>
         </w:rPr>
       </w:pPr>
       <w:r>
@@ -10353,16 +9301,6 @@
           <w:i/>
           <w:iCs/>
           <w:color w:val="4F81BD" w:themeColor="accent1"/>
-          <w14:shadow w14:blurRad="38100" w14:dist="25400" w14:dir="5400000" w14:sx="100000" w14:sy="100000" w14:kx="0" w14:ky="0" w14:algn="ctr">
-            <w14:srgbClr w14:val="6E747A">
-              <w14:alpha w14:val="57000"/>
-            </w14:srgbClr>
-          </w14:shadow>
-          <w14:textOutline w14:w="0" w14:cap="flat" w14:cmpd="sng" w14:algn="ctr">
-            <w14:noFill/>
-            <w14:prstDash w14:val="solid"/>
-            <w14:round/>
-          </w14:textOutline>
         </w:rPr>
         <w:t>FA20-BSE-068</w:t>
       </w:r>
@@ -10370,7 +9308,7 @@
     <w:tbl>
       <w:tblPr>
         <w:tblW w:w="9890" w:type="dxa"/>
-        <w:tblLook w:val="0420" w:firstRow="1" w:lastRow="0" w:firstColumn="0" w:lastColumn="0" w:noHBand="0" w:noVBand="1"/>
+        <w:tblLook w:val="0420"/>
       </w:tblPr>
       <w:tblGrid>
         <w:gridCol w:w="3600"/>
@@ -10682,7 +9620,7 @@
 </file>
 
 <file path=word/endnotes.xml><?xml version="1.0" encoding="utf-8"?>
-<w:endnotes xmlns:wpc="http://schemas.microsoft.com/office/word/2010/wordprocessingCanvas" xmlns:cx="http://schemas.microsoft.com/office/drawing/2014/chartex" xmlns:cx1="http://schemas.microsoft.com/office/drawing/2015/9/8/chartex" xmlns:cx2="http://schemas.microsoft.com/office/drawing/2015/10/21/chartex" xmlns:cx3="http://schemas.microsoft.com/office/drawing/2016/5/9/chartex" xmlns:cx4="http://schemas.microsoft.com/office/drawing/2016/5/10/chartex" xmlns:cx5="http://schemas.microsoft.com/office/drawing/2016/5/11/chartex" xmlns:cx6="http://schemas.microsoft.com/office/drawing/2016/5/12/chartex" xmlns:cx7="http://schemas.microsoft.com/office/drawing/2016/5/13/chartex" xmlns:cx8="http://schemas.microsoft.com/office/drawing/2016/5/14/chartex" xmlns:mc="http://schemas.openxmlformats.org/markup-compatibility/2006" xmlns:aink="http://schemas.microsoft.com/office/drawing/2016/ink" xmlns:am3d="http://schemas.microsoft.com/office/drawing/2017/model3d" xmlns:o="urn:schemas-microsoft-com:office:office" xmlns:oel="http://schemas.microsoft.com/office/2019/extlst" xmlns:r="http://schemas.openxmlformats.org/officeDocument/2006/relationships" xmlns:m="http://schemas.openxmlformats.org/officeDocument/2006/math" xmlns:v="urn:schemas-microsoft-com:vml" xmlns:wp14="http://schemas.microsoft.com/office/word/2010/wordprocessingDrawing" xmlns:wp="http://schemas.openxmlformats.org/drawingml/2006/wordprocessingDrawing" xmlns:w10="urn:schemas-microsoft-com:office:word" xmlns:w="http://schemas.openxmlformats.org/wordprocessingml/2006/main" xmlns:w14="http://schemas.microsoft.com/office/word/2010/wordml" xmlns:w15="http://schemas.microsoft.com/office/word/2012/wordml" xmlns:w16cex="http://schemas.microsoft.com/office/word/2018/wordml/cex" xmlns:w16cid="http://schemas.microsoft.com/office/word/2016/wordml/cid" xmlns:w16="http://schemas.microsoft.com/office/word/2018/wordml" xmlns:w16sdtdh="http://schemas.microsoft.com/office/word/2020/wordml/sdtdatahash" xmlns:w16se="http://schemas.microsoft.com/office/word/2015/wordml/symex" xmlns:wpg="http://schemas.microsoft.com/office/word/2010/wordprocessingGroup" xmlns:wpi="http://schemas.microsoft.com/office/word/2010/wordprocessingInk" xmlns:wne="http://schemas.microsoft.com/office/word/2006/wordml" xmlns:wps="http://schemas.microsoft.com/office/word/2010/wordprocessingShape" mc:Ignorable="w14 w15 w16se w16cid w16 w16cex w16sdtdh wp14">
+<w:endnotes xmlns:ve="http://schemas.openxmlformats.org/markup-compatibility/2006" xmlns:o="urn:schemas-microsoft-com:office:office" xmlns:r="http://schemas.openxmlformats.org/officeDocument/2006/relationships" xmlns:m="http://schemas.openxmlformats.org/officeDocument/2006/math" xmlns:v="urn:schemas-microsoft-com:vml" xmlns:wp="http://schemas.openxmlformats.org/drawingml/2006/wordprocessingDrawing" xmlns:w10="urn:schemas-microsoft-com:office:word" xmlns:w="http://schemas.openxmlformats.org/wordprocessingml/2006/main" xmlns:wne="http://schemas.microsoft.com/office/word/2006/wordml">
   <w:endnote w:type="separator" w:id="-1">
     <w:p>
       <w:pPr>
@@ -10707,7 +9645,7 @@
 </file>
 
 <file path=word/footnotes.xml><?xml version="1.0" encoding="utf-8"?>
-<w:footnotes xmlns:wpc="http://schemas.microsoft.com/office/word/2010/wordprocessingCanvas" xmlns:cx="http://schemas.microsoft.com/office/drawing/2014/chartex" xmlns:cx1="http://schemas.microsoft.com/office/drawing/2015/9/8/chartex" xmlns:cx2="http://schemas.microsoft.com/office/drawing/2015/10/21/chartex" xmlns:cx3="http://schemas.microsoft.com/office/drawing/2016/5/9/chartex" xmlns:cx4="http://schemas.microsoft.com/office/drawing/2016/5/10/chartex" xmlns:cx5="http://schemas.microsoft.com/office/drawing/2016/5/11/chartex" xmlns:cx6="http://schemas.microsoft.com/office/drawing/2016/5/12/chartex" xmlns:cx7="http://schemas.microsoft.com/office/drawing/2016/5/13/chartex" xmlns:cx8="http://schemas.microsoft.com/office/drawing/2016/5/14/chartex" xmlns:mc="http://schemas.openxmlformats.org/markup-compatibility/2006" xmlns:aink="http://schemas.microsoft.com/office/drawing/2016/ink" xmlns:am3d="http://schemas.microsoft.com/office/drawing/2017/model3d" xmlns:o="urn:schemas-microsoft-com:office:office" xmlns:oel="http://schemas.microsoft.com/office/2019/extlst" xmlns:r="http://schemas.openxmlformats.org/officeDocument/2006/relationships" xmlns:m="http://schemas.openxmlformats.org/officeDocument/2006/math" xmlns:v="urn:schemas-microsoft-com:vml" xmlns:wp14="http://schemas.microsoft.com/office/word/2010/wordprocessingDrawing" xmlns:wp="http://schemas.openxmlformats.org/drawingml/2006/wordprocessingDrawing" xmlns:w10="urn:schemas-microsoft-com:office:word" xmlns:w="http://schemas.openxmlformats.org/wordprocessingml/2006/main" xmlns:w14="http://schemas.microsoft.com/office/word/2010/wordml" xmlns:w15="http://schemas.microsoft.com/office/word/2012/wordml" xmlns:w16cex="http://schemas.microsoft.com/office/word/2018/wordml/cex" xmlns:w16cid="http://schemas.microsoft.com/office/word/2016/wordml/cid" xmlns:w16="http://schemas.microsoft.com/office/word/2018/wordml" xmlns:w16sdtdh="http://schemas.microsoft.com/office/word/2020/wordml/sdtdatahash" xmlns:w16se="http://schemas.microsoft.com/office/word/2015/wordml/symex" xmlns:wpg="http://schemas.microsoft.com/office/word/2010/wordprocessingGroup" xmlns:wpi="http://schemas.microsoft.com/office/word/2010/wordprocessingInk" xmlns:wne="http://schemas.microsoft.com/office/word/2006/wordml" xmlns:wps="http://schemas.microsoft.com/office/word/2010/wordprocessingShape" mc:Ignorable="w14 w15 w16se w16cid w16 w16cex w16sdtdh wp14">
+<w:footnotes xmlns:ve="http://schemas.openxmlformats.org/markup-compatibility/2006" xmlns:o="urn:schemas-microsoft-com:office:office" xmlns:r="http://schemas.openxmlformats.org/officeDocument/2006/relationships" xmlns:m="http://schemas.openxmlformats.org/officeDocument/2006/math" xmlns:v="urn:schemas-microsoft-com:vml" xmlns:wp="http://schemas.openxmlformats.org/drawingml/2006/wordprocessingDrawing" xmlns:w10="urn:schemas-microsoft-com:office:word" xmlns:w="http://schemas.openxmlformats.org/wordprocessingml/2006/main" xmlns:wne="http://schemas.microsoft.com/office/word/2006/wordml">
   <w:footnote w:type="separator" w:id="-1">
     <w:p>
       <w:pPr>
@@ -10732,8 +9670,8 @@
 </file>
 
 <file path=word/numbering.xml><?xml version="1.0" encoding="utf-8"?>
-<w:numbering xmlns:wpc="http://schemas.microsoft.com/office/word/2010/wordprocessingCanvas" xmlns:cx="http://schemas.microsoft.com/office/drawing/2014/chartex" xmlns:cx1="http://schemas.microsoft.com/office/drawing/2015/9/8/chartex" xmlns:cx2="http://schemas.microsoft.com/office/drawing/2015/10/21/chartex" xmlns:cx3="http://schemas.microsoft.com/office/drawing/2016/5/9/chartex" xmlns:cx4="http://schemas.microsoft.com/office/drawing/2016/5/10/chartex" xmlns:cx5="http://schemas.microsoft.com/office/drawing/2016/5/11/chartex" xmlns:cx6="http://schemas.microsoft.com/office/drawing/2016/5/12/chartex" xmlns:cx7="http://schemas.microsoft.com/office/drawing/2016/5/13/chartex" xmlns:cx8="http://schemas.microsoft.com/office/drawing/2016/5/14/chartex" xmlns:mc="http://schemas.openxmlformats.org/markup-compatibility/2006" xmlns:aink="http://schemas.microsoft.com/office/drawing/2016/ink" xmlns:am3d="http://schemas.microsoft.com/office/drawing/2017/model3d" xmlns:o="urn:schemas-microsoft-com:office:office" xmlns:oel="http://schemas.microsoft.com/office/2019/extlst" xmlns:r="http://schemas.openxmlformats.org/officeDocument/2006/relationships" xmlns:m="http://schemas.openxmlformats.org/officeDocument/2006/math" xmlns:v="urn:schemas-microsoft-com:vml" xmlns:wp14="http://schemas.microsoft.com/office/word/2010/wordprocessingDrawing" xmlns:wp="http://schemas.openxmlformats.org/drawingml/2006/wordprocessingDrawing" xmlns:w10="urn:schemas-microsoft-com:office:word" xmlns:w="http://schemas.openxmlformats.org/wordprocessingml/2006/main" xmlns:w14="http://schemas.microsoft.com/office/word/2010/wordml" xmlns:w15="http://schemas.microsoft.com/office/word/2012/wordml" xmlns:w16cex="http://schemas.microsoft.com/office/word/2018/wordml/cex" xmlns:w16cid="http://schemas.microsoft.com/office/word/2016/wordml/cid" xmlns:w16="http://schemas.microsoft.com/office/word/2018/wordml" xmlns:w16sdtdh="http://schemas.microsoft.com/office/word/2020/wordml/sdtdatahash" xmlns:w16se="http://schemas.microsoft.com/office/word/2015/wordml/symex" xmlns:wpg="http://schemas.microsoft.com/office/word/2010/wordprocessingGroup" xmlns:wpi="http://schemas.microsoft.com/office/word/2010/wordprocessingInk" xmlns:wne="http://schemas.microsoft.com/office/word/2006/wordml" xmlns:wps="http://schemas.microsoft.com/office/word/2010/wordprocessingShape" mc:Ignorable="w14 w15 w16se w16cid w16 w16cex w16sdtdh wp14">
-  <w:abstractNum w:abstractNumId="0" w15:restartNumberingAfterBreak="0">
+<w:numbering xmlns:ve="http://schemas.openxmlformats.org/markup-compatibility/2006" xmlns:o="urn:schemas-microsoft-com:office:office" xmlns:r="http://schemas.openxmlformats.org/officeDocument/2006/relationships" xmlns:m="http://schemas.openxmlformats.org/officeDocument/2006/math" xmlns:v="urn:schemas-microsoft-com:vml" xmlns:wp="http://schemas.openxmlformats.org/drawingml/2006/wordprocessingDrawing" xmlns:w10="urn:schemas-microsoft-com:office:word" xmlns:w="http://schemas.openxmlformats.org/wordprocessingml/2006/main" xmlns:wne="http://schemas.microsoft.com/office/word/2006/wordml">
+  <w:abstractNum w:abstractNumId="0">
     <w:nsid w:val="00000003"/>
     <w:multiLevelType w:val="multilevel"/>
     <w:tmpl w:val="C762AB70"/>
@@ -10846,7 +9784,7 @@
       </w:pPr>
     </w:lvl>
   </w:abstractNum>
-  <w:abstractNum w:abstractNumId="1" w15:restartNumberingAfterBreak="0">
+  <w:abstractNum w:abstractNumId="1">
     <w:nsid w:val="00000005"/>
     <w:multiLevelType w:val="multilevel"/>
     <w:tmpl w:val="35F41A1E"/>
@@ -10962,7 +9900,7 @@
       </w:pPr>
     </w:lvl>
   </w:abstractNum>
-  <w:abstractNum w:abstractNumId="2" w15:restartNumberingAfterBreak="0">
+  <w:abstractNum w:abstractNumId="2">
     <w:nsid w:val="00000006"/>
     <w:multiLevelType w:val="hybridMultilevel"/>
     <w:tmpl w:val="F4A889E8"/>
@@ -11051,7 +9989,7 @@
       </w:pPr>
     </w:lvl>
   </w:abstractNum>
-  <w:abstractNum w:abstractNumId="3" w15:restartNumberingAfterBreak="0">
+  <w:abstractNum w:abstractNumId="3">
     <w:nsid w:val="00000007"/>
     <w:multiLevelType w:val="multilevel"/>
     <w:tmpl w:val="6FEC261A"/>
@@ -11164,7 +10102,7 @@
       </w:pPr>
     </w:lvl>
   </w:abstractNum>
-  <w:abstractNum w:abstractNumId="4" w15:restartNumberingAfterBreak="0">
+  <w:abstractNum w:abstractNumId="4">
     <w:nsid w:val="00000008"/>
     <w:multiLevelType w:val="multilevel"/>
     <w:tmpl w:val="5DA29562"/>
@@ -11313,7 +10251,7 @@
       </w:rPr>
     </w:lvl>
   </w:abstractNum>
-  <w:abstractNum w:abstractNumId="5" w15:restartNumberingAfterBreak="0">
+  <w:abstractNum w:abstractNumId="5">
     <w:nsid w:val="00000009"/>
     <w:multiLevelType w:val="hybridMultilevel"/>
     <w:tmpl w:val="C5A027D6"/>
@@ -11426,7 +10364,7 @@
       </w:rPr>
     </w:lvl>
   </w:abstractNum>
-  <w:abstractNum w:abstractNumId="6" w15:restartNumberingAfterBreak="0">
+  <w:abstractNum w:abstractNumId="6">
     <w:nsid w:val="0000000B"/>
     <w:multiLevelType w:val="multilevel"/>
     <w:tmpl w:val="1CBA7C9A"/>
@@ -11539,7 +10477,7 @@
       </w:pPr>
     </w:lvl>
   </w:abstractNum>
-  <w:abstractNum w:abstractNumId="7" w15:restartNumberingAfterBreak="0">
+  <w:abstractNum w:abstractNumId="7">
     <w:nsid w:val="0000000C"/>
     <w:multiLevelType w:val="hybridMultilevel"/>
     <w:tmpl w:val="EEA4BFDC"/>
@@ -11652,7 +10590,7 @@
       </w:rPr>
     </w:lvl>
   </w:abstractNum>
-  <w:abstractNum w:abstractNumId="8" w15:restartNumberingAfterBreak="0">
+  <w:abstractNum w:abstractNumId="8">
     <w:nsid w:val="0000000D"/>
     <w:multiLevelType w:val="hybridMultilevel"/>
     <w:tmpl w:val="0944F5C6"/>
@@ -11765,7 +10703,7 @@
       </w:rPr>
     </w:lvl>
   </w:abstractNum>
-  <w:abstractNum w:abstractNumId="9" w15:restartNumberingAfterBreak="0">
+  <w:abstractNum w:abstractNumId="9">
     <w:nsid w:val="0000000E"/>
     <w:multiLevelType w:val="hybridMultilevel"/>
     <w:tmpl w:val="0A244448"/>
@@ -11854,7 +10792,7 @@
       </w:pPr>
     </w:lvl>
   </w:abstractNum>
-  <w:abstractNum w:abstractNumId="10" w15:restartNumberingAfterBreak="0">
+  <w:abstractNum w:abstractNumId="10">
     <w:nsid w:val="00000010"/>
     <w:multiLevelType w:val="hybridMultilevel"/>
     <w:tmpl w:val="1DC454BA"/>
@@ -11967,7 +10905,7 @@
       </w:rPr>
     </w:lvl>
   </w:abstractNum>
-  <w:abstractNum w:abstractNumId="11" w15:restartNumberingAfterBreak="0">
+  <w:abstractNum w:abstractNumId="11">
     <w:nsid w:val="00000011"/>
     <w:multiLevelType w:val="hybridMultilevel"/>
     <w:tmpl w:val="21D421A8"/>
@@ -12080,7 +11018,7 @@
       </w:rPr>
     </w:lvl>
   </w:abstractNum>
-  <w:abstractNum w:abstractNumId="12" w15:restartNumberingAfterBreak="0">
+  <w:abstractNum w:abstractNumId="12">
     <w:nsid w:val="120F0A1B"/>
     <w:multiLevelType w:val="multilevel"/>
     <w:tmpl w:val="80AE2650"/>
@@ -12224,7 +11162,7 @@
       </w:rPr>
     </w:lvl>
   </w:abstractNum>
-  <w:abstractNum w:abstractNumId="13" w15:restartNumberingAfterBreak="0">
+  <w:abstractNum w:abstractNumId="13">
     <w:nsid w:val="1CD42CBB"/>
     <w:multiLevelType w:val="hybridMultilevel"/>
     <w:tmpl w:val="64C69FAC"/>
@@ -12337,7 +11275,7 @@
       </w:rPr>
     </w:lvl>
   </w:abstractNum>
-  <w:abstractNum w:abstractNumId="14" w15:restartNumberingAfterBreak="0">
+  <w:abstractNum w:abstractNumId="14">
     <w:nsid w:val="20AF02F5"/>
     <w:multiLevelType w:val="hybridMultilevel"/>
     <w:tmpl w:val="09D0D944"/>
@@ -12450,7 +11388,7 @@
       </w:rPr>
     </w:lvl>
   </w:abstractNum>
-  <w:abstractNum w:abstractNumId="15" w15:restartNumberingAfterBreak="0">
+  <w:abstractNum w:abstractNumId="15">
     <w:nsid w:val="222D5717"/>
     <w:multiLevelType w:val="hybridMultilevel"/>
     <w:tmpl w:val="C5840BAE"/>
@@ -12536,7 +11474,7 @@
       </w:pPr>
     </w:lvl>
   </w:abstractNum>
-  <w:abstractNum w:abstractNumId="16" w15:restartNumberingAfterBreak="0">
+  <w:abstractNum w:abstractNumId="16">
     <w:nsid w:val="31B77138"/>
     <w:multiLevelType w:val="multilevel"/>
     <w:tmpl w:val="FFFFFFFF"/>
@@ -12676,7 +11614,7 @@
       </w:rPr>
     </w:lvl>
   </w:abstractNum>
-  <w:abstractNum w:abstractNumId="17" w15:restartNumberingAfterBreak="0">
+  <w:abstractNum w:abstractNumId="17">
     <w:nsid w:val="34DA433E"/>
     <w:multiLevelType w:val="hybridMultilevel"/>
     <w:tmpl w:val="DAA0C41C"/>
@@ -12762,7 +11700,7 @@
       </w:pPr>
     </w:lvl>
   </w:abstractNum>
-  <w:abstractNum w:abstractNumId="18" w15:restartNumberingAfterBreak="0">
+  <w:abstractNum w:abstractNumId="18">
     <w:nsid w:val="35D30F61"/>
     <w:multiLevelType w:val="multilevel"/>
     <w:tmpl w:val="6FEC261A"/>
@@ -12875,7 +11813,7 @@
       </w:pPr>
     </w:lvl>
   </w:abstractNum>
-  <w:abstractNum w:abstractNumId="19" w15:restartNumberingAfterBreak="0">
+  <w:abstractNum w:abstractNumId="19">
     <w:nsid w:val="3AA634CA"/>
     <w:multiLevelType w:val="hybridMultilevel"/>
     <w:tmpl w:val="0A244448"/>
@@ -12961,7 +11899,7 @@
       </w:pPr>
     </w:lvl>
   </w:abstractNum>
-  <w:abstractNum w:abstractNumId="20" w15:restartNumberingAfterBreak="0">
+  <w:abstractNum w:abstractNumId="20">
     <w:nsid w:val="3AB32625"/>
     <w:multiLevelType w:val="hybridMultilevel"/>
     <w:tmpl w:val="1BF626E0"/>
@@ -13074,7 +12012,7 @@
       </w:rPr>
     </w:lvl>
   </w:abstractNum>
-  <w:abstractNum w:abstractNumId="21" w15:restartNumberingAfterBreak="0">
+  <w:abstractNum w:abstractNumId="21">
     <w:nsid w:val="3B56148C"/>
     <w:multiLevelType w:val="hybridMultilevel"/>
     <w:tmpl w:val="C5A027D6"/>
@@ -13187,7 +12125,7 @@
       </w:rPr>
     </w:lvl>
   </w:abstractNum>
-  <w:abstractNum w:abstractNumId="22" w15:restartNumberingAfterBreak="0">
+  <w:abstractNum w:abstractNumId="22">
     <w:nsid w:val="3EA45B91"/>
     <w:multiLevelType w:val="multilevel"/>
     <w:tmpl w:val="FFFFFFFF"/>
@@ -13327,7 +12265,7 @@
       </w:rPr>
     </w:lvl>
   </w:abstractNum>
-  <w:abstractNum w:abstractNumId="23" w15:restartNumberingAfterBreak="0">
+  <w:abstractNum w:abstractNumId="23">
     <w:nsid w:val="41094002"/>
     <w:multiLevelType w:val="hybridMultilevel"/>
     <w:tmpl w:val="BAE68B90"/>
@@ -13413,7 +12351,7 @@
       </w:pPr>
     </w:lvl>
   </w:abstractNum>
-  <w:abstractNum w:abstractNumId="24" w15:restartNumberingAfterBreak="0">
+  <w:abstractNum w:abstractNumId="24">
     <w:nsid w:val="45BA44A5"/>
     <w:multiLevelType w:val="hybridMultilevel"/>
     <w:tmpl w:val="46C66A8C"/>
@@ -13526,7 +12464,7 @@
       </w:rPr>
     </w:lvl>
   </w:abstractNum>
-  <w:abstractNum w:abstractNumId="25" w15:restartNumberingAfterBreak="0">
+  <w:abstractNum w:abstractNumId="25">
     <w:nsid w:val="46501D19"/>
     <w:multiLevelType w:val="hybridMultilevel"/>
     <w:tmpl w:val="20B4DE98"/>
@@ -13612,7 +12550,7 @@
       </w:pPr>
     </w:lvl>
   </w:abstractNum>
-  <w:abstractNum w:abstractNumId="26" w15:restartNumberingAfterBreak="0">
+  <w:abstractNum w:abstractNumId="26">
     <w:nsid w:val="46CC55D5"/>
     <w:multiLevelType w:val="hybridMultilevel"/>
     <w:tmpl w:val="3A6A3D4E"/>
@@ -13698,7 +12636,7 @@
       </w:pPr>
     </w:lvl>
   </w:abstractNum>
-  <w:abstractNum w:abstractNumId="27" w15:restartNumberingAfterBreak="0">
+  <w:abstractNum w:abstractNumId="27">
     <w:nsid w:val="46D50E09"/>
     <w:multiLevelType w:val="multilevel"/>
     <w:tmpl w:val="299E0AFC"/>
@@ -13811,7 +12749,7 @@
       </w:pPr>
     </w:lvl>
   </w:abstractNum>
-  <w:abstractNum w:abstractNumId="28" w15:restartNumberingAfterBreak="0">
+  <w:abstractNum w:abstractNumId="28">
     <w:nsid w:val="475968A6"/>
     <w:multiLevelType w:val="hybridMultilevel"/>
     <w:tmpl w:val="EEA4BFDC"/>
@@ -13924,7 +12862,7 @@
       </w:rPr>
     </w:lvl>
   </w:abstractNum>
-  <w:abstractNum w:abstractNumId="29" w15:restartNumberingAfterBreak="0">
+  <w:abstractNum w:abstractNumId="29">
     <w:nsid w:val="49C259BA"/>
     <w:multiLevelType w:val="hybridMultilevel"/>
     <w:tmpl w:val="FB661B9C"/>
@@ -14037,7 +12975,7 @@
       </w:rPr>
     </w:lvl>
   </w:abstractNum>
-  <w:abstractNum w:abstractNumId="30" w15:restartNumberingAfterBreak="0">
+  <w:abstractNum w:abstractNumId="30">
     <w:nsid w:val="506F06D7"/>
     <w:multiLevelType w:val="hybridMultilevel"/>
     <w:tmpl w:val="0944F5C6"/>
@@ -14150,7 +13088,7 @@
       </w:rPr>
     </w:lvl>
   </w:abstractNum>
-  <w:abstractNum w:abstractNumId="31" w15:restartNumberingAfterBreak="0">
+  <w:abstractNum w:abstractNumId="31">
     <w:nsid w:val="57941C99"/>
     <w:multiLevelType w:val="hybridMultilevel"/>
     <w:tmpl w:val="9D9AC58C"/>
@@ -14263,7 +13201,7 @@
       </w:rPr>
     </w:lvl>
   </w:abstractNum>
-  <w:abstractNum w:abstractNumId="32" w15:restartNumberingAfterBreak="0">
+  <w:abstractNum w:abstractNumId="32">
     <w:nsid w:val="5F2A2A4D"/>
     <w:multiLevelType w:val="hybridMultilevel"/>
     <w:tmpl w:val="1DC454BA"/>
@@ -14376,7 +13314,7 @@
       </w:rPr>
     </w:lvl>
   </w:abstractNum>
-  <w:abstractNum w:abstractNumId="33" w15:restartNumberingAfterBreak="0">
+  <w:abstractNum w:abstractNumId="33">
     <w:nsid w:val="63AE4359"/>
     <w:multiLevelType w:val="multilevel"/>
     <w:tmpl w:val="299E0AFC"/>
@@ -14489,7 +13427,7 @@
       </w:pPr>
     </w:lvl>
   </w:abstractNum>
-  <w:abstractNum w:abstractNumId="34" w15:restartNumberingAfterBreak="0">
+  <w:abstractNum w:abstractNumId="34">
     <w:nsid w:val="6A3E19D2"/>
     <w:multiLevelType w:val="hybridMultilevel"/>
     <w:tmpl w:val="8B4C442A"/>
@@ -14575,7 +13513,7 @@
       </w:pPr>
     </w:lvl>
   </w:abstractNum>
-  <w:abstractNum w:abstractNumId="35" w15:restartNumberingAfterBreak="0">
+  <w:abstractNum w:abstractNumId="35">
     <w:nsid w:val="75DB30D6"/>
     <w:multiLevelType w:val="hybridMultilevel"/>
     <w:tmpl w:val="7406AD26"/>
@@ -14688,7 +13626,7 @@
       </w:rPr>
     </w:lvl>
   </w:abstractNum>
-  <w:abstractNum w:abstractNumId="36" w15:restartNumberingAfterBreak="0">
+  <w:abstractNum w:abstractNumId="36">
     <w:nsid w:val="7A2B1FB1"/>
     <w:multiLevelType w:val="hybridMultilevel"/>
     <w:tmpl w:val="21D421A8"/>
@@ -14801,7 +13739,7 @@
       </w:rPr>
     </w:lvl>
   </w:abstractNum>
-  <w:abstractNum w:abstractNumId="37" w15:restartNumberingAfterBreak="0">
+  <w:abstractNum w:abstractNumId="37">
     <w:nsid w:val="7BC631CC"/>
     <w:multiLevelType w:val="multilevel"/>
     <w:tmpl w:val="C762AB70"/>
@@ -14914,7 +13852,7 @@
       </w:pPr>
     </w:lvl>
   </w:abstractNum>
-  <w:abstractNum w:abstractNumId="38" w15:restartNumberingAfterBreak="0">
+  <w:abstractNum w:abstractNumId="38">
     <w:nsid w:val="7D8D52E4"/>
     <w:multiLevelType w:val="multilevel"/>
     <w:tmpl w:val="6E761282"/>
@@ -15026,64 +13964,64 @@
       </w:pPr>
     </w:lvl>
   </w:abstractNum>
-  <w:num w:numId="1" w16cid:durableId="1175266804">
+  <w:num w:numId="1">
     <w:abstractNumId w:val="4"/>
   </w:num>
-  <w:num w:numId="2" w16cid:durableId="1468278803">
+  <w:num w:numId="2">
     <w:abstractNumId w:val="6"/>
   </w:num>
-  <w:num w:numId="3" w16cid:durableId="215706855">
+  <w:num w:numId="3">
     <w:abstractNumId w:val="1"/>
   </w:num>
-  <w:num w:numId="4" w16cid:durableId="933169958">
+  <w:num w:numId="4">
     <w:abstractNumId w:val="0"/>
   </w:num>
-  <w:num w:numId="5" w16cid:durableId="1394890815">
+  <w:num w:numId="5">
     <w:abstractNumId w:val="3"/>
   </w:num>
-  <w:num w:numId="6" w16cid:durableId="525826622">
+  <w:num w:numId="6">
     <w:abstractNumId w:val="5"/>
   </w:num>
-  <w:num w:numId="7" w16cid:durableId="1535387287">
+  <w:num w:numId="7">
     <w:abstractNumId w:val="11"/>
   </w:num>
-  <w:num w:numId="8" w16cid:durableId="1224951577">
+  <w:num w:numId="8">
     <w:abstractNumId w:val="10"/>
   </w:num>
-  <w:num w:numId="9" w16cid:durableId="455177899">
+  <w:num w:numId="9">
     <w:abstractNumId w:val="7"/>
   </w:num>
-  <w:num w:numId="10" w16cid:durableId="262689887">
+  <w:num w:numId="10">
     <w:abstractNumId w:val="8"/>
   </w:num>
-  <w:num w:numId="11" w16cid:durableId="1597860023">
+  <w:num w:numId="11">
     <w:abstractNumId w:val="2"/>
   </w:num>
-  <w:num w:numId="12" w16cid:durableId="1661276721">
+  <w:num w:numId="12">
     <w:abstractNumId w:val="9"/>
   </w:num>
-  <w:num w:numId="13" w16cid:durableId="1935941562">
+  <w:num w:numId="13">
     <w:abstractNumId w:val="22"/>
   </w:num>
-  <w:num w:numId="14" w16cid:durableId="1240940500">
+  <w:num w:numId="14">
     <w:abstractNumId w:val="16"/>
   </w:num>
-  <w:num w:numId="15" w16cid:durableId="1616054770">
+  <w:num w:numId="15">
     <w:abstractNumId w:val="21"/>
   </w:num>
-  <w:num w:numId="16" w16cid:durableId="1901019061">
+  <w:num w:numId="16">
     <w:abstractNumId w:val="36"/>
   </w:num>
-  <w:num w:numId="17" w16cid:durableId="336814426">
+  <w:num w:numId="17">
     <w:abstractNumId w:val="32"/>
   </w:num>
-  <w:num w:numId="18" w16cid:durableId="1579317797">
+  <w:num w:numId="18">
     <w:abstractNumId w:val="28"/>
   </w:num>
-  <w:num w:numId="19" w16cid:durableId="792286764">
+  <w:num w:numId="19">
     <w:abstractNumId w:val="30"/>
   </w:num>
-  <w:num w:numId="20" w16cid:durableId="2146509353">
+  <w:num w:numId="20">
     <w:abstractNumId w:val="22"/>
     <w:lvlOverride w:ilvl="0"/>
     <w:lvlOverride w:ilvl="1">
@@ -15111,7 +14049,7 @@
       <w:startOverride w:val="1"/>
     </w:lvlOverride>
   </w:num>
-  <w:num w:numId="21" w16cid:durableId="49380696">
+  <w:num w:numId="21">
     <w:abstractNumId w:val="37"/>
     <w:lvlOverride w:ilvl="0">
       <w:startOverride w:val="1"/>
@@ -15141,7 +14079,7 @@
       <w:startOverride w:val="1"/>
     </w:lvlOverride>
   </w:num>
-  <w:num w:numId="22" w16cid:durableId="699014850">
+  <w:num w:numId="22">
     <w:abstractNumId w:val="18"/>
     <w:lvlOverride w:ilvl="0">
       <w:startOverride w:val="1"/>
@@ -15171,7 +14109,7 @@
       <w:startOverride w:val="1"/>
     </w:lvlOverride>
   </w:num>
-  <w:num w:numId="23" w16cid:durableId="1701780523">
+  <w:num w:numId="23">
     <w:abstractNumId w:val="19"/>
     <w:lvlOverride w:ilvl="0">
       <w:startOverride w:val="1"/>
@@ -15201,55 +14139,55 @@
       <w:startOverride w:val="1"/>
     </w:lvlOverride>
   </w:num>
-  <w:num w:numId="24" w16cid:durableId="1859537290">
+  <w:num w:numId="24">
     <w:abstractNumId w:val="15"/>
   </w:num>
-  <w:num w:numId="25" w16cid:durableId="1209075630">
+  <w:num w:numId="25">
     <w:abstractNumId w:val="38"/>
   </w:num>
-  <w:num w:numId="26" w16cid:durableId="1009873526">
+  <w:num w:numId="26">
     <w:abstractNumId w:val="34"/>
   </w:num>
-  <w:num w:numId="27" w16cid:durableId="324557088">
+  <w:num w:numId="27">
     <w:abstractNumId w:val="25"/>
   </w:num>
-  <w:num w:numId="28" w16cid:durableId="1103375511">
+  <w:num w:numId="28">
     <w:abstractNumId w:val="26"/>
   </w:num>
-  <w:num w:numId="29" w16cid:durableId="116526898">
+  <w:num w:numId="29">
     <w:abstractNumId w:val="23"/>
   </w:num>
-  <w:num w:numId="30" w16cid:durableId="809178850">
+  <w:num w:numId="30">
     <w:abstractNumId w:val="17"/>
   </w:num>
-  <w:num w:numId="31" w16cid:durableId="821776757">
+  <w:num w:numId="31">
     <w:abstractNumId w:val="14"/>
   </w:num>
-  <w:num w:numId="32" w16cid:durableId="258220173">
+  <w:num w:numId="32">
     <w:abstractNumId w:val="13"/>
   </w:num>
-  <w:num w:numId="33" w16cid:durableId="717974386">
+  <w:num w:numId="33">
     <w:abstractNumId w:val="12"/>
   </w:num>
-  <w:num w:numId="34" w16cid:durableId="795679747">
+  <w:num w:numId="34">
     <w:abstractNumId w:val="31"/>
   </w:num>
-  <w:num w:numId="35" w16cid:durableId="1558475635">
+  <w:num w:numId="35">
     <w:abstractNumId w:val="27"/>
   </w:num>
-  <w:num w:numId="36" w16cid:durableId="879980301">
+  <w:num w:numId="36">
     <w:abstractNumId w:val="33"/>
   </w:num>
-  <w:num w:numId="37" w16cid:durableId="1919250230">
+  <w:num w:numId="37">
     <w:abstractNumId w:val="20"/>
   </w:num>
-  <w:num w:numId="38" w16cid:durableId="1902980848">
+  <w:num w:numId="38">
     <w:abstractNumId w:val="29"/>
   </w:num>
-  <w:num w:numId="39" w16cid:durableId="2040467619">
+  <w:num w:numId="39">
     <w:abstractNumId w:val="35"/>
   </w:num>
-  <w:num w:numId="40" w16cid:durableId="1042362105">
+  <w:num w:numId="40">
     <w:abstractNumId w:val="24"/>
   </w:num>
   <w:numIdMacAtCleanup w:val="40"/>
@@ -15257,7 +14195,7 @@
 </file>
 
 <file path=word/styles.xml><?xml version="1.0" encoding="utf-8"?>
-<w:styles xmlns:mc="http://schemas.openxmlformats.org/markup-compatibility/2006" xmlns:r="http://schemas.openxmlformats.org/officeDocument/2006/relationships" xmlns:w="http://schemas.openxmlformats.org/wordprocessingml/2006/main" xmlns:w14="http://schemas.microsoft.com/office/word/2010/wordml" xmlns:w15="http://schemas.microsoft.com/office/word/2012/wordml" xmlns:w16cex="http://schemas.microsoft.com/office/word/2018/wordml/cex" xmlns:w16cid="http://schemas.microsoft.com/office/word/2016/wordml/cid" xmlns:w16="http://schemas.microsoft.com/office/word/2018/wordml" xmlns:w16sdtdh="http://schemas.microsoft.com/office/word/2020/wordml/sdtdatahash" xmlns:w16se="http://schemas.microsoft.com/office/word/2015/wordml/symex" mc:Ignorable="w14 w15 w16se w16cid w16 w16cex w16sdtdh">
+<w:styles xmlns:r="http://schemas.openxmlformats.org/officeDocument/2006/relationships" xmlns:w="http://schemas.openxmlformats.org/wordprocessingml/2006/main">
   <w:docDefaults>
     <w:rPrDefault>
       <w:rPr>
@@ -15267,383 +14205,153 @@
     </w:rPrDefault>
     <w:pPrDefault/>
   </w:docDefaults>
-  <w:latentStyles w:defLockedState="0" w:defUIPriority="99" w:defSemiHidden="0" w:defUnhideWhenUsed="0" w:defQFormat="0" w:count="376">
-    <w:lsdException w:name="Normal" w:uiPriority="0" w:qFormat="1"/>
-    <w:lsdException w:name="heading 1" w:uiPriority="9" w:qFormat="1"/>
-    <w:lsdException w:name="heading 2" w:semiHidden="1" w:uiPriority="9" w:unhideWhenUsed="1" w:qFormat="1"/>
-    <w:lsdException w:name="heading 3" w:semiHidden="1" w:uiPriority="9" w:unhideWhenUsed="1" w:qFormat="1"/>
-    <w:lsdException w:name="heading 4" w:semiHidden="1" w:uiPriority="9" w:unhideWhenUsed="1" w:qFormat="1"/>
-    <w:lsdException w:name="heading 5" w:semiHidden="1" w:uiPriority="9" w:unhideWhenUsed="1" w:qFormat="1"/>
-    <w:lsdException w:name="heading 6" w:semiHidden="1" w:uiPriority="9" w:unhideWhenUsed="1" w:qFormat="1"/>
-    <w:lsdException w:name="heading 7" w:semiHidden="1" w:uiPriority="9" w:unhideWhenUsed="1" w:qFormat="1"/>
-    <w:lsdException w:name="heading 8" w:semiHidden="1" w:uiPriority="9" w:unhideWhenUsed="1" w:qFormat="1"/>
-    <w:lsdException w:name="heading 9" w:semiHidden="1" w:uiPriority="9" w:unhideWhenUsed="1" w:qFormat="1"/>
-    <w:lsdException w:name="index 1" w:semiHidden="1" w:unhideWhenUsed="1"/>
-    <w:lsdException w:name="index 2" w:semiHidden="1" w:unhideWhenUsed="1"/>
-    <w:lsdException w:name="index 3" w:semiHidden="1" w:unhideWhenUsed="1"/>
-    <w:lsdException w:name="index 4" w:semiHidden="1" w:unhideWhenUsed="1"/>
-    <w:lsdException w:name="index 5" w:semiHidden="1" w:unhideWhenUsed="1"/>
-    <w:lsdException w:name="index 6" w:semiHidden="1" w:unhideWhenUsed="1"/>
-    <w:lsdException w:name="index 7" w:semiHidden="1" w:unhideWhenUsed="1"/>
-    <w:lsdException w:name="index 8" w:semiHidden="1" w:unhideWhenUsed="1"/>
-    <w:lsdException w:name="index 9" w:semiHidden="1" w:unhideWhenUsed="1"/>
-    <w:lsdException w:name="toc 1" w:semiHidden="1" w:uiPriority="39" w:unhideWhenUsed="1"/>
-    <w:lsdException w:name="toc 2" w:semiHidden="1" w:uiPriority="39" w:unhideWhenUsed="1"/>
-    <w:lsdException w:name="toc 3" w:semiHidden="1" w:uiPriority="39" w:unhideWhenUsed="1"/>
-    <w:lsdException w:name="toc 4" w:semiHidden="1" w:uiPriority="39" w:unhideWhenUsed="1"/>
-    <w:lsdException w:name="toc 5" w:semiHidden="1" w:uiPriority="39" w:unhideWhenUsed="1"/>
-    <w:lsdException w:name="toc 6" w:semiHidden="1" w:uiPriority="39" w:unhideWhenUsed="1"/>
-    <w:lsdException w:name="toc 7" w:semiHidden="1" w:uiPriority="39" w:unhideWhenUsed="1"/>
-    <w:lsdException w:name="toc 8" w:semiHidden="1" w:uiPriority="39" w:unhideWhenUsed="1"/>
-    <w:lsdException w:name="toc 9" w:semiHidden="1" w:uiPriority="39" w:unhideWhenUsed="1"/>
-    <w:lsdException w:name="Normal Indent" w:semiHidden="1" w:unhideWhenUsed="1"/>
-    <w:lsdException w:name="footnote text" w:semiHidden="1" w:unhideWhenUsed="1"/>
-    <w:lsdException w:name="annotation text" w:semiHidden="1" w:unhideWhenUsed="1"/>
-    <w:lsdException w:name="header" w:semiHidden="1" w:unhideWhenUsed="1"/>
-    <w:lsdException w:name="footer" w:semiHidden="1" w:unhideWhenUsed="1"/>
-    <w:lsdException w:name="index heading" w:semiHidden="1" w:unhideWhenUsed="1"/>
-    <w:lsdException w:name="caption" w:semiHidden="1" w:uiPriority="35" w:unhideWhenUsed="1" w:qFormat="1"/>
-    <w:lsdException w:name="table of figures" w:semiHidden="1" w:unhideWhenUsed="1"/>
-    <w:lsdException w:name="envelope address" w:semiHidden="1" w:unhideWhenUsed="1"/>
-    <w:lsdException w:name="envelope return" w:semiHidden="1" w:unhideWhenUsed="1"/>
-    <w:lsdException w:name="footnote reference" w:semiHidden="1" w:unhideWhenUsed="1"/>
-    <w:lsdException w:name="annotation reference" w:semiHidden="1" w:unhideWhenUsed="1"/>
-    <w:lsdException w:name="line number" w:semiHidden="1" w:unhideWhenUsed="1"/>
-    <w:lsdException w:name="page number" w:semiHidden="1" w:unhideWhenUsed="1"/>
-    <w:lsdException w:name="endnote reference" w:semiHidden="1" w:unhideWhenUsed="1"/>
-    <w:lsdException w:name="endnote text" w:semiHidden="1" w:unhideWhenUsed="1"/>
-    <w:lsdException w:name="table of authorities" w:semiHidden="1" w:unhideWhenUsed="1"/>
-    <w:lsdException w:name="macro" w:semiHidden="1" w:unhideWhenUsed="1"/>
-    <w:lsdException w:name="toa heading" w:semiHidden="1" w:unhideWhenUsed="1"/>
-    <w:lsdException w:name="List" w:semiHidden="1" w:unhideWhenUsed="1"/>
-    <w:lsdException w:name="List Bullet" w:semiHidden="1" w:unhideWhenUsed="1"/>
-    <w:lsdException w:name="List Number" w:semiHidden="1" w:unhideWhenUsed="1"/>
-    <w:lsdException w:name="List 2" w:semiHidden="1" w:unhideWhenUsed="1"/>
-    <w:lsdException w:name="List 3" w:semiHidden="1" w:unhideWhenUsed="1"/>
-    <w:lsdException w:name="List 4" w:semiHidden="1" w:unhideWhenUsed="1"/>
-    <w:lsdException w:name="List 5" w:semiHidden="1" w:unhideWhenUsed="1"/>
-    <w:lsdException w:name="List Bullet 2" w:semiHidden="1" w:unhideWhenUsed="1"/>
-    <w:lsdException w:name="List Bullet 3" w:semiHidden="1" w:unhideWhenUsed="1"/>
-    <w:lsdException w:name="List Bullet 4" w:semiHidden="1" w:unhideWhenUsed="1"/>
-    <w:lsdException w:name="List Bullet 5" w:semiHidden="1" w:unhideWhenUsed="1"/>
-    <w:lsdException w:name="List Number 2" w:semiHidden="1" w:unhideWhenUsed="1"/>
-    <w:lsdException w:name="List Number 3" w:semiHidden="1" w:unhideWhenUsed="1"/>
-    <w:lsdException w:name="List Number 4" w:semiHidden="1" w:unhideWhenUsed="1"/>
-    <w:lsdException w:name="List Number 5" w:semiHidden="1" w:unhideWhenUsed="1"/>
-    <w:lsdException w:name="Title" w:uiPriority="10" w:qFormat="1"/>
-    <w:lsdException w:name="Closing" w:semiHidden="1" w:unhideWhenUsed="1"/>
-    <w:lsdException w:name="Signature" w:semiHidden="1" w:unhideWhenUsed="1"/>
-    <w:lsdException w:name="Default Paragraph Font" w:semiHidden="1" w:uiPriority="1" w:unhideWhenUsed="1"/>
-    <w:lsdException w:name="Body Text" w:semiHidden="1" w:unhideWhenUsed="1"/>
-    <w:lsdException w:name="Body Text Indent" w:semiHidden="1" w:unhideWhenUsed="1"/>
-    <w:lsdException w:name="List Continue" w:semiHidden="1" w:unhideWhenUsed="1"/>
-    <w:lsdException w:name="List Continue 2" w:semiHidden="1" w:unhideWhenUsed="1"/>
-    <w:lsdException w:name="List Continue 3" w:semiHidden="1" w:unhideWhenUsed="1"/>
-    <w:lsdException w:name="List Continue 4" w:semiHidden="1" w:unhideWhenUsed="1"/>
-    <w:lsdException w:name="List Continue 5" w:semiHidden="1" w:unhideWhenUsed="1"/>
-    <w:lsdException w:name="Message Header" w:semiHidden="1" w:unhideWhenUsed="1"/>
-    <w:lsdException w:name="Subtitle" w:uiPriority="11" w:qFormat="1"/>
-    <w:lsdException w:name="Salutation" w:semiHidden="1" w:unhideWhenUsed="1"/>
-    <w:lsdException w:name="Date" w:semiHidden="1" w:unhideWhenUsed="1"/>
-    <w:lsdException w:name="Body Text First Indent" w:semiHidden="1" w:unhideWhenUsed="1"/>
-    <w:lsdException w:name="Body Text First Indent 2" w:semiHidden="1" w:unhideWhenUsed="1"/>
-    <w:lsdException w:name="Note Heading" w:semiHidden="1" w:unhideWhenUsed="1"/>
-    <w:lsdException w:name="Body Text 2" w:semiHidden="1" w:unhideWhenUsed="1"/>
-    <w:lsdException w:name="Body Text 3" w:semiHidden="1" w:unhideWhenUsed="1"/>
-    <w:lsdException w:name="Body Text Indent 2" w:semiHidden="1" w:unhideWhenUsed="1"/>
-    <w:lsdException w:name="Body Text Indent 3" w:semiHidden="1" w:unhideWhenUsed="1"/>
-    <w:lsdException w:name="Block Text" w:semiHidden="1" w:unhideWhenUsed="1"/>
-    <w:lsdException w:name="Hyperlink" w:semiHidden="1" w:unhideWhenUsed="1"/>
-    <w:lsdException w:name="FollowedHyperlink" w:semiHidden="1" w:unhideWhenUsed="1"/>
-    <w:lsdException w:name="Strong" w:uiPriority="22" w:qFormat="1"/>
-    <w:lsdException w:name="Emphasis" w:uiPriority="20" w:qFormat="1"/>
-    <w:lsdException w:name="Document Map" w:semiHidden="1" w:unhideWhenUsed="1"/>
-    <w:lsdException w:name="Plain Text" w:semiHidden="1" w:unhideWhenUsed="1"/>
-    <w:lsdException w:name="E-mail Signature" w:semiHidden="1" w:unhideWhenUsed="1"/>
-    <w:lsdException w:name="HTML Top of Form" w:semiHidden="1" w:unhideWhenUsed="1"/>
-    <w:lsdException w:name="HTML Bottom of Form" w:semiHidden="1" w:unhideWhenUsed="1"/>
-    <w:lsdException w:name="Normal (Web)" w:semiHidden="1" w:unhideWhenUsed="1"/>
-    <w:lsdException w:name="HTML Acronym" w:semiHidden="1" w:unhideWhenUsed="1"/>
-    <w:lsdException w:name="HTML Address" w:semiHidden="1" w:unhideWhenUsed="1"/>
-    <w:lsdException w:name="HTML Cite" w:semiHidden="1" w:unhideWhenUsed="1"/>
-    <w:lsdException w:name="HTML Code" w:semiHidden="1" w:unhideWhenUsed="1"/>
-    <w:lsdException w:name="HTML Definition" w:semiHidden="1" w:unhideWhenUsed="1"/>
-    <w:lsdException w:name="HTML Keyboard" w:semiHidden="1" w:unhideWhenUsed="1"/>
-    <w:lsdException w:name="HTML Preformatted" w:semiHidden="1" w:unhideWhenUsed="1"/>
-    <w:lsdException w:name="HTML Sample" w:semiHidden="1" w:unhideWhenUsed="1"/>
-    <w:lsdException w:name="HTML Typewriter" w:semiHidden="1" w:unhideWhenUsed="1"/>
-    <w:lsdException w:name="HTML Variable" w:semiHidden="1" w:unhideWhenUsed="1"/>
-    <w:lsdException w:name="annotation subject" w:semiHidden="1" w:unhideWhenUsed="1"/>
-    <w:lsdException w:name="No List" w:semiHidden="1" w:unhideWhenUsed="1"/>
-    <w:lsdException w:name="Outline List 1" w:semiHidden="1" w:unhideWhenUsed="1"/>
-    <w:lsdException w:name="Outline List 2" w:semiHidden="1" w:unhideWhenUsed="1"/>
-    <w:lsdException w:name="Outline List 3" w:semiHidden="1" w:unhideWhenUsed="1"/>
-    <w:lsdException w:name="Table Simple 1" w:semiHidden="1" w:unhideWhenUsed="1"/>
-    <w:lsdException w:name="Table Simple 2" w:semiHidden="1" w:unhideWhenUsed="1"/>
-    <w:lsdException w:name="Table Simple 3" w:semiHidden="1" w:unhideWhenUsed="1"/>
-    <w:lsdException w:name="Table Classic 1" w:semiHidden="1" w:unhideWhenUsed="1"/>
-    <w:lsdException w:name="Table Classic 2" w:semiHidden="1" w:unhideWhenUsed="1"/>
-    <w:lsdException w:name="Table Classic 3" w:semiHidden="1" w:unhideWhenUsed="1"/>
-    <w:lsdException w:name="Table Classic 4" w:semiHidden="1" w:unhideWhenUsed="1"/>
-    <w:lsdException w:name="Table Colorful 1" w:semiHidden="1" w:unhideWhenUsed="1"/>
-    <w:lsdException w:name="Table Colorful 2" w:semiHidden="1" w:unhideWhenUsed="1"/>
-    <w:lsdException w:name="Table Colorful 3" w:semiHidden="1" w:unhideWhenUsed="1"/>
-    <w:lsdException w:name="Table Columns 1" w:semiHidden="1" w:unhideWhenUsed="1"/>
-    <w:lsdException w:name="Table Columns 2" w:semiHidden="1" w:unhideWhenUsed="1"/>
-    <w:lsdException w:name="Table Columns 3" w:semiHidden="1" w:unhideWhenUsed="1"/>
-    <w:lsdException w:name="Table Columns 4" w:semiHidden="1" w:unhideWhenUsed="1"/>
-    <w:lsdException w:name="Table Columns 5" w:semiHidden="1" w:unhideWhenUsed="1"/>
-    <w:lsdException w:name="Table Grid 1" w:semiHidden="1" w:unhideWhenUsed="1"/>
-    <w:lsdException w:name="Table Grid 2" w:semiHidden="1" w:unhideWhenUsed="1"/>
-    <w:lsdException w:name="Table Grid 3" w:semiHidden="1" w:unhideWhenUsed="1"/>
-    <w:lsdException w:name="Table Grid 4" w:semiHidden="1" w:unhideWhenUsed="1"/>
-    <w:lsdException w:name="Table Grid 5" w:semiHidden="1" w:unhideWhenUsed="1"/>
-    <w:lsdException w:name="Table Grid 6" w:semiHidden="1" w:unhideWhenUsed="1"/>
-    <w:lsdException w:name="Table Grid 7" w:semiHidden="1" w:unhideWhenUsed="1"/>
-    <w:lsdException w:name="Table Grid 8" w:semiHidden="1" w:unhideWhenUsed="1"/>
-    <w:lsdException w:name="Table List 1" w:semiHidden="1" w:unhideWhenUsed="1"/>
-    <w:lsdException w:name="Table List 2" w:semiHidden="1" w:unhideWhenUsed="1"/>
-    <w:lsdException w:name="Table List 3" w:semiHidden="1" w:unhideWhenUsed="1"/>
-    <w:lsdException w:name="Table List 4" w:semiHidden="1" w:unhideWhenUsed="1"/>
-    <w:lsdException w:name="Table List 5" w:semiHidden="1" w:unhideWhenUsed="1"/>
-    <w:lsdException w:name="Table List 6" w:semiHidden="1" w:unhideWhenUsed="1"/>
-    <w:lsdException w:name="Table List 7" w:semiHidden="1" w:unhideWhenUsed="1"/>
-    <w:lsdException w:name="Table List 8" w:semiHidden="1" w:unhideWhenUsed="1"/>
-    <w:lsdException w:name="Table 3D effects 1" w:semiHidden="1" w:unhideWhenUsed="1"/>
-    <w:lsdException w:name="Table 3D effects 2" w:semiHidden="1" w:unhideWhenUsed="1"/>
-    <w:lsdException w:name="Table 3D effects 3" w:semiHidden="1" w:unhideWhenUsed="1"/>
-    <w:lsdException w:name="Table Contemporary" w:semiHidden="1" w:unhideWhenUsed="1"/>
-    <w:lsdException w:name="Table Elegant" w:semiHidden="1" w:unhideWhenUsed="1"/>
-    <w:lsdException w:name="Table Professional" w:semiHidden="1" w:unhideWhenUsed="1"/>
-    <w:lsdException w:name="Table Subtle 2" w:semiHidden="1" w:unhideWhenUsed="1"/>
-    <w:lsdException w:name="Table Web 1" w:semiHidden="1" w:unhideWhenUsed="1"/>
-    <w:lsdException w:name="Balloon Text" w:semiHidden="1" w:unhideWhenUsed="1"/>
-    <w:lsdException w:name="Table Grid" w:uiPriority="39"/>
-    <w:lsdException w:name="Table Theme" w:semiHidden="1" w:unhideWhenUsed="1"/>
-    <w:lsdException w:name="Placeholder Text" w:semiHidden="1"/>
-    <w:lsdException w:name="No Spacing" w:uiPriority="1" w:qFormat="1"/>
-    <w:lsdException w:name="Light Shading" w:uiPriority="60"/>
-    <w:lsdException w:name="Light List" w:uiPriority="61"/>
-    <w:lsdException w:name="Light Grid" w:uiPriority="62"/>
-    <w:lsdException w:name="Medium Shading 1" w:uiPriority="63"/>
-    <w:lsdException w:name="Medium Shading 2" w:uiPriority="64"/>
-    <w:lsdException w:name="Medium List 1" w:uiPriority="65"/>
-    <w:lsdException w:name="Medium List 2" w:uiPriority="66"/>
-    <w:lsdException w:name="Medium Grid 1" w:uiPriority="67"/>
-    <w:lsdException w:name="Medium Grid 2" w:uiPriority="68"/>
-    <w:lsdException w:name="Medium Grid 3" w:uiPriority="69"/>
-    <w:lsdException w:name="Dark List" w:uiPriority="70"/>
-    <w:lsdException w:name="Colorful Shading" w:uiPriority="71"/>
-    <w:lsdException w:name="Colorful List" w:uiPriority="72"/>
-    <w:lsdException w:name="Colorful Grid" w:uiPriority="73"/>
-    <w:lsdException w:name="Light Shading Accent 1" w:uiPriority="60"/>
-    <w:lsdException w:name="Light List Accent 1" w:uiPriority="61"/>
-    <w:lsdException w:name="Light Grid Accent 1" w:uiPriority="62"/>
-    <w:lsdException w:name="Medium Shading 1 Accent 1" w:uiPriority="63"/>
-    <w:lsdException w:name="Medium Shading 2 Accent 1" w:uiPriority="64"/>
-    <w:lsdException w:name="Medium List 1 Accent 1" w:uiPriority="65"/>
-    <w:lsdException w:name="Revision" w:semiHidden="1"/>
-    <w:lsdException w:name="List Paragraph" w:uiPriority="34" w:qFormat="1"/>
-    <w:lsdException w:name="Quote" w:uiPriority="29" w:qFormat="1"/>
-    <w:lsdException w:name="Intense Quote" w:uiPriority="30" w:qFormat="1"/>
-    <w:lsdException w:name="Medium List 2 Accent 1" w:uiPriority="66"/>
-    <w:lsdException w:name="Medium Grid 1 Accent 1" w:uiPriority="67"/>
-    <w:lsdException w:name="Medium Grid 2 Accent 1" w:uiPriority="68"/>
-    <w:lsdException w:name="Medium Grid 3 Accent 1" w:uiPriority="69"/>
-    <w:lsdException w:name="Dark List Accent 1" w:uiPriority="70"/>
-    <w:lsdException w:name="Colorful Shading Accent 1" w:uiPriority="71"/>
-    <w:lsdException w:name="Colorful List Accent 1" w:uiPriority="72"/>
-    <w:lsdException w:name="Colorful Grid Accent 1" w:uiPriority="73"/>
-    <w:lsdException w:name="Light Shading Accent 2" w:uiPriority="60"/>
-    <w:lsdException w:name="Light List Accent 2" w:uiPriority="61"/>
-    <w:lsdException w:name="Light Grid Accent 2" w:uiPriority="62"/>
-    <w:lsdException w:name="Medium Shading 1 Accent 2" w:uiPriority="63"/>
-    <w:lsdException w:name="Medium Shading 2 Accent 2" w:uiPriority="64"/>
-    <w:lsdException w:name="Medium List 1 Accent 2" w:uiPriority="65"/>
-    <w:lsdException w:name="Medium List 2 Accent 2" w:uiPriority="66"/>
-    <w:lsdException w:name="Medium Grid 1 Accent 2" w:uiPriority="67"/>
-    <w:lsdException w:name="Medium Grid 2 Accent 2" w:uiPriority="68"/>
-    <w:lsdException w:name="Medium Grid 3 Accent 2" w:uiPriority="69"/>
-    <w:lsdException w:name="Dark List Accent 2" w:uiPriority="70"/>
-    <w:lsdException w:name="Colorful Shading Accent 2" w:uiPriority="71"/>
-    <w:lsdException w:name="Colorful List Accent 2" w:uiPriority="72"/>
-    <w:lsdException w:name="Colorful Grid Accent 2" w:uiPriority="73"/>
-    <w:lsdException w:name="Light Shading Accent 3" w:uiPriority="60"/>
-    <w:lsdException w:name="Light List Accent 3" w:uiPriority="61"/>
-    <w:lsdException w:name="Light Grid Accent 3" w:uiPriority="62"/>
-    <w:lsdException w:name="Medium Shading 1 Accent 3" w:uiPriority="63"/>
-    <w:lsdException w:name="Medium Shading 2 Accent 3" w:uiPriority="64"/>
-    <w:lsdException w:name="Medium List 1 Accent 3" w:uiPriority="65"/>
-    <w:lsdException w:name="Medium List 2 Accent 3" w:uiPriority="66"/>
-    <w:lsdException w:name="Medium Grid 1 Accent 3" w:uiPriority="67"/>
-    <w:lsdException w:name="Medium Grid 2 Accent 3" w:uiPriority="68"/>
-    <w:lsdException w:name="Medium Grid 3 Accent 3" w:uiPriority="69"/>
-    <w:lsdException w:name="Dark List Accent 3" w:uiPriority="70"/>
-    <w:lsdException w:name="Colorful Shading Accent 3" w:uiPriority="71"/>
-    <w:lsdException w:name="Colorful List Accent 3" w:uiPriority="72"/>
-    <w:lsdException w:name="Colorful Grid Accent 3" w:uiPriority="73"/>
-    <w:lsdException w:name="Light Shading Accent 4" w:uiPriority="60"/>
-    <w:lsdException w:name="Light List Accent 4" w:uiPriority="61"/>
-    <w:lsdException w:name="Light Grid Accent 4" w:uiPriority="62"/>
-    <w:lsdException w:name="Medium Shading 1 Accent 4" w:uiPriority="63"/>
-    <w:lsdException w:name="Medium Shading 2 Accent 4" w:uiPriority="64"/>
-    <w:lsdException w:name="Medium List 1 Accent 4" w:uiPriority="65"/>
-    <w:lsdException w:name="Medium List 2 Accent 4" w:uiPriority="66"/>
-    <w:lsdException w:name="Medium Grid 1 Accent 4" w:uiPriority="67"/>
-    <w:lsdException w:name="Medium Grid 2 Accent 4" w:uiPriority="68"/>
-    <w:lsdException w:name="Medium Grid 3 Accent 4" w:uiPriority="69"/>
-    <w:lsdException w:name="Dark List Accent 4" w:uiPriority="70"/>
-    <w:lsdException w:name="Colorful Shading Accent 4" w:uiPriority="71"/>
-    <w:lsdException w:name="Colorful List Accent 4" w:uiPriority="72"/>
-    <w:lsdException w:name="Colorful Grid Accent 4" w:uiPriority="73"/>
-    <w:lsdException w:name="Light Shading Accent 5" w:uiPriority="60"/>
-    <w:lsdException w:name="Light List Accent 5" w:uiPriority="61"/>
-    <w:lsdException w:name="Light Grid Accent 5" w:uiPriority="62"/>
-    <w:lsdException w:name="Medium Shading 1 Accent 5" w:uiPriority="63"/>
-    <w:lsdException w:name="Medium Shading 2 Accent 5" w:uiPriority="64"/>
-    <w:lsdException w:name="Medium List 1 Accent 5" w:uiPriority="65"/>
-    <w:lsdException w:name="Medium List 2 Accent 5" w:uiPriority="66"/>
-    <w:lsdException w:name="Medium Grid 1 Accent 5" w:uiPriority="67"/>
-    <w:lsdException w:name="Medium Grid 2 Accent 5" w:uiPriority="68"/>
-    <w:lsdException w:name="Medium Grid 3 Accent 5" w:uiPriority="69"/>
-    <w:lsdException w:name="Dark List Accent 5" w:uiPriority="70"/>
-    <w:lsdException w:name="Colorful Shading Accent 5" w:uiPriority="71"/>
-    <w:lsdException w:name="Colorful List Accent 5" w:uiPriority="72"/>
-    <w:lsdException w:name="Colorful Grid Accent 5" w:uiPriority="73"/>
-    <w:lsdException w:name="Light Shading Accent 6" w:uiPriority="60"/>
-    <w:lsdException w:name="Light List Accent 6" w:uiPriority="61"/>
-    <w:lsdException w:name="Light Grid Accent 6" w:uiPriority="62"/>
-    <w:lsdException w:name="Medium Shading 1 Accent 6" w:uiPriority="63"/>
-    <w:lsdException w:name="Medium Shading 2 Accent 6" w:uiPriority="64"/>
-    <w:lsdException w:name="Medium List 1 Accent 6" w:uiPriority="65"/>
-    <w:lsdException w:name="Medium List 2 Accent 6" w:uiPriority="66"/>
-    <w:lsdException w:name="Medium Grid 1 Accent 6" w:uiPriority="67"/>
-    <w:lsdException w:name="Medium Grid 2 Accent 6" w:uiPriority="68"/>
-    <w:lsdException w:name="Medium Grid 3 Accent 6" w:uiPriority="69"/>
-    <w:lsdException w:name="Dark List Accent 6" w:uiPriority="70"/>
-    <w:lsdException w:name="Colorful Shading Accent 6" w:uiPriority="71"/>
-    <w:lsdException w:name="Colorful List Accent 6" w:uiPriority="72"/>
-    <w:lsdException w:name="Colorful Grid Accent 6" w:uiPriority="73"/>
-    <w:lsdException w:name="Subtle Emphasis" w:uiPriority="19" w:qFormat="1"/>
-    <w:lsdException w:name="Intense Emphasis" w:uiPriority="21" w:qFormat="1"/>
-    <w:lsdException w:name="Subtle Reference" w:uiPriority="31" w:qFormat="1"/>
-    <w:lsdException w:name="Intense Reference" w:uiPriority="32" w:qFormat="1"/>
-    <w:lsdException w:name="Book Title" w:uiPriority="33" w:qFormat="1"/>
-    <w:lsdException w:name="Bibliography" w:semiHidden="1" w:uiPriority="37" w:unhideWhenUsed="1"/>
-    <w:lsdException w:name="TOC Heading" w:semiHidden="1" w:uiPriority="39" w:unhideWhenUsed="1" w:qFormat="1"/>
-    <w:lsdException w:name="Plain Table 1" w:uiPriority="41"/>
-    <w:lsdException w:name="Plain Table 2" w:uiPriority="42"/>
-    <w:lsdException w:name="Plain Table 3" w:uiPriority="43"/>
-    <w:lsdException w:name="Plain Table 4" w:uiPriority="44"/>
-    <w:lsdException w:name="Plain Table 5" w:uiPriority="45"/>
-    <w:lsdException w:name="Grid Table Light" w:uiPriority="40"/>
-    <w:lsdException w:name="Grid Table 1 Light" w:uiPriority="46"/>
-    <w:lsdException w:name="Grid Table 2" w:uiPriority="47"/>
-    <w:lsdException w:name="Grid Table 3" w:uiPriority="48"/>
-    <w:lsdException w:name="Grid Table 4" w:uiPriority="49"/>
-    <w:lsdException w:name="Grid Table 5 Dark" w:uiPriority="50"/>
-    <w:lsdException w:name="Grid Table 6 Colorful" w:uiPriority="51"/>
-    <w:lsdException w:name="Grid Table 7 Colorful" w:uiPriority="52"/>
-    <w:lsdException w:name="Grid Table 1 Light Accent 1" w:uiPriority="46"/>
-    <w:lsdException w:name="Grid Table 2 Accent 1" w:uiPriority="47"/>
-    <w:lsdException w:name="Grid Table 3 Accent 1" w:uiPriority="48"/>
-    <w:lsdException w:name="Grid Table 4 Accent 1" w:uiPriority="49"/>
-    <w:lsdException w:name="Grid Table 5 Dark Accent 1" w:uiPriority="50"/>
-    <w:lsdException w:name="Grid Table 6 Colorful Accent 1" w:uiPriority="51"/>
-    <w:lsdException w:name="Grid Table 7 Colorful Accent 1" w:uiPriority="52"/>
-    <w:lsdException w:name="Grid Table 1 Light Accent 2" w:uiPriority="46"/>
-    <w:lsdException w:name="Grid Table 2 Accent 2" w:uiPriority="47"/>
-    <w:lsdException w:name="Grid Table 3 Accent 2" w:uiPriority="48"/>
-    <w:lsdException w:name="Grid Table 4 Accent 2" w:uiPriority="49"/>
-    <w:lsdException w:name="Grid Table 5 Dark Accent 2" w:uiPriority="50"/>
-    <w:lsdException w:name="Grid Table 6 Colorful Accent 2" w:uiPriority="51"/>
-    <w:lsdException w:name="Grid Table 7 Colorful Accent 2" w:uiPriority="52"/>
-    <w:lsdException w:name="Grid Table 1 Light Accent 3" w:uiPriority="46"/>
-    <w:lsdException w:name="Grid Table 2 Accent 3" w:uiPriority="47"/>
-    <w:lsdException w:name="Grid Table 3 Accent 3" w:uiPriority="48"/>
-    <w:lsdException w:name="Grid Table 4 Accent 3" w:uiPriority="49"/>
-    <w:lsdException w:name="Grid Table 5 Dark Accent 3" w:uiPriority="50"/>
-    <w:lsdException w:name="Grid Table 6 Colorful Accent 3" w:uiPriority="51"/>
-    <w:lsdException w:name="Grid Table 7 Colorful Accent 3" w:uiPriority="52"/>
-    <w:lsdException w:name="Grid Table 1 Light Accent 4" w:uiPriority="46"/>
-    <w:lsdException w:name="Grid Table 2 Accent 4" w:uiPriority="47"/>
-    <w:lsdException w:name="Grid Table 3 Accent 4" w:uiPriority="48"/>
-    <w:lsdException w:name="Grid Table 4 Accent 4" w:uiPriority="49"/>
-    <w:lsdException w:name="Grid Table 5 Dark Accent 4" w:uiPriority="50"/>
-    <w:lsdException w:name="Grid Table 6 Colorful Accent 4" w:uiPriority="51"/>
-    <w:lsdException w:name="Grid Table 7 Colorful Accent 4" w:uiPriority="52"/>
-    <w:lsdException w:name="Grid Table 1 Light Accent 5" w:uiPriority="46"/>
-    <w:lsdException w:name="Grid Table 2 Accent 5" w:uiPriority="47"/>
-    <w:lsdException w:name="Grid Table 3 Accent 5" w:uiPriority="48"/>
-    <w:lsdException w:name="Grid Table 4 Accent 5" w:uiPriority="49"/>
-    <w:lsdException w:name="Grid Table 5 Dark Accent 5" w:uiPriority="50"/>
-    <w:lsdException w:name="Grid Table 6 Colorful Accent 5" w:uiPriority="51"/>
-    <w:lsdException w:name="Grid Table 7 Colorful Accent 5" w:uiPriority="52"/>
-    <w:lsdException w:name="Grid Table 1 Light Accent 6" w:uiPriority="46"/>
-    <w:lsdException w:name="Grid Table 2 Accent 6" w:uiPriority="47"/>
-    <w:lsdException w:name="Grid Table 3 Accent 6" w:uiPriority="48"/>
-    <w:lsdException w:name="Grid Table 4 Accent 6" w:uiPriority="49"/>
-    <w:lsdException w:name="Grid Table 5 Dark Accent 6" w:uiPriority="50"/>
-    <w:lsdException w:name="Grid Table 6 Colorful Accent 6" w:uiPriority="51"/>
-    <w:lsdException w:name="Grid Table 7 Colorful Accent 6" w:uiPriority="52"/>
-    <w:lsdException w:name="List Table 1 Light" w:uiPriority="46"/>
-    <w:lsdException w:name="List Table 2" w:uiPriority="47"/>
-    <w:lsdException w:name="List Table 3" w:uiPriority="48"/>
-    <w:lsdException w:name="List Table 4" w:uiPriority="49"/>
-    <w:lsdException w:name="List Table 5 Dark" w:uiPriority="50"/>
-    <w:lsdException w:name="List Table 6 Colorful" w:uiPriority="51"/>
-    <w:lsdException w:name="List Table 7 Colorful" w:uiPriority="52"/>
-    <w:lsdException w:name="List Table 1 Light Accent 1" w:uiPriority="46"/>
-    <w:lsdException w:name="List Table 2 Accent 1" w:uiPriority="47"/>
-    <w:lsdException w:name="List Table 3 Accent 1" w:uiPriority="48"/>
-    <w:lsdException w:name="List Table 4 Accent 1" w:uiPriority="49"/>
-    <w:lsdException w:name="List Table 5 Dark Accent 1" w:uiPriority="50"/>
-    <w:lsdException w:name="List Table 6 Colorful Accent 1" w:uiPriority="51"/>
-    <w:lsdException w:name="List Table 7 Colorful Accent 1" w:uiPriority="52"/>
-    <w:lsdException w:name="List Table 1 Light Accent 2" w:uiPriority="46"/>
-    <w:lsdException w:name="List Table 2 Accent 2" w:uiPriority="47"/>
-    <w:lsdException w:name="List Table 3 Accent 2" w:uiPriority="48"/>
-    <w:lsdException w:name="List Table 4 Accent 2" w:uiPriority="49"/>
-    <w:lsdException w:name="List Table 5 Dark Accent 2" w:uiPriority="50"/>
-    <w:lsdException w:name="List Table 6 Colorful Accent 2" w:uiPriority="51"/>
-    <w:lsdException w:name="List Table 7 Colorful Accent 2" w:uiPriority="52"/>
-    <w:lsdException w:name="List Table 1 Light Accent 3" w:uiPriority="46"/>
-    <w:lsdException w:name="List Table 2 Accent 3" w:uiPriority="47"/>
-    <w:lsdException w:name="List Table 3 Accent 3" w:uiPriority="48"/>
-    <w:lsdException w:name="List Table 4 Accent 3" w:uiPriority="49"/>
-    <w:lsdException w:name="List Table 5 Dark Accent 3" w:uiPriority="50"/>
-    <w:lsdException w:name="List Table 6 Colorful Accent 3" w:uiPriority="51"/>
-    <w:lsdException w:name="List Table 7 Colorful Accent 3" w:uiPriority="52"/>
-    <w:lsdException w:name="List Table 1 Light Accent 4" w:uiPriority="46"/>
-    <w:lsdException w:name="List Table 2 Accent 4" w:uiPriority="47"/>
-    <w:lsdException w:name="List Table 3 Accent 4" w:uiPriority="48"/>
-    <w:lsdException w:name="List Table 4 Accent 4" w:uiPriority="49"/>
-    <w:lsdException w:name="List Table 5 Dark Accent 4" w:uiPriority="50"/>
-    <w:lsdException w:name="List Table 6 Colorful Accent 4" w:uiPriority="51"/>
-    <w:lsdException w:name="List Table 7 Colorful Accent 4" w:uiPriority="52"/>
-    <w:lsdException w:name="List Table 1 Light Accent 5" w:uiPriority="46"/>
-    <w:lsdException w:name="List Table 2 Accent 5" w:uiPriority="47"/>
-    <w:lsdException w:name="List Table 3 Accent 5" w:uiPriority="48"/>
-    <w:lsdException w:name="List Table 4 Accent 5" w:uiPriority="49"/>
-    <w:lsdException w:name="List Table 5 Dark Accent 5" w:uiPriority="50"/>
-    <w:lsdException w:name="List Table 6 Colorful Accent 5" w:uiPriority="51"/>
-    <w:lsdException w:name="List Table 7 Colorful Accent 5" w:uiPriority="52"/>
-    <w:lsdException w:name="List Table 1 Light Accent 6" w:uiPriority="46"/>
-    <w:lsdException w:name="List Table 2 Accent 6" w:uiPriority="47"/>
-    <w:lsdException w:name="List Table 3 Accent 6" w:uiPriority="48"/>
-    <w:lsdException w:name="List Table 4 Accent 6" w:uiPriority="49"/>
-    <w:lsdException w:name="List Table 5 Dark Accent 6" w:uiPriority="50"/>
-    <w:lsdException w:name="List Table 6 Colorful Accent 6" w:uiPriority="51"/>
-    <w:lsdException w:name="List Table 7 Colorful Accent 6" w:uiPriority="52"/>
-    <w:lsdException w:name="Mention" w:semiHidden="1" w:unhideWhenUsed="1"/>
-    <w:lsdException w:name="Smart Hyperlink" w:semiHidden="1" w:unhideWhenUsed="1"/>
-    <w:lsdException w:name="Hashtag" w:semiHidden="1" w:unhideWhenUsed="1"/>
-    <w:lsdException w:name="Unresolved Mention" w:semiHidden="1" w:unhideWhenUsed="1"/>
-    <w:lsdException w:name="Smart Link" w:semiHidden="1" w:unhideWhenUsed="1"/>
+  <w:latentStyles w:defLockedState="0" w:defUIPriority="99" w:defSemiHidden="1" w:defUnhideWhenUsed="1" w:defQFormat="0" w:count="267">
+    <w:lsdException w:name="Normal" w:semiHidden="0" w:uiPriority="0" w:unhideWhenUsed="0" w:qFormat="1"/>
+    <w:lsdException w:name="heading 1" w:semiHidden="0" w:uiPriority="9" w:unhideWhenUsed="0" w:qFormat="1"/>
+    <w:lsdException w:name="heading 2" w:uiPriority="9" w:qFormat="1"/>
+    <w:lsdException w:name="heading 3" w:uiPriority="9" w:qFormat="1"/>
+    <w:lsdException w:name="heading 4" w:uiPriority="9" w:qFormat="1"/>
+    <w:lsdException w:name="heading 5" w:uiPriority="9" w:qFormat="1"/>
+    <w:lsdException w:name="heading 6" w:uiPriority="9" w:qFormat="1"/>
+    <w:lsdException w:name="heading 7" w:uiPriority="9" w:qFormat="1"/>
+    <w:lsdException w:name="heading 8" w:uiPriority="9" w:qFormat="1"/>
+    <w:lsdException w:name="heading 9" w:uiPriority="9" w:qFormat="1"/>
+    <w:lsdException w:name="toc 1" w:uiPriority="39"/>
+    <w:lsdException w:name="toc 2" w:uiPriority="39"/>
+    <w:lsdException w:name="toc 3" w:uiPriority="39"/>
+    <w:lsdException w:name="toc 4" w:uiPriority="39"/>
+    <w:lsdException w:name="toc 5" w:uiPriority="39"/>
+    <w:lsdException w:name="toc 6" w:uiPriority="39"/>
+    <w:lsdException w:name="toc 7" w:uiPriority="39"/>
+    <w:lsdException w:name="toc 8" w:uiPriority="39"/>
+    <w:lsdException w:name="toc 9" w:uiPriority="39"/>
+    <w:lsdException w:name="caption" w:uiPriority="35" w:qFormat="1"/>
+    <w:lsdException w:name="Title" w:semiHidden="0" w:uiPriority="10" w:unhideWhenUsed="0" w:qFormat="1"/>
+    <w:lsdException w:name="Default Paragraph Font" w:uiPriority="1"/>
+    <w:lsdException w:name="Subtitle" w:semiHidden="0" w:uiPriority="11" w:unhideWhenUsed="0" w:qFormat="1"/>
+    <w:lsdException w:name="Strong" w:semiHidden="0" w:uiPriority="22" w:unhideWhenUsed="0" w:qFormat="1"/>
+    <w:lsdException w:name="Emphasis" w:semiHidden="0" w:uiPriority="20" w:unhideWhenUsed="0" w:qFormat="1"/>
+    <w:lsdException w:name="Normal Table" w:semiHidden="0" w:unhideWhenUsed="0"/>
+    <w:lsdException w:name="Table Subtle 1" w:semiHidden="0" w:unhideWhenUsed="0"/>
+    <w:lsdException w:name="Table Web 2" w:semiHidden="0" w:unhideWhenUsed="0"/>
+    <w:lsdException w:name="Table Web 3" w:semiHidden="0" w:unhideWhenUsed="0"/>
+    <w:lsdException w:name="Table Grid" w:semiHidden="0" w:uiPriority="39" w:unhideWhenUsed="0"/>
+    <w:lsdException w:name="Placeholder Text" w:unhideWhenUsed="0"/>
+    <w:lsdException w:name="No Spacing" w:semiHidden="0" w:uiPriority="1" w:unhideWhenUsed="0" w:qFormat="1"/>
+    <w:lsdException w:name="Light Shading" w:semiHidden="0" w:uiPriority="60" w:unhideWhenUsed="0"/>
+    <w:lsdException w:name="Light List" w:semiHidden="0" w:uiPriority="61" w:unhideWhenUsed="0"/>
+    <w:lsdException w:name="Light Grid" w:semiHidden="0" w:uiPriority="62" w:unhideWhenUsed="0"/>
+    <w:lsdException w:name="Medium Shading 1" w:semiHidden="0" w:uiPriority="63" w:unhideWhenUsed="0"/>
+    <w:lsdException w:name="Medium Shading 2" w:semiHidden="0" w:uiPriority="64" w:unhideWhenUsed="0"/>
+    <w:lsdException w:name="Medium List 1" w:semiHidden="0" w:uiPriority="65" w:unhideWhenUsed="0"/>
+    <w:lsdException w:name="Medium List 2" w:semiHidden="0" w:uiPriority="66" w:unhideWhenUsed="0"/>
+    <w:lsdException w:name="Medium Grid 1" w:semiHidden="0" w:uiPriority="67" w:unhideWhenUsed="0"/>
+    <w:lsdException w:name="Medium Grid 2" w:semiHidden="0" w:uiPriority="68" w:unhideWhenUsed="0"/>
+    <w:lsdException w:name="Medium Grid 3" w:semiHidden="0" w:uiPriority="69" w:unhideWhenUsed="0"/>
+    <w:lsdException w:name="Dark List" w:semiHidden="0" w:uiPriority="70" w:unhideWhenUsed="0"/>
+    <w:lsdException w:name="Colorful Shading" w:semiHidden="0" w:uiPriority="71" w:unhideWhenUsed="0"/>
+    <w:lsdException w:name="Colorful List" w:semiHidden="0" w:uiPriority="72" w:unhideWhenUsed="0"/>
+    <w:lsdException w:name="Colorful Grid" w:semiHidden="0" w:uiPriority="73" w:unhideWhenUsed="0"/>
+    <w:lsdException w:name="Light Shading Accent 1" w:semiHidden="0" w:uiPriority="60" w:unhideWhenUsed="0"/>
+    <w:lsdException w:name="Light List Accent 1" w:semiHidden="0" w:uiPriority="61" w:unhideWhenUsed="0"/>
+    <w:lsdException w:name="Light Grid Accent 1" w:semiHidden="0" w:uiPriority="62" w:unhideWhenUsed="0"/>
+    <w:lsdException w:name="Medium Shading 1 Accent 1" w:semiHidden="0" w:uiPriority="63" w:unhideWhenUsed="0"/>
+    <w:lsdException w:name="Medium Shading 2 Accent 1" w:semiHidden="0" w:uiPriority="64" w:unhideWhenUsed="0"/>
+    <w:lsdException w:name="Medium List 1 Accent 1" w:semiHidden="0" w:uiPriority="65" w:unhideWhenUsed="0"/>
+    <w:lsdException w:name="Revision" w:unhideWhenUsed="0"/>
+    <w:lsdException w:name="List Paragraph" w:semiHidden="0" w:uiPriority="34" w:unhideWhenUsed="0" w:qFormat="1"/>
+    <w:lsdException w:name="Quote" w:semiHidden="0" w:uiPriority="29" w:unhideWhenUsed="0" w:qFormat="1"/>
+    <w:lsdException w:name="Intense Quote" w:semiHidden="0" w:uiPriority="30" w:unhideWhenUsed="0" w:qFormat="1"/>
+    <w:lsdException w:name="Medium List 2 Accent 1" w:semiHidden="0" w:uiPriority="66" w:unhideWhenUsed="0"/>
+    <w:lsdException w:name="Medium Grid 1 Accent 1" w:semiHidden="0" w:uiPriority="67" w:unhideWhenUsed="0"/>
+    <w:lsdException w:name="Medium Grid 2 Accent 1" w:semiHidden="0" w:uiPriority="68" w:unhideWhenUsed="0"/>
+    <w:lsdException w:name="Medium Grid 3 Accent 1" w:semiHidden="0" w:uiPriority="69" w:unhideWhenUsed="0"/>
+    <w:lsdException w:name="Dark List Accent 1" w:semiHidden="0" w:uiPriority="70" w:unhideWhenUsed="0"/>
+    <w:lsdException w:name="Colorful Shading Accent 1" w:semiHidden="0" w:uiPriority="71" w:unhideWhenUsed="0"/>
+    <w:lsdException w:name="Colorful List Accent 1" w:semiHidden="0" w:uiPriority="72" w:unhideWhenUsed="0"/>
+    <w:lsdException w:name="Colorful Grid Accent 1" w:semiHidden="0" w:uiPriority="73" w:unhideWhenUsed="0"/>
+    <w:lsdException w:name="Light Shading Accent 2" w:semiHidden="0" w:uiPriority="60" w:unhideWhenUsed="0"/>
+    <w:lsdException w:name="Light List Accent 2" w:semiHidden="0" w:uiPriority="61" w:unhideWhenUsed="0"/>
+    <w:lsdException w:name="Light Grid Accent 2" w:semiHidden="0" w:uiPriority="62" w:unhideWhenUsed="0"/>
+    <w:lsdException w:name="Medium Shading 1 Accent 2" w:semiHidden="0" w:uiPriority="63" w:unhideWhenUsed="0"/>
+    <w:lsdException w:name="Medium Shading 2 Accent 2" w:semiHidden="0" w:uiPriority="64" w:unhideWhenUsed="0"/>
+    <w:lsdException w:name="Medium List 1 Accent 2" w:semiHidden="0" w:uiPriority="65" w:unhideWhenUsed="0"/>
+    <w:lsdException w:name="Medium List 2 Accent 2" w:semiHidden="0" w:uiPriority="66" w:unhideWhenUsed="0"/>
+    <w:lsdException w:name="Medium Grid 1 Accent 2" w:semiHidden="0" w:uiPriority="67" w:unhideWhenUsed="0"/>
+    <w:lsdException w:name="Medium Grid 2 Accent 2" w:semiHidden="0" w:uiPriority="68" w:unhideWhenUsed="0"/>
+    <w:lsdException w:name="Medium Grid 3 Accent 2" w:semiHidden="0" w:uiPriority="69" w:unhideWhenUsed="0"/>
+    <w:lsdException w:name="Dark List Accent 2" w:semiHidden="0" w:uiPriority="70" w:unhideWhenUsed="0"/>
+    <w:lsdException w:name="Colorful Shading Accent 2" w:semiHidden="0" w:uiPriority="71" w:unhideWhenUsed="0"/>
+    <w:lsdException w:name="Colorful List Accent 2" w:semiHidden="0" w:uiPriority="72" w:unhideWhenUsed="0"/>
+    <w:lsdException w:name="Colorful Grid Accent 2" w:semiHidden="0" w:uiPriority="73" w:unhideWhenUsed="0"/>
+    <w:lsdException w:name="Light Shading Accent 3" w:semiHidden="0" w:uiPriority="60" w:unhideWhenUsed="0"/>
+    <w:lsdException w:name="Light List Accent 3" w:semiHidden="0" w:uiPriority="61" w:unhideWhenUsed="0"/>
+    <w:lsdException w:name="Light Grid Accent 3" w:semiHidden="0" w:uiPriority="62" w:unhideWhenUsed="0"/>
+    <w:lsdException w:name="Medium Shading 1 Accent 3" w:semiHidden="0" w:uiPriority="63" w:unhideWhenUsed="0"/>
+    <w:lsdException w:name="Medium Shading 2 Accent 3" w:semiHidden="0" w:uiPriority="64" w:unhideWhenUsed="0"/>
+    <w:lsdException w:name="Medium List 1 Accent 3" w:semiHidden="0" w:uiPriority="65" w:unhideWhenUsed="0"/>
+    <w:lsdException w:name="Medium List 2 Accent 3" w:semiHidden="0" w:uiPriority="66" w:unhideWhenUsed="0"/>
+    <w:lsdException w:name="Medium Grid 1 Accent 3" w:semiHidden="0" w:uiPriority="67" w:unhideWhenUsed="0"/>
+    <w:lsdException w:name="Medium Grid 2 Accent 3" w:semiHidden="0" w:uiPriority="68" w:unhideWhenUsed="0"/>
+    <w:lsdException w:name="Medium Grid 3 Accent 3" w:semiHidden="0" w:uiPriority="69" w:unhideWhenUsed="0"/>
+    <w:lsdException w:name="Dark List Accent 3" w:semiHidden="0" w:uiPriority="70" w:unhideWhenUsed="0"/>
+    <w:lsdException w:name="Colorful Shading Accent 3" w:semiHidden="0" w:uiPriority="71" w:unhideWhenUsed="0"/>
+    <w:lsdException w:name="Colorful List Accent 3" w:semiHidden="0" w:uiPriority="72" w:unhideWhenUsed="0"/>
+    <w:lsdException w:name="Colorful Grid Accent 3" w:semiHidden="0" w:uiPriority="73" w:unhideWhenUsed="0"/>
+    <w:lsdException w:name="Light Shading Accent 4" w:semiHidden="0" w:uiPriority="60" w:unhideWhenUsed="0"/>
+    <w:lsdException w:name="Light List Accent 4" w:semiHidden="0" w:uiPriority="61" w:unhideWhenUsed="0"/>
+    <w:lsdException w:name="Light Grid Accent 4" w:semiHidden="0" w:uiPriority="62" w:unhideWhenUsed="0"/>
+    <w:lsdException w:name="Medium Shading 1 Accent 4" w:semiHidden="0" w:uiPriority="63" w:unhideWhenUsed="0"/>
+    <w:lsdException w:name="Medium Shading 2 Accent 4" w:semiHidden="0" w:uiPriority="64" w:unhideWhenUsed="0"/>
+    <w:lsdException w:name="Medium List 1 Accent 4" w:semiHidden="0" w:uiPriority="65" w:unhideWhenUsed="0"/>
+    <w:lsdException w:name="Medium List 2 Accent 4" w:semiHidden="0" w:uiPriority="66" w:unhideWhenUsed="0"/>
+    <w:lsdException w:name="Medium Grid 1 Accent 4" w:semiHidden="0" w:uiPriority="67" w:unhideWhenUsed="0"/>
+    <w:lsdException w:name="Medium Grid 2 Accent 4" w:semiHidden="0" w:uiPriority="68" w:unhideWhenUsed="0"/>
+    <w:lsdException w:name="Medium Grid 3 Accent 4" w:semiHidden="0" w:uiPriority="69" w:unhideWhenUsed="0"/>
+    <w:lsdException w:name="Dark List Accent 4" w:semiHidden="0" w:uiPriority="70" w:unhideWhenUsed="0"/>
+    <w:lsdException w:name="Colorful Shading Accent 4" w:semiHidden="0" w:uiPriority="71" w:unhideWhenUsed="0"/>
+    <w:lsdException w:name="Colorful List Accent 4" w:semiHidden="0" w:uiPriority="72" w:unhideWhenUsed="0"/>
+    <w:lsdException w:name="Colorful Grid Accent 4" w:semiHidden="0" w:uiPriority="73" w:unhideWhenUsed="0"/>
+    <w:lsdException w:name="Light Shading Accent 5" w:semiHidden="0" w:uiPriority="60" w:unhideWhenUsed="0"/>
+    <w:lsdException w:name="Light List Accent 5" w:semiHidden="0" w:uiPriority="61" w:unhideWhenUsed="0"/>
+    <w:lsdException w:name="Light Grid Accent 5" w:semiHidden="0" w:uiPriority="62" w:unhideWhenUsed="0"/>
+    <w:lsdException w:name="Medium Shading 1 Accent 5" w:semiHidden="0" w:uiPriority="63" w:unhideWhenUsed="0"/>
+    <w:lsdException w:name="Medium Shading 2 Accent 5" w:semiHidden="0" w:uiPriority="64" w:unhideWhenUsed="0"/>
+    <w:lsdException w:name="Medium List 1 Accent 5" w:semiHidden="0" w:uiPriority="65" w:unhideWhenUsed="0"/>
+    <w:lsdException w:name="Medium List 2 Accent 5" w:semiHidden="0" w:uiPriority="66" w:unhideWhenUsed="0"/>
+    <w:lsdException w:name="Medium Grid 1 Accent 5" w:semiHidden="0" w:uiPriority="67" w:unhideWhenUsed="0"/>
+    <w:lsdException w:name="Medium Grid 2 Accent 5" w:semiHidden="0" w:uiPriority="68" w:unhideWhenUsed="0"/>
+    <w:lsdException w:name="Medium Grid 3 Accent 5" w:semiHidden="0" w:uiPriority="69" w:unhideWhenUsed="0"/>
+    <w:lsdException w:name="Dark List Accent 5" w:semiHidden="0" w:uiPriority="70" w:unhideWhenUsed="0"/>
+    <w:lsdException w:name="Colorful Shading Accent 5" w:semiHidden="0" w:uiPriority="71" w:unhideWhenUsed="0"/>
+    <w:lsdException w:name="Colorful List Accent 5" w:semiHidden="0" w:uiPriority="72" w:unhideWhenUsed="0"/>
+    <w:lsdException w:name="Colorful Grid Accent 5" w:semiHidden="0" w:uiPriority="73" w:unhideWhenUsed="0"/>
+    <w:lsdException w:name="Light Shading Accent 6" w:semiHidden="0" w:uiPriority="60" w:unhideWhenUsed="0"/>
+    <w:lsdException w:name="Light List Accent 6" w:semiHidden="0" w:uiPriority="61" w:unhideWhenUsed="0"/>
+    <w:lsdException w:name="Light Grid Accent 6" w:semiHidden="0" w:uiPriority="62" w:unhideWhenUsed="0"/>
+    <w:lsdException w:name="Medium Shading 1 Accent 6" w:semiHidden="0" w:uiPriority="63" w:unhideWhenUsed="0"/>
+    <w:lsdException w:name="Medium Shading 2 Accent 6" w:semiHidden="0" w:uiPriority="64" w:unhideWhenUsed="0"/>
+    <w:lsdException w:name="Medium List 1 Accent 6" w:semiHidden="0" w:uiPriority="65" w:unhideWhenUsed="0"/>
+    <w:lsdException w:name="Medium List 2 Accent 6" w:semiHidden="0" w:uiPriority="66" w:unhideWhenUsed="0"/>
+    <w:lsdException w:name="Medium Grid 1 Accent 6" w:semiHidden="0" w:uiPriority="67" w:unhideWhenUsed="0"/>
+    <w:lsdException w:name="Medium Grid 2 Accent 6" w:semiHidden="0" w:uiPriority="68" w:unhideWhenUsed="0"/>
+    <w:lsdException w:name="Medium Grid 3 Accent 6" w:semiHidden="0" w:uiPriority="69" w:unhideWhenUsed="0"/>
+    <w:lsdException w:name="Dark List Accent 6" w:semiHidden="0" w:uiPriority="70" w:unhideWhenUsed="0"/>
+    <w:lsdException w:name="Colorful Shading Accent 6" w:semiHidden="0" w:uiPriority="71" w:unhideWhenUsed="0"/>
+    <w:lsdException w:name="Colorful List Accent 6" w:semiHidden="0" w:uiPriority="72" w:unhideWhenUsed="0"/>
+    <w:lsdException w:name="Colorful Grid Accent 6" w:semiHidden="0" w:uiPriority="73" w:unhideWhenUsed="0"/>
+    <w:lsdException w:name="Subtle Emphasis" w:semiHidden="0" w:uiPriority="19" w:unhideWhenUsed="0" w:qFormat="1"/>
+    <w:lsdException w:name="Intense Emphasis" w:semiHidden="0" w:uiPriority="21" w:unhideWhenUsed="0" w:qFormat="1"/>
+    <w:lsdException w:name="Subtle Reference" w:semiHidden="0" w:uiPriority="31" w:unhideWhenUsed="0" w:qFormat="1"/>
+    <w:lsdException w:name="Intense Reference" w:semiHidden="0" w:uiPriority="32" w:unhideWhenUsed="0" w:qFormat="1"/>
+    <w:lsdException w:name="Book Title" w:semiHidden="0" w:uiPriority="33" w:unhideWhenUsed="0" w:qFormat="1"/>
+    <w:lsdException w:name="Bibliography" w:uiPriority="37"/>
+    <w:lsdException w:name="TOC Heading" w:uiPriority="39" w:qFormat="1"/>
   </w:latentStyles>
   <w:style w:type="paragraph" w:default="1" w:styleId="Normal">
     <w:name w:val="Normal"/>
     <w:qFormat/>
+    <w:rsid w:val="00E602DA"/>
     <w:pPr>
       <w:spacing w:after="200" w:line="276" w:lineRule="auto"/>
     </w:pPr>
@@ -15660,6 +14368,7 @@
     <w:link w:val="Heading1Char"/>
     <w:uiPriority w:val="9"/>
     <w:qFormat/>
+    <w:rsid w:val="00E602DA"/>
     <w:pPr>
       <w:keepNext/>
       <w:spacing w:after="0" w:line="240" w:lineRule="auto"/>
@@ -15681,6 +14390,7 @@
     <w:uiPriority w:val="9"/>
     <w:unhideWhenUsed/>
     <w:qFormat/>
+    <w:rsid w:val="00E602DA"/>
     <w:pPr>
       <w:keepNext/>
       <w:keepLines/>
@@ -15702,6 +14412,7 @@
     <w:uiPriority w:val="9"/>
     <w:unhideWhenUsed/>
     <w:qFormat/>
+    <w:rsid w:val="00E602DA"/>
     <w:pPr>
       <w:keepNext/>
       <w:keepLines/>
@@ -15723,6 +14434,7 @@
     <w:uiPriority w:val="9"/>
     <w:unhideWhenUsed/>
     <w:qFormat/>
+    <w:rsid w:val="00E602DA"/>
     <w:pPr>
       <w:keepNext/>
       <w:keepLines/>
@@ -15745,6 +14457,7 @@
     <w:semiHidden/>
     <w:unhideWhenUsed/>
     <w:qFormat/>
+    <w:rsid w:val="00E602DA"/>
     <w:pPr>
       <w:keepNext/>
       <w:keepLines/>
@@ -15767,6 +14480,7 @@
     <w:uiPriority w:val="99"/>
     <w:semiHidden/>
     <w:unhideWhenUsed/>
+    <w:qFormat/>
     <w:tblPr>
       <w:tblInd w:w="0" w:type="dxa"/>
       <w:tblCellMar>
@@ -15787,6 +14501,7 @@
     <w:name w:val="Hyperlink"/>
     <w:basedOn w:val="DefaultParagraphFont"/>
     <w:uiPriority w:val="99"/>
+    <w:rsid w:val="00E602DA"/>
     <w:rPr>
       <w:rFonts w:cs="Times New Roman"/>
       <w:color w:val="0000FF"/>
@@ -15796,6 +14511,7 @@
   <w:style w:type="paragraph" w:customStyle="1" w:styleId="Default">
     <w:name w:val="Default"/>
     <w:uiPriority w:val="99"/>
+    <w:rsid w:val="00E602DA"/>
     <w:pPr>
       <w:autoSpaceDE w:val="0"/>
       <w:autoSpaceDN w:val="0"/>
@@ -15813,6 +14529,7 @@
     <w:basedOn w:val="Normal"/>
     <w:uiPriority w:val="34"/>
     <w:qFormat/>
+    <w:rsid w:val="00E602DA"/>
     <w:pPr>
       <w:ind w:left="720"/>
       <w:contextualSpacing/>
@@ -15823,6 +14540,7 @@
     <w:basedOn w:val="Normal"/>
     <w:link w:val="HeaderChar"/>
     <w:uiPriority w:val="99"/>
+    <w:rsid w:val="00E602DA"/>
     <w:pPr>
       <w:tabs>
         <w:tab w:val="center" w:pos="4680"/>
@@ -15836,6 +14554,7 @@
     <w:basedOn w:val="DefaultParagraphFont"/>
     <w:link w:val="Header"/>
     <w:uiPriority w:val="99"/>
+    <w:rsid w:val="00E602DA"/>
     <w:rPr>
       <w:rFonts w:cs="Times New Roman"/>
       <w:lang w:bidi="ur-PK"/>
@@ -15846,6 +14565,7 @@
     <w:basedOn w:val="Normal"/>
     <w:link w:val="FooterChar"/>
     <w:uiPriority w:val="99"/>
+    <w:rsid w:val="00E602DA"/>
     <w:pPr>
       <w:tabs>
         <w:tab w:val="center" w:pos="4680"/>
@@ -15859,6 +14579,7 @@
     <w:basedOn w:val="DefaultParagraphFont"/>
     <w:link w:val="Footer"/>
     <w:uiPriority w:val="99"/>
+    <w:rsid w:val="00E602DA"/>
     <w:rPr>
       <w:rFonts w:cs="Times New Roman"/>
       <w:lang w:bidi="ur-PK"/>
@@ -15868,6 +14589,7 @@
     <w:name w:val="Heading 1 Char"/>
     <w:basedOn w:val="DefaultParagraphFont"/>
     <w:link w:val="Heading1"/>
+    <w:rsid w:val="00E602DA"/>
     <w:rPr>
       <w:rFonts w:ascii="Times New Roman" w:eastAsia="Times New Roman" w:hAnsi="Times New Roman" w:cs="Times New Roman"/>
       <w:b/>
@@ -15881,6 +14603,7 @@
     <w:link w:val="TitleChar"/>
     <w:uiPriority w:val="10"/>
     <w:qFormat/>
+    <w:rsid w:val="00E602DA"/>
     <w:pPr>
       <w:spacing w:after="0" w:line="240" w:lineRule="auto"/>
       <w:jc w:val="center"/>
@@ -15897,6 +14620,7 @@
     <w:name w:val="Title Char"/>
     <w:basedOn w:val="DefaultParagraphFont"/>
     <w:link w:val="Title"/>
+    <w:rsid w:val="00E602DA"/>
     <w:rPr>
       <w:rFonts w:ascii="Arial Narrow" w:eastAsia="Times New Roman" w:hAnsi="Arial Narrow" w:cs="Times New Roman"/>
       <w:b/>
@@ -15909,6 +14633,7 @@
     <w:basedOn w:val="Normal"/>
     <w:link w:val="BalloonTextChar"/>
     <w:uiPriority w:val="99"/>
+    <w:rsid w:val="00E602DA"/>
     <w:pPr>
       <w:spacing w:after="0" w:line="240" w:lineRule="auto"/>
     </w:pPr>
@@ -15923,6 +14648,7 @@
     <w:basedOn w:val="DefaultParagraphFont"/>
     <w:link w:val="BalloonText"/>
     <w:uiPriority w:val="99"/>
+    <w:rsid w:val="00E602DA"/>
     <w:rPr>
       <w:rFonts w:ascii="Tahoma" w:hAnsi="Tahoma" w:cs="Tahoma"/>
       <w:sz w:val="16"/>
@@ -15933,6 +14659,7 @@
   <w:style w:type="paragraph" w:customStyle="1" w:styleId="doctext">
     <w:name w:val="doctext"/>
     <w:basedOn w:val="Normal"/>
+    <w:rsid w:val="00E602DA"/>
     <w:pPr>
       <w:spacing w:before="100" w:beforeAutospacing="1" w:after="100" w:afterAutospacing="1" w:line="240" w:lineRule="auto"/>
     </w:pPr>
@@ -15947,6 +14674,7 @@
     <w:name w:val="Heading 5 Char"/>
     <w:basedOn w:val="DefaultParagraphFont"/>
     <w:link w:val="Heading5"/>
+    <w:rsid w:val="00E602DA"/>
     <w:rPr>
       <w:rFonts w:ascii="Cambria" w:eastAsia="SimSun" w:hAnsi="Cambria" w:cs="Times New Roman"/>
       <w:color w:val="243F60"/>
@@ -15958,10 +14686,12 @@
   <w:style w:type="character" w:customStyle="1" w:styleId="docemphstrong">
     <w:name w:val="docemphstrong"/>
     <w:basedOn w:val="DefaultParagraphFont"/>
+    <w:rsid w:val="00E602DA"/>
   </w:style>
   <w:style w:type="paragraph" w:customStyle="1" w:styleId="doclist">
     <w:name w:val="doclist"/>
     <w:basedOn w:val="Normal"/>
+    <w:rsid w:val="00E602DA"/>
     <w:pPr>
       <w:spacing w:before="100" w:beforeAutospacing="1" w:after="100" w:afterAutospacing="1" w:line="240" w:lineRule="auto"/>
     </w:pPr>
@@ -15976,6 +14706,7 @@
     <w:name w:val="Heading 2 Char"/>
     <w:basedOn w:val="DefaultParagraphFont"/>
     <w:link w:val="Heading2"/>
+    <w:rsid w:val="00E602DA"/>
     <w:rPr>
       <w:rFonts w:ascii="Cambria" w:eastAsia="SimSun" w:hAnsi="Cambria" w:cs="Times New Roman"/>
       <w:color w:val="365F91"/>
@@ -15988,6 +14719,7 @@
     <w:name w:val="Heading 3 Char"/>
     <w:basedOn w:val="DefaultParagraphFont"/>
     <w:link w:val="Heading3"/>
+    <w:rsid w:val="00E602DA"/>
     <w:rPr>
       <w:rFonts w:ascii="Cambria" w:eastAsia="SimSun" w:hAnsi="Cambria" w:cs="Times New Roman"/>
       <w:color w:val="243F60"/>
@@ -16000,6 +14732,7 @@
     <w:name w:val="Heading 4 Char"/>
     <w:basedOn w:val="DefaultParagraphFont"/>
     <w:link w:val="Heading4"/>
+    <w:rsid w:val="00E602DA"/>
     <w:rPr>
       <w:rFonts w:ascii="Cambria" w:eastAsia="SimSun" w:hAnsi="Cambria" w:cs="Times New Roman"/>
       <w:i/>
@@ -16013,20 +14746,24 @@
   <w:style w:type="character" w:customStyle="1" w:styleId="doctext1">
     <w:name w:val="doctext1"/>
     <w:basedOn w:val="DefaultParagraphFont"/>
+    <w:rsid w:val="00E602DA"/>
   </w:style>
   <w:style w:type="character" w:customStyle="1" w:styleId="docemphroman">
     <w:name w:val="docemphroman"/>
     <w:basedOn w:val="DefaultParagraphFont"/>
+    <w:rsid w:val="00E602DA"/>
   </w:style>
   <w:style w:type="character" w:customStyle="1" w:styleId="docemphasis">
     <w:name w:val="docemphasis"/>
     <w:basedOn w:val="DefaultParagraphFont"/>
+    <w:rsid w:val="00E602DA"/>
   </w:style>
   <w:style w:type="paragraph" w:styleId="TOC1">
     <w:name w:val="toc 1"/>
     <w:basedOn w:val="Normal"/>
     <w:next w:val="Normal"/>
     <w:uiPriority w:val="39"/>
+    <w:rsid w:val="00E602DA"/>
     <w:pPr>
       <w:spacing w:after="100"/>
     </w:pPr>
@@ -16036,6 +14773,7 @@
     <w:basedOn w:val="Normal"/>
     <w:next w:val="Normal"/>
     <w:uiPriority w:val="39"/>
+    <w:rsid w:val="00E602DA"/>
     <w:pPr>
       <w:spacing w:after="100"/>
       <w:ind w:left="220"/>
@@ -16046,6 +14784,7 @@
     <w:basedOn w:val="Normal"/>
     <w:next w:val="Normal"/>
     <w:uiPriority w:val="39"/>
+    <w:rsid w:val="00E602DA"/>
     <w:pPr>
       <w:spacing w:after="100"/>
       <w:ind w:left="440"/>
@@ -16056,6 +14795,7 @@
     <w:basedOn w:val="Normal"/>
     <w:next w:val="Normal"/>
     <w:uiPriority w:val="39"/>
+    <w:rsid w:val="00E602DA"/>
     <w:pPr>
       <w:spacing w:after="100"/>
       <w:ind w:left="660"/>
@@ -16067,6 +14807,7 @@
     <w:next w:val="Normal"/>
     <w:uiPriority w:val="39"/>
     <w:qFormat/>
+    <w:rsid w:val="00E602DA"/>
     <w:pPr>
       <w:keepLines/>
       <w:spacing w:before="240" w:line="259" w:lineRule="auto"/>
@@ -16084,6 +14825,7 @@
     <w:name w:val="Normal (Web)"/>
     <w:basedOn w:val="Normal"/>
     <w:uiPriority w:val="99"/>
+    <w:rsid w:val="00E602DA"/>
     <w:pPr>
       <w:spacing w:before="100" w:beforeAutospacing="1" w:after="100" w:afterAutospacing="1" w:line="240" w:lineRule="auto"/>
     </w:pPr>
@@ -16099,6 +14841,7 @@
     <w:basedOn w:val="DefaultParagraphFont"/>
     <w:uiPriority w:val="20"/>
     <w:qFormat/>
+    <w:rsid w:val="00E602DA"/>
     <w:rPr>
       <w:i/>
       <w:iCs/>
@@ -16109,6 +14852,7 @@
     <w:basedOn w:val="DefaultParagraphFont"/>
     <w:uiPriority w:val="22"/>
     <w:qFormat/>
+    <w:rsid w:val="00E602DA"/>
     <w:rPr>
       <w:b/>
       <w:bCs/>
@@ -16427,7 +15171,7 @@
 </file>
 
 <file path=customXml/itemProps1.xml><?xml version="1.0" encoding="utf-8"?>
-<ds:datastoreItem xmlns:ds="http://schemas.openxmlformats.org/officeDocument/2006/customXml" ds:itemID="{46FB36E6-522D-4A0F-AFF1-5DFFC091D2D5}">
+<ds:datastoreItem xmlns:ds="http://schemas.openxmlformats.org/officeDocument/2006/customXml" ds:itemID="{DF60F46A-8445-4E47-8EF3-FE8B729049D9}">
   <ds:schemaRefs>
     <ds:schemaRef ds:uri="http://schemas.openxmlformats.org/officeDocument/2006/bibliography"/>
   </ds:schemaRefs>

</xml_diff>

<commit_message>
modify fully dressed and  brief level use case
</commit_message>
<xml_diff>
--- a/OOSE PROJECT PROPOSAL.docx
+++ b/OOSE PROJECT PROPOSAL.docx
@@ -1,6 +1,6 @@
 
 <file path=word/document.xml><?xml version="1.0" encoding="utf-8"?>
-<w:document xmlns:ve="http://schemas.openxmlformats.org/markup-compatibility/2006" xmlns:o="urn:schemas-microsoft-com:office:office" xmlns:r="http://schemas.openxmlformats.org/officeDocument/2006/relationships" xmlns:m="http://schemas.openxmlformats.org/officeDocument/2006/math" xmlns:v="urn:schemas-microsoft-com:vml" xmlns:wp="http://schemas.openxmlformats.org/drawingml/2006/wordprocessingDrawing" xmlns:w10="urn:schemas-microsoft-com:office:word" xmlns:w="http://schemas.openxmlformats.org/wordprocessingml/2006/main" xmlns:wne="http://schemas.microsoft.com/office/word/2006/wordml">
+<w:document xmlns:wpc="http://schemas.microsoft.com/office/word/2010/wordprocessingCanvas" xmlns:cx="http://schemas.microsoft.com/office/drawing/2014/chartex" xmlns:cx1="http://schemas.microsoft.com/office/drawing/2015/9/8/chartex" xmlns:cx2="http://schemas.microsoft.com/office/drawing/2015/10/21/chartex" xmlns:cx3="http://schemas.microsoft.com/office/drawing/2016/5/9/chartex" xmlns:cx4="http://schemas.microsoft.com/office/drawing/2016/5/10/chartex" xmlns:cx5="http://schemas.microsoft.com/office/drawing/2016/5/11/chartex" xmlns:cx6="http://schemas.microsoft.com/office/drawing/2016/5/12/chartex" xmlns:cx7="http://schemas.microsoft.com/office/drawing/2016/5/13/chartex" xmlns:cx8="http://schemas.microsoft.com/office/drawing/2016/5/14/chartex" xmlns:mc="http://schemas.openxmlformats.org/markup-compatibility/2006" xmlns:aink="http://schemas.microsoft.com/office/drawing/2016/ink" xmlns:am3d="http://schemas.microsoft.com/office/drawing/2017/model3d" xmlns:o="urn:schemas-microsoft-com:office:office" xmlns:oel="http://schemas.microsoft.com/office/2019/extlst" xmlns:r="http://schemas.openxmlformats.org/officeDocument/2006/relationships" xmlns:m="http://schemas.openxmlformats.org/officeDocument/2006/math" xmlns:v="urn:schemas-microsoft-com:vml" xmlns:wp14="http://schemas.microsoft.com/office/word/2010/wordprocessingDrawing" xmlns:wp="http://schemas.openxmlformats.org/drawingml/2006/wordprocessingDrawing" xmlns:w10="urn:schemas-microsoft-com:office:word" xmlns:w="http://schemas.openxmlformats.org/wordprocessingml/2006/main" xmlns:w14="http://schemas.microsoft.com/office/word/2010/wordml" xmlns:w15="http://schemas.microsoft.com/office/word/2012/wordml" xmlns:w16cex="http://schemas.microsoft.com/office/word/2018/wordml/cex" xmlns:w16cid="http://schemas.microsoft.com/office/word/2016/wordml/cid" xmlns:w16="http://schemas.microsoft.com/office/word/2018/wordml" xmlns:w16sdtdh="http://schemas.microsoft.com/office/word/2020/wordml/sdtdatahash" xmlns:w16se="http://schemas.microsoft.com/office/word/2015/wordml/symex" xmlns:wpg="http://schemas.microsoft.com/office/word/2010/wordprocessingGroup" xmlns:wpi="http://schemas.microsoft.com/office/word/2010/wordprocessingInk" xmlns:wne="http://schemas.microsoft.com/office/word/2006/wordml" xmlns:wps="http://schemas.microsoft.com/office/word/2010/wordprocessingShape" mc:Ignorable="w14 w15 w16se w16cid w16 w16cex w16sdtdh wp14">
   <w:body>
     <w:p>
       <w:pPr>
@@ -23,7 +23,7 @@
           <w:lang w:bidi="ar-SA"/>
         </w:rPr>
         <w:drawing>
-          <wp:anchor distT="0" distB="0" distL="0" distR="0" simplePos="0" relativeHeight="251659264" behindDoc="0" locked="0" layoutInCell="1" allowOverlap="1">
+          <wp:anchor distT="0" distB="0" distL="0" distR="0" simplePos="0" relativeHeight="251659264" behindDoc="0" locked="0" layoutInCell="1" allowOverlap="1" wp14:anchorId="65B2A765" wp14:editId="11CCCC8C">
             <wp:simplePos x="0" y="0"/>
             <wp:positionH relativeFrom="column">
               <wp:posOffset>-423545</wp:posOffset>
@@ -205,11 +205,19 @@
           <w:rFonts w:ascii="Verdana" w:hAnsi="Verdana"/>
         </w:rPr>
       </w:pPr>
+      <w:proofErr w:type="spellStart"/>
       <w:r>
         <w:rPr>
           <w:rFonts w:ascii="Verdana" w:hAnsi="Verdana"/>
         </w:rPr>
-        <w:t>Afaq (FA20-BSE-057)</w:t>
+        <w:t>Afaq</w:t>
+      </w:r>
+      <w:proofErr w:type="spellEnd"/>
+      <w:r>
+        <w:rPr>
+          <w:rFonts w:ascii="Verdana" w:hAnsi="Verdana"/>
+        </w:rPr>
+        <w:t xml:space="preserve"> (FA20-BSE-057)</w:t>
       </w:r>
     </w:p>
     <w:p>
@@ -1988,6 +1996,7 @@
           <w:sz w:val="20"/>
           <w:szCs w:val="20"/>
         </w:rPr>
+        <w:lastRenderedPageBreak/>
         <w:t>4. Negligence</w:t>
       </w:r>
     </w:p>
@@ -2013,7 +2022,6 @@
           <w:sz w:val="20"/>
           <w:szCs w:val="20"/>
         </w:rPr>
-        <w:lastRenderedPageBreak/>
         <w:t>When data is stored in computers or laptops, it has become so natural that people lose the information when files are accidentally deleted or even it could fall into the wrong hands. Ensure a proper backup strategy to keep your data on important devices and run them smoothly without hassles.</w:t>
       </w:r>
       <w:bookmarkStart w:id="15" w:name="_Toc101427045"/>
@@ -2067,7 +2075,7 @@
         </w:rPr>
         <w:lastRenderedPageBreak/>
         <w:drawing>
-          <wp:inline distT="0" distB="0" distL="0" distR="0">
+          <wp:inline distT="0" distB="0" distL="0" distR="0" wp14:anchorId="78CFDE30" wp14:editId="598BD4A4">
             <wp:extent cx="5943600" cy="7920757"/>
             <wp:effectExtent l="0" t="0" r="0" b="0"/>
             <wp:docPr id="4" name="Picture 4" descr="C:\Users\mnk\Downloads\BSE 4TH SEMESTER\Sir Mukhtiar Zamin\LAB\UseCaseDiagram1.png"/>
@@ -2087,7 +2095,7 @@
                     <a:blip r:embed="rId9">
                       <a:extLst>
                         <a:ext uri="{28A0092B-C50C-407E-A947-70E740481C1C}">
-                          <a14:useLocalDpi xmlns:a14="http://schemas.microsoft.com/office/drawing/2010/main" xmlns:wps="http://schemas.microsoft.com/office/word/2010/wordprocessingShape" xmlns:wpi="http://schemas.microsoft.com/office/word/2010/wordprocessingInk" xmlns:wpg="http://schemas.microsoft.com/office/word/2010/wordprocessingGroup" xmlns:w16se="http://schemas.microsoft.com/office/word/2015/wordml/symex" xmlns:w16sdtdh="http://schemas.microsoft.com/office/word/2020/wordml/sdtdatahash" xmlns:w16="http://schemas.microsoft.com/office/word/2018/wordml" xmlns:w16cid="http://schemas.microsoft.com/office/word/2016/wordml/cid" xmlns:w16cex="http://schemas.microsoft.com/office/word/2018/wordml/cex" xmlns:w15="http://schemas.microsoft.com/office/word/2012/wordml" xmlns:w14="http://schemas.microsoft.com/office/word/2010/wordml" xmlns:w="http://schemas.openxmlformats.org/wordprocessingml/2006/main" xmlns:w10="urn:schemas-microsoft-com:office:word" xmlns:wp14="http://schemas.microsoft.com/office/word/2010/wordprocessingDrawing" xmlns:v="urn:schemas-microsoft-com:vml" xmlns:oel="http://schemas.microsoft.com/office/2019/extlst" xmlns:o="urn:schemas-microsoft-com:office:office" xmlns:am3d="http://schemas.microsoft.com/office/drawing/2017/model3d" xmlns:aink="http://schemas.microsoft.com/office/drawing/2016/ink" xmlns:mc="http://schemas.openxmlformats.org/markup-compatibility/2006" xmlns:cx8="http://schemas.microsoft.com/office/drawing/2016/5/14/chartex" xmlns:cx7="http://schemas.microsoft.com/office/drawing/2016/5/13/chartex" xmlns:cx6="http://schemas.microsoft.com/office/drawing/2016/5/12/chartex" xmlns:cx5="http://schemas.microsoft.com/office/drawing/2016/5/11/chartex" xmlns:cx4="http://schemas.microsoft.com/office/drawing/2016/5/10/chartex" xmlns:cx3="http://schemas.microsoft.com/office/drawing/2016/5/9/chartex" xmlns:cx2="http://schemas.microsoft.com/office/drawing/2015/10/21/chartex" xmlns:cx1="http://schemas.microsoft.com/office/drawing/2015/9/8/chartex" xmlns:cx="http://schemas.microsoft.com/office/drawing/2014/chartex" xmlns:wpc="http://schemas.microsoft.com/office/word/2010/wordprocessingCanvas" xmlns="" val="0"/>
+                          <a14:useLocalDpi xmlns:a14="http://schemas.microsoft.com/office/drawing/2010/main" val="0"/>
                         </a:ext>
                       </a:extLst>
                     </a:blip>
@@ -2161,22 +2169,92 @@
       <w:pPr>
         <w:pStyle w:val="Heading4"/>
       </w:pPr>
-      <w:r>
-        <w:t xml:space="preserve">Use case: View Attendance </w:t>
-      </w:r>
-    </w:p>
-    <w:p>
-      <w:r>
-        <w:t>View attendance use case will use take attendance of students and faculty the attendance of faculty will be through biometric, and the record will be saved in database and the attendance of student will be taken by teachers and the record will be submitted on system. The admin and teacher can modify and view the attendance of student. The guardian and student can only view attendance.</w:t>
-      </w:r>
-    </w:p>
-    <w:p>
-      <w:pPr>
-        <w:pStyle w:val="Heading3"/>
-      </w:pPr>
       <w:bookmarkStart w:id="21" w:name="_Toc101427048"/>
       <w:bookmarkStart w:id="22" w:name="_Toc101427106"/>
       <w:r>
+        <w:t>Use case: Add faculty attendance:</w:t>
+      </w:r>
+    </w:p>
+    <w:p>
+      <w:r>
+        <w:t>The faculty mark their attendance using biometric or by entering their id no the real time attendance saved in the database and updated and the system.</w:t>
+      </w:r>
+    </w:p>
+    <w:p>
+      <w:pPr>
+        <w:pStyle w:val="Heading4"/>
+      </w:pPr>
+      <w:r>
+        <w:t>Use case: Add student attendance:</w:t>
+      </w:r>
+    </w:p>
+    <w:p>
+      <w:r>
+        <w:t>The teacher can mark the attendance of the student using the system and the real time attendance can be updated in the system.</w:t>
+      </w:r>
+    </w:p>
+    <w:p>
+      <w:pPr>
+        <w:pStyle w:val="Heading4"/>
+      </w:pPr>
+      <w:r>
+        <w:t>Use case: view student attendance:</w:t>
+      </w:r>
+    </w:p>
+    <w:p>
+      <w:pPr>
+        <w:pStyle w:val="doclist"/>
+        <w:rPr>
+          <w:rFonts w:ascii="Calibri" w:eastAsia="Calibri" w:hAnsi="Calibri" w:cs="Arial"/>
+          <w:sz w:val="22"/>
+          <w:szCs w:val="22"/>
+          <w:lang w:bidi="ur-PK"/>
+        </w:rPr>
+      </w:pPr>
+      <w:r>
+        <w:rPr>
+          <w:rFonts w:ascii="Calibri" w:eastAsia="Calibri" w:hAnsi="Calibri" w:cs="Arial"/>
+          <w:sz w:val="22"/>
+          <w:szCs w:val="22"/>
+          <w:lang w:bidi="ur-PK"/>
+        </w:rPr>
+        <w:t>The student teacher and faculty can view the real time attendance by using the system.</w:t>
+      </w:r>
+    </w:p>
+    <w:p>
+      <w:pPr>
+        <w:pStyle w:val="doclist"/>
+        <w:rPr>
+          <w:rFonts w:ascii="Calibri" w:eastAsia="Calibri" w:hAnsi="Calibri" w:cs="Arial"/>
+          <w:sz w:val="22"/>
+          <w:szCs w:val="22"/>
+          <w:lang w:bidi="ur-PK"/>
+        </w:rPr>
+      </w:pPr>
+      <w:r>
+        <w:rPr>
+          <w:rFonts w:ascii="Calibri" w:eastAsia="Calibri" w:hAnsi="Calibri" w:cs="Arial"/>
+          <w:sz w:val="22"/>
+          <w:szCs w:val="22"/>
+          <w:lang w:bidi="ur-PK"/>
+        </w:rPr>
+        <w:t xml:space="preserve">The system generates the attendance list of student and faculty for </w:t>
+      </w:r>
+      <w:r>
+        <w:rPr>
+          <w:rFonts w:ascii="Calibri" w:eastAsia="Calibri" w:hAnsi="Calibri" w:cs="Arial"/>
+          <w:sz w:val="22"/>
+          <w:szCs w:val="22"/>
+          <w:lang w:bidi="ur-PK"/>
+        </w:rPr>
+        <w:t>admin.</w:t>
+      </w:r>
+    </w:p>
+    <w:p>
+      <w:pPr>
+        <w:pStyle w:val="Heading3"/>
+      </w:pPr>
+      <w:r>
         <w:t>Ali Said(FA20-BSE-165)</w:t>
       </w:r>
       <w:bookmarkEnd w:id="21"/>
@@ -2204,8 +2282,13 @@
       <w:pPr>
         <w:pStyle w:val="Heading3"/>
       </w:pPr>
-      <w:r>
-        <w:t>Afaq (FA20-BSE-057)</w:t>
+      <w:proofErr w:type="spellStart"/>
+      <w:r>
+        <w:t>Afaq</w:t>
+      </w:r>
+      <w:proofErr w:type="spellEnd"/>
+      <w:r>
+        <w:t xml:space="preserve"> (FA20-BSE-057)</w:t>
       </w:r>
     </w:p>
     <w:p>
@@ -2226,6 +2309,7 @@
         <w:pStyle w:val="Heading3"/>
       </w:pPr>
       <w:r>
+        <w:lastRenderedPageBreak/>
         <w:t>Abdullah Javed (FA20-BSE-052)</w:t>
       </w:r>
     </w:p>
@@ -2281,11 +2365,7 @@
         <w:jc w:val="both"/>
       </w:pPr>
       <w:r>
-        <w:t xml:space="preserve">About Result use case will generate the result for student based on their request for view the result for the subjects. The results of student will be taken by teachers and the record will be submitted on </w:t>
-      </w:r>
-      <w:r>
-        <w:lastRenderedPageBreak/>
-        <w:t>system. The admin and teacher can modify and view the result of student. The guardian and student can only view the result.</w:t>
+        <w:t>About Result use case will generate the result for student based on their request for view the result for the subjects. The results of student will be taken by teachers and the record will be submitted on system. The admin and teacher can modify and view the result of student. The guardian and student can only view the result.</w:t>
       </w:r>
     </w:p>
     <w:p/>
@@ -2318,7 +2398,79 @@
         <w:jc w:val="both"/>
       </w:pPr>
       <w:r>
-        <w:t xml:space="preserve">In Events Usecase Event Manager Will Add the Event,View events,delete events,monitor events status online,manage series and schedules of events ,monitor Venue and Parcipants records and show the list of parcipants and release  the schedules of events and events detail.Event Manager make changes or modify the events and parcipants  view the Events and schedule of events.  </w:t>
+        <w:t xml:space="preserve">In Events </w:t>
+      </w:r>
+      <w:proofErr w:type="spellStart"/>
+      <w:r>
+        <w:t>Usecase</w:t>
+      </w:r>
+      <w:proofErr w:type="spellEnd"/>
+      <w:r>
+        <w:t xml:space="preserve"> Event Manager Will Add the </w:t>
+      </w:r>
+      <w:proofErr w:type="spellStart"/>
+      <w:r>
+        <w:t>Event,View</w:t>
+      </w:r>
+      <w:proofErr w:type="spellEnd"/>
+      <w:r>
+        <w:t xml:space="preserve"> </w:t>
+      </w:r>
+      <w:proofErr w:type="spellStart"/>
+      <w:r>
+        <w:t>events,delete</w:t>
+      </w:r>
+      <w:proofErr w:type="spellEnd"/>
+      <w:r>
+        <w:t xml:space="preserve"> </w:t>
+      </w:r>
+      <w:proofErr w:type="spellStart"/>
+      <w:r>
+        <w:t>events,monitor</w:t>
+      </w:r>
+      <w:proofErr w:type="spellEnd"/>
+      <w:r>
+        <w:t xml:space="preserve"> events status </w:t>
+      </w:r>
+      <w:proofErr w:type="spellStart"/>
+      <w:r>
+        <w:t>online,manage</w:t>
+      </w:r>
+      <w:proofErr w:type="spellEnd"/>
+      <w:r>
+        <w:t xml:space="preserve"> series and schedules of events ,monitor Venue and </w:t>
+      </w:r>
+      <w:proofErr w:type="spellStart"/>
+      <w:r>
+        <w:t>Parcipants</w:t>
+      </w:r>
+      <w:proofErr w:type="spellEnd"/>
+      <w:r>
+        <w:t xml:space="preserve"> records and show the list of </w:t>
+      </w:r>
+      <w:proofErr w:type="spellStart"/>
+      <w:r>
+        <w:t>parcipants</w:t>
+      </w:r>
+      <w:proofErr w:type="spellEnd"/>
+      <w:r>
+        <w:t xml:space="preserve"> and release  the schedules of events and events </w:t>
+      </w:r>
+      <w:proofErr w:type="spellStart"/>
+      <w:r>
+        <w:t>detail.Event</w:t>
+      </w:r>
+      <w:proofErr w:type="spellEnd"/>
+      <w:r>
+        <w:t xml:space="preserve"> Manager make changes or modify the events and </w:t>
+      </w:r>
+      <w:proofErr w:type="spellStart"/>
+      <w:r>
+        <w:t>parcipants</w:t>
+      </w:r>
+      <w:proofErr w:type="spellEnd"/>
+      <w:r>
+        <w:t xml:space="preserve">  view the Events and schedule of events.  </w:t>
       </w:r>
     </w:p>
     <w:p>
@@ -2417,7 +2569,6 @@
           <w:sz w:val="44"/>
           <w:szCs w:val="44"/>
         </w:rPr>
-        <w:lastRenderedPageBreak/>
         <w:t>Fully dressed use case:</w:t>
       </w:r>
     </w:p>
@@ -2439,10 +2590,10 @@
           <w:bottom w:w="75" w:type="dxa"/>
           <w:right w:w="75" w:type="dxa"/>
         </w:tblCellMar>
-        <w:tblLook w:val="04A0"/>
+        <w:tblLook w:val="04A0" w:firstRow="1" w:lastRow="0" w:firstColumn="1" w:lastColumn="0" w:noHBand="0" w:noVBand="1"/>
       </w:tblPr>
       <w:tblGrid>
-        <w:gridCol w:w="3009"/>
+        <w:gridCol w:w="3586"/>
       </w:tblGrid>
       <w:tr>
         <w:trPr>
@@ -2465,8 +2616,10 @@
             <w:pPr>
               <w:pStyle w:val="Heading4"/>
             </w:pPr>
-            <w:r>
-              <w:t>Use Case UC1: View Attendance</w:t>
+            <w:bookmarkStart w:id="24" w:name="_Toc101427050"/>
+            <w:bookmarkStart w:id="25" w:name="_Toc101427107"/>
+            <w:r>
+              <w:t>Use Case UC1: Add faculty attendance</w:t>
             </w:r>
           </w:p>
         </w:tc>
@@ -2485,7 +2638,7 @@
         <w:t>scope</w:t>
       </w:r>
       <w:r>
-        <w:t xml:space="preserve">: view attendance </w:t>
+        <w:t>: mark faculty attendance</w:t>
       </w:r>
     </w:p>
     <w:p>
@@ -2526,11 +2679,6 @@
     </w:p>
     <w:p>
       <w:r>
-        <w:t>Teacher: Teacher wants to take attendance easily without any error and don’t want to carry extra register to mark students’ attendance.</w:t>
-      </w:r>
-    </w:p>
-    <w:p>
-      <w:r>
         <w:t xml:space="preserve">Faculty: it is easy for faculty to mark attendance using biometric and the attendance is updated directly </w:t>
       </w:r>
     </w:p>
@@ -2541,22 +2689,12 @@
     </w:p>
     <w:p>
       <w:r>
-        <w:t>Student: students want to get rid of traditional list to check their attendance and the system is very useful to for student to view their updated attendance.</w:t>
-      </w:r>
-    </w:p>
-    <w:p>
-      <w:r>
-        <w:t>Guardian: The system also alerts the guardian if the student is absent.</w:t>
-      </w:r>
-    </w:p>
-    <w:p>
-      <w:r>
-        <w:t>Admin: managing the teachers and student attendance and classes this system is very difficult for admin.</w:t>
-      </w:r>
-    </w:p>
-    <w:p>
-      <w:r>
-        <w:t>The system generates class wise attendance lists and inform that which faculty member is absent.</w:t>
+        <w:t>Admin: managing the teacher’s attendance without this system is very difficult for admin.</w:t>
+      </w:r>
+    </w:p>
+    <w:p>
+      <w:r>
+        <w:t>The system generates attendance lists and inform the admin that which faculty member is absent.</w:t>
       </w:r>
     </w:p>
     <w:p>
@@ -2580,7 +2718,7 @@
         <w:rPr>
           <w:rStyle w:val="docemphstrong"/>
         </w:rPr>
-        <w:t xml:space="preserve"> student, teacher and admin must be identified and authenticated.</w:t>
+        <w:t xml:space="preserve"> faculty must be authorized through biometric or thorough id no.</w:t>
       </w:r>
     </w:p>
     <w:p/>
@@ -2600,7 +2738,7 @@
         <w:t>Success guarantee</w:t>
       </w:r>
       <w:r>
-        <w:t xml:space="preserve"> (or Postconditions): The process of Taking attendance become easy. View real time attendance. Accurate attendance Report for admin.</w:t>
+        <w:t xml:space="preserve"> (or Postconditions): marking the attendance for faculty become easy.</w:t>
       </w:r>
     </w:p>
     <w:p>
@@ -2649,7 +2787,7 @@
         <w:spacing w:after="160" w:line="256" w:lineRule="auto"/>
       </w:pPr>
       <w:r>
-        <w:t>Teacher marks attendance of students using the system and records is saved in the database.</w:t>
+        <w:t>Teacher marks their attendance system and records is saved in the database.</w:t>
       </w:r>
     </w:p>
     <w:p>
@@ -2662,6 +2800,7 @@
         <w:spacing w:after="160" w:line="256" w:lineRule="auto"/>
       </w:pPr>
       <w:r>
+        <w:lastRenderedPageBreak/>
         <w:t>The system generates attendance report for admin.</w:t>
       </w:r>
     </w:p>
@@ -2675,20 +2814,7 @@
         <w:spacing w:after="160" w:line="256" w:lineRule="auto"/>
       </w:pPr>
       <w:r>
-        <w:t>System alert guardian if the student is absent.</w:t>
-      </w:r>
-    </w:p>
-    <w:p>
-      <w:pPr>
-        <w:pStyle w:val="ListParagraph"/>
-        <w:numPr>
-          <w:ilvl w:val="0"/>
-          <w:numId w:val="6"/>
-        </w:numPr>
-        <w:spacing w:after="160" w:line="256" w:lineRule="auto"/>
-      </w:pPr>
-      <w:r>
-        <w:t>Students and guardians can view the real time attendance.</w:t>
+        <w:t>Admin can view the real time attendance.</w:t>
       </w:r>
     </w:p>
     <w:p>
@@ -2720,7 +2846,7 @@
           <w:sz w:val="24"/>
           <w:szCs w:val="24"/>
         </w:rPr>
-        <w:t>At any time, the internet can be gone:</w:t>
+        <w:t>At any time, fingerprint can’t be registered:</w:t>
       </w:r>
     </w:p>
     <w:p>
@@ -2728,13 +2854,11 @@
         <w:pStyle w:val="ListParagraph"/>
         <w:numPr>
           <w:ilvl w:val="0"/>
-          <w:numId w:val="7"/>
-        </w:numPr>
-        <w:spacing w:after="160" w:line="256" w:lineRule="auto"/>
-      </w:pPr>
-      <w:r>
-        <w:lastRenderedPageBreak/>
-        <w:t>During the marking or updating attendance any time the internet connection may be gone.</w:t>
+          <w:numId w:val="41"/>
+        </w:numPr>
+      </w:pPr>
+      <w:r>
+        <w:t>During marking attendance, the fingerprint may not work every time.</w:t>
       </w:r>
     </w:p>
     <w:p>
@@ -2742,28 +2866,18 @@
         <w:pStyle w:val="ListParagraph"/>
         <w:numPr>
           <w:ilvl w:val="0"/>
-          <w:numId w:val="7"/>
-        </w:numPr>
-        <w:spacing w:after="160" w:line="256" w:lineRule="auto"/>
-      </w:pPr>
-      <w:r>
-        <w:t>The system will be interrupted, and the teacher will not be able to use the system.</w:t>
+          <w:numId w:val="41"/>
+        </w:numPr>
+      </w:pPr>
+      <w:r>
+        <w:t>If the fingerprint can’t work teacher should use their ID NO for attendance.</w:t>
       </w:r>
     </w:p>
     <w:p>
       <w:pPr>
         <w:pStyle w:val="ListParagraph"/>
-        <w:numPr>
-          <w:ilvl w:val="0"/>
-          <w:numId w:val="7"/>
-        </w:numPr>
-        <w:spacing w:after="160" w:line="256" w:lineRule="auto"/>
-      </w:pPr>
-      <w:r>
-        <w:t>After the fixing the internet, the user will login and continue back to his work.</w:t>
-      </w:r>
-    </w:p>
-    <w:p/>
+      </w:pPr>
+    </w:p>
     <w:p>
       <w:pPr>
         <w:rPr>
@@ -2776,47 +2890,6 @@
           <w:sz w:val="24"/>
           <w:szCs w:val="24"/>
         </w:rPr>
-        <w:t>At any time, system fails:</w:t>
-      </w:r>
-    </w:p>
-    <w:p>
-      <w:pPr>
-        <w:pStyle w:val="ListParagraph"/>
-        <w:numPr>
-          <w:ilvl w:val="0"/>
-          <w:numId w:val="8"/>
-        </w:numPr>
-        <w:spacing w:after="160" w:line="256" w:lineRule="auto"/>
-      </w:pPr>
-      <w:r>
-        <w:t>The system can fail any time. The system it will save the work.</w:t>
-      </w:r>
-    </w:p>
-    <w:p>
-      <w:pPr>
-        <w:pStyle w:val="ListParagraph"/>
-        <w:numPr>
-          <w:ilvl w:val="0"/>
-          <w:numId w:val="8"/>
-        </w:numPr>
-        <w:spacing w:after="160" w:line="256" w:lineRule="auto"/>
-      </w:pPr>
-      <w:r>
-        <w:t>User will restart the system and request for recovery the system will start from the prior state.</w:t>
-      </w:r>
-    </w:p>
-    <w:p>
-      <w:pPr>
-        <w:rPr>
-          <w:sz w:val="24"/>
-          <w:szCs w:val="24"/>
-        </w:rPr>
-      </w:pPr>
-      <w:r>
-        <w:rPr>
-          <w:sz w:val="24"/>
-          <w:szCs w:val="24"/>
-        </w:rPr>
         <w:t>If system does not recover:</w:t>
       </w:r>
     </w:p>
@@ -2848,16 +2921,6 @@
     </w:p>
     <w:p>
       <w:pPr>
-        <w:rPr>
-          <w:rStyle w:val="docemphstrong"/>
-          <w:rFonts w:ascii="Times New Roman" w:eastAsia="Times New Roman" w:hAnsi="Times New Roman" w:cs="Times New Roman"/>
-          <w:b/>
-          <w:bCs/>
-          <w:sz w:val="24"/>
-          <w:szCs w:val="24"/>
-        </w:rPr>
-      </w:pPr>
-      <w:r>
         <w:rPr>
           <w:rStyle w:val="docemphstrong"/>
           <w:rFonts w:ascii="Times New Roman" w:eastAsia="Times New Roman" w:hAnsi="Times New Roman"/>
@@ -2866,6 +2929,16 @@
           <w:sz w:val="24"/>
           <w:szCs w:val="24"/>
         </w:rPr>
+      </w:pPr>
+      <w:r>
+        <w:rPr>
+          <w:rStyle w:val="docemphstrong"/>
+          <w:rFonts w:ascii="Times New Roman" w:eastAsia="Times New Roman" w:hAnsi="Times New Roman"/>
+          <w:b/>
+          <w:bCs/>
+          <w:sz w:val="24"/>
+          <w:szCs w:val="24"/>
+        </w:rPr>
         <w:t>Special requirements:</w:t>
       </w:r>
     </w:p>
@@ -2874,12 +2947,11 @@
         <w:pStyle w:val="ListParagraph"/>
         <w:numPr>
           <w:ilvl w:val="0"/>
-          <w:numId w:val="10"/>
-        </w:numPr>
-        <w:spacing w:after="160" w:line="256" w:lineRule="auto"/>
-      </w:pPr>
-      <w:r>
-        <w:t>The user should have the computer to use the system.</w:t>
+          <w:numId w:val="42"/>
+        </w:numPr>
+      </w:pPr>
+      <w:r>
+        <w:t>There should be a biometric attendance machine for faculty attendance.</w:t>
       </w:r>
     </w:p>
     <w:p>
@@ -2887,25 +2959,11 @@
         <w:pStyle w:val="ListParagraph"/>
         <w:numPr>
           <w:ilvl w:val="0"/>
-          <w:numId w:val="10"/>
-        </w:numPr>
-        <w:spacing w:after="160" w:line="256" w:lineRule="auto"/>
-      </w:pPr>
-      <w:r>
-        <w:t>The internet must be connected.</w:t>
-      </w:r>
-    </w:p>
-    <w:p>
-      <w:pPr>
-        <w:pStyle w:val="ListParagraph"/>
-        <w:numPr>
-          <w:ilvl w:val="0"/>
-          <w:numId w:val="10"/>
-        </w:numPr>
-        <w:spacing w:after="160" w:line="256" w:lineRule="auto"/>
-      </w:pPr>
-      <w:r>
-        <w:t>The user should be authorized and authenticated.</w:t>
+          <w:numId w:val="42"/>
+        </w:numPr>
+      </w:pPr>
+      <w:r>
+        <w:t>The machine should be connected to system</w:t>
       </w:r>
     </w:p>
     <w:p>
@@ -2918,7 +2976,7 @@
           <w:b/>
           <w:bCs/>
         </w:rPr>
-        <w:t>Technology and Data Variations List</w:t>
+        <w:t xml:space="preserve"> Technology and Data Variations List</w:t>
       </w:r>
       <w:r>
         <w:rPr>
@@ -2928,31 +2986,11 @@
       </w:r>
     </w:p>
     <w:p>
-      <w:pPr>
-        <w:ind w:firstLine="720"/>
-      </w:pPr>
-      <w:r>
-        <w:t>The must have computer connected to internet.</w:t>
-      </w:r>
-    </w:p>
-    <w:p>
-      <w:pPr>
-        <w:ind w:firstLine="720"/>
-      </w:pPr>
-    </w:p>
-    <w:p>
-      <w:pPr>
-        <w:pStyle w:val="Heading3"/>
-      </w:pPr>
-      <w:bookmarkStart w:id="24" w:name="_Toc101427050"/>
-      <w:bookmarkStart w:id="25" w:name="_Toc101427107"/>
-      <w:r>
-        <w:lastRenderedPageBreak/>
-        <w:t>Ali Said (FA20-BSE-165)</w:t>
-      </w:r>
-      <w:bookmarkEnd w:id="24"/>
-      <w:bookmarkEnd w:id="25"/>
-    </w:p>
+      <w:r>
+        <w:t>The biometric attendance machine should be connected to the system.</w:t>
+      </w:r>
+    </w:p>
+    <w:p/>
     <w:tbl>
       <w:tblPr>
         <w:tblW w:w="0" w:type="auto"/>
@@ -2963,7 +3001,853 @@
           <w:bottom w:w="75" w:type="dxa"/>
           <w:right w:w="75" w:type="dxa"/>
         </w:tblCellMar>
-        <w:tblLook w:val="04A0"/>
+        <w:tblLook w:val="04A0" w:firstRow="1" w:lastRow="0" w:firstColumn="1" w:lastColumn="0" w:noHBand="0" w:noVBand="1"/>
+      </w:tblPr>
+      <w:tblGrid>
+        <w:gridCol w:w="3658"/>
+      </w:tblGrid>
+      <w:tr>
+        <w:trPr>
+          <w:tblHeader/>
+          <w:tblCellSpacing w:w="0" w:type="dxa"/>
+        </w:trPr>
+        <w:tc>
+          <w:tcPr>
+            <w:tcW w:w="0" w:type="auto"/>
+            <w:tcBorders>
+              <w:top w:val="nil"/>
+              <w:left w:val="nil"/>
+              <w:bottom w:val="nil"/>
+              <w:right w:val="nil"/>
+            </w:tcBorders>
+            <w:vAlign w:val="center"/>
+            <w:hideMark/>
+          </w:tcPr>
+          <w:p>
+            <w:pPr>
+              <w:pStyle w:val="Heading4"/>
+            </w:pPr>
+            <w:r>
+              <w:t>Use Case UC1: Add student Attendance</w:t>
+            </w:r>
+          </w:p>
+        </w:tc>
+      </w:tr>
+    </w:tbl>
+    <w:p>
+      <w:r>
+        <w:rPr>
+          <w:rStyle w:val="docemphstrong"/>
+          <w:rFonts w:ascii="Times New Roman" w:eastAsia="Times New Roman" w:hAnsi="Times New Roman"/>
+          <w:b/>
+          <w:bCs/>
+          <w:sz w:val="24"/>
+          <w:szCs w:val="24"/>
+        </w:rPr>
+        <w:t>scope</w:t>
+      </w:r>
+      <w:r>
+        <w:t xml:space="preserve">: mark student attendance </w:t>
+      </w:r>
+    </w:p>
+    <w:p>
+      <w:r>
+        <w:rPr>
+          <w:rStyle w:val="docemphstrong"/>
+          <w:rFonts w:ascii="Times New Roman" w:eastAsia="Times New Roman" w:hAnsi="Times New Roman"/>
+          <w:b/>
+          <w:bCs/>
+          <w:sz w:val="24"/>
+          <w:szCs w:val="24"/>
+        </w:rPr>
+        <w:t>primary Actors</w:t>
+      </w:r>
+      <w:r>
+        <w:t>: faculty, student.</w:t>
+      </w:r>
+    </w:p>
+    <w:p>
+      <w:pPr>
+        <w:pStyle w:val="doctext"/>
+        <w:rPr>
+          <w:rStyle w:val="docemphstrong"/>
+          <w:rFonts w:eastAsia="SimSun"/>
+          <w:b/>
+          <w:bCs/>
+        </w:rPr>
+      </w:pPr>
+      <w:r>
+        <w:rPr>
+          <w:rStyle w:val="docemphstrong"/>
+          <w:rFonts w:eastAsia="SimSun"/>
+          <w:b/>
+          <w:bCs/>
+        </w:rPr>
+        <w:t>Stake holder and interest:</w:t>
+      </w:r>
+    </w:p>
+    <w:p>
+      <w:r>
+        <w:t>Teacher: Teacher wants to take attendance easily without any error and don’t want to carry extra register to mark students’ attendance.</w:t>
+      </w:r>
+    </w:p>
+    <w:p>
+      <w:r>
+        <w:t>In the system and there is less chance of errors to forgot attendance.</w:t>
+      </w:r>
+    </w:p>
+    <w:p>
+      <w:r>
+        <w:t>Student: students want to get rid of traditional list to check their attendance and the system is very useful to for student to view their updated attendance.</w:t>
+      </w:r>
+    </w:p>
+    <w:p>
+      <w:pPr>
+        <w:rPr>
+          <w:rStyle w:val="docemphstrong"/>
+        </w:rPr>
+      </w:pPr>
+      <w:r>
+        <w:rPr>
+          <w:rStyle w:val="docemphstrong"/>
+          <w:rFonts w:ascii="Times New Roman" w:eastAsia="Times New Roman" w:hAnsi="Times New Roman"/>
+          <w:b/>
+          <w:bCs/>
+          <w:sz w:val="24"/>
+          <w:szCs w:val="24"/>
+        </w:rPr>
+        <w:t>Preconditions:</w:t>
+      </w:r>
+      <w:r>
+        <w:rPr>
+          <w:rStyle w:val="docemphstrong"/>
+        </w:rPr>
+        <w:t xml:space="preserve"> Teacher must be identified and authenticated.</w:t>
+      </w:r>
+    </w:p>
+    <w:p/>
+    <w:p>
+      <w:r>
+        <w:lastRenderedPageBreak/>
+        <w:t xml:space="preserve"> </w:t>
+      </w:r>
+      <w:r>
+        <w:rPr>
+          <w:rStyle w:val="docemphstrong"/>
+          <w:rFonts w:ascii="Times New Roman" w:eastAsia="Times New Roman" w:hAnsi="Times New Roman"/>
+          <w:b/>
+          <w:bCs/>
+          <w:sz w:val="24"/>
+          <w:szCs w:val="24"/>
+        </w:rPr>
+        <w:t>Success guarantee</w:t>
+      </w:r>
+      <w:r>
+        <w:t xml:space="preserve"> (or Postconditions): The process of Taking attendance become easy and the real time attendance can be updated in the system.</w:t>
+      </w:r>
+    </w:p>
+    <w:p>
+      <w:pPr>
+        <w:rPr>
+          <w:rStyle w:val="docemphstrong"/>
+          <w:rFonts w:ascii="Times New Roman" w:eastAsia="Times New Roman" w:hAnsi="Times New Roman" w:cs="Times New Roman"/>
+          <w:b/>
+          <w:bCs/>
+          <w:sz w:val="24"/>
+          <w:szCs w:val="24"/>
+        </w:rPr>
+      </w:pPr>
+      <w:r>
+        <w:rPr>
+          <w:rStyle w:val="docemphstrong"/>
+          <w:rFonts w:ascii="Times New Roman" w:eastAsia="Times New Roman" w:hAnsi="Times New Roman"/>
+          <w:b/>
+          <w:bCs/>
+          <w:sz w:val="24"/>
+          <w:szCs w:val="24"/>
+        </w:rPr>
+        <w:t>Main success scenario or Basic flow:</w:t>
+      </w:r>
+    </w:p>
+    <w:p>
+      <w:pPr>
+        <w:pStyle w:val="ListParagraph"/>
+        <w:numPr>
+          <w:ilvl w:val="0"/>
+          <w:numId w:val="6"/>
+        </w:numPr>
+        <w:spacing w:after="160" w:line="256" w:lineRule="auto"/>
+      </w:pPr>
+      <w:r>
+        <w:t>Teacher marks attendance of students using the system and records is saved in the database.</w:t>
+      </w:r>
+    </w:p>
+    <w:p>
+      <w:pPr>
+        <w:pStyle w:val="ListParagraph"/>
+        <w:numPr>
+          <w:ilvl w:val="0"/>
+          <w:numId w:val="6"/>
+        </w:numPr>
+        <w:spacing w:after="160" w:line="256" w:lineRule="auto"/>
+      </w:pPr>
+      <w:r>
+        <w:t>The system generates attendance report for admin.</w:t>
+      </w:r>
+    </w:p>
+    <w:p>
+      <w:pPr>
+        <w:rPr>
+          <w:rStyle w:val="docemphstrong"/>
+          <w:rFonts w:ascii="Times New Roman" w:eastAsia="Times New Roman" w:hAnsi="Times New Roman" w:cs="Times New Roman"/>
+          <w:b/>
+          <w:bCs/>
+          <w:sz w:val="24"/>
+          <w:szCs w:val="24"/>
+        </w:rPr>
+      </w:pPr>
+      <w:r>
+        <w:rPr>
+          <w:rStyle w:val="docemphstrong"/>
+          <w:rFonts w:ascii="Times New Roman" w:eastAsia="Times New Roman" w:hAnsi="Times New Roman"/>
+          <w:b/>
+          <w:bCs/>
+          <w:sz w:val="24"/>
+          <w:szCs w:val="24"/>
+        </w:rPr>
+        <w:t>Extension or alternative flows:</w:t>
+      </w:r>
+    </w:p>
+    <w:p>
+      <w:r>
+        <w:rPr>
+          <w:sz w:val="24"/>
+          <w:szCs w:val="24"/>
+        </w:rPr>
+        <w:t>At any time, the internet can be gone:</w:t>
+      </w:r>
+    </w:p>
+    <w:p>
+      <w:pPr>
+        <w:pStyle w:val="ListParagraph"/>
+        <w:numPr>
+          <w:ilvl w:val="0"/>
+          <w:numId w:val="7"/>
+        </w:numPr>
+        <w:spacing w:after="160" w:line="256" w:lineRule="auto"/>
+      </w:pPr>
+      <w:r>
+        <w:t>During the marking or updating attendance any time the internet connection may be gone.</w:t>
+      </w:r>
+    </w:p>
+    <w:p>
+      <w:pPr>
+        <w:pStyle w:val="ListParagraph"/>
+        <w:numPr>
+          <w:ilvl w:val="0"/>
+          <w:numId w:val="7"/>
+        </w:numPr>
+        <w:spacing w:after="160" w:line="256" w:lineRule="auto"/>
+      </w:pPr>
+      <w:r>
+        <w:t>The system will be interrupted, and the teacher will not be able to use the system.</w:t>
+      </w:r>
+    </w:p>
+    <w:p>
+      <w:pPr>
+        <w:pStyle w:val="ListParagraph"/>
+        <w:numPr>
+          <w:ilvl w:val="0"/>
+          <w:numId w:val="7"/>
+        </w:numPr>
+        <w:spacing w:after="160" w:line="256" w:lineRule="auto"/>
+      </w:pPr>
+      <w:r>
+        <w:t>After the fixing the internet, the user will login and continue back to his work.</w:t>
+      </w:r>
+    </w:p>
+    <w:p/>
+    <w:p>
+      <w:pPr>
+        <w:rPr>
+          <w:sz w:val="24"/>
+          <w:szCs w:val="24"/>
+        </w:rPr>
+      </w:pPr>
+      <w:r>
+        <w:rPr>
+          <w:sz w:val="24"/>
+          <w:szCs w:val="24"/>
+        </w:rPr>
+        <w:t>At any time, system fails:</w:t>
+      </w:r>
+    </w:p>
+    <w:p>
+      <w:pPr>
+        <w:pStyle w:val="ListParagraph"/>
+        <w:numPr>
+          <w:ilvl w:val="0"/>
+          <w:numId w:val="8"/>
+        </w:numPr>
+        <w:spacing w:after="160" w:line="256" w:lineRule="auto"/>
+      </w:pPr>
+      <w:r>
+        <w:t>The system can fail any time. The system it will save the work.</w:t>
+      </w:r>
+    </w:p>
+    <w:p>
+      <w:pPr>
+        <w:pStyle w:val="ListParagraph"/>
+        <w:numPr>
+          <w:ilvl w:val="0"/>
+          <w:numId w:val="8"/>
+        </w:numPr>
+        <w:spacing w:after="160" w:line="256" w:lineRule="auto"/>
+      </w:pPr>
+      <w:r>
+        <w:t>User will restart the system and request for recovery the system will start from the prior state.</w:t>
+      </w:r>
+    </w:p>
+    <w:p>
+      <w:pPr>
+        <w:rPr>
+          <w:sz w:val="24"/>
+          <w:szCs w:val="24"/>
+        </w:rPr>
+      </w:pPr>
+      <w:r>
+        <w:rPr>
+          <w:sz w:val="24"/>
+          <w:szCs w:val="24"/>
+        </w:rPr>
+        <w:t>If system does not recover:</w:t>
+      </w:r>
+    </w:p>
+    <w:p>
+      <w:pPr>
+        <w:pStyle w:val="ListParagraph"/>
+        <w:numPr>
+          <w:ilvl w:val="0"/>
+          <w:numId w:val="9"/>
+        </w:numPr>
+        <w:spacing w:after="160" w:line="256" w:lineRule="auto"/>
+      </w:pPr>
+      <w:r>
+        <w:t xml:space="preserve">The user will suspend the operation and the system will show an error message. </w:t>
+      </w:r>
+    </w:p>
+    <w:p>
+      <w:pPr>
+        <w:pStyle w:val="ListParagraph"/>
+        <w:numPr>
+          <w:ilvl w:val="0"/>
+          <w:numId w:val="9"/>
+        </w:numPr>
+        <w:spacing w:after="160" w:line="256" w:lineRule="auto"/>
+      </w:pPr>
+      <w:r>
+        <w:t xml:space="preserve">The user starts a new operation and continue to his work. </w:t>
+      </w:r>
+    </w:p>
+    <w:p>
+      <w:pPr>
+        <w:rPr>
+          <w:rStyle w:val="docemphstrong"/>
+          <w:rFonts w:ascii="Times New Roman" w:eastAsia="Times New Roman" w:hAnsi="Times New Roman" w:cs="Times New Roman"/>
+          <w:b/>
+          <w:bCs/>
+          <w:sz w:val="24"/>
+          <w:szCs w:val="24"/>
+        </w:rPr>
+      </w:pPr>
+      <w:r>
+        <w:rPr>
+          <w:rStyle w:val="docemphstrong"/>
+          <w:rFonts w:ascii="Times New Roman" w:eastAsia="Times New Roman" w:hAnsi="Times New Roman"/>
+          <w:b/>
+          <w:bCs/>
+          <w:sz w:val="24"/>
+          <w:szCs w:val="24"/>
+        </w:rPr>
+        <w:t>Special requirements:</w:t>
+      </w:r>
+    </w:p>
+    <w:p>
+      <w:pPr>
+        <w:pStyle w:val="ListParagraph"/>
+        <w:numPr>
+          <w:ilvl w:val="0"/>
+          <w:numId w:val="10"/>
+        </w:numPr>
+        <w:spacing w:after="160" w:line="256" w:lineRule="auto"/>
+      </w:pPr>
+      <w:r>
+        <w:t>The user should have the computer to use the system.</w:t>
+      </w:r>
+    </w:p>
+    <w:p>
+      <w:pPr>
+        <w:pStyle w:val="ListParagraph"/>
+        <w:numPr>
+          <w:ilvl w:val="0"/>
+          <w:numId w:val="10"/>
+        </w:numPr>
+        <w:spacing w:after="160" w:line="256" w:lineRule="auto"/>
+      </w:pPr>
+      <w:r>
+        <w:t>The internet must be connected.</w:t>
+      </w:r>
+    </w:p>
+    <w:p>
+      <w:pPr>
+        <w:pStyle w:val="ListParagraph"/>
+        <w:numPr>
+          <w:ilvl w:val="0"/>
+          <w:numId w:val="10"/>
+        </w:numPr>
+        <w:spacing w:after="160" w:line="256" w:lineRule="auto"/>
+      </w:pPr>
+      <w:r>
+        <w:t>The user should be authorized and authenticated.</w:t>
+      </w:r>
+    </w:p>
+    <w:p>
+      <w:pPr>
+        <w:pStyle w:val="doctext"/>
+      </w:pPr>
+      <w:r>
+        <w:rPr>
+          <w:rStyle w:val="docemphstrong"/>
+          <w:b/>
+          <w:bCs/>
+        </w:rPr>
+        <w:t>Technology and Data Variations List</w:t>
+      </w:r>
+      <w:r>
+        <w:rPr>
+          <w:rStyle w:val="docemphstrong"/>
+        </w:rPr>
+        <w:t>:</w:t>
+      </w:r>
+    </w:p>
+    <w:p>
+      <w:pPr>
+        <w:ind w:firstLine="720"/>
+      </w:pPr>
+      <w:r>
+        <w:t>The must have computer connected to internet.</w:t>
+      </w:r>
+    </w:p>
+    <w:p>
+      <w:pPr>
+        <w:ind w:firstLine="720"/>
+      </w:pPr>
+    </w:p>
+    <w:p/>
+    <w:p/>
+    <w:tbl>
+      <w:tblPr>
+        <w:tblW w:w="0" w:type="auto"/>
+        <w:tblCellSpacing w:w="0" w:type="dxa"/>
+        <w:tblCellMar>
+          <w:top w:w="75" w:type="dxa"/>
+          <w:left w:w="75" w:type="dxa"/>
+          <w:bottom w:w="75" w:type="dxa"/>
+          <w:right w:w="75" w:type="dxa"/>
+        </w:tblCellMar>
+        <w:tblLook w:val="04A0" w:firstRow="1" w:lastRow="0" w:firstColumn="1" w:lastColumn="0" w:noHBand="0" w:noVBand="1"/>
+      </w:tblPr>
+      <w:tblGrid>
+        <w:gridCol w:w="2652"/>
+      </w:tblGrid>
+      <w:tr>
+        <w:trPr>
+          <w:tblHeader/>
+          <w:tblCellSpacing w:w="0" w:type="dxa"/>
+        </w:trPr>
+        <w:tc>
+          <w:tcPr>
+            <w:tcW w:w="0" w:type="auto"/>
+            <w:tcBorders>
+              <w:top w:val="nil"/>
+              <w:left w:val="nil"/>
+              <w:bottom w:val="nil"/>
+              <w:right w:val="nil"/>
+            </w:tcBorders>
+            <w:vAlign w:val="center"/>
+            <w:hideMark/>
+          </w:tcPr>
+          <w:p>
+            <w:pPr>
+              <w:pStyle w:val="Heading4"/>
+            </w:pPr>
+            <w:r>
+              <w:t>Use Case UC1: View student</w:t>
+            </w:r>
+          </w:p>
+        </w:tc>
+      </w:tr>
+    </w:tbl>
+    <w:p>
+      <w:r>
+        <w:rPr>
+          <w:rStyle w:val="docemphstrong"/>
+          <w:rFonts w:ascii="Times New Roman" w:eastAsia="Times New Roman" w:hAnsi="Times New Roman"/>
+          <w:b/>
+          <w:bCs/>
+          <w:sz w:val="24"/>
+          <w:szCs w:val="24"/>
+        </w:rPr>
+        <w:t>scope</w:t>
+      </w:r>
+      <w:r>
+        <w:t xml:space="preserve">: view student attendance </w:t>
+      </w:r>
+    </w:p>
+    <w:p>
+      <w:r>
+        <w:rPr>
+          <w:rStyle w:val="docemphstrong"/>
+          <w:rFonts w:ascii="Times New Roman" w:eastAsia="Times New Roman" w:hAnsi="Times New Roman"/>
+          <w:b/>
+          <w:bCs/>
+          <w:sz w:val="24"/>
+          <w:szCs w:val="24"/>
+        </w:rPr>
+        <w:t>primary Actors</w:t>
+      </w:r>
+      <w:r>
+        <w:t>: faculty, admin, student.</w:t>
+      </w:r>
+    </w:p>
+    <w:p>
+      <w:pPr>
+        <w:pStyle w:val="doctext"/>
+        <w:rPr>
+          <w:rStyle w:val="docemphstrong"/>
+          <w:rFonts w:eastAsia="SimSun"/>
+          <w:b/>
+          <w:bCs/>
+        </w:rPr>
+      </w:pPr>
+      <w:r>
+        <w:rPr>
+          <w:rStyle w:val="docemphstrong"/>
+          <w:rFonts w:eastAsia="SimSun"/>
+          <w:b/>
+          <w:bCs/>
+        </w:rPr>
+        <w:lastRenderedPageBreak/>
+        <w:t>Stake holder and interest:</w:t>
+      </w:r>
+    </w:p>
+    <w:p>
+      <w:r>
+        <w:t>The student can view can their real time attendance.</w:t>
+      </w:r>
+    </w:p>
+    <w:p>
+      <w:r>
+        <w:t>The system generates class wise attendance lists and inform that which faculty member is absent.</w:t>
+      </w:r>
+    </w:p>
+    <w:p>
+      <w:pPr>
+        <w:rPr>
+          <w:rStyle w:val="docemphstrong"/>
+        </w:rPr>
+      </w:pPr>
+      <w:r>
+        <w:rPr>
+          <w:rStyle w:val="docemphstrong"/>
+          <w:rFonts w:ascii="Times New Roman" w:eastAsia="Times New Roman" w:hAnsi="Times New Roman"/>
+          <w:b/>
+          <w:bCs/>
+          <w:sz w:val="24"/>
+          <w:szCs w:val="24"/>
+        </w:rPr>
+        <w:t>Preconditions:</w:t>
+      </w:r>
+      <w:r>
+        <w:rPr>
+          <w:rStyle w:val="docemphstrong"/>
+        </w:rPr>
+        <w:t xml:space="preserve"> student, teacher and admin must be identified and authenticated.</w:t>
+      </w:r>
+    </w:p>
+    <w:p/>
+    <w:p>
+      <w:r>
+        <w:t xml:space="preserve"> </w:t>
+      </w:r>
+      <w:r>
+        <w:rPr>
+          <w:rStyle w:val="docemphstrong"/>
+          <w:rFonts w:ascii="Times New Roman" w:eastAsia="Times New Roman" w:hAnsi="Times New Roman"/>
+          <w:b/>
+          <w:bCs/>
+          <w:sz w:val="24"/>
+          <w:szCs w:val="24"/>
+        </w:rPr>
+        <w:t>Success guarantee</w:t>
+      </w:r>
+      <w:r>
+        <w:t xml:space="preserve"> (or Postconditions): View real time attendance. Accurate attendance Report for admin.</w:t>
+      </w:r>
+    </w:p>
+    <w:p>
+      <w:pPr>
+        <w:rPr>
+          <w:rStyle w:val="docemphstrong"/>
+          <w:rFonts w:ascii="Times New Roman" w:eastAsia="Times New Roman" w:hAnsi="Times New Roman" w:cs="Times New Roman"/>
+          <w:b/>
+          <w:bCs/>
+          <w:sz w:val="24"/>
+          <w:szCs w:val="24"/>
+        </w:rPr>
+      </w:pPr>
+      <w:r>
+        <w:rPr>
+          <w:rStyle w:val="docemphstrong"/>
+          <w:rFonts w:ascii="Times New Roman" w:eastAsia="Times New Roman" w:hAnsi="Times New Roman"/>
+          <w:b/>
+          <w:bCs/>
+          <w:sz w:val="24"/>
+          <w:szCs w:val="24"/>
+        </w:rPr>
+        <w:t>Main success scenario or Basic flow:</w:t>
+      </w:r>
+    </w:p>
+    <w:p>
+      <w:pPr>
+        <w:pStyle w:val="ListParagraph"/>
+        <w:numPr>
+          <w:ilvl w:val="0"/>
+          <w:numId w:val="6"/>
+        </w:numPr>
+        <w:spacing w:after="160" w:line="256" w:lineRule="auto"/>
+      </w:pPr>
+      <w:r>
+        <w:t>The system generates attendance report for admin.</w:t>
+      </w:r>
+    </w:p>
+    <w:p>
+      <w:pPr>
+        <w:pStyle w:val="ListParagraph"/>
+        <w:numPr>
+          <w:ilvl w:val="0"/>
+          <w:numId w:val="6"/>
+        </w:numPr>
+        <w:spacing w:after="160" w:line="256" w:lineRule="auto"/>
+      </w:pPr>
+      <w:r>
+        <w:t>Students and guardians can view the real time attendance.</w:t>
+      </w:r>
+    </w:p>
+    <w:p>
+      <w:pPr>
+        <w:rPr>
+          <w:rStyle w:val="docemphstrong"/>
+          <w:rFonts w:ascii="Times New Roman" w:eastAsia="Times New Roman" w:hAnsi="Times New Roman" w:cs="Times New Roman"/>
+          <w:b/>
+          <w:bCs/>
+          <w:sz w:val="24"/>
+          <w:szCs w:val="24"/>
+        </w:rPr>
+      </w:pPr>
+      <w:r>
+        <w:rPr>
+          <w:rStyle w:val="docemphstrong"/>
+          <w:rFonts w:ascii="Times New Roman" w:eastAsia="Times New Roman" w:hAnsi="Times New Roman"/>
+          <w:b/>
+          <w:bCs/>
+          <w:sz w:val="24"/>
+          <w:szCs w:val="24"/>
+        </w:rPr>
+        <w:t>Extension or alternative flows:</w:t>
+      </w:r>
+    </w:p>
+    <w:p>
+      <w:r>
+        <w:rPr>
+          <w:sz w:val="24"/>
+          <w:szCs w:val="24"/>
+        </w:rPr>
+        <w:t>At any attendance may not updated:</w:t>
+      </w:r>
+    </w:p>
+    <w:p>
+      <w:r>
+        <w:t>Viewing the attendance if there is any error or inaccuracy.</w:t>
+      </w:r>
+    </w:p>
+    <w:p>
+      <w:r>
+        <w:t>Refresh the system or check the internet and the try again.</w:t>
+      </w:r>
+    </w:p>
+    <w:p>
+      <w:r>
+        <w:t>Contact to faculty or admin to remove error or update the record.</w:t>
+      </w:r>
+    </w:p>
+    <w:p>
+      <w:pPr>
+        <w:rPr>
+          <w:sz w:val="24"/>
+          <w:szCs w:val="24"/>
+        </w:rPr>
+      </w:pPr>
+      <w:r>
+        <w:rPr>
+          <w:sz w:val="24"/>
+          <w:szCs w:val="24"/>
+        </w:rPr>
+        <w:t>If system does not recover:</w:t>
+      </w:r>
+    </w:p>
+    <w:p>
+      <w:pPr>
+        <w:pStyle w:val="ListParagraph"/>
+        <w:numPr>
+          <w:ilvl w:val="0"/>
+          <w:numId w:val="9"/>
+        </w:numPr>
+        <w:spacing w:after="160" w:line="256" w:lineRule="auto"/>
+      </w:pPr>
+      <w:r>
+        <w:t xml:space="preserve">The user will suspend the operation and the system will show an error message. </w:t>
+      </w:r>
+    </w:p>
+    <w:p>
+      <w:pPr>
+        <w:pStyle w:val="ListParagraph"/>
+        <w:numPr>
+          <w:ilvl w:val="0"/>
+          <w:numId w:val="9"/>
+        </w:numPr>
+        <w:spacing w:after="160" w:line="256" w:lineRule="auto"/>
+      </w:pPr>
+      <w:r>
+        <w:t xml:space="preserve">The user starts a new operation and continue to his work. </w:t>
+      </w:r>
+    </w:p>
+    <w:p>
+      <w:pPr>
+        <w:rPr>
+          <w:rStyle w:val="docemphstrong"/>
+          <w:rFonts w:ascii="Times New Roman" w:eastAsia="Times New Roman" w:hAnsi="Times New Roman" w:cs="Times New Roman"/>
+          <w:b/>
+          <w:bCs/>
+          <w:sz w:val="24"/>
+          <w:szCs w:val="24"/>
+        </w:rPr>
+      </w:pPr>
+      <w:r>
+        <w:rPr>
+          <w:rStyle w:val="docemphstrong"/>
+          <w:rFonts w:ascii="Times New Roman" w:eastAsia="Times New Roman" w:hAnsi="Times New Roman"/>
+          <w:b/>
+          <w:bCs/>
+          <w:sz w:val="24"/>
+          <w:szCs w:val="24"/>
+        </w:rPr>
+        <w:t>Special requirements:</w:t>
+      </w:r>
+    </w:p>
+    <w:p>
+      <w:pPr>
+        <w:pStyle w:val="ListParagraph"/>
+        <w:numPr>
+          <w:ilvl w:val="0"/>
+          <w:numId w:val="10"/>
+        </w:numPr>
+        <w:spacing w:after="160" w:line="256" w:lineRule="auto"/>
+      </w:pPr>
+      <w:r>
+        <w:t>The user should have the computer to use the system.</w:t>
+      </w:r>
+    </w:p>
+    <w:p>
+      <w:pPr>
+        <w:pStyle w:val="ListParagraph"/>
+        <w:numPr>
+          <w:ilvl w:val="0"/>
+          <w:numId w:val="10"/>
+        </w:numPr>
+        <w:spacing w:after="160" w:line="256" w:lineRule="auto"/>
+      </w:pPr>
+      <w:r>
+        <w:t>The internet must be connected.</w:t>
+      </w:r>
+    </w:p>
+    <w:p>
+      <w:pPr>
+        <w:pStyle w:val="ListParagraph"/>
+        <w:numPr>
+          <w:ilvl w:val="0"/>
+          <w:numId w:val="10"/>
+        </w:numPr>
+        <w:spacing w:after="160" w:line="256" w:lineRule="auto"/>
+      </w:pPr>
+      <w:r>
+        <w:t>The user should be authorized and authenticated.</w:t>
+      </w:r>
+    </w:p>
+    <w:p>
+      <w:pPr>
+        <w:pStyle w:val="doctext"/>
+      </w:pPr>
+      <w:r>
+        <w:rPr>
+          <w:rStyle w:val="docemphstrong"/>
+          <w:b/>
+          <w:bCs/>
+        </w:rPr>
+        <w:t>Technology and Data Variations List</w:t>
+      </w:r>
+      <w:r>
+        <w:rPr>
+          <w:rStyle w:val="docemphstrong"/>
+        </w:rPr>
+        <w:t>:</w:t>
+      </w:r>
+    </w:p>
+    <w:p>
+      <w:pPr>
+        <w:ind w:firstLine="720"/>
+      </w:pPr>
+      <w:r>
+        <w:t>The must have computer connected to internet.</w:t>
+      </w:r>
+    </w:p>
+    <w:p>
+      <w:pPr>
+        <w:ind w:firstLine="720"/>
+      </w:pPr>
+    </w:p>
+    <w:p>
+      <w:pPr>
+        <w:pStyle w:val="Heading3"/>
+      </w:pPr>
+      <w:r>
+        <w:lastRenderedPageBreak/>
+        <w:t>Ali Said (FA20-BSE-165)</w:t>
+      </w:r>
+      <w:bookmarkEnd w:id="24"/>
+      <w:bookmarkEnd w:id="25"/>
+    </w:p>
+    <w:tbl>
+      <w:tblPr>
+        <w:tblW w:w="0" w:type="auto"/>
+        <w:tblCellSpacing w:w="0" w:type="dxa"/>
+        <w:tblCellMar>
+          <w:top w:w="75" w:type="dxa"/>
+          <w:left w:w="75" w:type="dxa"/>
+          <w:bottom w:w="75" w:type="dxa"/>
+          <w:right w:w="75" w:type="dxa"/>
+        </w:tblCellMar>
+        <w:tblLook w:val="04A0" w:firstRow="1" w:lastRow="0" w:firstColumn="1" w:lastColumn="0" w:noHBand="0" w:noVBand="1"/>
       </w:tblPr>
       <w:tblGrid>
         <w:gridCol w:w="9510"/>
@@ -3548,8 +4432,13 @@
       <w:pPr>
         <w:pStyle w:val="Heading3"/>
       </w:pPr>
-      <w:r>
-        <w:t>Afaq (FA20-BSE-057)</w:t>
+      <w:proofErr w:type="spellStart"/>
+      <w:r>
+        <w:t>Afaq</w:t>
+      </w:r>
+      <w:proofErr w:type="spellEnd"/>
+      <w:r>
+        <w:t xml:space="preserve"> (FA20-BSE-057)</w:t>
       </w:r>
     </w:p>
     <w:tbl>
@@ -3562,7 +4451,7 @@
           <w:bottom w:w="75" w:type="dxa"/>
           <w:right w:w="75" w:type="dxa"/>
         </w:tblCellMar>
-        <w:tblLook w:val="04A0"/>
+        <w:tblLook w:val="04A0" w:firstRow="1" w:lastRow="0" w:firstColumn="1" w:lastColumn="0" w:noHBand="0" w:noVBand="1"/>
       </w:tblPr>
       <w:tblGrid>
         <w:gridCol w:w="9510"/>
@@ -4045,7 +4934,7 @@
           <w:bottom w:w="75" w:type="dxa"/>
           <w:right w:w="75" w:type="dxa"/>
         </w:tblCellMar>
-        <w:tblLook w:val="04A0"/>
+        <w:tblLook w:val="04A0" w:firstRow="1" w:lastRow="0" w:firstColumn="1" w:lastColumn="0" w:noHBand="0" w:noVBand="1"/>
       </w:tblPr>
       <w:tblGrid>
         <w:gridCol w:w="9510"/>
@@ -4324,7 +5213,21 @@
         <w:rPr>
           <w:rStyle w:val="docemphstrong"/>
         </w:rPr>
-        <w:t>Student is aware of enrollment on choosen class. List of students enrolled to course is updated. Student has a proof of enrollment.</w:t>
+        <w:t xml:space="preserve">Student is aware of enrollment on </w:t>
+      </w:r>
+      <w:proofErr w:type="spellStart"/>
+      <w:r>
+        <w:rPr>
+          <w:rStyle w:val="docemphstrong"/>
+        </w:rPr>
+        <w:t>choosen</w:t>
+      </w:r>
+      <w:proofErr w:type="spellEnd"/>
+      <w:r>
+        <w:rPr>
+          <w:rStyle w:val="docemphstrong"/>
+        </w:rPr>
+        <w:t xml:space="preserve"> class. List of students enrolled to course is updated. Student has a proof of enrollment.</w:t>
       </w:r>
     </w:p>
     <w:p>
@@ -4483,7 +5386,27 @@
           <w:bdr w:val="none" w:sz="0" w:space="0" w:color="auto" w:frame="1"/>
           <w:shd w:val="clear" w:color="auto" w:fill="FFFFFF"/>
         </w:rPr>
-        <w:t>The system checks that the user has taken and passed the pre-requisite courses forthe chosen course</w:t>
+        <w:t xml:space="preserve">The system checks that the user has taken and passed the pre-requisite courses </w:t>
+      </w:r>
+      <w:proofErr w:type="spellStart"/>
+      <w:r>
+        <w:rPr>
+          <w:rStyle w:val="a"/>
+          <w:color w:val="000000"/>
+          <w:bdr w:val="none" w:sz="0" w:space="0" w:color="auto" w:frame="1"/>
+          <w:shd w:val="clear" w:color="auto" w:fill="FFFFFF"/>
+        </w:rPr>
+        <w:t>forthe</w:t>
+      </w:r>
+      <w:proofErr w:type="spellEnd"/>
+      <w:r>
+        <w:rPr>
+          <w:rStyle w:val="a"/>
+          <w:color w:val="000000"/>
+          <w:bdr w:val="none" w:sz="0" w:space="0" w:color="auto" w:frame="1"/>
+          <w:shd w:val="clear" w:color="auto" w:fill="FFFFFF"/>
+        </w:rPr>
+        <w:t xml:space="preserve"> chosen course</w:t>
       </w:r>
     </w:p>
     <w:p>
@@ -4529,6 +5452,7 @@
         </w:rPr>
         <w:t xml:space="preserve"> </w:t>
       </w:r>
+      <w:proofErr w:type="spellStart"/>
       <w:r>
         <w:rPr>
           <w:rStyle w:val="a"/>
@@ -4537,7 +5461,18 @@
           <w:bdr w:val="none" w:sz="0" w:space="0" w:color="auto" w:frame="1"/>
           <w:shd w:val="clear" w:color="auto" w:fill="FFFFFF"/>
         </w:rPr>
-        <w:t>setimetable clashes with the chosen course</w:t>
+        <w:t>setimetable</w:t>
+      </w:r>
+      <w:proofErr w:type="spellEnd"/>
+      <w:r>
+        <w:rPr>
+          <w:rStyle w:val="a"/>
+          <w:color w:val="000000"/>
+          <w:spacing w:val="15"/>
+          <w:bdr w:val="none" w:sz="0" w:space="0" w:color="auto" w:frame="1"/>
+          <w:shd w:val="clear" w:color="auto" w:fill="FFFFFF"/>
+        </w:rPr>
+        <w:t xml:space="preserve"> clashes with the chosen course</w:t>
       </w:r>
     </w:p>
     <w:p>
@@ -4756,7 +5691,7 @@
           <w:bottom w:w="75" w:type="dxa"/>
           <w:right w:w="75" w:type="dxa"/>
         </w:tblCellMar>
-        <w:tblLook w:val="04A0"/>
+        <w:tblLook w:val="04A0" w:firstRow="1" w:lastRow="0" w:firstColumn="1" w:lastColumn="0" w:noHBand="0" w:noVBand="1"/>
       </w:tblPr>
       <w:tblGrid>
         <w:gridCol w:w="9510"/>
@@ -5457,7 +6392,7 @@
           <w:bottom w:w="75" w:type="dxa"/>
           <w:right w:w="75" w:type="dxa"/>
         </w:tblCellMar>
-        <w:tblLook w:val="04A0"/>
+        <w:tblLook w:val="04A0" w:firstRow="1" w:lastRow="0" w:firstColumn="1" w:lastColumn="0" w:noHBand="0" w:noVBand="1"/>
       </w:tblPr>
       <w:tblGrid>
         <w:gridCol w:w="9510"/>
@@ -5552,7 +6487,15 @@
               <w:t>Actor</w:t>
             </w:r>
             <w:r>
-              <w:t>: Event Manager,Parcipants.</w:t>
+              <w:t xml:space="preserve">: Event </w:t>
+            </w:r>
+            <w:proofErr w:type="spellStart"/>
+            <w:r>
+              <w:t>Manager,Parcipants</w:t>
+            </w:r>
+            <w:proofErr w:type="spellEnd"/>
+            <w:r>
+              <w:t>.</w:t>
             </w:r>
           </w:p>
           <w:p>
@@ -5643,7 +6586,27 @@
                 <w:bdr w:val="none" w:sz="0" w:space="0" w:color="auto" w:frame="1"/>
                 <w:shd w:val="clear" w:color="auto" w:fill="FFFFFF" w:themeFill="background1"/>
               </w:rPr>
-              <w:t>-Produce detailed proposals for events (for example, time lines,venues, suppliers, legal obligations, staffing and budgets.</w:t>
+              <w:t xml:space="preserve">-Produce detailed proposals for events (for example, time </w:t>
+            </w:r>
+            <w:proofErr w:type="spellStart"/>
+            <w:r>
+              <w:rPr>
+                <w:rStyle w:val="a"/>
+                <w:color w:val="000000"/>
+                <w:bdr w:val="none" w:sz="0" w:space="0" w:color="auto" w:frame="1"/>
+                <w:shd w:val="clear" w:color="auto" w:fill="FFFFFF" w:themeFill="background1"/>
+              </w:rPr>
+              <w:t>lines,venues</w:t>
+            </w:r>
+            <w:proofErr w:type="spellEnd"/>
+            <w:r>
+              <w:rPr>
+                <w:rStyle w:val="a"/>
+                <w:color w:val="000000"/>
+                <w:bdr w:val="none" w:sz="0" w:space="0" w:color="auto" w:frame="1"/>
+                <w:shd w:val="clear" w:color="auto" w:fill="FFFFFF" w:themeFill="background1"/>
+              </w:rPr>
+              <w:t>, suppliers, legal obligations, staffing and budgets.</w:t>
             </w:r>
           </w:p>
           <w:p>
@@ -5658,17 +6621,39 @@
               </w:rPr>
               <w:t xml:space="preserve">- </w:t>
             </w:r>
+            <w:proofErr w:type="spellStart"/>
             <w:r>
               <w:rPr>
                 <w:rStyle w:val="docemphroman"/>
               </w:rPr>
-              <w:t>Parcipants:</w:t>
+              <w:t>Parcipants</w:t>
+            </w:r>
+            <w:proofErr w:type="spellEnd"/>
+            <w:r>
+              <w:rPr>
+                <w:rStyle w:val="docemphroman"/>
+              </w:rPr>
+              <w:t>:</w:t>
             </w:r>
             <w:r>
               <w:rPr>
                 <w:rStyle w:val="doctext1"/>
               </w:rPr>
-              <w:t xml:space="preserve"> Wants to register and parcipate in events .</w:t>
+              <w:t xml:space="preserve"> Wants to register and </w:t>
+            </w:r>
+            <w:proofErr w:type="spellStart"/>
+            <w:r>
+              <w:rPr>
+                <w:rStyle w:val="doctext1"/>
+              </w:rPr>
+              <w:t>parcipate</w:t>
+            </w:r>
+            <w:proofErr w:type="spellEnd"/>
+            <w:r>
+              <w:rPr>
+                <w:rStyle w:val="doctext1"/>
+              </w:rPr>
+              <w:t xml:space="preserve"> in events .</w:t>
             </w:r>
           </w:p>
           <w:p>
@@ -5696,7 +6681,49 @@
               <w:rPr>
                 <w:rStyle w:val="doctext1"/>
               </w:rPr>
-              <w:t xml:space="preserve"> Wants to give facilities to parcipants for achieving their goals and easly parcipate in events.</w:t>
+              <w:t xml:space="preserve"> Wants to give facilities to </w:t>
+            </w:r>
+            <w:proofErr w:type="spellStart"/>
+            <w:r>
+              <w:rPr>
+                <w:rStyle w:val="doctext1"/>
+              </w:rPr>
+              <w:t>parcipants</w:t>
+            </w:r>
+            <w:proofErr w:type="spellEnd"/>
+            <w:r>
+              <w:rPr>
+                <w:rStyle w:val="doctext1"/>
+              </w:rPr>
+              <w:t xml:space="preserve"> for achieving their goals and </w:t>
+            </w:r>
+            <w:proofErr w:type="spellStart"/>
+            <w:r>
+              <w:rPr>
+                <w:rStyle w:val="doctext1"/>
+              </w:rPr>
+              <w:t>easly</w:t>
+            </w:r>
+            <w:proofErr w:type="spellEnd"/>
+            <w:r>
+              <w:rPr>
+                <w:rStyle w:val="doctext1"/>
+              </w:rPr>
+              <w:t xml:space="preserve"> </w:t>
+            </w:r>
+            <w:proofErr w:type="spellStart"/>
+            <w:r>
+              <w:rPr>
+                <w:rStyle w:val="doctext1"/>
+              </w:rPr>
+              <w:t>parcipate</w:t>
+            </w:r>
+            <w:proofErr w:type="spellEnd"/>
+            <w:r>
+              <w:rPr>
+                <w:rStyle w:val="doctext1"/>
+              </w:rPr>
+              <w:t xml:space="preserve"> in events.</w:t>
             </w:r>
           </w:p>
           <w:p>
@@ -5718,7 +6745,15 @@
               <w:t>:</w:t>
             </w:r>
             <w:r>
-              <w:t xml:space="preserve"> Event Manager and Parcipants is identified and authenticated.</w:t>
+              <w:t xml:space="preserve"> Event Manager and </w:t>
+            </w:r>
+            <w:proofErr w:type="spellStart"/>
+            <w:r>
+              <w:t>Parcipants</w:t>
+            </w:r>
+            <w:proofErr w:type="spellEnd"/>
+            <w:r>
+              <w:t xml:space="preserve"> is identified and authenticated.</w:t>
             </w:r>
           </w:p>
         </w:tc>
@@ -5834,7 +6869,15 @@
         <w:spacing w:line="276" w:lineRule="auto"/>
       </w:pPr>
       <w:r>
-        <w:t>Students take parcipate in events.</w:t>
+        <w:t xml:space="preserve">Students take </w:t>
+      </w:r>
+      <w:proofErr w:type="spellStart"/>
+      <w:r>
+        <w:t>parcipate</w:t>
+      </w:r>
+      <w:proofErr w:type="spellEnd"/>
+      <w:r>
+        <w:t xml:space="preserve"> in events.</w:t>
       </w:r>
     </w:p>
     <w:p>
@@ -5859,8 +6902,21 @@
         </w:numPr>
         <w:spacing w:line="276" w:lineRule="auto"/>
       </w:pPr>
-      <w:r>
-        <w:t>Parcipants monitor venue and parcipants records.</w:t>
+      <w:proofErr w:type="spellStart"/>
+      <w:r>
+        <w:t>Parcipants</w:t>
+      </w:r>
+      <w:proofErr w:type="spellEnd"/>
+      <w:r>
+        <w:t xml:space="preserve"> monitor venue and </w:t>
+      </w:r>
+      <w:proofErr w:type="spellStart"/>
+      <w:r>
+        <w:t>parcipants</w:t>
+      </w:r>
+      <w:proofErr w:type="spellEnd"/>
+      <w:r>
+        <w:t xml:space="preserve"> records.</w:t>
       </w:r>
     </w:p>
     <w:p>
@@ -5873,7 +6929,15 @@
         <w:spacing w:line="276" w:lineRule="auto"/>
       </w:pPr>
       <w:r>
-        <w:t>System will Automaticaly send the notifications about events to all Students.</w:t>
+        <w:t xml:space="preserve">System will </w:t>
+      </w:r>
+      <w:proofErr w:type="spellStart"/>
+      <w:r>
+        <w:t>Automaticaly</w:t>
+      </w:r>
+      <w:proofErr w:type="spellEnd"/>
+      <w:r>
+        <w:t xml:space="preserve"> send the notifications about events to all Students.</w:t>
       </w:r>
     </w:p>
     <w:p>
@@ -5901,6 +6965,7 @@
           <w:bCs/>
         </w:rPr>
       </w:pPr>
+      <w:proofErr w:type="spellStart"/>
       <w:r>
         <w:rPr>
           <w:b/>
@@ -5908,7 +6973,17 @@
           <w:sz w:val="24"/>
           <w:szCs w:val="24"/>
         </w:rPr>
-        <w:t>a.At any time, the internet can be gone:</w:t>
+        <w:t>a.At</w:t>
+      </w:r>
+      <w:proofErr w:type="spellEnd"/>
+      <w:r>
+        <w:rPr>
+          <w:b/>
+          <w:bCs/>
+          <w:sz w:val="24"/>
+          <w:szCs w:val="24"/>
+        </w:rPr>
+        <w:t xml:space="preserve"> any time, the internet can be gone:</w:t>
       </w:r>
     </w:p>
     <w:p>
@@ -5945,7 +7020,15 @@
         </w:numPr>
       </w:pPr>
       <w:r>
-        <w:t>The manager operation will override the  parcipant operation.</w:t>
+        <w:t xml:space="preserve">The manager operation will override the  </w:t>
+      </w:r>
+      <w:proofErr w:type="spellStart"/>
+      <w:r>
+        <w:t>parcipant</w:t>
+      </w:r>
+      <w:proofErr w:type="spellEnd"/>
+      <w:r>
+        <w:t xml:space="preserve"> operation.</w:t>
       </w:r>
     </w:p>
     <w:p>
@@ -5956,8 +7039,13 @@
           <w:numId w:val="21"/>
         </w:numPr>
       </w:pPr>
-      <w:r>
-        <w:t>parcipants operation will be set to next timeframe available.</w:t>
+      <w:proofErr w:type="spellStart"/>
+      <w:r>
+        <w:t>parcipants</w:t>
+      </w:r>
+      <w:proofErr w:type="spellEnd"/>
+      <w:r>
+        <w:t xml:space="preserve"> operation will be set to next timeframe available.</w:t>
       </w:r>
     </w:p>
     <w:p>
@@ -6269,7 +7357,7 @@
           <w:bottom w:w="75" w:type="dxa"/>
           <w:right w:w="75" w:type="dxa"/>
         </w:tblCellMar>
-        <w:tblLook w:val="04A0"/>
+        <w:tblLook w:val="04A0" w:firstRow="1" w:lastRow="0" w:firstColumn="1" w:lastColumn="0" w:noHBand="0" w:noVBand="1"/>
       </w:tblPr>
       <w:tblGrid>
         <w:gridCol w:w="8076"/>
@@ -6925,7 +8013,15 @@
         </w:numPr>
       </w:pPr>
       <w:r>
-        <w:t>Software used to design interface is net beans, Gui Swing.</w:t>
+        <w:t xml:space="preserve">Software used to design interface is net beans, </w:t>
+      </w:r>
+      <w:proofErr w:type="spellStart"/>
+      <w:r>
+        <w:t>Gui</w:t>
+      </w:r>
+      <w:proofErr w:type="spellEnd"/>
+      <w:r>
+        <w:t xml:space="preserve"> Swing.</w:t>
       </w:r>
     </w:p>
     <w:p>
@@ -6950,7 +8046,7 @@
         </w:rPr>
         <w:lastRenderedPageBreak/>
         <w:drawing>
-          <wp:inline distT="0" distB="0" distL="0" distR="0">
+          <wp:inline distT="0" distB="0" distL="0" distR="0" wp14:anchorId="6469857F" wp14:editId="3F3344E2">
             <wp:extent cx="4267796" cy="3924848"/>
             <wp:effectExtent l="0" t="0" r="0" b="0"/>
             <wp:docPr id="3" name="Picture 3"/>
@@ -7013,7 +8109,7 @@
           <w:bottom w:w="75" w:type="dxa"/>
           <w:right w:w="75" w:type="dxa"/>
         </w:tblCellMar>
-        <w:tblLook w:val="04A0"/>
+        <w:tblLook w:val="04A0" w:firstRow="1" w:lastRow="0" w:firstColumn="1" w:lastColumn="0" w:noHBand="0" w:noVBand="1"/>
       </w:tblPr>
       <w:tblGrid>
         <w:gridCol w:w="6517"/>
@@ -7614,7 +8710,15 @@
         </w:numPr>
       </w:pPr>
       <w:r>
-        <w:t>If the user not put information in his login id and password, the system should diplay an error message “Enter valid details”.</w:t>
+        <w:t xml:space="preserve">If the user not put information in his login id and password, the system should </w:t>
+      </w:r>
+      <w:proofErr w:type="spellStart"/>
+      <w:r>
+        <w:t>diplay</w:t>
+      </w:r>
+      <w:proofErr w:type="spellEnd"/>
+      <w:r>
+        <w:t xml:space="preserve"> an error message “Enter valid details”.</w:t>
       </w:r>
     </w:p>
     <w:p>
@@ -7734,7 +8838,23 @@
         </w:numPr>
       </w:pPr>
       <w:r>
-        <w:t>Software used to design interface is netbeans, Gui Swing.</w:t>
+        <w:t xml:space="preserve">Software used to design interface is </w:t>
+      </w:r>
+      <w:proofErr w:type="spellStart"/>
+      <w:r>
+        <w:t>netbeans</w:t>
+      </w:r>
+      <w:proofErr w:type="spellEnd"/>
+      <w:r>
+        <w:t xml:space="preserve">, </w:t>
+      </w:r>
+      <w:proofErr w:type="spellStart"/>
+      <w:r>
+        <w:t>Gui</w:t>
+      </w:r>
+      <w:proofErr w:type="spellEnd"/>
+      <w:r>
+        <w:t xml:space="preserve"> Swing.</w:t>
       </w:r>
     </w:p>
     <w:p>
@@ -7777,7 +8897,7 @@
         </w:rPr>
         <w:lastRenderedPageBreak/>
         <w:drawing>
-          <wp:inline distT="0" distB="0" distL="0" distR="0">
+          <wp:inline distT="0" distB="0" distL="0" distR="0" wp14:anchorId="2CE67396" wp14:editId="1FED0109">
             <wp:extent cx="4476750" cy="3400425"/>
             <wp:effectExtent l="0" t="0" r="0" b="9525"/>
             <wp:docPr id="2" name="Picture 2"/>
@@ -7850,7 +8970,7 @@
           <w:noProof/>
         </w:rPr>
         <w:drawing>
-          <wp:inline distT="0" distB="0" distL="0" distR="0">
+          <wp:inline distT="0" distB="0" distL="0" distR="0" wp14:anchorId="624D6AF1" wp14:editId="4F0C93FD">
             <wp:extent cx="5934075" cy="2800350"/>
             <wp:effectExtent l="0" t="0" r="9525" b="0"/>
             <wp:docPr id="1" name="Picture 1"/>
@@ -7870,7 +8990,7 @@
                     <a:blip r:embed="rId12">
                       <a:extLst>
                         <a:ext uri="{28A0092B-C50C-407E-A947-70E740481C1C}">
-                          <a14:useLocalDpi xmlns:a14="http://schemas.microsoft.com/office/drawing/2010/main" xmlns:wps="http://schemas.microsoft.com/office/word/2010/wordprocessingShape" xmlns:wpi="http://schemas.microsoft.com/office/word/2010/wordprocessingInk" xmlns:wpg="http://schemas.microsoft.com/office/word/2010/wordprocessingGroup" xmlns:w16se="http://schemas.microsoft.com/office/word/2015/wordml/symex" xmlns:w16sdtdh="http://schemas.microsoft.com/office/word/2020/wordml/sdtdatahash" xmlns:w16="http://schemas.microsoft.com/office/word/2018/wordml" xmlns:w16cid="http://schemas.microsoft.com/office/word/2016/wordml/cid" xmlns:w16cex="http://schemas.microsoft.com/office/word/2018/wordml/cex" xmlns:w15="http://schemas.microsoft.com/office/word/2012/wordml" xmlns:w14="http://schemas.microsoft.com/office/word/2010/wordml" xmlns:w="http://schemas.openxmlformats.org/wordprocessingml/2006/main" xmlns:w10="urn:schemas-microsoft-com:office:word" xmlns:wp14="http://schemas.microsoft.com/office/word/2010/wordprocessingDrawing" xmlns:v="urn:schemas-microsoft-com:vml" xmlns:oel="http://schemas.microsoft.com/office/2019/extlst" xmlns:o="urn:schemas-microsoft-com:office:office" xmlns:am3d="http://schemas.microsoft.com/office/drawing/2017/model3d" xmlns:aink="http://schemas.microsoft.com/office/drawing/2016/ink" xmlns:mc="http://schemas.openxmlformats.org/markup-compatibility/2006" xmlns:cx8="http://schemas.microsoft.com/office/drawing/2016/5/14/chartex" xmlns:cx7="http://schemas.microsoft.com/office/drawing/2016/5/13/chartex" xmlns:cx6="http://schemas.microsoft.com/office/drawing/2016/5/12/chartex" xmlns:cx5="http://schemas.microsoft.com/office/drawing/2016/5/11/chartex" xmlns:cx4="http://schemas.microsoft.com/office/drawing/2016/5/10/chartex" xmlns:cx3="http://schemas.microsoft.com/office/drawing/2016/5/9/chartex" xmlns:cx2="http://schemas.microsoft.com/office/drawing/2015/10/21/chartex" xmlns:cx1="http://schemas.microsoft.com/office/drawing/2015/9/8/chartex" xmlns:cx="http://schemas.microsoft.com/office/drawing/2014/chartex" xmlns:wpc="http://schemas.microsoft.com/office/word/2010/wordprocessingCanvas" xmlns="" val="0"/>
+                          <a14:useLocalDpi xmlns:a14="http://schemas.microsoft.com/office/drawing/2010/main" val="0"/>
                         </a:ext>
                       </a:extLst>
                     </a:blip>
@@ -7960,7 +9080,7 @@
           <w:bottom w:w="75" w:type="dxa"/>
           <w:right w:w="75" w:type="dxa"/>
         </w:tblCellMar>
-        <w:tblLook w:val="04A0"/>
+        <w:tblLook w:val="04A0" w:firstRow="1" w:lastRow="0" w:firstColumn="1" w:lastColumn="0" w:noHBand="0" w:noVBand="1"/>
       </w:tblPr>
       <w:tblGrid>
         <w:gridCol w:w="2962"/>
@@ -8008,7 +9128,7 @@
           <w:noProof/>
         </w:rPr>
         <w:drawing>
-          <wp:inline distT="0" distB="0" distL="0" distR="0">
+          <wp:inline distT="0" distB="0" distL="0" distR="0" wp14:anchorId="30963517" wp14:editId="0D7F8794">
             <wp:extent cx="4572000" cy="3048000"/>
             <wp:effectExtent l="0" t="0" r="0" b="0"/>
             <wp:docPr id="5" name="Picture 5"/>
@@ -8076,7 +9196,7 @@
           <w:bottom w:w="75" w:type="dxa"/>
           <w:right w:w="75" w:type="dxa"/>
         </w:tblCellMar>
-        <w:tblLook w:val="04A0"/>
+        <w:tblLook w:val="04A0" w:firstRow="1" w:lastRow="0" w:firstColumn="1" w:lastColumn="0" w:noHBand="0" w:noVBand="1"/>
       </w:tblPr>
       <w:tblGrid>
         <w:gridCol w:w="2037"/>
@@ -8125,7 +9245,7 @@
           <w:noProof/>
         </w:rPr>
         <w:drawing>
-          <wp:inline distT="0" distB="0" distL="0" distR="0">
+          <wp:inline distT="0" distB="0" distL="0" distR="0" wp14:anchorId="7080F288" wp14:editId="1DE54D56">
             <wp:extent cx="5734850" cy="3801005"/>
             <wp:effectExtent l="0" t="0" r="0" b="9525"/>
             <wp:docPr id="6" name="Picture 6"/>
@@ -8187,7 +9307,7 @@
           <w:bottom w:w="75" w:type="dxa"/>
           <w:right w:w="75" w:type="dxa"/>
         </w:tblCellMar>
-        <w:tblLook w:val="04A0"/>
+        <w:tblLook w:val="04A0" w:firstRow="1" w:lastRow="0" w:firstColumn="1" w:lastColumn="0" w:noHBand="0" w:noVBand="1"/>
       </w:tblPr>
       <w:tblGrid>
         <w:gridCol w:w="2579"/>
@@ -8250,7 +9370,7 @@
         </w:rPr>
         <w:lastRenderedPageBreak/>
         <w:drawing>
-          <wp:inline distT="0" distB="0" distL="0" distR="0">
+          <wp:inline distT="0" distB="0" distL="0" distR="0" wp14:anchorId="00D48E86" wp14:editId="756C5995">
             <wp:extent cx="5943600" cy="4606290"/>
             <wp:effectExtent l="0" t="0" r="0" b="3810"/>
             <wp:docPr id="7" name="Picture 7"/>
@@ -8318,7 +9438,7 @@
           <w:noProof/>
         </w:rPr>
         <w:drawing>
-          <wp:inline distT="0" distB="0" distL="0" distR="0">
+          <wp:inline distT="0" distB="0" distL="0" distR="0" wp14:anchorId="58B59E18" wp14:editId="4A7ED290">
             <wp:extent cx="5943600" cy="5414645"/>
             <wp:effectExtent l="0" t="0" r="0" b="0"/>
             <wp:docPr id="8" name="Picture 8"/>
@@ -8401,7 +9521,7 @@
         </w:rPr>
         <w:lastRenderedPageBreak/>
         <w:drawing>
-          <wp:inline distT="0" distB="0" distL="0" distR="0">
+          <wp:inline distT="0" distB="0" distL="0" distR="0" wp14:anchorId="7E60C1F7" wp14:editId="60FE10E5">
             <wp:extent cx="5943600" cy="5231130"/>
             <wp:effectExtent l="0" t="0" r="0" b="7620"/>
             <wp:docPr id="9" name="Picture 9"/>
@@ -8455,7 +9575,7 @@
         </w:rPr>
         <w:lastRenderedPageBreak/>
         <w:drawing>
-          <wp:inline distT="0" distB="0" distL="0" distR="0">
+          <wp:inline distT="0" distB="0" distL="0" distR="0" wp14:anchorId="0DDB1E40" wp14:editId="2A2436CC">
             <wp:extent cx="5839640" cy="5868219"/>
             <wp:effectExtent l="0" t="0" r="8890" b="0"/>
             <wp:docPr id="10" name="Picture 10"/>
@@ -8596,7 +9716,7 @@
           <w:bottom w:w="75" w:type="dxa"/>
           <w:right w:w="75" w:type="dxa"/>
         </w:tblCellMar>
-        <w:tblLook w:val="04A0"/>
+        <w:tblLook w:val="04A0" w:firstRow="1" w:lastRow="0" w:firstColumn="1" w:lastColumn="0" w:noHBand="0" w:noVBand="1"/>
       </w:tblPr>
       <w:tblGrid>
         <w:gridCol w:w="2962"/>
@@ -8911,7 +10031,7 @@
           <w:bottom w:w="75" w:type="dxa"/>
           <w:right w:w="75" w:type="dxa"/>
         </w:tblCellMar>
-        <w:tblLook w:val="04A0"/>
+        <w:tblLook w:val="04A0" w:firstRow="1" w:lastRow="0" w:firstColumn="1" w:lastColumn="0" w:noHBand="0" w:noVBand="1"/>
       </w:tblPr>
       <w:tblGrid>
         <w:gridCol w:w="2037"/>
@@ -9308,7 +10428,7 @@
     <w:tbl>
       <w:tblPr>
         <w:tblW w:w="9890" w:type="dxa"/>
-        <w:tblLook w:val="0420"/>
+        <w:tblLook w:val="0420" w:firstRow="1" w:lastRow="0" w:firstColumn="0" w:lastColumn="0" w:noHBand="0" w:noVBand="1"/>
       </w:tblPr>
       <w:tblGrid>
         <w:gridCol w:w="3600"/>
@@ -9620,7 +10740,7 @@
 </file>
 
 <file path=word/endnotes.xml><?xml version="1.0" encoding="utf-8"?>
-<w:endnotes xmlns:ve="http://schemas.openxmlformats.org/markup-compatibility/2006" xmlns:o="urn:schemas-microsoft-com:office:office" xmlns:r="http://schemas.openxmlformats.org/officeDocument/2006/relationships" xmlns:m="http://schemas.openxmlformats.org/officeDocument/2006/math" xmlns:v="urn:schemas-microsoft-com:vml" xmlns:wp="http://schemas.openxmlformats.org/drawingml/2006/wordprocessingDrawing" xmlns:w10="urn:schemas-microsoft-com:office:word" xmlns:w="http://schemas.openxmlformats.org/wordprocessingml/2006/main" xmlns:wne="http://schemas.microsoft.com/office/word/2006/wordml">
+<w:endnotes xmlns:wpc="http://schemas.microsoft.com/office/word/2010/wordprocessingCanvas" xmlns:cx="http://schemas.microsoft.com/office/drawing/2014/chartex" xmlns:cx1="http://schemas.microsoft.com/office/drawing/2015/9/8/chartex" xmlns:cx2="http://schemas.microsoft.com/office/drawing/2015/10/21/chartex" xmlns:cx3="http://schemas.microsoft.com/office/drawing/2016/5/9/chartex" xmlns:cx4="http://schemas.microsoft.com/office/drawing/2016/5/10/chartex" xmlns:cx5="http://schemas.microsoft.com/office/drawing/2016/5/11/chartex" xmlns:cx6="http://schemas.microsoft.com/office/drawing/2016/5/12/chartex" xmlns:cx7="http://schemas.microsoft.com/office/drawing/2016/5/13/chartex" xmlns:cx8="http://schemas.microsoft.com/office/drawing/2016/5/14/chartex" xmlns:mc="http://schemas.openxmlformats.org/markup-compatibility/2006" xmlns:aink="http://schemas.microsoft.com/office/drawing/2016/ink" xmlns:am3d="http://schemas.microsoft.com/office/drawing/2017/model3d" xmlns:o="urn:schemas-microsoft-com:office:office" xmlns:oel="http://schemas.microsoft.com/office/2019/extlst" xmlns:r="http://schemas.openxmlformats.org/officeDocument/2006/relationships" xmlns:m="http://schemas.openxmlformats.org/officeDocument/2006/math" xmlns:v="urn:schemas-microsoft-com:vml" xmlns:wp14="http://schemas.microsoft.com/office/word/2010/wordprocessingDrawing" xmlns:wp="http://schemas.openxmlformats.org/drawingml/2006/wordprocessingDrawing" xmlns:w10="urn:schemas-microsoft-com:office:word" xmlns:w="http://schemas.openxmlformats.org/wordprocessingml/2006/main" xmlns:w14="http://schemas.microsoft.com/office/word/2010/wordml" xmlns:w15="http://schemas.microsoft.com/office/word/2012/wordml" xmlns:w16cex="http://schemas.microsoft.com/office/word/2018/wordml/cex" xmlns:w16cid="http://schemas.microsoft.com/office/word/2016/wordml/cid" xmlns:w16="http://schemas.microsoft.com/office/word/2018/wordml" xmlns:w16sdtdh="http://schemas.microsoft.com/office/word/2020/wordml/sdtdatahash" xmlns:w16se="http://schemas.microsoft.com/office/word/2015/wordml/symex" xmlns:wpg="http://schemas.microsoft.com/office/word/2010/wordprocessingGroup" xmlns:wpi="http://schemas.microsoft.com/office/word/2010/wordprocessingInk" xmlns:wne="http://schemas.microsoft.com/office/word/2006/wordml" xmlns:wps="http://schemas.microsoft.com/office/word/2010/wordprocessingShape" mc:Ignorable="w14 w15 w16se w16cid w16 w16cex w16sdtdh wp14">
   <w:endnote w:type="separator" w:id="-1">
     <w:p>
       <w:pPr>
@@ -9645,7 +10765,7 @@
 </file>
 
 <file path=word/footnotes.xml><?xml version="1.0" encoding="utf-8"?>
-<w:footnotes xmlns:ve="http://schemas.openxmlformats.org/markup-compatibility/2006" xmlns:o="urn:schemas-microsoft-com:office:office" xmlns:r="http://schemas.openxmlformats.org/officeDocument/2006/relationships" xmlns:m="http://schemas.openxmlformats.org/officeDocument/2006/math" xmlns:v="urn:schemas-microsoft-com:vml" xmlns:wp="http://schemas.openxmlformats.org/drawingml/2006/wordprocessingDrawing" xmlns:w10="urn:schemas-microsoft-com:office:word" xmlns:w="http://schemas.openxmlformats.org/wordprocessingml/2006/main" xmlns:wne="http://schemas.microsoft.com/office/word/2006/wordml">
+<w:footnotes xmlns:wpc="http://schemas.microsoft.com/office/word/2010/wordprocessingCanvas" xmlns:cx="http://schemas.microsoft.com/office/drawing/2014/chartex" xmlns:cx1="http://schemas.microsoft.com/office/drawing/2015/9/8/chartex" xmlns:cx2="http://schemas.microsoft.com/office/drawing/2015/10/21/chartex" xmlns:cx3="http://schemas.microsoft.com/office/drawing/2016/5/9/chartex" xmlns:cx4="http://schemas.microsoft.com/office/drawing/2016/5/10/chartex" xmlns:cx5="http://schemas.microsoft.com/office/drawing/2016/5/11/chartex" xmlns:cx6="http://schemas.microsoft.com/office/drawing/2016/5/12/chartex" xmlns:cx7="http://schemas.microsoft.com/office/drawing/2016/5/13/chartex" xmlns:cx8="http://schemas.microsoft.com/office/drawing/2016/5/14/chartex" xmlns:mc="http://schemas.openxmlformats.org/markup-compatibility/2006" xmlns:aink="http://schemas.microsoft.com/office/drawing/2016/ink" xmlns:am3d="http://schemas.microsoft.com/office/drawing/2017/model3d" xmlns:o="urn:schemas-microsoft-com:office:office" xmlns:oel="http://schemas.microsoft.com/office/2019/extlst" xmlns:r="http://schemas.openxmlformats.org/officeDocument/2006/relationships" xmlns:m="http://schemas.openxmlformats.org/officeDocument/2006/math" xmlns:v="urn:schemas-microsoft-com:vml" xmlns:wp14="http://schemas.microsoft.com/office/word/2010/wordprocessingDrawing" xmlns:wp="http://schemas.openxmlformats.org/drawingml/2006/wordprocessingDrawing" xmlns:w10="urn:schemas-microsoft-com:office:word" xmlns:w="http://schemas.openxmlformats.org/wordprocessingml/2006/main" xmlns:w14="http://schemas.microsoft.com/office/word/2010/wordml" xmlns:w15="http://schemas.microsoft.com/office/word/2012/wordml" xmlns:w16cex="http://schemas.microsoft.com/office/word/2018/wordml/cex" xmlns:w16cid="http://schemas.microsoft.com/office/word/2016/wordml/cid" xmlns:w16="http://schemas.microsoft.com/office/word/2018/wordml" xmlns:w16sdtdh="http://schemas.microsoft.com/office/word/2020/wordml/sdtdatahash" xmlns:w16se="http://schemas.microsoft.com/office/word/2015/wordml/symex" xmlns:wpg="http://schemas.microsoft.com/office/word/2010/wordprocessingGroup" xmlns:wpi="http://schemas.microsoft.com/office/word/2010/wordprocessingInk" xmlns:wne="http://schemas.microsoft.com/office/word/2006/wordml" xmlns:wps="http://schemas.microsoft.com/office/word/2010/wordprocessingShape" mc:Ignorable="w14 w15 w16se w16cid w16 w16cex w16sdtdh wp14">
   <w:footnote w:type="separator" w:id="-1">
     <w:p>
       <w:pPr>
@@ -9670,8 +10790,8 @@
 </file>
 
 <file path=word/numbering.xml><?xml version="1.0" encoding="utf-8"?>
-<w:numbering xmlns:ve="http://schemas.openxmlformats.org/markup-compatibility/2006" xmlns:o="urn:schemas-microsoft-com:office:office" xmlns:r="http://schemas.openxmlformats.org/officeDocument/2006/relationships" xmlns:m="http://schemas.openxmlformats.org/officeDocument/2006/math" xmlns:v="urn:schemas-microsoft-com:vml" xmlns:wp="http://schemas.openxmlformats.org/drawingml/2006/wordprocessingDrawing" xmlns:w10="urn:schemas-microsoft-com:office:word" xmlns:w="http://schemas.openxmlformats.org/wordprocessingml/2006/main" xmlns:wne="http://schemas.microsoft.com/office/word/2006/wordml">
-  <w:abstractNum w:abstractNumId="0">
+<w:numbering xmlns:wpc="http://schemas.microsoft.com/office/word/2010/wordprocessingCanvas" xmlns:cx="http://schemas.microsoft.com/office/drawing/2014/chartex" xmlns:cx1="http://schemas.microsoft.com/office/drawing/2015/9/8/chartex" xmlns:cx2="http://schemas.microsoft.com/office/drawing/2015/10/21/chartex" xmlns:cx3="http://schemas.microsoft.com/office/drawing/2016/5/9/chartex" xmlns:cx4="http://schemas.microsoft.com/office/drawing/2016/5/10/chartex" xmlns:cx5="http://schemas.microsoft.com/office/drawing/2016/5/11/chartex" xmlns:cx6="http://schemas.microsoft.com/office/drawing/2016/5/12/chartex" xmlns:cx7="http://schemas.microsoft.com/office/drawing/2016/5/13/chartex" xmlns:cx8="http://schemas.microsoft.com/office/drawing/2016/5/14/chartex" xmlns:mc="http://schemas.openxmlformats.org/markup-compatibility/2006" xmlns:aink="http://schemas.microsoft.com/office/drawing/2016/ink" xmlns:am3d="http://schemas.microsoft.com/office/drawing/2017/model3d" xmlns:o="urn:schemas-microsoft-com:office:office" xmlns:oel="http://schemas.microsoft.com/office/2019/extlst" xmlns:r="http://schemas.openxmlformats.org/officeDocument/2006/relationships" xmlns:m="http://schemas.openxmlformats.org/officeDocument/2006/math" xmlns:v="urn:schemas-microsoft-com:vml" xmlns:wp14="http://schemas.microsoft.com/office/word/2010/wordprocessingDrawing" xmlns:wp="http://schemas.openxmlformats.org/drawingml/2006/wordprocessingDrawing" xmlns:w10="urn:schemas-microsoft-com:office:word" xmlns:w="http://schemas.openxmlformats.org/wordprocessingml/2006/main" xmlns:w14="http://schemas.microsoft.com/office/word/2010/wordml" xmlns:w15="http://schemas.microsoft.com/office/word/2012/wordml" xmlns:w16cex="http://schemas.microsoft.com/office/word/2018/wordml/cex" xmlns:w16cid="http://schemas.microsoft.com/office/word/2016/wordml/cid" xmlns:w16="http://schemas.microsoft.com/office/word/2018/wordml" xmlns:w16sdtdh="http://schemas.microsoft.com/office/word/2020/wordml/sdtdatahash" xmlns:w16se="http://schemas.microsoft.com/office/word/2015/wordml/symex" xmlns:wpg="http://schemas.microsoft.com/office/word/2010/wordprocessingGroup" xmlns:wpi="http://schemas.microsoft.com/office/word/2010/wordprocessingInk" xmlns:wne="http://schemas.microsoft.com/office/word/2006/wordml" xmlns:wps="http://schemas.microsoft.com/office/word/2010/wordprocessingShape" mc:Ignorable="w14 w15 w16se w16cid w16 w16cex w16sdtdh wp14">
+  <w:abstractNum w:abstractNumId="0" w15:restartNumberingAfterBreak="0">
     <w:nsid w:val="00000003"/>
     <w:multiLevelType w:val="multilevel"/>
     <w:tmpl w:val="C762AB70"/>
@@ -9784,7 +10904,7 @@
       </w:pPr>
     </w:lvl>
   </w:abstractNum>
-  <w:abstractNum w:abstractNumId="1">
+  <w:abstractNum w:abstractNumId="1" w15:restartNumberingAfterBreak="0">
     <w:nsid w:val="00000005"/>
     <w:multiLevelType w:val="multilevel"/>
     <w:tmpl w:val="35F41A1E"/>
@@ -9900,7 +11020,7 @@
       </w:pPr>
     </w:lvl>
   </w:abstractNum>
-  <w:abstractNum w:abstractNumId="2">
+  <w:abstractNum w:abstractNumId="2" w15:restartNumberingAfterBreak="0">
     <w:nsid w:val="00000006"/>
     <w:multiLevelType w:val="hybridMultilevel"/>
     <w:tmpl w:val="F4A889E8"/>
@@ -9989,7 +11109,7 @@
       </w:pPr>
     </w:lvl>
   </w:abstractNum>
-  <w:abstractNum w:abstractNumId="3">
+  <w:abstractNum w:abstractNumId="3" w15:restartNumberingAfterBreak="0">
     <w:nsid w:val="00000007"/>
     <w:multiLevelType w:val="multilevel"/>
     <w:tmpl w:val="6FEC261A"/>
@@ -10102,7 +11222,7 @@
       </w:pPr>
     </w:lvl>
   </w:abstractNum>
-  <w:abstractNum w:abstractNumId="4">
+  <w:abstractNum w:abstractNumId="4" w15:restartNumberingAfterBreak="0">
     <w:nsid w:val="00000008"/>
     <w:multiLevelType w:val="multilevel"/>
     <w:tmpl w:val="5DA29562"/>
@@ -10251,7 +11371,7 @@
       </w:rPr>
     </w:lvl>
   </w:abstractNum>
-  <w:abstractNum w:abstractNumId="5">
+  <w:abstractNum w:abstractNumId="5" w15:restartNumberingAfterBreak="0">
     <w:nsid w:val="00000009"/>
     <w:multiLevelType w:val="hybridMultilevel"/>
     <w:tmpl w:val="C5A027D6"/>
@@ -10364,7 +11484,7 @@
       </w:rPr>
     </w:lvl>
   </w:abstractNum>
-  <w:abstractNum w:abstractNumId="6">
+  <w:abstractNum w:abstractNumId="6" w15:restartNumberingAfterBreak="0">
     <w:nsid w:val="0000000B"/>
     <w:multiLevelType w:val="multilevel"/>
     <w:tmpl w:val="1CBA7C9A"/>
@@ -10477,7 +11597,7 @@
       </w:pPr>
     </w:lvl>
   </w:abstractNum>
-  <w:abstractNum w:abstractNumId="7">
+  <w:abstractNum w:abstractNumId="7" w15:restartNumberingAfterBreak="0">
     <w:nsid w:val="0000000C"/>
     <w:multiLevelType w:val="hybridMultilevel"/>
     <w:tmpl w:val="EEA4BFDC"/>
@@ -10590,7 +11710,7 @@
       </w:rPr>
     </w:lvl>
   </w:abstractNum>
-  <w:abstractNum w:abstractNumId="8">
+  <w:abstractNum w:abstractNumId="8" w15:restartNumberingAfterBreak="0">
     <w:nsid w:val="0000000D"/>
     <w:multiLevelType w:val="hybridMultilevel"/>
     <w:tmpl w:val="0944F5C6"/>
@@ -10703,7 +11823,7 @@
       </w:rPr>
     </w:lvl>
   </w:abstractNum>
-  <w:abstractNum w:abstractNumId="9">
+  <w:abstractNum w:abstractNumId="9" w15:restartNumberingAfterBreak="0">
     <w:nsid w:val="0000000E"/>
     <w:multiLevelType w:val="hybridMultilevel"/>
     <w:tmpl w:val="0A244448"/>
@@ -10792,7 +11912,7 @@
       </w:pPr>
     </w:lvl>
   </w:abstractNum>
-  <w:abstractNum w:abstractNumId="10">
+  <w:abstractNum w:abstractNumId="10" w15:restartNumberingAfterBreak="0">
     <w:nsid w:val="00000010"/>
     <w:multiLevelType w:val="hybridMultilevel"/>
     <w:tmpl w:val="1DC454BA"/>
@@ -10905,7 +12025,7 @@
       </w:rPr>
     </w:lvl>
   </w:abstractNum>
-  <w:abstractNum w:abstractNumId="11">
+  <w:abstractNum w:abstractNumId="11" w15:restartNumberingAfterBreak="0">
     <w:nsid w:val="00000011"/>
     <w:multiLevelType w:val="hybridMultilevel"/>
     <w:tmpl w:val="21D421A8"/>
@@ -11018,7 +12138,7 @@
       </w:rPr>
     </w:lvl>
   </w:abstractNum>
-  <w:abstractNum w:abstractNumId="12">
+  <w:abstractNum w:abstractNumId="12" w15:restartNumberingAfterBreak="0">
     <w:nsid w:val="120F0A1B"/>
     <w:multiLevelType w:val="multilevel"/>
     <w:tmpl w:val="80AE2650"/>
@@ -11162,7 +12282,7 @@
       </w:rPr>
     </w:lvl>
   </w:abstractNum>
-  <w:abstractNum w:abstractNumId="13">
+  <w:abstractNum w:abstractNumId="13" w15:restartNumberingAfterBreak="0">
     <w:nsid w:val="1CD42CBB"/>
     <w:multiLevelType w:val="hybridMultilevel"/>
     <w:tmpl w:val="64C69FAC"/>
@@ -11275,7 +12395,7 @@
       </w:rPr>
     </w:lvl>
   </w:abstractNum>
-  <w:abstractNum w:abstractNumId="14">
+  <w:abstractNum w:abstractNumId="14" w15:restartNumberingAfterBreak="0">
     <w:nsid w:val="20AF02F5"/>
     <w:multiLevelType w:val="hybridMultilevel"/>
     <w:tmpl w:val="09D0D944"/>
@@ -11388,7 +12508,7 @@
       </w:rPr>
     </w:lvl>
   </w:abstractNum>
-  <w:abstractNum w:abstractNumId="15">
+  <w:abstractNum w:abstractNumId="15" w15:restartNumberingAfterBreak="0">
     <w:nsid w:val="222D5717"/>
     <w:multiLevelType w:val="hybridMultilevel"/>
     <w:tmpl w:val="C5840BAE"/>
@@ -11474,7 +12594,120 @@
       </w:pPr>
     </w:lvl>
   </w:abstractNum>
-  <w:abstractNum w:abstractNumId="16">
+  <w:abstractNum w:abstractNumId="16" w15:restartNumberingAfterBreak="0">
+    <w:nsid w:val="28CC5EB9"/>
+    <w:multiLevelType w:val="hybridMultilevel"/>
+    <w:tmpl w:val="7256BBE4"/>
+    <w:lvl w:ilvl="0" w:tplc="04090001">
+      <w:start w:val="1"/>
+      <w:numFmt w:val="bullet"/>
+      <w:lvlText w:val=""/>
+      <w:lvlJc w:val="left"/>
+      <w:pPr>
+        <w:ind w:left="720" w:hanging="360"/>
+      </w:pPr>
+      <w:rPr>
+        <w:rFonts w:ascii="Symbol" w:hAnsi="Symbol" w:hint="default"/>
+      </w:rPr>
+    </w:lvl>
+    <w:lvl w:ilvl="1" w:tplc="04090003" w:tentative="1">
+      <w:start w:val="1"/>
+      <w:numFmt w:val="bullet"/>
+      <w:lvlText w:val="o"/>
+      <w:lvlJc w:val="left"/>
+      <w:pPr>
+        <w:ind w:left="1440" w:hanging="360"/>
+      </w:pPr>
+      <w:rPr>
+        <w:rFonts w:ascii="Courier New" w:hAnsi="Courier New" w:cs="Courier New" w:hint="default"/>
+      </w:rPr>
+    </w:lvl>
+    <w:lvl w:ilvl="2" w:tplc="04090005" w:tentative="1">
+      <w:start w:val="1"/>
+      <w:numFmt w:val="bullet"/>
+      <w:lvlText w:val=""/>
+      <w:lvlJc w:val="left"/>
+      <w:pPr>
+        <w:ind w:left="2160" w:hanging="360"/>
+      </w:pPr>
+      <w:rPr>
+        <w:rFonts w:ascii="Wingdings" w:hAnsi="Wingdings" w:hint="default"/>
+      </w:rPr>
+    </w:lvl>
+    <w:lvl w:ilvl="3" w:tplc="04090001" w:tentative="1">
+      <w:start w:val="1"/>
+      <w:numFmt w:val="bullet"/>
+      <w:lvlText w:val=""/>
+      <w:lvlJc w:val="left"/>
+      <w:pPr>
+        <w:ind w:left="2880" w:hanging="360"/>
+      </w:pPr>
+      <w:rPr>
+        <w:rFonts w:ascii="Symbol" w:hAnsi="Symbol" w:hint="default"/>
+      </w:rPr>
+    </w:lvl>
+    <w:lvl w:ilvl="4" w:tplc="04090003" w:tentative="1">
+      <w:start w:val="1"/>
+      <w:numFmt w:val="bullet"/>
+      <w:lvlText w:val="o"/>
+      <w:lvlJc w:val="left"/>
+      <w:pPr>
+        <w:ind w:left="3600" w:hanging="360"/>
+      </w:pPr>
+      <w:rPr>
+        <w:rFonts w:ascii="Courier New" w:hAnsi="Courier New" w:cs="Courier New" w:hint="default"/>
+      </w:rPr>
+    </w:lvl>
+    <w:lvl w:ilvl="5" w:tplc="04090005" w:tentative="1">
+      <w:start w:val="1"/>
+      <w:numFmt w:val="bullet"/>
+      <w:lvlText w:val=""/>
+      <w:lvlJc w:val="left"/>
+      <w:pPr>
+        <w:ind w:left="4320" w:hanging="360"/>
+      </w:pPr>
+      <w:rPr>
+        <w:rFonts w:ascii="Wingdings" w:hAnsi="Wingdings" w:hint="default"/>
+      </w:rPr>
+    </w:lvl>
+    <w:lvl w:ilvl="6" w:tplc="04090001" w:tentative="1">
+      <w:start w:val="1"/>
+      <w:numFmt w:val="bullet"/>
+      <w:lvlText w:val=""/>
+      <w:lvlJc w:val="left"/>
+      <w:pPr>
+        <w:ind w:left="5040" w:hanging="360"/>
+      </w:pPr>
+      <w:rPr>
+        <w:rFonts w:ascii="Symbol" w:hAnsi="Symbol" w:hint="default"/>
+      </w:rPr>
+    </w:lvl>
+    <w:lvl w:ilvl="7" w:tplc="04090003" w:tentative="1">
+      <w:start w:val="1"/>
+      <w:numFmt w:val="bullet"/>
+      <w:lvlText w:val="o"/>
+      <w:lvlJc w:val="left"/>
+      <w:pPr>
+        <w:ind w:left="5760" w:hanging="360"/>
+      </w:pPr>
+      <w:rPr>
+        <w:rFonts w:ascii="Courier New" w:hAnsi="Courier New" w:cs="Courier New" w:hint="default"/>
+      </w:rPr>
+    </w:lvl>
+    <w:lvl w:ilvl="8" w:tplc="04090005" w:tentative="1">
+      <w:start w:val="1"/>
+      <w:numFmt w:val="bullet"/>
+      <w:lvlText w:val=""/>
+      <w:lvlJc w:val="left"/>
+      <w:pPr>
+        <w:ind w:left="6480" w:hanging="360"/>
+      </w:pPr>
+      <w:rPr>
+        <w:rFonts w:ascii="Wingdings" w:hAnsi="Wingdings" w:hint="default"/>
+      </w:rPr>
+    </w:lvl>
+  </w:abstractNum>
+  <w:abstractNum w:abstractNumId="17" w15:restartNumberingAfterBreak="0">
     <w:nsid w:val="31B77138"/>
     <w:multiLevelType w:val="multilevel"/>
     <w:tmpl w:val="FFFFFFFF"/>
@@ -11614,7 +12847,7 @@
       </w:rPr>
     </w:lvl>
   </w:abstractNum>
-  <w:abstractNum w:abstractNumId="17">
+  <w:abstractNum w:abstractNumId="18" w15:restartNumberingAfterBreak="0">
     <w:nsid w:val="34DA433E"/>
     <w:multiLevelType w:val="hybridMultilevel"/>
     <w:tmpl w:val="DAA0C41C"/>
@@ -11700,7 +12933,7 @@
       </w:pPr>
     </w:lvl>
   </w:abstractNum>
-  <w:abstractNum w:abstractNumId="18">
+  <w:abstractNum w:abstractNumId="19" w15:restartNumberingAfterBreak="0">
     <w:nsid w:val="35D30F61"/>
     <w:multiLevelType w:val="multilevel"/>
     <w:tmpl w:val="6FEC261A"/>
@@ -11813,7 +13046,7 @@
       </w:pPr>
     </w:lvl>
   </w:abstractNum>
-  <w:abstractNum w:abstractNumId="19">
+  <w:abstractNum w:abstractNumId="20" w15:restartNumberingAfterBreak="0">
     <w:nsid w:val="3AA634CA"/>
     <w:multiLevelType w:val="hybridMultilevel"/>
     <w:tmpl w:val="0A244448"/>
@@ -11899,7 +13132,7 @@
       </w:pPr>
     </w:lvl>
   </w:abstractNum>
-  <w:abstractNum w:abstractNumId="20">
+  <w:abstractNum w:abstractNumId="21" w15:restartNumberingAfterBreak="0">
     <w:nsid w:val="3AB32625"/>
     <w:multiLevelType w:val="hybridMultilevel"/>
     <w:tmpl w:val="1BF626E0"/>
@@ -12012,7 +13245,7 @@
       </w:rPr>
     </w:lvl>
   </w:abstractNum>
-  <w:abstractNum w:abstractNumId="21">
+  <w:abstractNum w:abstractNumId="22" w15:restartNumberingAfterBreak="0">
     <w:nsid w:val="3B56148C"/>
     <w:multiLevelType w:val="hybridMultilevel"/>
     <w:tmpl w:val="C5A027D6"/>
@@ -12125,7 +13358,7 @@
       </w:rPr>
     </w:lvl>
   </w:abstractNum>
-  <w:abstractNum w:abstractNumId="22">
+  <w:abstractNum w:abstractNumId="23" w15:restartNumberingAfterBreak="0">
     <w:nsid w:val="3EA45B91"/>
     <w:multiLevelType w:val="multilevel"/>
     <w:tmpl w:val="FFFFFFFF"/>
@@ -12265,7 +13498,7 @@
       </w:rPr>
     </w:lvl>
   </w:abstractNum>
-  <w:abstractNum w:abstractNumId="23">
+  <w:abstractNum w:abstractNumId="24" w15:restartNumberingAfterBreak="0">
     <w:nsid w:val="41094002"/>
     <w:multiLevelType w:val="hybridMultilevel"/>
     <w:tmpl w:val="BAE68B90"/>
@@ -12351,7 +13584,7 @@
       </w:pPr>
     </w:lvl>
   </w:abstractNum>
-  <w:abstractNum w:abstractNumId="24">
+  <w:abstractNum w:abstractNumId="25" w15:restartNumberingAfterBreak="0">
     <w:nsid w:val="45BA44A5"/>
     <w:multiLevelType w:val="hybridMultilevel"/>
     <w:tmpl w:val="46C66A8C"/>
@@ -12464,7 +13697,7 @@
       </w:rPr>
     </w:lvl>
   </w:abstractNum>
-  <w:abstractNum w:abstractNumId="25">
+  <w:abstractNum w:abstractNumId="26" w15:restartNumberingAfterBreak="0">
     <w:nsid w:val="46501D19"/>
     <w:multiLevelType w:val="hybridMultilevel"/>
     <w:tmpl w:val="20B4DE98"/>
@@ -12550,7 +13783,7 @@
       </w:pPr>
     </w:lvl>
   </w:abstractNum>
-  <w:abstractNum w:abstractNumId="26">
+  <w:abstractNum w:abstractNumId="27" w15:restartNumberingAfterBreak="0">
     <w:nsid w:val="46CC55D5"/>
     <w:multiLevelType w:val="hybridMultilevel"/>
     <w:tmpl w:val="3A6A3D4E"/>
@@ -12636,7 +13869,7 @@
       </w:pPr>
     </w:lvl>
   </w:abstractNum>
-  <w:abstractNum w:abstractNumId="27">
+  <w:abstractNum w:abstractNumId="28" w15:restartNumberingAfterBreak="0">
     <w:nsid w:val="46D50E09"/>
     <w:multiLevelType w:val="multilevel"/>
     <w:tmpl w:val="299E0AFC"/>
@@ -12749,7 +13982,7 @@
       </w:pPr>
     </w:lvl>
   </w:abstractNum>
-  <w:abstractNum w:abstractNumId="28">
+  <w:abstractNum w:abstractNumId="29" w15:restartNumberingAfterBreak="0">
     <w:nsid w:val="475968A6"/>
     <w:multiLevelType w:val="hybridMultilevel"/>
     <w:tmpl w:val="EEA4BFDC"/>
@@ -12862,7 +14095,7 @@
       </w:rPr>
     </w:lvl>
   </w:abstractNum>
-  <w:abstractNum w:abstractNumId="29">
+  <w:abstractNum w:abstractNumId="30" w15:restartNumberingAfterBreak="0">
     <w:nsid w:val="49C259BA"/>
     <w:multiLevelType w:val="hybridMultilevel"/>
     <w:tmpl w:val="FB661B9C"/>
@@ -12975,7 +14208,7 @@
       </w:rPr>
     </w:lvl>
   </w:abstractNum>
-  <w:abstractNum w:abstractNumId="30">
+  <w:abstractNum w:abstractNumId="31" w15:restartNumberingAfterBreak="0">
     <w:nsid w:val="506F06D7"/>
     <w:multiLevelType w:val="hybridMultilevel"/>
     <w:tmpl w:val="0944F5C6"/>
@@ -13088,7 +14321,7 @@
       </w:rPr>
     </w:lvl>
   </w:abstractNum>
-  <w:abstractNum w:abstractNumId="31">
+  <w:abstractNum w:abstractNumId="32" w15:restartNumberingAfterBreak="0">
     <w:nsid w:val="57941C99"/>
     <w:multiLevelType w:val="hybridMultilevel"/>
     <w:tmpl w:val="9D9AC58C"/>
@@ -13201,7 +14434,7 @@
       </w:rPr>
     </w:lvl>
   </w:abstractNum>
-  <w:abstractNum w:abstractNumId="32">
+  <w:abstractNum w:abstractNumId="33" w15:restartNumberingAfterBreak="0">
     <w:nsid w:val="5F2A2A4D"/>
     <w:multiLevelType w:val="hybridMultilevel"/>
     <w:tmpl w:val="1DC454BA"/>
@@ -13314,7 +14547,7 @@
       </w:rPr>
     </w:lvl>
   </w:abstractNum>
-  <w:abstractNum w:abstractNumId="33">
+  <w:abstractNum w:abstractNumId="34" w15:restartNumberingAfterBreak="0">
     <w:nsid w:val="63AE4359"/>
     <w:multiLevelType w:val="multilevel"/>
     <w:tmpl w:val="299E0AFC"/>
@@ -13427,7 +14660,7 @@
       </w:pPr>
     </w:lvl>
   </w:abstractNum>
-  <w:abstractNum w:abstractNumId="34">
+  <w:abstractNum w:abstractNumId="35" w15:restartNumberingAfterBreak="0">
     <w:nsid w:val="6A3E19D2"/>
     <w:multiLevelType w:val="hybridMultilevel"/>
     <w:tmpl w:val="8B4C442A"/>
@@ -13513,7 +14746,120 @@
       </w:pPr>
     </w:lvl>
   </w:abstractNum>
-  <w:abstractNum w:abstractNumId="35">
+  <w:abstractNum w:abstractNumId="36" w15:restartNumberingAfterBreak="0">
+    <w:nsid w:val="6B2B1C1A"/>
+    <w:multiLevelType w:val="hybridMultilevel"/>
+    <w:tmpl w:val="A22A913E"/>
+    <w:lvl w:ilvl="0" w:tplc="04090001">
+      <w:start w:val="1"/>
+      <w:numFmt w:val="bullet"/>
+      <w:lvlText w:val=""/>
+      <w:lvlJc w:val="left"/>
+      <w:pPr>
+        <w:ind w:left="720" w:hanging="360"/>
+      </w:pPr>
+      <w:rPr>
+        <w:rFonts w:ascii="Symbol" w:hAnsi="Symbol" w:hint="default"/>
+      </w:rPr>
+    </w:lvl>
+    <w:lvl w:ilvl="1" w:tplc="04090003" w:tentative="1">
+      <w:start w:val="1"/>
+      <w:numFmt w:val="bullet"/>
+      <w:lvlText w:val="o"/>
+      <w:lvlJc w:val="left"/>
+      <w:pPr>
+        <w:ind w:left="1440" w:hanging="360"/>
+      </w:pPr>
+      <w:rPr>
+        <w:rFonts w:ascii="Courier New" w:hAnsi="Courier New" w:cs="Courier New" w:hint="default"/>
+      </w:rPr>
+    </w:lvl>
+    <w:lvl w:ilvl="2" w:tplc="04090005" w:tentative="1">
+      <w:start w:val="1"/>
+      <w:numFmt w:val="bullet"/>
+      <w:lvlText w:val=""/>
+      <w:lvlJc w:val="left"/>
+      <w:pPr>
+        <w:ind w:left="2160" w:hanging="360"/>
+      </w:pPr>
+      <w:rPr>
+        <w:rFonts w:ascii="Wingdings" w:hAnsi="Wingdings" w:hint="default"/>
+      </w:rPr>
+    </w:lvl>
+    <w:lvl w:ilvl="3" w:tplc="04090001" w:tentative="1">
+      <w:start w:val="1"/>
+      <w:numFmt w:val="bullet"/>
+      <w:lvlText w:val=""/>
+      <w:lvlJc w:val="left"/>
+      <w:pPr>
+        <w:ind w:left="2880" w:hanging="360"/>
+      </w:pPr>
+      <w:rPr>
+        <w:rFonts w:ascii="Symbol" w:hAnsi="Symbol" w:hint="default"/>
+      </w:rPr>
+    </w:lvl>
+    <w:lvl w:ilvl="4" w:tplc="04090003" w:tentative="1">
+      <w:start w:val="1"/>
+      <w:numFmt w:val="bullet"/>
+      <w:lvlText w:val="o"/>
+      <w:lvlJc w:val="left"/>
+      <w:pPr>
+        <w:ind w:left="3600" w:hanging="360"/>
+      </w:pPr>
+      <w:rPr>
+        <w:rFonts w:ascii="Courier New" w:hAnsi="Courier New" w:cs="Courier New" w:hint="default"/>
+      </w:rPr>
+    </w:lvl>
+    <w:lvl w:ilvl="5" w:tplc="04090005" w:tentative="1">
+      <w:start w:val="1"/>
+      <w:numFmt w:val="bullet"/>
+      <w:lvlText w:val=""/>
+      <w:lvlJc w:val="left"/>
+      <w:pPr>
+        <w:ind w:left="4320" w:hanging="360"/>
+      </w:pPr>
+      <w:rPr>
+        <w:rFonts w:ascii="Wingdings" w:hAnsi="Wingdings" w:hint="default"/>
+      </w:rPr>
+    </w:lvl>
+    <w:lvl w:ilvl="6" w:tplc="04090001" w:tentative="1">
+      <w:start w:val="1"/>
+      <w:numFmt w:val="bullet"/>
+      <w:lvlText w:val=""/>
+      <w:lvlJc w:val="left"/>
+      <w:pPr>
+        <w:ind w:left="5040" w:hanging="360"/>
+      </w:pPr>
+      <w:rPr>
+        <w:rFonts w:ascii="Symbol" w:hAnsi="Symbol" w:hint="default"/>
+      </w:rPr>
+    </w:lvl>
+    <w:lvl w:ilvl="7" w:tplc="04090003" w:tentative="1">
+      <w:start w:val="1"/>
+      <w:numFmt w:val="bullet"/>
+      <w:lvlText w:val="o"/>
+      <w:lvlJc w:val="left"/>
+      <w:pPr>
+        <w:ind w:left="5760" w:hanging="360"/>
+      </w:pPr>
+      <w:rPr>
+        <w:rFonts w:ascii="Courier New" w:hAnsi="Courier New" w:cs="Courier New" w:hint="default"/>
+      </w:rPr>
+    </w:lvl>
+    <w:lvl w:ilvl="8" w:tplc="04090005" w:tentative="1">
+      <w:start w:val="1"/>
+      <w:numFmt w:val="bullet"/>
+      <w:lvlText w:val=""/>
+      <w:lvlJc w:val="left"/>
+      <w:pPr>
+        <w:ind w:left="6480" w:hanging="360"/>
+      </w:pPr>
+      <w:rPr>
+        <w:rFonts w:ascii="Wingdings" w:hAnsi="Wingdings" w:hint="default"/>
+      </w:rPr>
+    </w:lvl>
+  </w:abstractNum>
+  <w:abstractNum w:abstractNumId="37" w15:restartNumberingAfterBreak="0">
     <w:nsid w:val="75DB30D6"/>
     <w:multiLevelType w:val="hybridMultilevel"/>
     <w:tmpl w:val="7406AD26"/>
@@ -13626,7 +14972,7 @@
       </w:rPr>
     </w:lvl>
   </w:abstractNum>
-  <w:abstractNum w:abstractNumId="36">
+  <w:abstractNum w:abstractNumId="38" w15:restartNumberingAfterBreak="0">
     <w:nsid w:val="7A2B1FB1"/>
     <w:multiLevelType w:val="hybridMultilevel"/>
     <w:tmpl w:val="21D421A8"/>
@@ -13739,7 +15085,7 @@
       </w:rPr>
     </w:lvl>
   </w:abstractNum>
-  <w:abstractNum w:abstractNumId="37">
+  <w:abstractNum w:abstractNumId="39" w15:restartNumberingAfterBreak="0">
     <w:nsid w:val="7BC631CC"/>
     <w:multiLevelType w:val="multilevel"/>
     <w:tmpl w:val="C762AB70"/>
@@ -13852,7 +15198,7 @@
       </w:pPr>
     </w:lvl>
   </w:abstractNum>
-  <w:abstractNum w:abstractNumId="38">
+  <w:abstractNum w:abstractNumId="40" w15:restartNumberingAfterBreak="0">
     <w:nsid w:val="7D8D52E4"/>
     <w:multiLevelType w:val="multilevel"/>
     <w:tmpl w:val="6E761282"/>
@@ -13964,65 +15310,65 @@
       </w:pPr>
     </w:lvl>
   </w:abstractNum>
-  <w:num w:numId="1">
+  <w:num w:numId="1" w16cid:durableId="94637183">
     <w:abstractNumId w:val="4"/>
   </w:num>
-  <w:num w:numId="2">
+  <w:num w:numId="2" w16cid:durableId="1073890373">
     <w:abstractNumId w:val="6"/>
   </w:num>
-  <w:num w:numId="3">
+  <w:num w:numId="3" w16cid:durableId="1791128689">
     <w:abstractNumId w:val="1"/>
   </w:num>
-  <w:num w:numId="4">
+  <w:num w:numId="4" w16cid:durableId="341275762">
     <w:abstractNumId w:val="0"/>
   </w:num>
-  <w:num w:numId="5">
+  <w:num w:numId="5" w16cid:durableId="1384594948">
     <w:abstractNumId w:val="3"/>
   </w:num>
-  <w:num w:numId="6">
+  <w:num w:numId="6" w16cid:durableId="1497644241">
     <w:abstractNumId w:val="5"/>
   </w:num>
-  <w:num w:numId="7">
+  <w:num w:numId="7" w16cid:durableId="1989045609">
     <w:abstractNumId w:val="11"/>
   </w:num>
-  <w:num w:numId="8">
+  <w:num w:numId="8" w16cid:durableId="1673946858">
     <w:abstractNumId w:val="10"/>
   </w:num>
-  <w:num w:numId="9">
+  <w:num w:numId="9" w16cid:durableId="634607683">
     <w:abstractNumId w:val="7"/>
   </w:num>
-  <w:num w:numId="10">
+  <w:num w:numId="10" w16cid:durableId="1469321878">
     <w:abstractNumId w:val="8"/>
   </w:num>
-  <w:num w:numId="11">
+  <w:num w:numId="11" w16cid:durableId="1191798814">
     <w:abstractNumId w:val="2"/>
   </w:num>
-  <w:num w:numId="12">
+  <w:num w:numId="12" w16cid:durableId="327710273">
     <w:abstractNumId w:val="9"/>
   </w:num>
-  <w:num w:numId="13">
+  <w:num w:numId="13" w16cid:durableId="463038227">
+    <w:abstractNumId w:val="23"/>
+  </w:num>
+  <w:num w:numId="14" w16cid:durableId="1339501356">
+    <w:abstractNumId w:val="17"/>
+  </w:num>
+  <w:num w:numId="15" w16cid:durableId="1405253404">
     <w:abstractNumId w:val="22"/>
   </w:num>
-  <w:num w:numId="14">
-    <w:abstractNumId w:val="16"/>
+  <w:num w:numId="16" w16cid:durableId="195781513">
+    <w:abstractNumId w:val="38"/>
   </w:num>
-  <w:num w:numId="15">
-    <w:abstractNumId w:val="21"/>
+  <w:num w:numId="17" w16cid:durableId="2060011905">
+    <w:abstractNumId w:val="33"/>
   </w:num>
-  <w:num w:numId="16">
-    <w:abstractNumId w:val="36"/>
+  <w:num w:numId="18" w16cid:durableId="1193297801">
+    <w:abstractNumId w:val="29"/>
   </w:num>
-  <w:num w:numId="17">
-    <w:abstractNumId w:val="32"/>
+  <w:num w:numId="19" w16cid:durableId="348872908">
+    <w:abstractNumId w:val="31"/>
   </w:num>
-  <w:num w:numId="18">
-    <w:abstractNumId w:val="28"/>
-  </w:num>
-  <w:num w:numId="19">
-    <w:abstractNumId w:val="30"/>
-  </w:num>
-  <w:num w:numId="20">
-    <w:abstractNumId w:val="22"/>
+  <w:num w:numId="20" w16cid:durableId="315034102">
+    <w:abstractNumId w:val="23"/>
     <w:lvlOverride w:ilvl="0"/>
     <w:lvlOverride w:ilvl="1">
       <w:startOverride w:val="1"/>
@@ -14049,8 +15395,8 @@
       <w:startOverride w:val="1"/>
     </w:lvlOverride>
   </w:num>
-  <w:num w:numId="21">
-    <w:abstractNumId w:val="37"/>
+  <w:num w:numId="21" w16cid:durableId="1521119339">
+    <w:abstractNumId w:val="39"/>
     <w:lvlOverride w:ilvl="0">
       <w:startOverride w:val="1"/>
     </w:lvlOverride>
@@ -14079,37 +15425,7 @@
       <w:startOverride w:val="1"/>
     </w:lvlOverride>
   </w:num>
-  <w:num w:numId="22">
-    <w:abstractNumId w:val="18"/>
-    <w:lvlOverride w:ilvl="0">
-      <w:startOverride w:val="1"/>
-    </w:lvlOverride>
-    <w:lvlOverride w:ilvl="1">
-      <w:startOverride w:val="1"/>
-    </w:lvlOverride>
-    <w:lvlOverride w:ilvl="2">
-      <w:startOverride w:val="1"/>
-    </w:lvlOverride>
-    <w:lvlOverride w:ilvl="3">
-      <w:startOverride w:val="1"/>
-    </w:lvlOverride>
-    <w:lvlOverride w:ilvl="4">
-      <w:startOverride w:val="1"/>
-    </w:lvlOverride>
-    <w:lvlOverride w:ilvl="5">
-      <w:startOverride w:val="1"/>
-    </w:lvlOverride>
-    <w:lvlOverride w:ilvl="6">
-      <w:startOverride w:val="1"/>
-    </w:lvlOverride>
-    <w:lvlOverride w:ilvl="7">
-      <w:startOverride w:val="1"/>
-    </w:lvlOverride>
-    <w:lvlOverride w:ilvl="8">
-      <w:startOverride w:val="1"/>
-    </w:lvlOverride>
-  </w:num>
-  <w:num w:numId="23">
+  <w:num w:numId="22" w16cid:durableId="723530319">
     <w:abstractNumId w:val="19"/>
     <w:lvlOverride w:ilvl="0">
       <w:startOverride w:val="1"/>
@@ -14139,63 +15455,99 @@
       <w:startOverride w:val="1"/>
     </w:lvlOverride>
   </w:num>
-  <w:num w:numId="24">
+  <w:num w:numId="23" w16cid:durableId="770662016">
+    <w:abstractNumId w:val="20"/>
+    <w:lvlOverride w:ilvl="0">
+      <w:startOverride w:val="1"/>
+    </w:lvlOverride>
+    <w:lvlOverride w:ilvl="1">
+      <w:startOverride w:val="1"/>
+    </w:lvlOverride>
+    <w:lvlOverride w:ilvl="2">
+      <w:startOverride w:val="1"/>
+    </w:lvlOverride>
+    <w:lvlOverride w:ilvl="3">
+      <w:startOverride w:val="1"/>
+    </w:lvlOverride>
+    <w:lvlOverride w:ilvl="4">
+      <w:startOverride w:val="1"/>
+    </w:lvlOverride>
+    <w:lvlOverride w:ilvl="5">
+      <w:startOverride w:val="1"/>
+    </w:lvlOverride>
+    <w:lvlOverride w:ilvl="6">
+      <w:startOverride w:val="1"/>
+    </w:lvlOverride>
+    <w:lvlOverride w:ilvl="7">
+      <w:startOverride w:val="1"/>
+    </w:lvlOverride>
+    <w:lvlOverride w:ilvl="8">
+      <w:startOverride w:val="1"/>
+    </w:lvlOverride>
+  </w:num>
+  <w:num w:numId="24" w16cid:durableId="1754470228">
     <w:abstractNumId w:val="15"/>
   </w:num>
-  <w:num w:numId="25">
-    <w:abstractNumId w:val="38"/>
+  <w:num w:numId="25" w16cid:durableId="685135575">
+    <w:abstractNumId w:val="40"/>
   </w:num>
-  <w:num w:numId="26">
+  <w:num w:numId="26" w16cid:durableId="1945651545">
+    <w:abstractNumId w:val="35"/>
+  </w:num>
+  <w:num w:numId="27" w16cid:durableId="738554042">
+    <w:abstractNumId w:val="26"/>
+  </w:num>
+  <w:num w:numId="28" w16cid:durableId="546376459">
+    <w:abstractNumId w:val="27"/>
+  </w:num>
+  <w:num w:numId="29" w16cid:durableId="58795323">
+    <w:abstractNumId w:val="24"/>
+  </w:num>
+  <w:num w:numId="30" w16cid:durableId="1767118867">
+    <w:abstractNumId w:val="18"/>
+  </w:num>
+  <w:num w:numId="31" w16cid:durableId="1325285107">
+    <w:abstractNumId w:val="14"/>
+  </w:num>
+  <w:num w:numId="32" w16cid:durableId="878131385">
+    <w:abstractNumId w:val="13"/>
+  </w:num>
+  <w:num w:numId="33" w16cid:durableId="1971323446">
+    <w:abstractNumId w:val="12"/>
+  </w:num>
+  <w:num w:numId="34" w16cid:durableId="459496557">
+    <w:abstractNumId w:val="32"/>
+  </w:num>
+  <w:num w:numId="35" w16cid:durableId="1293025973">
+    <w:abstractNumId w:val="28"/>
+  </w:num>
+  <w:num w:numId="36" w16cid:durableId="180706260">
     <w:abstractNumId w:val="34"/>
   </w:num>
-  <w:num w:numId="27">
+  <w:num w:numId="37" w16cid:durableId="1923684358">
+    <w:abstractNumId w:val="21"/>
+  </w:num>
+  <w:num w:numId="38" w16cid:durableId="114296183">
+    <w:abstractNumId w:val="30"/>
+  </w:num>
+  <w:num w:numId="39" w16cid:durableId="622420078">
+    <w:abstractNumId w:val="37"/>
+  </w:num>
+  <w:num w:numId="40" w16cid:durableId="1298292038">
     <w:abstractNumId w:val="25"/>
   </w:num>
-  <w:num w:numId="28">
-    <w:abstractNumId w:val="26"/>
+  <w:num w:numId="41" w16cid:durableId="679309353">
+    <w:abstractNumId w:val="36"/>
   </w:num>
-  <w:num w:numId="29">
-    <w:abstractNumId w:val="23"/>
-  </w:num>
-  <w:num w:numId="30">
-    <w:abstractNumId w:val="17"/>
-  </w:num>
-  <w:num w:numId="31">
-    <w:abstractNumId w:val="14"/>
-  </w:num>
-  <w:num w:numId="32">
-    <w:abstractNumId w:val="13"/>
-  </w:num>
-  <w:num w:numId="33">
-    <w:abstractNumId w:val="12"/>
-  </w:num>
-  <w:num w:numId="34">
-    <w:abstractNumId w:val="31"/>
-  </w:num>
-  <w:num w:numId="35">
-    <w:abstractNumId w:val="27"/>
-  </w:num>
-  <w:num w:numId="36">
-    <w:abstractNumId w:val="33"/>
-  </w:num>
-  <w:num w:numId="37">
-    <w:abstractNumId w:val="20"/>
-  </w:num>
-  <w:num w:numId="38">
-    <w:abstractNumId w:val="29"/>
-  </w:num>
-  <w:num w:numId="39">
-    <w:abstractNumId w:val="35"/>
-  </w:num>
-  <w:num w:numId="40">
-    <w:abstractNumId w:val="24"/>
+  <w:num w:numId="42" w16cid:durableId="880048875">
+    <w:abstractNumId w:val="16"/>
   </w:num>
   <w:numIdMacAtCleanup w:val="40"/>
 </w:numbering>
 </file>
 
 <file path=word/styles.xml><?xml version="1.0" encoding="utf-8"?>
-<w:styles xmlns:r="http://schemas.openxmlformats.org/officeDocument/2006/relationships" xmlns:w="http://schemas.openxmlformats.org/wordprocessingml/2006/main">
+<w:styles xmlns:mc="http://schemas.openxmlformats.org/markup-compatibility/2006" xmlns:r="http://schemas.openxmlformats.org/officeDocument/2006/relationships" xmlns:w="http://schemas.openxmlformats.org/wordprocessingml/2006/main" xmlns:w14="http://schemas.microsoft.com/office/word/2010/wordml" xmlns:w15="http://schemas.microsoft.com/office/word/2012/wordml" xmlns:w16cex="http://schemas.microsoft.com/office/word/2018/wordml/cex" xmlns:w16cid="http://schemas.microsoft.com/office/word/2016/wordml/cid" xmlns:w16="http://schemas.microsoft.com/office/word/2018/wordml" xmlns:w16sdtdh="http://schemas.microsoft.com/office/word/2020/wordml/sdtdatahash" xmlns:w16se="http://schemas.microsoft.com/office/word/2015/wordml/symex" mc:Ignorable="w14 w15 w16se w16cid w16 w16cex w16sdtdh">
   <w:docDefaults>
     <w:rPrDefault>
       <w:rPr>
@@ -14205,148 +15557,383 @@
     </w:rPrDefault>
     <w:pPrDefault/>
   </w:docDefaults>
-  <w:latentStyles w:defLockedState="0" w:defUIPriority="99" w:defSemiHidden="1" w:defUnhideWhenUsed="1" w:defQFormat="0" w:count="267">
-    <w:lsdException w:name="Normal" w:semiHidden="0" w:uiPriority="0" w:unhideWhenUsed="0" w:qFormat="1"/>
-    <w:lsdException w:name="heading 1" w:semiHidden="0" w:uiPriority="9" w:unhideWhenUsed="0" w:qFormat="1"/>
-    <w:lsdException w:name="heading 2" w:uiPriority="9" w:qFormat="1"/>
-    <w:lsdException w:name="heading 3" w:uiPriority="9" w:qFormat="1"/>
-    <w:lsdException w:name="heading 4" w:uiPriority="9" w:qFormat="1"/>
-    <w:lsdException w:name="heading 5" w:uiPriority="9" w:qFormat="1"/>
-    <w:lsdException w:name="heading 6" w:uiPriority="9" w:qFormat="1"/>
-    <w:lsdException w:name="heading 7" w:uiPriority="9" w:qFormat="1"/>
-    <w:lsdException w:name="heading 8" w:uiPriority="9" w:qFormat="1"/>
-    <w:lsdException w:name="heading 9" w:uiPriority="9" w:qFormat="1"/>
-    <w:lsdException w:name="toc 1" w:uiPriority="39"/>
-    <w:lsdException w:name="toc 2" w:uiPriority="39"/>
-    <w:lsdException w:name="toc 3" w:uiPriority="39"/>
-    <w:lsdException w:name="toc 4" w:uiPriority="39"/>
-    <w:lsdException w:name="toc 5" w:uiPriority="39"/>
-    <w:lsdException w:name="toc 6" w:uiPriority="39"/>
-    <w:lsdException w:name="toc 7" w:uiPriority="39"/>
-    <w:lsdException w:name="toc 8" w:uiPriority="39"/>
-    <w:lsdException w:name="toc 9" w:uiPriority="39"/>
-    <w:lsdException w:name="caption" w:uiPriority="35" w:qFormat="1"/>
-    <w:lsdException w:name="Title" w:semiHidden="0" w:uiPriority="10" w:unhideWhenUsed="0" w:qFormat="1"/>
-    <w:lsdException w:name="Default Paragraph Font" w:uiPriority="1"/>
-    <w:lsdException w:name="Subtitle" w:semiHidden="0" w:uiPriority="11" w:unhideWhenUsed="0" w:qFormat="1"/>
-    <w:lsdException w:name="Strong" w:semiHidden="0" w:uiPriority="22" w:unhideWhenUsed="0" w:qFormat="1"/>
-    <w:lsdException w:name="Emphasis" w:semiHidden="0" w:uiPriority="20" w:unhideWhenUsed="0" w:qFormat="1"/>
-    <w:lsdException w:name="Normal Table" w:semiHidden="0" w:unhideWhenUsed="0"/>
-    <w:lsdException w:name="Table Subtle 1" w:semiHidden="0" w:unhideWhenUsed="0"/>
-    <w:lsdException w:name="Table Web 2" w:semiHidden="0" w:unhideWhenUsed="0"/>
-    <w:lsdException w:name="Table Web 3" w:semiHidden="0" w:unhideWhenUsed="0"/>
-    <w:lsdException w:name="Table Grid" w:semiHidden="0" w:uiPriority="39" w:unhideWhenUsed="0"/>
-    <w:lsdException w:name="Placeholder Text" w:unhideWhenUsed="0"/>
-    <w:lsdException w:name="No Spacing" w:semiHidden="0" w:uiPriority="1" w:unhideWhenUsed="0" w:qFormat="1"/>
-    <w:lsdException w:name="Light Shading" w:semiHidden="0" w:uiPriority="60" w:unhideWhenUsed="0"/>
-    <w:lsdException w:name="Light List" w:semiHidden="0" w:uiPriority="61" w:unhideWhenUsed="0"/>
-    <w:lsdException w:name="Light Grid" w:semiHidden="0" w:uiPriority="62" w:unhideWhenUsed="0"/>
-    <w:lsdException w:name="Medium Shading 1" w:semiHidden="0" w:uiPriority="63" w:unhideWhenUsed="0"/>
-    <w:lsdException w:name="Medium Shading 2" w:semiHidden="0" w:uiPriority="64" w:unhideWhenUsed="0"/>
-    <w:lsdException w:name="Medium List 1" w:semiHidden="0" w:uiPriority="65" w:unhideWhenUsed="0"/>
-    <w:lsdException w:name="Medium List 2" w:semiHidden="0" w:uiPriority="66" w:unhideWhenUsed="0"/>
-    <w:lsdException w:name="Medium Grid 1" w:semiHidden="0" w:uiPriority="67" w:unhideWhenUsed="0"/>
-    <w:lsdException w:name="Medium Grid 2" w:semiHidden="0" w:uiPriority="68" w:unhideWhenUsed="0"/>
-    <w:lsdException w:name="Medium Grid 3" w:semiHidden="0" w:uiPriority="69" w:unhideWhenUsed="0"/>
-    <w:lsdException w:name="Dark List" w:semiHidden="0" w:uiPriority="70" w:unhideWhenUsed="0"/>
-    <w:lsdException w:name="Colorful Shading" w:semiHidden="0" w:uiPriority="71" w:unhideWhenUsed="0"/>
-    <w:lsdException w:name="Colorful List" w:semiHidden="0" w:uiPriority="72" w:unhideWhenUsed="0"/>
-    <w:lsdException w:name="Colorful Grid" w:semiHidden="0" w:uiPriority="73" w:unhideWhenUsed="0"/>
-    <w:lsdException w:name="Light Shading Accent 1" w:semiHidden="0" w:uiPriority="60" w:unhideWhenUsed="0"/>
-    <w:lsdException w:name="Light List Accent 1" w:semiHidden="0" w:uiPriority="61" w:unhideWhenUsed="0"/>
-    <w:lsdException w:name="Light Grid Accent 1" w:semiHidden="0" w:uiPriority="62" w:unhideWhenUsed="0"/>
-    <w:lsdException w:name="Medium Shading 1 Accent 1" w:semiHidden="0" w:uiPriority="63" w:unhideWhenUsed="0"/>
-    <w:lsdException w:name="Medium Shading 2 Accent 1" w:semiHidden="0" w:uiPriority="64" w:unhideWhenUsed="0"/>
-    <w:lsdException w:name="Medium List 1 Accent 1" w:semiHidden="0" w:uiPriority="65" w:unhideWhenUsed="0"/>
-    <w:lsdException w:name="Revision" w:unhideWhenUsed="0"/>
-    <w:lsdException w:name="List Paragraph" w:semiHidden="0" w:uiPriority="34" w:unhideWhenUsed="0" w:qFormat="1"/>
-    <w:lsdException w:name="Quote" w:semiHidden="0" w:uiPriority="29" w:unhideWhenUsed="0" w:qFormat="1"/>
-    <w:lsdException w:name="Intense Quote" w:semiHidden="0" w:uiPriority="30" w:unhideWhenUsed="0" w:qFormat="1"/>
-    <w:lsdException w:name="Medium List 2 Accent 1" w:semiHidden="0" w:uiPriority="66" w:unhideWhenUsed="0"/>
-    <w:lsdException w:name="Medium Grid 1 Accent 1" w:semiHidden="0" w:uiPriority="67" w:unhideWhenUsed="0"/>
-    <w:lsdException w:name="Medium Grid 2 Accent 1" w:semiHidden="0" w:uiPriority="68" w:unhideWhenUsed="0"/>
-    <w:lsdException w:name="Medium Grid 3 Accent 1" w:semiHidden="0" w:uiPriority="69" w:unhideWhenUsed="0"/>
-    <w:lsdException w:name="Dark List Accent 1" w:semiHidden="0" w:uiPriority="70" w:unhideWhenUsed="0"/>
-    <w:lsdException w:name="Colorful Shading Accent 1" w:semiHidden="0" w:uiPriority="71" w:unhideWhenUsed="0"/>
-    <w:lsdException w:name="Colorful List Accent 1" w:semiHidden="0" w:uiPriority="72" w:unhideWhenUsed="0"/>
-    <w:lsdException w:name="Colorful Grid Accent 1" w:semiHidden="0" w:uiPriority="73" w:unhideWhenUsed="0"/>
-    <w:lsdException w:name="Light Shading Accent 2" w:semiHidden="0" w:uiPriority="60" w:unhideWhenUsed="0"/>
-    <w:lsdException w:name="Light List Accent 2" w:semiHidden="0" w:uiPriority="61" w:unhideWhenUsed="0"/>
-    <w:lsdException w:name="Light Grid Accent 2" w:semiHidden="0" w:uiPriority="62" w:unhideWhenUsed="0"/>
-    <w:lsdException w:name="Medium Shading 1 Accent 2" w:semiHidden="0" w:uiPriority="63" w:unhideWhenUsed="0"/>
-    <w:lsdException w:name="Medium Shading 2 Accent 2" w:semiHidden="0" w:uiPriority="64" w:unhideWhenUsed="0"/>
-    <w:lsdException w:name="Medium List 1 Accent 2" w:semiHidden="0" w:uiPriority="65" w:unhideWhenUsed="0"/>
-    <w:lsdException w:name="Medium List 2 Accent 2" w:semiHidden="0" w:uiPriority="66" w:unhideWhenUsed="0"/>
-    <w:lsdException w:name="Medium Grid 1 Accent 2" w:semiHidden="0" w:uiPriority="67" w:unhideWhenUsed="0"/>
-    <w:lsdException w:name="Medium Grid 2 Accent 2" w:semiHidden="0" w:uiPriority="68" w:unhideWhenUsed="0"/>
-    <w:lsdException w:name="Medium Grid 3 Accent 2" w:semiHidden="0" w:uiPriority="69" w:unhideWhenUsed="0"/>
-    <w:lsdException w:name="Dark List Accent 2" w:semiHidden="0" w:uiPriority="70" w:unhideWhenUsed="0"/>
-    <w:lsdException w:name="Colorful Shading Accent 2" w:semiHidden="0" w:uiPriority="71" w:unhideWhenUsed="0"/>
-    <w:lsdException w:name="Colorful List Accent 2" w:semiHidden="0" w:uiPriority="72" w:unhideWhenUsed="0"/>
-    <w:lsdException w:name="Colorful Grid Accent 2" w:semiHidden="0" w:uiPriority="73" w:unhideWhenUsed="0"/>
-    <w:lsdException w:name="Light Shading Accent 3" w:semiHidden="0" w:uiPriority="60" w:unhideWhenUsed="0"/>
-    <w:lsdException w:name="Light List Accent 3" w:semiHidden="0" w:uiPriority="61" w:unhideWhenUsed="0"/>
-    <w:lsdException w:name="Light Grid Accent 3" w:semiHidden="0" w:uiPriority="62" w:unhideWhenUsed="0"/>
-    <w:lsdException w:name="Medium Shading 1 Accent 3" w:semiHidden="0" w:uiPriority="63" w:unhideWhenUsed="0"/>
-    <w:lsdException w:name="Medium Shading 2 Accent 3" w:semiHidden="0" w:uiPriority="64" w:unhideWhenUsed="0"/>
-    <w:lsdException w:name="Medium List 1 Accent 3" w:semiHidden="0" w:uiPriority="65" w:unhideWhenUsed="0"/>
-    <w:lsdException w:name="Medium List 2 Accent 3" w:semiHidden="0" w:uiPriority="66" w:unhideWhenUsed="0"/>
-    <w:lsdException w:name="Medium Grid 1 Accent 3" w:semiHidden="0" w:uiPriority="67" w:unhideWhenUsed="0"/>
-    <w:lsdException w:name="Medium Grid 2 Accent 3" w:semiHidden="0" w:uiPriority="68" w:unhideWhenUsed="0"/>
-    <w:lsdException w:name="Medium Grid 3 Accent 3" w:semiHidden="0" w:uiPriority="69" w:unhideWhenUsed="0"/>
-    <w:lsdException w:name="Dark List Accent 3" w:semiHidden="0" w:uiPriority="70" w:unhideWhenUsed="0"/>
-    <w:lsdException w:name="Colorful Shading Accent 3" w:semiHidden="0" w:uiPriority="71" w:unhideWhenUsed="0"/>
-    <w:lsdException w:name="Colorful List Accent 3" w:semiHidden="0" w:uiPriority="72" w:unhideWhenUsed="0"/>
-    <w:lsdException w:name="Colorful Grid Accent 3" w:semiHidden="0" w:uiPriority="73" w:unhideWhenUsed="0"/>
-    <w:lsdException w:name="Light Shading Accent 4" w:semiHidden="0" w:uiPriority="60" w:unhideWhenUsed="0"/>
-    <w:lsdException w:name="Light List Accent 4" w:semiHidden="0" w:uiPriority="61" w:unhideWhenUsed="0"/>
-    <w:lsdException w:name="Light Grid Accent 4" w:semiHidden="0" w:uiPriority="62" w:unhideWhenUsed="0"/>
-    <w:lsdException w:name="Medium Shading 1 Accent 4" w:semiHidden="0" w:uiPriority="63" w:unhideWhenUsed="0"/>
-    <w:lsdException w:name="Medium Shading 2 Accent 4" w:semiHidden="0" w:uiPriority="64" w:unhideWhenUsed="0"/>
-    <w:lsdException w:name="Medium List 1 Accent 4" w:semiHidden="0" w:uiPriority="65" w:unhideWhenUsed="0"/>
-    <w:lsdException w:name="Medium List 2 Accent 4" w:semiHidden="0" w:uiPriority="66" w:unhideWhenUsed="0"/>
-    <w:lsdException w:name="Medium Grid 1 Accent 4" w:semiHidden="0" w:uiPriority="67" w:unhideWhenUsed="0"/>
-    <w:lsdException w:name="Medium Grid 2 Accent 4" w:semiHidden="0" w:uiPriority="68" w:unhideWhenUsed="0"/>
-    <w:lsdException w:name="Medium Grid 3 Accent 4" w:semiHidden="0" w:uiPriority="69" w:unhideWhenUsed="0"/>
-    <w:lsdException w:name="Dark List Accent 4" w:semiHidden="0" w:uiPriority="70" w:unhideWhenUsed="0"/>
-    <w:lsdException w:name="Colorful Shading Accent 4" w:semiHidden="0" w:uiPriority="71" w:unhideWhenUsed="0"/>
-    <w:lsdException w:name="Colorful List Accent 4" w:semiHidden="0" w:uiPriority="72" w:unhideWhenUsed="0"/>
-    <w:lsdException w:name="Colorful Grid Accent 4" w:semiHidden="0" w:uiPriority="73" w:unhideWhenUsed="0"/>
-    <w:lsdException w:name="Light Shading Accent 5" w:semiHidden="0" w:uiPriority="60" w:unhideWhenUsed="0"/>
-    <w:lsdException w:name="Light List Accent 5" w:semiHidden="0" w:uiPriority="61" w:unhideWhenUsed="0"/>
-    <w:lsdException w:name="Light Grid Accent 5" w:semiHidden="0" w:uiPriority="62" w:unhideWhenUsed="0"/>
-    <w:lsdException w:name="Medium Shading 1 Accent 5" w:semiHidden="0" w:uiPriority="63" w:unhideWhenUsed="0"/>
-    <w:lsdException w:name="Medium Shading 2 Accent 5" w:semiHidden="0" w:uiPriority="64" w:unhideWhenUsed="0"/>
-    <w:lsdException w:name="Medium List 1 Accent 5" w:semiHidden="0" w:uiPriority="65" w:unhideWhenUsed="0"/>
-    <w:lsdException w:name="Medium List 2 Accent 5" w:semiHidden="0" w:uiPriority="66" w:unhideWhenUsed="0"/>
-    <w:lsdException w:name="Medium Grid 1 Accent 5" w:semiHidden="0" w:uiPriority="67" w:unhideWhenUsed="0"/>
-    <w:lsdException w:name="Medium Grid 2 Accent 5" w:semiHidden="0" w:uiPriority="68" w:unhideWhenUsed="0"/>
-    <w:lsdException w:name="Medium Grid 3 Accent 5" w:semiHidden="0" w:uiPriority="69" w:unhideWhenUsed="0"/>
-    <w:lsdException w:name="Dark List Accent 5" w:semiHidden="0" w:uiPriority="70" w:unhideWhenUsed="0"/>
-    <w:lsdException w:name="Colorful Shading Accent 5" w:semiHidden="0" w:uiPriority="71" w:unhideWhenUsed="0"/>
-    <w:lsdException w:name="Colorful List Accent 5" w:semiHidden="0" w:uiPriority="72" w:unhideWhenUsed="0"/>
-    <w:lsdException w:name="Colorful Grid Accent 5" w:semiHidden="0" w:uiPriority="73" w:unhideWhenUsed="0"/>
-    <w:lsdException w:name="Light Shading Accent 6" w:semiHidden="0" w:uiPriority="60" w:unhideWhenUsed="0"/>
-    <w:lsdException w:name="Light List Accent 6" w:semiHidden="0" w:uiPriority="61" w:unhideWhenUsed="0"/>
-    <w:lsdException w:name="Light Grid Accent 6" w:semiHidden="0" w:uiPriority="62" w:unhideWhenUsed="0"/>
-    <w:lsdException w:name="Medium Shading 1 Accent 6" w:semiHidden="0" w:uiPriority="63" w:unhideWhenUsed="0"/>
-    <w:lsdException w:name="Medium Shading 2 Accent 6" w:semiHidden="0" w:uiPriority="64" w:unhideWhenUsed="0"/>
-    <w:lsdException w:name="Medium List 1 Accent 6" w:semiHidden="0" w:uiPriority="65" w:unhideWhenUsed="0"/>
-    <w:lsdException w:name="Medium List 2 Accent 6" w:semiHidden="0" w:uiPriority="66" w:unhideWhenUsed="0"/>
-    <w:lsdException w:name="Medium Grid 1 Accent 6" w:semiHidden="0" w:uiPriority="67" w:unhideWhenUsed="0"/>
-    <w:lsdException w:name="Medium Grid 2 Accent 6" w:semiHidden="0" w:uiPriority="68" w:unhideWhenUsed="0"/>
-    <w:lsdException w:name="Medium Grid 3 Accent 6" w:semiHidden="0" w:uiPriority="69" w:unhideWhenUsed="0"/>
-    <w:lsdException w:name="Dark List Accent 6" w:semiHidden="0" w:uiPriority="70" w:unhideWhenUsed="0"/>
-    <w:lsdException w:name="Colorful Shading Accent 6" w:semiHidden="0" w:uiPriority="71" w:unhideWhenUsed="0"/>
-    <w:lsdException w:name="Colorful List Accent 6" w:semiHidden="0" w:uiPriority="72" w:unhideWhenUsed="0"/>
-    <w:lsdException w:name="Colorful Grid Accent 6" w:semiHidden="0" w:uiPriority="73" w:unhideWhenUsed="0"/>
-    <w:lsdException w:name="Subtle Emphasis" w:semiHidden="0" w:uiPriority="19" w:unhideWhenUsed="0" w:qFormat="1"/>
-    <w:lsdException w:name="Intense Emphasis" w:semiHidden="0" w:uiPriority="21" w:unhideWhenUsed="0" w:qFormat="1"/>
-    <w:lsdException w:name="Subtle Reference" w:semiHidden="0" w:uiPriority="31" w:unhideWhenUsed="0" w:qFormat="1"/>
-    <w:lsdException w:name="Intense Reference" w:semiHidden="0" w:uiPriority="32" w:unhideWhenUsed="0" w:qFormat="1"/>
-    <w:lsdException w:name="Book Title" w:semiHidden="0" w:uiPriority="33" w:unhideWhenUsed="0" w:qFormat="1"/>
-    <w:lsdException w:name="Bibliography" w:uiPriority="37"/>
-    <w:lsdException w:name="TOC Heading" w:uiPriority="39" w:qFormat="1"/>
+  <w:latentStyles w:defLockedState="0" w:defUIPriority="99" w:defSemiHidden="0" w:defUnhideWhenUsed="0" w:defQFormat="0" w:count="376">
+    <w:lsdException w:name="Normal" w:uiPriority="0" w:qFormat="1"/>
+    <w:lsdException w:name="heading 1" w:uiPriority="9" w:qFormat="1"/>
+    <w:lsdException w:name="heading 2" w:semiHidden="1" w:uiPriority="9" w:unhideWhenUsed="1" w:qFormat="1"/>
+    <w:lsdException w:name="heading 3" w:semiHidden="1" w:uiPriority="9" w:unhideWhenUsed="1" w:qFormat="1"/>
+    <w:lsdException w:name="heading 4" w:semiHidden="1" w:uiPriority="9" w:unhideWhenUsed="1" w:qFormat="1"/>
+    <w:lsdException w:name="heading 5" w:semiHidden="1" w:uiPriority="9" w:unhideWhenUsed="1" w:qFormat="1"/>
+    <w:lsdException w:name="heading 6" w:semiHidden="1" w:uiPriority="9" w:unhideWhenUsed="1" w:qFormat="1"/>
+    <w:lsdException w:name="heading 7" w:semiHidden="1" w:uiPriority="9" w:unhideWhenUsed="1" w:qFormat="1"/>
+    <w:lsdException w:name="heading 8" w:semiHidden="1" w:uiPriority="9" w:unhideWhenUsed="1" w:qFormat="1"/>
+    <w:lsdException w:name="heading 9" w:semiHidden="1" w:uiPriority="9" w:unhideWhenUsed="1" w:qFormat="1"/>
+    <w:lsdException w:name="index 1" w:semiHidden="1" w:unhideWhenUsed="1"/>
+    <w:lsdException w:name="index 2" w:semiHidden="1" w:unhideWhenUsed="1"/>
+    <w:lsdException w:name="index 3" w:semiHidden="1" w:unhideWhenUsed="1"/>
+    <w:lsdException w:name="index 4" w:semiHidden="1" w:unhideWhenUsed="1"/>
+    <w:lsdException w:name="index 5" w:semiHidden="1" w:unhideWhenUsed="1"/>
+    <w:lsdException w:name="index 6" w:semiHidden="1" w:unhideWhenUsed="1"/>
+    <w:lsdException w:name="index 7" w:semiHidden="1" w:unhideWhenUsed="1"/>
+    <w:lsdException w:name="index 8" w:semiHidden="1" w:unhideWhenUsed="1"/>
+    <w:lsdException w:name="index 9" w:semiHidden="1" w:unhideWhenUsed="1"/>
+    <w:lsdException w:name="toc 1" w:semiHidden="1" w:uiPriority="39" w:unhideWhenUsed="1"/>
+    <w:lsdException w:name="toc 2" w:semiHidden="1" w:uiPriority="39" w:unhideWhenUsed="1"/>
+    <w:lsdException w:name="toc 3" w:semiHidden="1" w:uiPriority="39" w:unhideWhenUsed="1"/>
+    <w:lsdException w:name="toc 4" w:semiHidden="1" w:uiPriority="39" w:unhideWhenUsed="1"/>
+    <w:lsdException w:name="toc 5" w:semiHidden="1" w:uiPriority="39" w:unhideWhenUsed="1"/>
+    <w:lsdException w:name="toc 6" w:semiHidden="1" w:uiPriority="39" w:unhideWhenUsed="1"/>
+    <w:lsdException w:name="toc 7" w:semiHidden="1" w:uiPriority="39" w:unhideWhenUsed="1"/>
+    <w:lsdException w:name="toc 8" w:semiHidden="1" w:uiPriority="39" w:unhideWhenUsed="1"/>
+    <w:lsdException w:name="toc 9" w:semiHidden="1" w:uiPriority="39" w:unhideWhenUsed="1"/>
+    <w:lsdException w:name="Normal Indent" w:semiHidden="1" w:unhideWhenUsed="1"/>
+    <w:lsdException w:name="footnote text" w:semiHidden="1" w:unhideWhenUsed="1"/>
+    <w:lsdException w:name="annotation text" w:semiHidden="1" w:unhideWhenUsed="1"/>
+    <w:lsdException w:name="header" w:semiHidden="1" w:unhideWhenUsed="1"/>
+    <w:lsdException w:name="footer" w:semiHidden="1" w:unhideWhenUsed="1"/>
+    <w:lsdException w:name="index heading" w:semiHidden="1" w:unhideWhenUsed="1"/>
+    <w:lsdException w:name="caption" w:semiHidden="1" w:uiPriority="35" w:unhideWhenUsed="1" w:qFormat="1"/>
+    <w:lsdException w:name="table of figures" w:semiHidden="1" w:unhideWhenUsed="1"/>
+    <w:lsdException w:name="envelope address" w:semiHidden="1" w:unhideWhenUsed="1"/>
+    <w:lsdException w:name="envelope return" w:semiHidden="1" w:unhideWhenUsed="1"/>
+    <w:lsdException w:name="footnote reference" w:semiHidden="1" w:unhideWhenUsed="1"/>
+    <w:lsdException w:name="annotation reference" w:semiHidden="1" w:unhideWhenUsed="1"/>
+    <w:lsdException w:name="line number" w:semiHidden="1" w:unhideWhenUsed="1"/>
+    <w:lsdException w:name="page number" w:semiHidden="1" w:unhideWhenUsed="1"/>
+    <w:lsdException w:name="endnote reference" w:semiHidden="1" w:unhideWhenUsed="1"/>
+    <w:lsdException w:name="endnote text" w:semiHidden="1" w:unhideWhenUsed="1"/>
+    <w:lsdException w:name="table of authorities" w:semiHidden="1" w:unhideWhenUsed="1"/>
+    <w:lsdException w:name="macro" w:semiHidden="1" w:unhideWhenUsed="1"/>
+    <w:lsdException w:name="toa heading" w:semiHidden="1" w:unhideWhenUsed="1"/>
+    <w:lsdException w:name="List" w:semiHidden="1" w:unhideWhenUsed="1"/>
+    <w:lsdException w:name="List Bullet" w:semiHidden="1" w:unhideWhenUsed="1"/>
+    <w:lsdException w:name="List Number" w:semiHidden="1" w:unhideWhenUsed="1"/>
+    <w:lsdException w:name="List 2" w:semiHidden="1" w:unhideWhenUsed="1"/>
+    <w:lsdException w:name="List 3" w:semiHidden="1" w:unhideWhenUsed="1"/>
+    <w:lsdException w:name="List 4" w:semiHidden="1" w:unhideWhenUsed="1"/>
+    <w:lsdException w:name="List 5" w:semiHidden="1" w:unhideWhenUsed="1"/>
+    <w:lsdException w:name="List Bullet 2" w:semiHidden="1" w:unhideWhenUsed="1"/>
+    <w:lsdException w:name="List Bullet 3" w:semiHidden="1" w:unhideWhenUsed="1"/>
+    <w:lsdException w:name="List Bullet 4" w:semiHidden="1" w:unhideWhenUsed="1"/>
+    <w:lsdException w:name="List Bullet 5" w:semiHidden="1" w:unhideWhenUsed="1"/>
+    <w:lsdException w:name="List Number 2" w:semiHidden="1" w:unhideWhenUsed="1"/>
+    <w:lsdException w:name="List Number 3" w:semiHidden="1" w:unhideWhenUsed="1"/>
+    <w:lsdException w:name="List Number 4" w:semiHidden="1" w:unhideWhenUsed="1"/>
+    <w:lsdException w:name="List Number 5" w:semiHidden="1" w:unhideWhenUsed="1"/>
+    <w:lsdException w:name="Title" w:uiPriority="10" w:qFormat="1"/>
+    <w:lsdException w:name="Closing" w:semiHidden="1" w:unhideWhenUsed="1"/>
+    <w:lsdException w:name="Signature" w:semiHidden="1" w:unhideWhenUsed="1"/>
+    <w:lsdException w:name="Default Paragraph Font" w:semiHidden="1" w:uiPriority="1" w:unhideWhenUsed="1"/>
+    <w:lsdException w:name="Body Text" w:semiHidden="1" w:unhideWhenUsed="1"/>
+    <w:lsdException w:name="Body Text Indent" w:semiHidden="1" w:unhideWhenUsed="1"/>
+    <w:lsdException w:name="List Continue" w:semiHidden="1" w:unhideWhenUsed="1"/>
+    <w:lsdException w:name="List Continue 2" w:semiHidden="1" w:unhideWhenUsed="1"/>
+    <w:lsdException w:name="List Continue 3" w:semiHidden="1" w:unhideWhenUsed="1"/>
+    <w:lsdException w:name="List Continue 4" w:semiHidden="1" w:unhideWhenUsed="1"/>
+    <w:lsdException w:name="List Continue 5" w:semiHidden="1" w:unhideWhenUsed="1"/>
+    <w:lsdException w:name="Message Header" w:semiHidden="1" w:unhideWhenUsed="1"/>
+    <w:lsdException w:name="Subtitle" w:uiPriority="11" w:qFormat="1"/>
+    <w:lsdException w:name="Salutation" w:semiHidden="1" w:unhideWhenUsed="1"/>
+    <w:lsdException w:name="Date" w:semiHidden="1" w:unhideWhenUsed="1"/>
+    <w:lsdException w:name="Body Text First Indent" w:semiHidden="1" w:unhideWhenUsed="1"/>
+    <w:lsdException w:name="Body Text First Indent 2" w:semiHidden="1" w:unhideWhenUsed="1"/>
+    <w:lsdException w:name="Note Heading" w:semiHidden="1" w:unhideWhenUsed="1"/>
+    <w:lsdException w:name="Body Text 2" w:semiHidden="1" w:unhideWhenUsed="1"/>
+    <w:lsdException w:name="Body Text 3" w:semiHidden="1" w:unhideWhenUsed="1"/>
+    <w:lsdException w:name="Body Text Indent 2" w:semiHidden="1" w:unhideWhenUsed="1"/>
+    <w:lsdException w:name="Body Text Indent 3" w:semiHidden="1" w:unhideWhenUsed="1"/>
+    <w:lsdException w:name="Block Text" w:semiHidden="1" w:unhideWhenUsed="1"/>
+    <w:lsdException w:name="Hyperlink" w:semiHidden="1" w:unhideWhenUsed="1"/>
+    <w:lsdException w:name="FollowedHyperlink" w:semiHidden="1" w:unhideWhenUsed="1"/>
+    <w:lsdException w:name="Strong" w:uiPriority="22" w:qFormat="1"/>
+    <w:lsdException w:name="Emphasis" w:uiPriority="20" w:qFormat="1"/>
+    <w:lsdException w:name="Document Map" w:semiHidden="1" w:unhideWhenUsed="1"/>
+    <w:lsdException w:name="Plain Text" w:semiHidden="1" w:unhideWhenUsed="1"/>
+    <w:lsdException w:name="E-mail Signature" w:semiHidden="1" w:unhideWhenUsed="1"/>
+    <w:lsdException w:name="HTML Top of Form" w:semiHidden="1" w:unhideWhenUsed="1"/>
+    <w:lsdException w:name="HTML Bottom of Form" w:semiHidden="1" w:unhideWhenUsed="1"/>
+    <w:lsdException w:name="Normal (Web)" w:semiHidden="1" w:unhideWhenUsed="1"/>
+    <w:lsdException w:name="HTML Acronym" w:semiHidden="1" w:unhideWhenUsed="1"/>
+    <w:lsdException w:name="HTML Address" w:semiHidden="1" w:unhideWhenUsed="1"/>
+    <w:lsdException w:name="HTML Cite" w:semiHidden="1" w:unhideWhenUsed="1"/>
+    <w:lsdException w:name="HTML Code" w:semiHidden="1" w:unhideWhenUsed="1"/>
+    <w:lsdException w:name="HTML Definition" w:semiHidden="1" w:unhideWhenUsed="1"/>
+    <w:lsdException w:name="HTML Keyboard" w:semiHidden="1" w:unhideWhenUsed="1"/>
+    <w:lsdException w:name="HTML Preformatted" w:semiHidden="1" w:unhideWhenUsed="1"/>
+    <w:lsdException w:name="HTML Sample" w:semiHidden="1" w:unhideWhenUsed="1"/>
+    <w:lsdException w:name="HTML Typewriter" w:semiHidden="1" w:unhideWhenUsed="1"/>
+    <w:lsdException w:name="HTML Variable" w:semiHidden="1" w:unhideWhenUsed="1"/>
+    <w:lsdException w:name="Normal Table" w:semiHidden="1" w:unhideWhenUsed="1"/>
+    <w:lsdException w:name="annotation subject" w:semiHidden="1" w:unhideWhenUsed="1"/>
+    <w:lsdException w:name="No List" w:semiHidden="1" w:unhideWhenUsed="1"/>
+    <w:lsdException w:name="Outline List 1" w:semiHidden="1" w:unhideWhenUsed="1"/>
+    <w:lsdException w:name="Outline List 2" w:semiHidden="1" w:unhideWhenUsed="1"/>
+    <w:lsdException w:name="Outline List 3" w:semiHidden="1" w:unhideWhenUsed="1"/>
+    <w:lsdException w:name="Table Simple 1" w:semiHidden="1" w:unhideWhenUsed="1"/>
+    <w:lsdException w:name="Table Simple 2" w:semiHidden="1" w:unhideWhenUsed="1"/>
+    <w:lsdException w:name="Table Simple 3" w:semiHidden="1" w:unhideWhenUsed="1"/>
+    <w:lsdException w:name="Table Classic 1" w:semiHidden="1" w:unhideWhenUsed="1"/>
+    <w:lsdException w:name="Table Classic 2" w:semiHidden="1" w:unhideWhenUsed="1"/>
+    <w:lsdException w:name="Table Classic 3" w:semiHidden="1" w:unhideWhenUsed="1"/>
+    <w:lsdException w:name="Table Classic 4" w:semiHidden="1" w:unhideWhenUsed="1"/>
+    <w:lsdException w:name="Table Colorful 1" w:semiHidden="1" w:unhideWhenUsed="1"/>
+    <w:lsdException w:name="Table Colorful 2" w:semiHidden="1" w:unhideWhenUsed="1"/>
+    <w:lsdException w:name="Table Colorful 3" w:semiHidden="1" w:unhideWhenUsed="1"/>
+    <w:lsdException w:name="Table Columns 1" w:semiHidden="1" w:unhideWhenUsed="1"/>
+    <w:lsdException w:name="Table Columns 2" w:semiHidden="1" w:unhideWhenUsed="1"/>
+    <w:lsdException w:name="Table Columns 3" w:semiHidden="1" w:unhideWhenUsed="1"/>
+    <w:lsdException w:name="Table Columns 4" w:semiHidden="1" w:unhideWhenUsed="1"/>
+    <w:lsdException w:name="Table Columns 5" w:semiHidden="1" w:unhideWhenUsed="1"/>
+    <w:lsdException w:name="Table Grid 1" w:semiHidden="1" w:unhideWhenUsed="1"/>
+    <w:lsdException w:name="Table Grid 2" w:semiHidden="1" w:unhideWhenUsed="1"/>
+    <w:lsdException w:name="Table Grid 3" w:semiHidden="1" w:unhideWhenUsed="1"/>
+    <w:lsdException w:name="Table Grid 4" w:semiHidden="1" w:unhideWhenUsed="1"/>
+    <w:lsdException w:name="Table Grid 5" w:semiHidden="1" w:unhideWhenUsed="1"/>
+    <w:lsdException w:name="Table Grid 6" w:semiHidden="1" w:unhideWhenUsed="1"/>
+    <w:lsdException w:name="Table Grid 7" w:semiHidden="1" w:unhideWhenUsed="1"/>
+    <w:lsdException w:name="Table Grid 8" w:semiHidden="1" w:unhideWhenUsed="1"/>
+    <w:lsdException w:name="Table List 1" w:semiHidden="1" w:unhideWhenUsed="1"/>
+    <w:lsdException w:name="Table List 2" w:semiHidden="1" w:unhideWhenUsed="1"/>
+    <w:lsdException w:name="Table List 3" w:semiHidden="1" w:unhideWhenUsed="1"/>
+    <w:lsdException w:name="Table List 4" w:semiHidden="1" w:unhideWhenUsed="1"/>
+    <w:lsdException w:name="Table List 5" w:semiHidden="1" w:unhideWhenUsed="1"/>
+    <w:lsdException w:name="Table List 6" w:semiHidden="1" w:unhideWhenUsed="1"/>
+    <w:lsdException w:name="Table List 7" w:semiHidden="1" w:unhideWhenUsed="1"/>
+    <w:lsdException w:name="Table List 8" w:semiHidden="1" w:unhideWhenUsed="1"/>
+    <w:lsdException w:name="Table 3D effects 1" w:semiHidden="1" w:unhideWhenUsed="1"/>
+    <w:lsdException w:name="Table 3D effects 2" w:semiHidden="1" w:unhideWhenUsed="1"/>
+    <w:lsdException w:name="Table 3D effects 3" w:semiHidden="1" w:unhideWhenUsed="1"/>
+    <w:lsdException w:name="Table Contemporary" w:semiHidden="1" w:unhideWhenUsed="1"/>
+    <w:lsdException w:name="Table Elegant" w:semiHidden="1" w:unhideWhenUsed="1"/>
+    <w:lsdException w:name="Table Professional" w:semiHidden="1" w:unhideWhenUsed="1"/>
+    <w:lsdException w:name="Table Subtle 1" w:semiHidden="1" w:unhideWhenUsed="1"/>
+    <w:lsdException w:name="Table Subtle 2" w:semiHidden="1" w:unhideWhenUsed="1"/>
+    <w:lsdException w:name="Table Web 1" w:semiHidden="1" w:unhideWhenUsed="1"/>
+    <w:lsdException w:name="Table Web 2" w:semiHidden="1" w:unhideWhenUsed="1"/>
+    <w:lsdException w:name="Table Web 3" w:semiHidden="1" w:unhideWhenUsed="1"/>
+    <w:lsdException w:name="Balloon Text" w:semiHidden="1" w:unhideWhenUsed="1"/>
+    <w:lsdException w:name="Table Grid" w:semiHidden="1" w:uiPriority="39" w:unhideWhenUsed="1"/>
+    <w:lsdException w:name="Table Theme" w:semiHidden="1" w:unhideWhenUsed="1"/>
+    <w:lsdException w:name="Placeholder Text" w:semiHidden="1"/>
+    <w:lsdException w:name="No Spacing" w:uiPriority="1" w:qFormat="1"/>
+    <w:lsdException w:name="Light Shading" w:uiPriority="60"/>
+    <w:lsdException w:name="Light List" w:uiPriority="61"/>
+    <w:lsdException w:name="Light Grid" w:uiPriority="62"/>
+    <w:lsdException w:name="Medium Shading 1" w:uiPriority="63"/>
+    <w:lsdException w:name="Medium Shading 2" w:uiPriority="64"/>
+    <w:lsdException w:name="Medium List 1" w:uiPriority="65"/>
+    <w:lsdException w:name="Medium List 2" w:uiPriority="66"/>
+    <w:lsdException w:name="Medium Grid 1" w:uiPriority="67"/>
+    <w:lsdException w:name="Medium Grid 2" w:uiPriority="68"/>
+    <w:lsdException w:name="Medium Grid 3" w:uiPriority="69"/>
+    <w:lsdException w:name="Dark List" w:uiPriority="70"/>
+    <w:lsdException w:name="Colorful Shading" w:uiPriority="71"/>
+    <w:lsdException w:name="Colorful List" w:uiPriority="72"/>
+    <w:lsdException w:name="Colorful Grid" w:uiPriority="73"/>
+    <w:lsdException w:name="Light Shading Accent 1" w:uiPriority="60"/>
+    <w:lsdException w:name="Light List Accent 1" w:uiPriority="61"/>
+    <w:lsdException w:name="Light Grid Accent 1" w:uiPriority="62"/>
+    <w:lsdException w:name="Medium Shading 1 Accent 1" w:uiPriority="63"/>
+    <w:lsdException w:name="Medium Shading 2 Accent 1" w:uiPriority="64"/>
+    <w:lsdException w:name="Medium List 1 Accent 1" w:uiPriority="65"/>
+    <w:lsdException w:name="Revision" w:semiHidden="1"/>
+    <w:lsdException w:name="List Paragraph" w:uiPriority="34" w:qFormat="1"/>
+    <w:lsdException w:name="Quote" w:uiPriority="29" w:qFormat="1"/>
+    <w:lsdException w:name="Intense Quote" w:uiPriority="30" w:qFormat="1"/>
+    <w:lsdException w:name="Medium List 2 Accent 1" w:uiPriority="66"/>
+    <w:lsdException w:name="Medium Grid 1 Accent 1" w:uiPriority="67"/>
+    <w:lsdException w:name="Medium Grid 2 Accent 1" w:uiPriority="68"/>
+    <w:lsdException w:name="Medium Grid 3 Accent 1" w:uiPriority="69"/>
+    <w:lsdException w:name="Dark List Accent 1" w:uiPriority="70"/>
+    <w:lsdException w:name="Colorful Shading Accent 1" w:uiPriority="71"/>
+    <w:lsdException w:name="Colorful List Accent 1" w:uiPriority="72"/>
+    <w:lsdException w:name="Colorful Grid Accent 1" w:uiPriority="73"/>
+    <w:lsdException w:name="Light Shading Accent 2" w:uiPriority="60"/>
+    <w:lsdException w:name="Light List Accent 2" w:uiPriority="61"/>
+    <w:lsdException w:name="Light Grid Accent 2" w:uiPriority="62"/>
+    <w:lsdException w:name="Medium Shading 1 Accent 2" w:uiPriority="63"/>
+    <w:lsdException w:name="Medium Shading 2 Accent 2" w:uiPriority="64"/>
+    <w:lsdException w:name="Medium List 1 Accent 2" w:uiPriority="65"/>
+    <w:lsdException w:name="Medium List 2 Accent 2" w:uiPriority="66"/>
+    <w:lsdException w:name="Medium Grid 1 Accent 2" w:uiPriority="67"/>
+    <w:lsdException w:name="Medium Grid 2 Accent 2" w:uiPriority="68"/>
+    <w:lsdException w:name="Medium Grid 3 Accent 2" w:uiPriority="69"/>
+    <w:lsdException w:name="Dark List Accent 2" w:uiPriority="70"/>
+    <w:lsdException w:name="Colorful Shading Accent 2" w:uiPriority="71"/>
+    <w:lsdException w:name="Colorful List Accent 2" w:uiPriority="72"/>
+    <w:lsdException w:name="Colorful Grid Accent 2" w:uiPriority="73"/>
+    <w:lsdException w:name="Light Shading Accent 3" w:uiPriority="60"/>
+    <w:lsdException w:name="Light List Accent 3" w:uiPriority="61"/>
+    <w:lsdException w:name="Light Grid Accent 3" w:uiPriority="62"/>
+    <w:lsdException w:name="Medium Shading 1 Accent 3" w:uiPriority="63"/>
+    <w:lsdException w:name="Medium Shading 2 Accent 3" w:uiPriority="64"/>
+    <w:lsdException w:name="Medium List 1 Accent 3" w:uiPriority="65"/>
+    <w:lsdException w:name="Medium List 2 Accent 3" w:uiPriority="66"/>
+    <w:lsdException w:name="Medium Grid 1 Accent 3" w:uiPriority="67"/>
+    <w:lsdException w:name="Medium Grid 2 Accent 3" w:uiPriority="68"/>
+    <w:lsdException w:name="Medium Grid 3 Accent 3" w:uiPriority="69"/>
+    <w:lsdException w:name="Dark List Accent 3" w:uiPriority="70"/>
+    <w:lsdException w:name="Colorful Shading Accent 3" w:uiPriority="71"/>
+    <w:lsdException w:name="Colorful List Accent 3" w:uiPriority="72"/>
+    <w:lsdException w:name="Colorful Grid Accent 3" w:uiPriority="73"/>
+    <w:lsdException w:name="Light Shading Accent 4" w:uiPriority="60"/>
+    <w:lsdException w:name="Light List Accent 4" w:uiPriority="61"/>
+    <w:lsdException w:name="Light Grid Accent 4" w:uiPriority="62"/>
+    <w:lsdException w:name="Medium Shading 1 Accent 4" w:uiPriority="63"/>
+    <w:lsdException w:name="Medium Shading 2 Accent 4" w:uiPriority="64"/>
+    <w:lsdException w:name="Medium List 1 Accent 4" w:uiPriority="65"/>
+    <w:lsdException w:name="Medium List 2 Accent 4" w:uiPriority="66"/>
+    <w:lsdException w:name="Medium Grid 1 Accent 4" w:uiPriority="67"/>
+    <w:lsdException w:name="Medium Grid 2 Accent 4" w:uiPriority="68"/>
+    <w:lsdException w:name="Medium Grid 3 Accent 4" w:uiPriority="69"/>
+    <w:lsdException w:name="Dark List Accent 4" w:uiPriority="70"/>
+    <w:lsdException w:name="Colorful Shading Accent 4" w:uiPriority="71"/>
+    <w:lsdException w:name="Colorful List Accent 4" w:uiPriority="72"/>
+    <w:lsdException w:name="Colorful Grid Accent 4" w:uiPriority="73"/>
+    <w:lsdException w:name="Light Shading Accent 5" w:uiPriority="60"/>
+    <w:lsdException w:name="Light List Accent 5" w:uiPriority="61"/>
+    <w:lsdException w:name="Light Grid Accent 5" w:uiPriority="62"/>
+    <w:lsdException w:name="Medium Shading 1 Accent 5" w:uiPriority="63"/>
+    <w:lsdException w:name="Medium Shading 2 Accent 5" w:uiPriority="64"/>
+    <w:lsdException w:name="Medium List 1 Accent 5" w:uiPriority="65"/>
+    <w:lsdException w:name="Medium List 2 Accent 5" w:uiPriority="66"/>
+    <w:lsdException w:name="Medium Grid 1 Accent 5" w:uiPriority="67"/>
+    <w:lsdException w:name="Medium Grid 2 Accent 5" w:uiPriority="68"/>
+    <w:lsdException w:name="Medium Grid 3 Accent 5" w:uiPriority="69"/>
+    <w:lsdException w:name="Dark List Accent 5" w:uiPriority="70"/>
+    <w:lsdException w:name="Colorful Shading Accent 5" w:uiPriority="71"/>
+    <w:lsdException w:name="Colorful List Accent 5" w:uiPriority="72"/>
+    <w:lsdException w:name="Colorful Grid Accent 5" w:uiPriority="73"/>
+    <w:lsdException w:name="Light Shading Accent 6" w:uiPriority="60"/>
+    <w:lsdException w:name="Light List Accent 6" w:uiPriority="61"/>
+    <w:lsdException w:name="Light Grid Accent 6" w:uiPriority="62"/>
+    <w:lsdException w:name="Medium Shading 1 Accent 6" w:uiPriority="63"/>
+    <w:lsdException w:name="Medium Shading 2 Accent 6" w:uiPriority="64"/>
+    <w:lsdException w:name="Medium List 1 Accent 6" w:uiPriority="65"/>
+    <w:lsdException w:name="Medium List 2 Accent 6" w:uiPriority="66"/>
+    <w:lsdException w:name="Medium Grid 1 Accent 6" w:uiPriority="67"/>
+    <w:lsdException w:name="Medium Grid 2 Accent 6" w:uiPriority="68"/>
+    <w:lsdException w:name="Medium Grid 3 Accent 6" w:uiPriority="69"/>
+    <w:lsdException w:name="Dark List Accent 6" w:uiPriority="70"/>
+    <w:lsdException w:name="Colorful Shading Accent 6" w:uiPriority="71"/>
+    <w:lsdException w:name="Colorful List Accent 6" w:uiPriority="72"/>
+    <w:lsdException w:name="Colorful Grid Accent 6" w:uiPriority="73"/>
+    <w:lsdException w:name="Subtle Emphasis" w:uiPriority="19" w:qFormat="1"/>
+    <w:lsdException w:name="Intense Emphasis" w:uiPriority="21" w:qFormat="1"/>
+    <w:lsdException w:name="Subtle Reference" w:uiPriority="31" w:qFormat="1"/>
+    <w:lsdException w:name="Intense Reference" w:uiPriority="32" w:qFormat="1"/>
+    <w:lsdException w:name="Book Title" w:uiPriority="33" w:qFormat="1"/>
+    <w:lsdException w:name="Bibliography" w:semiHidden="1" w:uiPriority="37" w:unhideWhenUsed="1"/>
+    <w:lsdException w:name="TOC Heading" w:semiHidden="1" w:uiPriority="39" w:unhideWhenUsed="1" w:qFormat="1"/>
+    <w:lsdException w:name="Plain Table 1" w:uiPriority="41"/>
+    <w:lsdException w:name="Plain Table 2" w:uiPriority="42"/>
+    <w:lsdException w:name="Plain Table 3" w:uiPriority="43"/>
+    <w:lsdException w:name="Plain Table 4" w:uiPriority="44"/>
+    <w:lsdException w:name="Plain Table 5" w:uiPriority="45"/>
+    <w:lsdException w:name="Grid Table Light" w:uiPriority="40"/>
+    <w:lsdException w:name="Grid Table 1 Light" w:uiPriority="46"/>
+    <w:lsdException w:name="Grid Table 2" w:uiPriority="47"/>
+    <w:lsdException w:name="Grid Table 3" w:uiPriority="48"/>
+    <w:lsdException w:name="Grid Table 4" w:uiPriority="49"/>
+    <w:lsdException w:name="Grid Table 5 Dark" w:uiPriority="50"/>
+    <w:lsdException w:name="Grid Table 6 Colorful" w:uiPriority="51"/>
+    <w:lsdException w:name="Grid Table 7 Colorful" w:uiPriority="52"/>
+    <w:lsdException w:name="Grid Table 1 Light Accent 1" w:uiPriority="46"/>
+    <w:lsdException w:name="Grid Table 2 Accent 1" w:uiPriority="47"/>
+    <w:lsdException w:name="Grid Table 3 Accent 1" w:uiPriority="48"/>
+    <w:lsdException w:name="Grid Table 4 Accent 1" w:uiPriority="49"/>
+    <w:lsdException w:name="Grid Table 5 Dark Accent 1" w:uiPriority="50"/>
+    <w:lsdException w:name="Grid Table 6 Colorful Accent 1" w:uiPriority="51"/>
+    <w:lsdException w:name="Grid Table 7 Colorful Accent 1" w:uiPriority="52"/>
+    <w:lsdException w:name="Grid Table 1 Light Accent 2" w:uiPriority="46"/>
+    <w:lsdException w:name="Grid Table 2 Accent 2" w:uiPriority="47"/>
+    <w:lsdException w:name="Grid Table 3 Accent 2" w:uiPriority="48"/>
+    <w:lsdException w:name="Grid Table 4 Accent 2" w:uiPriority="49"/>
+    <w:lsdException w:name="Grid Table 5 Dark Accent 2" w:uiPriority="50"/>
+    <w:lsdException w:name="Grid Table 6 Colorful Accent 2" w:uiPriority="51"/>
+    <w:lsdException w:name="Grid Table 7 Colorful Accent 2" w:uiPriority="52"/>
+    <w:lsdException w:name="Grid Table 1 Light Accent 3" w:uiPriority="46"/>
+    <w:lsdException w:name="Grid Table 2 Accent 3" w:uiPriority="47"/>
+    <w:lsdException w:name="Grid Table 3 Accent 3" w:uiPriority="48"/>
+    <w:lsdException w:name="Grid Table 4 Accent 3" w:uiPriority="49"/>
+    <w:lsdException w:name="Grid Table 5 Dark Accent 3" w:uiPriority="50"/>
+    <w:lsdException w:name="Grid Table 6 Colorful Accent 3" w:uiPriority="51"/>
+    <w:lsdException w:name="Grid Table 7 Colorful Accent 3" w:uiPriority="52"/>
+    <w:lsdException w:name="Grid Table 1 Light Accent 4" w:uiPriority="46"/>
+    <w:lsdException w:name="Grid Table 2 Accent 4" w:uiPriority="47"/>
+    <w:lsdException w:name="Grid Table 3 Accent 4" w:uiPriority="48"/>
+    <w:lsdException w:name="Grid Table 4 Accent 4" w:uiPriority="49"/>
+    <w:lsdException w:name="Grid Table 5 Dark Accent 4" w:uiPriority="50"/>
+    <w:lsdException w:name="Grid Table 6 Colorful Accent 4" w:uiPriority="51"/>
+    <w:lsdException w:name="Grid Table 7 Colorful Accent 4" w:uiPriority="52"/>
+    <w:lsdException w:name="Grid Table 1 Light Accent 5" w:uiPriority="46"/>
+    <w:lsdException w:name="Grid Table 2 Accent 5" w:uiPriority="47"/>
+    <w:lsdException w:name="Grid Table 3 Accent 5" w:uiPriority="48"/>
+    <w:lsdException w:name="Grid Table 4 Accent 5" w:uiPriority="49"/>
+    <w:lsdException w:name="Grid Table 5 Dark Accent 5" w:uiPriority="50"/>
+    <w:lsdException w:name="Grid Table 6 Colorful Accent 5" w:uiPriority="51"/>
+    <w:lsdException w:name="Grid Table 7 Colorful Accent 5" w:uiPriority="52"/>
+    <w:lsdException w:name="Grid Table 1 Light Accent 6" w:uiPriority="46"/>
+    <w:lsdException w:name="Grid Table 2 Accent 6" w:uiPriority="47"/>
+    <w:lsdException w:name="Grid Table 3 Accent 6" w:uiPriority="48"/>
+    <w:lsdException w:name="Grid Table 4 Accent 6" w:uiPriority="49"/>
+    <w:lsdException w:name="Grid Table 5 Dark Accent 6" w:uiPriority="50"/>
+    <w:lsdException w:name="Grid Table 6 Colorful Accent 6" w:uiPriority="51"/>
+    <w:lsdException w:name="Grid Table 7 Colorful Accent 6" w:uiPriority="52"/>
+    <w:lsdException w:name="List Table 1 Light" w:uiPriority="46"/>
+    <w:lsdException w:name="List Table 2" w:uiPriority="47"/>
+    <w:lsdException w:name="List Table 3" w:uiPriority="48"/>
+    <w:lsdException w:name="List Table 4" w:uiPriority="49"/>
+    <w:lsdException w:name="List Table 5 Dark" w:uiPriority="50"/>
+    <w:lsdException w:name="List Table 6 Colorful" w:uiPriority="51"/>
+    <w:lsdException w:name="List Table 7 Colorful" w:uiPriority="52"/>
+    <w:lsdException w:name="List Table 1 Light Accent 1" w:uiPriority="46"/>
+    <w:lsdException w:name="List Table 2 Accent 1" w:uiPriority="47"/>
+    <w:lsdException w:name="List Table 3 Accent 1" w:uiPriority="48"/>
+    <w:lsdException w:name="List Table 4 Accent 1" w:uiPriority="49"/>
+    <w:lsdException w:name="List Table 5 Dark Accent 1" w:uiPriority="50"/>
+    <w:lsdException w:name="List Table 6 Colorful Accent 1" w:uiPriority="51"/>
+    <w:lsdException w:name="List Table 7 Colorful Accent 1" w:uiPriority="52"/>
+    <w:lsdException w:name="List Table 1 Light Accent 2" w:uiPriority="46"/>
+    <w:lsdException w:name="List Table 2 Accent 2" w:uiPriority="47"/>
+    <w:lsdException w:name="List Table 3 Accent 2" w:uiPriority="48"/>
+    <w:lsdException w:name="List Table 4 Accent 2" w:uiPriority="49"/>
+    <w:lsdException w:name="List Table 5 Dark Accent 2" w:uiPriority="50"/>
+    <w:lsdException w:name="List Table 6 Colorful Accent 2" w:uiPriority="51"/>
+    <w:lsdException w:name="List Table 7 Colorful Accent 2" w:uiPriority="52"/>
+    <w:lsdException w:name="List Table 1 Light Accent 3" w:uiPriority="46"/>
+    <w:lsdException w:name="List Table 2 Accent 3" w:uiPriority="47"/>
+    <w:lsdException w:name="List Table 3 Accent 3" w:uiPriority="48"/>
+    <w:lsdException w:name="List Table 4 Accent 3" w:uiPriority="49"/>
+    <w:lsdException w:name="List Table 5 Dark Accent 3" w:uiPriority="50"/>
+    <w:lsdException w:name="List Table 6 Colorful Accent 3" w:uiPriority="51"/>
+    <w:lsdException w:name="List Table 7 Colorful Accent 3" w:uiPriority="52"/>
+    <w:lsdException w:name="List Table 1 Light Accent 4" w:uiPriority="46"/>
+    <w:lsdException w:name="List Table 2 Accent 4" w:uiPriority="47"/>
+    <w:lsdException w:name="List Table 3 Accent 4" w:uiPriority="48"/>
+    <w:lsdException w:name="List Table 4 Accent 4" w:uiPriority="49"/>
+    <w:lsdException w:name="List Table 5 Dark Accent 4" w:uiPriority="50"/>
+    <w:lsdException w:name="List Table 6 Colorful Accent 4" w:uiPriority="51"/>
+    <w:lsdException w:name="List Table 7 Colorful Accent 4" w:uiPriority="52"/>
+    <w:lsdException w:name="List Table 1 Light Accent 5" w:uiPriority="46"/>
+    <w:lsdException w:name="List Table 2 Accent 5" w:uiPriority="47"/>
+    <w:lsdException w:name="List Table 3 Accent 5" w:uiPriority="48"/>
+    <w:lsdException w:name="List Table 4 Accent 5" w:uiPriority="49"/>
+    <w:lsdException w:name="List Table 5 Dark Accent 5" w:uiPriority="50"/>
+    <w:lsdException w:name="List Table 6 Colorful Accent 5" w:uiPriority="51"/>
+    <w:lsdException w:name="List Table 7 Colorful Accent 5" w:uiPriority="52"/>
+    <w:lsdException w:name="List Table 1 Light Accent 6" w:uiPriority="46"/>
+    <w:lsdException w:name="List Table 2 Accent 6" w:uiPriority="47"/>
+    <w:lsdException w:name="List Table 3 Accent 6" w:uiPriority="48"/>
+    <w:lsdException w:name="List Table 4 Accent 6" w:uiPriority="49"/>
+    <w:lsdException w:name="List Table 5 Dark Accent 6" w:uiPriority="50"/>
+    <w:lsdException w:name="List Table 6 Colorful Accent 6" w:uiPriority="51"/>
+    <w:lsdException w:name="List Table 7 Colorful Accent 6" w:uiPriority="52"/>
+    <w:lsdException w:name="Mention" w:semiHidden="1" w:unhideWhenUsed="1"/>
+    <w:lsdException w:name="Smart Hyperlink" w:semiHidden="1" w:unhideWhenUsed="1"/>
+    <w:lsdException w:name="Hashtag" w:semiHidden="1" w:unhideWhenUsed="1"/>
+    <w:lsdException w:name="Unresolved Mention" w:semiHidden="1" w:unhideWhenUsed="1"/>
+    <w:lsdException w:name="Smart Link" w:semiHidden="1" w:unhideWhenUsed="1"/>
   </w:latentStyles>
   <w:style w:type="paragraph" w:default="1" w:styleId="Normal">
     <w:name w:val="Normal"/>
@@ -14480,7 +16067,6 @@
     <w:uiPriority w:val="99"/>
     <w:semiHidden/>
     <w:unhideWhenUsed/>
-    <w:qFormat/>
     <w:tblPr>
       <w:tblInd w:w="0" w:type="dxa"/>
       <w:tblCellMar>
@@ -14732,6 +16318,7 @@
     <w:name w:val="Heading 4 Char"/>
     <w:basedOn w:val="DefaultParagraphFont"/>
     <w:link w:val="Heading4"/>
+    <w:uiPriority w:val="9"/>
     <w:rsid w:val="00E602DA"/>
     <w:rPr>
       <w:rFonts w:ascii="Cambria" w:eastAsia="SimSun" w:hAnsi="Cambria" w:cs="Times New Roman"/>

</xml_diff>

<commit_message>
Added screenshot of user interface
</commit_message>
<xml_diff>
--- a/OOSE PROJECT PROPOSAL.docx
+++ b/OOSE PROJECT PROPOSAL.docx
@@ -1,6 +1,6 @@
 
 <file path=word/document.xml><?xml version="1.0" encoding="utf-8"?>
-<w:document xmlns:wpc="http://schemas.microsoft.com/office/word/2010/wordprocessingCanvas" xmlns:cx="http://schemas.microsoft.com/office/drawing/2014/chartex" xmlns:cx1="http://schemas.microsoft.com/office/drawing/2015/9/8/chartex" xmlns:cx2="http://schemas.microsoft.com/office/drawing/2015/10/21/chartex" xmlns:cx3="http://schemas.microsoft.com/office/drawing/2016/5/9/chartex" xmlns:cx4="http://schemas.microsoft.com/office/drawing/2016/5/10/chartex" xmlns:cx5="http://schemas.microsoft.com/office/drawing/2016/5/11/chartex" xmlns:cx6="http://schemas.microsoft.com/office/drawing/2016/5/12/chartex" xmlns:cx7="http://schemas.microsoft.com/office/drawing/2016/5/13/chartex" xmlns:cx8="http://schemas.microsoft.com/office/drawing/2016/5/14/chartex" xmlns:mc="http://schemas.openxmlformats.org/markup-compatibility/2006" xmlns:aink="http://schemas.microsoft.com/office/drawing/2016/ink" xmlns:am3d="http://schemas.microsoft.com/office/drawing/2017/model3d" xmlns:o="urn:schemas-microsoft-com:office:office" xmlns:oel="http://schemas.microsoft.com/office/2019/extlst" xmlns:r="http://schemas.openxmlformats.org/officeDocument/2006/relationships" xmlns:m="http://schemas.openxmlformats.org/officeDocument/2006/math" xmlns:v="urn:schemas-microsoft-com:vml" xmlns:wp14="http://schemas.microsoft.com/office/word/2010/wordprocessingDrawing" xmlns:wp="http://schemas.openxmlformats.org/drawingml/2006/wordprocessingDrawing" xmlns:w10="urn:schemas-microsoft-com:office:word" xmlns:w="http://schemas.openxmlformats.org/wordprocessingml/2006/main" xmlns:w14="http://schemas.microsoft.com/office/word/2010/wordml" xmlns:w15="http://schemas.microsoft.com/office/word/2012/wordml" xmlns:w16cex="http://schemas.microsoft.com/office/word/2018/wordml/cex" xmlns:w16cid="http://schemas.microsoft.com/office/word/2016/wordml/cid" xmlns:w16="http://schemas.microsoft.com/office/word/2018/wordml" xmlns:w16sdtdh="http://schemas.microsoft.com/office/word/2020/wordml/sdtdatahash" xmlns:w16se="http://schemas.microsoft.com/office/word/2015/wordml/symex" xmlns:wpg="http://schemas.microsoft.com/office/word/2010/wordprocessingGroup" xmlns:wpi="http://schemas.microsoft.com/office/word/2010/wordprocessingInk" xmlns:wne="http://schemas.microsoft.com/office/word/2006/wordml" xmlns:wps="http://schemas.microsoft.com/office/word/2010/wordprocessingShape" mc:Ignorable="w14 w15 w16se w16cid w16 w16cex w16sdtdh wp14">
+<w:document xmlns:ve="http://schemas.openxmlformats.org/markup-compatibility/2006" xmlns:o="urn:schemas-microsoft-com:office:office" xmlns:r="http://schemas.openxmlformats.org/officeDocument/2006/relationships" xmlns:m="http://schemas.openxmlformats.org/officeDocument/2006/math" xmlns:v="urn:schemas-microsoft-com:vml" xmlns:wp="http://schemas.openxmlformats.org/drawingml/2006/wordprocessingDrawing" xmlns:w10="urn:schemas-microsoft-com:office:word" xmlns:w="http://schemas.openxmlformats.org/wordprocessingml/2006/main" xmlns:wne="http://schemas.microsoft.com/office/word/2006/wordml">
   <w:body>
     <w:p>
       <w:pPr>
@@ -23,7 +23,7 @@
           <w:lang w:bidi="ar-SA"/>
         </w:rPr>
         <w:drawing>
-          <wp:anchor distT="0" distB="0" distL="0" distR="0" simplePos="0" relativeHeight="251659264" behindDoc="0" locked="0" layoutInCell="1" allowOverlap="1" wp14:anchorId="65B2A765" wp14:editId="11CCCC8C">
+          <wp:anchor distT="0" distB="0" distL="0" distR="0" simplePos="0" relativeHeight="251659264" behindDoc="0" locked="0" layoutInCell="1" allowOverlap="1">
             <wp:simplePos x="0" y="0"/>
             <wp:positionH relativeFrom="column">
               <wp:posOffset>-423545</wp:posOffset>
@@ -230,7 +230,21 @@
         <w:rPr>
           <w:rFonts w:ascii="Verdana" w:hAnsi="Verdana"/>
         </w:rPr>
-        <w:t>Ali Said(FA20-BSE-4B-165)</w:t>
+        <w:t xml:space="preserve">Ali </w:t>
+      </w:r>
+      <w:proofErr w:type="gramStart"/>
+      <w:r>
+        <w:rPr>
+          <w:rFonts w:ascii="Verdana" w:hAnsi="Verdana"/>
+        </w:rPr>
+        <w:t>Said(</w:t>
+      </w:r>
+      <w:proofErr w:type="gramEnd"/>
+      <w:r>
+        <w:rPr>
+          <w:rFonts w:ascii="Verdana" w:hAnsi="Verdana"/>
+        </w:rPr>
+        <w:t>FA20-BSE-4B-165)</w:t>
       </w:r>
     </w:p>
     <w:p>
@@ -1342,7 +1356,23 @@
           <w:rFonts w:ascii="Lato" w:hAnsi="Lato" w:cs="Poppins"/>
           <w:color w:val="444444"/>
         </w:rPr>
-        <w:t>In the offline system, it is an overhead to keep the records related to faculty, student, parents, and other school staff on the papers. Everything related to their progress in the system is marked manually. For example A report of a student’s attendance is generated monthly is shown to his/her parents. Now, a regular student, going to school every day, is marked absent for a day by mistake.</w:t>
+        <w:t xml:space="preserve">In the offline system, it is an overhead to keep the records related to faculty, student, parents, and other school staff on the papers. Everything related to their progress in the system is marked manually. For example </w:t>
+      </w:r>
+      <w:proofErr w:type="gramStart"/>
+      <w:r>
+        <w:rPr>
+          <w:rFonts w:ascii="Lato" w:hAnsi="Lato" w:cs="Poppins"/>
+          <w:color w:val="444444"/>
+        </w:rPr>
+        <w:t>A</w:t>
+      </w:r>
+      <w:proofErr w:type="gramEnd"/>
+      <w:r>
+        <w:rPr>
+          <w:rFonts w:ascii="Lato" w:hAnsi="Lato" w:cs="Poppins"/>
+          <w:color w:val="444444"/>
+        </w:rPr>
+        <w:t xml:space="preserve"> report of a student’s attendance is generated monthly is shown to his/her parents. Now, a regular student, going to school every day, is marked absent for a day by mistake.</w:t>
       </w:r>
     </w:p>
     <w:p>
@@ -1808,7 +1838,25 @@
           <w:i/>
           <w:color w:val="1F497D"/>
         </w:rPr>
-        <w:t>Describes the risks (business, technical, resource, schedule) and ideas for their mitigation or response.</w:t>
+        <w:t xml:space="preserve">Describes the risks (business, technical, resource, </w:t>
+      </w:r>
+      <w:proofErr w:type="gramStart"/>
+      <w:r>
+        <w:rPr>
+          <w:b/>
+          <w:i/>
+          <w:color w:val="1F497D"/>
+        </w:rPr>
+        <w:t>schedule</w:t>
+      </w:r>
+      <w:proofErr w:type="gramEnd"/>
+      <w:r>
+        <w:rPr>
+          <w:b/>
+          <w:i/>
+          <w:color w:val="1F497D"/>
+        </w:rPr>
+        <w:t>) and ideas for their mitigation or response.</w:t>
       </w:r>
       <w:r>
         <w:rPr>
@@ -1996,7 +2044,6 @@
           <w:sz w:val="20"/>
           <w:szCs w:val="20"/>
         </w:rPr>
-        <w:lastRenderedPageBreak/>
         <w:t>4. Negligence</w:t>
       </w:r>
     </w:p>
@@ -2022,6 +2069,7 @@
           <w:sz w:val="20"/>
           <w:szCs w:val="20"/>
         </w:rPr>
+        <w:lastRenderedPageBreak/>
         <w:t>When data is stored in computers or laptops, it has become so natural that people lose the information when files are accidentally deleted or even it could fall into the wrong hands. Ensure a proper backup strategy to keep your data on important devices and run them smoothly without hassles.</w:t>
       </w:r>
       <w:bookmarkStart w:id="15" w:name="_Toc101427045"/>
@@ -2075,7 +2123,7 @@
         </w:rPr>
         <w:lastRenderedPageBreak/>
         <w:drawing>
-          <wp:inline distT="0" distB="0" distL="0" distR="0" wp14:anchorId="78CFDE30" wp14:editId="598BD4A4">
+          <wp:inline distT="0" distB="0" distL="0" distR="0">
             <wp:extent cx="5943600" cy="7920757"/>
             <wp:effectExtent l="0" t="0" r="0" b="0"/>
             <wp:docPr id="4" name="Picture 4" descr="C:\Users\mnk\Downloads\BSE 4TH SEMESTER\Sir Mukhtiar Zamin\LAB\UseCaseDiagram1.png"/>
@@ -2095,7 +2143,7 @@
                     <a:blip r:embed="rId9">
                       <a:extLst>
                         <a:ext uri="{28A0092B-C50C-407E-A947-70E740481C1C}">
-                          <a14:useLocalDpi xmlns:a14="http://schemas.microsoft.com/office/drawing/2010/main" val="0"/>
+                          <a14:useLocalDpi xmlns:a14="http://schemas.microsoft.com/office/drawing/2010/main" xmlns:wps="http://schemas.microsoft.com/office/word/2010/wordprocessingShape" xmlns:wpi="http://schemas.microsoft.com/office/word/2010/wordprocessingInk" xmlns:wpg="http://schemas.microsoft.com/office/word/2010/wordprocessingGroup" xmlns:w16se="http://schemas.microsoft.com/office/word/2015/wordml/symex" xmlns:w16sdtdh="http://schemas.microsoft.com/office/word/2020/wordml/sdtdatahash" xmlns:w16="http://schemas.microsoft.com/office/word/2018/wordml" xmlns:w16cid="http://schemas.microsoft.com/office/word/2016/wordml/cid" xmlns:w16cex="http://schemas.microsoft.com/office/word/2018/wordml/cex" xmlns:w15="http://schemas.microsoft.com/office/word/2012/wordml" xmlns:w14="http://schemas.microsoft.com/office/word/2010/wordml" xmlns:w="http://schemas.openxmlformats.org/wordprocessingml/2006/main" xmlns:w10="urn:schemas-microsoft-com:office:word" xmlns:wp14="http://schemas.microsoft.com/office/word/2010/wordprocessingDrawing" xmlns:v="urn:schemas-microsoft-com:vml" xmlns:oel="http://schemas.microsoft.com/office/2019/extlst" xmlns:o="urn:schemas-microsoft-com:office:office" xmlns:am3d="http://schemas.microsoft.com/office/drawing/2017/model3d" xmlns:aink="http://schemas.microsoft.com/office/drawing/2016/ink" xmlns:mc="http://schemas.openxmlformats.org/markup-compatibility/2006" xmlns:cx8="http://schemas.microsoft.com/office/drawing/2016/5/14/chartex" xmlns:cx7="http://schemas.microsoft.com/office/drawing/2016/5/13/chartex" xmlns:cx6="http://schemas.microsoft.com/office/drawing/2016/5/12/chartex" xmlns:cx5="http://schemas.microsoft.com/office/drawing/2016/5/11/chartex" xmlns:cx4="http://schemas.microsoft.com/office/drawing/2016/5/10/chartex" xmlns:cx3="http://schemas.microsoft.com/office/drawing/2016/5/9/chartex" xmlns:cx2="http://schemas.microsoft.com/office/drawing/2015/10/21/chartex" xmlns:cx1="http://schemas.microsoft.com/office/drawing/2015/9/8/chartex" xmlns:cx="http://schemas.microsoft.com/office/drawing/2014/chartex" xmlns:wpc="http://schemas.microsoft.com/office/word/2010/wordprocessingCanvas" xmlns="" val="0"/>
                         </a:ext>
                       </a:extLst>
                     </a:blip>
@@ -2162,7 +2210,25 @@
           <w:color w:val="243F60"/>
           <w:lang w:bidi="ur-PK"/>
         </w:rPr>
-        <w:t>Muhammad Nawaz Khan(FA20-BSE-073)</w:t>
+        <w:t xml:space="preserve">Muhammad Nawaz </w:t>
+      </w:r>
+      <w:proofErr w:type="gramStart"/>
+      <w:r>
+        <w:rPr>
+          <w:rFonts w:ascii="Cambria" w:eastAsia="SimSun" w:hAnsi="Cambria"/>
+          <w:color w:val="243F60"/>
+          <w:lang w:bidi="ur-PK"/>
+        </w:rPr>
+        <w:t>Khan(</w:t>
+      </w:r>
+      <w:proofErr w:type="gramEnd"/>
+      <w:r>
+        <w:rPr>
+          <w:rFonts w:ascii="Cambria" w:eastAsia="SimSun" w:hAnsi="Cambria"/>
+          <w:color w:val="243F60"/>
+          <w:lang w:bidi="ur-PK"/>
+        </w:rPr>
+        <w:t>FA20-BSE-073)</w:t>
       </w:r>
     </w:p>
     <w:p>
@@ -2255,7 +2321,15 @@
         <w:pStyle w:val="Heading3"/>
       </w:pPr>
       <w:r>
-        <w:t>Ali Said(FA20-BSE-165)</w:t>
+        <w:t xml:space="preserve">Ali </w:t>
+      </w:r>
+      <w:proofErr w:type="gramStart"/>
+      <w:r>
+        <w:t>Said(</w:t>
+      </w:r>
+      <w:proofErr w:type="gramEnd"/>
+      <w:r>
+        <w:t>FA20-BSE-165)</w:t>
       </w:r>
       <w:bookmarkEnd w:id="21"/>
       <w:bookmarkEnd w:id="22"/>
@@ -2275,7 +2349,15 @@
     </w:p>
     <w:p>
       <w:r>
-        <w:t>In about exams use case faculty or staff can take exams directly from about exams section and take assignments directly from sub section assignments in about exams. It would be so ease for students as well as teachers to take/give exam or assignment in soft form . Teachers have to feed the questions on the about exams section after that teacher can set the timings for assignments or quizzes and set a deadline for submission. Exams marks would be marked automatically by the system but if teacher wants to change or over write he/she has access to do that. Students have access to upload file for assignments.</w:t>
+        <w:t xml:space="preserve">In about exams use case faculty or staff can take exams directly from about exams section and take assignments directly from sub section assignments in about exams. It would be so ease for students as well as teachers to take/give exam or assignment in soft </w:t>
+      </w:r>
+      <w:proofErr w:type="gramStart"/>
+      <w:r>
+        <w:t>form .</w:t>
+      </w:r>
+      <w:proofErr w:type="gramEnd"/>
+      <w:r>
+        <w:t xml:space="preserve"> Teachers have to feed the questions on the about exams section after that teacher can set the timings for assignments or quizzes and set a deadline for submission. Exams marks would be marked automatically by the system but if teacher wants to change or over write he/she has access to do that. Students have access to upload file for assignments.</w:t>
       </w:r>
     </w:p>
     <w:p>
@@ -2301,7 +2383,15 @@
     </w:p>
     <w:p>
       <w:r>
-        <w:t>In school management system time table is necessary so it is strong entity. From time table students can see their time table and takes classes according to their time table slot. Faculty can also take classes according to their time table. Guardians able to see their children time table and keep eye on their class’s times. School administration will set time and classes to each and every class from first grade to matric level. Every class has unique time table and subjects.</w:t>
+        <w:t xml:space="preserve">In school management system time table is necessary so it is strong entity. From time table students can see their time table and takes classes according to their time table slot. Faculty can also take classes according to their time table. </w:t>
+      </w:r>
+      <w:proofErr w:type="gramStart"/>
+      <w:r>
+        <w:t>Guardians able to see their children time table and keep eye on their class’s times.</w:t>
+      </w:r>
+      <w:proofErr w:type="gramEnd"/>
+      <w:r>
+        <w:t xml:space="preserve"> School administration will set time and classes to each and every class from first grade to matric level. Every class has unique time table and subjects.</w:t>
       </w:r>
     </w:p>
     <w:p>
@@ -2332,7 +2422,21 @@
         <w:rPr>
           <w:color w:val="000000" w:themeColor="text1"/>
         </w:rPr>
-        <w:t>In this use case students will be asked by the administrators to add class. After adding class there are certain subjects that are taught in that particular class added by student. Administrator is allowed to add or remove subjects from class, while students are bound to see only the subjects list. On the basis of subjects admin can assign instructor in each subjects. Faculty members can also  list down the subjects they want to teach. Guardians are also eligible to see the subjects of student.</w:t>
+        <w:t xml:space="preserve">In this use case students will be asked by the administrators to add class. After adding class there are certain subjects that are taught in that particular class added by student. Administrator is allowed to add or remove subjects from class, while students are bound to see only the subjects list. On the basis of subjects admin can assign instructor in each subjects. Faculty members can </w:t>
+      </w:r>
+      <w:proofErr w:type="gramStart"/>
+      <w:r>
+        <w:rPr>
+          <w:color w:val="000000" w:themeColor="text1"/>
+        </w:rPr>
+        <w:t>also  list</w:t>
+      </w:r>
+      <w:proofErr w:type="gramEnd"/>
+      <w:r>
+        <w:rPr>
+          <w:color w:val="000000" w:themeColor="text1"/>
+        </w:rPr>
+        <w:t xml:space="preserve"> down the subjects they want to teach. Guardians are also eligible to see the subjects of student.</w:t>
       </w:r>
     </w:p>
     <w:p/>
@@ -2382,7 +2486,23 @@
           <w:b/>
           <w:bCs/>
         </w:rPr>
-        <w:t>Faizan Zaheer  (FA20-BSE-045)</w:t>
+        <w:t xml:space="preserve">Faizan </w:t>
+      </w:r>
+      <w:proofErr w:type="gramStart"/>
+      <w:r>
+        <w:rPr>
+          <w:b/>
+          <w:bCs/>
+        </w:rPr>
+        <w:t>Zaheer  (</w:t>
+      </w:r>
+      <w:proofErr w:type="gramEnd"/>
+      <w:r>
+        <w:rPr>
+          <w:b/>
+          <w:bCs/>
+        </w:rPr>
+        <w:t>FA20-BSE-045)</w:t>
       </w:r>
     </w:p>
     <w:p>
@@ -2590,7 +2710,7 @@
           <w:bottom w:w="75" w:type="dxa"/>
           <w:right w:w="75" w:type="dxa"/>
         </w:tblCellMar>
-        <w:tblLook w:val="04A0" w:firstRow="1" w:lastRow="0" w:firstColumn="1" w:lastColumn="0" w:noHBand="0" w:noVBand="1"/>
+        <w:tblLook w:val="04A0"/>
       </w:tblPr>
       <w:tblGrid>
         <w:gridCol w:w="3586"/>
@@ -2626,6 +2746,7 @@
       </w:tr>
     </w:tbl>
     <w:p>
+      <w:proofErr w:type="gramStart"/>
       <w:r>
         <w:rPr>
           <w:rStyle w:val="docemphstrong"/>
@@ -2637,11 +2758,13 @@
         </w:rPr>
         <w:t>scope</w:t>
       </w:r>
+      <w:proofErr w:type="gramEnd"/>
       <w:r>
         <w:t>: mark faculty attendance</w:t>
       </w:r>
     </w:p>
     <w:p>
+      <w:proofErr w:type="gramStart"/>
       <w:r>
         <w:rPr>
           <w:rStyle w:val="docemphstrong"/>
@@ -2651,58 +2774,9 @@
           <w:sz w:val="24"/>
           <w:szCs w:val="24"/>
         </w:rPr>
-        <w:t>primary Actors</w:t>
-      </w:r>
-      <w:r>
-        <w:t>: faculty, admin.</w:t>
-      </w:r>
-    </w:p>
-    <w:p>
-      <w:pPr>
-        <w:pStyle w:val="doctext"/>
-        <w:rPr>
-          <w:rStyle w:val="docemphstrong"/>
-          <w:rFonts w:eastAsia="SimSun"/>
-          <w:b/>
-          <w:bCs/>
-        </w:rPr>
-      </w:pPr>
-      <w:r>
-        <w:rPr>
-          <w:rStyle w:val="docemphstrong"/>
-          <w:rFonts w:eastAsia="SimSun"/>
-          <w:b/>
-          <w:bCs/>
-        </w:rPr>
-        <w:t>Stake holder and interest:</w:t>
-      </w:r>
-    </w:p>
-    <w:p>
-      <w:r>
-        <w:t xml:space="preserve">Faculty: it is easy for faculty to mark attendance using biometric and the attendance is updated directly </w:t>
-      </w:r>
-    </w:p>
-    <w:p>
-      <w:r>
-        <w:t>In the system and there is less chance of errors to forgot attendance.</w:t>
-      </w:r>
-    </w:p>
-    <w:p>
-      <w:r>
-        <w:t>Admin: managing the teacher’s attendance without this system is very difficult for admin.</w:t>
-      </w:r>
-    </w:p>
-    <w:p>
-      <w:r>
-        <w:t>The system generates attendance lists and inform the admin that which faculty member is absent.</w:t>
-      </w:r>
-    </w:p>
-    <w:p>
-      <w:pPr>
-        <w:rPr>
-          <w:rStyle w:val="docemphstrong"/>
-        </w:rPr>
-      </w:pPr>
+        <w:t>primary</w:t>
+      </w:r>
+      <w:proofErr w:type="gramEnd"/>
       <w:r>
         <w:rPr>
           <w:rStyle w:val="docemphstrong"/>
@@ -2712,20 +2786,66 @@
           <w:sz w:val="24"/>
           <w:szCs w:val="24"/>
         </w:rPr>
-        <w:t>Preconditions:</w:t>
-      </w:r>
-      <w:r>
+        <w:t xml:space="preserve"> Actors</w:t>
+      </w:r>
+      <w:r>
+        <w:t>: faculty, admin.</w:t>
+      </w:r>
+    </w:p>
+    <w:p>
+      <w:pPr>
+        <w:pStyle w:val="doctext"/>
         <w:rPr>
           <w:rStyle w:val="docemphstrong"/>
-        </w:rPr>
-        <w:t xml:space="preserve"> faculty must be authorized through biometric or thorough id no.</w:t>
-      </w:r>
-    </w:p>
-    <w:p/>
-    <w:p>
-      <w:r>
-        <w:t xml:space="preserve"> </w:t>
-      </w:r>
+          <w:rFonts w:eastAsia="SimSun"/>
+          <w:b/>
+          <w:bCs/>
+        </w:rPr>
+      </w:pPr>
+      <w:r>
+        <w:rPr>
+          <w:rStyle w:val="docemphstrong"/>
+          <w:rFonts w:eastAsia="SimSun"/>
+          <w:b/>
+          <w:bCs/>
+        </w:rPr>
+        <w:t>Stake holder and interest:</w:t>
+      </w:r>
+    </w:p>
+    <w:p>
+      <w:r>
+        <w:t xml:space="preserve">Faculty: it is easy for faculty to mark attendance using biometric and the attendance is updated directly </w:t>
+      </w:r>
+    </w:p>
+    <w:p>
+      <w:r>
+        <w:t>In the system and there is less chance of errors to forgot attendance.</w:t>
+      </w:r>
+    </w:p>
+    <w:p>
+      <w:r>
+        <w:t>Admin: managing the teacher’s attendance without this system is very difficult for admin.</w:t>
+      </w:r>
+    </w:p>
+    <w:p>
+      <w:r>
+        <w:t xml:space="preserve">The </w:t>
+      </w:r>
+      <w:proofErr w:type="gramStart"/>
+      <w:r>
+        <w:t>system generates attendance lists and inform</w:t>
+      </w:r>
+      <w:proofErr w:type="gramEnd"/>
+      <w:r>
+        <w:t xml:space="preserve"> the admin that which faculty member is absent.</w:t>
+      </w:r>
+    </w:p>
+    <w:p>
+      <w:pPr>
+        <w:rPr>
+          <w:rStyle w:val="docemphstrong"/>
+        </w:rPr>
+      </w:pPr>
       <w:r>
         <w:rPr>
           <w:rStyle w:val="docemphstrong"/>
@@ -2735,117 +2855,148 @@
           <w:sz w:val="24"/>
           <w:szCs w:val="24"/>
         </w:rPr>
-        <w:t>Success guarantee</w:t>
-      </w:r>
-      <w:r>
-        <w:t xml:space="preserve"> (or Postconditions): marking the attendance for faculty become easy.</w:t>
-      </w:r>
-    </w:p>
-    <w:p>
-      <w:pPr>
+        <w:t>Preconditions:</w:t>
+      </w:r>
+      <w:r>
         <w:rPr>
           <w:rStyle w:val="docemphstrong"/>
-          <w:rFonts w:ascii="Times New Roman" w:eastAsia="Times New Roman" w:hAnsi="Times New Roman" w:cs="Times New Roman"/>
+        </w:rPr>
+        <w:t xml:space="preserve"> faculty must be authorized through biometric or thorough id no.</w:t>
+      </w:r>
+    </w:p>
+    <w:p/>
+    <w:p>
+      <w:r>
+        <w:t xml:space="preserve"> </w:t>
+      </w:r>
+      <w:r>
+        <w:rPr>
+          <w:rStyle w:val="docemphstrong"/>
+          <w:rFonts w:ascii="Times New Roman" w:eastAsia="Times New Roman" w:hAnsi="Times New Roman"/>
           <w:b/>
           <w:bCs/>
           <w:sz w:val="24"/>
           <w:szCs w:val="24"/>
         </w:rPr>
-      </w:pPr>
-      <w:r>
+        <w:t>Success guarantee</w:t>
+      </w:r>
+      <w:r>
+        <w:t xml:space="preserve"> (or Postconditions): marking the attendance for faculty become easy.</w:t>
+      </w:r>
+    </w:p>
+    <w:p>
+      <w:pPr>
         <w:rPr>
           <w:rStyle w:val="docemphstrong"/>
-          <w:rFonts w:ascii="Times New Roman" w:eastAsia="Times New Roman" w:hAnsi="Times New Roman"/>
+          <w:rFonts w:ascii="Times New Roman" w:eastAsia="Times New Roman" w:hAnsi="Times New Roman" w:cs="Times New Roman"/>
           <w:b/>
           <w:bCs/>
           <w:sz w:val="24"/>
           <w:szCs w:val="24"/>
         </w:rPr>
-        <w:t>Main success scenario or Basic flow:</w:t>
-      </w:r>
-    </w:p>
-    <w:p>
-      <w:pPr>
-        <w:pStyle w:val="ListParagraph"/>
-        <w:numPr>
-          <w:ilvl w:val="0"/>
-          <w:numId w:val="6"/>
-        </w:numPr>
-        <w:spacing w:after="160" w:line="256" w:lineRule="auto"/>
-      </w:pPr>
-      <w:r>
-        <w:t>Faculty marks their attendance through biometric.</w:t>
-      </w:r>
-    </w:p>
-    <w:p>
-      <w:pPr>
-        <w:pStyle w:val="ListParagraph"/>
-        <w:numPr>
-          <w:ilvl w:val="0"/>
-          <w:numId w:val="6"/>
-        </w:numPr>
-        <w:spacing w:after="160" w:line="256" w:lineRule="auto"/>
-      </w:pPr>
-      <w:r>
-        <w:t>Teacher marks their attendance system and records is saved in the database.</w:t>
-      </w:r>
-    </w:p>
-    <w:p>
-      <w:pPr>
-        <w:pStyle w:val="ListParagraph"/>
-        <w:numPr>
-          <w:ilvl w:val="0"/>
-          <w:numId w:val="6"/>
-        </w:numPr>
-        <w:spacing w:after="160" w:line="256" w:lineRule="auto"/>
-      </w:pPr>
-      <w:r>
-        <w:lastRenderedPageBreak/>
-        <w:t>The system generates attendance report for admin.</w:t>
-      </w:r>
-    </w:p>
-    <w:p>
-      <w:pPr>
-        <w:pStyle w:val="ListParagraph"/>
-        <w:numPr>
-          <w:ilvl w:val="0"/>
-          <w:numId w:val="6"/>
-        </w:numPr>
-        <w:spacing w:after="160" w:line="256" w:lineRule="auto"/>
-      </w:pPr>
-      <w:r>
-        <w:t>Admin can view the real time attendance.</w:t>
-      </w:r>
-    </w:p>
-    <w:p>
-      <w:pPr>
+      </w:pPr>
+      <w:r>
         <w:rPr>
           <w:rStyle w:val="docemphstrong"/>
-          <w:rFonts w:ascii="Times New Roman" w:eastAsia="Times New Roman" w:hAnsi="Times New Roman" w:cs="Times New Roman"/>
+          <w:rFonts w:ascii="Times New Roman" w:eastAsia="Times New Roman" w:hAnsi="Times New Roman"/>
           <w:b/>
           <w:bCs/>
           <w:sz w:val="24"/>
           <w:szCs w:val="24"/>
         </w:rPr>
-      </w:pPr>
-      <w:r>
+        <w:t>Main success scenario or Basic flow:</w:t>
+      </w:r>
+    </w:p>
+    <w:p>
+      <w:pPr>
+        <w:pStyle w:val="ListParagraph"/>
+        <w:numPr>
+          <w:ilvl w:val="0"/>
+          <w:numId w:val="6"/>
+        </w:numPr>
+        <w:spacing w:after="160" w:line="256" w:lineRule="auto"/>
+      </w:pPr>
+      <w:r>
+        <w:t>Faculty marks their attendance through biometric.</w:t>
+      </w:r>
+    </w:p>
+    <w:p>
+      <w:pPr>
+        <w:pStyle w:val="ListParagraph"/>
+        <w:numPr>
+          <w:ilvl w:val="0"/>
+          <w:numId w:val="6"/>
+        </w:numPr>
+        <w:spacing w:after="160" w:line="256" w:lineRule="auto"/>
+      </w:pPr>
+      <w:r>
+        <w:t xml:space="preserve">Teacher marks their attendance system and </w:t>
+      </w:r>
+      <w:proofErr w:type="gramStart"/>
+      <w:r>
+        <w:t>records is</w:t>
+      </w:r>
+      <w:proofErr w:type="gramEnd"/>
+      <w:r>
+        <w:t xml:space="preserve"> saved in the database.</w:t>
+      </w:r>
+    </w:p>
+    <w:p>
+      <w:pPr>
+        <w:pStyle w:val="ListParagraph"/>
+        <w:numPr>
+          <w:ilvl w:val="0"/>
+          <w:numId w:val="6"/>
+        </w:numPr>
+        <w:spacing w:after="160" w:line="256" w:lineRule="auto"/>
+      </w:pPr>
+      <w:r>
+        <w:lastRenderedPageBreak/>
+        <w:t>The system generates attendance report for admin.</w:t>
+      </w:r>
+    </w:p>
+    <w:p>
+      <w:pPr>
+        <w:pStyle w:val="ListParagraph"/>
+        <w:numPr>
+          <w:ilvl w:val="0"/>
+          <w:numId w:val="6"/>
+        </w:numPr>
+        <w:spacing w:after="160" w:line="256" w:lineRule="auto"/>
+      </w:pPr>
+      <w:r>
+        <w:t>Admin can view the real time attendance.</w:t>
+      </w:r>
+    </w:p>
+    <w:p>
+      <w:pPr>
         <w:rPr>
           <w:rStyle w:val="docemphstrong"/>
-          <w:rFonts w:ascii="Times New Roman" w:eastAsia="Times New Roman" w:hAnsi="Times New Roman"/>
+          <w:rFonts w:ascii="Times New Roman" w:eastAsia="Times New Roman" w:hAnsi="Times New Roman" w:cs="Times New Roman"/>
           <w:b/>
           <w:bCs/>
           <w:sz w:val="24"/>
           <w:szCs w:val="24"/>
         </w:rPr>
-        <w:t>Extension or alternative flows:</w:t>
-      </w:r>
-    </w:p>
-    <w:p>
-      <w:r>
-        <w:rPr>
+      </w:pPr>
+      <w:r>
+        <w:rPr>
+          <w:rStyle w:val="docemphstrong"/>
+          <w:rFonts w:ascii="Times New Roman" w:eastAsia="Times New Roman" w:hAnsi="Times New Roman"/>
+          <w:b/>
+          <w:bCs/>
           <w:sz w:val="24"/>
           <w:szCs w:val="24"/>
         </w:rPr>
+        <w:t>Extension or alternative flows:</w:t>
+      </w:r>
+    </w:p>
+    <w:p>
+      <w:r>
+        <w:rPr>
+          <w:sz w:val="24"/>
+          <w:szCs w:val="24"/>
+        </w:rPr>
         <w:t>At any time, fingerprint can’t be registered:</w:t>
       </w:r>
     </w:p>
@@ -2916,7 +3067,15 @@
         <w:spacing w:after="160" w:line="256" w:lineRule="auto"/>
       </w:pPr>
       <w:r>
-        <w:t xml:space="preserve">The user starts a new operation and continue to his work. </w:t>
+        <w:t xml:space="preserve">The </w:t>
+      </w:r>
+      <w:proofErr w:type="gramStart"/>
+      <w:r>
+        <w:t>user starts a new operation and continue</w:t>
+      </w:r>
+      <w:proofErr w:type="gramEnd"/>
+      <w:r>
+        <w:t xml:space="preserve"> to his work. </w:t>
       </w:r>
     </w:p>
     <w:p>
@@ -3001,7 +3160,7 @@
           <w:bottom w:w="75" w:type="dxa"/>
           <w:right w:w="75" w:type="dxa"/>
         </w:tblCellMar>
-        <w:tblLook w:val="04A0" w:firstRow="1" w:lastRow="0" w:firstColumn="1" w:lastColumn="0" w:noHBand="0" w:noVBand="1"/>
+        <w:tblLook w:val="04A0"/>
       </w:tblPr>
       <w:tblGrid>
         <w:gridCol w:w="3658"/>
@@ -3035,6 +3194,7 @@
       </w:tr>
     </w:tbl>
     <w:p>
+      <w:proofErr w:type="gramStart"/>
       <w:r>
         <w:rPr>
           <w:rStyle w:val="docemphstrong"/>
@@ -3046,11 +3206,13 @@
         </w:rPr>
         <w:t>scope</w:t>
       </w:r>
+      <w:proofErr w:type="gramEnd"/>
       <w:r>
         <w:t xml:space="preserve">: mark student attendance </w:t>
       </w:r>
     </w:p>
     <w:p>
+      <w:proofErr w:type="gramStart"/>
       <w:r>
         <w:rPr>
           <w:rStyle w:val="docemphstrong"/>
@@ -3060,53 +3222,9 @@
           <w:sz w:val="24"/>
           <w:szCs w:val="24"/>
         </w:rPr>
-        <w:t>primary Actors</w:t>
-      </w:r>
-      <w:r>
-        <w:t>: faculty, student.</w:t>
-      </w:r>
-    </w:p>
-    <w:p>
-      <w:pPr>
-        <w:pStyle w:val="doctext"/>
-        <w:rPr>
-          <w:rStyle w:val="docemphstrong"/>
-          <w:rFonts w:eastAsia="SimSun"/>
-          <w:b/>
-          <w:bCs/>
-        </w:rPr>
-      </w:pPr>
-      <w:r>
-        <w:rPr>
-          <w:rStyle w:val="docemphstrong"/>
-          <w:rFonts w:eastAsia="SimSun"/>
-          <w:b/>
-          <w:bCs/>
-        </w:rPr>
-        <w:t>Stake holder and interest:</w:t>
-      </w:r>
-    </w:p>
-    <w:p>
-      <w:r>
-        <w:t>Teacher: Teacher wants to take attendance easily without any error and don’t want to carry extra register to mark students’ attendance.</w:t>
-      </w:r>
-    </w:p>
-    <w:p>
-      <w:r>
-        <w:t>In the system and there is less chance of errors to forgot attendance.</w:t>
-      </w:r>
-    </w:p>
-    <w:p>
-      <w:r>
-        <w:t>Student: students want to get rid of traditional list to check their attendance and the system is very useful to for student to view their updated attendance.</w:t>
-      </w:r>
-    </w:p>
-    <w:p>
-      <w:pPr>
-        <w:rPr>
-          <w:rStyle w:val="docemphstrong"/>
-        </w:rPr>
-      </w:pPr>
+        <w:t>primary</w:t>
+      </w:r>
+      <w:proofErr w:type="gramEnd"/>
       <w:r>
         <w:rPr>
           <w:rStyle w:val="docemphstrong"/>
@@ -3116,21 +3234,53 @@
           <w:sz w:val="24"/>
           <w:szCs w:val="24"/>
         </w:rPr>
-        <w:t>Preconditions:</w:t>
-      </w:r>
-      <w:r>
+        <w:t xml:space="preserve"> Actors</w:t>
+      </w:r>
+      <w:r>
+        <w:t>: faculty, student.</w:t>
+      </w:r>
+    </w:p>
+    <w:p>
+      <w:pPr>
+        <w:pStyle w:val="doctext"/>
         <w:rPr>
           <w:rStyle w:val="docemphstrong"/>
-        </w:rPr>
-        <w:t xml:space="preserve"> Teacher must be identified and authenticated.</w:t>
-      </w:r>
-    </w:p>
-    <w:p/>
-    <w:p>
-      <w:r>
-        <w:lastRenderedPageBreak/>
-        <w:t xml:space="preserve"> </w:t>
-      </w:r>
+          <w:rFonts w:eastAsia="SimSun"/>
+          <w:b/>
+          <w:bCs/>
+        </w:rPr>
+      </w:pPr>
+      <w:r>
+        <w:rPr>
+          <w:rStyle w:val="docemphstrong"/>
+          <w:rFonts w:eastAsia="SimSun"/>
+          <w:b/>
+          <w:bCs/>
+        </w:rPr>
+        <w:t>Stake holder and interest:</w:t>
+      </w:r>
+    </w:p>
+    <w:p>
+      <w:r>
+        <w:t>Teacher: Teacher wants to take attendance easily without any error and don’t want to carry extra register to mark students’ attendance.</w:t>
+      </w:r>
+    </w:p>
+    <w:p>
+      <w:r>
+        <w:t>In the system and there is less chance of errors to forgot attendance.</w:t>
+      </w:r>
+    </w:p>
+    <w:p>
+      <w:r>
+        <w:t>Student: students want to get rid of traditional list to check their attendance and the system is very useful to for student to view their updated attendance.</w:t>
+      </w:r>
+    </w:p>
+    <w:p>
+      <w:pPr>
+        <w:rPr>
+          <w:rStyle w:val="docemphstrong"/>
+        </w:rPr>
+      </w:pPr>
       <w:r>
         <w:rPr>
           <w:rStyle w:val="docemphstrong"/>
@@ -3140,90 +3290,114 @@
           <w:sz w:val="24"/>
           <w:szCs w:val="24"/>
         </w:rPr>
-        <w:t>Success guarantee</w:t>
-      </w:r>
-      <w:r>
-        <w:t xml:space="preserve"> (or Postconditions): The process of Taking attendance become easy and the real time attendance can be updated in the system.</w:t>
-      </w:r>
-    </w:p>
-    <w:p>
-      <w:pPr>
+        <w:t>Preconditions:</w:t>
+      </w:r>
+      <w:r>
         <w:rPr>
           <w:rStyle w:val="docemphstrong"/>
-          <w:rFonts w:ascii="Times New Roman" w:eastAsia="Times New Roman" w:hAnsi="Times New Roman" w:cs="Times New Roman"/>
+        </w:rPr>
+        <w:t xml:space="preserve"> Teacher must be identified and authenticated.</w:t>
+      </w:r>
+    </w:p>
+    <w:p/>
+    <w:p>
+      <w:r>
+        <w:lastRenderedPageBreak/>
+        <w:t xml:space="preserve"> </w:t>
+      </w:r>
+      <w:r>
+        <w:rPr>
+          <w:rStyle w:val="docemphstrong"/>
+          <w:rFonts w:ascii="Times New Roman" w:eastAsia="Times New Roman" w:hAnsi="Times New Roman"/>
           <w:b/>
           <w:bCs/>
           <w:sz w:val="24"/>
           <w:szCs w:val="24"/>
         </w:rPr>
-      </w:pPr>
-      <w:r>
+        <w:t>Success guarantee</w:t>
+      </w:r>
+      <w:r>
+        <w:t xml:space="preserve"> (or Postconditions): The process of Taking attendance become easy and the real time attendance can be updated in the system.</w:t>
+      </w:r>
+    </w:p>
+    <w:p>
+      <w:pPr>
         <w:rPr>
           <w:rStyle w:val="docemphstrong"/>
-          <w:rFonts w:ascii="Times New Roman" w:eastAsia="Times New Roman" w:hAnsi="Times New Roman"/>
+          <w:rFonts w:ascii="Times New Roman" w:eastAsia="Times New Roman" w:hAnsi="Times New Roman" w:cs="Times New Roman"/>
           <w:b/>
           <w:bCs/>
           <w:sz w:val="24"/>
           <w:szCs w:val="24"/>
         </w:rPr>
-        <w:t>Main success scenario or Basic flow:</w:t>
-      </w:r>
-    </w:p>
-    <w:p>
-      <w:pPr>
-        <w:pStyle w:val="ListParagraph"/>
-        <w:numPr>
-          <w:ilvl w:val="0"/>
-          <w:numId w:val="6"/>
-        </w:numPr>
-        <w:spacing w:after="160" w:line="256" w:lineRule="auto"/>
-      </w:pPr>
-      <w:r>
-        <w:t>Teacher marks attendance of students using the system and records is saved in the database.</w:t>
-      </w:r>
-    </w:p>
-    <w:p>
-      <w:pPr>
-        <w:pStyle w:val="ListParagraph"/>
-        <w:numPr>
-          <w:ilvl w:val="0"/>
-          <w:numId w:val="6"/>
-        </w:numPr>
-        <w:spacing w:after="160" w:line="256" w:lineRule="auto"/>
-      </w:pPr>
-      <w:r>
-        <w:t>The system generates attendance report for admin.</w:t>
-      </w:r>
-    </w:p>
-    <w:p>
-      <w:pPr>
+      </w:pPr>
+      <w:r>
         <w:rPr>
           <w:rStyle w:val="docemphstrong"/>
-          <w:rFonts w:ascii="Times New Roman" w:eastAsia="Times New Roman" w:hAnsi="Times New Roman" w:cs="Times New Roman"/>
+          <w:rFonts w:ascii="Times New Roman" w:eastAsia="Times New Roman" w:hAnsi="Times New Roman"/>
           <w:b/>
           <w:bCs/>
           <w:sz w:val="24"/>
           <w:szCs w:val="24"/>
         </w:rPr>
-      </w:pPr>
-      <w:r>
+        <w:t>Main success scenario or Basic flow:</w:t>
+      </w:r>
+    </w:p>
+    <w:p>
+      <w:pPr>
+        <w:pStyle w:val="ListParagraph"/>
+        <w:numPr>
+          <w:ilvl w:val="0"/>
+          <w:numId w:val="6"/>
+        </w:numPr>
+        <w:spacing w:after="160" w:line="256" w:lineRule="auto"/>
+      </w:pPr>
+      <w:r>
+        <w:t>Teacher marks attendance of students using the system and records is saved in the database.</w:t>
+      </w:r>
+    </w:p>
+    <w:p>
+      <w:pPr>
+        <w:pStyle w:val="ListParagraph"/>
+        <w:numPr>
+          <w:ilvl w:val="0"/>
+          <w:numId w:val="6"/>
+        </w:numPr>
+        <w:spacing w:after="160" w:line="256" w:lineRule="auto"/>
+      </w:pPr>
+      <w:r>
+        <w:t>The system generates attendance report for admin.</w:t>
+      </w:r>
+    </w:p>
+    <w:p>
+      <w:pPr>
         <w:rPr>
           <w:rStyle w:val="docemphstrong"/>
-          <w:rFonts w:ascii="Times New Roman" w:eastAsia="Times New Roman" w:hAnsi="Times New Roman"/>
+          <w:rFonts w:ascii="Times New Roman" w:eastAsia="Times New Roman" w:hAnsi="Times New Roman" w:cs="Times New Roman"/>
           <w:b/>
           <w:bCs/>
           <w:sz w:val="24"/>
           <w:szCs w:val="24"/>
         </w:rPr>
-        <w:t>Extension or alternative flows:</w:t>
-      </w:r>
-    </w:p>
-    <w:p>
-      <w:r>
-        <w:rPr>
+      </w:pPr>
+      <w:r>
+        <w:rPr>
+          <w:rStyle w:val="docemphstrong"/>
+          <w:rFonts w:ascii="Times New Roman" w:eastAsia="Times New Roman" w:hAnsi="Times New Roman"/>
+          <w:b/>
+          <w:bCs/>
           <w:sz w:val="24"/>
           <w:szCs w:val="24"/>
         </w:rPr>
+        <w:t>Extension or alternative flows:</w:t>
+      </w:r>
+    </w:p>
+    <w:p>
+      <w:r>
+        <w:rPr>
+          <w:sz w:val="24"/>
+          <w:szCs w:val="24"/>
+        </w:rPr>
         <w:t>At any time, the internet can be gone:</w:t>
       </w:r>
     </w:p>
@@ -3346,7 +3520,15 @@
         <w:spacing w:after="160" w:line="256" w:lineRule="auto"/>
       </w:pPr>
       <w:r>
-        <w:t xml:space="preserve">The user starts a new operation and continue to his work. </w:t>
+        <w:t xml:space="preserve">The </w:t>
+      </w:r>
+      <w:proofErr w:type="gramStart"/>
+      <w:r>
+        <w:t>user starts a new operation and continue</w:t>
+      </w:r>
+      <w:proofErr w:type="gramEnd"/>
+      <w:r>
+        <w:t xml:space="preserve"> to his work. </w:t>
       </w:r>
     </w:p>
     <w:p>
@@ -3455,7 +3637,7 @@
           <w:bottom w:w="75" w:type="dxa"/>
           <w:right w:w="75" w:type="dxa"/>
         </w:tblCellMar>
-        <w:tblLook w:val="04A0" w:firstRow="1" w:lastRow="0" w:firstColumn="1" w:lastColumn="0" w:noHBand="0" w:noVBand="1"/>
+        <w:tblLook w:val="04A0"/>
       </w:tblPr>
       <w:tblGrid>
         <w:gridCol w:w="2652"/>
@@ -3489,6 +3671,7 @@
       </w:tr>
     </w:tbl>
     <w:p>
+      <w:proofErr w:type="gramStart"/>
       <w:r>
         <w:rPr>
           <w:rStyle w:val="docemphstrong"/>
@@ -3500,11 +3683,13 @@
         </w:rPr>
         <w:t>scope</w:t>
       </w:r>
+      <w:proofErr w:type="gramEnd"/>
       <w:r>
         <w:t xml:space="preserve">: view student attendance </w:t>
       </w:r>
     </w:p>
     <w:p>
+      <w:proofErr w:type="gramStart"/>
       <w:r>
         <w:rPr>
           <w:rStyle w:val="docemphstrong"/>
@@ -3514,49 +3699,9 @@
           <w:sz w:val="24"/>
           <w:szCs w:val="24"/>
         </w:rPr>
-        <w:t>primary Actors</w:t>
-      </w:r>
-      <w:r>
-        <w:t>: faculty, admin, student.</w:t>
-      </w:r>
-    </w:p>
-    <w:p>
-      <w:pPr>
-        <w:pStyle w:val="doctext"/>
-        <w:rPr>
-          <w:rStyle w:val="docemphstrong"/>
-          <w:rFonts w:eastAsia="SimSun"/>
-          <w:b/>
-          <w:bCs/>
-        </w:rPr>
-      </w:pPr>
-      <w:r>
-        <w:rPr>
-          <w:rStyle w:val="docemphstrong"/>
-          <w:rFonts w:eastAsia="SimSun"/>
-          <w:b/>
-          <w:bCs/>
-        </w:rPr>
-        <w:lastRenderedPageBreak/>
-        <w:t>Stake holder and interest:</w:t>
-      </w:r>
-    </w:p>
-    <w:p>
-      <w:r>
-        <w:t>The student can view can their real time attendance.</w:t>
-      </w:r>
-    </w:p>
-    <w:p>
-      <w:r>
-        <w:t>The system generates class wise attendance lists and inform that which faculty member is absent.</w:t>
-      </w:r>
-    </w:p>
-    <w:p>
-      <w:pPr>
-        <w:rPr>
-          <w:rStyle w:val="docemphstrong"/>
-        </w:rPr>
-      </w:pPr>
+        <w:t>primary</w:t>
+      </w:r>
+      <w:proofErr w:type="gramEnd"/>
       <w:r>
         <w:rPr>
           <w:rStyle w:val="docemphstrong"/>
@@ -3566,20 +3711,57 @@
           <w:sz w:val="24"/>
           <w:szCs w:val="24"/>
         </w:rPr>
-        <w:t>Preconditions:</w:t>
-      </w:r>
-      <w:r>
+        <w:t xml:space="preserve"> Actors</w:t>
+      </w:r>
+      <w:r>
+        <w:t>: faculty, admin, student.</w:t>
+      </w:r>
+    </w:p>
+    <w:p>
+      <w:pPr>
+        <w:pStyle w:val="doctext"/>
         <w:rPr>
           <w:rStyle w:val="docemphstrong"/>
-        </w:rPr>
-        <w:t xml:space="preserve"> student, teacher and admin must be identified and authenticated.</w:t>
-      </w:r>
-    </w:p>
-    <w:p/>
-    <w:p>
-      <w:r>
-        <w:t xml:space="preserve"> </w:t>
-      </w:r>
+          <w:rFonts w:eastAsia="SimSun"/>
+          <w:b/>
+          <w:bCs/>
+        </w:rPr>
+      </w:pPr>
+      <w:r>
+        <w:rPr>
+          <w:rStyle w:val="docemphstrong"/>
+          <w:rFonts w:eastAsia="SimSun"/>
+          <w:b/>
+          <w:bCs/>
+        </w:rPr>
+        <w:lastRenderedPageBreak/>
+        <w:t>Stake holder and interest:</w:t>
+      </w:r>
+    </w:p>
+    <w:p>
+      <w:r>
+        <w:t>The student can view can their real time attendance.</w:t>
+      </w:r>
+    </w:p>
+    <w:p>
+      <w:r>
+        <w:t xml:space="preserve">The </w:t>
+      </w:r>
+      <w:proofErr w:type="gramStart"/>
+      <w:r>
+        <w:t>system generates class wise attendance lists and inform</w:t>
+      </w:r>
+      <w:proofErr w:type="gramEnd"/>
+      <w:r>
+        <w:t xml:space="preserve"> that which faculty member is absent.</w:t>
+      </w:r>
+    </w:p>
+    <w:p>
+      <w:pPr>
+        <w:rPr>
+          <w:rStyle w:val="docemphstrong"/>
+        </w:rPr>
+      </w:pPr>
       <w:r>
         <w:rPr>
           <w:rStyle w:val="docemphstrong"/>
@@ -3589,120 +3771,166 @@
           <w:sz w:val="24"/>
           <w:szCs w:val="24"/>
         </w:rPr>
-        <w:t>Success guarantee</w:t>
-      </w:r>
-      <w:r>
-        <w:t xml:space="preserve"> (or Postconditions): View real time attendance. Accurate attendance Report for admin.</w:t>
-      </w:r>
-    </w:p>
-    <w:p>
-      <w:pPr>
+        <w:t>Preconditions:</w:t>
+      </w:r>
+      <w:r>
         <w:rPr>
           <w:rStyle w:val="docemphstrong"/>
-          <w:rFonts w:ascii="Times New Roman" w:eastAsia="Times New Roman" w:hAnsi="Times New Roman" w:cs="Times New Roman"/>
+        </w:rPr>
+        <w:t xml:space="preserve"> student, teacher and admin must be identified and authenticated.</w:t>
+      </w:r>
+    </w:p>
+    <w:p/>
+    <w:p>
+      <w:r>
+        <w:t xml:space="preserve"> </w:t>
+      </w:r>
+      <w:r>
+        <w:rPr>
+          <w:rStyle w:val="docemphstrong"/>
+          <w:rFonts w:ascii="Times New Roman" w:eastAsia="Times New Roman" w:hAnsi="Times New Roman"/>
           <w:b/>
           <w:bCs/>
           <w:sz w:val="24"/>
           <w:szCs w:val="24"/>
         </w:rPr>
-      </w:pPr>
-      <w:r>
+        <w:t>Success guarantee</w:t>
+      </w:r>
+      <w:r>
+        <w:t xml:space="preserve"> (or Postconditions): View real time attendance. </w:t>
+      </w:r>
+      <w:proofErr w:type="gramStart"/>
+      <w:r>
+        <w:t>Accurate attendance Report for admin.</w:t>
+      </w:r>
+      <w:proofErr w:type="gramEnd"/>
+    </w:p>
+    <w:p>
+      <w:pPr>
         <w:rPr>
           <w:rStyle w:val="docemphstrong"/>
-          <w:rFonts w:ascii="Times New Roman" w:eastAsia="Times New Roman" w:hAnsi="Times New Roman"/>
+          <w:rFonts w:ascii="Times New Roman" w:eastAsia="Times New Roman" w:hAnsi="Times New Roman" w:cs="Times New Roman"/>
           <w:b/>
           <w:bCs/>
           <w:sz w:val="24"/>
           <w:szCs w:val="24"/>
         </w:rPr>
-        <w:t>Main success scenario or Basic flow:</w:t>
-      </w:r>
-    </w:p>
-    <w:p>
-      <w:pPr>
-        <w:pStyle w:val="ListParagraph"/>
-        <w:numPr>
-          <w:ilvl w:val="0"/>
-          <w:numId w:val="6"/>
-        </w:numPr>
-        <w:spacing w:after="160" w:line="256" w:lineRule="auto"/>
-      </w:pPr>
-      <w:r>
-        <w:t>The system generates attendance report for admin.</w:t>
-      </w:r>
-    </w:p>
-    <w:p>
-      <w:pPr>
-        <w:pStyle w:val="ListParagraph"/>
-        <w:numPr>
-          <w:ilvl w:val="0"/>
-          <w:numId w:val="6"/>
-        </w:numPr>
-        <w:spacing w:after="160" w:line="256" w:lineRule="auto"/>
-      </w:pPr>
-      <w:r>
-        <w:t>Students and guardians can view the real time attendance.</w:t>
-      </w:r>
-    </w:p>
-    <w:p>
-      <w:pPr>
+      </w:pPr>
+      <w:r>
         <w:rPr>
           <w:rStyle w:val="docemphstrong"/>
-          <w:rFonts w:ascii="Times New Roman" w:eastAsia="Times New Roman" w:hAnsi="Times New Roman" w:cs="Times New Roman"/>
+          <w:rFonts w:ascii="Times New Roman" w:eastAsia="Times New Roman" w:hAnsi="Times New Roman"/>
           <w:b/>
           <w:bCs/>
           <w:sz w:val="24"/>
           <w:szCs w:val="24"/>
         </w:rPr>
-      </w:pPr>
-      <w:r>
+        <w:t>Main success scenario or Basic flow:</w:t>
+      </w:r>
+    </w:p>
+    <w:p>
+      <w:pPr>
+        <w:pStyle w:val="ListParagraph"/>
+        <w:numPr>
+          <w:ilvl w:val="0"/>
+          <w:numId w:val="6"/>
+        </w:numPr>
+        <w:spacing w:after="160" w:line="256" w:lineRule="auto"/>
+      </w:pPr>
+      <w:r>
+        <w:t>The system generates attendance report for admin.</w:t>
+      </w:r>
+    </w:p>
+    <w:p>
+      <w:pPr>
+        <w:pStyle w:val="ListParagraph"/>
+        <w:numPr>
+          <w:ilvl w:val="0"/>
+          <w:numId w:val="6"/>
+        </w:numPr>
+        <w:spacing w:after="160" w:line="256" w:lineRule="auto"/>
+      </w:pPr>
+      <w:r>
+        <w:t>Students and guardians can view the real time attendance.</w:t>
+      </w:r>
+    </w:p>
+    <w:p>
+      <w:pPr>
         <w:rPr>
           <w:rStyle w:val="docemphstrong"/>
-          <w:rFonts w:ascii="Times New Roman" w:eastAsia="Times New Roman" w:hAnsi="Times New Roman"/>
+          <w:rFonts w:ascii="Times New Roman" w:eastAsia="Times New Roman" w:hAnsi="Times New Roman" w:cs="Times New Roman"/>
           <w:b/>
           <w:bCs/>
           <w:sz w:val="24"/>
           <w:szCs w:val="24"/>
         </w:rPr>
-        <w:t>Extension or alternative flows:</w:t>
-      </w:r>
-    </w:p>
-    <w:p>
-      <w:r>
-        <w:rPr>
+      </w:pPr>
+      <w:r>
+        <w:rPr>
+          <w:rStyle w:val="docemphstrong"/>
+          <w:rFonts w:ascii="Times New Roman" w:eastAsia="Times New Roman" w:hAnsi="Times New Roman"/>
+          <w:b/>
+          <w:bCs/>
           <w:sz w:val="24"/>
           <w:szCs w:val="24"/>
         </w:rPr>
-        <w:t>At any attendance may not updated:</w:t>
-      </w:r>
-    </w:p>
-    <w:p>
-      <w:r>
-        <w:t>Viewing the attendance if there is any error or inaccuracy.</w:t>
-      </w:r>
-    </w:p>
-    <w:p>
-      <w:r>
-        <w:t>Refresh the system or check the internet and the try again.</w:t>
-      </w:r>
-    </w:p>
-    <w:p>
-      <w:r>
-        <w:t>Contact to faculty or admin to remove error or update the record.</w:t>
-      </w:r>
-    </w:p>
-    <w:p>
-      <w:pPr>
+        <w:t>Extension or alternative flows:</w:t>
+      </w:r>
+    </w:p>
+    <w:p>
+      <w:r>
         <w:rPr>
           <w:sz w:val="24"/>
           <w:szCs w:val="24"/>
         </w:rPr>
-      </w:pPr>
+        <w:t xml:space="preserve">At any attendance may not </w:t>
+      </w:r>
+      <w:proofErr w:type="gramStart"/>
       <w:r>
         <w:rPr>
           <w:sz w:val="24"/>
           <w:szCs w:val="24"/>
         </w:rPr>
+        <w:t>updated</w:t>
+      </w:r>
+      <w:proofErr w:type="gramEnd"/>
+      <w:r>
+        <w:rPr>
+          <w:sz w:val="24"/>
+          <w:szCs w:val="24"/>
+        </w:rPr>
+        <w:t>:</w:t>
+      </w:r>
+    </w:p>
+    <w:p>
+      <w:proofErr w:type="gramStart"/>
+      <w:r>
+        <w:t>Viewing the attendance if there is any error or inaccuracy.</w:t>
+      </w:r>
+      <w:proofErr w:type="gramEnd"/>
+    </w:p>
+    <w:p>
+      <w:r>
+        <w:t>Refresh the system or check the internet and the try again.</w:t>
+      </w:r>
+    </w:p>
+    <w:p>
+      <w:r>
+        <w:t>Contact to faculty or admin to remove error or update the record.</w:t>
+      </w:r>
+    </w:p>
+    <w:p>
+      <w:pPr>
+        <w:rPr>
+          <w:sz w:val="24"/>
+          <w:szCs w:val="24"/>
+        </w:rPr>
+      </w:pPr>
+      <w:r>
+        <w:rPr>
+          <w:sz w:val="24"/>
+          <w:szCs w:val="24"/>
+        </w:rPr>
         <w:t>If system does not recover:</w:t>
       </w:r>
     </w:p>
@@ -3729,7 +3957,15 @@
         <w:spacing w:after="160" w:line="256" w:lineRule="auto"/>
       </w:pPr>
       <w:r>
-        <w:t xml:space="preserve">The user starts a new operation and continue to his work. </w:t>
+        <w:t xml:space="preserve">The </w:t>
+      </w:r>
+      <w:proofErr w:type="gramStart"/>
+      <w:r>
+        <w:t>user starts a new operation and continue</w:t>
+      </w:r>
+      <w:proofErr w:type="gramEnd"/>
+      <w:r>
+        <w:t xml:space="preserve"> to his work. </w:t>
       </w:r>
     </w:p>
     <w:p>
@@ -3847,7 +4083,7 @@
           <w:bottom w:w="75" w:type="dxa"/>
           <w:right w:w="75" w:type="dxa"/>
         </w:tblCellMar>
-        <w:tblLook w:val="04A0" w:firstRow="1" w:lastRow="0" w:firstColumn="1" w:lastColumn="0" w:noHBand="0" w:noVBand="1"/>
+        <w:tblLook w:val="04A0"/>
       </w:tblPr>
       <w:tblGrid>
         <w:gridCol w:w="9510"/>
@@ -4451,7 +4687,7 @@
           <w:bottom w:w="75" w:type="dxa"/>
           <w:right w:w="75" w:type="dxa"/>
         </w:tblCellMar>
-        <w:tblLook w:val="04A0" w:firstRow="1" w:lastRow="0" w:firstColumn="1" w:lastColumn="0" w:noHBand="0" w:noVBand="1"/>
+        <w:tblLook w:val="04A0"/>
       </w:tblPr>
       <w:tblGrid>
         <w:gridCol w:w="9510"/>
@@ -4804,8 +5040,13 @@
       <w:pPr>
         <w:pStyle w:val="doclist"/>
       </w:pPr>
-      <w:r>
-        <w:t>*a. At any time, internet service off.</w:t>
+      <w:proofErr w:type="gramStart"/>
+      <w:r>
+        <w:t>*a.</w:t>
+      </w:r>
+      <w:proofErr w:type="gramEnd"/>
+      <w:r>
+        <w:t xml:space="preserve"> At any time, internet service off.</w:t>
       </w:r>
     </w:p>
     <w:p>
@@ -4856,8 +5097,13 @@
       <w:pPr>
         <w:pStyle w:val="doclist"/>
       </w:pPr>
-      <w:r>
-        <w:t>*b. At any time, System fails:</w:t>
+      <w:proofErr w:type="gramStart"/>
+      <w:r>
+        <w:t>*b.</w:t>
+      </w:r>
+      <w:proofErr w:type="gramEnd"/>
+      <w:r>
+        <w:t xml:space="preserve"> At any time, System fails:</w:t>
       </w:r>
     </w:p>
     <w:p>
@@ -4934,7 +5180,7 @@
           <w:bottom w:w="75" w:type="dxa"/>
           <w:right w:w="75" w:type="dxa"/>
         </w:tblCellMar>
-        <w:tblLook w:val="04A0" w:firstRow="1" w:lastRow="0" w:firstColumn="1" w:lastColumn="0" w:noHBand="0" w:noVBand="1"/>
+        <w:tblLook w:val="04A0"/>
       </w:tblPr>
       <w:tblGrid>
         <w:gridCol w:w="9510"/>
@@ -5075,7 +5321,21 @@
               <w:rPr>
                 <w:rStyle w:val="doctext1"/>
               </w:rPr>
-              <w:t xml:space="preserve"> Wants only eligible students to enroll for classes , want accurate records of which students are enrolled on which courses, want to know how many students are registered to each course. Admin is also responsible to assign subjects to each student of particular class. </w:t>
+              <w:t xml:space="preserve"> Wants only eligible students to enroll for </w:t>
+            </w:r>
+            <w:proofErr w:type="gramStart"/>
+            <w:r>
+              <w:rPr>
+                <w:rStyle w:val="doctext1"/>
+              </w:rPr>
+              <w:t>classes ,</w:t>
+            </w:r>
+            <w:proofErr w:type="gramEnd"/>
+            <w:r>
+              <w:rPr>
+                <w:rStyle w:val="doctext1"/>
+              </w:rPr>
+              <w:t xml:space="preserve"> want accurate records of which students are enrolled on which courses, want to know how many students are registered to each course. Admin is also responsible to assign subjects to each student of particular class. </w:t>
             </w:r>
           </w:p>
           <w:p>
@@ -5095,11 +5355,19 @@
               </w:rPr>
               <w:t xml:space="preserve">Student: </w:t>
             </w:r>
+            <w:proofErr w:type="gramStart"/>
             <w:r>
               <w:rPr>
                 <w:rStyle w:val="doctext1"/>
               </w:rPr>
-              <w:t>Wants  to enroll for a class and for no eligibility problems to later arise, wants proof of enrollment , wants process to be clear and simple.</w:t>
+              <w:t>Wants  to</w:t>
+            </w:r>
+            <w:proofErr w:type="gramEnd"/>
+            <w:r>
+              <w:rPr>
+                <w:rStyle w:val="doctext1"/>
+              </w:rPr>
+              <w:t xml:space="preserve"> enroll for a class and for no eligibility problems to later arise, wants proof of enrollment , wants process to be clear and simple.</w:t>
             </w:r>
           </w:p>
           <w:p>
@@ -5294,7 +5562,15 @@
         </w:numPr>
       </w:pPr>
       <w:r>
-        <w:t xml:space="preserve"> System provide the user  with the opportunity to select a course or to exit the use case.</w:t>
+        <w:t xml:space="preserve"> System provide the </w:t>
+      </w:r>
+      <w:proofErr w:type="gramStart"/>
+      <w:r>
+        <w:t>user  with</w:t>
+      </w:r>
+      <w:proofErr w:type="gramEnd"/>
+      <w:r>
+        <w:t xml:space="preserve"> the opportunity to select a course or to exit the use case.</w:t>
       </w:r>
     </w:p>
     <w:p>
@@ -5510,7 +5786,15 @@
         </w:numPr>
       </w:pPr>
       <w:r>
-        <w:t>The teacher view its own subject list.</w:t>
+        <w:t xml:space="preserve">The </w:t>
+      </w:r>
+      <w:proofErr w:type="gramStart"/>
+      <w:r>
+        <w:t>teacher view</w:t>
+      </w:r>
+      <w:proofErr w:type="gramEnd"/>
+      <w:r>
+        <w:t xml:space="preserve"> its own subject list.</w:t>
       </w:r>
     </w:p>
     <w:p>
@@ -5670,14 +5954,122 @@
     <w:p>
       <w:pPr>
         <w:pStyle w:val="doclist"/>
-      </w:pPr>
+        <w:rPr>
+          <w:b/>
+          <w:color w:val="4F81BD" w:themeColor="accent1"/>
+          <w:sz w:val="36"/>
+          <w:szCs w:val="36"/>
+          <w:u w:val="single"/>
+        </w:rPr>
+      </w:pPr>
+      <w:proofErr w:type="spellStart"/>
+      <w:r>
+        <w:rPr>
+          <w:b/>
+          <w:color w:val="4F81BD" w:themeColor="accent1"/>
+          <w:sz w:val="36"/>
+          <w:szCs w:val="36"/>
+          <w:u w:val="single"/>
+        </w:rPr>
+        <w:t>ScreenShot</w:t>
+      </w:r>
+      <w:proofErr w:type="spellEnd"/>
+      <w:r>
+        <w:rPr>
+          <w:b/>
+          <w:color w:val="4F81BD" w:themeColor="accent1"/>
+          <w:sz w:val="36"/>
+          <w:szCs w:val="36"/>
+          <w:u w:val="single"/>
+        </w:rPr>
+        <w:t xml:space="preserve"> of </w:t>
+      </w:r>
+      <w:proofErr w:type="spellStart"/>
+      <w:r>
+        <w:rPr>
+          <w:b/>
+          <w:color w:val="4F81BD" w:themeColor="accent1"/>
+          <w:sz w:val="36"/>
+          <w:szCs w:val="36"/>
+          <w:u w:val="single"/>
+        </w:rPr>
+        <w:t>UserInterFace</w:t>
+      </w:r>
+      <w:proofErr w:type="spellEnd"/>
+      <w:r>
+        <w:rPr>
+          <w:b/>
+          <w:color w:val="4F81BD" w:themeColor="accent1"/>
+          <w:sz w:val="36"/>
+          <w:szCs w:val="36"/>
+          <w:u w:val="single"/>
+        </w:rPr>
+        <w:t>:-</w:t>
+      </w:r>
+    </w:p>
+    <w:p>
+      <w:pPr>
+        <w:pStyle w:val="doclist"/>
+        <w:rPr>
+          <w:b/>
+          <w:color w:val="4F81BD" w:themeColor="accent1"/>
+          <w:sz w:val="36"/>
+          <w:szCs w:val="36"/>
+          <w:u w:val="single"/>
+        </w:rPr>
+      </w:pPr>
+      <w:r>
+        <w:rPr>
+          <w:b/>
+          <w:noProof/>
+          <w:color w:val="4F81BD" w:themeColor="accent1"/>
+          <w:sz w:val="36"/>
+          <w:szCs w:val="36"/>
+          <w:u w:val="single"/>
+        </w:rPr>
+        <w:lastRenderedPageBreak/>
+        <w:drawing>
+          <wp:inline distT="0" distB="0" distL="0" distR="0">
+            <wp:extent cx="6143625" cy="2913380"/>
+            <wp:effectExtent l="19050" t="0" r="9525" b="0"/>
+            <wp:docPr id="11" name="Picture 10" descr="uiSS.PNG"/>
+            <wp:cNvGraphicFramePr>
+              <a:graphicFrameLocks xmlns:a="http://schemas.openxmlformats.org/drawingml/2006/main" noChangeAspect="1"/>
+            </wp:cNvGraphicFramePr>
+            <a:graphic xmlns:a="http://schemas.openxmlformats.org/drawingml/2006/main">
+              <a:graphicData uri="http://schemas.openxmlformats.org/drawingml/2006/picture">
+                <pic:pic xmlns:pic="http://schemas.openxmlformats.org/drawingml/2006/picture">
+                  <pic:nvPicPr>
+                    <pic:cNvPr id="0" name="uiSS.PNG"/>
+                    <pic:cNvPicPr/>
+                  </pic:nvPicPr>
+                  <pic:blipFill>
+                    <a:blip r:embed="rId10"/>
+                    <a:stretch>
+                      <a:fillRect/>
+                    </a:stretch>
+                  </pic:blipFill>
+                  <pic:spPr>
+                    <a:xfrm>
+                      <a:off x="0" y="0"/>
+                      <a:ext cx="6143625" cy="2913380"/>
+                    </a:xfrm>
+                    <a:prstGeom prst="rect">
+                      <a:avLst/>
+                    </a:prstGeom>
+                  </pic:spPr>
+                </pic:pic>
+              </a:graphicData>
+            </a:graphic>
+          </wp:inline>
+        </w:drawing>
+      </w:r>
     </w:p>
     <w:p>
       <w:pPr>
         <w:pStyle w:val="Heading3"/>
       </w:pPr>
       <w:r>
-        <w:lastRenderedPageBreak/>
         <w:t>Ehsanullah (FA20-BSE-068-4B)</w:t>
       </w:r>
     </w:p>
@@ -5691,7 +6083,7 @@
           <w:bottom w:w="75" w:type="dxa"/>
           <w:right w:w="75" w:type="dxa"/>
         </w:tblCellMar>
-        <w:tblLook w:val="04A0" w:firstRow="1" w:lastRow="0" w:firstColumn="1" w:lastColumn="0" w:noHBand="0" w:noVBand="1"/>
+        <w:tblLook w:val="04A0"/>
       </w:tblPr>
       <w:tblGrid>
         <w:gridCol w:w="9510"/>
@@ -5973,6 +6365,7 @@
           <w:b/>
           <w:bCs/>
         </w:rPr>
+        <w:lastRenderedPageBreak/>
         <w:t>Success Guarantee</w:t>
       </w:r>
       <w:r>
@@ -6144,7 +6537,6 @@
         <w:spacing w:after="160" w:line="254" w:lineRule="auto"/>
       </w:pPr>
       <w:r>
-        <w:lastRenderedPageBreak/>
         <w:t>After the fixing the internet, the user will login and continue back to his work.</w:t>
       </w:r>
     </w:p>
@@ -6228,7 +6620,15 @@
         <w:spacing w:after="160" w:line="254" w:lineRule="auto"/>
       </w:pPr>
       <w:r>
-        <w:t xml:space="preserve">The user starts a new operation and continue to his work. </w:t>
+        <w:t xml:space="preserve">The </w:t>
+      </w:r>
+      <w:proofErr w:type="gramStart"/>
+      <w:r>
+        <w:t>user starts a new operation and continue</w:t>
+      </w:r>
+      <w:proofErr w:type="gramEnd"/>
+      <w:r>
+        <w:t xml:space="preserve"> to his work. </w:t>
       </w:r>
     </w:p>
     <w:p>
@@ -6379,7 +6779,23 @@
           <w:bCs/>
         </w:rPr>
         <w:lastRenderedPageBreak/>
-        <w:t>Faizan Zaheer  (FA20-BSE-045)</w:t>
+        <w:t xml:space="preserve">Faizan </w:t>
+      </w:r>
+      <w:proofErr w:type="gramStart"/>
+      <w:r>
+        <w:rPr>
+          <w:b/>
+          <w:bCs/>
+        </w:rPr>
+        <w:t>Zaheer  (</w:t>
+      </w:r>
+      <w:proofErr w:type="gramEnd"/>
+      <w:r>
+        <w:rPr>
+          <w:b/>
+          <w:bCs/>
+        </w:rPr>
+        <w:t>FA20-BSE-045)</w:t>
       </w:r>
     </w:p>
     <w:tbl>
@@ -6392,7 +6808,7 @@
           <w:bottom w:w="75" w:type="dxa"/>
           <w:right w:w="75" w:type="dxa"/>
         </w:tblCellMar>
-        <w:tblLook w:val="04A0" w:firstRow="1" w:lastRow="0" w:firstColumn="1" w:lastColumn="0" w:noHBand="0" w:noVBand="1"/>
+        <w:tblLook w:val="04A0"/>
       </w:tblPr>
       <w:tblGrid>
         <w:gridCol w:w="9510"/>
@@ -6491,9 +6907,14 @@
             </w:r>
             <w:proofErr w:type="spellStart"/>
             <w:r>
-              <w:t>Manager,Parcipants</w:t>
+              <w:t>Manager</w:t>
+            </w:r>
+            <w:proofErr w:type="gramStart"/>
+            <w:r>
+              <w:t>,Parcipants</w:t>
             </w:r>
             <w:proofErr w:type="spellEnd"/>
+            <w:proofErr w:type="gramEnd"/>
             <w:r>
               <w:t>.</w:t>
             </w:r>
@@ -6539,7 +6960,21 @@
               <w:rPr>
                 <w:rStyle w:val="doctext1"/>
               </w:rPr>
-              <w:t xml:space="preserve"> Wants to  add events and Manages the all the events in school.</w:t>
+              <w:t xml:space="preserve"> Wants </w:t>
+            </w:r>
+            <w:proofErr w:type="gramStart"/>
+            <w:r>
+              <w:rPr>
+                <w:rStyle w:val="doctext1"/>
+              </w:rPr>
+              <w:t>to  add</w:t>
+            </w:r>
+            <w:proofErr w:type="gramEnd"/>
+            <w:r>
+              <w:rPr>
+                <w:rStyle w:val="doctext1"/>
+              </w:rPr>
+              <w:t xml:space="preserve"> events and Manages the all the events in school.</w:t>
             </w:r>
           </w:p>
           <w:p>
@@ -6596,9 +7031,20 @@
                 <w:bdr w:val="none" w:sz="0" w:space="0" w:color="auto" w:frame="1"/>
                 <w:shd w:val="clear" w:color="auto" w:fill="FFFFFF" w:themeFill="background1"/>
               </w:rPr>
-              <w:t>lines,venues</w:t>
+              <w:t>lines</w:t>
+            </w:r>
+            <w:proofErr w:type="gramStart"/>
+            <w:r>
+              <w:rPr>
+                <w:rStyle w:val="a"/>
+                <w:color w:val="000000"/>
+                <w:bdr w:val="none" w:sz="0" w:space="0" w:color="auto" w:frame="1"/>
+                <w:shd w:val="clear" w:color="auto" w:fill="FFFFFF" w:themeFill="background1"/>
+              </w:rPr>
+              <w:t>,venues</w:t>
             </w:r>
             <w:proofErr w:type="spellEnd"/>
+            <w:proofErr w:type="gramEnd"/>
             <w:r>
               <w:rPr>
                 <w:rStyle w:val="a"/>
@@ -6653,8 +7099,16 @@
               <w:rPr>
                 <w:rStyle w:val="doctext1"/>
               </w:rPr>
-              <w:t xml:space="preserve"> in events .</w:t>
-            </w:r>
+              <w:t xml:space="preserve"> in </w:t>
+            </w:r>
+            <w:proofErr w:type="gramStart"/>
+            <w:r>
+              <w:rPr>
+                <w:rStyle w:val="doctext1"/>
+              </w:rPr>
+              <w:t>events .</w:t>
+            </w:r>
+            <w:proofErr w:type="gramEnd"/>
           </w:p>
           <w:p>
             <w:pPr>
@@ -6782,7 +7236,15 @@
         <w:t xml:space="preserve"> (or Postconditions):</w:t>
       </w:r>
       <w:r>
-        <w:t xml:space="preserve"> Information about Events is saved. Events is correctly managed. Schedule and Venue are updated</w:t>
+        <w:t xml:space="preserve"> Information about Events is saved. </w:t>
+      </w:r>
+      <w:proofErr w:type="gramStart"/>
+      <w:r>
+        <w:t>Events is</w:t>
+      </w:r>
+      <w:proofErr w:type="gramEnd"/>
+      <w:r>
+        <w:t xml:space="preserve"> correctly managed. Schedule and Venue are updated</w:t>
       </w:r>
       <w:r>
         <w:rPr>
@@ -6800,6 +7262,7 @@
         </w:rPr>
         <w:t xml:space="preserve"> </w:t>
       </w:r>
+      <w:proofErr w:type="gramStart"/>
       <w:r>
         <w:rPr>
           <w:rFonts w:asciiTheme="majorBidi" w:hAnsiTheme="majorBidi" w:cstheme="majorBidi"/>
@@ -6808,6 +7271,7 @@
         </w:rPr>
         <w:t>Clear Objectives, Location of Venue, Financial Resources, Code of Conduct, Marketing and Promotion and lastly, Sponsorship of Event.</w:t>
       </w:r>
+      <w:proofErr w:type="gramEnd"/>
     </w:p>
     <w:p>
       <w:pPr>
@@ -6889,8 +7353,13 @@
         </w:numPr>
         <w:spacing w:line="276" w:lineRule="auto"/>
       </w:pPr>
-      <w:r>
-        <w:t>Manager monitor the events status online and update the changes.</w:t>
+      <w:proofErr w:type="gramStart"/>
+      <w:r>
+        <w:t>Manager monitor</w:t>
+      </w:r>
+      <w:proofErr w:type="gramEnd"/>
+      <w:r>
+        <w:t xml:space="preserve"> the events status online and update the changes.</w:t>
       </w:r>
     </w:p>
     <w:p>
@@ -6928,8 +7397,13 @@
         </w:numPr>
         <w:spacing w:line="276" w:lineRule="auto"/>
       </w:pPr>
-      <w:r>
-        <w:t xml:space="preserve">System will </w:t>
+      <w:proofErr w:type="gramStart"/>
+      <w:r>
+        <w:t>System will</w:t>
+      </w:r>
+      <w:proofErr w:type="gramEnd"/>
+      <w:r>
+        <w:t xml:space="preserve"> </w:t>
       </w:r>
       <w:proofErr w:type="spellStart"/>
       <w:r>
@@ -6966,6 +7440,7 @@
         </w:rPr>
       </w:pPr>
       <w:proofErr w:type="spellStart"/>
+      <w:proofErr w:type="gramStart"/>
       <w:r>
         <w:rPr>
           <w:b/>
@@ -6976,6 +7451,7 @@
         <w:t>a.At</w:t>
       </w:r>
       <w:proofErr w:type="spellEnd"/>
+      <w:proofErr w:type="gramEnd"/>
       <w:r>
         <w:rPr>
           <w:b/>
@@ -6996,7 +7472,15 @@
       </w:pPr>
       <w:r>
         <w:lastRenderedPageBreak/>
-        <w:t>The Event manager add the event.</w:t>
+        <w:t xml:space="preserve">The Event </w:t>
+      </w:r>
+      <w:proofErr w:type="gramStart"/>
+      <w:r>
+        <w:t>manager add</w:t>
+      </w:r>
+      <w:proofErr w:type="gramEnd"/>
+      <w:r>
+        <w:t xml:space="preserve"> the event.</w:t>
       </w:r>
     </w:p>
     <w:p>
@@ -7020,13 +7504,18 @@
         </w:numPr>
       </w:pPr>
       <w:r>
-        <w:t xml:space="preserve">The manager operation will override the  </w:t>
+        <w:t xml:space="preserve">The manager operation will override </w:t>
+      </w:r>
+      <w:proofErr w:type="gramStart"/>
+      <w:r>
+        <w:t xml:space="preserve">the  </w:t>
       </w:r>
       <w:proofErr w:type="spellStart"/>
       <w:r>
         <w:t>parcipant</w:t>
       </w:r>
       <w:proofErr w:type="spellEnd"/>
+      <w:proofErr w:type="gramEnd"/>
       <w:r>
         <w:t xml:space="preserve"> operation.</w:t>
       </w:r>
@@ -7040,10 +7529,12 @@
         </w:numPr>
       </w:pPr>
       <w:proofErr w:type="spellStart"/>
+      <w:proofErr w:type="gramStart"/>
       <w:r>
         <w:t>parcipants</w:t>
       </w:r>
       <w:proofErr w:type="spellEnd"/>
+      <w:proofErr w:type="gramEnd"/>
       <w:r>
         <w:t xml:space="preserve"> operation will be set to next timeframe available.</w:t>
       </w:r>
@@ -7056,12 +7547,21 @@
           <w:bCs/>
         </w:rPr>
       </w:pPr>
+      <w:proofErr w:type="gramStart"/>
       <w:r>
         <w:rPr>
           <w:b/>
           <w:bCs/>
         </w:rPr>
-        <w:t>b. At any time, System fails:</w:t>
+        <w:t>b</w:t>
+      </w:r>
+      <w:proofErr w:type="gramEnd"/>
+      <w:r>
+        <w:rPr>
+          <w:b/>
+          <w:bCs/>
+        </w:rPr>
+        <w:t>. At any time, System fails:</w:t>
       </w:r>
     </w:p>
     <w:p>
@@ -7128,7 +7628,15 @@
         <w:spacing w:after="160" w:line="254" w:lineRule="auto"/>
       </w:pPr>
       <w:r>
-        <w:t xml:space="preserve">The user starts a new operation and continue to his work. </w:t>
+        <w:t xml:space="preserve">The </w:t>
+      </w:r>
+      <w:proofErr w:type="gramStart"/>
+      <w:r>
+        <w:t>user starts a new operation and continue</w:t>
+      </w:r>
+      <w:proofErr w:type="gramEnd"/>
+      <w:r>
+        <w:t xml:space="preserve"> to his work. </w:t>
       </w:r>
     </w:p>
     <w:p>
@@ -7357,7 +7865,7 @@
           <w:bottom w:w="75" w:type="dxa"/>
           <w:right w:w="75" w:type="dxa"/>
         </w:tblCellMar>
-        <w:tblLook w:val="04A0" w:firstRow="1" w:lastRow="0" w:firstColumn="1" w:lastColumn="0" w:noHBand="0" w:noVBand="1"/>
+        <w:tblLook w:val="04A0"/>
       </w:tblPr>
       <w:tblGrid>
         <w:gridCol w:w="8076"/>
@@ -7781,8 +8289,13 @@
       <w:pPr>
         <w:pStyle w:val="doclist"/>
       </w:pPr>
-      <w:r>
-        <w:t>*a. At any time when the user tries signing up:</w:t>
+      <w:proofErr w:type="gramStart"/>
+      <w:r>
+        <w:t>*a.</w:t>
+      </w:r>
+      <w:proofErr w:type="gramEnd"/>
+      <w:r>
+        <w:t xml:space="preserve"> At any time when the user tries signing up:</w:t>
       </w:r>
     </w:p>
     <w:p>
@@ -7793,8 +8306,13 @@
           <w:numId w:val="29"/>
         </w:numPr>
       </w:pPr>
-      <w:r>
-        <w:t>User enter all required information for registration in School management System.</w:t>
+      <w:proofErr w:type="gramStart"/>
+      <w:r>
+        <w:t>User enter</w:t>
+      </w:r>
+      <w:proofErr w:type="gramEnd"/>
+      <w:r>
+        <w:t xml:space="preserve"> all required information for registration in School management System.</w:t>
       </w:r>
     </w:p>
     <w:p>
@@ -7831,16 +8349,26 @@
         </w:numPr>
       </w:pPr>
       <w:r>
-        <w:t>When the credentials matches then he is redirected to his profile.</w:t>
+        <w:t xml:space="preserve">When the credentials </w:t>
+      </w:r>
+      <w:proofErr w:type="gramStart"/>
+      <w:r>
+        <w:t>matches</w:t>
+      </w:r>
+      <w:proofErr w:type="gramEnd"/>
+      <w:r>
+        <w:t xml:space="preserve"> then he is redirected to his profile.</w:t>
       </w:r>
     </w:p>
     <w:p>
       <w:pPr>
         <w:pStyle w:val="doclist"/>
       </w:pPr>
+      <w:proofErr w:type="gramStart"/>
       <w:r>
         <w:t>*b.</w:t>
       </w:r>
+      <w:proofErr w:type="gramEnd"/>
       <w:r>
         <w:t xml:space="preserve"> </w:t>
       </w:r>
@@ -8000,8 +8528,13 @@
           <w:numId w:val="24"/>
         </w:numPr>
       </w:pPr>
-      <w:r>
-        <w:t>Languages used is java.</w:t>
+      <w:proofErr w:type="gramStart"/>
+      <w:r>
+        <w:t>Languages used is</w:t>
+      </w:r>
+      <w:proofErr w:type="gramEnd"/>
+      <w:r>
+        <w:t xml:space="preserve"> java.</w:t>
       </w:r>
     </w:p>
     <w:p>
@@ -8016,10 +8549,12 @@
         <w:t xml:space="preserve">Software used to design interface is net beans, </w:t>
       </w:r>
       <w:proofErr w:type="spellStart"/>
+      <w:proofErr w:type="gramStart"/>
       <w:r>
         <w:t>Gui</w:t>
       </w:r>
       <w:proofErr w:type="spellEnd"/>
+      <w:proofErr w:type="gramEnd"/>
       <w:r>
         <w:t xml:space="preserve"> Swing.</w:t>
       </w:r>
@@ -8046,7 +8581,7 @@
         </w:rPr>
         <w:lastRenderedPageBreak/>
         <w:drawing>
-          <wp:inline distT="0" distB="0" distL="0" distR="0" wp14:anchorId="6469857F" wp14:editId="3F3344E2">
+          <wp:inline distT="0" distB="0" distL="0" distR="0">
             <wp:extent cx="4267796" cy="3924848"/>
             <wp:effectExtent l="0" t="0" r="0" b="0"/>
             <wp:docPr id="3" name="Picture 3"/>
@@ -8061,7 +8596,7 @@
                     <pic:cNvPicPr/>
                   </pic:nvPicPr>
                   <pic:blipFill>
-                    <a:blip r:embed="rId10"/>
+                    <a:blip r:embed="rId11"/>
                     <a:stretch>
                       <a:fillRect/>
                     </a:stretch>
@@ -8109,7 +8644,7 @@
           <w:bottom w:w="75" w:type="dxa"/>
           <w:right w:w="75" w:type="dxa"/>
         </w:tblCellMar>
-        <w:tblLook w:val="04A0" w:firstRow="1" w:lastRow="0" w:firstColumn="1" w:lastColumn="0" w:noHBand="0" w:noVBand="1"/>
+        <w:tblLook w:val="04A0"/>
       </w:tblPr>
       <w:tblGrid>
         <w:gridCol w:w="6517"/>
@@ -8355,7 +8890,29 @@
                 <w:szCs w:val="27"/>
                 <w:lang w:bidi="ar-SA"/>
               </w:rPr>
-              <w:t xml:space="preserve"> and account is exist in System</w:t>
+              <w:t xml:space="preserve"> and account is </w:t>
+            </w:r>
+            <w:proofErr w:type="gramStart"/>
+            <w:r>
+              <w:rPr>
+                <w:rFonts w:ascii="Times New Roman" w:eastAsia="Times New Roman" w:hAnsi="Times New Roman" w:cs="Times New Roman"/>
+                <w:color w:val="000000"/>
+                <w:sz w:val="27"/>
+                <w:szCs w:val="27"/>
+                <w:lang w:bidi="ar-SA"/>
+              </w:rPr>
+              <w:t>exist</w:t>
+            </w:r>
+            <w:proofErr w:type="gramEnd"/>
+            <w:r>
+              <w:rPr>
+                <w:rFonts w:ascii="Times New Roman" w:eastAsia="Times New Roman" w:hAnsi="Times New Roman" w:cs="Times New Roman"/>
+                <w:color w:val="000000"/>
+                <w:sz w:val="27"/>
+                <w:szCs w:val="27"/>
+                <w:lang w:bidi="ar-SA"/>
+              </w:rPr>
+              <w:t xml:space="preserve"> in System</w:t>
             </w:r>
             <w:r>
               <w:rPr>
@@ -8392,7 +8949,29 @@
                 <w:szCs w:val="27"/>
                 <w:lang w:bidi="ar-SA"/>
               </w:rPr>
-              <w:t>User credentials must entered correctly.</w:t>
+              <w:t xml:space="preserve">User credentials must </w:t>
+            </w:r>
+            <w:proofErr w:type="gramStart"/>
+            <w:r>
+              <w:rPr>
+                <w:rFonts w:ascii="Times New Roman" w:eastAsia="Times New Roman" w:hAnsi="Times New Roman" w:cs="Times New Roman"/>
+                <w:color w:val="000000"/>
+                <w:sz w:val="27"/>
+                <w:szCs w:val="27"/>
+                <w:lang w:bidi="ar-SA"/>
+              </w:rPr>
+              <w:t>entered</w:t>
+            </w:r>
+            <w:proofErr w:type="gramEnd"/>
+            <w:r>
+              <w:rPr>
+                <w:rFonts w:ascii="Times New Roman" w:eastAsia="Times New Roman" w:hAnsi="Times New Roman" w:cs="Times New Roman"/>
+                <w:color w:val="000000"/>
+                <w:sz w:val="27"/>
+                <w:szCs w:val="27"/>
+                <w:lang w:bidi="ar-SA"/>
+              </w:rPr>
+              <w:t xml:space="preserve"> correctly.</w:t>
             </w:r>
           </w:p>
         </w:tc>
@@ -8610,9 +9189,14 @@
       <w:pPr>
         <w:pStyle w:val="doclist"/>
       </w:pPr>
+      <w:proofErr w:type="gramStart"/>
       <w:r>
         <w:lastRenderedPageBreak/>
-        <w:t>*a. At any time when the user tries to login:</w:t>
+        <w:t>*a.</w:t>
+      </w:r>
+      <w:proofErr w:type="gramEnd"/>
+      <w:r>
+        <w:t xml:space="preserve"> At any time when the user tries to login:</w:t>
       </w:r>
     </w:p>
     <w:p>
@@ -8648,16 +9232,26 @@
         </w:numPr>
       </w:pPr>
       <w:r>
-        <w:t>When the credentials matches then he is redirected to his profile.</w:t>
+        <w:t xml:space="preserve">When the credentials </w:t>
+      </w:r>
+      <w:proofErr w:type="gramStart"/>
+      <w:r>
+        <w:t>matches</w:t>
+      </w:r>
+      <w:proofErr w:type="gramEnd"/>
+      <w:r>
+        <w:t xml:space="preserve"> then he is redirected to his profile.</w:t>
       </w:r>
     </w:p>
     <w:p>
       <w:pPr>
         <w:pStyle w:val="doclist"/>
       </w:pPr>
+      <w:proofErr w:type="gramStart"/>
       <w:r>
         <w:t>*b.</w:t>
       </w:r>
+      <w:proofErr w:type="gramEnd"/>
       <w:r>
         <w:t xml:space="preserve"> </w:t>
       </w:r>
@@ -8825,8 +9419,13 @@
           <w:numId w:val="36"/>
         </w:numPr>
       </w:pPr>
-      <w:r>
-        <w:t>Languages used is java.</w:t>
+      <w:proofErr w:type="gramStart"/>
+      <w:r>
+        <w:t>Languages used is</w:t>
+      </w:r>
+      <w:proofErr w:type="gramEnd"/>
+      <w:r>
+        <w:t xml:space="preserve"> java.</w:t>
       </w:r>
     </w:p>
     <w:p>
@@ -8849,10 +9448,12 @@
         <w:t xml:space="preserve">, </w:t>
       </w:r>
       <w:proofErr w:type="spellStart"/>
+      <w:proofErr w:type="gramStart"/>
       <w:r>
         <w:t>Gui</w:t>
       </w:r>
       <w:proofErr w:type="spellEnd"/>
+      <w:proofErr w:type="gramEnd"/>
       <w:r>
         <w:t xml:space="preserve"> Swing.</w:t>
       </w:r>
@@ -8866,8 +9467,13 @@
         </w:numPr>
       </w:pPr>
       <w:r>
-        <w:t>Mouse and keyboard are required .</w:t>
-      </w:r>
+        <w:t xml:space="preserve">Mouse and keyboard are </w:t>
+      </w:r>
+      <w:proofErr w:type="gramStart"/>
+      <w:r>
+        <w:t>required .</w:t>
+      </w:r>
+      <w:proofErr w:type="gramEnd"/>
     </w:p>
     <w:p>
       <w:pPr>
@@ -8897,7 +9503,7 @@
         </w:rPr>
         <w:lastRenderedPageBreak/>
         <w:drawing>
-          <wp:inline distT="0" distB="0" distL="0" distR="0" wp14:anchorId="2CE67396" wp14:editId="1FED0109">
+          <wp:inline distT="0" distB="0" distL="0" distR="0">
             <wp:extent cx="4476750" cy="3400425"/>
             <wp:effectExtent l="0" t="0" r="0" b="9525"/>
             <wp:docPr id="2" name="Picture 2"/>
@@ -8912,7 +9518,7 @@
                     <pic:cNvPicPr/>
                   </pic:nvPicPr>
                   <pic:blipFill>
-                    <a:blip r:embed="rId11"/>
+                    <a:blip r:embed="rId12"/>
                     <a:stretch>
                       <a:fillRect/>
                     </a:stretch>
@@ -8970,7 +9576,7 @@
           <w:noProof/>
         </w:rPr>
         <w:drawing>
-          <wp:inline distT="0" distB="0" distL="0" distR="0" wp14:anchorId="624D6AF1" wp14:editId="4F0C93FD">
+          <wp:inline distT="0" distB="0" distL="0" distR="0">
             <wp:extent cx="5934075" cy="2800350"/>
             <wp:effectExtent l="0" t="0" r="9525" b="0"/>
             <wp:docPr id="1" name="Picture 1"/>
@@ -8987,10 +9593,10 @@
                     </pic:cNvPicPr>
                   </pic:nvPicPr>
                   <pic:blipFill>
-                    <a:blip r:embed="rId12">
+                    <a:blip r:embed="rId13">
                       <a:extLst>
                         <a:ext uri="{28A0092B-C50C-407E-A947-70E740481C1C}">
-                          <a14:useLocalDpi xmlns:a14="http://schemas.microsoft.com/office/drawing/2010/main" val="0"/>
+                          <a14:useLocalDpi xmlns:a14="http://schemas.microsoft.com/office/drawing/2010/main" xmlns:wps="http://schemas.microsoft.com/office/word/2010/wordprocessingShape" xmlns:wpi="http://schemas.microsoft.com/office/word/2010/wordprocessingInk" xmlns:wpg="http://schemas.microsoft.com/office/word/2010/wordprocessingGroup" xmlns:w16se="http://schemas.microsoft.com/office/word/2015/wordml/symex" xmlns:w16sdtdh="http://schemas.microsoft.com/office/word/2020/wordml/sdtdatahash" xmlns:w16="http://schemas.microsoft.com/office/word/2018/wordml" xmlns:w16cid="http://schemas.microsoft.com/office/word/2016/wordml/cid" xmlns:w16cex="http://schemas.microsoft.com/office/word/2018/wordml/cex" xmlns:w15="http://schemas.microsoft.com/office/word/2012/wordml" xmlns:w14="http://schemas.microsoft.com/office/word/2010/wordml" xmlns:w="http://schemas.openxmlformats.org/wordprocessingml/2006/main" xmlns:w10="urn:schemas-microsoft-com:office:word" xmlns:wp14="http://schemas.microsoft.com/office/word/2010/wordprocessingDrawing" xmlns:v="urn:schemas-microsoft-com:vml" xmlns:oel="http://schemas.microsoft.com/office/2019/extlst" xmlns:o="urn:schemas-microsoft-com:office:office" xmlns:am3d="http://schemas.microsoft.com/office/drawing/2017/model3d" xmlns:aink="http://schemas.microsoft.com/office/drawing/2016/ink" xmlns:mc="http://schemas.openxmlformats.org/markup-compatibility/2006" xmlns:cx8="http://schemas.microsoft.com/office/drawing/2016/5/14/chartex" xmlns:cx7="http://schemas.microsoft.com/office/drawing/2016/5/13/chartex" xmlns:cx6="http://schemas.microsoft.com/office/drawing/2016/5/12/chartex" xmlns:cx5="http://schemas.microsoft.com/office/drawing/2016/5/11/chartex" xmlns:cx4="http://schemas.microsoft.com/office/drawing/2016/5/10/chartex" xmlns:cx3="http://schemas.microsoft.com/office/drawing/2016/5/9/chartex" xmlns:cx2="http://schemas.microsoft.com/office/drawing/2015/10/21/chartex" xmlns:cx1="http://schemas.microsoft.com/office/drawing/2015/9/8/chartex" xmlns:cx="http://schemas.microsoft.com/office/drawing/2014/chartex" xmlns:wpc="http://schemas.microsoft.com/office/word/2010/wordprocessingCanvas" xmlns="" val="0"/>
                         </a:ext>
                       </a:extLst>
                     </a:blip>
@@ -9080,7 +9686,7 @@
           <w:bottom w:w="75" w:type="dxa"/>
           <w:right w:w="75" w:type="dxa"/>
         </w:tblCellMar>
-        <w:tblLook w:val="04A0" w:firstRow="1" w:lastRow="0" w:firstColumn="1" w:lastColumn="0" w:noHBand="0" w:noVBand="1"/>
+        <w:tblLook w:val="04A0"/>
       </w:tblPr>
       <w:tblGrid>
         <w:gridCol w:w="2962"/>
@@ -9128,7 +9734,7 @@
           <w:noProof/>
         </w:rPr>
         <w:drawing>
-          <wp:inline distT="0" distB="0" distL="0" distR="0" wp14:anchorId="30963517" wp14:editId="0D7F8794">
+          <wp:inline distT="0" distB="0" distL="0" distR="0">
             <wp:extent cx="4572000" cy="3048000"/>
             <wp:effectExtent l="0" t="0" r="0" b="0"/>
             <wp:docPr id="5" name="Picture 5"/>
@@ -9143,7 +9749,7 @@
                     <pic:cNvPicPr/>
                   </pic:nvPicPr>
                   <pic:blipFill>
-                    <a:blip r:embed="rId13"/>
+                    <a:blip r:embed="rId14"/>
                     <a:stretch>
                       <a:fillRect/>
                     </a:stretch>
@@ -9196,7 +9802,7 @@
           <w:bottom w:w="75" w:type="dxa"/>
           <w:right w:w="75" w:type="dxa"/>
         </w:tblCellMar>
-        <w:tblLook w:val="04A0" w:firstRow="1" w:lastRow="0" w:firstColumn="1" w:lastColumn="0" w:noHBand="0" w:noVBand="1"/>
+        <w:tblLook w:val="04A0"/>
       </w:tblPr>
       <w:tblGrid>
         <w:gridCol w:w="2037"/>
@@ -9245,7 +9851,7 @@
           <w:noProof/>
         </w:rPr>
         <w:drawing>
-          <wp:inline distT="0" distB="0" distL="0" distR="0" wp14:anchorId="7080F288" wp14:editId="1DE54D56">
+          <wp:inline distT="0" distB="0" distL="0" distR="0">
             <wp:extent cx="5734850" cy="3801005"/>
             <wp:effectExtent l="0" t="0" r="0" b="9525"/>
             <wp:docPr id="6" name="Picture 6"/>
@@ -9260,7 +9866,7 @@
                     <pic:cNvPicPr/>
                   </pic:nvPicPr>
                   <pic:blipFill>
-                    <a:blip r:embed="rId14"/>
+                    <a:blip r:embed="rId15"/>
                     <a:stretch>
                       <a:fillRect/>
                     </a:stretch>
@@ -9294,7 +9900,23 @@
           <w:b/>
           <w:bCs/>
         </w:rPr>
-        <w:t>Faizan Zaheer  (FA20-BSE-045)</w:t>
+        <w:t xml:space="preserve">Faizan </w:t>
+      </w:r>
+      <w:proofErr w:type="gramStart"/>
+      <w:r>
+        <w:rPr>
+          <w:b/>
+          <w:bCs/>
+        </w:rPr>
+        <w:t>Zaheer  (</w:t>
+      </w:r>
+      <w:proofErr w:type="gramEnd"/>
+      <w:r>
+        <w:rPr>
+          <w:b/>
+          <w:bCs/>
+        </w:rPr>
+        <w:t>FA20-BSE-045)</w:t>
       </w:r>
     </w:p>
     <w:tbl>
@@ -9307,7 +9929,7 @@
           <w:bottom w:w="75" w:type="dxa"/>
           <w:right w:w="75" w:type="dxa"/>
         </w:tblCellMar>
-        <w:tblLook w:val="04A0" w:firstRow="1" w:lastRow="0" w:firstColumn="1" w:lastColumn="0" w:noHBand="0" w:noVBand="1"/>
+        <w:tblLook w:val="04A0"/>
       </w:tblPr>
       <w:tblGrid>
         <w:gridCol w:w="2579"/>
@@ -9370,78 +9992,10 @@
         </w:rPr>
         <w:lastRenderedPageBreak/>
         <w:drawing>
-          <wp:inline distT="0" distB="0" distL="0" distR="0" wp14:anchorId="00D48E86" wp14:editId="756C5995">
+          <wp:inline distT="0" distB="0" distL="0" distR="0">
             <wp:extent cx="5943600" cy="4606290"/>
             <wp:effectExtent l="0" t="0" r="0" b="3810"/>
             <wp:docPr id="7" name="Picture 7"/>
-            <wp:cNvGraphicFramePr>
-              <a:graphicFrameLocks xmlns:a="http://schemas.openxmlformats.org/drawingml/2006/main" noChangeAspect="1"/>
-            </wp:cNvGraphicFramePr>
-            <a:graphic xmlns:a="http://schemas.openxmlformats.org/drawingml/2006/main">
-              <a:graphicData uri="http://schemas.openxmlformats.org/drawingml/2006/picture">
-                <pic:pic xmlns:pic="http://schemas.openxmlformats.org/drawingml/2006/picture">
-                  <pic:nvPicPr>
-                    <pic:cNvPr id="1" name=""/>
-                    <pic:cNvPicPr/>
-                  </pic:nvPicPr>
-                  <pic:blipFill>
-                    <a:blip r:embed="rId15"/>
-                    <a:stretch>
-                      <a:fillRect/>
-                    </a:stretch>
-                  </pic:blipFill>
-                  <pic:spPr>
-                    <a:xfrm>
-                      <a:off x="0" y="0"/>
-                      <a:ext cx="5943600" cy="4606290"/>
-                    </a:xfrm>
-                    <a:prstGeom prst="rect">
-                      <a:avLst/>
-                    </a:prstGeom>
-                  </pic:spPr>
-                </pic:pic>
-              </a:graphicData>
-            </a:graphic>
-          </wp:inline>
-        </w:drawing>
-      </w:r>
-    </w:p>
-    <w:p>
-      <w:pPr>
-        <w:pStyle w:val="Heading3"/>
-      </w:pPr>
-      <w:r>
-        <w:lastRenderedPageBreak/>
-        <w:t xml:space="preserve">Ahsan Ali  </w:t>
-      </w:r>
-    </w:p>
-    <w:p>
-      <w:pPr>
-        <w:pStyle w:val="Heading3"/>
-        <w:rPr>
-          <w:rStyle w:val="IntenseEmphasis"/>
-          <w:i w:val="0"/>
-          <w:iCs w:val="0"/>
-          <w:color w:val="243F60"/>
-        </w:rPr>
-      </w:pPr>
-      <w:r>
-        <w:t>SP20-BSE-060</w:t>
-      </w:r>
-    </w:p>
-    <w:p>
-      <w:pPr>
-        <w:pStyle w:val="doclist"/>
-      </w:pPr>
-      <w:r>
-        <w:rPr>
-          <w:noProof/>
-        </w:rPr>
-        <w:drawing>
-          <wp:inline distT="0" distB="0" distL="0" distR="0" wp14:anchorId="58B59E18" wp14:editId="4A7ED290">
-            <wp:extent cx="5943600" cy="5414645"/>
-            <wp:effectExtent l="0" t="0" r="0" b="0"/>
-            <wp:docPr id="8" name="Picture 8"/>
             <wp:cNvGraphicFramePr>
               <a:graphicFrameLocks xmlns:a="http://schemas.openxmlformats.org/drawingml/2006/main" noChangeAspect="1"/>
             </wp:cNvGraphicFramePr>
@@ -9461,7 +10015,7 @@
                   <pic:spPr>
                     <a:xfrm>
                       <a:off x="0" y="0"/>
-                      <a:ext cx="5943600" cy="5414645"/>
+                      <a:ext cx="5943600" cy="4606290"/>
                     </a:xfrm>
                     <a:prstGeom prst="rect">
                       <a:avLst/>
@@ -9476,55 +10030,40 @@
     </w:p>
     <w:p>
       <w:pPr>
+        <w:pStyle w:val="Heading3"/>
+      </w:pPr>
+      <w:r>
+        <w:lastRenderedPageBreak/>
+        <w:t xml:space="preserve">Ahsan Ali  </w:t>
+      </w:r>
+    </w:p>
+    <w:p>
+      <w:pPr>
+        <w:pStyle w:val="Heading3"/>
+        <w:rPr>
+          <w:rStyle w:val="IntenseEmphasis"/>
+          <w:i w:val="0"/>
+          <w:iCs w:val="0"/>
+          <w:color w:val="243F60"/>
+        </w:rPr>
+      </w:pPr>
+      <w:r>
+        <w:t>SP20-BSE-060</w:t>
+      </w:r>
+    </w:p>
+    <w:p>
+      <w:pPr>
         <w:pStyle w:val="doclist"/>
       </w:pPr>
       <w:r>
-        <w:t>Draw your SSD against each use case. And paste Screen shot in this chapter 3 with registration and use case number.</w:t>
-      </w:r>
-    </w:p>
-    <w:p>
-      <w:pPr>
-        <w:pStyle w:val="doclist"/>
-      </w:pPr>
-    </w:p>
-    <w:p>
-      <w:pPr>
-        <w:pStyle w:val="doclist"/>
-      </w:pPr>
-      <w:r>
-        <w:t>Ehsanullah</w:t>
-      </w:r>
-    </w:p>
-    <w:p>
-      <w:pPr>
-        <w:pStyle w:val="doclist"/>
-      </w:pPr>
-      <w:r>
-        <w:t>FA20-BSE-068</w:t>
-      </w:r>
-    </w:p>
-    <w:p>
-      <w:pPr>
-        <w:pStyle w:val="doclist"/>
-      </w:pPr>
-      <w:r>
-        <w:t>VIEW RESULT:</w:t>
-      </w:r>
-    </w:p>
-    <w:p>
-      <w:pPr>
-        <w:pStyle w:val="doclist"/>
-      </w:pPr>
-      <w:r>
         <w:rPr>
           <w:noProof/>
         </w:rPr>
-        <w:lastRenderedPageBreak/>
         <w:drawing>
-          <wp:inline distT="0" distB="0" distL="0" distR="0" wp14:anchorId="7E60C1F7" wp14:editId="60FE10E5">
-            <wp:extent cx="5943600" cy="5231130"/>
-            <wp:effectExtent l="0" t="0" r="0" b="7620"/>
-            <wp:docPr id="9" name="Picture 9"/>
+          <wp:inline distT="0" distB="0" distL="0" distR="0">
+            <wp:extent cx="5943600" cy="5414645"/>
+            <wp:effectExtent l="0" t="0" r="0" b="0"/>
+            <wp:docPr id="8" name="Picture 8"/>
             <wp:cNvGraphicFramePr>
               <a:graphicFrameLocks xmlns:a="http://schemas.openxmlformats.org/drawingml/2006/main" noChangeAspect="1"/>
             </wp:cNvGraphicFramePr>
@@ -9544,7 +10083,7 @@
                   <pic:spPr>
                     <a:xfrm>
                       <a:off x="0" y="0"/>
-                      <a:ext cx="5943600" cy="5231130"/>
+                      <a:ext cx="5943600" cy="5414645"/>
                     </a:xfrm>
                     <a:prstGeom prst="rect">
                       <a:avLst/>
@@ -9562,7 +10101,36 @@
         <w:pStyle w:val="doclist"/>
       </w:pPr>
       <w:r>
-        <w:t>ADD RESULT:</w:t>
+        <w:t>Draw your SSD against each use case. And paste Screen shot in this chapter 3 with registration and use case number.</w:t>
+      </w:r>
+    </w:p>
+    <w:p>
+      <w:pPr>
+        <w:pStyle w:val="doclist"/>
+      </w:pPr>
+    </w:p>
+    <w:p>
+      <w:pPr>
+        <w:pStyle w:val="doclist"/>
+      </w:pPr>
+      <w:r>
+        <w:t>Ehsanullah</w:t>
+      </w:r>
+    </w:p>
+    <w:p>
+      <w:pPr>
+        <w:pStyle w:val="doclist"/>
+      </w:pPr>
+      <w:r>
+        <w:t>FA20-BSE-068</w:t>
+      </w:r>
+    </w:p>
+    <w:p>
+      <w:pPr>
+        <w:pStyle w:val="doclist"/>
+      </w:pPr>
+      <w:r>
+        <w:t>VIEW RESULT:</w:t>
       </w:r>
     </w:p>
     <w:p>
@@ -9575,10 +10143,10 @@
         </w:rPr>
         <w:lastRenderedPageBreak/>
         <w:drawing>
-          <wp:inline distT="0" distB="0" distL="0" distR="0" wp14:anchorId="0DDB1E40" wp14:editId="2A2436CC">
-            <wp:extent cx="5839640" cy="5868219"/>
-            <wp:effectExtent l="0" t="0" r="8890" b="0"/>
-            <wp:docPr id="10" name="Picture 10"/>
+          <wp:inline distT="0" distB="0" distL="0" distR="0">
+            <wp:extent cx="5943600" cy="5231130"/>
+            <wp:effectExtent l="0" t="0" r="0" b="7620"/>
+            <wp:docPr id="9" name="Picture 9"/>
             <wp:cNvGraphicFramePr>
               <a:graphicFrameLocks xmlns:a="http://schemas.openxmlformats.org/drawingml/2006/main" noChangeAspect="1"/>
             </wp:cNvGraphicFramePr>
@@ -9598,6 +10166,60 @@
                   <pic:spPr>
                     <a:xfrm>
                       <a:off x="0" y="0"/>
+                      <a:ext cx="5943600" cy="5231130"/>
+                    </a:xfrm>
+                    <a:prstGeom prst="rect">
+                      <a:avLst/>
+                    </a:prstGeom>
+                  </pic:spPr>
+                </pic:pic>
+              </a:graphicData>
+            </a:graphic>
+          </wp:inline>
+        </w:drawing>
+      </w:r>
+    </w:p>
+    <w:p>
+      <w:pPr>
+        <w:pStyle w:val="doclist"/>
+      </w:pPr>
+      <w:r>
+        <w:t>ADD RESULT:</w:t>
+      </w:r>
+    </w:p>
+    <w:p>
+      <w:pPr>
+        <w:pStyle w:val="doclist"/>
+      </w:pPr>
+      <w:r>
+        <w:rPr>
+          <w:noProof/>
+        </w:rPr>
+        <w:lastRenderedPageBreak/>
+        <w:drawing>
+          <wp:inline distT="0" distB="0" distL="0" distR="0">
+            <wp:extent cx="5839640" cy="5868219"/>
+            <wp:effectExtent l="0" t="0" r="8890" b="0"/>
+            <wp:docPr id="10" name="Picture 10"/>
+            <wp:cNvGraphicFramePr>
+              <a:graphicFrameLocks xmlns:a="http://schemas.openxmlformats.org/drawingml/2006/main" noChangeAspect="1"/>
+            </wp:cNvGraphicFramePr>
+            <a:graphic xmlns:a="http://schemas.openxmlformats.org/drawingml/2006/main">
+              <a:graphicData uri="http://schemas.openxmlformats.org/drawingml/2006/picture">
+                <pic:pic xmlns:pic="http://schemas.openxmlformats.org/drawingml/2006/picture">
+                  <pic:nvPicPr>
+                    <pic:cNvPr id="1" name=""/>
+                    <pic:cNvPicPr/>
+                  </pic:nvPicPr>
+                  <pic:blipFill>
+                    <a:blip r:embed="rId19"/>
+                    <a:stretch>
+                      <a:fillRect/>
+                    </a:stretch>
+                  </pic:blipFill>
+                  <pic:spPr>
+                    <a:xfrm>
+                      <a:off x="0" y="0"/>
                       <a:ext cx="5839640" cy="5868219"/>
                     </a:xfrm>
                     <a:prstGeom prst="rect">
@@ -9716,7 +10338,7 @@
           <w:bottom w:w="75" w:type="dxa"/>
           <w:right w:w="75" w:type="dxa"/>
         </w:tblCellMar>
-        <w:tblLook w:val="04A0" w:firstRow="1" w:lastRow="0" w:firstColumn="1" w:lastColumn="0" w:noHBand="0" w:noVBand="1"/>
+        <w:tblLook w:val="04A0"/>
       </w:tblPr>
       <w:tblGrid>
         <w:gridCol w:w="2962"/>
@@ -10031,7 +10653,7 @@
           <w:bottom w:w="75" w:type="dxa"/>
           <w:right w:w="75" w:type="dxa"/>
         </w:tblCellMar>
-        <w:tblLook w:val="04A0" w:firstRow="1" w:lastRow="0" w:firstColumn="1" w:lastColumn="0" w:noHBand="0" w:noVBand="1"/>
+        <w:tblLook w:val="04A0"/>
       </w:tblPr>
       <w:tblGrid>
         <w:gridCol w:w="2037"/>
@@ -10276,8 +10898,9 @@
           <w:szCs w:val="27"/>
           <w:lang w:bidi="ar-SA"/>
         </w:rPr>
-        <w:t xml:space="preserve"> and account is exist in System</w:t>
-      </w:r>
+        <w:t xml:space="preserve"> and account is </w:t>
+      </w:r>
+      <w:proofErr w:type="gramStart"/>
       <w:r>
         <w:rPr>
           <w:rFonts w:ascii="Times New Roman" w:eastAsia="Times New Roman" w:hAnsi="Times New Roman" w:cs="Times New Roman"/>
@@ -10286,17 +10909,10 @@
           <w:szCs w:val="27"/>
           <w:lang w:bidi="ar-SA"/>
         </w:rPr>
-        <w:t>.</w:t>
-      </w:r>
-    </w:p>
-    <w:p>
-      <w:pPr>
-        <w:pStyle w:val="ListParagraph"/>
-        <w:numPr>
-          <w:ilvl w:val="0"/>
-          <w:numId w:val="37"/>
-        </w:numPr>
-        <w:spacing w:before="100" w:beforeAutospacing="1" w:after="100" w:afterAutospacing="1" w:line="240" w:lineRule="auto"/>
+        <w:t>exist</w:t>
+      </w:r>
+      <w:proofErr w:type="gramEnd"/>
+      <w:r>
         <w:rPr>
           <w:rFonts w:ascii="Times New Roman" w:eastAsia="Times New Roman" w:hAnsi="Times New Roman" w:cs="Times New Roman"/>
           <w:color w:val="000000"/>
@@ -10304,7 +10920,8 @@
           <w:szCs w:val="27"/>
           <w:lang w:bidi="ar-SA"/>
         </w:rPr>
-      </w:pPr>
+        <w:t xml:space="preserve"> in System</w:t>
+      </w:r>
       <w:r>
         <w:rPr>
           <w:rFonts w:ascii="Times New Roman" w:eastAsia="Times New Roman" w:hAnsi="Times New Roman" w:cs="Times New Roman"/>
@@ -10313,11 +10930,16 @@
           <w:szCs w:val="27"/>
           <w:lang w:bidi="ar-SA"/>
         </w:rPr>
-        <w:t>User credentials must entered correctly.</w:t>
-      </w:r>
-    </w:p>
-    <w:p>
-      <w:pPr>
+        <w:t>.</w:t>
+      </w:r>
+    </w:p>
+    <w:p>
+      <w:pPr>
+        <w:pStyle w:val="ListParagraph"/>
+        <w:numPr>
+          <w:ilvl w:val="0"/>
+          <w:numId w:val="37"/>
+        </w:numPr>
         <w:spacing w:before="100" w:beforeAutospacing="1" w:after="100" w:afterAutospacing="1" w:line="240" w:lineRule="auto"/>
         <w:rPr>
           <w:rFonts w:ascii="Times New Roman" w:eastAsia="Times New Roman" w:hAnsi="Times New Roman" w:cs="Times New Roman"/>
@@ -10330,23 +10952,67 @@
       <w:r>
         <w:rPr>
           <w:rFonts w:ascii="Times New Roman" w:eastAsia="Times New Roman" w:hAnsi="Times New Roman" w:cs="Times New Roman"/>
-          <w:b/>
           <w:color w:val="000000"/>
           <w:sz w:val="27"/>
           <w:szCs w:val="27"/>
           <w:lang w:bidi="ar-SA"/>
         </w:rPr>
-        <w:t>P</w:t>
-      </w:r>
+        <w:t xml:space="preserve">User credentials must </w:t>
+      </w:r>
+      <w:proofErr w:type="gramStart"/>
       <w:r>
         <w:rPr>
           <w:rFonts w:ascii="Times New Roman" w:eastAsia="Times New Roman" w:hAnsi="Times New Roman" w:cs="Times New Roman"/>
-          <w:b/>
           <w:color w:val="000000"/>
           <w:sz w:val="27"/>
           <w:szCs w:val="27"/>
           <w:lang w:bidi="ar-SA"/>
         </w:rPr>
+        <w:t>entered</w:t>
+      </w:r>
+      <w:proofErr w:type="gramEnd"/>
+      <w:r>
+        <w:rPr>
+          <w:rFonts w:ascii="Times New Roman" w:eastAsia="Times New Roman" w:hAnsi="Times New Roman" w:cs="Times New Roman"/>
+          <w:color w:val="000000"/>
+          <w:sz w:val="27"/>
+          <w:szCs w:val="27"/>
+          <w:lang w:bidi="ar-SA"/>
+        </w:rPr>
+        <w:t xml:space="preserve"> correctly.</w:t>
+      </w:r>
+    </w:p>
+    <w:p>
+      <w:pPr>
+        <w:spacing w:before="100" w:beforeAutospacing="1" w:after="100" w:afterAutospacing="1" w:line="240" w:lineRule="auto"/>
+        <w:rPr>
+          <w:rFonts w:ascii="Times New Roman" w:eastAsia="Times New Roman" w:hAnsi="Times New Roman" w:cs="Times New Roman"/>
+          <w:color w:val="000000"/>
+          <w:sz w:val="27"/>
+          <w:szCs w:val="27"/>
+          <w:lang w:bidi="ar-SA"/>
+        </w:rPr>
+      </w:pPr>
+      <w:r>
+        <w:rPr>
+          <w:rFonts w:ascii="Times New Roman" w:eastAsia="Times New Roman" w:hAnsi="Times New Roman" w:cs="Times New Roman"/>
+          <w:b/>
+          <w:color w:val="000000"/>
+          <w:sz w:val="27"/>
+          <w:szCs w:val="27"/>
+          <w:lang w:bidi="ar-SA"/>
+        </w:rPr>
+        <w:t>P</w:t>
+      </w:r>
+      <w:r>
+        <w:rPr>
+          <w:rFonts w:ascii="Times New Roman" w:eastAsia="Times New Roman" w:hAnsi="Times New Roman" w:cs="Times New Roman"/>
+          <w:b/>
+          <w:color w:val="000000"/>
+          <w:sz w:val="27"/>
+          <w:szCs w:val="27"/>
+          <w:lang w:bidi="ar-SA"/>
+        </w:rPr>
         <w:t>ost-conditions:</w:t>
       </w:r>
     </w:p>
@@ -10428,7 +11094,7 @@
     <w:tbl>
       <w:tblPr>
         <w:tblW w:w="9890" w:type="dxa"/>
-        <w:tblLook w:val="0420" w:firstRow="1" w:lastRow="0" w:firstColumn="0" w:lastColumn="0" w:noHBand="0" w:noVBand="1"/>
+        <w:tblLook w:val="0420"/>
       </w:tblPr>
       <w:tblGrid>
         <w:gridCol w:w="3600"/>
@@ -10740,7 +11406,7 @@
 </file>
 
 <file path=word/endnotes.xml><?xml version="1.0" encoding="utf-8"?>
-<w:endnotes xmlns:wpc="http://schemas.microsoft.com/office/word/2010/wordprocessingCanvas" xmlns:cx="http://schemas.microsoft.com/office/drawing/2014/chartex" xmlns:cx1="http://schemas.microsoft.com/office/drawing/2015/9/8/chartex" xmlns:cx2="http://schemas.microsoft.com/office/drawing/2015/10/21/chartex" xmlns:cx3="http://schemas.microsoft.com/office/drawing/2016/5/9/chartex" xmlns:cx4="http://schemas.microsoft.com/office/drawing/2016/5/10/chartex" xmlns:cx5="http://schemas.microsoft.com/office/drawing/2016/5/11/chartex" xmlns:cx6="http://schemas.microsoft.com/office/drawing/2016/5/12/chartex" xmlns:cx7="http://schemas.microsoft.com/office/drawing/2016/5/13/chartex" xmlns:cx8="http://schemas.microsoft.com/office/drawing/2016/5/14/chartex" xmlns:mc="http://schemas.openxmlformats.org/markup-compatibility/2006" xmlns:aink="http://schemas.microsoft.com/office/drawing/2016/ink" xmlns:am3d="http://schemas.microsoft.com/office/drawing/2017/model3d" xmlns:o="urn:schemas-microsoft-com:office:office" xmlns:oel="http://schemas.microsoft.com/office/2019/extlst" xmlns:r="http://schemas.openxmlformats.org/officeDocument/2006/relationships" xmlns:m="http://schemas.openxmlformats.org/officeDocument/2006/math" xmlns:v="urn:schemas-microsoft-com:vml" xmlns:wp14="http://schemas.microsoft.com/office/word/2010/wordprocessingDrawing" xmlns:wp="http://schemas.openxmlformats.org/drawingml/2006/wordprocessingDrawing" xmlns:w10="urn:schemas-microsoft-com:office:word" xmlns:w="http://schemas.openxmlformats.org/wordprocessingml/2006/main" xmlns:w14="http://schemas.microsoft.com/office/word/2010/wordml" xmlns:w15="http://schemas.microsoft.com/office/word/2012/wordml" xmlns:w16cex="http://schemas.microsoft.com/office/word/2018/wordml/cex" xmlns:w16cid="http://schemas.microsoft.com/office/word/2016/wordml/cid" xmlns:w16="http://schemas.microsoft.com/office/word/2018/wordml" xmlns:w16sdtdh="http://schemas.microsoft.com/office/word/2020/wordml/sdtdatahash" xmlns:w16se="http://schemas.microsoft.com/office/word/2015/wordml/symex" xmlns:wpg="http://schemas.microsoft.com/office/word/2010/wordprocessingGroup" xmlns:wpi="http://schemas.microsoft.com/office/word/2010/wordprocessingInk" xmlns:wne="http://schemas.microsoft.com/office/word/2006/wordml" xmlns:wps="http://schemas.microsoft.com/office/word/2010/wordprocessingShape" mc:Ignorable="w14 w15 w16se w16cid w16 w16cex w16sdtdh wp14">
+<w:endnotes xmlns:ve="http://schemas.openxmlformats.org/markup-compatibility/2006" xmlns:o="urn:schemas-microsoft-com:office:office" xmlns:r="http://schemas.openxmlformats.org/officeDocument/2006/relationships" xmlns:m="http://schemas.openxmlformats.org/officeDocument/2006/math" xmlns:v="urn:schemas-microsoft-com:vml" xmlns:wp="http://schemas.openxmlformats.org/drawingml/2006/wordprocessingDrawing" xmlns:w10="urn:schemas-microsoft-com:office:word" xmlns:w="http://schemas.openxmlformats.org/wordprocessingml/2006/main" xmlns:wne="http://schemas.microsoft.com/office/word/2006/wordml">
   <w:endnote w:type="separator" w:id="-1">
     <w:p>
       <w:pPr>
@@ -10765,7 +11431,7 @@
 </file>
 
 <file path=word/footnotes.xml><?xml version="1.0" encoding="utf-8"?>
-<w:footnotes xmlns:wpc="http://schemas.microsoft.com/office/word/2010/wordprocessingCanvas" xmlns:cx="http://schemas.microsoft.com/office/drawing/2014/chartex" xmlns:cx1="http://schemas.microsoft.com/office/drawing/2015/9/8/chartex" xmlns:cx2="http://schemas.microsoft.com/office/drawing/2015/10/21/chartex" xmlns:cx3="http://schemas.microsoft.com/office/drawing/2016/5/9/chartex" xmlns:cx4="http://schemas.microsoft.com/office/drawing/2016/5/10/chartex" xmlns:cx5="http://schemas.microsoft.com/office/drawing/2016/5/11/chartex" xmlns:cx6="http://schemas.microsoft.com/office/drawing/2016/5/12/chartex" xmlns:cx7="http://schemas.microsoft.com/office/drawing/2016/5/13/chartex" xmlns:cx8="http://schemas.microsoft.com/office/drawing/2016/5/14/chartex" xmlns:mc="http://schemas.openxmlformats.org/markup-compatibility/2006" xmlns:aink="http://schemas.microsoft.com/office/drawing/2016/ink" xmlns:am3d="http://schemas.microsoft.com/office/drawing/2017/model3d" xmlns:o="urn:schemas-microsoft-com:office:office" xmlns:oel="http://schemas.microsoft.com/office/2019/extlst" xmlns:r="http://schemas.openxmlformats.org/officeDocument/2006/relationships" xmlns:m="http://schemas.openxmlformats.org/officeDocument/2006/math" xmlns:v="urn:schemas-microsoft-com:vml" xmlns:wp14="http://schemas.microsoft.com/office/word/2010/wordprocessingDrawing" xmlns:wp="http://schemas.openxmlformats.org/drawingml/2006/wordprocessingDrawing" xmlns:w10="urn:schemas-microsoft-com:office:word" xmlns:w="http://schemas.openxmlformats.org/wordprocessingml/2006/main" xmlns:w14="http://schemas.microsoft.com/office/word/2010/wordml" xmlns:w15="http://schemas.microsoft.com/office/word/2012/wordml" xmlns:w16cex="http://schemas.microsoft.com/office/word/2018/wordml/cex" xmlns:w16cid="http://schemas.microsoft.com/office/word/2016/wordml/cid" xmlns:w16="http://schemas.microsoft.com/office/word/2018/wordml" xmlns:w16sdtdh="http://schemas.microsoft.com/office/word/2020/wordml/sdtdatahash" xmlns:w16se="http://schemas.microsoft.com/office/word/2015/wordml/symex" xmlns:wpg="http://schemas.microsoft.com/office/word/2010/wordprocessingGroup" xmlns:wpi="http://schemas.microsoft.com/office/word/2010/wordprocessingInk" xmlns:wne="http://schemas.microsoft.com/office/word/2006/wordml" xmlns:wps="http://schemas.microsoft.com/office/word/2010/wordprocessingShape" mc:Ignorable="w14 w15 w16se w16cid w16 w16cex w16sdtdh wp14">
+<w:footnotes xmlns:ve="http://schemas.openxmlformats.org/markup-compatibility/2006" xmlns:o="urn:schemas-microsoft-com:office:office" xmlns:r="http://schemas.openxmlformats.org/officeDocument/2006/relationships" xmlns:m="http://schemas.openxmlformats.org/officeDocument/2006/math" xmlns:v="urn:schemas-microsoft-com:vml" xmlns:wp="http://schemas.openxmlformats.org/drawingml/2006/wordprocessingDrawing" xmlns:w10="urn:schemas-microsoft-com:office:word" xmlns:w="http://schemas.openxmlformats.org/wordprocessingml/2006/main" xmlns:wne="http://schemas.microsoft.com/office/word/2006/wordml">
   <w:footnote w:type="separator" w:id="-1">
     <w:p>
       <w:pPr>
@@ -10790,8 +11456,8 @@
 </file>
 
 <file path=word/numbering.xml><?xml version="1.0" encoding="utf-8"?>
-<w:numbering xmlns:wpc="http://schemas.microsoft.com/office/word/2010/wordprocessingCanvas" xmlns:cx="http://schemas.microsoft.com/office/drawing/2014/chartex" xmlns:cx1="http://schemas.microsoft.com/office/drawing/2015/9/8/chartex" xmlns:cx2="http://schemas.microsoft.com/office/drawing/2015/10/21/chartex" xmlns:cx3="http://schemas.microsoft.com/office/drawing/2016/5/9/chartex" xmlns:cx4="http://schemas.microsoft.com/office/drawing/2016/5/10/chartex" xmlns:cx5="http://schemas.microsoft.com/office/drawing/2016/5/11/chartex" xmlns:cx6="http://schemas.microsoft.com/office/drawing/2016/5/12/chartex" xmlns:cx7="http://schemas.microsoft.com/office/drawing/2016/5/13/chartex" xmlns:cx8="http://schemas.microsoft.com/office/drawing/2016/5/14/chartex" xmlns:mc="http://schemas.openxmlformats.org/markup-compatibility/2006" xmlns:aink="http://schemas.microsoft.com/office/drawing/2016/ink" xmlns:am3d="http://schemas.microsoft.com/office/drawing/2017/model3d" xmlns:o="urn:schemas-microsoft-com:office:office" xmlns:oel="http://schemas.microsoft.com/office/2019/extlst" xmlns:r="http://schemas.openxmlformats.org/officeDocument/2006/relationships" xmlns:m="http://schemas.openxmlformats.org/officeDocument/2006/math" xmlns:v="urn:schemas-microsoft-com:vml" xmlns:wp14="http://schemas.microsoft.com/office/word/2010/wordprocessingDrawing" xmlns:wp="http://schemas.openxmlformats.org/drawingml/2006/wordprocessingDrawing" xmlns:w10="urn:schemas-microsoft-com:office:word" xmlns:w="http://schemas.openxmlformats.org/wordprocessingml/2006/main" xmlns:w14="http://schemas.microsoft.com/office/word/2010/wordml" xmlns:w15="http://schemas.microsoft.com/office/word/2012/wordml" xmlns:w16cex="http://schemas.microsoft.com/office/word/2018/wordml/cex" xmlns:w16cid="http://schemas.microsoft.com/office/word/2016/wordml/cid" xmlns:w16="http://schemas.microsoft.com/office/word/2018/wordml" xmlns:w16sdtdh="http://schemas.microsoft.com/office/word/2020/wordml/sdtdatahash" xmlns:w16se="http://schemas.microsoft.com/office/word/2015/wordml/symex" xmlns:wpg="http://schemas.microsoft.com/office/word/2010/wordprocessingGroup" xmlns:wpi="http://schemas.microsoft.com/office/word/2010/wordprocessingInk" xmlns:wne="http://schemas.microsoft.com/office/word/2006/wordml" xmlns:wps="http://schemas.microsoft.com/office/word/2010/wordprocessingShape" mc:Ignorable="w14 w15 w16se w16cid w16 w16cex w16sdtdh wp14">
-  <w:abstractNum w:abstractNumId="0" w15:restartNumberingAfterBreak="0">
+<w:numbering xmlns:ve="http://schemas.openxmlformats.org/markup-compatibility/2006" xmlns:o="urn:schemas-microsoft-com:office:office" xmlns:r="http://schemas.openxmlformats.org/officeDocument/2006/relationships" xmlns:m="http://schemas.openxmlformats.org/officeDocument/2006/math" xmlns:v="urn:schemas-microsoft-com:vml" xmlns:wp="http://schemas.openxmlformats.org/drawingml/2006/wordprocessingDrawing" xmlns:w10="urn:schemas-microsoft-com:office:word" xmlns:w="http://schemas.openxmlformats.org/wordprocessingml/2006/main" xmlns:wne="http://schemas.microsoft.com/office/word/2006/wordml">
+  <w:abstractNum w:abstractNumId="0">
     <w:nsid w:val="00000003"/>
     <w:multiLevelType w:val="multilevel"/>
     <w:tmpl w:val="C762AB70"/>
@@ -10904,7 +11570,7 @@
       </w:pPr>
     </w:lvl>
   </w:abstractNum>
-  <w:abstractNum w:abstractNumId="1" w15:restartNumberingAfterBreak="0">
+  <w:abstractNum w:abstractNumId="1">
     <w:nsid w:val="00000005"/>
     <w:multiLevelType w:val="multilevel"/>
     <w:tmpl w:val="35F41A1E"/>
@@ -11020,7 +11686,7 @@
       </w:pPr>
     </w:lvl>
   </w:abstractNum>
-  <w:abstractNum w:abstractNumId="2" w15:restartNumberingAfterBreak="0">
+  <w:abstractNum w:abstractNumId="2">
     <w:nsid w:val="00000006"/>
     <w:multiLevelType w:val="hybridMultilevel"/>
     <w:tmpl w:val="F4A889E8"/>
@@ -11109,7 +11775,7 @@
       </w:pPr>
     </w:lvl>
   </w:abstractNum>
-  <w:abstractNum w:abstractNumId="3" w15:restartNumberingAfterBreak="0">
+  <w:abstractNum w:abstractNumId="3">
     <w:nsid w:val="00000007"/>
     <w:multiLevelType w:val="multilevel"/>
     <w:tmpl w:val="6FEC261A"/>
@@ -11222,7 +11888,7 @@
       </w:pPr>
     </w:lvl>
   </w:abstractNum>
-  <w:abstractNum w:abstractNumId="4" w15:restartNumberingAfterBreak="0">
+  <w:abstractNum w:abstractNumId="4">
     <w:nsid w:val="00000008"/>
     <w:multiLevelType w:val="multilevel"/>
     <w:tmpl w:val="5DA29562"/>
@@ -11371,7 +12037,7 @@
       </w:rPr>
     </w:lvl>
   </w:abstractNum>
-  <w:abstractNum w:abstractNumId="5" w15:restartNumberingAfterBreak="0">
+  <w:abstractNum w:abstractNumId="5">
     <w:nsid w:val="00000009"/>
     <w:multiLevelType w:val="hybridMultilevel"/>
     <w:tmpl w:val="C5A027D6"/>
@@ -11484,7 +12150,7 @@
       </w:rPr>
     </w:lvl>
   </w:abstractNum>
-  <w:abstractNum w:abstractNumId="6" w15:restartNumberingAfterBreak="0">
+  <w:abstractNum w:abstractNumId="6">
     <w:nsid w:val="0000000B"/>
     <w:multiLevelType w:val="multilevel"/>
     <w:tmpl w:val="1CBA7C9A"/>
@@ -11597,7 +12263,7 @@
       </w:pPr>
     </w:lvl>
   </w:abstractNum>
-  <w:abstractNum w:abstractNumId="7" w15:restartNumberingAfterBreak="0">
+  <w:abstractNum w:abstractNumId="7">
     <w:nsid w:val="0000000C"/>
     <w:multiLevelType w:val="hybridMultilevel"/>
     <w:tmpl w:val="EEA4BFDC"/>
@@ -11710,7 +12376,7 @@
       </w:rPr>
     </w:lvl>
   </w:abstractNum>
-  <w:abstractNum w:abstractNumId="8" w15:restartNumberingAfterBreak="0">
+  <w:abstractNum w:abstractNumId="8">
     <w:nsid w:val="0000000D"/>
     <w:multiLevelType w:val="hybridMultilevel"/>
     <w:tmpl w:val="0944F5C6"/>
@@ -11823,7 +12489,7 @@
       </w:rPr>
     </w:lvl>
   </w:abstractNum>
-  <w:abstractNum w:abstractNumId="9" w15:restartNumberingAfterBreak="0">
+  <w:abstractNum w:abstractNumId="9">
     <w:nsid w:val="0000000E"/>
     <w:multiLevelType w:val="hybridMultilevel"/>
     <w:tmpl w:val="0A244448"/>
@@ -11912,7 +12578,7 @@
       </w:pPr>
     </w:lvl>
   </w:abstractNum>
-  <w:abstractNum w:abstractNumId="10" w15:restartNumberingAfterBreak="0">
+  <w:abstractNum w:abstractNumId="10">
     <w:nsid w:val="00000010"/>
     <w:multiLevelType w:val="hybridMultilevel"/>
     <w:tmpl w:val="1DC454BA"/>
@@ -12025,7 +12691,7 @@
       </w:rPr>
     </w:lvl>
   </w:abstractNum>
-  <w:abstractNum w:abstractNumId="11" w15:restartNumberingAfterBreak="0">
+  <w:abstractNum w:abstractNumId="11">
     <w:nsid w:val="00000011"/>
     <w:multiLevelType w:val="hybridMultilevel"/>
     <w:tmpl w:val="21D421A8"/>
@@ -12138,7 +12804,7 @@
       </w:rPr>
     </w:lvl>
   </w:abstractNum>
-  <w:abstractNum w:abstractNumId="12" w15:restartNumberingAfterBreak="0">
+  <w:abstractNum w:abstractNumId="12">
     <w:nsid w:val="120F0A1B"/>
     <w:multiLevelType w:val="multilevel"/>
     <w:tmpl w:val="80AE2650"/>
@@ -12282,7 +12948,7 @@
       </w:rPr>
     </w:lvl>
   </w:abstractNum>
-  <w:abstractNum w:abstractNumId="13" w15:restartNumberingAfterBreak="0">
+  <w:abstractNum w:abstractNumId="13">
     <w:nsid w:val="1CD42CBB"/>
     <w:multiLevelType w:val="hybridMultilevel"/>
     <w:tmpl w:val="64C69FAC"/>
@@ -12395,7 +13061,7 @@
       </w:rPr>
     </w:lvl>
   </w:abstractNum>
-  <w:abstractNum w:abstractNumId="14" w15:restartNumberingAfterBreak="0">
+  <w:abstractNum w:abstractNumId="14">
     <w:nsid w:val="20AF02F5"/>
     <w:multiLevelType w:val="hybridMultilevel"/>
     <w:tmpl w:val="09D0D944"/>
@@ -12508,7 +13174,7 @@
       </w:rPr>
     </w:lvl>
   </w:abstractNum>
-  <w:abstractNum w:abstractNumId="15" w15:restartNumberingAfterBreak="0">
+  <w:abstractNum w:abstractNumId="15">
     <w:nsid w:val="222D5717"/>
     <w:multiLevelType w:val="hybridMultilevel"/>
     <w:tmpl w:val="C5840BAE"/>
@@ -12594,7 +13260,7 @@
       </w:pPr>
     </w:lvl>
   </w:abstractNum>
-  <w:abstractNum w:abstractNumId="16" w15:restartNumberingAfterBreak="0">
+  <w:abstractNum w:abstractNumId="16">
     <w:nsid w:val="28CC5EB9"/>
     <w:multiLevelType w:val="hybridMultilevel"/>
     <w:tmpl w:val="7256BBE4"/>
@@ -12707,7 +13373,7 @@
       </w:rPr>
     </w:lvl>
   </w:abstractNum>
-  <w:abstractNum w:abstractNumId="17" w15:restartNumberingAfterBreak="0">
+  <w:abstractNum w:abstractNumId="17">
     <w:nsid w:val="31B77138"/>
     <w:multiLevelType w:val="multilevel"/>
     <w:tmpl w:val="FFFFFFFF"/>
@@ -12847,7 +13513,7 @@
       </w:rPr>
     </w:lvl>
   </w:abstractNum>
-  <w:abstractNum w:abstractNumId="18" w15:restartNumberingAfterBreak="0">
+  <w:abstractNum w:abstractNumId="18">
     <w:nsid w:val="34DA433E"/>
     <w:multiLevelType w:val="hybridMultilevel"/>
     <w:tmpl w:val="DAA0C41C"/>
@@ -12933,7 +13599,7 @@
       </w:pPr>
     </w:lvl>
   </w:abstractNum>
-  <w:abstractNum w:abstractNumId="19" w15:restartNumberingAfterBreak="0">
+  <w:abstractNum w:abstractNumId="19">
     <w:nsid w:val="35D30F61"/>
     <w:multiLevelType w:val="multilevel"/>
     <w:tmpl w:val="6FEC261A"/>
@@ -13046,7 +13712,7 @@
       </w:pPr>
     </w:lvl>
   </w:abstractNum>
-  <w:abstractNum w:abstractNumId="20" w15:restartNumberingAfterBreak="0">
+  <w:abstractNum w:abstractNumId="20">
     <w:nsid w:val="3AA634CA"/>
     <w:multiLevelType w:val="hybridMultilevel"/>
     <w:tmpl w:val="0A244448"/>
@@ -13132,7 +13798,7 @@
       </w:pPr>
     </w:lvl>
   </w:abstractNum>
-  <w:abstractNum w:abstractNumId="21" w15:restartNumberingAfterBreak="0">
+  <w:abstractNum w:abstractNumId="21">
     <w:nsid w:val="3AB32625"/>
     <w:multiLevelType w:val="hybridMultilevel"/>
     <w:tmpl w:val="1BF626E0"/>
@@ -13245,7 +13911,7 @@
       </w:rPr>
     </w:lvl>
   </w:abstractNum>
-  <w:abstractNum w:abstractNumId="22" w15:restartNumberingAfterBreak="0">
+  <w:abstractNum w:abstractNumId="22">
     <w:nsid w:val="3B56148C"/>
     <w:multiLevelType w:val="hybridMultilevel"/>
     <w:tmpl w:val="C5A027D6"/>
@@ -13358,7 +14024,7 @@
       </w:rPr>
     </w:lvl>
   </w:abstractNum>
-  <w:abstractNum w:abstractNumId="23" w15:restartNumberingAfterBreak="0">
+  <w:abstractNum w:abstractNumId="23">
     <w:nsid w:val="3EA45B91"/>
     <w:multiLevelType w:val="multilevel"/>
     <w:tmpl w:val="FFFFFFFF"/>
@@ -13498,7 +14164,7 @@
       </w:rPr>
     </w:lvl>
   </w:abstractNum>
-  <w:abstractNum w:abstractNumId="24" w15:restartNumberingAfterBreak="0">
+  <w:abstractNum w:abstractNumId="24">
     <w:nsid w:val="41094002"/>
     <w:multiLevelType w:val="hybridMultilevel"/>
     <w:tmpl w:val="BAE68B90"/>
@@ -13584,7 +14250,7 @@
       </w:pPr>
     </w:lvl>
   </w:abstractNum>
-  <w:abstractNum w:abstractNumId="25" w15:restartNumberingAfterBreak="0">
+  <w:abstractNum w:abstractNumId="25">
     <w:nsid w:val="45BA44A5"/>
     <w:multiLevelType w:val="hybridMultilevel"/>
     <w:tmpl w:val="46C66A8C"/>
@@ -13697,7 +14363,7 @@
       </w:rPr>
     </w:lvl>
   </w:abstractNum>
-  <w:abstractNum w:abstractNumId="26" w15:restartNumberingAfterBreak="0">
+  <w:abstractNum w:abstractNumId="26">
     <w:nsid w:val="46501D19"/>
     <w:multiLevelType w:val="hybridMultilevel"/>
     <w:tmpl w:val="20B4DE98"/>
@@ -13783,7 +14449,7 @@
       </w:pPr>
     </w:lvl>
   </w:abstractNum>
-  <w:abstractNum w:abstractNumId="27" w15:restartNumberingAfterBreak="0">
+  <w:abstractNum w:abstractNumId="27">
     <w:nsid w:val="46CC55D5"/>
     <w:multiLevelType w:val="hybridMultilevel"/>
     <w:tmpl w:val="3A6A3D4E"/>
@@ -13869,7 +14535,7 @@
       </w:pPr>
     </w:lvl>
   </w:abstractNum>
-  <w:abstractNum w:abstractNumId="28" w15:restartNumberingAfterBreak="0">
+  <w:abstractNum w:abstractNumId="28">
     <w:nsid w:val="46D50E09"/>
     <w:multiLevelType w:val="multilevel"/>
     <w:tmpl w:val="299E0AFC"/>
@@ -13982,7 +14648,7 @@
       </w:pPr>
     </w:lvl>
   </w:abstractNum>
-  <w:abstractNum w:abstractNumId="29" w15:restartNumberingAfterBreak="0">
+  <w:abstractNum w:abstractNumId="29">
     <w:nsid w:val="475968A6"/>
     <w:multiLevelType w:val="hybridMultilevel"/>
     <w:tmpl w:val="EEA4BFDC"/>
@@ -14095,7 +14761,7 @@
       </w:rPr>
     </w:lvl>
   </w:abstractNum>
-  <w:abstractNum w:abstractNumId="30" w15:restartNumberingAfterBreak="0">
+  <w:abstractNum w:abstractNumId="30">
     <w:nsid w:val="49C259BA"/>
     <w:multiLevelType w:val="hybridMultilevel"/>
     <w:tmpl w:val="FB661B9C"/>
@@ -14208,7 +14874,7 @@
       </w:rPr>
     </w:lvl>
   </w:abstractNum>
-  <w:abstractNum w:abstractNumId="31" w15:restartNumberingAfterBreak="0">
+  <w:abstractNum w:abstractNumId="31">
     <w:nsid w:val="506F06D7"/>
     <w:multiLevelType w:val="hybridMultilevel"/>
     <w:tmpl w:val="0944F5C6"/>
@@ -14321,7 +14987,7 @@
       </w:rPr>
     </w:lvl>
   </w:abstractNum>
-  <w:abstractNum w:abstractNumId="32" w15:restartNumberingAfterBreak="0">
+  <w:abstractNum w:abstractNumId="32">
     <w:nsid w:val="57941C99"/>
     <w:multiLevelType w:val="hybridMultilevel"/>
     <w:tmpl w:val="9D9AC58C"/>
@@ -14434,7 +15100,7 @@
       </w:rPr>
     </w:lvl>
   </w:abstractNum>
-  <w:abstractNum w:abstractNumId="33" w15:restartNumberingAfterBreak="0">
+  <w:abstractNum w:abstractNumId="33">
     <w:nsid w:val="5F2A2A4D"/>
     <w:multiLevelType w:val="hybridMultilevel"/>
     <w:tmpl w:val="1DC454BA"/>
@@ -14547,7 +15213,7 @@
       </w:rPr>
     </w:lvl>
   </w:abstractNum>
-  <w:abstractNum w:abstractNumId="34" w15:restartNumberingAfterBreak="0">
+  <w:abstractNum w:abstractNumId="34">
     <w:nsid w:val="63AE4359"/>
     <w:multiLevelType w:val="multilevel"/>
     <w:tmpl w:val="299E0AFC"/>
@@ -14660,7 +15326,7 @@
       </w:pPr>
     </w:lvl>
   </w:abstractNum>
-  <w:abstractNum w:abstractNumId="35" w15:restartNumberingAfterBreak="0">
+  <w:abstractNum w:abstractNumId="35">
     <w:nsid w:val="6A3E19D2"/>
     <w:multiLevelType w:val="hybridMultilevel"/>
     <w:tmpl w:val="8B4C442A"/>
@@ -14746,7 +15412,7 @@
       </w:pPr>
     </w:lvl>
   </w:abstractNum>
-  <w:abstractNum w:abstractNumId="36" w15:restartNumberingAfterBreak="0">
+  <w:abstractNum w:abstractNumId="36">
     <w:nsid w:val="6B2B1C1A"/>
     <w:multiLevelType w:val="hybridMultilevel"/>
     <w:tmpl w:val="A22A913E"/>
@@ -14859,7 +15525,7 @@
       </w:rPr>
     </w:lvl>
   </w:abstractNum>
-  <w:abstractNum w:abstractNumId="37" w15:restartNumberingAfterBreak="0">
+  <w:abstractNum w:abstractNumId="37">
     <w:nsid w:val="75DB30D6"/>
     <w:multiLevelType w:val="hybridMultilevel"/>
     <w:tmpl w:val="7406AD26"/>
@@ -14972,7 +15638,7 @@
       </w:rPr>
     </w:lvl>
   </w:abstractNum>
-  <w:abstractNum w:abstractNumId="38" w15:restartNumberingAfterBreak="0">
+  <w:abstractNum w:abstractNumId="38">
     <w:nsid w:val="7A2B1FB1"/>
     <w:multiLevelType w:val="hybridMultilevel"/>
     <w:tmpl w:val="21D421A8"/>
@@ -15085,7 +15751,7 @@
       </w:rPr>
     </w:lvl>
   </w:abstractNum>
-  <w:abstractNum w:abstractNumId="39" w15:restartNumberingAfterBreak="0">
+  <w:abstractNum w:abstractNumId="39">
     <w:nsid w:val="7BC631CC"/>
     <w:multiLevelType w:val="multilevel"/>
     <w:tmpl w:val="C762AB70"/>
@@ -15198,7 +15864,7 @@
       </w:pPr>
     </w:lvl>
   </w:abstractNum>
-  <w:abstractNum w:abstractNumId="40" w15:restartNumberingAfterBreak="0">
+  <w:abstractNum w:abstractNumId="40">
     <w:nsid w:val="7D8D52E4"/>
     <w:multiLevelType w:val="multilevel"/>
     <w:tmpl w:val="6E761282"/>
@@ -15310,64 +15976,64 @@
       </w:pPr>
     </w:lvl>
   </w:abstractNum>
-  <w:num w:numId="1" w16cid:durableId="94637183">
+  <w:num w:numId="1">
     <w:abstractNumId w:val="4"/>
   </w:num>
-  <w:num w:numId="2" w16cid:durableId="1073890373">
+  <w:num w:numId="2">
     <w:abstractNumId w:val="6"/>
   </w:num>
-  <w:num w:numId="3" w16cid:durableId="1791128689">
+  <w:num w:numId="3">
     <w:abstractNumId w:val="1"/>
   </w:num>
-  <w:num w:numId="4" w16cid:durableId="341275762">
+  <w:num w:numId="4">
     <w:abstractNumId w:val="0"/>
   </w:num>
-  <w:num w:numId="5" w16cid:durableId="1384594948">
+  <w:num w:numId="5">
     <w:abstractNumId w:val="3"/>
   </w:num>
-  <w:num w:numId="6" w16cid:durableId="1497644241">
+  <w:num w:numId="6">
     <w:abstractNumId w:val="5"/>
   </w:num>
-  <w:num w:numId="7" w16cid:durableId="1989045609">
+  <w:num w:numId="7">
     <w:abstractNumId w:val="11"/>
   </w:num>
-  <w:num w:numId="8" w16cid:durableId="1673946858">
+  <w:num w:numId="8">
     <w:abstractNumId w:val="10"/>
   </w:num>
-  <w:num w:numId="9" w16cid:durableId="634607683">
+  <w:num w:numId="9">
     <w:abstractNumId w:val="7"/>
   </w:num>
-  <w:num w:numId="10" w16cid:durableId="1469321878">
+  <w:num w:numId="10">
     <w:abstractNumId w:val="8"/>
   </w:num>
-  <w:num w:numId="11" w16cid:durableId="1191798814">
+  <w:num w:numId="11">
     <w:abstractNumId w:val="2"/>
   </w:num>
-  <w:num w:numId="12" w16cid:durableId="327710273">
+  <w:num w:numId="12">
     <w:abstractNumId w:val="9"/>
   </w:num>
-  <w:num w:numId="13" w16cid:durableId="463038227">
+  <w:num w:numId="13">
     <w:abstractNumId w:val="23"/>
   </w:num>
-  <w:num w:numId="14" w16cid:durableId="1339501356">
+  <w:num w:numId="14">
     <w:abstractNumId w:val="17"/>
   </w:num>
-  <w:num w:numId="15" w16cid:durableId="1405253404">
+  <w:num w:numId="15">
     <w:abstractNumId w:val="22"/>
   </w:num>
-  <w:num w:numId="16" w16cid:durableId="195781513">
+  <w:num w:numId="16">
     <w:abstractNumId w:val="38"/>
   </w:num>
-  <w:num w:numId="17" w16cid:durableId="2060011905">
+  <w:num w:numId="17">
     <w:abstractNumId w:val="33"/>
   </w:num>
-  <w:num w:numId="18" w16cid:durableId="1193297801">
+  <w:num w:numId="18">
     <w:abstractNumId w:val="29"/>
   </w:num>
-  <w:num w:numId="19" w16cid:durableId="348872908">
+  <w:num w:numId="19">
     <w:abstractNumId w:val="31"/>
   </w:num>
-  <w:num w:numId="20" w16cid:durableId="315034102">
+  <w:num w:numId="20">
     <w:abstractNumId w:val="23"/>
     <w:lvlOverride w:ilvl="0"/>
     <w:lvlOverride w:ilvl="1">
@@ -15395,7 +16061,7 @@
       <w:startOverride w:val="1"/>
     </w:lvlOverride>
   </w:num>
-  <w:num w:numId="21" w16cid:durableId="1521119339">
+  <w:num w:numId="21">
     <w:abstractNumId w:val="39"/>
     <w:lvlOverride w:ilvl="0">
       <w:startOverride w:val="1"/>
@@ -15425,7 +16091,7 @@
       <w:startOverride w:val="1"/>
     </w:lvlOverride>
   </w:num>
-  <w:num w:numId="22" w16cid:durableId="723530319">
+  <w:num w:numId="22">
     <w:abstractNumId w:val="19"/>
     <w:lvlOverride w:ilvl="0">
       <w:startOverride w:val="1"/>
@@ -15455,7 +16121,7 @@
       <w:startOverride w:val="1"/>
     </w:lvlOverride>
   </w:num>
-  <w:num w:numId="23" w16cid:durableId="770662016">
+  <w:num w:numId="23">
     <w:abstractNumId w:val="20"/>
     <w:lvlOverride w:ilvl="0">
       <w:startOverride w:val="1"/>
@@ -15485,61 +16151,61 @@
       <w:startOverride w:val="1"/>
     </w:lvlOverride>
   </w:num>
-  <w:num w:numId="24" w16cid:durableId="1754470228">
+  <w:num w:numId="24">
     <w:abstractNumId w:val="15"/>
   </w:num>
-  <w:num w:numId="25" w16cid:durableId="685135575">
+  <w:num w:numId="25">
     <w:abstractNumId w:val="40"/>
   </w:num>
-  <w:num w:numId="26" w16cid:durableId="1945651545">
+  <w:num w:numId="26">
     <w:abstractNumId w:val="35"/>
   </w:num>
-  <w:num w:numId="27" w16cid:durableId="738554042">
+  <w:num w:numId="27">
     <w:abstractNumId w:val="26"/>
   </w:num>
-  <w:num w:numId="28" w16cid:durableId="546376459">
+  <w:num w:numId="28">
     <w:abstractNumId w:val="27"/>
   </w:num>
-  <w:num w:numId="29" w16cid:durableId="58795323">
+  <w:num w:numId="29">
     <w:abstractNumId w:val="24"/>
   </w:num>
-  <w:num w:numId="30" w16cid:durableId="1767118867">
+  <w:num w:numId="30">
     <w:abstractNumId w:val="18"/>
   </w:num>
-  <w:num w:numId="31" w16cid:durableId="1325285107">
+  <w:num w:numId="31">
     <w:abstractNumId w:val="14"/>
   </w:num>
-  <w:num w:numId="32" w16cid:durableId="878131385">
+  <w:num w:numId="32">
     <w:abstractNumId w:val="13"/>
   </w:num>
-  <w:num w:numId="33" w16cid:durableId="1971323446">
+  <w:num w:numId="33">
     <w:abstractNumId w:val="12"/>
   </w:num>
-  <w:num w:numId="34" w16cid:durableId="459496557">
+  <w:num w:numId="34">
     <w:abstractNumId w:val="32"/>
   </w:num>
-  <w:num w:numId="35" w16cid:durableId="1293025973">
+  <w:num w:numId="35">
     <w:abstractNumId w:val="28"/>
   </w:num>
-  <w:num w:numId="36" w16cid:durableId="180706260">
+  <w:num w:numId="36">
     <w:abstractNumId w:val="34"/>
   </w:num>
-  <w:num w:numId="37" w16cid:durableId="1923684358">
+  <w:num w:numId="37">
     <w:abstractNumId w:val="21"/>
   </w:num>
-  <w:num w:numId="38" w16cid:durableId="114296183">
+  <w:num w:numId="38">
     <w:abstractNumId w:val="30"/>
   </w:num>
-  <w:num w:numId="39" w16cid:durableId="622420078">
+  <w:num w:numId="39">
     <w:abstractNumId w:val="37"/>
   </w:num>
-  <w:num w:numId="40" w16cid:durableId="1298292038">
+  <w:num w:numId="40">
     <w:abstractNumId w:val="25"/>
   </w:num>
-  <w:num w:numId="41" w16cid:durableId="679309353">
+  <w:num w:numId="41">
     <w:abstractNumId w:val="36"/>
   </w:num>
-  <w:num w:numId="42" w16cid:durableId="880048875">
+  <w:num w:numId="42">
     <w:abstractNumId w:val="16"/>
   </w:num>
   <w:numIdMacAtCleanup w:val="40"/>
@@ -15547,7 +16213,7 @@
 </file>
 
 <file path=word/styles.xml><?xml version="1.0" encoding="utf-8"?>
-<w:styles xmlns:mc="http://schemas.openxmlformats.org/markup-compatibility/2006" xmlns:r="http://schemas.openxmlformats.org/officeDocument/2006/relationships" xmlns:w="http://schemas.openxmlformats.org/wordprocessingml/2006/main" xmlns:w14="http://schemas.microsoft.com/office/word/2010/wordml" xmlns:w15="http://schemas.microsoft.com/office/word/2012/wordml" xmlns:w16cex="http://schemas.microsoft.com/office/word/2018/wordml/cex" xmlns:w16cid="http://schemas.microsoft.com/office/word/2016/wordml/cid" xmlns:w16="http://schemas.microsoft.com/office/word/2018/wordml" xmlns:w16sdtdh="http://schemas.microsoft.com/office/word/2020/wordml/sdtdatahash" xmlns:w16se="http://schemas.microsoft.com/office/word/2015/wordml/symex" mc:Ignorable="w14 w15 w16se w16cid w16 w16cex w16sdtdh">
+<w:styles xmlns:r="http://schemas.openxmlformats.org/officeDocument/2006/relationships" xmlns:w="http://schemas.openxmlformats.org/wordprocessingml/2006/main">
   <w:docDefaults>
     <w:rPrDefault>
       <w:rPr>
@@ -15557,383 +16223,144 @@
     </w:rPrDefault>
     <w:pPrDefault/>
   </w:docDefaults>
-  <w:latentStyles w:defLockedState="0" w:defUIPriority="99" w:defSemiHidden="0" w:defUnhideWhenUsed="0" w:defQFormat="0" w:count="376">
-    <w:lsdException w:name="Normal" w:uiPriority="0" w:qFormat="1"/>
-    <w:lsdException w:name="heading 1" w:uiPriority="9" w:qFormat="1"/>
-    <w:lsdException w:name="heading 2" w:semiHidden="1" w:uiPriority="9" w:unhideWhenUsed="1" w:qFormat="1"/>
-    <w:lsdException w:name="heading 3" w:semiHidden="1" w:uiPriority="9" w:unhideWhenUsed="1" w:qFormat="1"/>
-    <w:lsdException w:name="heading 4" w:semiHidden="1" w:uiPriority="9" w:unhideWhenUsed="1" w:qFormat="1"/>
-    <w:lsdException w:name="heading 5" w:semiHidden="1" w:uiPriority="9" w:unhideWhenUsed="1" w:qFormat="1"/>
-    <w:lsdException w:name="heading 6" w:semiHidden="1" w:uiPriority="9" w:unhideWhenUsed="1" w:qFormat="1"/>
-    <w:lsdException w:name="heading 7" w:semiHidden="1" w:uiPriority="9" w:unhideWhenUsed="1" w:qFormat="1"/>
-    <w:lsdException w:name="heading 8" w:semiHidden="1" w:uiPriority="9" w:unhideWhenUsed="1" w:qFormat="1"/>
-    <w:lsdException w:name="heading 9" w:semiHidden="1" w:uiPriority="9" w:unhideWhenUsed="1" w:qFormat="1"/>
-    <w:lsdException w:name="index 1" w:semiHidden="1" w:unhideWhenUsed="1"/>
-    <w:lsdException w:name="index 2" w:semiHidden="1" w:unhideWhenUsed="1"/>
-    <w:lsdException w:name="index 3" w:semiHidden="1" w:unhideWhenUsed="1"/>
-    <w:lsdException w:name="index 4" w:semiHidden="1" w:unhideWhenUsed="1"/>
-    <w:lsdException w:name="index 5" w:semiHidden="1" w:unhideWhenUsed="1"/>
-    <w:lsdException w:name="index 6" w:semiHidden="1" w:unhideWhenUsed="1"/>
-    <w:lsdException w:name="index 7" w:semiHidden="1" w:unhideWhenUsed="1"/>
-    <w:lsdException w:name="index 8" w:semiHidden="1" w:unhideWhenUsed="1"/>
-    <w:lsdException w:name="index 9" w:semiHidden="1" w:unhideWhenUsed="1"/>
-    <w:lsdException w:name="toc 1" w:semiHidden="1" w:uiPriority="39" w:unhideWhenUsed="1"/>
-    <w:lsdException w:name="toc 2" w:semiHidden="1" w:uiPriority="39" w:unhideWhenUsed="1"/>
-    <w:lsdException w:name="toc 3" w:semiHidden="1" w:uiPriority="39" w:unhideWhenUsed="1"/>
-    <w:lsdException w:name="toc 4" w:semiHidden="1" w:uiPriority="39" w:unhideWhenUsed="1"/>
-    <w:lsdException w:name="toc 5" w:semiHidden="1" w:uiPriority="39" w:unhideWhenUsed="1"/>
-    <w:lsdException w:name="toc 6" w:semiHidden="1" w:uiPriority="39" w:unhideWhenUsed="1"/>
-    <w:lsdException w:name="toc 7" w:semiHidden="1" w:uiPriority="39" w:unhideWhenUsed="1"/>
-    <w:lsdException w:name="toc 8" w:semiHidden="1" w:uiPriority="39" w:unhideWhenUsed="1"/>
-    <w:lsdException w:name="toc 9" w:semiHidden="1" w:uiPriority="39" w:unhideWhenUsed="1"/>
-    <w:lsdException w:name="Normal Indent" w:semiHidden="1" w:unhideWhenUsed="1"/>
-    <w:lsdException w:name="footnote text" w:semiHidden="1" w:unhideWhenUsed="1"/>
-    <w:lsdException w:name="annotation text" w:semiHidden="1" w:unhideWhenUsed="1"/>
-    <w:lsdException w:name="header" w:semiHidden="1" w:unhideWhenUsed="1"/>
-    <w:lsdException w:name="footer" w:semiHidden="1" w:unhideWhenUsed="1"/>
-    <w:lsdException w:name="index heading" w:semiHidden="1" w:unhideWhenUsed="1"/>
-    <w:lsdException w:name="caption" w:semiHidden="1" w:uiPriority="35" w:unhideWhenUsed="1" w:qFormat="1"/>
-    <w:lsdException w:name="table of figures" w:semiHidden="1" w:unhideWhenUsed="1"/>
-    <w:lsdException w:name="envelope address" w:semiHidden="1" w:unhideWhenUsed="1"/>
-    <w:lsdException w:name="envelope return" w:semiHidden="1" w:unhideWhenUsed="1"/>
-    <w:lsdException w:name="footnote reference" w:semiHidden="1" w:unhideWhenUsed="1"/>
-    <w:lsdException w:name="annotation reference" w:semiHidden="1" w:unhideWhenUsed="1"/>
-    <w:lsdException w:name="line number" w:semiHidden="1" w:unhideWhenUsed="1"/>
-    <w:lsdException w:name="page number" w:semiHidden="1" w:unhideWhenUsed="1"/>
-    <w:lsdException w:name="endnote reference" w:semiHidden="1" w:unhideWhenUsed="1"/>
-    <w:lsdException w:name="endnote text" w:semiHidden="1" w:unhideWhenUsed="1"/>
-    <w:lsdException w:name="table of authorities" w:semiHidden="1" w:unhideWhenUsed="1"/>
-    <w:lsdException w:name="macro" w:semiHidden="1" w:unhideWhenUsed="1"/>
-    <w:lsdException w:name="toa heading" w:semiHidden="1" w:unhideWhenUsed="1"/>
-    <w:lsdException w:name="List" w:semiHidden="1" w:unhideWhenUsed="1"/>
-    <w:lsdException w:name="List Bullet" w:semiHidden="1" w:unhideWhenUsed="1"/>
-    <w:lsdException w:name="List Number" w:semiHidden="1" w:unhideWhenUsed="1"/>
-    <w:lsdException w:name="List 2" w:semiHidden="1" w:unhideWhenUsed="1"/>
-    <w:lsdException w:name="List 3" w:semiHidden="1" w:unhideWhenUsed="1"/>
-    <w:lsdException w:name="List 4" w:semiHidden="1" w:unhideWhenUsed="1"/>
-    <w:lsdException w:name="List 5" w:semiHidden="1" w:unhideWhenUsed="1"/>
-    <w:lsdException w:name="List Bullet 2" w:semiHidden="1" w:unhideWhenUsed="1"/>
-    <w:lsdException w:name="List Bullet 3" w:semiHidden="1" w:unhideWhenUsed="1"/>
-    <w:lsdException w:name="List Bullet 4" w:semiHidden="1" w:unhideWhenUsed="1"/>
-    <w:lsdException w:name="List Bullet 5" w:semiHidden="1" w:unhideWhenUsed="1"/>
-    <w:lsdException w:name="List Number 2" w:semiHidden="1" w:unhideWhenUsed="1"/>
-    <w:lsdException w:name="List Number 3" w:semiHidden="1" w:unhideWhenUsed="1"/>
-    <w:lsdException w:name="List Number 4" w:semiHidden="1" w:unhideWhenUsed="1"/>
-    <w:lsdException w:name="List Number 5" w:semiHidden="1" w:unhideWhenUsed="1"/>
-    <w:lsdException w:name="Title" w:uiPriority="10" w:qFormat="1"/>
-    <w:lsdException w:name="Closing" w:semiHidden="1" w:unhideWhenUsed="1"/>
-    <w:lsdException w:name="Signature" w:semiHidden="1" w:unhideWhenUsed="1"/>
-    <w:lsdException w:name="Default Paragraph Font" w:semiHidden="1" w:uiPriority="1" w:unhideWhenUsed="1"/>
-    <w:lsdException w:name="Body Text" w:semiHidden="1" w:unhideWhenUsed="1"/>
-    <w:lsdException w:name="Body Text Indent" w:semiHidden="1" w:unhideWhenUsed="1"/>
-    <w:lsdException w:name="List Continue" w:semiHidden="1" w:unhideWhenUsed="1"/>
-    <w:lsdException w:name="List Continue 2" w:semiHidden="1" w:unhideWhenUsed="1"/>
-    <w:lsdException w:name="List Continue 3" w:semiHidden="1" w:unhideWhenUsed="1"/>
-    <w:lsdException w:name="List Continue 4" w:semiHidden="1" w:unhideWhenUsed="1"/>
-    <w:lsdException w:name="List Continue 5" w:semiHidden="1" w:unhideWhenUsed="1"/>
-    <w:lsdException w:name="Message Header" w:semiHidden="1" w:unhideWhenUsed="1"/>
-    <w:lsdException w:name="Subtitle" w:uiPriority="11" w:qFormat="1"/>
-    <w:lsdException w:name="Salutation" w:semiHidden="1" w:unhideWhenUsed="1"/>
-    <w:lsdException w:name="Date" w:semiHidden="1" w:unhideWhenUsed="1"/>
-    <w:lsdException w:name="Body Text First Indent" w:semiHidden="1" w:unhideWhenUsed="1"/>
-    <w:lsdException w:name="Body Text First Indent 2" w:semiHidden="1" w:unhideWhenUsed="1"/>
-    <w:lsdException w:name="Note Heading" w:semiHidden="1" w:unhideWhenUsed="1"/>
-    <w:lsdException w:name="Body Text 2" w:semiHidden="1" w:unhideWhenUsed="1"/>
-    <w:lsdException w:name="Body Text 3" w:semiHidden="1" w:unhideWhenUsed="1"/>
-    <w:lsdException w:name="Body Text Indent 2" w:semiHidden="1" w:unhideWhenUsed="1"/>
-    <w:lsdException w:name="Body Text Indent 3" w:semiHidden="1" w:unhideWhenUsed="1"/>
-    <w:lsdException w:name="Block Text" w:semiHidden="1" w:unhideWhenUsed="1"/>
-    <w:lsdException w:name="Hyperlink" w:semiHidden="1" w:unhideWhenUsed="1"/>
-    <w:lsdException w:name="FollowedHyperlink" w:semiHidden="1" w:unhideWhenUsed="1"/>
-    <w:lsdException w:name="Strong" w:uiPriority="22" w:qFormat="1"/>
-    <w:lsdException w:name="Emphasis" w:uiPriority="20" w:qFormat="1"/>
-    <w:lsdException w:name="Document Map" w:semiHidden="1" w:unhideWhenUsed="1"/>
-    <w:lsdException w:name="Plain Text" w:semiHidden="1" w:unhideWhenUsed="1"/>
-    <w:lsdException w:name="E-mail Signature" w:semiHidden="1" w:unhideWhenUsed="1"/>
-    <w:lsdException w:name="HTML Top of Form" w:semiHidden="1" w:unhideWhenUsed="1"/>
-    <w:lsdException w:name="HTML Bottom of Form" w:semiHidden="1" w:unhideWhenUsed="1"/>
-    <w:lsdException w:name="Normal (Web)" w:semiHidden="1" w:unhideWhenUsed="1"/>
-    <w:lsdException w:name="HTML Acronym" w:semiHidden="1" w:unhideWhenUsed="1"/>
-    <w:lsdException w:name="HTML Address" w:semiHidden="1" w:unhideWhenUsed="1"/>
-    <w:lsdException w:name="HTML Cite" w:semiHidden="1" w:unhideWhenUsed="1"/>
-    <w:lsdException w:name="HTML Code" w:semiHidden="1" w:unhideWhenUsed="1"/>
-    <w:lsdException w:name="HTML Definition" w:semiHidden="1" w:unhideWhenUsed="1"/>
-    <w:lsdException w:name="HTML Keyboard" w:semiHidden="1" w:unhideWhenUsed="1"/>
-    <w:lsdException w:name="HTML Preformatted" w:semiHidden="1" w:unhideWhenUsed="1"/>
-    <w:lsdException w:name="HTML Sample" w:semiHidden="1" w:unhideWhenUsed="1"/>
-    <w:lsdException w:name="HTML Typewriter" w:semiHidden="1" w:unhideWhenUsed="1"/>
-    <w:lsdException w:name="HTML Variable" w:semiHidden="1" w:unhideWhenUsed="1"/>
-    <w:lsdException w:name="Normal Table" w:semiHidden="1" w:unhideWhenUsed="1"/>
-    <w:lsdException w:name="annotation subject" w:semiHidden="1" w:unhideWhenUsed="1"/>
-    <w:lsdException w:name="No List" w:semiHidden="1" w:unhideWhenUsed="1"/>
-    <w:lsdException w:name="Outline List 1" w:semiHidden="1" w:unhideWhenUsed="1"/>
-    <w:lsdException w:name="Outline List 2" w:semiHidden="1" w:unhideWhenUsed="1"/>
-    <w:lsdException w:name="Outline List 3" w:semiHidden="1" w:unhideWhenUsed="1"/>
-    <w:lsdException w:name="Table Simple 1" w:semiHidden="1" w:unhideWhenUsed="1"/>
-    <w:lsdException w:name="Table Simple 2" w:semiHidden="1" w:unhideWhenUsed="1"/>
-    <w:lsdException w:name="Table Simple 3" w:semiHidden="1" w:unhideWhenUsed="1"/>
-    <w:lsdException w:name="Table Classic 1" w:semiHidden="1" w:unhideWhenUsed="1"/>
-    <w:lsdException w:name="Table Classic 2" w:semiHidden="1" w:unhideWhenUsed="1"/>
-    <w:lsdException w:name="Table Classic 3" w:semiHidden="1" w:unhideWhenUsed="1"/>
-    <w:lsdException w:name="Table Classic 4" w:semiHidden="1" w:unhideWhenUsed="1"/>
-    <w:lsdException w:name="Table Colorful 1" w:semiHidden="1" w:unhideWhenUsed="1"/>
-    <w:lsdException w:name="Table Colorful 2" w:semiHidden="1" w:unhideWhenUsed="1"/>
-    <w:lsdException w:name="Table Colorful 3" w:semiHidden="1" w:unhideWhenUsed="1"/>
-    <w:lsdException w:name="Table Columns 1" w:semiHidden="1" w:unhideWhenUsed="1"/>
-    <w:lsdException w:name="Table Columns 2" w:semiHidden="1" w:unhideWhenUsed="1"/>
-    <w:lsdException w:name="Table Columns 3" w:semiHidden="1" w:unhideWhenUsed="1"/>
-    <w:lsdException w:name="Table Columns 4" w:semiHidden="1" w:unhideWhenUsed="1"/>
-    <w:lsdException w:name="Table Columns 5" w:semiHidden="1" w:unhideWhenUsed="1"/>
-    <w:lsdException w:name="Table Grid 1" w:semiHidden="1" w:unhideWhenUsed="1"/>
-    <w:lsdException w:name="Table Grid 2" w:semiHidden="1" w:unhideWhenUsed="1"/>
-    <w:lsdException w:name="Table Grid 3" w:semiHidden="1" w:unhideWhenUsed="1"/>
-    <w:lsdException w:name="Table Grid 4" w:semiHidden="1" w:unhideWhenUsed="1"/>
-    <w:lsdException w:name="Table Grid 5" w:semiHidden="1" w:unhideWhenUsed="1"/>
-    <w:lsdException w:name="Table Grid 6" w:semiHidden="1" w:unhideWhenUsed="1"/>
-    <w:lsdException w:name="Table Grid 7" w:semiHidden="1" w:unhideWhenUsed="1"/>
-    <w:lsdException w:name="Table Grid 8" w:semiHidden="1" w:unhideWhenUsed="1"/>
-    <w:lsdException w:name="Table List 1" w:semiHidden="1" w:unhideWhenUsed="1"/>
-    <w:lsdException w:name="Table List 2" w:semiHidden="1" w:unhideWhenUsed="1"/>
-    <w:lsdException w:name="Table List 3" w:semiHidden="1" w:unhideWhenUsed="1"/>
-    <w:lsdException w:name="Table List 4" w:semiHidden="1" w:unhideWhenUsed="1"/>
-    <w:lsdException w:name="Table List 5" w:semiHidden="1" w:unhideWhenUsed="1"/>
-    <w:lsdException w:name="Table List 6" w:semiHidden="1" w:unhideWhenUsed="1"/>
-    <w:lsdException w:name="Table List 7" w:semiHidden="1" w:unhideWhenUsed="1"/>
-    <w:lsdException w:name="Table List 8" w:semiHidden="1" w:unhideWhenUsed="1"/>
-    <w:lsdException w:name="Table 3D effects 1" w:semiHidden="1" w:unhideWhenUsed="1"/>
-    <w:lsdException w:name="Table 3D effects 2" w:semiHidden="1" w:unhideWhenUsed="1"/>
-    <w:lsdException w:name="Table 3D effects 3" w:semiHidden="1" w:unhideWhenUsed="1"/>
-    <w:lsdException w:name="Table Contemporary" w:semiHidden="1" w:unhideWhenUsed="1"/>
-    <w:lsdException w:name="Table Elegant" w:semiHidden="1" w:unhideWhenUsed="1"/>
-    <w:lsdException w:name="Table Professional" w:semiHidden="1" w:unhideWhenUsed="1"/>
-    <w:lsdException w:name="Table Subtle 1" w:semiHidden="1" w:unhideWhenUsed="1"/>
-    <w:lsdException w:name="Table Subtle 2" w:semiHidden="1" w:unhideWhenUsed="1"/>
-    <w:lsdException w:name="Table Web 1" w:semiHidden="1" w:unhideWhenUsed="1"/>
-    <w:lsdException w:name="Table Web 2" w:semiHidden="1" w:unhideWhenUsed="1"/>
-    <w:lsdException w:name="Table Web 3" w:semiHidden="1" w:unhideWhenUsed="1"/>
-    <w:lsdException w:name="Balloon Text" w:semiHidden="1" w:unhideWhenUsed="1"/>
-    <w:lsdException w:name="Table Grid" w:semiHidden="1" w:uiPriority="39" w:unhideWhenUsed="1"/>
-    <w:lsdException w:name="Table Theme" w:semiHidden="1" w:unhideWhenUsed="1"/>
-    <w:lsdException w:name="Placeholder Text" w:semiHidden="1"/>
-    <w:lsdException w:name="No Spacing" w:uiPriority="1" w:qFormat="1"/>
-    <w:lsdException w:name="Light Shading" w:uiPriority="60"/>
-    <w:lsdException w:name="Light List" w:uiPriority="61"/>
-    <w:lsdException w:name="Light Grid" w:uiPriority="62"/>
-    <w:lsdException w:name="Medium Shading 1" w:uiPriority="63"/>
-    <w:lsdException w:name="Medium Shading 2" w:uiPriority="64"/>
-    <w:lsdException w:name="Medium List 1" w:uiPriority="65"/>
-    <w:lsdException w:name="Medium List 2" w:uiPriority="66"/>
-    <w:lsdException w:name="Medium Grid 1" w:uiPriority="67"/>
-    <w:lsdException w:name="Medium Grid 2" w:uiPriority="68"/>
-    <w:lsdException w:name="Medium Grid 3" w:uiPriority="69"/>
-    <w:lsdException w:name="Dark List" w:uiPriority="70"/>
-    <w:lsdException w:name="Colorful Shading" w:uiPriority="71"/>
-    <w:lsdException w:name="Colorful List" w:uiPriority="72"/>
-    <w:lsdException w:name="Colorful Grid" w:uiPriority="73"/>
-    <w:lsdException w:name="Light Shading Accent 1" w:uiPriority="60"/>
-    <w:lsdException w:name="Light List Accent 1" w:uiPriority="61"/>
-    <w:lsdException w:name="Light Grid Accent 1" w:uiPriority="62"/>
-    <w:lsdException w:name="Medium Shading 1 Accent 1" w:uiPriority="63"/>
-    <w:lsdException w:name="Medium Shading 2 Accent 1" w:uiPriority="64"/>
-    <w:lsdException w:name="Medium List 1 Accent 1" w:uiPriority="65"/>
-    <w:lsdException w:name="Revision" w:semiHidden="1"/>
-    <w:lsdException w:name="List Paragraph" w:uiPriority="34" w:qFormat="1"/>
-    <w:lsdException w:name="Quote" w:uiPriority="29" w:qFormat="1"/>
-    <w:lsdException w:name="Intense Quote" w:uiPriority="30" w:qFormat="1"/>
-    <w:lsdException w:name="Medium List 2 Accent 1" w:uiPriority="66"/>
-    <w:lsdException w:name="Medium Grid 1 Accent 1" w:uiPriority="67"/>
-    <w:lsdException w:name="Medium Grid 2 Accent 1" w:uiPriority="68"/>
-    <w:lsdException w:name="Medium Grid 3 Accent 1" w:uiPriority="69"/>
-    <w:lsdException w:name="Dark List Accent 1" w:uiPriority="70"/>
-    <w:lsdException w:name="Colorful Shading Accent 1" w:uiPriority="71"/>
-    <w:lsdException w:name="Colorful List Accent 1" w:uiPriority="72"/>
-    <w:lsdException w:name="Colorful Grid Accent 1" w:uiPriority="73"/>
-    <w:lsdException w:name="Light Shading Accent 2" w:uiPriority="60"/>
-    <w:lsdException w:name="Light List Accent 2" w:uiPriority="61"/>
-    <w:lsdException w:name="Light Grid Accent 2" w:uiPriority="62"/>
-    <w:lsdException w:name="Medium Shading 1 Accent 2" w:uiPriority="63"/>
-    <w:lsdException w:name="Medium Shading 2 Accent 2" w:uiPriority="64"/>
-    <w:lsdException w:name="Medium List 1 Accent 2" w:uiPriority="65"/>
-    <w:lsdException w:name="Medium List 2 Accent 2" w:uiPriority="66"/>
-    <w:lsdException w:name="Medium Grid 1 Accent 2" w:uiPriority="67"/>
-    <w:lsdException w:name="Medium Grid 2 Accent 2" w:uiPriority="68"/>
-    <w:lsdException w:name="Medium Grid 3 Accent 2" w:uiPriority="69"/>
-    <w:lsdException w:name="Dark List Accent 2" w:uiPriority="70"/>
-    <w:lsdException w:name="Colorful Shading Accent 2" w:uiPriority="71"/>
-    <w:lsdException w:name="Colorful List Accent 2" w:uiPriority="72"/>
-    <w:lsdException w:name="Colorful Grid Accent 2" w:uiPriority="73"/>
-    <w:lsdException w:name="Light Shading Accent 3" w:uiPriority="60"/>
-    <w:lsdException w:name="Light List Accent 3" w:uiPriority="61"/>
-    <w:lsdException w:name="Light Grid Accent 3" w:uiPriority="62"/>
-    <w:lsdException w:name="Medium Shading 1 Accent 3" w:uiPriority="63"/>
-    <w:lsdException w:name="Medium Shading 2 Accent 3" w:uiPriority="64"/>
-    <w:lsdException w:name="Medium List 1 Accent 3" w:uiPriority="65"/>
-    <w:lsdException w:name="Medium List 2 Accent 3" w:uiPriority="66"/>
-    <w:lsdException w:name="Medium Grid 1 Accent 3" w:uiPriority="67"/>
-    <w:lsdException w:name="Medium Grid 2 Accent 3" w:uiPriority="68"/>
-    <w:lsdException w:name="Medium Grid 3 Accent 3" w:uiPriority="69"/>
-    <w:lsdException w:name="Dark List Accent 3" w:uiPriority="70"/>
-    <w:lsdException w:name="Colorful Shading Accent 3" w:uiPriority="71"/>
-    <w:lsdException w:name="Colorful List Accent 3" w:uiPriority="72"/>
-    <w:lsdException w:name="Colorful Grid Accent 3" w:uiPriority="73"/>
-    <w:lsdException w:name="Light Shading Accent 4" w:uiPriority="60"/>
-    <w:lsdException w:name="Light List Accent 4" w:uiPriority="61"/>
-    <w:lsdException w:name="Light Grid Accent 4" w:uiPriority="62"/>
-    <w:lsdException w:name="Medium Shading 1 Accent 4" w:uiPriority="63"/>
-    <w:lsdException w:name="Medium Shading 2 Accent 4" w:uiPriority="64"/>
-    <w:lsdException w:name="Medium List 1 Accent 4" w:uiPriority="65"/>
-    <w:lsdException w:name="Medium List 2 Accent 4" w:uiPriority="66"/>
-    <w:lsdException w:name="Medium Grid 1 Accent 4" w:uiPriority="67"/>
-    <w:lsdException w:name="Medium Grid 2 Accent 4" w:uiPriority="68"/>
-    <w:lsdException w:name="Medium Grid 3 Accent 4" w:uiPriority="69"/>
-    <w:lsdException w:name="Dark List Accent 4" w:uiPriority="70"/>
-    <w:lsdException w:name="Colorful Shading Accent 4" w:uiPriority="71"/>
-    <w:lsdException w:name="Colorful List Accent 4" w:uiPriority="72"/>
-    <w:lsdException w:name="Colorful Grid Accent 4" w:uiPriority="73"/>
-    <w:lsdException w:name="Light Shading Accent 5" w:uiPriority="60"/>
-    <w:lsdException w:name="Light List Accent 5" w:uiPriority="61"/>
-    <w:lsdException w:name="Light Grid Accent 5" w:uiPriority="62"/>
-    <w:lsdException w:name="Medium Shading 1 Accent 5" w:uiPriority="63"/>
-    <w:lsdException w:name="Medium Shading 2 Accent 5" w:uiPriority="64"/>
-    <w:lsdException w:name="Medium List 1 Accent 5" w:uiPriority="65"/>
-    <w:lsdException w:name="Medium List 2 Accent 5" w:uiPriority="66"/>
-    <w:lsdException w:name="Medium Grid 1 Accent 5" w:uiPriority="67"/>
-    <w:lsdException w:name="Medium Grid 2 Accent 5" w:uiPriority="68"/>
-    <w:lsdException w:name="Medium Grid 3 Accent 5" w:uiPriority="69"/>
-    <w:lsdException w:name="Dark List Accent 5" w:uiPriority="70"/>
-    <w:lsdException w:name="Colorful Shading Accent 5" w:uiPriority="71"/>
-    <w:lsdException w:name="Colorful List Accent 5" w:uiPriority="72"/>
-    <w:lsdException w:name="Colorful Grid Accent 5" w:uiPriority="73"/>
-    <w:lsdException w:name="Light Shading Accent 6" w:uiPriority="60"/>
-    <w:lsdException w:name="Light List Accent 6" w:uiPriority="61"/>
-    <w:lsdException w:name="Light Grid Accent 6" w:uiPriority="62"/>
-    <w:lsdException w:name="Medium Shading 1 Accent 6" w:uiPriority="63"/>
-    <w:lsdException w:name="Medium Shading 2 Accent 6" w:uiPriority="64"/>
-    <w:lsdException w:name="Medium List 1 Accent 6" w:uiPriority="65"/>
-    <w:lsdException w:name="Medium List 2 Accent 6" w:uiPriority="66"/>
-    <w:lsdException w:name="Medium Grid 1 Accent 6" w:uiPriority="67"/>
-    <w:lsdException w:name="Medium Grid 2 Accent 6" w:uiPriority="68"/>
-    <w:lsdException w:name="Medium Grid 3 Accent 6" w:uiPriority="69"/>
-    <w:lsdException w:name="Dark List Accent 6" w:uiPriority="70"/>
-    <w:lsdException w:name="Colorful Shading Accent 6" w:uiPriority="71"/>
-    <w:lsdException w:name="Colorful List Accent 6" w:uiPriority="72"/>
-    <w:lsdException w:name="Colorful Grid Accent 6" w:uiPriority="73"/>
-    <w:lsdException w:name="Subtle Emphasis" w:uiPriority="19" w:qFormat="1"/>
-    <w:lsdException w:name="Intense Emphasis" w:uiPriority="21" w:qFormat="1"/>
-    <w:lsdException w:name="Subtle Reference" w:uiPriority="31" w:qFormat="1"/>
-    <w:lsdException w:name="Intense Reference" w:uiPriority="32" w:qFormat="1"/>
-    <w:lsdException w:name="Book Title" w:uiPriority="33" w:qFormat="1"/>
-    <w:lsdException w:name="Bibliography" w:semiHidden="1" w:uiPriority="37" w:unhideWhenUsed="1"/>
-    <w:lsdException w:name="TOC Heading" w:semiHidden="1" w:uiPriority="39" w:unhideWhenUsed="1" w:qFormat="1"/>
-    <w:lsdException w:name="Plain Table 1" w:uiPriority="41"/>
-    <w:lsdException w:name="Plain Table 2" w:uiPriority="42"/>
-    <w:lsdException w:name="Plain Table 3" w:uiPriority="43"/>
-    <w:lsdException w:name="Plain Table 4" w:uiPriority="44"/>
-    <w:lsdException w:name="Plain Table 5" w:uiPriority="45"/>
-    <w:lsdException w:name="Grid Table Light" w:uiPriority="40"/>
-    <w:lsdException w:name="Grid Table 1 Light" w:uiPriority="46"/>
-    <w:lsdException w:name="Grid Table 2" w:uiPriority="47"/>
-    <w:lsdException w:name="Grid Table 3" w:uiPriority="48"/>
-    <w:lsdException w:name="Grid Table 4" w:uiPriority="49"/>
-    <w:lsdException w:name="Grid Table 5 Dark" w:uiPriority="50"/>
-    <w:lsdException w:name="Grid Table 6 Colorful" w:uiPriority="51"/>
-    <w:lsdException w:name="Grid Table 7 Colorful" w:uiPriority="52"/>
-    <w:lsdException w:name="Grid Table 1 Light Accent 1" w:uiPriority="46"/>
-    <w:lsdException w:name="Grid Table 2 Accent 1" w:uiPriority="47"/>
-    <w:lsdException w:name="Grid Table 3 Accent 1" w:uiPriority="48"/>
-    <w:lsdException w:name="Grid Table 4 Accent 1" w:uiPriority="49"/>
-    <w:lsdException w:name="Grid Table 5 Dark Accent 1" w:uiPriority="50"/>
-    <w:lsdException w:name="Grid Table 6 Colorful Accent 1" w:uiPriority="51"/>
-    <w:lsdException w:name="Grid Table 7 Colorful Accent 1" w:uiPriority="52"/>
-    <w:lsdException w:name="Grid Table 1 Light Accent 2" w:uiPriority="46"/>
-    <w:lsdException w:name="Grid Table 2 Accent 2" w:uiPriority="47"/>
-    <w:lsdException w:name="Grid Table 3 Accent 2" w:uiPriority="48"/>
-    <w:lsdException w:name="Grid Table 4 Accent 2" w:uiPriority="49"/>
-    <w:lsdException w:name="Grid Table 5 Dark Accent 2" w:uiPriority="50"/>
-    <w:lsdException w:name="Grid Table 6 Colorful Accent 2" w:uiPriority="51"/>
-    <w:lsdException w:name="Grid Table 7 Colorful Accent 2" w:uiPriority="52"/>
-    <w:lsdException w:name="Grid Table 1 Light Accent 3" w:uiPriority="46"/>
-    <w:lsdException w:name="Grid Table 2 Accent 3" w:uiPriority="47"/>
-    <w:lsdException w:name="Grid Table 3 Accent 3" w:uiPriority="48"/>
-    <w:lsdException w:name="Grid Table 4 Accent 3" w:uiPriority="49"/>
-    <w:lsdException w:name="Grid Table 5 Dark Accent 3" w:uiPriority="50"/>
-    <w:lsdException w:name="Grid Table 6 Colorful Accent 3" w:uiPriority="51"/>
-    <w:lsdException w:name="Grid Table 7 Colorful Accent 3" w:uiPriority="52"/>
-    <w:lsdException w:name="Grid Table 1 Light Accent 4" w:uiPriority="46"/>
-    <w:lsdException w:name="Grid Table 2 Accent 4" w:uiPriority="47"/>
-    <w:lsdException w:name="Grid Table 3 Accent 4" w:uiPriority="48"/>
-    <w:lsdException w:name="Grid Table 4 Accent 4" w:uiPriority="49"/>
-    <w:lsdException w:name="Grid Table 5 Dark Accent 4" w:uiPriority="50"/>
-    <w:lsdException w:name="Grid Table 6 Colorful Accent 4" w:uiPriority="51"/>
-    <w:lsdException w:name="Grid Table 7 Colorful Accent 4" w:uiPriority="52"/>
-    <w:lsdException w:name="Grid Table 1 Light Accent 5" w:uiPriority="46"/>
-    <w:lsdException w:name="Grid Table 2 Accent 5" w:uiPriority="47"/>
-    <w:lsdException w:name="Grid Table 3 Accent 5" w:uiPriority="48"/>
-    <w:lsdException w:name="Grid Table 4 Accent 5" w:uiPriority="49"/>
-    <w:lsdException w:name="Grid Table 5 Dark Accent 5" w:uiPriority="50"/>
-    <w:lsdException w:name="Grid Table 6 Colorful Accent 5" w:uiPriority="51"/>
-    <w:lsdException w:name="Grid Table 7 Colorful Accent 5" w:uiPriority="52"/>
-    <w:lsdException w:name="Grid Table 1 Light Accent 6" w:uiPriority="46"/>
-    <w:lsdException w:name="Grid Table 2 Accent 6" w:uiPriority="47"/>
-    <w:lsdException w:name="Grid Table 3 Accent 6" w:uiPriority="48"/>
-    <w:lsdException w:name="Grid Table 4 Accent 6" w:uiPriority="49"/>
-    <w:lsdException w:name="Grid Table 5 Dark Accent 6" w:uiPriority="50"/>
-    <w:lsdException w:name="Grid Table 6 Colorful Accent 6" w:uiPriority="51"/>
-    <w:lsdException w:name="Grid Table 7 Colorful Accent 6" w:uiPriority="52"/>
-    <w:lsdException w:name="List Table 1 Light" w:uiPriority="46"/>
-    <w:lsdException w:name="List Table 2" w:uiPriority="47"/>
-    <w:lsdException w:name="List Table 3" w:uiPriority="48"/>
-    <w:lsdException w:name="List Table 4" w:uiPriority="49"/>
-    <w:lsdException w:name="List Table 5 Dark" w:uiPriority="50"/>
-    <w:lsdException w:name="List Table 6 Colorful" w:uiPriority="51"/>
-    <w:lsdException w:name="List Table 7 Colorful" w:uiPriority="52"/>
-    <w:lsdException w:name="List Table 1 Light Accent 1" w:uiPriority="46"/>
-    <w:lsdException w:name="List Table 2 Accent 1" w:uiPriority="47"/>
-    <w:lsdException w:name="List Table 3 Accent 1" w:uiPriority="48"/>
-    <w:lsdException w:name="List Table 4 Accent 1" w:uiPriority="49"/>
-    <w:lsdException w:name="List Table 5 Dark Accent 1" w:uiPriority="50"/>
-    <w:lsdException w:name="List Table 6 Colorful Accent 1" w:uiPriority="51"/>
-    <w:lsdException w:name="List Table 7 Colorful Accent 1" w:uiPriority="52"/>
-    <w:lsdException w:name="List Table 1 Light Accent 2" w:uiPriority="46"/>
-    <w:lsdException w:name="List Table 2 Accent 2" w:uiPriority="47"/>
-    <w:lsdException w:name="List Table 3 Accent 2" w:uiPriority="48"/>
-    <w:lsdException w:name="List Table 4 Accent 2" w:uiPriority="49"/>
-    <w:lsdException w:name="List Table 5 Dark Accent 2" w:uiPriority="50"/>
-    <w:lsdException w:name="List Table 6 Colorful Accent 2" w:uiPriority="51"/>
-    <w:lsdException w:name="List Table 7 Colorful Accent 2" w:uiPriority="52"/>
-    <w:lsdException w:name="List Table 1 Light Accent 3" w:uiPriority="46"/>
-    <w:lsdException w:name="List Table 2 Accent 3" w:uiPriority="47"/>
-    <w:lsdException w:name="List Table 3 Accent 3" w:uiPriority="48"/>
-    <w:lsdException w:name="List Table 4 Accent 3" w:uiPriority="49"/>
-    <w:lsdException w:name="List Table 5 Dark Accent 3" w:uiPriority="50"/>
-    <w:lsdException w:name="List Table 6 Colorful Accent 3" w:uiPriority="51"/>
-    <w:lsdException w:name="List Table 7 Colorful Accent 3" w:uiPriority="52"/>
-    <w:lsdException w:name="List Table 1 Light Accent 4" w:uiPriority="46"/>
-    <w:lsdException w:name="List Table 2 Accent 4" w:uiPriority="47"/>
-    <w:lsdException w:name="List Table 3 Accent 4" w:uiPriority="48"/>
-    <w:lsdException w:name="List Table 4 Accent 4" w:uiPriority="49"/>
-    <w:lsdException w:name="List Table 5 Dark Accent 4" w:uiPriority="50"/>
-    <w:lsdException w:name="List Table 6 Colorful Accent 4" w:uiPriority="51"/>
-    <w:lsdException w:name="List Table 7 Colorful Accent 4" w:uiPriority="52"/>
-    <w:lsdException w:name="List Table 1 Light Accent 5" w:uiPriority="46"/>
-    <w:lsdException w:name="List Table 2 Accent 5" w:uiPriority="47"/>
-    <w:lsdException w:name="List Table 3 Accent 5" w:uiPriority="48"/>
-    <w:lsdException w:name="List Table 4 Accent 5" w:uiPriority="49"/>
-    <w:lsdException w:name="List Table 5 Dark Accent 5" w:uiPriority="50"/>
-    <w:lsdException w:name="List Table 6 Colorful Accent 5" w:uiPriority="51"/>
-    <w:lsdException w:name="List Table 7 Colorful Accent 5" w:uiPriority="52"/>
-    <w:lsdException w:name="List Table 1 Light Accent 6" w:uiPriority="46"/>
-    <w:lsdException w:name="List Table 2 Accent 6" w:uiPriority="47"/>
-    <w:lsdException w:name="List Table 3 Accent 6" w:uiPriority="48"/>
-    <w:lsdException w:name="List Table 4 Accent 6" w:uiPriority="49"/>
-    <w:lsdException w:name="List Table 5 Dark Accent 6" w:uiPriority="50"/>
-    <w:lsdException w:name="List Table 6 Colorful Accent 6" w:uiPriority="51"/>
-    <w:lsdException w:name="List Table 7 Colorful Accent 6" w:uiPriority="52"/>
-    <w:lsdException w:name="Mention" w:semiHidden="1" w:unhideWhenUsed="1"/>
-    <w:lsdException w:name="Smart Hyperlink" w:semiHidden="1" w:unhideWhenUsed="1"/>
-    <w:lsdException w:name="Hashtag" w:semiHidden="1" w:unhideWhenUsed="1"/>
-    <w:lsdException w:name="Unresolved Mention" w:semiHidden="1" w:unhideWhenUsed="1"/>
-    <w:lsdException w:name="Smart Link" w:semiHidden="1" w:unhideWhenUsed="1"/>
+  <w:latentStyles w:defLockedState="0" w:defUIPriority="99" w:defSemiHidden="1" w:defUnhideWhenUsed="1" w:defQFormat="0" w:count="267">
+    <w:lsdException w:name="Normal" w:semiHidden="0" w:uiPriority="0" w:unhideWhenUsed="0" w:qFormat="1"/>
+    <w:lsdException w:name="heading 1" w:semiHidden="0" w:uiPriority="9" w:unhideWhenUsed="0" w:qFormat="1"/>
+    <w:lsdException w:name="heading 2" w:uiPriority="9" w:qFormat="1"/>
+    <w:lsdException w:name="heading 3" w:uiPriority="9" w:qFormat="1"/>
+    <w:lsdException w:name="heading 4" w:uiPriority="9" w:qFormat="1"/>
+    <w:lsdException w:name="heading 5" w:uiPriority="9" w:qFormat="1"/>
+    <w:lsdException w:name="heading 6" w:uiPriority="9" w:qFormat="1"/>
+    <w:lsdException w:name="heading 7" w:uiPriority="9" w:qFormat="1"/>
+    <w:lsdException w:name="heading 8" w:uiPriority="9" w:qFormat="1"/>
+    <w:lsdException w:name="heading 9" w:uiPriority="9" w:qFormat="1"/>
+    <w:lsdException w:name="toc 1" w:uiPriority="39"/>
+    <w:lsdException w:name="toc 2" w:uiPriority="39"/>
+    <w:lsdException w:name="toc 3" w:uiPriority="39"/>
+    <w:lsdException w:name="toc 4" w:uiPriority="39"/>
+    <w:lsdException w:name="toc 5" w:uiPriority="39"/>
+    <w:lsdException w:name="toc 6" w:uiPriority="39"/>
+    <w:lsdException w:name="toc 7" w:uiPriority="39"/>
+    <w:lsdException w:name="toc 8" w:uiPriority="39"/>
+    <w:lsdException w:name="toc 9" w:uiPriority="39"/>
+    <w:lsdException w:name="caption" w:uiPriority="35" w:qFormat="1"/>
+    <w:lsdException w:name="Title" w:semiHidden="0" w:uiPriority="10" w:unhideWhenUsed="0" w:qFormat="1"/>
+    <w:lsdException w:name="Default Paragraph Font" w:uiPriority="1"/>
+    <w:lsdException w:name="Subtitle" w:semiHidden="0" w:uiPriority="11" w:unhideWhenUsed="0" w:qFormat="1"/>
+    <w:lsdException w:name="Strong" w:semiHidden="0" w:uiPriority="22" w:unhideWhenUsed="0" w:qFormat="1"/>
+    <w:lsdException w:name="Emphasis" w:semiHidden="0" w:uiPriority="20" w:unhideWhenUsed="0" w:qFormat="1"/>
+    <w:lsdException w:name="Table Grid" w:uiPriority="39"/>
+    <w:lsdException w:name="Placeholder Text" w:unhideWhenUsed="0"/>
+    <w:lsdException w:name="No Spacing" w:semiHidden="0" w:uiPriority="1" w:unhideWhenUsed="0" w:qFormat="1"/>
+    <w:lsdException w:name="Light Shading" w:semiHidden="0" w:uiPriority="60" w:unhideWhenUsed="0"/>
+    <w:lsdException w:name="Light List" w:semiHidden="0" w:uiPriority="61" w:unhideWhenUsed="0"/>
+    <w:lsdException w:name="Light Grid" w:semiHidden="0" w:uiPriority="62" w:unhideWhenUsed="0"/>
+    <w:lsdException w:name="Medium Shading 1" w:semiHidden="0" w:uiPriority="63" w:unhideWhenUsed="0"/>
+    <w:lsdException w:name="Medium Shading 2" w:semiHidden="0" w:uiPriority="64" w:unhideWhenUsed="0"/>
+    <w:lsdException w:name="Medium List 1" w:semiHidden="0" w:uiPriority="65" w:unhideWhenUsed="0"/>
+    <w:lsdException w:name="Medium List 2" w:semiHidden="0" w:uiPriority="66" w:unhideWhenUsed="0"/>
+    <w:lsdException w:name="Medium Grid 1" w:semiHidden="0" w:uiPriority="67" w:unhideWhenUsed="0"/>
+    <w:lsdException w:name="Medium Grid 2" w:semiHidden="0" w:uiPriority="68" w:unhideWhenUsed="0"/>
+    <w:lsdException w:name="Medium Grid 3" w:semiHidden="0" w:uiPriority="69" w:unhideWhenUsed="0"/>
+    <w:lsdException w:name="Dark List" w:semiHidden="0" w:uiPriority="70" w:unhideWhenUsed="0"/>
+    <w:lsdException w:name="Colorful Shading" w:semiHidden="0" w:uiPriority="71" w:unhideWhenUsed="0"/>
+    <w:lsdException w:name="Colorful List" w:semiHidden="0" w:uiPriority="72" w:unhideWhenUsed="0"/>
+    <w:lsdException w:name="Colorful Grid" w:semiHidden="0" w:uiPriority="73" w:unhideWhenUsed="0"/>
+    <w:lsdException w:name="Light Shading Accent 1" w:semiHidden="0" w:uiPriority="60" w:unhideWhenUsed="0"/>
+    <w:lsdException w:name="Light List Accent 1" w:semiHidden="0" w:uiPriority="61" w:unhideWhenUsed="0"/>
+    <w:lsdException w:name="Light Grid Accent 1" w:semiHidden="0" w:uiPriority="62" w:unhideWhenUsed="0"/>
+    <w:lsdException w:name="Medium Shading 1 Accent 1" w:semiHidden="0" w:uiPriority="63" w:unhideWhenUsed="0"/>
+    <w:lsdException w:name="Medium Shading 2 Accent 1" w:semiHidden="0" w:uiPriority="64" w:unhideWhenUsed="0"/>
+    <w:lsdException w:name="Medium List 1 Accent 1" w:semiHidden="0" w:uiPriority="65" w:unhideWhenUsed="0"/>
+    <w:lsdException w:name="Revision" w:unhideWhenUsed="0"/>
+    <w:lsdException w:name="List Paragraph" w:semiHidden="0" w:uiPriority="34" w:unhideWhenUsed="0" w:qFormat="1"/>
+    <w:lsdException w:name="Quote" w:semiHidden="0" w:uiPriority="29" w:unhideWhenUsed="0" w:qFormat="1"/>
+    <w:lsdException w:name="Intense Quote" w:semiHidden="0" w:uiPriority="30" w:unhideWhenUsed="0" w:qFormat="1"/>
+    <w:lsdException w:name="Medium List 2 Accent 1" w:semiHidden="0" w:uiPriority="66" w:unhideWhenUsed="0"/>
+    <w:lsdException w:name="Medium Grid 1 Accent 1" w:semiHidden="0" w:uiPriority="67" w:unhideWhenUsed="0"/>
+    <w:lsdException w:name="Medium Grid 2 Accent 1" w:semiHidden="0" w:uiPriority="68" w:unhideWhenUsed="0"/>
+    <w:lsdException w:name="Medium Grid 3 Accent 1" w:semiHidden="0" w:uiPriority="69" w:unhideWhenUsed="0"/>
+    <w:lsdException w:name="Dark List Accent 1" w:semiHidden="0" w:uiPriority="70" w:unhideWhenUsed="0"/>
+    <w:lsdException w:name="Colorful Shading Accent 1" w:semiHidden="0" w:uiPriority="71" w:unhideWhenUsed="0"/>
+    <w:lsdException w:name="Colorful List Accent 1" w:semiHidden="0" w:uiPriority="72" w:unhideWhenUsed="0"/>
+    <w:lsdException w:name="Colorful Grid Accent 1" w:semiHidden="0" w:uiPriority="73" w:unhideWhenUsed="0"/>
+    <w:lsdException w:name="Light Shading Accent 2" w:semiHidden="0" w:uiPriority="60" w:unhideWhenUsed="0"/>
+    <w:lsdException w:name="Light List Accent 2" w:semiHidden="0" w:uiPriority="61" w:unhideWhenUsed="0"/>
+    <w:lsdException w:name="Light Grid Accent 2" w:semiHidden="0" w:uiPriority="62" w:unhideWhenUsed="0"/>
+    <w:lsdException w:name="Medium Shading 1 Accent 2" w:semiHidden="0" w:uiPriority="63" w:unhideWhenUsed="0"/>
+    <w:lsdException w:name="Medium Shading 2 Accent 2" w:semiHidden="0" w:uiPriority="64" w:unhideWhenUsed="0"/>
+    <w:lsdException w:name="Medium List 1 Accent 2" w:semiHidden="0" w:uiPriority="65" w:unhideWhenUsed="0"/>
+    <w:lsdException w:name="Medium List 2 Accent 2" w:semiHidden="0" w:uiPriority="66" w:unhideWhenUsed="0"/>
+    <w:lsdException w:name="Medium Grid 1 Accent 2" w:semiHidden="0" w:uiPriority="67" w:unhideWhenUsed="0"/>
+    <w:lsdException w:name="Medium Grid 2 Accent 2" w:semiHidden="0" w:uiPriority="68" w:unhideWhenUsed="0"/>
+    <w:lsdException w:name="Medium Grid 3 Accent 2" w:semiHidden="0" w:uiPriority="69" w:unhideWhenUsed="0"/>
+    <w:lsdException w:name="Dark List Accent 2" w:semiHidden="0" w:uiPriority="70" w:unhideWhenUsed="0"/>
+    <w:lsdException w:name="Colorful Shading Accent 2" w:semiHidden="0" w:uiPriority="71" w:unhideWhenUsed="0"/>
+    <w:lsdException w:name="Colorful List Accent 2" w:semiHidden="0" w:uiPriority="72" w:unhideWhenUsed="0"/>
+    <w:lsdException w:name="Colorful Grid Accent 2" w:semiHidden="0" w:uiPriority="73" w:unhideWhenUsed="0"/>
+    <w:lsdException w:name="Light Shading Accent 3" w:semiHidden="0" w:uiPriority="60" w:unhideWhenUsed="0"/>
+    <w:lsdException w:name="Light List Accent 3" w:semiHidden="0" w:uiPriority="61" w:unhideWhenUsed="0"/>
+    <w:lsdException w:name="Light Grid Accent 3" w:semiHidden="0" w:uiPriority="62" w:unhideWhenUsed="0"/>
+    <w:lsdException w:name="Medium Shading 1 Accent 3" w:semiHidden="0" w:uiPriority="63" w:unhideWhenUsed="0"/>
+    <w:lsdException w:name="Medium Shading 2 Accent 3" w:semiHidden="0" w:uiPriority="64" w:unhideWhenUsed="0"/>
+    <w:lsdException w:name="Medium List 1 Accent 3" w:semiHidden="0" w:uiPriority="65" w:unhideWhenUsed="0"/>
+    <w:lsdException w:name="Medium List 2 Accent 3" w:semiHidden="0" w:uiPriority="66" w:unhideWhenUsed="0"/>
+    <w:lsdException w:name="Medium Grid 1 Accent 3" w:semiHidden="0" w:uiPriority="67" w:unhideWhenUsed="0"/>
+    <w:lsdException w:name="Medium Grid 2 Accent 3" w:semiHidden="0" w:uiPriority="68" w:unhideWhenUsed="0"/>
+    <w:lsdException w:name="Medium Grid 3 Accent 3" w:semiHidden="0" w:uiPriority="69" w:unhideWhenUsed="0"/>
+    <w:lsdException w:name="Dark List Accent 3" w:semiHidden="0" w:uiPriority="70" w:unhideWhenUsed="0"/>
+    <w:lsdException w:name="Colorful Shading Accent 3" w:semiHidden="0" w:uiPriority="71" w:unhideWhenUsed="0"/>
+    <w:lsdException w:name="Colorful List Accent 3" w:semiHidden="0" w:uiPriority="72" w:unhideWhenUsed="0"/>
+    <w:lsdException w:name="Colorful Grid Accent 3" w:semiHidden="0" w:uiPriority="73" w:unhideWhenUsed="0"/>
+    <w:lsdException w:name="Light Shading Accent 4" w:semiHidden="0" w:uiPriority="60" w:unhideWhenUsed="0"/>
+    <w:lsdException w:name="Light List Accent 4" w:semiHidden="0" w:uiPriority="61" w:unhideWhenUsed="0"/>
+    <w:lsdException w:name="Light Grid Accent 4" w:semiHidden="0" w:uiPriority="62" w:unhideWhenUsed="0"/>
+    <w:lsdException w:name="Medium Shading 1 Accent 4" w:semiHidden="0" w:uiPriority="63" w:unhideWhenUsed="0"/>
+    <w:lsdException w:name="Medium Shading 2 Accent 4" w:semiHidden="0" w:uiPriority="64" w:unhideWhenUsed="0"/>
+    <w:lsdException w:name="Medium List 1 Accent 4" w:semiHidden="0" w:uiPriority="65" w:unhideWhenUsed="0"/>
+    <w:lsdException w:name="Medium List 2 Accent 4" w:semiHidden="0" w:uiPriority="66" w:unhideWhenUsed="0"/>
+    <w:lsdException w:name="Medium Grid 1 Accent 4" w:semiHidden="0" w:uiPriority="67" w:unhideWhenUsed="0"/>
+    <w:lsdException w:name="Medium Grid 2 Accent 4" w:semiHidden="0" w:uiPriority="68" w:unhideWhenUsed="0"/>
+    <w:lsdException w:name="Medium Grid 3 Accent 4" w:semiHidden="0" w:uiPriority="69" w:unhideWhenUsed="0"/>
+    <w:lsdException w:name="Dark List Accent 4" w:semiHidden="0" w:uiPriority="70" w:unhideWhenUsed="0"/>
+    <w:lsdException w:name="Colorful Shading Accent 4" w:semiHidden="0" w:uiPriority="71" w:unhideWhenUsed="0"/>
+    <w:lsdException w:name="Colorful List Accent 4" w:semiHidden="0" w:uiPriority="72" w:unhideWhenUsed="0"/>
+    <w:lsdException w:name="Colorful Grid Accent 4" w:semiHidden="0" w:uiPriority="73" w:unhideWhenUsed="0"/>
+    <w:lsdException w:name="Light Shading Accent 5" w:semiHidden="0" w:uiPriority="60" w:unhideWhenUsed="0"/>
+    <w:lsdException w:name="Light List Accent 5" w:semiHidden="0" w:uiPriority="61" w:unhideWhenUsed="0"/>
+    <w:lsdException w:name="Light Grid Accent 5" w:semiHidden="0" w:uiPriority="62" w:unhideWhenUsed="0"/>
+    <w:lsdException w:name="Medium Shading 1 Accent 5" w:semiHidden="0" w:uiPriority="63" w:unhideWhenUsed="0"/>
+    <w:lsdException w:name="Medium Shading 2 Accent 5" w:semiHidden="0" w:uiPriority="64" w:unhideWhenUsed="0"/>
+    <w:lsdException w:name="Medium List 1 Accent 5" w:semiHidden="0" w:uiPriority="65" w:unhideWhenUsed="0"/>
+    <w:lsdException w:name="Medium List 2 Accent 5" w:semiHidden="0" w:uiPriority="66" w:unhideWhenUsed="0"/>
+    <w:lsdException w:name="Medium Grid 1 Accent 5" w:semiHidden="0" w:uiPriority="67" w:unhideWhenUsed="0"/>
+    <w:lsdException w:name="Medium Grid 2 Accent 5" w:semiHidden="0" w:uiPriority="68" w:unhideWhenUsed="0"/>
+    <w:lsdException w:name="Medium Grid 3 Accent 5" w:semiHidden="0" w:uiPriority="69" w:unhideWhenUsed="0"/>
+    <w:lsdException w:name="Dark List Accent 5" w:semiHidden="0" w:uiPriority="70" w:unhideWhenUsed="0"/>
+    <w:lsdException w:name="Colorful Shading Accent 5" w:semiHidden="0" w:uiPriority="71" w:unhideWhenUsed="0"/>
+    <w:lsdException w:name="Colorful List Accent 5" w:semiHidden="0" w:uiPriority="72" w:unhideWhenUsed="0"/>
+    <w:lsdException w:name="Colorful Grid Accent 5" w:semiHidden="0" w:uiPriority="73" w:unhideWhenUsed="0"/>
+    <w:lsdException w:name="Light Shading Accent 6" w:semiHidden="0" w:uiPriority="60" w:unhideWhenUsed="0"/>
+    <w:lsdException w:name="Light List Accent 6" w:semiHidden="0" w:uiPriority="61" w:unhideWhenUsed="0"/>
+    <w:lsdException w:name="Light Grid Accent 6" w:semiHidden="0" w:uiPriority="62" w:unhideWhenUsed="0"/>
+    <w:lsdException w:name="Medium Shading 1 Accent 6" w:semiHidden="0" w:uiPriority="63" w:unhideWhenUsed="0"/>
+    <w:lsdException w:name="Medium Shading 2 Accent 6" w:semiHidden="0" w:uiPriority="64" w:unhideWhenUsed="0"/>
+    <w:lsdException w:name="Medium List 1 Accent 6" w:semiHidden="0" w:uiPriority="65" w:unhideWhenUsed="0"/>
+    <w:lsdException w:name="Medium List 2 Accent 6" w:semiHidden="0" w:uiPriority="66" w:unhideWhenUsed="0"/>
+    <w:lsdException w:name="Medium Grid 1 Accent 6" w:semiHidden="0" w:uiPriority="67" w:unhideWhenUsed="0"/>
+    <w:lsdException w:name="Medium Grid 2 Accent 6" w:semiHidden="0" w:uiPriority="68" w:unhideWhenUsed="0"/>
+    <w:lsdException w:name="Medium Grid 3 Accent 6" w:semiHidden="0" w:uiPriority="69" w:unhideWhenUsed="0"/>
+    <w:lsdException w:name="Dark List Accent 6" w:semiHidden="0" w:uiPriority="70" w:unhideWhenUsed="0"/>
+    <w:lsdException w:name="Colorful Shading Accent 6" w:semiHidden="0" w:uiPriority="71" w:unhideWhenUsed="0"/>
+    <w:lsdException w:name="Colorful List Accent 6" w:semiHidden="0" w:uiPriority="72" w:unhideWhenUsed="0"/>
+    <w:lsdException w:name="Colorful Grid Accent 6" w:semiHidden="0" w:uiPriority="73" w:unhideWhenUsed="0"/>
+    <w:lsdException w:name="Subtle Emphasis" w:semiHidden="0" w:uiPriority="19" w:unhideWhenUsed="0" w:qFormat="1"/>
+    <w:lsdException w:name="Intense Emphasis" w:semiHidden="0" w:uiPriority="21" w:unhideWhenUsed="0" w:qFormat="1"/>
+    <w:lsdException w:name="Subtle Reference" w:semiHidden="0" w:uiPriority="31" w:unhideWhenUsed="0" w:qFormat="1"/>
+    <w:lsdException w:name="Intense Reference" w:semiHidden="0" w:uiPriority="32" w:unhideWhenUsed="0" w:qFormat="1"/>
+    <w:lsdException w:name="Book Title" w:semiHidden="0" w:uiPriority="33" w:unhideWhenUsed="0" w:qFormat="1"/>
+    <w:lsdException w:name="Bibliography" w:uiPriority="37"/>
+    <w:lsdException w:name="TOC Heading" w:uiPriority="39" w:qFormat="1"/>
   </w:latentStyles>
   <w:style w:type="paragraph" w:default="1" w:styleId="Normal">
     <w:name w:val="Normal"/>
@@ -16067,6 +16494,7 @@
     <w:uiPriority w:val="99"/>
     <w:semiHidden/>
     <w:unhideWhenUsed/>
+    <w:qFormat/>
     <w:tblPr>
       <w:tblInd w:w="0" w:type="dxa"/>
       <w:tblCellMar>
@@ -16758,7 +17186,7 @@
 </file>
 
 <file path=customXml/itemProps1.xml><?xml version="1.0" encoding="utf-8"?>
-<ds:datastoreItem xmlns:ds="http://schemas.openxmlformats.org/officeDocument/2006/customXml" ds:itemID="{DF60F46A-8445-4E47-8EF3-FE8B729049D9}">
+<ds:datastoreItem xmlns:ds="http://schemas.openxmlformats.org/officeDocument/2006/customXml" ds:itemID="{6553E679-51A9-48BB-8CFE-FEC3B341AB8C}">
   <ds:schemaRefs>
     <ds:schemaRef ds:uri="http://schemas.openxmlformats.org/officeDocument/2006/bibliography"/>
   </ds:schemaRefs>

</xml_diff>

<commit_message>
I added my SSD in mdj file and changed my brief level in Proposal
I added my SSD`s in Use case diagram file and I added SSD`s pictures in proposal
</commit_message>
<xml_diff>
--- a/OOSE PROJECT PROPOSAL.docx
+++ b/OOSE PROJECT PROPOSAL.docx
@@ -209,7 +209,19 @@
         <w:rPr>
           <w:rFonts w:ascii="Verdana" w:hAnsi="Verdana"/>
         </w:rPr>
-        <w:t>Afaq (FA20-BSE-057)</w:t>
+        <w:t>Af</w:t>
+      </w:r>
+      <w:r>
+        <w:rPr>
+          <w:rFonts w:ascii="Verdana" w:hAnsi="Verdana"/>
+        </w:rPr>
+        <w:t>f</w:t>
+      </w:r>
+      <w:r>
+        <w:rPr>
+          <w:rFonts w:ascii="Verdana" w:hAnsi="Verdana"/>
+        </w:rPr>
+        <w:t>aq (FA20-BSE-057)</w:t>
       </w:r>
     </w:p>
     <w:p>
@@ -2252,30 +2264,69 @@
       <w:bookmarkEnd w:id="21"/>
       <w:bookmarkEnd w:id="22"/>
     </w:p>
+    <w:p/>
     <w:p>
       <w:pPr>
         <w:pStyle w:val="Heading4"/>
       </w:pPr>
       <w:bookmarkStart w:id="23" w:name="_Toc101427049"/>
       <w:r>
-        <w:t xml:space="preserve">Use Case: </w:t>
+        <w:t>Use Case</w:t>
       </w:r>
       <w:bookmarkEnd w:id="23"/>
       <w:r>
-        <w:t>About Exams</w:t>
-      </w:r>
-    </w:p>
-    <w:p>
-      <w:r>
-        <w:t>In about exams use case faculty or staff can take exams directly from about exams section and take assignments directly from sub section assignments in about exams. It would be so ease for students as well as teachers to take/give exam or assignment in soft form . Teachers have to feed the questions on the about exams section after that teacher can set the timings for assignments or quizzes and set a deadline for submission. Exams marks would be marked automatically by the system but if teacher wants to change or over write he/she has access to do that. Students have access to upload file for assignments.</w:t>
-      </w:r>
-    </w:p>
+        <w:t xml:space="preserve">: Take Quiz </w:t>
+      </w:r>
+    </w:p>
+    <w:p>
+      <w:r>
+        <w:t>Teacher can take quiz and students can give quiz without any physical presence and teacher will also not mark the quiz. The system will automatically marks the quizzes.</w:t>
+      </w:r>
+    </w:p>
+    <w:p>
+      <w:pPr>
+        <w:pStyle w:val="Heading4"/>
+      </w:pPr>
+      <w:r>
+        <w:t xml:space="preserve">Use Case: Take </w:t>
+      </w:r>
+      <w:r>
+        <w:t>Assignment</w:t>
+      </w:r>
+    </w:p>
+    <w:p>
+      <w:r>
+        <w:t xml:space="preserve">Teacher can take </w:t>
+      </w:r>
+      <w:r>
+        <w:t>assignment</w:t>
+      </w:r>
+      <w:r>
+        <w:t xml:space="preserve"> and students can give </w:t>
+      </w:r>
+      <w:r>
+        <w:t>assignment solution</w:t>
+      </w:r>
+      <w:r>
+        <w:t xml:space="preserve"> without any physical presence and teacher will </w:t>
+      </w:r>
+      <w:r>
+        <w:t>download the submitted solutions of assignments and mark them and upload their marks.</w:t>
+      </w:r>
+    </w:p>
+    <w:p/>
     <w:p>
       <w:pPr>
         <w:pStyle w:val="Heading3"/>
       </w:pPr>
       <w:r>
-        <w:t>Afaq (FA20-BSE-057)</w:t>
+        <w:t>Af</w:t>
+      </w:r>
+      <w:r>
+        <w:t>f</w:t>
+      </w:r>
+      <w:r>
+        <w:t>aq (FA20-BSE-057)</w:t>
       </w:r>
     </w:p>
     <w:p>
@@ -3790,11 +3841,14 @@
             </w:pPr>
             <w:bookmarkStart w:id="26" w:name="_Toc101427051"/>
             <w:r>
-              <w:t xml:space="preserve">Use Case UC1: </w:t>
+              <w:t>Use Case UC1:</w:t>
             </w:r>
             <w:bookmarkEnd w:id="26"/>
             <w:r>
-              <w:t>Give Quiz</w:t>
+              <w:t>Take</w:t>
+            </w:r>
+            <w:r>
+              <w:t xml:space="preserve"> Quiz</w:t>
             </w:r>
           </w:p>
         </w:tc>
@@ -3822,13 +3876,10 @@
               <w:t>Scope</w:t>
             </w:r>
             <w:r>
-              <w:t>: School Management Sys</w:t>
-            </w:r>
-            <w:r>
-              <w:t>t</w:t>
-            </w:r>
-            <w:r>
-              <w:t>em</w:t>
+              <w:t xml:space="preserve">: </w:t>
+            </w:r>
+            <w:r>
+              <w:t>Taking quiz</w:t>
             </w:r>
           </w:p>
           <w:p>
@@ -3841,40 +3892,27 @@
                 <w:b/>
                 <w:bCs/>
               </w:rPr>
-              <w:t>Level</w:t>
-            </w:r>
-            <w:r>
-              <w:t>: user goal</w:t>
-            </w:r>
-          </w:p>
-          <w:p>
-            <w:pPr>
-              <w:pStyle w:val="doctext"/>
-            </w:pPr>
+              <w:t>Primary</w:t>
+            </w:r>
+            <w:r>
+              <w:rPr>
+                <w:rStyle w:val="docemphstrong"/>
+              </w:rPr>
+              <w:t xml:space="preserve"> </w:t>
+            </w:r>
             <w:r>
               <w:rPr>
                 <w:rStyle w:val="docemphstrong"/>
                 <w:b/>
                 <w:bCs/>
               </w:rPr>
-              <w:t>Primary</w:t>
-            </w:r>
-            <w:r>
-              <w:rPr>
-                <w:rStyle w:val="docemphstrong"/>
-              </w:rPr>
-              <w:t xml:space="preserve"> </w:t>
-            </w:r>
-            <w:r>
-              <w:rPr>
-                <w:rStyle w:val="docemphstrong"/>
-                <w:b/>
-                <w:bCs/>
-              </w:rPr>
               <w:t>Actor</w:t>
             </w:r>
             <w:r>
-              <w:t>: Student, Guardian, Faculty, Admin.</w:t>
+              <w:t>: Student, Faculty</w:t>
+            </w:r>
+            <w:r>
+              <w:t>.</w:t>
             </w:r>
           </w:p>
           <w:p>
@@ -3902,7 +3940,7 @@
               <w:rPr>
                 <w:rStyle w:val="doctext1"/>
               </w:rPr>
-              <w:t>- Admin</w:t>
+              <w:t>-Teacher</w:t>
             </w:r>
             <w:r>
               <w:rPr>
@@ -3913,16 +3951,28 @@
             <w:r>
               <w:rPr>
                 <w:rStyle w:val="doctext1"/>
-              </w:rPr>
-              <w:t xml:space="preserve"> </w:t>
-            </w:r>
-            <w:r>
-              <w:rPr>
                 <w:rFonts w:cs="Calibri"/>
                 <w:color w:val="000000"/>
+              </w:rPr>
+              <w:t xml:space="preserve"> </w:t>
+            </w:r>
+            <w:r>
+              <w:rPr>
                 <w:shd w:val="clear" w:color="auto" w:fill="FFFFFF"/>
               </w:rPr>
-              <w:t>Admin is the one who controls the whole school management system, its staff, and every other person or thing that is associated with the school. In other term, the admin is the most powerful entity of the system.</w:t>
+              <w:t>Teacher will be able to get rid of traditional quizzes where teache</w:t>
+            </w:r>
+            <w:r>
+              <w:rPr>
+                <w:shd w:val="clear" w:color="auto" w:fill="FFFFFF"/>
+              </w:rPr>
+              <w:t>r</w:t>
+            </w:r>
+            <w:r>
+              <w:rPr>
+                <w:shd w:val="clear" w:color="auto" w:fill="FFFFFF"/>
+              </w:rPr>
+              <w:t>s and students presence are mandatory. Teacher can take the quiz easily at any place at any time. It only needed the virtual presence of students. Teacher will set the deadline of quiz.</w:t>
             </w:r>
           </w:p>
           <w:p>
@@ -3934,7 +3984,7 @@
               <w:rPr>
                 <w:rStyle w:val="doctext1"/>
               </w:rPr>
-              <w:t>-Teacher</w:t>
+              <w:t>-Student</w:t>
             </w:r>
             <w:r>
               <w:rPr>
@@ -3945,8 +3995,6 @@
             <w:r>
               <w:rPr>
                 <w:rStyle w:val="doctext1"/>
-                <w:rFonts w:cs="Calibri"/>
-                <w:color w:val="000000"/>
               </w:rPr>
               <w:t xml:space="preserve"> </w:t>
             </w:r>
@@ -3956,31 +4004,7 @@
                 <w:color w:val="000000"/>
                 <w:shd w:val="clear" w:color="auto" w:fill="FFFFFF"/>
               </w:rPr>
-              <w:t>The teacher is one of the important entities for a school. The teachers are there to teach the students. The following are the features that will be available to the teachers.</w:t>
-            </w:r>
-          </w:p>
-          <w:p>
-            <w:pPr>
-              <w:spacing w:after="240"/>
-              <w:ind w:left="720"/>
-            </w:pPr>
-            <w:r>
-              <w:rPr>
-                <w:rStyle w:val="doctext1"/>
-              </w:rPr>
-              <w:t>-Student</w:t>
-            </w:r>
-            <w:r>
-              <w:rPr>
-                <w:rStyle w:val="docemphroman"/>
-              </w:rPr>
-              <w:t>:</w:t>
-            </w:r>
-            <w:r>
-              <w:rPr>
-                <w:rStyle w:val="doctext1"/>
-              </w:rPr>
-              <w:t xml:space="preserve"> </w:t>
+              <w:t>Students will also get rid of traditional quizzes and they only needed is their smart-phones, tablets or pc</w:t>
             </w:r>
             <w:r>
               <w:rPr>
@@ -3988,44 +4012,7 @@
                 <w:color w:val="000000"/>
                 <w:shd w:val="clear" w:color="auto" w:fill="FFFFFF"/>
               </w:rPr>
-              <w:t>The student is also one of the main parts of the system. The students can log in to the student account anytime they want.</w:t>
-            </w:r>
-          </w:p>
-          <w:p>
-            <w:pPr>
-              <w:spacing w:after="240"/>
-              <w:ind w:left="720"/>
-              <w:rPr>
-                <w:rFonts w:ascii="Poppins" w:hAnsi="Poppins" w:cs="Poppins"/>
-                <w:color w:val="444444"/>
-                <w:shd w:val="clear" w:color="auto" w:fill="FFFFFF"/>
-              </w:rPr>
-            </w:pPr>
-            <w:r>
-              <w:rPr>
-                <w:rStyle w:val="doctext1"/>
-              </w:rPr>
-              <w:t>-Parents/Guardians</w:t>
-            </w:r>
-            <w:r>
-              <w:rPr>
-                <w:rStyle w:val="docemphroman"/>
-              </w:rPr>
-              <w:t>:</w:t>
-            </w:r>
-            <w:r>
-              <w:rPr>
-                <w:rStyle w:val="doctext1"/>
-              </w:rPr>
-              <w:t xml:space="preserve"> </w:t>
-            </w:r>
-            <w:r>
-              <w:rPr>
-                <w:rFonts w:cs="Calibri"/>
-                <w:color w:val="000000"/>
-                <w:shd w:val="clear" w:color="auto" w:fill="FFFFFF"/>
-              </w:rPr>
-              <w:t>It is important for the parents to be familiar with the status of their child how they are performing in the academy. To make this hassle-free, there is also an option available for the parents.</w:t>
+              <w:t>`s and an internet connection to give the quiz.</w:t>
             </w:r>
           </w:p>
           <w:p>
@@ -4044,10 +4031,13 @@
               <w:rPr>
                 <w:rStyle w:val="docemphstrong"/>
               </w:rPr>
-              <w:t>: Students</w:t>
-            </w:r>
-            <w:r>
-              <w:t xml:space="preserve"> are identified and authenticated.</w:t>
+              <w:t xml:space="preserve">: </w:t>
+            </w:r>
+            <w:r>
+              <w:rPr>
+                <w:rStyle w:val="docemphstrong"/>
+              </w:rPr>
+              <w:t>Students and teachers must be identified.</w:t>
             </w:r>
           </w:p>
         </w:tc>
@@ -4072,7 +4062,10 @@
         <w:t xml:space="preserve"> (or Postconditions):</w:t>
       </w:r>
       <w:r>
-        <w:t xml:space="preserve"> Teachers will feed questions and answers and then they will take quiz. Students have to give timeboxed quiz. After that system will automatically mark the quiz on the basis of feed questions.</w:t>
+        <w:t xml:space="preserve"> Teachers will feed questions and answers and then they will take quiz. Students have to give timeboxed quiz. After that system will automatically mark the quiz on the basis of </w:t>
+      </w:r>
+      <w:r>
+        <w:t>stored answers.</w:t>
       </w:r>
     </w:p>
     <w:p>
@@ -4108,7 +4101,10 @@
         </w:numPr>
       </w:pPr>
       <w:r>
-        <w:t>Teacher will store the questions on the about exams section before taking quiz/assignment.</w:t>
+        <w:t>Teacher will store the questions on the about exams section before taking quiz</w:t>
+      </w:r>
+      <w:r>
+        <w:t>.</w:t>
       </w:r>
     </w:p>
     <w:p>
@@ -4120,7 +4116,7 @@
         </w:numPr>
       </w:pPr>
       <w:r>
-        <w:t>Teacher will set the deadline/duration of assignment/quiz.</w:t>
+        <w:t>Teacher will set the duration of quiz.</w:t>
       </w:r>
     </w:p>
     <w:p>
@@ -4144,7 +4140,10 @@
         </w:numPr>
       </w:pPr>
       <w:r>
-        <w:t>Students will start the quiz or students will download the assignment file.</w:t>
+        <w:t>Students will start the quiz</w:t>
+      </w:r>
+      <w:r>
+        <w:t>.</w:t>
       </w:r>
     </w:p>
     <w:p>
@@ -4156,7 +4155,10 @@
         </w:numPr>
       </w:pPr>
       <w:r>
-        <w:t>After answering few questions their quiz will end up or they can upload the assignment before deadline.</w:t>
+        <w:t xml:space="preserve">After answering few questions their quiz will </w:t>
+      </w:r>
+      <w:r>
+        <w:t>be finished.</w:t>
       </w:r>
     </w:p>
     <w:p>
@@ -4168,7 +4170,15 @@
         </w:numPr>
       </w:pPr>
       <w:r>
-        <w:t>After deadline there will be no option available for quiz/assignment.</w:t>
+        <w:t xml:space="preserve">After deadline there will be no option available for </w:t>
+      </w:r>
+      <w:proofErr w:type="spellStart"/>
+      <w:r>
+        <w:t>requiz</w:t>
+      </w:r>
+      <w:proofErr w:type="spellEnd"/>
+      <w:r>
+        <w:t>.</w:t>
       </w:r>
     </w:p>
     <w:p>
@@ -4180,7 +4190,10 @@
         </w:numPr>
       </w:pPr>
       <w:r>
-        <w:t>System will automatically mark the quizzes but in case of assignments teacher have to practically do it.</w:t>
+        <w:t>System will automatically mark the quizzes</w:t>
+      </w:r>
+      <w:r>
+        <w:t>.</w:t>
       </w:r>
     </w:p>
     <w:p>
@@ -4192,14 +4205,20 @@
         </w:numPr>
       </w:pPr>
       <w:r>
-        <w:t>After teacher`s marking result will be sent to the result section and will be publicly available to students.</w:t>
-      </w:r>
-    </w:p>
-    <w:p>
-      <w:pPr>
-        <w:pStyle w:val="doclist"/>
-        <w:ind w:left="720"/>
-      </w:pPr>
+        <w:t xml:space="preserve">After teacher`s </w:t>
+      </w:r>
+      <w:r>
+        <w:t>review</w:t>
+      </w:r>
+      <w:r>
+        <w:t xml:space="preserve"> result will be sent to the result section and will be publicly avai</w:t>
+      </w:r>
+      <w:r>
+        <w:t>l</w:t>
+      </w:r>
+      <w:r>
+        <w:t>able to students.</w:t>
+      </w:r>
     </w:p>
     <w:p>
       <w:pPr>
@@ -4297,6 +4316,7 @@
         <w:ind w:left="720"/>
       </w:pPr>
       <w:r>
+        <w:lastRenderedPageBreak/>
         <w:t>- Touch screen UI on a large flat panel monitor. Text must be visible from 1 meter.</w:t>
       </w:r>
     </w:p>
@@ -4346,15 +4366,13 @@
         </w:numPr>
       </w:pPr>
       <w:r>
-        <w:t>Teachers can set up fingerprint or face unlock.</w:t>
-      </w:r>
-    </w:p>
-    <w:p>
-      <w:pPr>
-        <w:pStyle w:val="Heading3"/>
-      </w:pPr>
-      <w:r>
-        <w:t>Afaq (FA20-BSE-057)</w:t>
+        <w:t>Te</w:t>
+      </w:r>
+      <w:r>
+        <w:t xml:space="preserve">acher can set face match feature so that it confirms that only </w:t>
+      </w:r>
+      <w:r>
+        <w:t>authenticated students are taking quiz.</w:t>
       </w:r>
     </w:p>
     <w:tbl>
@@ -4394,7 +4412,19 @@
               <w:pStyle w:val="Heading4"/>
             </w:pPr>
             <w:r>
-              <w:t>Use Case UC1: View Timetable</w:t>
+              <w:t>Use Case UC</w:t>
+            </w:r>
+            <w:r>
+              <w:t>2</w:t>
+            </w:r>
+            <w:r>
+              <w:t>:</w:t>
+            </w:r>
+            <w:r>
+              <w:t>Give</w:t>
+            </w:r>
+            <w:r>
+              <w:t xml:space="preserve"> Quiz</w:t>
             </w:r>
           </w:p>
         </w:tc>
@@ -4422,7 +4452,13 @@
               <w:t>Scope</w:t>
             </w:r>
             <w:r>
-              <w:t>: Time Table</w:t>
+              <w:t>:</w:t>
+            </w:r>
+            <w:r>
+              <w:t xml:space="preserve"> Give</w:t>
+            </w:r>
+            <w:r>
+              <w:t xml:space="preserve"> quiz</w:t>
             </w:r>
           </w:p>
           <w:p>
@@ -4452,7 +4488,7 @@
               <w:t>Actor</w:t>
             </w:r>
             <w:r>
-              <w:t>: Student, Guardians, Faculty, Administration</w:t>
+              <w:t>: Student, Faculty.</w:t>
             </w:r>
           </w:p>
           <w:p>
@@ -4480,19 +4516,27 @@
               <w:rPr>
                 <w:rStyle w:val="doctext1"/>
               </w:rPr>
-              <w:t xml:space="preserve">- </w:t>
+              <w:t>-Teacher</w:t>
             </w:r>
             <w:r>
               <w:rPr>
                 <w:rStyle w:val="docemphroman"/>
               </w:rPr>
-              <w:t>Student:</w:t>
+              <w:t>:</w:t>
             </w:r>
             <w:r>
               <w:rPr>
                 <w:rStyle w:val="doctext1"/>
-              </w:rPr>
-              <w:t xml:space="preserve"> student can visit his/her time table on daily basis and attend their classes according to their time table</w:t>
+                <w:rFonts w:cs="Calibri"/>
+                <w:color w:val="000000"/>
+              </w:rPr>
+              <w:t xml:space="preserve"> </w:t>
+            </w:r>
+            <w:r>
+              <w:rPr>
+                <w:shd w:val="clear" w:color="auto" w:fill="FFFFFF"/>
+              </w:rPr>
+              <w:t>Teacher will be able to get rid of traditional quizzes where teachers and students presence are mandatory. Teacher can take the quiz easily at any place at any time. It only needed the virtual presence of students. Teacher will set the deadline of quiz.</w:t>
             </w:r>
           </w:p>
           <w:p>
@@ -4504,19 +4548,518 @@
               <w:rPr>
                 <w:rStyle w:val="doctext1"/>
               </w:rPr>
-              <w:t xml:space="preserve">- </w:t>
+              <w:t>-Student</w:t>
             </w:r>
             <w:r>
               <w:rPr>
                 <w:rStyle w:val="docemphroman"/>
               </w:rPr>
-              <w:t>Teachers:</w:t>
+              <w:t>:</w:t>
             </w:r>
             <w:r>
               <w:rPr>
                 <w:rStyle w:val="doctext1"/>
               </w:rPr>
-              <w:t xml:space="preserve"> Teachers will also take classes according to their time table.</w:t>
+              <w:t xml:space="preserve"> </w:t>
+            </w:r>
+            <w:r>
+              <w:rPr>
+                <w:rFonts w:cs="Calibri"/>
+                <w:color w:val="000000"/>
+                <w:shd w:val="clear" w:color="auto" w:fill="FFFFFF"/>
+              </w:rPr>
+              <w:t>Students will also get rid of traditional quizzes and they only needed is their smart-phones, tablets or pc`s and an internet connection to give the quiz.</w:t>
+            </w:r>
+          </w:p>
+          <w:p>
+            <w:pPr>
+              <w:pStyle w:val="doctext"/>
+            </w:pPr>
+            <w:r>
+              <w:rPr>
+                <w:rStyle w:val="docemphstrong"/>
+                <w:b/>
+                <w:bCs/>
+              </w:rPr>
+              <w:t>Preconditions</w:t>
+            </w:r>
+            <w:r>
+              <w:rPr>
+                <w:rStyle w:val="docemphstrong"/>
+              </w:rPr>
+              <w:t>: Students and teachers must be identified.</w:t>
+            </w:r>
+          </w:p>
+        </w:tc>
+      </w:tr>
+    </w:tbl>
+    <w:p>
+      <w:pPr>
+        <w:pStyle w:val="doctext"/>
+      </w:pPr>
+      <w:r>
+        <w:rPr>
+          <w:rStyle w:val="docemphstrong"/>
+          <w:b/>
+          <w:bCs/>
+        </w:rPr>
+        <w:t>Success Guarantee</w:t>
+      </w:r>
+      <w:r>
+        <w:rPr>
+          <w:rStyle w:val="docemphstrong"/>
+        </w:rPr>
+        <w:t xml:space="preserve"> (or Postconditions):</w:t>
+      </w:r>
+      <w:r>
+        <w:t xml:space="preserve"> Teachers will feed questions and answers and then they will take quiz. Students have to give timeboxed quiz. After that system will automatically mark the quiz on the basis of stored answers.</w:t>
+      </w:r>
+    </w:p>
+    <w:p>
+      <w:pPr>
+        <w:pStyle w:val="doctext"/>
+        <w:rPr>
+          <w:b/>
+          <w:bCs/>
+        </w:rPr>
+      </w:pPr>
+      <w:r>
+        <w:rPr>
+          <w:rStyle w:val="docemphstrong"/>
+          <w:b/>
+          <w:bCs/>
+        </w:rPr>
+        <w:t>Main Success Scenario (or Basic Flow)</w:t>
+      </w:r>
+      <w:r>
+        <w:rPr>
+          <w:b/>
+          <w:bCs/>
+        </w:rPr>
+        <w:t>:</w:t>
+      </w:r>
+    </w:p>
+    <w:p>
+      <w:pPr>
+        <w:pStyle w:val="doclist"/>
+        <w:numPr>
+          <w:ilvl w:val="0"/>
+          <w:numId w:val="43"/>
+        </w:numPr>
+        <w:tabs>
+          <w:tab w:val="left" w:pos="720"/>
+        </w:tabs>
+      </w:pPr>
+      <w:r>
+        <w:t>Teacher will store the questions on the about exams section before taking quiz.</w:t>
+      </w:r>
+    </w:p>
+    <w:p>
+      <w:pPr>
+        <w:pStyle w:val="doclist"/>
+        <w:numPr>
+          <w:ilvl w:val="0"/>
+          <w:numId w:val="43"/>
+        </w:numPr>
+        <w:tabs>
+          <w:tab w:val="left" w:pos="720"/>
+        </w:tabs>
+      </w:pPr>
+      <w:r>
+        <w:t>Teacher will set the duration of quiz.</w:t>
+      </w:r>
+    </w:p>
+    <w:p>
+      <w:pPr>
+        <w:pStyle w:val="doclist"/>
+        <w:numPr>
+          <w:ilvl w:val="0"/>
+          <w:numId w:val="43"/>
+        </w:numPr>
+        <w:tabs>
+          <w:tab w:val="left" w:pos="720"/>
+        </w:tabs>
+      </w:pPr>
+      <w:r>
+        <w:t>Students will be notified about quiz or assignments in notification section.</w:t>
+      </w:r>
+    </w:p>
+    <w:p>
+      <w:pPr>
+        <w:pStyle w:val="doclist"/>
+        <w:numPr>
+          <w:ilvl w:val="0"/>
+          <w:numId w:val="43"/>
+        </w:numPr>
+        <w:tabs>
+          <w:tab w:val="left" w:pos="720"/>
+        </w:tabs>
+      </w:pPr>
+      <w:r>
+        <w:t>Students will start the quiz.</w:t>
+      </w:r>
+    </w:p>
+    <w:p>
+      <w:pPr>
+        <w:pStyle w:val="doclist"/>
+        <w:numPr>
+          <w:ilvl w:val="0"/>
+          <w:numId w:val="43"/>
+        </w:numPr>
+        <w:tabs>
+          <w:tab w:val="left" w:pos="720"/>
+        </w:tabs>
+      </w:pPr>
+      <w:r>
+        <w:t>After answering few questions their quiz will be finished.</w:t>
+      </w:r>
+    </w:p>
+    <w:p>
+      <w:pPr>
+        <w:pStyle w:val="doclist"/>
+        <w:numPr>
+          <w:ilvl w:val="0"/>
+          <w:numId w:val="43"/>
+        </w:numPr>
+        <w:tabs>
+          <w:tab w:val="left" w:pos="720"/>
+        </w:tabs>
+      </w:pPr>
+      <w:r>
+        <w:t xml:space="preserve">After deadline there will be no option available for </w:t>
+      </w:r>
+      <w:proofErr w:type="spellStart"/>
+      <w:r>
+        <w:t>requiz</w:t>
+      </w:r>
+      <w:proofErr w:type="spellEnd"/>
+      <w:r>
+        <w:t>.</w:t>
+      </w:r>
+    </w:p>
+    <w:p>
+      <w:pPr>
+        <w:pStyle w:val="doclist"/>
+        <w:numPr>
+          <w:ilvl w:val="0"/>
+          <w:numId w:val="43"/>
+        </w:numPr>
+        <w:tabs>
+          <w:tab w:val="left" w:pos="720"/>
+        </w:tabs>
+      </w:pPr>
+      <w:r>
+        <w:t>System will automatically mark the quizzes.</w:t>
+      </w:r>
+    </w:p>
+    <w:p>
+      <w:pPr>
+        <w:pStyle w:val="doclist"/>
+        <w:numPr>
+          <w:ilvl w:val="0"/>
+          <w:numId w:val="43"/>
+        </w:numPr>
+      </w:pPr>
+      <w:r>
+        <w:t>After teacher`s review result will be sent to the result section and will be publicly available to students.</w:t>
+      </w:r>
+    </w:p>
+    <w:p>
+      <w:pPr>
+        <w:pStyle w:val="doctext"/>
+        <w:rPr>
+          <w:b/>
+          <w:bCs/>
+        </w:rPr>
+      </w:pPr>
+      <w:r>
+        <w:rPr>
+          <w:rStyle w:val="docemphstrong"/>
+          <w:b/>
+          <w:bCs/>
+        </w:rPr>
+        <w:t>Extensions (or Alternative Flows):</w:t>
+      </w:r>
+    </w:p>
+    <w:p>
+      <w:pPr>
+        <w:pStyle w:val="doclist"/>
+      </w:pPr>
+      <w:r>
+        <w:lastRenderedPageBreak/>
+        <w:t xml:space="preserve"> At any time, admin requests can override operation:</w:t>
+      </w:r>
+    </w:p>
+    <w:p>
+      <w:pPr>
+        <w:pStyle w:val="doclist"/>
+        <w:numPr>
+          <w:ilvl w:val="0"/>
+          <w:numId w:val="44"/>
+        </w:numPr>
+        <w:tabs>
+          <w:tab w:val="left" w:pos="720"/>
+        </w:tabs>
+      </w:pPr>
+      <w:r>
+        <w:t>The teacher set the exam.</w:t>
+      </w:r>
+    </w:p>
+    <w:p>
+      <w:pPr>
+        <w:pStyle w:val="doclist"/>
+        <w:numPr>
+          <w:ilvl w:val="0"/>
+          <w:numId w:val="44"/>
+        </w:numPr>
+        <w:tabs>
+          <w:tab w:val="left" w:pos="720"/>
+        </w:tabs>
+      </w:pPr>
+      <w:r>
+        <w:t>Admin wants any other operation at that time frame.</w:t>
+      </w:r>
+    </w:p>
+    <w:p>
+      <w:pPr>
+        <w:pStyle w:val="doclist"/>
+        <w:numPr>
+          <w:ilvl w:val="0"/>
+          <w:numId w:val="44"/>
+        </w:numPr>
+        <w:tabs>
+          <w:tab w:val="left" w:pos="720"/>
+        </w:tabs>
+      </w:pPr>
+      <w:r>
+        <w:t>The admin operation will override the teacher operation.</w:t>
+      </w:r>
+    </w:p>
+    <w:p>
+      <w:pPr>
+        <w:pStyle w:val="doclist"/>
+        <w:numPr>
+          <w:ilvl w:val="0"/>
+          <w:numId w:val="44"/>
+        </w:numPr>
+        <w:tabs>
+          <w:tab w:val="left" w:pos="720"/>
+        </w:tabs>
+      </w:pPr>
+      <w:r>
+        <w:t>Teacher operation will be set to next timeframe available.</w:t>
+      </w:r>
+    </w:p>
+    <w:p>
+      <w:pPr>
+        <w:pStyle w:val="doctext"/>
+        <w:rPr>
+          <w:b/>
+          <w:bCs/>
+        </w:rPr>
+      </w:pPr>
+      <w:r>
+        <w:rPr>
+          <w:rStyle w:val="docemphstrong"/>
+          <w:b/>
+          <w:bCs/>
+        </w:rPr>
+        <w:t>Special Requirements:</w:t>
+      </w:r>
+    </w:p>
+    <w:p>
+      <w:pPr>
+        <w:pStyle w:val="doclist"/>
+        <w:ind w:left="720"/>
+      </w:pPr>
+      <w:r>
+        <w:t>- Touch screen UI on a large flat panel monitor. Text must be visible from 1 meter.</w:t>
+      </w:r>
+    </w:p>
+    <w:p>
+      <w:pPr>
+        <w:pStyle w:val="doclist"/>
+        <w:ind w:left="720"/>
+      </w:pPr>
+      <w:r>
+        <w:t>- Page response within 3 seconds 90% of the time.</w:t>
+      </w:r>
+    </w:p>
+    <w:p>
+      <w:pPr>
+        <w:pStyle w:val="doclist"/>
+        <w:ind w:left="720"/>
+      </w:pPr>
+      <w:r>
+        <w:t>- Language internationalization on the text displayed.</w:t>
+      </w:r>
+    </w:p>
+    <w:p>
+      <w:pPr>
+        <w:pStyle w:val="doctext"/>
+      </w:pPr>
+      <w:r>
+        <w:rPr>
+          <w:rStyle w:val="docemphstrong"/>
+          <w:b/>
+          <w:bCs/>
+        </w:rPr>
+        <w:t>Technology and Data Variations List</w:t>
+      </w:r>
+      <w:r>
+        <w:rPr>
+          <w:rStyle w:val="docemphstrong"/>
+        </w:rPr>
+        <w:t>:</w:t>
+      </w:r>
+    </w:p>
+    <w:p>
+      <w:pPr>
+        <w:pStyle w:val="doclist"/>
+        <w:numPr>
+          <w:ilvl w:val="0"/>
+          <w:numId w:val="12"/>
+        </w:numPr>
+      </w:pPr>
+      <w:r>
+        <w:t>Teacher can set face match feature so that it confirms that only authenticated students are taking quiz.</w:t>
+      </w:r>
+    </w:p>
+    <w:p>
+      <w:pPr>
+        <w:pStyle w:val="doclist"/>
+      </w:pPr>
+    </w:p>
+    <w:tbl>
+      <w:tblPr>
+        <w:tblW w:w="0" w:type="auto"/>
+        <w:tblCellSpacing w:w="0" w:type="dxa"/>
+        <w:tblCellMar>
+          <w:top w:w="75" w:type="dxa"/>
+          <w:left w:w="75" w:type="dxa"/>
+          <w:bottom w:w="75" w:type="dxa"/>
+          <w:right w:w="75" w:type="dxa"/>
+        </w:tblCellMar>
+        <w:tblLook w:val="04A0" w:firstRow="1" w:lastRow="0" w:firstColumn="1" w:lastColumn="0" w:noHBand="0" w:noVBand="1"/>
+      </w:tblPr>
+      <w:tblGrid>
+        <w:gridCol w:w="9510"/>
+      </w:tblGrid>
+      <w:tr>
+        <w:trPr>
+          <w:tblHeader/>
+          <w:tblCellSpacing w:w="0" w:type="dxa"/>
+        </w:trPr>
+        <w:tc>
+          <w:tcPr>
+            <w:tcW w:w="0" w:type="auto"/>
+            <w:tcBorders>
+              <w:top w:val="nil"/>
+              <w:left w:val="nil"/>
+              <w:bottom w:val="nil"/>
+              <w:right w:val="nil"/>
+            </w:tcBorders>
+            <w:vAlign w:val="center"/>
+            <w:hideMark/>
+          </w:tcPr>
+          <w:p>
+            <w:pPr>
+              <w:pStyle w:val="Heading4"/>
+            </w:pPr>
+            <w:r>
+              <w:t>Use Case UC</w:t>
+            </w:r>
+            <w:r>
+              <w:t>3</w:t>
+            </w:r>
+            <w:r>
+              <w:t xml:space="preserve">:Take </w:t>
+            </w:r>
+            <w:r>
+              <w:t>Assignment</w:t>
+            </w:r>
+          </w:p>
+        </w:tc>
+      </w:tr>
+      <w:tr>
+        <w:trPr>
+          <w:tblHeader/>
+          <w:tblCellSpacing w:w="0" w:type="dxa"/>
+        </w:trPr>
+        <w:tc>
+          <w:tcPr>
+            <w:tcW w:w="0" w:type="auto"/>
+            <w:hideMark/>
+          </w:tcPr>
+          <w:p>
+            <w:pPr>
+              <w:pStyle w:val="doctext"/>
+            </w:pPr>
+            <w:r>
+              <w:rPr>
+                <w:rStyle w:val="docemphstrong"/>
+                <w:b/>
+                <w:bCs/>
+              </w:rPr>
+              <w:t>Scope</w:t>
+            </w:r>
+            <w:r>
+              <w:t>:</w:t>
+            </w:r>
+            <w:r>
+              <w:t xml:space="preserve"> Taking Assignments.</w:t>
+            </w:r>
+          </w:p>
+          <w:p>
+            <w:pPr>
+              <w:pStyle w:val="doctext"/>
+            </w:pPr>
+            <w:r>
+              <w:rPr>
+                <w:rStyle w:val="docemphstrong"/>
+                <w:b/>
+                <w:bCs/>
+              </w:rPr>
+              <w:t>Primary</w:t>
+            </w:r>
+            <w:r>
+              <w:rPr>
+                <w:rStyle w:val="docemphstrong"/>
+              </w:rPr>
+              <w:t xml:space="preserve"> </w:t>
+            </w:r>
+            <w:r>
+              <w:rPr>
+                <w:rStyle w:val="docemphstrong"/>
+                <w:b/>
+                <w:bCs/>
+              </w:rPr>
+              <w:t>Actor</w:t>
+            </w:r>
+            <w:r>
+              <w:t>: Faculty</w:t>
+            </w:r>
+            <w:r>
+              <w:t>, Students</w:t>
+            </w:r>
+            <w:r>
+              <w:t>.</w:t>
+            </w:r>
+          </w:p>
+          <w:p>
+            <w:pPr>
+              <w:pStyle w:val="doctext"/>
+            </w:pPr>
+            <w:r>
+              <w:rPr>
+                <w:rStyle w:val="docemphstrong"/>
+                <w:b/>
+                <w:bCs/>
+              </w:rPr>
+              <w:t>Stakeholders and Interests</w:t>
+            </w:r>
+            <w:r>
+              <w:t>:</w:t>
             </w:r>
           </w:p>
           <w:p>
@@ -4528,19 +5071,63 @@
               <w:rPr>
                 <w:rStyle w:val="doctext1"/>
               </w:rPr>
-              <w:t>-</w:t>
+              <w:t>-Teacher</w:t>
             </w:r>
             <w:r>
               <w:rPr>
                 <w:rStyle w:val="docemphroman"/>
               </w:rPr>
-              <w:t>Guardians:</w:t>
+              <w:t>:</w:t>
             </w:r>
             <w:r>
               <w:rPr>
                 <w:rStyle w:val="doctext1"/>
-              </w:rPr>
-              <w:t xml:space="preserve"> Guardians can also watch their children time table</w:t>
+                <w:rFonts w:cs="Calibri"/>
+                <w:color w:val="000000"/>
+              </w:rPr>
+              <w:t xml:space="preserve"> </w:t>
+            </w:r>
+            <w:r>
+              <w:rPr>
+                <w:shd w:val="clear" w:color="auto" w:fill="FFFFFF"/>
+              </w:rPr>
+              <w:t>Teacher will be able to get rid of traditional quizzes where teache</w:t>
+            </w:r>
+            <w:r>
+              <w:rPr>
+                <w:shd w:val="clear" w:color="auto" w:fill="FFFFFF"/>
+              </w:rPr>
+              <w:t>r</w:t>
+            </w:r>
+            <w:r>
+              <w:rPr>
+                <w:shd w:val="clear" w:color="auto" w:fill="FFFFFF"/>
+              </w:rPr>
+              <w:t xml:space="preserve">s and students presence are mandatory. Teacher can take the </w:t>
+            </w:r>
+            <w:r>
+              <w:rPr>
+                <w:shd w:val="clear" w:color="auto" w:fill="FFFFFF"/>
+              </w:rPr>
+              <w:t>assignment</w:t>
+            </w:r>
+            <w:r>
+              <w:rPr>
+                <w:shd w:val="clear" w:color="auto" w:fill="FFFFFF"/>
+              </w:rPr>
+              <w:t xml:space="preserve"> easily at any place at any time. It only needed the virtual presence of students. Teacher will set the deadline of </w:t>
+            </w:r>
+            <w:r>
+              <w:rPr>
+                <w:shd w:val="clear" w:color="auto" w:fill="FFFFFF"/>
+              </w:rPr>
+              <w:t>assignment</w:t>
+            </w:r>
+            <w:r>
+              <w:rPr>
+                <w:shd w:val="clear" w:color="auto" w:fill="FFFFFF"/>
+              </w:rPr>
+              <w:t>.</w:t>
             </w:r>
           </w:p>
           <w:p>
@@ -4552,19 +5139,43 @@
               <w:rPr>
                 <w:rStyle w:val="doctext1"/>
               </w:rPr>
-              <w:t xml:space="preserve">- </w:t>
+              <w:t>-Student</w:t>
             </w:r>
             <w:r>
               <w:rPr>
                 <w:rStyle w:val="docemphroman"/>
               </w:rPr>
-              <w:t>Administration:</w:t>
+              <w:t>:</w:t>
             </w:r>
             <w:r>
               <w:rPr>
                 <w:rStyle w:val="doctext1"/>
               </w:rPr>
-              <w:t xml:space="preserve"> School administration can modify time table on daily basic according to class rooms available. Each class from grade first to matric has unique time table and subjects.</w:t>
+              <w:t xml:space="preserve"> </w:t>
+            </w:r>
+            <w:r>
+              <w:rPr>
+                <w:rFonts w:cs="Calibri"/>
+                <w:color w:val="000000"/>
+                <w:shd w:val="clear" w:color="auto" w:fill="FFFFFF"/>
+              </w:rPr>
+              <w:t xml:space="preserve">Students will also get rid of traditional </w:t>
+            </w:r>
+            <w:r>
+              <w:rPr>
+                <w:rFonts w:cs="Calibri"/>
+                <w:color w:val="000000"/>
+                <w:shd w:val="clear" w:color="auto" w:fill="FFFFFF"/>
+              </w:rPr>
+              <w:t>assignments</w:t>
+            </w:r>
+            <w:r>
+              <w:rPr>
+                <w:rFonts w:cs="Calibri"/>
+                <w:color w:val="000000"/>
+                <w:shd w:val="clear" w:color="auto" w:fill="FFFFFF"/>
+              </w:rPr>
+              <w:t xml:space="preserve"> and they only needed is their smart-phones, tablets or pc`s and an internet connection to give the quiz.</w:t>
             </w:r>
           </w:p>
           <w:p>
@@ -4583,10 +5194,7 @@
               <w:rPr>
                 <w:rStyle w:val="docemphstrong"/>
               </w:rPr>
-              <w:t>:</w:t>
-            </w:r>
-            <w:r>
-              <w:t xml:space="preserve"> Students, faculty, guardians and administration must be identified and authenticated.</w:t>
+              <w:t>: Students and teachers must be identified.</w:t>
             </w:r>
           </w:p>
         </w:tc>
@@ -4602,7 +5210,6 @@
           <w:b/>
           <w:bCs/>
         </w:rPr>
-        <w:lastRenderedPageBreak/>
         <w:t>Success Guarantee</w:t>
       </w:r>
       <w:r>
@@ -4612,7 +5219,33 @@
         <w:t xml:space="preserve"> (or Postconditions):</w:t>
       </w:r>
       <w:r>
-        <w:t xml:space="preserve"> Online time table system will help school to be more productive because students and faculty can watch their time table online so there is no chance to miss classes.</w:t>
+        <w:t xml:space="preserve"> Teachers will feed </w:t>
+      </w:r>
+      <w:r>
+        <w:t>assignment</w:t>
+      </w:r>
+      <w:r>
+        <w:t xml:space="preserve"> and </w:t>
+      </w:r>
+      <w:r>
+        <w:t xml:space="preserve">then it will be displayed to students. </w:t>
+      </w:r>
+      <w:r>
+        <w:t>Students have to</w:t>
+      </w:r>
+      <w:r>
+        <w:t xml:space="preserve"> submit before deadline</w:t>
+      </w:r>
+      <w:r>
+        <w:t xml:space="preserve">. After that system will automatically </w:t>
+      </w:r>
+      <w:proofErr w:type="spellStart"/>
+      <w:r>
+        <w:t>closes</w:t>
+      </w:r>
+      <w:proofErr w:type="spellEnd"/>
+      <w:r>
+        <w:t xml:space="preserve"> the submission.</w:t>
       </w:r>
     </w:p>
     <w:p>
@@ -4644,59 +5277,167 @@
         <w:pStyle w:val="doclist"/>
         <w:numPr>
           <w:ilvl w:val="0"/>
-          <w:numId w:val="2"/>
-        </w:numPr>
-      </w:pPr>
-      <w:r>
-        <w:t>Students will reach to their classes on time because of online table.</w:t>
-      </w:r>
-    </w:p>
-    <w:p>
-      <w:pPr>
-        <w:pStyle w:val="doclist"/>
-        <w:numPr>
-          <w:ilvl w:val="0"/>
-          <w:numId w:val="2"/>
-        </w:numPr>
-      </w:pPr>
-      <w:r>
-        <w:t>Faculty can take online attendance according to current time table</w:t>
-      </w:r>
-    </w:p>
-    <w:p>
-      <w:pPr>
-        <w:pStyle w:val="doclist"/>
-        <w:numPr>
-          <w:ilvl w:val="0"/>
-          <w:numId w:val="2"/>
-        </w:numPr>
-      </w:pPr>
-      <w:r>
-        <w:t>Administration of school will allot time table to students and faculty before one day so it will save time.</w:t>
-      </w:r>
-    </w:p>
-    <w:p>
-      <w:pPr>
-        <w:pStyle w:val="doclist"/>
-        <w:numPr>
-          <w:ilvl w:val="0"/>
-          <w:numId w:val="2"/>
-        </w:numPr>
-      </w:pPr>
-      <w:r>
-        <w:t>Guardians can also watch time table so they keep eye on child activities.</w:t>
-      </w:r>
-    </w:p>
-    <w:p>
-      <w:pPr>
-        <w:pStyle w:val="doclist"/>
-        <w:numPr>
-          <w:ilvl w:val="0"/>
-          <w:numId w:val="2"/>
-        </w:numPr>
-      </w:pPr>
-      <w:r>
-        <w:t>Principle of school can also watch time table.</w:t>
+          <w:numId w:val="45"/>
+        </w:numPr>
+        <w:tabs>
+          <w:tab w:val="left" w:pos="720"/>
+        </w:tabs>
+      </w:pPr>
+      <w:r>
+        <w:lastRenderedPageBreak/>
+        <w:t xml:space="preserve">Teacher will store the questions on the about exams section before taking </w:t>
+      </w:r>
+      <w:r>
+        <w:t>assignment</w:t>
+      </w:r>
+      <w:r>
+        <w:t>.</w:t>
+      </w:r>
+    </w:p>
+    <w:p>
+      <w:pPr>
+        <w:pStyle w:val="doclist"/>
+        <w:numPr>
+          <w:ilvl w:val="0"/>
+          <w:numId w:val="45"/>
+        </w:numPr>
+        <w:tabs>
+          <w:tab w:val="left" w:pos="720"/>
+        </w:tabs>
+      </w:pPr>
+      <w:r>
+        <w:t xml:space="preserve">Teacher will set the </w:t>
+      </w:r>
+      <w:r>
+        <w:t>deadline</w:t>
+      </w:r>
+      <w:r>
+        <w:t xml:space="preserve"> of </w:t>
+      </w:r>
+      <w:r>
+        <w:t>assignment</w:t>
+      </w:r>
+      <w:r>
+        <w:t>.</w:t>
+      </w:r>
+    </w:p>
+    <w:p>
+      <w:pPr>
+        <w:pStyle w:val="doclist"/>
+        <w:numPr>
+          <w:ilvl w:val="0"/>
+          <w:numId w:val="45"/>
+        </w:numPr>
+        <w:tabs>
+          <w:tab w:val="left" w:pos="720"/>
+        </w:tabs>
+      </w:pPr>
+      <w:r>
+        <w:t>Students will be notified about assignments in notification section.</w:t>
+      </w:r>
+    </w:p>
+    <w:p>
+      <w:pPr>
+        <w:pStyle w:val="doclist"/>
+        <w:numPr>
+          <w:ilvl w:val="0"/>
+          <w:numId w:val="45"/>
+        </w:numPr>
+        <w:tabs>
+          <w:tab w:val="left" w:pos="720"/>
+        </w:tabs>
+      </w:pPr>
+      <w:r>
+        <w:t xml:space="preserve">Students will </w:t>
+      </w:r>
+      <w:r>
+        <w:t>download the assignment file</w:t>
+      </w:r>
+      <w:r>
+        <w:t>.</w:t>
+      </w:r>
+    </w:p>
+    <w:p>
+      <w:pPr>
+        <w:pStyle w:val="doclist"/>
+        <w:numPr>
+          <w:ilvl w:val="0"/>
+          <w:numId w:val="45"/>
+        </w:numPr>
+        <w:tabs>
+          <w:tab w:val="left" w:pos="720"/>
+        </w:tabs>
+      </w:pPr>
+      <w:r>
+        <w:t>After</w:t>
+      </w:r>
+      <w:r>
+        <w:t xml:space="preserve"> solving </w:t>
+      </w:r>
+      <w:proofErr w:type="gramStart"/>
+      <w:r>
+        <w:t>assignment</w:t>
+      </w:r>
+      <w:proofErr w:type="gramEnd"/>
+      <w:r>
+        <w:t xml:space="preserve"> they have to submit it</w:t>
+      </w:r>
+      <w:r>
+        <w:t>.</w:t>
+      </w:r>
+    </w:p>
+    <w:p>
+      <w:pPr>
+        <w:pStyle w:val="doclist"/>
+        <w:numPr>
+          <w:ilvl w:val="0"/>
+          <w:numId w:val="45"/>
+        </w:numPr>
+        <w:tabs>
+          <w:tab w:val="left" w:pos="720"/>
+        </w:tabs>
+      </w:pPr>
+      <w:r>
+        <w:t xml:space="preserve">After deadline there will be no option available for </w:t>
+      </w:r>
+      <w:r>
+        <w:t>submission</w:t>
+      </w:r>
+      <w:r>
+        <w:t>.</w:t>
+      </w:r>
+    </w:p>
+    <w:p>
+      <w:pPr>
+        <w:pStyle w:val="doclist"/>
+        <w:numPr>
+          <w:ilvl w:val="0"/>
+          <w:numId w:val="45"/>
+        </w:numPr>
+        <w:tabs>
+          <w:tab w:val="left" w:pos="720"/>
+        </w:tabs>
+      </w:pPr>
+      <w:r>
+        <w:t xml:space="preserve">Teacher will download the submitted solution of assignment and </w:t>
+      </w:r>
+      <w:r>
+        <w:t>mark it</w:t>
+      </w:r>
+      <w:r>
+        <w:t>.</w:t>
+      </w:r>
+    </w:p>
+    <w:p>
+      <w:pPr>
+        <w:pStyle w:val="doclist"/>
+        <w:numPr>
+          <w:ilvl w:val="0"/>
+          <w:numId w:val="45"/>
+        </w:numPr>
+      </w:pPr>
+      <w:r>
+        <w:t>After teacher`s review result will be sent to the result section and will be publicly available to students.</w:t>
       </w:r>
     </w:p>
     <w:p>
@@ -4713,6 +5454,1087 @@
           <w:b/>
           <w:bCs/>
         </w:rPr>
+        <w:t>Extensions (or Alternative Flows):</w:t>
+      </w:r>
+    </w:p>
+    <w:p>
+      <w:pPr>
+        <w:pStyle w:val="doclist"/>
+      </w:pPr>
+      <w:r>
+        <w:t xml:space="preserve"> At any time, admin requests can override operation:</w:t>
+      </w:r>
+    </w:p>
+    <w:p>
+      <w:pPr>
+        <w:pStyle w:val="doclist"/>
+        <w:numPr>
+          <w:ilvl w:val="0"/>
+          <w:numId w:val="46"/>
+        </w:numPr>
+        <w:tabs>
+          <w:tab w:val="left" w:pos="720"/>
+        </w:tabs>
+      </w:pPr>
+      <w:r>
+        <w:t>The teacher set the exam.</w:t>
+      </w:r>
+    </w:p>
+    <w:p>
+      <w:pPr>
+        <w:pStyle w:val="doclist"/>
+        <w:numPr>
+          <w:ilvl w:val="0"/>
+          <w:numId w:val="46"/>
+        </w:numPr>
+        <w:tabs>
+          <w:tab w:val="left" w:pos="720"/>
+        </w:tabs>
+      </w:pPr>
+      <w:r>
+        <w:t>Admin wants any other operation at that time frame.</w:t>
+      </w:r>
+    </w:p>
+    <w:p>
+      <w:pPr>
+        <w:pStyle w:val="doclist"/>
+        <w:numPr>
+          <w:ilvl w:val="0"/>
+          <w:numId w:val="46"/>
+        </w:numPr>
+        <w:tabs>
+          <w:tab w:val="left" w:pos="720"/>
+        </w:tabs>
+      </w:pPr>
+      <w:r>
+        <w:t>The admin operation will override the teacher operation.</w:t>
+      </w:r>
+    </w:p>
+    <w:p>
+      <w:pPr>
+        <w:pStyle w:val="doclist"/>
+        <w:numPr>
+          <w:ilvl w:val="0"/>
+          <w:numId w:val="46"/>
+        </w:numPr>
+        <w:tabs>
+          <w:tab w:val="left" w:pos="720"/>
+        </w:tabs>
+      </w:pPr>
+      <w:r>
+        <w:t>Teacher operation will be set to next timeframe available.</w:t>
+      </w:r>
+    </w:p>
+    <w:p>
+      <w:pPr>
+        <w:pStyle w:val="doctext"/>
+        <w:rPr>
+          <w:b/>
+          <w:bCs/>
+        </w:rPr>
+      </w:pPr>
+      <w:r>
+        <w:rPr>
+          <w:rStyle w:val="docemphstrong"/>
+          <w:b/>
+          <w:bCs/>
+        </w:rPr>
+        <w:t>Special Requirements:</w:t>
+      </w:r>
+    </w:p>
+    <w:p>
+      <w:pPr>
+        <w:pStyle w:val="doclist"/>
+        <w:ind w:left="720"/>
+      </w:pPr>
+      <w:r>
+        <w:t>- Touch screen UI on a large flat panel monitor. Text must be visible from 1 meter.</w:t>
+      </w:r>
+    </w:p>
+    <w:p>
+      <w:pPr>
+        <w:pStyle w:val="doclist"/>
+        <w:ind w:left="720"/>
+      </w:pPr>
+      <w:r>
+        <w:t>- Page response within 3 seconds 90% of the time.</w:t>
+      </w:r>
+    </w:p>
+    <w:p>
+      <w:pPr>
+        <w:pStyle w:val="doclist"/>
+        <w:ind w:left="720"/>
+      </w:pPr>
+      <w:r>
+        <w:t>- Language internationalization on the text displayed.</w:t>
+      </w:r>
+    </w:p>
+    <w:p>
+      <w:pPr>
+        <w:pStyle w:val="doctext"/>
+      </w:pPr>
+      <w:r>
+        <w:rPr>
+          <w:rStyle w:val="docemphstrong"/>
+          <w:b/>
+          <w:bCs/>
+        </w:rPr>
+        <w:t>Technology and Data Variations List</w:t>
+      </w:r>
+      <w:r>
+        <w:rPr>
+          <w:rStyle w:val="docemphstrong"/>
+        </w:rPr>
+        <w:t>:</w:t>
+      </w:r>
+    </w:p>
+    <w:p>
+      <w:pPr>
+        <w:pStyle w:val="doclist"/>
+        <w:numPr>
+          <w:ilvl w:val="0"/>
+          <w:numId w:val="50"/>
+        </w:numPr>
+      </w:pPr>
+      <w:r>
+        <w:t>Teacher will be notified whether the assignment is copied from any source or not.</w:t>
+      </w:r>
+    </w:p>
+    <w:p>
+      <w:pPr>
+        <w:pStyle w:val="doclist"/>
+      </w:pPr>
+    </w:p>
+    <w:tbl>
+      <w:tblPr>
+        <w:tblW w:w="0" w:type="auto"/>
+        <w:tblCellSpacing w:w="0" w:type="dxa"/>
+        <w:tblCellMar>
+          <w:top w:w="75" w:type="dxa"/>
+          <w:left w:w="75" w:type="dxa"/>
+          <w:bottom w:w="75" w:type="dxa"/>
+          <w:right w:w="75" w:type="dxa"/>
+        </w:tblCellMar>
+        <w:tblLook w:val="04A0" w:firstRow="1" w:lastRow="0" w:firstColumn="1" w:lastColumn="0" w:noHBand="0" w:noVBand="1"/>
+      </w:tblPr>
+      <w:tblGrid>
+        <w:gridCol w:w="9510"/>
+      </w:tblGrid>
+      <w:tr>
+        <w:trPr>
+          <w:tblHeader/>
+          <w:tblCellSpacing w:w="0" w:type="dxa"/>
+        </w:trPr>
+        <w:tc>
+          <w:tcPr>
+            <w:tcW w:w="0" w:type="auto"/>
+            <w:tcBorders>
+              <w:top w:val="nil"/>
+              <w:left w:val="nil"/>
+              <w:bottom w:val="nil"/>
+              <w:right w:val="nil"/>
+            </w:tcBorders>
+            <w:vAlign w:val="center"/>
+            <w:hideMark/>
+          </w:tcPr>
+          <w:p>
+            <w:pPr>
+              <w:pStyle w:val="Heading4"/>
+            </w:pPr>
+            <w:r>
+              <w:lastRenderedPageBreak/>
+              <w:t>Use Case UC</w:t>
+            </w:r>
+            <w:r>
+              <w:t>4</w:t>
+            </w:r>
+            <w:r>
+              <w:t>:</w:t>
+            </w:r>
+            <w:r>
+              <w:t>Give</w:t>
+            </w:r>
+            <w:r>
+              <w:t xml:space="preserve"> Assignment</w:t>
+            </w:r>
+          </w:p>
+        </w:tc>
+      </w:tr>
+      <w:tr>
+        <w:trPr>
+          <w:tblHeader/>
+          <w:tblCellSpacing w:w="0" w:type="dxa"/>
+        </w:trPr>
+        <w:tc>
+          <w:tcPr>
+            <w:tcW w:w="0" w:type="auto"/>
+            <w:hideMark/>
+          </w:tcPr>
+          <w:p>
+            <w:pPr>
+              <w:pStyle w:val="doctext"/>
+            </w:pPr>
+            <w:proofErr w:type="spellStart"/>
+            <w:r>
+              <w:rPr>
+                <w:rStyle w:val="docemphstrong"/>
+                <w:b/>
+                <w:bCs/>
+              </w:rPr>
+              <w:t>Scope</w:t>
+            </w:r>
+            <w:r>
+              <w:t>:</w:t>
+            </w:r>
+            <w:r>
+              <w:t>Give</w:t>
+            </w:r>
+            <w:proofErr w:type="spellEnd"/>
+            <w:r>
+              <w:t xml:space="preserve"> Assignments.</w:t>
+            </w:r>
+          </w:p>
+          <w:p>
+            <w:pPr>
+              <w:pStyle w:val="doctext"/>
+            </w:pPr>
+            <w:r>
+              <w:rPr>
+                <w:rStyle w:val="docemphstrong"/>
+                <w:b/>
+                <w:bCs/>
+              </w:rPr>
+              <w:t>Primary</w:t>
+            </w:r>
+            <w:r>
+              <w:rPr>
+                <w:rStyle w:val="docemphstrong"/>
+              </w:rPr>
+              <w:t xml:space="preserve"> </w:t>
+            </w:r>
+            <w:r>
+              <w:rPr>
+                <w:rStyle w:val="docemphstrong"/>
+                <w:b/>
+                <w:bCs/>
+              </w:rPr>
+              <w:t>Actor</w:t>
+            </w:r>
+            <w:r>
+              <w:t>: Faculty, Students.</w:t>
+            </w:r>
+          </w:p>
+          <w:p>
+            <w:pPr>
+              <w:pStyle w:val="doctext"/>
+            </w:pPr>
+            <w:r>
+              <w:rPr>
+                <w:rStyle w:val="docemphstrong"/>
+                <w:b/>
+                <w:bCs/>
+              </w:rPr>
+              <w:t>Stakeholders and Interests</w:t>
+            </w:r>
+            <w:r>
+              <w:t>:</w:t>
+            </w:r>
+          </w:p>
+          <w:p>
+            <w:pPr>
+              <w:spacing w:after="240"/>
+              <w:ind w:left="720"/>
+            </w:pPr>
+            <w:r>
+              <w:rPr>
+                <w:rStyle w:val="doctext1"/>
+              </w:rPr>
+              <w:t>-Teacher</w:t>
+            </w:r>
+            <w:r>
+              <w:rPr>
+                <w:rStyle w:val="docemphroman"/>
+              </w:rPr>
+              <w:t>:</w:t>
+            </w:r>
+            <w:r>
+              <w:rPr>
+                <w:rStyle w:val="doctext1"/>
+                <w:rFonts w:cs="Calibri"/>
+                <w:color w:val="000000"/>
+              </w:rPr>
+              <w:t xml:space="preserve"> </w:t>
+            </w:r>
+            <w:r>
+              <w:rPr>
+                <w:shd w:val="clear" w:color="auto" w:fill="FFFFFF"/>
+              </w:rPr>
+              <w:t>Teacher will be able to get rid of traditional quizzes where teachers and students presence are mandatory. Teacher can take the assignment easily at any place at any time. It only needed the virtual presence of students. Teacher will set the deadline of assignment.</w:t>
+            </w:r>
+          </w:p>
+          <w:p>
+            <w:pPr>
+              <w:spacing w:after="240"/>
+              <w:ind w:left="720"/>
+            </w:pPr>
+            <w:r>
+              <w:rPr>
+                <w:rStyle w:val="doctext1"/>
+              </w:rPr>
+              <w:t>-Student</w:t>
+            </w:r>
+            <w:r>
+              <w:rPr>
+                <w:rStyle w:val="docemphroman"/>
+              </w:rPr>
+              <w:t>:</w:t>
+            </w:r>
+            <w:r>
+              <w:rPr>
+                <w:rStyle w:val="doctext1"/>
+              </w:rPr>
+              <w:t xml:space="preserve"> </w:t>
+            </w:r>
+            <w:r>
+              <w:rPr>
+                <w:rFonts w:cs="Calibri"/>
+                <w:color w:val="000000"/>
+                <w:shd w:val="clear" w:color="auto" w:fill="FFFFFF"/>
+              </w:rPr>
+              <w:t>Students will also get rid of traditional assignments and they only needed is their smart-phones, tablets or pc`s and an internet connection to give the quiz.</w:t>
+            </w:r>
+          </w:p>
+          <w:p>
+            <w:pPr>
+              <w:pStyle w:val="doctext"/>
+            </w:pPr>
+            <w:r>
+              <w:rPr>
+                <w:rStyle w:val="docemphstrong"/>
+                <w:b/>
+                <w:bCs/>
+              </w:rPr>
+              <w:t>Preconditions</w:t>
+            </w:r>
+            <w:r>
+              <w:rPr>
+                <w:rStyle w:val="docemphstrong"/>
+              </w:rPr>
+              <w:t>: Students and teachers must be identified.</w:t>
+            </w:r>
+          </w:p>
+        </w:tc>
+      </w:tr>
+    </w:tbl>
+    <w:p>
+      <w:pPr>
+        <w:pStyle w:val="doctext"/>
+      </w:pPr>
+      <w:r>
+        <w:rPr>
+          <w:rStyle w:val="docemphstrong"/>
+          <w:b/>
+          <w:bCs/>
+        </w:rPr>
+        <w:t>Success Guarantee</w:t>
+      </w:r>
+      <w:r>
+        <w:rPr>
+          <w:rStyle w:val="docemphstrong"/>
+        </w:rPr>
+        <w:t xml:space="preserve"> (or Postconditions):</w:t>
+      </w:r>
+      <w:r>
+        <w:t xml:space="preserve"> Teachers will feed assignment and then it will be displayed to students. Students have to submit before deadline. After that system will automatically </w:t>
+      </w:r>
+      <w:proofErr w:type="spellStart"/>
+      <w:r>
+        <w:t>closes</w:t>
+      </w:r>
+      <w:proofErr w:type="spellEnd"/>
+      <w:r>
+        <w:t xml:space="preserve"> the submission.</w:t>
+      </w:r>
+    </w:p>
+    <w:p>
+      <w:pPr>
+        <w:pStyle w:val="doctext"/>
+        <w:rPr>
+          <w:b/>
+          <w:bCs/>
+        </w:rPr>
+      </w:pPr>
+      <w:r>
+        <w:rPr>
+          <w:rStyle w:val="docemphstrong"/>
+          <w:b/>
+          <w:bCs/>
+        </w:rPr>
+        <w:t>Main Success Scenario (or Basic Flow)</w:t>
+      </w:r>
+      <w:r>
+        <w:rPr>
+          <w:b/>
+          <w:bCs/>
+        </w:rPr>
+        <w:t>:</w:t>
+      </w:r>
+    </w:p>
+    <w:p>
+      <w:pPr>
+        <w:pStyle w:val="doclist"/>
+        <w:numPr>
+          <w:ilvl w:val="0"/>
+          <w:numId w:val="49"/>
+        </w:numPr>
+        <w:tabs>
+          <w:tab w:val="left" w:pos="720"/>
+        </w:tabs>
+      </w:pPr>
+      <w:r>
+        <w:t>Teacher will store the questions on the about exams section before taking assignment.</w:t>
+      </w:r>
+    </w:p>
+    <w:p>
+      <w:pPr>
+        <w:pStyle w:val="doclist"/>
+        <w:numPr>
+          <w:ilvl w:val="0"/>
+          <w:numId w:val="49"/>
+        </w:numPr>
+        <w:tabs>
+          <w:tab w:val="left" w:pos="720"/>
+        </w:tabs>
+      </w:pPr>
+      <w:r>
+        <w:t>Teacher will set the deadline of assignment.</w:t>
+      </w:r>
+    </w:p>
+    <w:p>
+      <w:pPr>
+        <w:pStyle w:val="doclist"/>
+        <w:numPr>
+          <w:ilvl w:val="0"/>
+          <w:numId w:val="49"/>
+        </w:numPr>
+        <w:tabs>
+          <w:tab w:val="left" w:pos="720"/>
+        </w:tabs>
+      </w:pPr>
+      <w:r>
+        <w:t>Students will be notified about assignments in notification section.</w:t>
+      </w:r>
+    </w:p>
+    <w:p>
+      <w:pPr>
+        <w:pStyle w:val="doclist"/>
+        <w:numPr>
+          <w:ilvl w:val="0"/>
+          <w:numId w:val="49"/>
+        </w:numPr>
+        <w:tabs>
+          <w:tab w:val="left" w:pos="720"/>
+        </w:tabs>
+      </w:pPr>
+      <w:r>
+        <w:t>Students will download the assignment file.</w:t>
+      </w:r>
+    </w:p>
+    <w:p>
+      <w:pPr>
+        <w:pStyle w:val="doclist"/>
+        <w:numPr>
+          <w:ilvl w:val="0"/>
+          <w:numId w:val="49"/>
+        </w:numPr>
+        <w:tabs>
+          <w:tab w:val="left" w:pos="720"/>
+        </w:tabs>
+      </w:pPr>
+      <w:r>
+        <w:t xml:space="preserve">After solving </w:t>
+      </w:r>
+      <w:proofErr w:type="gramStart"/>
+      <w:r>
+        <w:t>assignment</w:t>
+      </w:r>
+      <w:proofErr w:type="gramEnd"/>
+      <w:r>
+        <w:t xml:space="preserve"> they have to submit it.</w:t>
+      </w:r>
+    </w:p>
+    <w:p>
+      <w:pPr>
+        <w:pStyle w:val="doclist"/>
+        <w:numPr>
+          <w:ilvl w:val="0"/>
+          <w:numId w:val="49"/>
+        </w:numPr>
+        <w:tabs>
+          <w:tab w:val="left" w:pos="720"/>
+        </w:tabs>
+      </w:pPr>
+      <w:r>
+        <w:t>After deadline there will be no option available for submission.</w:t>
+      </w:r>
+    </w:p>
+    <w:p>
+      <w:pPr>
+        <w:pStyle w:val="doclist"/>
+        <w:numPr>
+          <w:ilvl w:val="0"/>
+          <w:numId w:val="49"/>
+        </w:numPr>
+        <w:tabs>
+          <w:tab w:val="left" w:pos="720"/>
+        </w:tabs>
+      </w:pPr>
+      <w:r>
+        <w:t>Teacher will download the submitted solution of assignment and mark it.</w:t>
+      </w:r>
+    </w:p>
+    <w:p>
+      <w:pPr>
+        <w:pStyle w:val="doclist"/>
+        <w:numPr>
+          <w:ilvl w:val="0"/>
+          <w:numId w:val="49"/>
+        </w:numPr>
+      </w:pPr>
+      <w:r>
+        <w:t>After teacher`s review result will be sent to the result section and will be publicly available to students.</w:t>
+      </w:r>
+    </w:p>
+    <w:p>
+      <w:pPr>
+        <w:pStyle w:val="doctext"/>
+        <w:rPr>
+          <w:b/>
+          <w:bCs/>
+        </w:rPr>
+      </w:pPr>
+      <w:r>
+        <w:rPr>
+          <w:rStyle w:val="docemphstrong"/>
+          <w:b/>
+          <w:bCs/>
+        </w:rPr>
+        <w:t>Extensions (or Alternative Flows):</w:t>
+      </w:r>
+    </w:p>
+    <w:p>
+      <w:pPr>
+        <w:pStyle w:val="doclist"/>
+      </w:pPr>
+      <w:r>
+        <w:t xml:space="preserve"> At any time, admin requests can override operation:</w:t>
+      </w:r>
+    </w:p>
+    <w:p>
+      <w:pPr>
+        <w:pStyle w:val="doclist"/>
+        <w:numPr>
+          <w:ilvl w:val="0"/>
+          <w:numId w:val="48"/>
+        </w:numPr>
+        <w:tabs>
+          <w:tab w:val="left" w:pos="720"/>
+        </w:tabs>
+      </w:pPr>
+      <w:r>
+        <w:t>The teacher set the exam.</w:t>
+      </w:r>
+    </w:p>
+    <w:p>
+      <w:pPr>
+        <w:pStyle w:val="doclist"/>
+        <w:numPr>
+          <w:ilvl w:val="0"/>
+          <w:numId w:val="48"/>
+        </w:numPr>
+        <w:tabs>
+          <w:tab w:val="left" w:pos="720"/>
+        </w:tabs>
+      </w:pPr>
+      <w:r>
+        <w:t>Admin wants any other operation at that time frame.</w:t>
+      </w:r>
+    </w:p>
+    <w:p>
+      <w:pPr>
+        <w:pStyle w:val="doclist"/>
+        <w:numPr>
+          <w:ilvl w:val="0"/>
+          <w:numId w:val="48"/>
+        </w:numPr>
+        <w:tabs>
+          <w:tab w:val="left" w:pos="720"/>
+        </w:tabs>
+      </w:pPr>
+      <w:r>
+        <w:t>The admin operation will override the teacher operation.</w:t>
+      </w:r>
+    </w:p>
+    <w:p>
+      <w:pPr>
+        <w:pStyle w:val="doclist"/>
+        <w:numPr>
+          <w:ilvl w:val="0"/>
+          <w:numId w:val="48"/>
+        </w:numPr>
+        <w:tabs>
+          <w:tab w:val="left" w:pos="720"/>
+        </w:tabs>
+      </w:pPr>
+      <w:r>
+        <w:t>Teacher operation will be set to next timeframe available.</w:t>
+      </w:r>
+    </w:p>
+    <w:p>
+      <w:pPr>
+        <w:pStyle w:val="doctext"/>
+        <w:rPr>
+          <w:b/>
+          <w:bCs/>
+        </w:rPr>
+      </w:pPr>
+      <w:r>
+        <w:rPr>
+          <w:rStyle w:val="docemphstrong"/>
+          <w:b/>
+          <w:bCs/>
+        </w:rPr>
+        <w:t>Special Requirements:</w:t>
+      </w:r>
+    </w:p>
+    <w:p>
+      <w:pPr>
+        <w:pStyle w:val="doclist"/>
+        <w:ind w:left="720"/>
+      </w:pPr>
+      <w:r>
+        <w:t>- Touch screen UI on a large flat panel monitor. Text must be visible from 1 meter.</w:t>
+      </w:r>
+    </w:p>
+    <w:p>
+      <w:pPr>
+        <w:pStyle w:val="doclist"/>
+        <w:ind w:left="720"/>
+      </w:pPr>
+      <w:r>
+        <w:lastRenderedPageBreak/>
+        <w:t>- Page response within 3 seconds 90% of the time.</w:t>
+      </w:r>
+    </w:p>
+    <w:p>
+      <w:pPr>
+        <w:pStyle w:val="doclist"/>
+        <w:ind w:left="720"/>
+      </w:pPr>
+      <w:r>
+        <w:t>- Language internationalization on the text displayed.</w:t>
+      </w:r>
+    </w:p>
+    <w:p>
+      <w:pPr>
+        <w:pStyle w:val="doctext"/>
+      </w:pPr>
+      <w:r>
+        <w:rPr>
+          <w:rStyle w:val="docemphstrong"/>
+          <w:b/>
+          <w:bCs/>
+        </w:rPr>
+        <w:t>Technology and Data Variations List</w:t>
+      </w:r>
+      <w:r>
+        <w:rPr>
+          <w:rStyle w:val="docemphstrong"/>
+        </w:rPr>
+        <w:t>:</w:t>
+      </w:r>
+    </w:p>
+    <w:p>
+      <w:pPr>
+        <w:pStyle w:val="doclist"/>
+        <w:numPr>
+          <w:ilvl w:val="0"/>
+          <w:numId w:val="47"/>
+        </w:numPr>
+      </w:pPr>
+      <w:r>
+        <w:t>Teacher will be notified whether the assignment is copied from any source or not.</w:t>
+      </w:r>
+    </w:p>
+    <w:p>
+      <w:pPr>
+        <w:pStyle w:val="doclist"/>
+      </w:pPr>
+    </w:p>
+    <w:p>
+      <w:pPr>
+        <w:pStyle w:val="Heading3"/>
+      </w:pPr>
+      <w:r>
+        <w:t>Afaq (FA20-BSE-057)</w:t>
+      </w:r>
+    </w:p>
+    <w:tbl>
+      <w:tblPr>
+        <w:tblW w:w="0" w:type="auto"/>
+        <w:tblCellSpacing w:w="0" w:type="dxa"/>
+        <w:tblCellMar>
+          <w:top w:w="75" w:type="dxa"/>
+          <w:left w:w="75" w:type="dxa"/>
+          <w:bottom w:w="75" w:type="dxa"/>
+          <w:right w:w="75" w:type="dxa"/>
+        </w:tblCellMar>
+        <w:tblLook w:val="04A0" w:firstRow="1" w:lastRow="0" w:firstColumn="1" w:lastColumn="0" w:noHBand="0" w:noVBand="1"/>
+      </w:tblPr>
+      <w:tblGrid>
+        <w:gridCol w:w="9510"/>
+      </w:tblGrid>
+      <w:tr>
+        <w:trPr>
+          <w:tblHeader/>
+          <w:tblCellSpacing w:w="0" w:type="dxa"/>
+        </w:trPr>
+        <w:tc>
+          <w:tcPr>
+            <w:tcW w:w="0" w:type="auto"/>
+            <w:tcBorders>
+              <w:top w:val="nil"/>
+              <w:left w:val="nil"/>
+              <w:bottom w:val="nil"/>
+              <w:right w:val="nil"/>
+            </w:tcBorders>
+            <w:vAlign w:val="center"/>
+            <w:hideMark/>
+          </w:tcPr>
+          <w:p>
+            <w:pPr>
+              <w:pStyle w:val="Heading4"/>
+            </w:pPr>
+            <w:r>
+              <w:t>Use Case UC1: View Timetable</w:t>
+            </w:r>
+          </w:p>
+        </w:tc>
+      </w:tr>
+      <w:tr>
+        <w:trPr>
+          <w:tblHeader/>
+          <w:tblCellSpacing w:w="0" w:type="dxa"/>
+        </w:trPr>
+        <w:tc>
+          <w:tcPr>
+            <w:tcW w:w="0" w:type="auto"/>
+            <w:hideMark/>
+          </w:tcPr>
+          <w:p>
+            <w:pPr>
+              <w:pStyle w:val="doctext"/>
+            </w:pPr>
+            <w:r>
+              <w:rPr>
+                <w:rStyle w:val="docemphstrong"/>
+                <w:b/>
+                <w:bCs/>
+              </w:rPr>
+              <w:t>Scope</w:t>
+            </w:r>
+            <w:r>
+              <w:t>: Time Table</w:t>
+            </w:r>
+          </w:p>
+          <w:p>
+            <w:pPr>
+              <w:pStyle w:val="doctext"/>
+            </w:pPr>
+            <w:r>
+              <w:rPr>
+                <w:rStyle w:val="docemphstrong"/>
+                <w:b/>
+                <w:bCs/>
+              </w:rPr>
+              <w:t>Primary</w:t>
+            </w:r>
+            <w:r>
+              <w:rPr>
+                <w:rStyle w:val="docemphstrong"/>
+              </w:rPr>
+              <w:t xml:space="preserve"> </w:t>
+            </w:r>
+            <w:r>
+              <w:rPr>
+                <w:rStyle w:val="docemphstrong"/>
+                <w:b/>
+                <w:bCs/>
+              </w:rPr>
+              <w:t>Actor</w:t>
+            </w:r>
+            <w:r>
+              <w:t>: Student, Guardians, Faculty, Administration</w:t>
+            </w:r>
+          </w:p>
+          <w:p>
+            <w:pPr>
+              <w:pStyle w:val="doctext"/>
+            </w:pPr>
+            <w:r>
+              <w:rPr>
+                <w:rStyle w:val="docemphstrong"/>
+                <w:b/>
+                <w:bCs/>
+              </w:rPr>
+              <w:t>Stakeholders and Interests</w:t>
+            </w:r>
+            <w:r>
+              <w:t>:</w:t>
+            </w:r>
+          </w:p>
+          <w:p>
+            <w:pPr>
+              <w:spacing w:after="240"/>
+              <w:ind w:left="720"/>
+            </w:pPr>
+            <w:r>
+              <w:rPr>
+                <w:rStyle w:val="doctext1"/>
+              </w:rPr>
+              <w:t xml:space="preserve">- </w:t>
+            </w:r>
+            <w:r>
+              <w:rPr>
+                <w:rStyle w:val="docemphroman"/>
+              </w:rPr>
+              <w:t>Student:</w:t>
+            </w:r>
+            <w:r>
+              <w:rPr>
+                <w:rStyle w:val="doctext1"/>
+              </w:rPr>
+              <w:t xml:space="preserve"> student can visit his/her time table on daily basis and attend their classes according to their time table</w:t>
+            </w:r>
+          </w:p>
+          <w:p>
+            <w:pPr>
+              <w:spacing w:after="240"/>
+              <w:ind w:left="720"/>
+            </w:pPr>
+            <w:r>
+              <w:rPr>
+                <w:rStyle w:val="doctext1"/>
+              </w:rPr>
+              <w:t xml:space="preserve">- </w:t>
+            </w:r>
+            <w:r>
+              <w:rPr>
+                <w:rStyle w:val="docemphroman"/>
+              </w:rPr>
+              <w:t>Teachers:</w:t>
+            </w:r>
+            <w:r>
+              <w:rPr>
+                <w:rStyle w:val="doctext1"/>
+              </w:rPr>
+              <w:t xml:space="preserve"> Teachers will also take classes according to their time table.</w:t>
+            </w:r>
+          </w:p>
+          <w:p>
+            <w:pPr>
+              <w:spacing w:after="240"/>
+              <w:ind w:left="720"/>
+            </w:pPr>
+            <w:r>
+              <w:rPr>
+                <w:rStyle w:val="doctext1"/>
+              </w:rPr>
+              <w:t>-</w:t>
+            </w:r>
+            <w:r>
+              <w:rPr>
+                <w:rStyle w:val="docemphroman"/>
+              </w:rPr>
+              <w:t>Guardians:</w:t>
+            </w:r>
+            <w:r>
+              <w:rPr>
+                <w:rStyle w:val="doctext1"/>
+              </w:rPr>
+              <w:t xml:space="preserve"> Guardians can also watch their children time table</w:t>
+            </w:r>
+          </w:p>
+          <w:p>
+            <w:pPr>
+              <w:spacing w:after="240"/>
+              <w:ind w:left="720"/>
+            </w:pPr>
+            <w:r>
+              <w:rPr>
+                <w:rStyle w:val="doctext1"/>
+              </w:rPr>
+              <w:t xml:space="preserve">- </w:t>
+            </w:r>
+            <w:r>
+              <w:rPr>
+                <w:rStyle w:val="docemphroman"/>
+              </w:rPr>
+              <w:t>Administration:</w:t>
+            </w:r>
+            <w:r>
+              <w:rPr>
+                <w:rStyle w:val="doctext1"/>
+              </w:rPr>
+              <w:t xml:space="preserve"> School administration can modify time table on daily basic according to class rooms available. Each class from grade first to matric has unique time table and subjects.</w:t>
+            </w:r>
+          </w:p>
+          <w:p>
+            <w:pPr>
+              <w:pStyle w:val="doctext"/>
+            </w:pPr>
+            <w:r>
+              <w:rPr>
+                <w:rStyle w:val="docemphstrong"/>
+                <w:b/>
+                <w:bCs/>
+              </w:rPr>
+              <w:t>Preconditions</w:t>
+            </w:r>
+            <w:r>
+              <w:rPr>
+                <w:rStyle w:val="docemphstrong"/>
+              </w:rPr>
+              <w:t>:</w:t>
+            </w:r>
+            <w:r>
+              <w:t xml:space="preserve"> Students, faculty, guardians and administration must be identified and authenticated.</w:t>
+            </w:r>
+          </w:p>
+        </w:tc>
+      </w:tr>
+    </w:tbl>
+    <w:p>
+      <w:pPr>
+        <w:pStyle w:val="doctext"/>
+      </w:pPr>
+      <w:r>
+        <w:rPr>
+          <w:rStyle w:val="docemphstrong"/>
+          <w:b/>
+          <w:bCs/>
+        </w:rPr>
+        <w:t>Success Guarantee</w:t>
+      </w:r>
+      <w:r>
+        <w:rPr>
+          <w:rStyle w:val="docemphstrong"/>
+        </w:rPr>
+        <w:t xml:space="preserve"> (or Postconditions):</w:t>
+      </w:r>
+      <w:r>
+        <w:t xml:space="preserve"> Online time table system will help school to be more productive because students and faculty can watch their time table online so there is no chance to miss classes.</w:t>
+      </w:r>
+    </w:p>
+    <w:p>
+      <w:pPr>
+        <w:pStyle w:val="doctext"/>
+        <w:rPr>
+          <w:b/>
+          <w:bCs/>
+        </w:rPr>
+      </w:pPr>
+      <w:r>
+        <w:rPr>
+          <w:rStyle w:val="docemphstrong"/>
+          <w:b/>
+          <w:bCs/>
+        </w:rPr>
+        <w:t>Main Success Scenario (or Basic Flow)</w:t>
+      </w:r>
+      <w:r>
+        <w:rPr>
+          <w:b/>
+          <w:bCs/>
+        </w:rPr>
+        <w:t>:</w:t>
+      </w:r>
+    </w:p>
+    <w:p>
+      <w:pPr>
+        <w:pStyle w:val="doclist"/>
+        <w:numPr>
+          <w:ilvl w:val="0"/>
+          <w:numId w:val="2"/>
+        </w:numPr>
+      </w:pPr>
+      <w:r>
+        <w:t>Students will reach to their classes on time because of online table.</w:t>
+      </w:r>
+    </w:p>
+    <w:p>
+      <w:pPr>
+        <w:pStyle w:val="doclist"/>
+        <w:numPr>
+          <w:ilvl w:val="0"/>
+          <w:numId w:val="2"/>
+        </w:numPr>
+      </w:pPr>
+      <w:r>
+        <w:t>Faculty can take online attendance according to current time table</w:t>
+      </w:r>
+    </w:p>
+    <w:p>
+      <w:pPr>
+        <w:pStyle w:val="doclist"/>
+        <w:numPr>
+          <w:ilvl w:val="0"/>
+          <w:numId w:val="2"/>
+        </w:numPr>
+      </w:pPr>
+      <w:r>
+        <w:t>Administration of school will allot time table to students and faculty before one day so it will save time.</w:t>
+      </w:r>
+    </w:p>
+    <w:p>
+      <w:pPr>
+        <w:pStyle w:val="doclist"/>
+        <w:numPr>
+          <w:ilvl w:val="0"/>
+          <w:numId w:val="2"/>
+        </w:numPr>
+      </w:pPr>
+      <w:r>
+        <w:t>Guardians can also watch time table so they keep eye on child activities.</w:t>
+      </w:r>
+    </w:p>
+    <w:p>
+      <w:pPr>
+        <w:pStyle w:val="doclist"/>
+        <w:numPr>
+          <w:ilvl w:val="0"/>
+          <w:numId w:val="2"/>
+        </w:numPr>
+      </w:pPr>
+      <w:r>
+        <w:t>Principle of school can also watch time table.</w:t>
+      </w:r>
+    </w:p>
+    <w:p>
+      <w:pPr>
+        <w:pStyle w:val="doctext"/>
+        <w:rPr>
+          <w:b/>
+          <w:bCs/>
+        </w:rPr>
+      </w:pPr>
+      <w:r>
+        <w:rPr>
+          <w:rStyle w:val="docemphstrong"/>
+          <w:b/>
+          <w:bCs/>
+        </w:rPr>
+        <w:lastRenderedPageBreak/>
         <w:t>Extensions (or Alternative Flows):</w:t>
       </w:r>
     </w:p>
@@ -8741,6 +10563,307 @@
         <w:t>SSD Diagram</w:t>
       </w:r>
     </w:p>
+    <w:p/>
+    <w:p>
+      <w:pPr>
+        <w:pStyle w:val="Heading3"/>
+      </w:pPr>
+      <w:r>
+        <w:t>Ali Said (FA20-BSE-165)</w:t>
+      </w:r>
+    </w:p>
+    <w:tbl>
+      <w:tblPr>
+        <w:tblW w:w="0" w:type="auto"/>
+        <w:tblCellSpacing w:w="0" w:type="dxa"/>
+        <w:tblCellMar>
+          <w:top w:w="75" w:type="dxa"/>
+          <w:left w:w="75" w:type="dxa"/>
+          <w:bottom w:w="75" w:type="dxa"/>
+          <w:right w:w="75" w:type="dxa"/>
+        </w:tblCellMar>
+        <w:tblLook w:val="04A0" w:firstRow="1" w:lastRow="0" w:firstColumn="1" w:lastColumn="0" w:noHBand="0" w:noVBand="1"/>
+      </w:tblPr>
+      <w:tblGrid>
+        <w:gridCol w:w="2334"/>
+      </w:tblGrid>
+      <w:tr>
+        <w:trPr>
+          <w:tblHeader/>
+          <w:tblCellSpacing w:w="0" w:type="dxa"/>
+        </w:trPr>
+        <w:tc>
+          <w:tcPr>
+            <w:tcW w:w="0" w:type="auto"/>
+            <w:tcBorders>
+              <w:top w:val="nil"/>
+              <w:left w:val="nil"/>
+              <w:bottom w:val="nil"/>
+              <w:right w:val="nil"/>
+            </w:tcBorders>
+            <w:vAlign w:val="center"/>
+            <w:hideMark/>
+          </w:tcPr>
+          <w:p>
+            <w:pPr>
+              <w:pStyle w:val="Heading4"/>
+            </w:pPr>
+            <w:r>
+              <w:t>Use Case UC1:Take Quiz</w:t>
+            </w:r>
+          </w:p>
+        </w:tc>
+      </w:tr>
+    </w:tbl>
+    <w:p/>
+    <w:p>
+      <w:r>
+        <w:drawing>
+          <wp:inline distT="0" distB="0" distL="0" distR="0" wp14:anchorId="5AC0B166" wp14:editId="2D627404">
+            <wp:extent cx="3905795" cy="5153744"/>
+            <wp:effectExtent l="0" t="0" r="0" b="8890"/>
+            <wp:docPr id="12" name="Picture 12"/>
+            <wp:cNvGraphicFramePr>
+              <a:graphicFrameLocks xmlns:a="http://schemas.openxmlformats.org/drawingml/2006/main" noChangeAspect="1"/>
+            </wp:cNvGraphicFramePr>
+            <a:graphic xmlns:a="http://schemas.openxmlformats.org/drawingml/2006/main">
+              <a:graphicData uri="http://schemas.openxmlformats.org/drawingml/2006/picture">
+                <pic:pic xmlns:pic="http://schemas.openxmlformats.org/drawingml/2006/picture">
+                  <pic:nvPicPr>
+                    <pic:cNvPr id="1" name=""/>
+                    <pic:cNvPicPr/>
+                  </pic:nvPicPr>
+                  <pic:blipFill>
+                    <a:blip r:embed="rId13"/>
+                    <a:stretch>
+                      <a:fillRect/>
+                    </a:stretch>
+                  </pic:blipFill>
+                  <pic:spPr>
+                    <a:xfrm>
+                      <a:off x="0" y="0"/>
+                      <a:ext cx="3905795" cy="5153744"/>
+                    </a:xfrm>
+                    <a:prstGeom prst="rect">
+                      <a:avLst/>
+                    </a:prstGeom>
+                  </pic:spPr>
+                </pic:pic>
+              </a:graphicData>
+            </a:graphic>
+          </wp:inline>
+        </w:drawing>
+      </w:r>
+    </w:p>
+    <w:p/>
+    <w:p/>
+    <w:tbl>
+      <w:tblPr>
+        <w:tblW w:w="0" w:type="auto"/>
+        <w:tblCellSpacing w:w="0" w:type="dxa"/>
+        <w:tblCellMar>
+          <w:top w:w="75" w:type="dxa"/>
+          <w:left w:w="75" w:type="dxa"/>
+          <w:bottom w:w="75" w:type="dxa"/>
+          <w:right w:w="75" w:type="dxa"/>
+        </w:tblCellMar>
+        <w:tblLook w:val="04A0" w:firstRow="1" w:lastRow="0" w:firstColumn="1" w:lastColumn="0" w:noHBand="0" w:noVBand="1"/>
+      </w:tblPr>
+      <w:tblGrid>
+        <w:gridCol w:w="2273"/>
+      </w:tblGrid>
+      <w:tr>
+        <w:trPr>
+          <w:tblHeader/>
+          <w:tblCellSpacing w:w="0" w:type="dxa"/>
+        </w:trPr>
+        <w:tc>
+          <w:tcPr>
+            <w:tcW w:w="0" w:type="auto"/>
+            <w:tcBorders>
+              <w:top w:val="nil"/>
+              <w:left w:val="nil"/>
+              <w:bottom w:val="nil"/>
+              <w:right w:val="nil"/>
+            </w:tcBorders>
+            <w:vAlign w:val="center"/>
+            <w:hideMark/>
+          </w:tcPr>
+          <w:p>
+            <w:pPr>
+              <w:pStyle w:val="Heading4"/>
+            </w:pPr>
+            <w:r>
+              <w:lastRenderedPageBreak/>
+              <w:t>Use Case UC1:</w:t>
+            </w:r>
+            <w:r>
+              <w:t>Give Quiz</w:t>
+            </w:r>
+          </w:p>
+        </w:tc>
+      </w:tr>
+    </w:tbl>
+    <w:p>
+      <w:r>
+        <w:drawing>
+          <wp:inline distT="0" distB="0" distL="0" distR="0" wp14:anchorId="409A41F4" wp14:editId="78E0F558">
+            <wp:extent cx="3877216" cy="5144218"/>
+            <wp:effectExtent l="0" t="0" r="9525" b="0"/>
+            <wp:docPr id="13" name="Picture 13"/>
+            <wp:cNvGraphicFramePr>
+              <a:graphicFrameLocks xmlns:a="http://schemas.openxmlformats.org/drawingml/2006/main" noChangeAspect="1"/>
+            </wp:cNvGraphicFramePr>
+            <a:graphic xmlns:a="http://schemas.openxmlformats.org/drawingml/2006/main">
+              <a:graphicData uri="http://schemas.openxmlformats.org/drawingml/2006/picture">
+                <pic:pic xmlns:pic="http://schemas.openxmlformats.org/drawingml/2006/picture">
+                  <pic:nvPicPr>
+                    <pic:cNvPr id="1" name=""/>
+                    <pic:cNvPicPr/>
+                  </pic:nvPicPr>
+                  <pic:blipFill>
+                    <a:blip r:embed="rId14"/>
+                    <a:stretch>
+                      <a:fillRect/>
+                    </a:stretch>
+                  </pic:blipFill>
+                  <pic:spPr>
+                    <a:xfrm>
+                      <a:off x="0" y="0"/>
+                      <a:ext cx="3877216" cy="5144218"/>
+                    </a:xfrm>
+                    <a:prstGeom prst="rect">
+                      <a:avLst/>
+                    </a:prstGeom>
+                  </pic:spPr>
+                </pic:pic>
+              </a:graphicData>
+            </a:graphic>
+          </wp:inline>
+        </w:drawing>
+      </w:r>
+    </w:p>
+    <w:p>
+      <w:pPr>
+        <w:pStyle w:val="Heading4"/>
+      </w:pPr>
+      <w:r>
+        <w:lastRenderedPageBreak/>
+        <w:t>Use Case UC1:</w:t>
+      </w:r>
+      <w:r>
+        <w:t>Take</w:t>
+      </w:r>
+      <w:r>
+        <w:t xml:space="preserve"> </w:t>
+      </w:r>
+      <w:r>
+        <w:t>Assignment</w:t>
+      </w:r>
+    </w:p>
+    <w:p>
+      <w:r>
+        <w:drawing>
+          <wp:inline distT="0" distB="0" distL="0" distR="0" wp14:anchorId="5DD3D62E" wp14:editId="22CC7FD9">
+            <wp:extent cx="3982006" cy="5144218"/>
+            <wp:effectExtent l="0" t="0" r="0" b="0"/>
+            <wp:docPr id="14" name="Picture 14"/>
+            <wp:cNvGraphicFramePr>
+              <a:graphicFrameLocks xmlns:a="http://schemas.openxmlformats.org/drawingml/2006/main" noChangeAspect="1"/>
+            </wp:cNvGraphicFramePr>
+            <a:graphic xmlns:a="http://schemas.openxmlformats.org/drawingml/2006/main">
+              <a:graphicData uri="http://schemas.openxmlformats.org/drawingml/2006/picture">
+                <pic:pic xmlns:pic="http://schemas.openxmlformats.org/drawingml/2006/picture">
+                  <pic:nvPicPr>
+                    <pic:cNvPr id="1" name=""/>
+                    <pic:cNvPicPr/>
+                  </pic:nvPicPr>
+                  <pic:blipFill>
+                    <a:blip r:embed="rId15"/>
+                    <a:stretch>
+                      <a:fillRect/>
+                    </a:stretch>
+                  </pic:blipFill>
+                  <pic:spPr>
+                    <a:xfrm>
+                      <a:off x="0" y="0"/>
+                      <a:ext cx="3982006" cy="5144218"/>
+                    </a:xfrm>
+                    <a:prstGeom prst="rect">
+                      <a:avLst/>
+                    </a:prstGeom>
+                  </pic:spPr>
+                </pic:pic>
+              </a:graphicData>
+            </a:graphic>
+          </wp:inline>
+        </w:drawing>
+      </w:r>
+    </w:p>
+    <w:p/>
+    <w:p>
+      <w:pPr>
+        <w:pStyle w:val="Heading4"/>
+      </w:pPr>
+      <w:r>
+        <w:lastRenderedPageBreak/>
+        <w:t>Use Case UC1:</w:t>
+      </w:r>
+      <w:r>
+        <w:t>Give</w:t>
+      </w:r>
+      <w:r>
+        <w:t xml:space="preserve"> Assignment</w:t>
+      </w:r>
+    </w:p>
+    <w:p>
+      <w:r>
+        <w:drawing>
+          <wp:inline distT="0" distB="0" distL="0" distR="0" wp14:anchorId="2A41ECC2" wp14:editId="3E24973B">
+            <wp:extent cx="3715268" cy="5106113"/>
+            <wp:effectExtent l="0" t="0" r="0" b="0"/>
+            <wp:docPr id="15" name="Picture 15"/>
+            <wp:cNvGraphicFramePr>
+              <a:graphicFrameLocks xmlns:a="http://schemas.openxmlformats.org/drawingml/2006/main" noChangeAspect="1"/>
+            </wp:cNvGraphicFramePr>
+            <a:graphic xmlns:a="http://schemas.openxmlformats.org/drawingml/2006/main">
+              <a:graphicData uri="http://schemas.openxmlformats.org/drawingml/2006/picture">
+                <pic:pic xmlns:pic="http://schemas.openxmlformats.org/drawingml/2006/picture">
+                  <pic:nvPicPr>
+                    <pic:cNvPr id="1" name=""/>
+                    <pic:cNvPicPr/>
+                  </pic:nvPicPr>
+                  <pic:blipFill>
+                    <a:blip r:embed="rId16"/>
+                    <a:stretch>
+                      <a:fillRect/>
+                    </a:stretch>
+                  </pic:blipFill>
+                  <pic:spPr>
+                    <a:xfrm>
+                      <a:off x="0" y="0"/>
+                      <a:ext cx="3715268" cy="5106113"/>
+                    </a:xfrm>
+                    <a:prstGeom prst="rect">
+                      <a:avLst/>
+                    </a:prstGeom>
+                  </pic:spPr>
+                </pic:pic>
+              </a:graphicData>
+            </a:graphic>
+          </wp:inline>
+        </w:drawing>
+      </w:r>
+    </w:p>
+    <w:p/>
+    <w:p/>
+    <w:p/>
+    <w:p/>
+    <w:p/>
+    <w:p/>
+    <w:p/>
+    <w:p/>
+    <w:p/>
     <w:p>
       <w:pPr>
         <w:pStyle w:val="doclist"/>
@@ -8752,6 +10875,7 @@
         <w:rPr>
           <w:color w:val="4F81BD" w:themeColor="accent1"/>
         </w:rPr>
+        <w:lastRenderedPageBreak/>
         <w:t>Irfan khan FA20-BSE-070</w:t>
       </w:r>
     </w:p>
@@ -8828,7 +10952,7 @@
                     <pic:cNvPicPr/>
                   </pic:nvPicPr>
                   <pic:blipFill>
-                    <a:blip r:embed="rId13"/>
+                    <a:blip r:embed="rId17"/>
                     <a:stretch>
                       <a:fillRect/>
                     </a:stretch>
@@ -8945,7 +11069,7 @@
                     <pic:cNvPicPr/>
                   </pic:nvPicPr>
                   <pic:blipFill>
-                    <a:blip r:embed="rId14"/>
+                    <a:blip r:embed="rId18"/>
                     <a:stretch>
                       <a:fillRect/>
                     </a:stretch>
@@ -9070,7 +11194,7 @@
                     <pic:cNvPicPr/>
                   </pic:nvPicPr>
                   <pic:blipFill>
-                    <a:blip r:embed="rId15"/>
+                    <a:blip r:embed="rId19"/>
                     <a:stretch>
                       <a:fillRect/>
                     </a:stretch>
@@ -9138,7 +11262,7 @@
                     <pic:cNvPicPr/>
                   </pic:nvPicPr>
                   <pic:blipFill>
-                    <a:blip r:embed="rId16"/>
+                    <a:blip r:embed="rId20"/>
                     <a:stretch>
                       <a:fillRect/>
                     </a:stretch>
@@ -9221,7 +11345,7 @@
                     <pic:cNvPicPr/>
                   </pic:nvPicPr>
                   <pic:blipFill>
-                    <a:blip r:embed="rId17"/>
+                    <a:blip r:embed="rId21"/>
                     <a:stretch>
                       <a:fillRect/>
                     </a:stretch>
@@ -9275,7 +11399,7 @@
                     <pic:cNvPicPr/>
                   </pic:nvPicPr>
                   <pic:blipFill>
-                    <a:blip r:embed="rId18"/>
+                    <a:blip r:embed="rId22"/>
                     <a:stretch>
                       <a:fillRect/>
                     </a:stretch>
@@ -11824,6 +13948,95 @@
     </w:lvl>
   </w:abstractNum>
   <w:abstractNum w:abstractNumId="12" w15:restartNumberingAfterBreak="0">
+    <w:nsid w:val="0162283D"/>
+    <w:multiLevelType w:val="hybridMultilevel"/>
+    <w:tmpl w:val="E7901FB2"/>
+    <w:lvl w:ilvl="0" w:tplc="9A80C480">
+      <w:start w:val="1"/>
+      <w:numFmt w:val="decimal"/>
+      <w:lvlText w:val="%1."/>
+      <w:lvlJc w:val="left"/>
+      <w:pPr>
+        <w:ind w:left="720" w:hanging="360"/>
+      </w:pPr>
+      <w:rPr>
+        <w:rFonts w:hint="default"/>
+      </w:rPr>
+    </w:lvl>
+    <w:lvl w:ilvl="1" w:tplc="04090019" w:tentative="1">
+      <w:start w:val="1"/>
+      <w:numFmt w:val="lowerLetter"/>
+      <w:lvlText w:val="%2."/>
+      <w:lvlJc w:val="left"/>
+      <w:pPr>
+        <w:ind w:left="1440" w:hanging="360"/>
+      </w:pPr>
+    </w:lvl>
+    <w:lvl w:ilvl="2" w:tplc="0409001B" w:tentative="1">
+      <w:start w:val="1"/>
+      <w:numFmt w:val="lowerRoman"/>
+      <w:lvlText w:val="%3."/>
+      <w:lvlJc w:val="right"/>
+      <w:pPr>
+        <w:ind w:left="2160" w:hanging="180"/>
+      </w:pPr>
+    </w:lvl>
+    <w:lvl w:ilvl="3" w:tplc="0409000F" w:tentative="1">
+      <w:start w:val="1"/>
+      <w:numFmt w:val="decimal"/>
+      <w:lvlText w:val="%4."/>
+      <w:lvlJc w:val="left"/>
+      <w:pPr>
+        <w:ind w:left="2880" w:hanging="360"/>
+      </w:pPr>
+    </w:lvl>
+    <w:lvl w:ilvl="4" w:tplc="04090019" w:tentative="1">
+      <w:start w:val="1"/>
+      <w:numFmt w:val="lowerLetter"/>
+      <w:lvlText w:val="%5."/>
+      <w:lvlJc w:val="left"/>
+      <w:pPr>
+        <w:ind w:left="3600" w:hanging="360"/>
+      </w:pPr>
+    </w:lvl>
+    <w:lvl w:ilvl="5" w:tplc="0409001B" w:tentative="1">
+      <w:start w:val="1"/>
+      <w:numFmt w:val="lowerRoman"/>
+      <w:lvlText w:val="%6."/>
+      <w:lvlJc w:val="right"/>
+      <w:pPr>
+        <w:ind w:left="4320" w:hanging="180"/>
+      </w:pPr>
+    </w:lvl>
+    <w:lvl w:ilvl="6" w:tplc="0409000F" w:tentative="1">
+      <w:start w:val="1"/>
+      <w:numFmt w:val="decimal"/>
+      <w:lvlText w:val="%7."/>
+      <w:lvlJc w:val="left"/>
+      <w:pPr>
+        <w:ind w:left="5040" w:hanging="360"/>
+      </w:pPr>
+    </w:lvl>
+    <w:lvl w:ilvl="7" w:tplc="04090019" w:tentative="1">
+      <w:start w:val="1"/>
+      <w:numFmt w:val="lowerLetter"/>
+      <w:lvlText w:val="%8."/>
+      <w:lvlJc w:val="left"/>
+      <w:pPr>
+        <w:ind w:left="5760" w:hanging="360"/>
+      </w:pPr>
+    </w:lvl>
+    <w:lvl w:ilvl="8" w:tplc="0409001B" w:tentative="1">
+      <w:start w:val="1"/>
+      <w:numFmt w:val="lowerRoman"/>
+      <w:lvlText w:val="%9."/>
+      <w:lvlJc w:val="right"/>
+      <w:pPr>
+        <w:ind w:left="6480" w:hanging="180"/>
+      </w:pPr>
+    </w:lvl>
+  </w:abstractNum>
+  <w:abstractNum w:abstractNumId="13" w15:restartNumberingAfterBreak="0">
     <w:nsid w:val="120F0A1B"/>
     <w:multiLevelType w:val="multilevel"/>
     <w:tmpl w:val="80AE2650"/>
@@ -11967,7 +14180,185 @@
       </w:rPr>
     </w:lvl>
   </w:abstractNum>
-  <w:abstractNum w:abstractNumId="13" w15:restartNumberingAfterBreak="0">
+  <w:abstractNum w:abstractNumId="14" w15:restartNumberingAfterBreak="0">
+    <w:nsid w:val="128226C9"/>
+    <w:multiLevelType w:val="hybridMultilevel"/>
+    <w:tmpl w:val="9DE62E76"/>
+    <w:lvl w:ilvl="0" w:tplc="34645CD4">
+      <w:start w:val="1"/>
+      <w:numFmt w:val="decimal"/>
+      <w:lvlText w:val="%1."/>
+      <w:lvlJc w:val="left"/>
+      <w:pPr>
+        <w:ind w:left="720" w:hanging="360"/>
+      </w:pPr>
+      <w:rPr>
+        <w:rFonts w:hint="default"/>
+      </w:rPr>
+    </w:lvl>
+    <w:lvl w:ilvl="1" w:tplc="04090019" w:tentative="1">
+      <w:start w:val="1"/>
+      <w:numFmt w:val="lowerLetter"/>
+      <w:lvlText w:val="%2."/>
+      <w:lvlJc w:val="left"/>
+      <w:pPr>
+        <w:ind w:left="1440" w:hanging="360"/>
+      </w:pPr>
+    </w:lvl>
+    <w:lvl w:ilvl="2" w:tplc="0409001B" w:tentative="1">
+      <w:start w:val="1"/>
+      <w:numFmt w:val="lowerRoman"/>
+      <w:lvlText w:val="%3."/>
+      <w:lvlJc w:val="right"/>
+      <w:pPr>
+        <w:ind w:left="2160" w:hanging="180"/>
+      </w:pPr>
+    </w:lvl>
+    <w:lvl w:ilvl="3" w:tplc="0409000F" w:tentative="1">
+      <w:start w:val="1"/>
+      <w:numFmt w:val="decimal"/>
+      <w:lvlText w:val="%4."/>
+      <w:lvlJc w:val="left"/>
+      <w:pPr>
+        <w:ind w:left="2880" w:hanging="360"/>
+      </w:pPr>
+    </w:lvl>
+    <w:lvl w:ilvl="4" w:tplc="04090019" w:tentative="1">
+      <w:start w:val="1"/>
+      <w:numFmt w:val="lowerLetter"/>
+      <w:lvlText w:val="%5."/>
+      <w:lvlJc w:val="left"/>
+      <w:pPr>
+        <w:ind w:left="3600" w:hanging="360"/>
+      </w:pPr>
+    </w:lvl>
+    <w:lvl w:ilvl="5" w:tplc="0409001B" w:tentative="1">
+      <w:start w:val="1"/>
+      <w:numFmt w:val="lowerRoman"/>
+      <w:lvlText w:val="%6."/>
+      <w:lvlJc w:val="right"/>
+      <w:pPr>
+        <w:ind w:left="4320" w:hanging="180"/>
+      </w:pPr>
+    </w:lvl>
+    <w:lvl w:ilvl="6" w:tplc="0409000F" w:tentative="1">
+      <w:start w:val="1"/>
+      <w:numFmt w:val="decimal"/>
+      <w:lvlText w:val="%7."/>
+      <w:lvlJc w:val="left"/>
+      <w:pPr>
+        <w:ind w:left="5040" w:hanging="360"/>
+      </w:pPr>
+    </w:lvl>
+    <w:lvl w:ilvl="7" w:tplc="04090019" w:tentative="1">
+      <w:start w:val="1"/>
+      <w:numFmt w:val="lowerLetter"/>
+      <w:lvlText w:val="%8."/>
+      <w:lvlJc w:val="left"/>
+      <w:pPr>
+        <w:ind w:left="5760" w:hanging="360"/>
+      </w:pPr>
+    </w:lvl>
+    <w:lvl w:ilvl="8" w:tplc="0409001B" w:tentative="1">
+      <w:start w:val="1"/>
+      <w:numFmt w:val="lowerRoman"/>
+      <w:lvlText w:val="%9."/>
+      <w:lvlJc w:val="right"/>
+      <w:pPr>
+        <w:ind w:left="6480" w:hanging="180"/>
+      </w:pPr>
+    </w:lvl>
+  </w:abstractNum>
+  <w:abstractNum w:abstractNumId="15" w15:restartNumberingAfterBreak="0">
+    <w:nsid w:val="18884D36"/>
+    <w:multiLevelType w:val="hybridMultilevel"/>
+    <w:tmpl w:val="E8CA52AE"/>
+    <w:lvl w:ilvl="0" w:tplc="12E4F1E0">
+      <w:start w:val="1"/>
+      <w:numFmt w:val="decimal"/>
+      <w:lvlText w:val="%1."/>
+      <w:lvlJc w:val="left"/>
+      <w:pPr>
+        <w:ind w:left="720" w:hanging="360"/>
+      </w:pPr>
+      <w:rPr>
+        <w:rFonts w:hint="default"/>
+      </w:rPr>
+    </w:lvl>
+    <w:lvl w:ilvl="1" w:tplc="04090019" w:tentative="1">
+      <w:start w:val="1"/>
+      <w:numFmt w:val="lowerLetter"/>
+      <w:lvlText w:val="%2."/>
+      <w:lvlJc w:val="left"/>
+      <w:pPr>
+        <w:ind w:left="1440" w:hanging="360"/>
+      </w:pPr>
+    </w:lvl>
+    <w:lvl w:ilvl="2" w:tplc="0409001B" w:tentative="1">
+      <w:start w:val="1"/>
+      <w:numFmt w:val="lowerRoman"/>
+      <w:lvlText w:val="%3."/>
+      <w:lvlJc w:val="right"/>
+      <w:pPr>
+        <w:ind w:left="2160" w:hanging="180"/>
+      </w:pPr>
+    </w:lvl>
+    <w:lvl w:ilvl="3" w:tplc="0409000F" w:tentative="1">
+      <w:start w:val="1"/>
+      <w:numFmt w:val="decimal"/>
+      <w:lvlText w:val="%4."/>
+      <w:lvlJc w:val="left"/>
+      <w:pPr>
+        <w:ind w:left="2880" w:hanging="360"/>
+      </w:pPr>
+    </w:lvl>
+    <w:lvl w:ilvl="4" w:tplc="04090019" w:tentative="1">
+      <w:start w:val="1"/>
+      <w:numFmt w:val="lowerLetter"/>
+      <w:lvlText w:val="%5."/>
+      <w:lvlJc w:val="left"/>
+      <w:pPr>
+        <w:ind w:left="3600" w:hanging="360"/>
+      </w:pPr>
+    </w:lvl>
+    <w:lvl w:ilvl="5" w:tplc="0409001B" w:tentative="1">
+      <w:start w:val="1"/>
+      <w:numFmt w:val="lowerRoman"/>
+      <w:lvlText w:val="%6."/>
+      <w:lvlJc w:val="right"/>
+      <w:pPr>
+        <w:ind w:left="4320" w:hanging="180"/>
+      </w:pPr>
+    </w:lvl>
+    <w:lvl w:ilvl="6" w:tplc="0409000F" w:tentative="1">
+      <w:start w:val="1"/>
+      <w:numFmt w:val="decimal"/>
+      <w:lvlText w:val="%7."/>
+      <w:lvlJc w:val="left"/>
+      <w:pPr>
+        <w:ind w:left="5040" w:hanging="360"/>
+      </w:pPr>
+    </w:lvl>
+    <w:lvl w:ilvl="7" w:tplc="04090019" w:tentative="1">
+      <w:start w:val="1"/>
+      <w:numFmt w:val="lowerLetter"/>
+      <w:lvlText w:val="%8."/>
+      <w:lvlJc w:val="left"/>
+      <w:pPr>
+        <w:ind w:left="5760" w:hanging="360"/>
+      </w:pPr>
+    </w:lvl>
+    <w:lvl w:ilvl="8" w:tplc="0409001B" w:tentative="1">
+      <w:start w:val="1"/>
+      <w:numFmt w:val="lowerRoman"/>
+      <w:lvlText w:val="%9."/>
+      <w:lvlJc w:val="right"/>
+      <w:pPr>
+        <w:ind w:left="6480" w:hanging="180"/>
+      </w:pPr>
+    </w:lvl>
+  </w:abstractNum>
+  <w:abstractNum w:abstractNumId="16" w15:restartNumberingAfterBreak="0">
     <w:nsid w:val="1CD42CBB"/>
     <w:multiLevelType w:val="hybridMultilevel"/>
     <w:tmpl w:val="64C69FAC"/>
@@ -12080,7 +14471,7 @@
       </w:rPr>
     </w:lvl>
   </w:abstractNum>
-  <w:abstractNum w:abstractNumId="14" w15:restartNumberingAfterBreak="0">
+  <w:abstractNum w:abstractNumId="17" w15:restartNumberingAfterBreak="0">
     <w:nsid w:val="20AF02F5"/>
     <w:multiLevelType w:val="hybridMultilevel"/>
     <w:tmpl w:val="09D0D944"/>
@@ -12193,7 +14584,7 @@
       </w:rPr>
     </w:lvl>
   </w:abstractNum>
-  <w:abstractNum w:abstractNumId="15" w15:restartNumberingAfterBreak="0">
+  <w:abstractNum w:abstractNumId="18" w15:restartNumberingAfterBreak="0">
     <w:nsid w:val="222D5717"/>
     <w:multiLevelType w:val="hybridMultilevel"/>
     <w:tmpl w:val="C5840BAE"/>
@@ -12279,7 +14670,7 @@
       </w:pPr>
     </w:lvl>
   </w:abstractNum>
-  <w:abstractNum w:abstractNumId="16" w15:restartNumberingAfterBreak="0">
+  <w:abstractNum w:abstractNumId="19" w15:restartNumberingAfterBreak="0">
     <w:nsid w:val="28CC5EB9"/>
     <w:multiLevelType w:val="hybridMultilevel"/>
     <w:tmpl w:val="7256BBE4"/>
@@ -12392,7 +14783,7 @@
       </w:rPr>
     </w:lvl>
   </w:abstractNum>
-  <w:abstractNum w:abstractNumId="17" w15:restartNumberingAfterBreak="0">
+  <w:abstractNum w:abstractNumId="20" w15:restartNumberingAfterBreak="0">
     <w:nsid w:val="31B77138"/>
     <w:multiLevelType w:val="multilevel"/>
     <w:tmpl w:val="FFFFFFFF"/>
@@ -12532,7 +14923,7 @@
       </w:rPr>
     </w:lvl>
   </w:abstractNum>
-  <w:abstractNum w:abstractNumId="18" w15:restartNumberingAfterBreak="0">
+  <w:abstractNum w:abstractNumId="21" w15:restartNumberingAfterBreak="0">
     <w:nsid w:val="34DA433E"/>
     <w:multiLevelType w:val="hybridMultilevel"/>
     <w:tmpl w:val="DAA0C41C"/>
@@ -12618,7 +15009,7 @@
       </w:pPr>
     </w:lvl>
   </w:abstractNum>
-  <w:abstractNum w:abstractNumId="19" w15:restartNumberingAfterBreak="0">
+  <w:abstractNum w:abstractNumId="22" w15:restartNumberingAfterBreak="0">
     <w:nsid w:val="35D30F61"/>
     <w:multiLevelType w:val="multilevel"/>
     <w:tmpl w:val="6FEC261A"/>
@@ -12731,7 +15122,7 @@
       </w:pPr>
     </w:lvl>
   </w:abstractNum>
-  <w:abstractNum w:abstractNumId="20" w15:restartNumberingAfterBreak="0">
+  <w:abstractNum w:abstractNumId="23" w15:restartNumberingAfterBreak="0">
     <w:nsid w:val="3AA634CA"/>
     <w:multiLevelType w:val="hybridMultilevel"/>
     <w:tmpl w:val="0A244448"/>
@@ -12817,7 +15208,7 @@
       </w:pPr>
     </w:lvl>
   </w:abstractNum>
-  <w:abstractNum w:abstractNumId="21" w15:restartNumberingAfterBreak="0">
+  <w:abstractNum w:abstractNumId="24" w15:restartNumberingAfterBreak="0">
     <w:nsid w:val="3AB32625"/>
     <w:multiLevelType w:val="hybridMultilevel"/>
     <w:tmpl w:val="1BF626E0"/>
@@ -12930,7 +15321,7 @@
       </w:rPr>
     </w:lvl>
   </w:abstractNum>
-  <w:abstractNum w:abstractNumId="22" w15:restartNumberingAfterBreak="0">
+  <w:abstractNum w:abstractNumId="25" w15:restartNumberingAfterBreak="0">
     <w:nsid w:val="3B56148C"/>
     <w:multiLevelType w:val="hybridMultilevel"/>
     <w:tmpl w:val="C5A027D6"/>
@@ -13043,7 +15434,7 @@
       </w:rPr>
     </w:lvl>
   </w:abstractNum>
-  <w:abstractNum w:abstractNumId="23" w15:restartNumberingAfterBreak="0">
+  <w:abstractNum w:abstractNumId="26" w15:restartNumberingAfterBreak="0">
     <w:nsid w:val="3EA45B91"/>
     <w:multiLevelType w:val="multilevel"/>
     <w:tmpl w:val="FFFFFFFF"/>
@@ -13183,7 +15574,96 @@
       </w:rPr>
     </w:lvl>
   </w:abstractNum>
-  <w:abstractNum w:abstractNumId="24" w15:restartNumberingAfterBreak="0">
+  <w:abstractNum w:abstractNumId="27" w15:restartNumberingAfterBreak="0">
+    <w:nsid w:val="3F1D69C9"/>
+    <w:multiLevelType w:val="hybridMultilevel"/>
+    <w:tmpl w:val="243ECC84"/>
+    <w:lvl w:ilvl="0" w:tplc="A0A09F98">
+      <w:start w:val="1"/>
+      <w:numFmt w:val="decimal"/>
+      <w:lvlText w:val="%1."/>
+      <w:lvlJc w:val="left"/>
+      <w:pPr>
+        <w:ind w:left="720" w:hanging="360"/>
+      </w:pPr>
+      <w:rPr>
+        <w:rFonts w:hint="default"/>
+      </w:rPr>
+    </w:lvl>
+    <w:lvl w:ilvl="1" w:tplc="04090019" w:tentative="1">
+      <w:start w:val="1"/>
+      <w:numFmt w:val="lowerLetter"/>
+      <w:lvlText w:val="%2."/>
+      <w:lvlJc w:val="left"/>
+      <w:pPr>
+        <w:ind w:left="1440" w:hanging="360"/>
+      </w:pPr>
+    </w:lvl>
+    <w:lvl w:ilvl="2" w:tplc="0409001B" w:tentative="1">
+      <w:start w:val="1"/>
+      <w:numFmt w:val="lowerRoman"/>
+      <w:lvlText w:val="%3."/>
+      <w:lvlJc w:val="right"/>
+      <w:pPr>
+        <w:ind w:left="2160" w:hanging="180"/>
+      </w:pPr>
+    </w:lvl>
+    <w:lvl w:ilvl="3" w:tplc="0409000F" w:tentative="1">
+      <w:start w:val="1"/>
+      <w:numFmt w:val="decimal"/>
+      <w:lvlText w:val="%4."/>
+      <w:lvlJc w:val="left"/>
+      <w:pPr>
+        <w:ind w:left="2880" w:hanging="360"/>
+      </w:pPr>
+    </w:lvl>
+    <w:lvl w:ilvl="4" w:tplc="04090019" w:tentative="1">
+      <w:start w:val="1"/>
+      <w:numFmt w:val="lowerLetter"/>
+      <w:lvlText w:val="%5."/>
+      <w:lvlJc w:val="left"/>
+      <w:pPr>
+        <w:ind w:left="3600" w:hanging="360"/>
+      </w:pPr>
+    </w:lvl>
+    <w:lvl w:ilvl="5" w:tplc="0409001B" w:tentative="1">
+      <w:start w:val="1"/>
+      <w:numFmt w:val="lowerRoman"/>
+      <w:lvlText w:val="%6."/>
+      <w:lvlJc w:val="right"/>
+      <w:pPr>
+        <w:ind w:left="4320" w:hanging="180"/>
+      </w:pPr>
+    </w:lvl>
+    <w:lvl w:ilvl="6" w:tplc="0409000F" w:tentative="1">
+      <w:start w:val="1"/>
+      <w:numFmt w:val="decimal"/>
+      <w:lvlText w:val="%7."/>
+      <w:lvlJc w:val="left"/>
+      <w:pPr>
+        <w:ind w:left="5040" w:hanging="360"/>
+      </w:pPr>
+    </w:lvl>
+    <w:lvl w:ilvl="7" w:tplc="04090019" w:tentative="1">
+      <w:start w:val="1"/>
+      <w:numFmt w:val="lowerLetter"/>
+      <w:lvlText w:val="%8."/>
+      <w:lvlJc w:val="left"/>
+      <w:pPr>
+        <w:ind w:left="5760" w:hanging="360"/>
+      </w:pPr>
+    </w:lvl>
+    <w:lvl w:ilvl="8" w:tplc="0409001B" w:tentative="1">
+      <w:start w:val="1"/>
+      <w:numFmt w:val="lowerRoman"/>
+      <w:lvlText w:val="%9."/>
+      <w:lvlJc w:val="right"/>
+      <w:pPr>
+        <w:ind w:left="6480" w:hanging="180"/>
+      </w:pPr>
+    </w:lvl>
+  </w:abstractNum>
+  <w:abstractNum w:abstractNumId="28" w15:restartNumberingAfterBreak="0">
     <w:nsid w:val="41094002"/>
     <w:multiLevelType w:val="hybridMultilevel"/>
     <w:tmpl w:val="BAE68B90"/>
@@ -13269,7 +15749,7 @@
       </w:pPr>
     </w:lvl>
   </w:abstractNum>
-  <w:abstractNum w:abstractNumId="25" w15:restartNumberingAfterBreak="0">
+  <w:abstractNum w:abstractNumId="29" w15:restartNumberingAfterBreak="0">
     <w:nsid w:val="45BA44A5"/>
     <w:multiLevelType w:val="hybridMultilevel"/>
     <w:tmpl w:val="46C66A8C"/>
@@ -13382,7 +15862,7 @@
       </w:rPr>
     </w:lvl>
   </w:abstractNum>
-  <w:abstractNum w:abstractNumId="26" w15:restartNumberingAfterBreak="0">
+  <w:abstractNum w:abstractNumId="30" w15:restartNumberingAfterBreak="0">
     <w:nsid w:val="46501D19"/>
     <w:multiLevelType w:val="hybridMultilevel"/>
     <w:tmpl w:val="20B4DE98"/>
@@ -13468,7 +15948,7 @@
       </w:pPr>
     </w:lvl>
   </w:abstractNum>
-  <w:abstractNum w:abstractNumId="27" w15:restartNumberingAfterBreak="0">
+  <w:abstractNum w:abstractNumId="31" w15:restartNumberingAfterBreak="0">
     <w:nsid w:val="46CC55D5"/>
     <w:multiLevelType w:val="hybridMultilevel"/>
     <w:tmpl w:val="3A6A3D4E"/>
@@ -13554,7 +16034,7 @@
       </w:pPr>
     </w:lvl>
   </w:abstractNum>
-  <w:abstractNum w:abstractNumId="28" w15:restartNumberingAfterBreak="0">
+  <w:abstractNum w:abstractNumId="32" w15:restartNumberingAfterBreak="0">
     <w:nsid w:val="46D50E09"/>
     <w:multiLevelType w:val="multilevel"/>
     <w:tmpl w:val="299E0AFC"/>
@@ -13667,7 +16147,7 @@
       </w:pPr>
     </w:lvl>
   </w:abstractNum>
-  <w:abstractNum w:abstractNumId="29" w15:restartNumberingAfterBreak="0">
+  <w:abstractNum w:abstractNumId="33" w15:restartNumberingAfterBreak="0">
     <w:nsid w:val="475968A6"/>
     <w:multiLevelType w:val="hybridMultilevel"/>
     <w:tmpl w:val="EEA4BFDC"/>
@@ -13780,7 +16260,7 @@
       </w:rPr>
     </w:lvl>
   </w:abstractNum>
-  <w:abstractNum w:abstractNumId="30" w15:restartNumberingAfterBreak="0">
+  <w:abstractNum w:abstractNumId="34" w15:restartNumberingAfterBreak="0">
     <w:nsid w:val="49C259BA"/>
     <w:multiLevelType w:val="hybridMultilevel"/>
     <w:tmpl w:val="FB661B9C"/>
@@ -13893,7 +16373,96 @@
       </w:rPr>
     </w:lvl>
   </w:abstractNum>
-  <w:abstractNum w:abstractNumId="31" w15:restartNumberingAfterBreak="0">
+  <w:abstractNum w:abstractNumId="35" w15:restartNumberingAfterBreak="0">
+    <w:nsid w:val="4A0D0D35"/>
+    <w:multiLevelType w:val="hybridMultilevel"/>
+    <w:tmpl w:val="B7F828D4"/>
+    <w:lvl w:ilvl="0" w:tplc="57D2AE14">
+      <w:start w:val="1"/>
+      <w:numFmt w:val="decimal"/>
+      <w:lvlText w:val="%1."/>
+      <w:lvlJc w:val="left"/>
+      <w:pPr>
+        <w:ind w:left="720" w:hanging="360"/>
+      </w:pPr>
+      <w:rPr>
+        <w:rFonts w:hint="default"/>
+      </w:rPr>
+    </w:lvl>
+    <w:lvl w:ilvl="1" w:tplc="04090019" w:tentative="1">
+      <w:start w:val="1"/>
+      <w:numFmt w:val="lowerLetter"/>
+      <w:lvlText w:val="%2."/>
+      <w:lvlJc w:val="left"/>
+      <w:pPr>
+        <w:ind w:left="1440" w:hanging="360"/>
+      </w:pPr>
+    </w:lvl>
+    <w:lvl w:ilvl="2" w:tplc="0409001B" w:tentative="1">
+      <w:start w:val="1"/>
+      <w:numFmt w:val="lowerRoman"/>
+      <w:lvlText w:val="%3."/>
+      <w:lvlJc w:val="right"/>
+      <w:pPr>
+        <w:ind w:left="2160" w:hanging="180"/>
+      </w:pPr>
+    </w:lvl>
+    <w:lvl w:ilvl="3" w:tplc="0409000F" w:tentative="1">
+      <w:start w:val="1"/>
+      <w:numFmt w:val="decimal"/>
+      <w:lvlText w:val="%4."/>
+      <w:lvlJc w:val="left"/>
+      <w:pPr>
+        <w:ind w:left="2880" w:hanging="360"/>
+      </w:pPr>
+    </w:lvl>
+    <w:lvl w:ilvl="4" w:tplc="04090019" w:tentative="1">
+      <w:start w:val="1"/>
+      <w:numFmt w:val="lowerLetter"/>
+      <w:lvlText w:val="%5."/>
+      <w:lvlJc w:val="left"/>
+      <w:pPr>
+        <w:ind w:left="3600" w:hanging="360"/>
+      </w:pPr>
+    </w:lvl>
+    <w:lvl w:ilvl="5" w:tplc="0409001B" w:tentative="1">
+      <w:start w:val="1"/>
+      <w:numFmt w:val="lowerRoman"/>
+      <w:lvlText w:val="%6."/>
+      <w:lvlJc w:val="right"/>
+      <w:pPr>
+        <w:ind w:left="4320" w:hanging="180"/>
+      </w:pPr>
+    </w:lvl>
+    <w:lvl w:ilvl="6" w:tplc="0409000F" w:tentative="1">
+      <w:start w:val="1"/>
+      <w:numFmt w:val="decimal"/>
+      <w:lvlText w:val="%7."/>
+      <w:lvlJc w:val="left"/>
+      <w:pPr>
+        <w:ind w:left="5040" w:hanging="360"/>
+      </w:pPr>
+    </w:lvl>
+    <w:lvl w:ilvl="7" w:tplc="04090019" w:tentative="1">
+      <w:start w:val="1"/>
+      <w:numFmt w:val="lowerLetter"/>
+      <w:lvlText w:val="%8."/>
+      <w:lvlJc w:val="left"/>
+      <w:pPr>
+        <w:ind w:left="5760" w:hanging="360"/>
+      </w:pPr>
+    </w:lvl>
+    <w:lvl w:ilvl="8" w:tplc="0409001B" w:tentative="1">
+      <w:start w:val="1"/>
+      <w:numFmt w:val="lowerRoman"/>
+      <w:lvlText w:val="%9."/>
+      <w:lvlJc w:val="right"/>
+      <w:pPr>
+        <w:ind w:left="6480" w:hanging="180"/>
+      </w:pPr>
+    </w:lvl>
+  </w:abstractNum>
+  <w:abstractNum w:abstractNumId="36" w15:restartNumberingAfterBreak="0">
     <w:nsid w:val="506F06D7"/>
     <w:multiLevelType w:val="hybridMultilevel"/>
     <w:tmpl w:val="0944F5C6"/>
@@ -14006,7 +16575,7 @@
       </w:rPr>
     </w:lvl>
   </w:abstractNum>
-  <w:abstractNum w:abstractNumId="32" w15:restartNumberingAfterBreak="0">
+  <w:abstractNum w:abstractNumId="37" w15:restartNumberingAfterBreak="0">
     <w:nsid w:val="57941C99"/>
     <w:multiLevelType w:val="hybridMultilevel"/>
     <w:tmpl w:val="9D9AC58C"/>
@@ -14119,7 +16688,96 @@
       </w:rPr>
     </w:lvl>
   </w:abstractNum>
-  <w:abstractNum w:abstractNumId="33" w15:restartNumberingAfterBreak="0">
+  <w:abstractNum w:abstractNumId="38" w15:restartNumberingAfterBreak="0">
+    <w:nsid w:val="5EE42BD8"/>
+    <w:multiLevelType w:val="hybridMultilevel"/>
+    <w:tmpl w:val="2F785D44"/>
+    <w:lvl w:ilvl="0" w:tplc="99D0715C">
+      <w:start w:val="1"/>
+      <w:numFmt w:val="decimal"/>
+      <w:lvlText w:val="%1."/>
+      <w:lvlJc w:val="left"/>
+      <w:pPr>
+        <w:ind w:left="720" w:hanging="360"/>
+      </w:pPr>
+      <w:rPr>
+        <w:rFonts w:hint="default"/>
+      </w:rPr>
+    </w:lvl>
+    <w:lvl w:ilvl="1" w:tplc="04090019" w:tentative="1">
+      <w:start w:val="1"/>
+      <w:numFmt w:val="lowerLetter"/>
+      <w:lvlText w:val="%2."/>
+      <w:lvlJc w:val="left"/>
+      <w:pPr>
+        <w:ind w:left="1440" w:hanging="360"/>
+      </w:pPr>
+    </w:lvl>
+    <w:lvl w:ilvl="2" w:tplc="0409001B" w:tentative="1">
+      <w:start w:val="1"/>
+      <w:numFmt w:val="lowerRoman"/>
+      <w:lvlText w:val="%3."/>
+      <w:lvlJc w:val="right"/>
+      <w:pPr>
+        <w:ind w:left="2160" w:hanging="180"/>
+      </w:pPr>
+    </w:lvl>
+    <w:lvl w:ilvl="3" w:tplc="0409000F" w:tentative="1">
+      <w:start w:val="1"/>
+      <w:numFmt w:val="decimal"/>
+      <w:lvlText w:val="%4."/>
+      <w:lvlJc w:val="left"/>
+      <w:pPr>
+        <w:ind w:left="2880" w:hanging="360"/>
+      </w:pPr>
+    </w:lvl>
+    <w:lvl w:ilvl="4" w:tplc="04090019" w:tentative="1">
+      <w:start w:val="1"/>
+      <w:numFmt w:val="lowerLetter"/>
+      <w:lvlText w:val="%5."/>
+      <w:lvlJc w:val="left"/>
+      <w:pPr>
+        <w:ind w:left="3600" w:hanging="360"/>
+      </w:pPr>
+    </w:lvl>
+    <w:lvl w:ilvl="5" w:tplc="0409001B" w:tentative="1">
+      <w:start w:val="1"/>
+      <w:numFmt w:val="lowerRoman"/>
+      <w:lvlText w:val="%6."/>
+      <w:lvlJc w:val="right"/>
+      <w:pPr>
+        <w:ind w:left="4320" w:hanging="180"/>
+      </w:pPr>
+    </w:lvl>
+    <w:lvl w:ilvl="6" w:tplc="0409000F" w:tentative="1">
+      <w:start w:val="1"/>
+      <w:numFmt w:val="decimal"/>
+      <w:lvlText w:val="%7."/>
+      <w:lvlJc w:val="left"/>
+      <w:pPr>
+        <w:ind w:left="5040" w:hanging="360"/>
+      </w:pPr>
+    </w:lvl>
+    <w:lvl w:ilvl="7" w:tplc="04090019" w:tentative="1">
+      <w:start w:val="1"/>
+      <w:numFmt w:val="lowerLetter"/>
+      <w:lvlText w:val="%8."/>
+      <w:lvlJc w:val="left"/>
+      <w:pPr>
+        <w:ind w:left="5760" w:hanging="360"/>
+      </w:pPr>
+    </w:lvl>
+    <w:lvl w:ilvl="8" w:tplc="0409001B" w:tentative="1">
+      <w:start w:val="1"/>
+      <w:numFmt w:val="lowerRoman"/>
+      <w:lvlText w:val="%9."/>
+      <w:lvlJc w:val="right"/>
+      <w:pPr>
+        <w:ind w:left="6480" w:hanging="180"/>
+      </w:pPr>
+    </w:lvl>
+  </w:abstractNum>
+  <w:abstractNum w:abstractNumId="39" w15:restartNumberingAfterBreak="0">
     <w:nsid w:val="5F2A2A4D"/>
     <w:multiLevelType w:val="hybridMultilevel"/>
     <w:tmpl w:val="1DC454BA"/>
@@ -14232,7 +16890,7 @@
       </w:rPr>
     </w:lvl>
   </w:abstractNum>
-  <w:abstractNum w:abstractNumId="34" w15:restartNumberingAfterBreak="0">
+  <w:abstractNum w:abstractNumId="40" w15:restartNumberingAfterBreak="0">
     <w:nsid w:val="63AE4359"/>
     <w:multiLevelType w:val="multilevel"/>
     <w:tmpl w:val="299E0AFC"/>
@@ -14345,7 +17003,96 @@
       </w:pPr>
     </w:lvl>
   </w:abstractNum>
-  <w:abstractNum w:abstractNumId="35" w15:restartNumberingAfterBreak="0">
+  <w:abstractNum w:abstractNumId="41" w15:restartNumberingAfterBreak="0">
+    <w:nsid w:val="64AA0E61"/>
+    <w:multiLevelType w:val="hybridMultilevel"/>
+    <w:tmpl w:val="6428B26E"/>
+    <w:lvl w:ilvl="0" w:tplc="FD7294F0">
+      <w:start w:val="1"/>
+      <w:numFmt w:val="decimal"/>
+      <w:lvlText w:val="%1."/>
+      <w:lvlJc w:val="left"/>
+      <w:pPr>
+        <w:ind w:left="720" w:hanging="360"/>
+      </w:pPr>
+      <w:rPr>
+        <w:rFonts w:hint="default"/>
+      </w:rPr>
+    </w:lvl>
+    <w:lvl w:ilvl="1" w:tplc="04090019" w:tentative="1">
+      <w:start w:val="1"/>
+      <w:numFmt w:val="lowerLetter"/>
+      <w:lvlText w:val="%2."/>
+      <w:lvlJc w:val="left"/>
+      <w:pPr>
+        <w:ind w:left="1440" w:hanging="360"/>
+      </w:pPr>
+    </w:lvl>
+    <w:lvl w:ilvl="2" w:tplc="0409001B" w:tentative="1">
+      <w:start w:val="1"/>
+      <w:numFmt w:val="lowerRoman"/>
+      <w:lvlText w:val="%3."/>
+      <w:lvlJc w:val="right"/>
+      <w:pPr>
+        <w:ind w:left="2160" w:hanging="180"/>
+      </w:pPr>
+    </w:lvl>
+    <w:lvl w:ilvl="3" w:tplc="0409000F" w:tentative="1">
+      <w:start w:val="1"/>
+      <w:numFmt w:val="decimal"/>
+      <w:lvlText w:val="%4."/>
+      <w:lvlJc w:val="left"/>
+      <w:pPr>
+        <w:ind w:left="2880" w:hanging="360"/>
+      </w:pPr>
+    </w:lvl>
+    <w:lvl w:ilvl="4" w:tplc="04090019" w:tentative="1">
+      <w:start w:val="1"/>
+      <w:numFmt w:val="lowerLetter"/>
+      <w:lvlText w:val="%5."/>
+      <w:lvlJc w:val="left"/>
+      <w:pPr>
+        <w:ind w:left="3600" w:hanging="360"/>
+      </w:pPr>
+    </w:lvl>
+    <w:lvl w:ilvl="5" w:tplc="0409001B" w:tentative="1">
+      <w:start w:val="1"/>
+      <w:numFmt w:val="lowerRoman"/>
+      <w:lvlText w:val="%6."/>
+      <w:lvlJc w:val="right"/>
+      <w:pPr>
+        <w:ind w:left="4320" w:hanging="180"/>
+      </w:pPr>
+    </w:lvl>
+    <w:lvl w:ilvl="6" w:tplc="0409000F" w:tentative="1">
+      <w:start w:val="1"/>
+      <w:numFmt w:val="decimal"/>
+      <w:lvlText w:val="%7."/>
+      <w:lvlJc w:val="left"/>
+      <w:pPr>
+        <w:ind w:left="5040" w:hanging="360"/>
+      </w:pPr>
+    </w:lvl>
+    <w:lvl w:ilvl="7" w:tplc="04090019" w:tentative="1">
+      <w:start w:val="1"/>
+      <w:numFmt w:val="lowerLetter"/>
+      <w:lvlText w:val="%8."/>
+      <w:lvlJc w:val="left"/>
+      <w:pPr>
+        <w:ind w:left="5760" w:hanging="360"/>
+      </w:pPr>
+    </w:lvl>
+    <w:lvl w:ilvl="8" w:tplc="0409001B" w:tentative="1">
+      <w:start w:val="1"/>
+      <w:numFmt w:val="lowerRoman"/>
+      <w:lvlText w:val="%9."/>
+      <w:lvlJc w:val="right"/>
+      <w:pPr>
+        <w:ind w:left="6480" w:hanging="180"/>
+      </w:pPr>
+    </w:lvl>
+  </w:abstractNum>
+  <w:abstractNum w:abstractNumId="42" w15:restartNumberingAfterBreak="0">
     <w:nsid w:val="6A3E19D2"/>
     <w:multiLevelType w:val="hybridMultilevel"/>
     <w:tmpl w:val="8B4C442A"/>
@@ -14431,7 +17178,7 @@
       </w:pPr>
     </w:lvl>
   </w:abstractNum>
-  <w:abstractNum w:abstractNumId="36" w15:restartNumberingAfterBreak="0">
+  <w:abstractNum w:abstractNumId="43" w15:restartNumberingAfterBreak="0">
     <w:nsid w:val="6B2B1C1A"/>
     <w:multiLevelType w:val="hybridMultilevel"/>
     <w:tmpl w:val="A22A913E"/>
@@ -14544,7 +17291,7 @@
       </w:rPr>
     </w:lvl>
   </w:abstractNum>
-  <w:abstractNum w:abstractNumId="37" w15:restartNumberingAfterBreak="0">
+  <w:abstractNum w:abstractNumId="44" w15:restartNumberingAfterBreak="0">
     <w:nsid w:val="75DB30D6"/>
     <w:multiLevelType w:val="hybridMultilevel"/>
     <w:tmpl w:val="7406AD26"/>
@@ -14657,7 +17404,96 @@
       </w:rPr>
     </w:lvl>
   </w:abstractNum>
-  <w:abstractNum w:abstractNumId="38" w15:restartNumberingAfterBreak="0">
+  <w:abstractNum w:abstractNumId="45" w15:restartNumberingAfterBreak="0">
+    <w:nsid w:val="79AC7EAF"/>
+    <w:multiLevelType w:val="hybridMultilevel"/>
+    <w:tmpl w:val="130E7750"/>
+    <w:lvl w:ilvl="0" w:tplc="E306DB5C">
+      <w:start w:val="1"/>
+      <w:numFmt w:val="decimal"/>
+      <w:lvlText w:val="%1."/>
+      <w:lvlJc w:val="left"/>
+      <w:pPr>
+        <w:ind w:left="720" w:hanging="360"/>
+      </w:pPr>
+      <w:rPr>
+        <w:rFonts w:hint="default"/>
+      </w:rPr>
+    </w:lvl>
+    <w:lvl w:ilvl="1" w:tplc="04090019" w:tentative="1">
+      <w:start w:val="1"/>
+      <w:numFmt w:val="lowerLetter"/>
+      <w:lvlText w:val="%2."/>
+      <w:lvlJc w:val="left"/>
+      <w:pPr>
+        <w:ind w:left="1440" w:hanging="360"/>
+      </w:pPr>
+    </w:lvl>
+    <w:lvl w:ilvl="2" w:tplc="0409001B" w:tentative="1">
+      <w:start w:val="1"/>
+      <w:numFmt w:val="lowerRoman"/>
+      <w:lvlText w:val="%3."/>
+      <w:lvlJc w:val="right"/>
+      <w:pPr>
+        <w:ind w:left="2160" w:hanging="180"/>
+      </w:pPr>
+    </w:lvl>
+    <w:lvl w:ilvl="3" w:tplc="0409000F" w:tentative="1">
+      <w:start w:val="1"/>
+      <w:numFmt w:val="decimal"/>
+      <w:lvlText w:val="%4."/>
+      <w:lvlJc w:val="left"/>
+      <w:pPr>
+        <w:ind w:left="2880" w:hanging="360"/>
+      </w:pPr>
+    </w:lvl>
+    <w:lvl w:ilvl="4" w:tplc="04090019" w:tentative="1">
+      <w:start w:val="1"/>
+      <w:numFmt w:val="lowerLetter"/>
+      <w:lvlText w:val="%5."/>
+      <w:lvlJc w:val="left"/>
+      <w:pPr>
+        <w:ind w:left="3600" w:hanging="360"/>
+      </w:pPr>
+    </w:lvl>
+    <w:lvl w:ilvl="5" w:tplc="0409001B" w:tentative="1">
+      <w:start w:val="1"/>
+      <w:numFmt w:val="lowerRoman"/>
+      <w:lvlText w:val="%6."/>
+      <w:lvlJc w:val="right"/>
+      <w:pPr>
+        <w:ind w:left="4320" w:hanging="180"/>
+      </w:pPr>
+    </w:lvl>
+    <w:lvl w:ilvl="6" w:tplc="0409000F" w:tentative="1">
+      <w:start w:val="1"/>
+      <w:numFmt w:val="decimal"/>
+      <w:lvlText w:val="%7."/>
+      <w:lvlJc w:val="left"/>
+      <w:pPr>
+        <w:ind w:left="5040" w:hanging="360"/>
+      </w:pPr>
+    </w:lvl>
+    <w:lvl w:ilvl="7" w:tplc="04090019" w:tentative="1">
+      <w:start w:val="1"/>
+      <w:numFmt w:val="lowerLetter"/>
+      <w:lvlText w:val="%8."/>
+      <w:lvlJc w:val="left"/>
+      <w:pPr>
+        <w:ind w:left="5760" w:hanging="360"/>
+      </w:pPr>
+    </w:lvl>
+    <w:lvl w:ilvl="8" w:tplc="0409001B" w:tentative="1">
+      <w:start w:val="1"/>
+      <w:numFmt w:val="lowerRoman"/>
+      <w:lvlText w:val="%9."/>
+      <w:lvlJc w:val="right"/>
+      <w:pPr>
+        <w:ind w:left="6480" w:hanging="180"/>
+      </w:pPr>
+    </w:lvl>
+  </w:abstractNum>
+  <w:abstractNum w:abstractNumId="46" w15:restartNumberingAfterBreak="0">
     <w:nsid w:val="7A2B1FB1"/>
     <w:multiLevelType w:val="hybridMultilevel"/>
     <w:tmpl w:val="21D421A8"/>
@@ -14770,7 +17606,7 @@
       </w:rPr>
     </w:lvl>
   </w:abstractNum>
-  <w:abstractNum w:abstractNumId="39" w15:restartNumberingAfterBreak="0">
+  <w:abstractNum w:abstractNumId="47" w15:restartNumberingAfterBreak="0">
     <w:nsid w:val="7BC631CC"/>
     <w:multiLevelType w:val="multilevel"/>
     <w:tmpl w:val="C762AB70"/>
@@ -14883,7 +17719,7 @@
       </w:pPr>
     </w:lvl>
   </w:abstractNum>
-  <w:abstractNum w:abstractNumId="40" w15:restartNumberingAfterBreak="0">
+  <w:abstractNum w:abstractNumId="48" w15:restartNumberingAfterBreak="0">
     <w:nsid w:val="7D8D52E4"/>
     <w:multiLevelType w:val="multilevel"/>
     <w:tmpl w:val="6E761282"/>
@@ -15032,28 +17868,28 @@
     <w:abstractNumId w:val="9"/>
   </w:num>
   <w:num w:numId="13" w16cid:durableId="463038227">
-    <w:abstractNumId w:val="23"/>
+    <w:abstractNumId w:val="26"/>
   </w:num>
   <w:num w:numId="14" w16cid:durableId="1339501356">
-    <w:abstractNumId w:val="17"/>
+    <w:abstractNumId w:val="20"/>
   </w:num>
   <w:num w:numId="15" w16cid:durableId="1405253404">
-    <w:abstractNumId w:val="22"/>
+    <w:abstractNumId w:val="25"/>
   </w:num>
   <w:num w:numId="16" w16cid:durableId="195781513">
-    <w:abstractNumId w:val="38"/>
+    <w:abstractNumId w:val="46"/>
   </w:num>
   <w:num w:numId="17" w16cid:durableId="2060011905">
+    <w:abstractNumId w:val="39"/>
+  </w:num>
+  <w:num w:numId="18" w16cid:durableId="1193297801">
     <w:abstractNumId w:val="33"/>
   </w:num>
-  <w:num w:numId="18" w16cid:durableId="1193297801">
-    <w:abstractNumId w:val="29"/>
-  </w:num>
   <w:num w:numId="19" w16cid:durableId="348872908">
-    <w:abstractNumId w:val="31"/>
+    <w:abstractNumId w:val="36"/>
   </w:num>
   <w:num w:numId="20" w16cid:durableId="315034102">
-    <w:abstractNumId w:val="23"/>
+    <w:abstractNumId w:val="26"/>
     <w:lvlOverride w:ilvl="0"/>
     <w:lvlOverride w:ilvl="1">
       <w:startOverride w:val="1"/>
@@ -15081,7 +17917,7 @@
     </w:lvlOverride>
   </w:num>
   <w:num w:numId="21" w16cid:durableId="1521119339">
-    <w:abstractNumId w:val="39"/>
+    <w:abstractNumId w:val="47"/>
     <w:lvlOverride w:ilvl="0">
       <w:startOverride w:val="1"/>
     </w:lvlOverride>
@@ -15111,7 +17947,7 @@
     </w:lvlOverride>
   </w:num>
   <w:num w:numId="22" w16cid:durableId="723530319">
-    <w:abstractNumId w:val="19"/>
+    <w:abstractNumId w:val="22"/>
     <w:lvlOverride w:ilvl="0">
       <w:startOverride w:val="1"/>
     </w:lvlOverride>
@@ -15141,7 +17977,7 @@
     </w:lvlOverride>
   </w:num>
   <w:num w:numId="23" w16cid:durableId="770662016">
-    <w:abstractNumId w:val="20"/>
+    <w:abstractNumId w:val="23"/>
     <w:lvlOverride w:ilvl="0">
       <w:startOverride w:val="1"/>
     </w:lvlOverride>
@@ -15171,61 +18007,85 @@
     </w:lvlOverride>
   </w:num>
   <w:num w:numId="24" w16cid:durableId="1754470228">
+    <w:abstractNumId w:val="18"/>
+  </w:num>
+  <w:num w:numId="25" w16cid:durableId="685135575">
+    <w:abstractNumId w:val="48"/>
+  </w:num>
+  <w:num w:numId="26" w16cid:durableId="1945651545">
+    <w:abstractNumId w:val="42"/>
+  </w:num>
+  <w:num w:numId="27" w16cid:durableId="738554042">
+    <w:abstractNumId w:val="30"/>
+  </w:num>
+  <w:num w:numId="28" w16cid:durableId="546376459">
+    <w:abstractNumId w:val="31"/>
+  </w:num>
+  <w:num w:numId="29" w16cid:durableId="58795323">
+    <w:abstractNumId w:val="28"/>
+  </w:num>
+  <w:num w:numId="30" w16cid:durableId="1767118867">
+    <w:abstractNumId w:val="21"/>
+  </w:num>
+  <w:num w:numId="31" w16cid:durableId="1325285107">
+    <w:abstractNumId w:val="17"/>
+  </w:num>
+  <w:num w:numId="32" w16cid:durableId="878131385">
+    <w:abstractNumId w:val="16"/>
+  </w:num>
+  <w:num w:numId="33" w16cid:durableId="1971323446">
+    <w:abstractNumId w:val="13"/>
+  </w:num>
+  <w:num w:numId="34" w16cid:durableId="459496557">
+    <w:abstractNumId w:val="37"/>
+  </w:num>
+  <w:num w:numId="35" w16cid:durableId="1293025973">
+    <w:abstractNumId w:val="32"/>
+  </w:num>
+  <w:num w:numId="36" w16cid:durableId="180706260">
+    <w:abstractNumId w:val="40"/>
+  </w:num>
+  <w:num w:numId="37" w16cid:durableId="1923684358">
+    <w:abstractNumId w:val="24"/>
+  </w:num>
+  <w:num w:numId="38" w16cid:durableId="114296183">
+    <w:abstractNumId w:val="34"/>
+  </w:num>
+  <w:num w:numId="39" w16cid:durableId="622420078">
+    <w:abstractNumId w:val="44"/>
+  </w:num>
+  <w:num w:numId="40" w16cid:durableId="1298292038">
+    <w:abstractNumId w:val="29"/>
+  </w:num>
+  <w:num w:numId="41" w16cid:durableId="679309353">
+    <w:abstractNumId w:val="43"/>
+  </w:num>
+  <w:num w:numId="42" w16cid:durableId="880048875">
+    <w:abstractNumId w:val="19"/>
+  </w:num>
+  <w:num w:numId="43" w16cid:durableId="2107378706">
+    <w:abstractNumId w:val="12"/>
+  </w:num>
+  <w:num w:numId="44" w16cid:durableId="721101481">
+    <w:abstractNumId w:val="45"/>
+  </w:num>
+  <w:num w:numId="45" w16cid:durableId="2019388222">
     <w:abstractNumId w:val="15"/>
   </w:num>
-  <w:num w:numId="25" w16cid:durableId="685135575">
-    <w:abstractNumId w:val="40"/>
+  <w:num w:numId="46" w16cid:durableId="909387418">
+    <w:abstractNumId w:val="14"/>
   </w:num>
-  <w:num w:numId="26" w16cid:durableId="1945651545">
+  <w:num w:numId="47" w16cid:durableId="611397404">
+    <w:abstractNumId w:val="41"/>
+  </w:num>
+  <w:num w:numId="48" w16cid:durableId="615523121">
+    <w:abstractNumId w:val="27"/>
+  </w:num>
+  <w:num w:numId="49" w16cid:durableId="1303079817">
     <w:abstractNumId w:val="35"/>
   </w:num>
-  <w:num w:numId="27" w16cid:durableId="738554042">
-    <w:abstractNumId w:val="26"/>
-  </w:num>
-  <w:num w:numId="28" w16cid:durableId="546376459">
-    <w:abstractNumId w:val="27"/>
-  </w:num>
-  <w:num w:numId="29" w16cid:durableId="58795323">
-    <w:abstractNumId w:val="24"/>
-  </w:num>
-  <w:num w:numId="30" w16cid:durableId="1767118867">
-    <w:abstractNumId w:val="18"/>
-  </w:num>
-  <w:num w:numId="31" w16cid:durableId="1325285107">
-    <w:abstractNumId w:val="14"/>
-  </w:num>
-  <w:num w:numId="32" w16cid:durableId="878131385">
-    <w:abstractNumId w:val="13"/>
-  </w:num>
-  <w:num w:numId="33" w16cid:durableId="1971323446">
-    <w:abstractNumId w:val="12"/>
-  </w:num>
-  <w:num w:numId="34" w16cid:durableId="459496557">
-    <w:abstractNumId w:val="32"/>
-  </w:num>
-  <w:num w:numId="35" w16cid:durableId="1293025973">
-    <w:abstractNumId w:val="28"/>
-  </w:num>
-  <w:num w:numId="36" w16cid:durableId="180706260">
-    <w:abstractNumId w:val="34"/>
-  </w:num>
-  <w:num w:numId="37" w16cid:durableId="1923684358">
-    <w:abstractNumId w:val="21"/>
-  </w:num>
-  <w:num w:numId="38" w16cid:durableId="114296183">
-    <w:abstractNumId w:val="30"/>
-  </w:num>
-  <w:num w:numId="39" w16cid:durableId="622420078">
-    <w:abstractNumId w:val="37"/>
-  </w:num>
-  <w:num w:numId="40" w16cid:durableId="1298292038">
-    <w:abstractNumId w:val="25"/>
-  </w:num>
-  <w:num w:numId="41" w16cid:durableId="679309353">
-    <w:abstractNumId w:val="36"/>
-  </w:num>
-  <w:num w:numId="42" w16cid:durableId="880048875">
-    <w:abstractNumId w:val="16"/>
+  <w:num w:numId="50" w16cid:durableId="1462379276">
+    <w:abstractNumId w:val="38"/>
   </w:num>
   <w:numIdMacAtCleanup w:val="40"/>
 </w:numbering>

</xml_diff>